<commit_message>
déplacement de fichiers et création de database_access.inc
</commit_message>
<xml_diff>
--- a/documentation/documentation_technique.docx
+++ b/documentation/documentation_technique.docx
@@ -184,8 +184,16 @@
                       <w:rPr>
                         <w:color w:val="66A6B8" w:themeColor="accent3" w:themeShade="BF"/>
                       </w:rPr>
-                      <w:t>Michael Ramusi</w:t>
+                      <w:t xml:space="preserve">Michael </w:t>
                     </w:r>
+                    <w:proofErr w:type="spellStart"/>
+                    <w:r>
+                      <w:rPr>
+                        <w:color w:val="66A6B8" w:themeColor="accent3" w:themeShade="BF"/>
+                      </w:rPr>
+                      <w:t>Ramusi</w:t>
+                    </w:r>
+                    <w:proofErr w:type="spellEnd"/>
                   </w:p>
                 </w:sdtContent>
               </w:sdt>
@@ -249,9 +257,6 @@
                     </w:rPr>
                     <w:alias w:val="Titre"/>
                     <w:id w:val="15676137"/>
-                    <w:placeholder>
-                      <w:docPart w:val="EDC2EF93802342C69740CD4B61AC9BEA"/>
-                    </w:placeholder>
                     <w:dataBinding w:prefixMappings="xmlns:ns0='http://schemas.openxmlformats.org/package/2006/metadata/core-properties' xmlns:ns1='http://purl.org/dc/elements/1.1/'" w:xpath="/ns0:coreProperties[1]/ns1:title[1]" w:storeItemID="{6C3C8BC8-F283-45AE-878A-BAB7291924A1}"/>
                     <w:text/>
                   </w:sdtPr>
@@ -1607,7 +1612,12 @@
         <w:t>centraliser</w:t>
       </w:r>
       <w:r>
-        <w:t xml:space="preserve"> en un point central ses données. En effet, </w:t>
+        <w:t xml:space="preserve"> en u</w:t>
+      </w:r>
+      <w:bookmarkStart w:id="2" w:name="_GoBack"/>
+      <w:bookmarkEnd w:id="2"/>
+      <w:r>
+        <w:t xml:space="preserve">n point central ses données. En effet, </w:t>
       </w:r>
       <w:r>
         <w:t>aujourd’hui</w:t>
@@ -1658,7 +1668,7 @@
       <w:r>
         <w:t>Organisation</w:t>
       </w:r>
-      <w:bookmarkStart w:id="2" w:name="_Toc484506842"/>
+      <w:bookmarkStart w:id="3" w:name="_Toc484506842"/>
     </w:p>
     <w:tbl>
       <w:tblPr>
@@ -1705,7 +1715,7 @@
             </w:r>
           </w:p>
           <w:p>
-            <w:hyperlink r:id="rId8" w:history="1">
+            <w:hyperlink r:id="rId10" w:history="1">
               <w:r>
                 <w:rPr>
                   <w:rStyle w:val="Lienhypertexte"/>
@@ -1739,7 +1749,7 @@
             </w:r>
           </w:p>
           <w:p>
-            <w:hyperlink r:id="rId9" w:history="1">
+            <w:hyperlink r:id="rId11" w:history="1">
               <w:r>
                 <w:rPr>
                   <w:rStyle w:val="Lienhypertexte"/>
@@ -1769,12 +1779,17 @@
             </w:r>
           </w:p>
           <w:p>
-            <w:r>
-              <w:t>Eric FEHR</w:t>
+            <w:proofErr w:type="spellStart"/>
+            <w:r>
+              <w:t>Eric</w:t>
+            </w:r>
+            <w:proofErr w:type="spellEnd"/>
+            <w:r>
+              <w:t xml:space="preserve"> FEHR</w:t>
             </w:r>
           </w:p>
           <w:p>
-            <w:hyperlink r:id="rId10" w:history="1">
+            <w:hyperlink r:id="rId12" w:history="1">
               <w:r>
                 <w:rPr>
                   <w:rStyle w:val="Lienhypertexte"/>
@@ -1795,7 +1810,7 @@
             </w:r>
           </w:p>
           <w:p>
-            <w:hyperlink r:id="rId11" w:history="1">
+            <w:hyperlink r:id="rId13" w:history="1">
               <w:r>
                 <w:rPr>
                   <w:rStyle w:val="Lienhypertexte"/>
@@ -1854,17 +1869,17 @@
         <w:lastRenderedPageBreak/>
         <w:t>Cahier des charges</w:t>
       </w:r>
-      <w:bookmarkEnd w:id="2"/>
+      <w:bookmarkEnd w:id="3"/>
     </w:p>
     <w:p>
       <w:pPr>
         <w:pStyle w:val="Titre2"/>
       </w:pPr>
-      <w:bookmarkStart w:id="3" w:name="_Toc484506843"/>
+      <w:bookmarkStart w:id="4" w:name="_Toc484506843"/>
       <w:r>
         <w:t>Objectif</w:t>
       </w:r>
-      <w:bookmarkEnd w:id="3"/>
+      <w:bookmarkEnd w:id="4"/>
     </w:p>
     <w:p>
       <w:r>
@@ -1902,11 +1917,11 @@
       <w:pPr>
         <w:pStyle w:val="Titre2"/>
       </w:pPr>
-      <w:bookmarkStart w:id="4" w:name="_Toc484506844"/>
+      <w:bookmarkStart w:id="5" w:name="_Toc484506844"/>
       <w:r>
         <w:t>Fonctionnalités principales</w:t>
       </w:r>
-      <w:bookmarkEnd w:id="4"/>
+      <w:bookmarkEnd w:id="5"/>
     </w:p>
     <w:p>
       <w:pPr>
@@ -2068,11 +2083,11 @@
       <w:pPr>
         <w:pStyle w:val="Titre2"/>
       </w:pPr>
-      <w:bookmarkStart w:id="5" w:name="_Toc484506845"/>
+      <w:bookmarkStart w:id="6" w:name="_Toc484506845"/>
       <w:r>
         <w:t>Modèle conceptuel</w:t>
       </w:r>
-      <w:bookmarkEnd w:id="5"/>
+      <w:bookmarkEnd w:id="6"/>
     </w:p>
     <w:p>
       <w:pPr>
@@ -2098,7 +2113,7 @@
                     <pic:cNvPicPr/>
                   </pic:nvPicPr>
                   <pic:blipFill>
-                    <a:blip r:embed="rId12"/>
+                    <a:blip r:embed="rId14"/>
                     <a:srcRect/>
                     <a:stretch>
                       <a:fillRect/>
@@ -2142,24 +2157,14 @@
       <w:r>
         <w:t xml:space="preserve">Figure </w:t>
       </w:r>
-      <w:r>
-        <w:fldChar w:fldCharType="begin"/>
-      </w:r>
-      <w:r>
-        <w:instrText xml:space="preserve"> SEQ Figure \* ARABIC </w:instrText>
-      </w:r>
-      <w:r>
-        <w:fldChar w:fldCharType="separate"/>
-      </w:r>
-      <w:r>
-        <w:rPr>
-          <w:noProof/>
-        </w:rPr>
-        <w:t>1</w:t>
-      </w:r>
-      <w:r>
-        <w:fldChar w:fldCharType="end"/>
-      </w:r>
+      <w:fldSimple w:instr=" SEQ Figure \* ARABIC ">
+        <w:r>
+          <w:rPr>
+            <w:noProof/>
+          </w:rPr>
+          <w:t>1</w:t>
+        </w:r>
+      </w:fldSimple>
       <w:r>
         <w:t>: MCD</w:t>
       </w:r>
@@ -2187,12 +2192,12 @@
         <w:spacing w:after="240"/>
         <w:ind w:left="578" w:hanging="578"/>
       </w:pPr>
-      <w:bookmarkStart w:id="6" w:name="_Toc484506846"/>
+      <w:bookmarkStart w:id="7" w:name="_Toc484506846"/>
       <w:r>
         <w:lastRenderedPageBreak/>
         <w:t>Planning initial</w:t>
       </w:r>
-      <w:bookmarkEnd w:id="6"/>
+      <w:bookmarkEnd w:id="7"/>
     </w:p>
     <w:p>
       <w:pPr>
@@ -2220,7 +2225,7 @@
                     <pic:cNvPicPr/>
                   </pic:nvPicPr>
                   <pic:blipFill>
-                    <a:blip r:embed="rId13">
+                    <a:blip r:embed="rId15">
                       <a:extLst>
                         <a:ext uri="{28A0092B-C50C-407E-A947-70E740481C1C}">
                           <a14:useLocalDpi xmlns:a14="http://schemas.microsoft.com/office/drawing/2010/main" val="0"/>
@@ -2255,30 +2260,20 @@
       <w:r>
         <w:t xml:space="preserve">Figure </w:t>
       </w:r>
-      <w:r>
-        <w:fldChar w:fldCharType="begin"/>
-      </w:r>
-      <w:r>
-        <w:instrText xml:space="preserve"> SEQ Figure \* ARABIC </w:instrText>
-      </w:r>
-      <w:r>
-        <w:fldChar w:fldCharType="separate"/>
-      </w:r>
-      <w:r>
-        <w:rPr>
-          <w:noProof/>
-        </w:rPr>
-        <w:t>2</w:t>
-      </w:r>
-      <w:r>
-        <w:fldChar w:fldCharType="end"/>
-      </w:r>
+      <w:fldSimple w:instr=" SEQ Figure \* ARABIC ">
+        <w:r>
+          <w:rPr>
+            <w:noProof/>
+          </w:rPr>
+          <w:t>2</w:t>
+        </w:r>
+      </w:fldSimple>
       <w:r>
         <w:t>: planning initial</w:t>
       </w:r>
     </w:p>
     <w:p>
-      <w:bookmarkStart w:id="7" w:name="_Toc484506847"/>
+      <w:bookmarkStart w:id="8" w:name="_Toc484506847"/>
       <w:r>
         <w:t>Ceci est le déroulement des tâches nécessaires à la réalisation du projet. Comme énoncé plus haut, le travail est réalisé en 80 heures / 10 jours.</w:t>
       </w:r>
@@ -2398,11 +2393,19 @@
       <w:r>
         <w:t xml:space="preserve">IDE : </w:t>
       </w:r>
+      <w:proofErr w:type="spellStart"/>
       <w:r>
         <w:rPr>
           <w:i/>
         </w:rPr>
-        <w:t>NetBeans IDE</w:t>
+        <w:t>NetBeans</w:t>
+      </w:r>
+      <w:proofErr w:type="spellEnd"/>
+      <w:r>
+        <w:rPr>
+          <w:i/>
+        </w:rPr>
+        <w:t xml:space="preserve"> IDE</w:t>
       </w:r>
     </w:p>
     <w:p>
@@ -2416,12 +2419,14 @@
       <w:r>
         <w:t xml:space="preserve">Serveur local : </w:t>
       </w:r>
+      <w:proofErr w:type="spellStart"/>
       <w:r>
         <w:rPr>
           <w:i/>
         </w:rPr>
         <w:t>EasyPHP</w:t>
       </w:r>
+      <w:proofErr w:type="spellEnd"/>
     </w:p>
     <w:p>
       <w:pPr>
@@ -2461,6 +2466,29 @@
     </w:p>
     <w:p>
       <w:pPr>
+        <w:pStyle w:val="Paragraphedeliste"/>
+        <w:numPr>
+          <w:ilvl w:val="0"/>
+          <w:numId w:val="5"/>
+        </w:numPr>
+      </w:pPr>
+      <w:r>
+        <w:t>Maquette</w:t>
+      </w:r>
+      <w:r>
+        <w:t xml:space="preserve"> : </w:t>
+      </w:r>
+      <w:proofErr w:type="spellStart"/>
+      <w:r>
+        <w:rPr>
+          <w:i/>
+        </w:rPr>
+        <w:t>Balsamiq</w:t>
+      </w:r>
+      <w:proofErr w:type="spellEnd"/>
+    </w:p>
+    <w:p>
+      <w:pPr>
         <w:rPr>
           <w:color w:val="527D55" w:themeColor="accent1" w:themeShade="BF"/>
           <w:sz w:val="28"/>
@@ -2479,21 +2507,103 @@
         <w:lastRenderedPageBreak/>
         <w:t>Analyse concurrentielle</w:t>
       </w:r>
-      <w:bookmarkEnd w:id="7"/>
-    </w:p>
-    <w:p>
-      <w:pPr>
-        <w:jc w:val="left"/>
+      <w:bookmarkEnd w:id="8"/>
+    </w:p>
+    <w:p>
+      <w:pPr>
+        <w:pStyle w:val="Titre2"/>
+      </w:pPr>
+      <w:bookmarkStart w:id="9" w:name="_Toc484506848"/>
+      <w:r>
+        <w:t>iMusic</w:t>
+      </w:r>
+    </w:p>
+    <w:p>
+      <w:r>
+        <w:t>L’application iMusic est un outil puissant pour gérer sa collection de musiques. Il permet d’écouter des musiques à partir d’autres logiciels comme Spotify ou YouTube. iMusic propose également sa propre librairie musicale, afin de pouvoir écouter de la musique populaire sans avoir à la télécharger. Egalement, l’application permet une synchronisation entre différents périphériques.</w:t>
+      </w:r>
+    </w:p>
+    <w:p>
+      <w:pPr>
+        <w:keepNext/>
+        <w:jc w:val="center"/>
+      </w:pPr>
+      <w:r>
         <w:rPr>
-          <w:rFonts w:asciiTheme="majorHAnsi" w:eastAsiaTheme="majorEastAsia" w:hAnsiTheme="majorHAnsi" w:cstheme="majorBidi"/>
-          <w:b/>
-          <w:bCs/>
+          <w:noProof/>
+          <w:lang w:eastAsia="fr-CH"/>
+        </w:rPr>
+        <w:drawing>
+          <wp:inline distT="0" distB="0" distL="0" distR="0" wp14:anchorId="7EF67D7D" wp14:editId="5139140D">
+            <wp:extent cx="5011947" cy="3408146"/>
+            <wp:effectExtent l="0" t="0" r="0" b="1905"/>
+            <wp:docPr id="4" name="Image 4"/>
+            <wp:cNvGraphicFramePr>
+              <a:graphicFrameLocks xmlns:a="http://schemas.openxmlformats.org/drawingml/2006/main" noChangeAspect="1"/>
+            </wp:cNvGraphicFramePr>
+            <a:graphic xmlns:a="http://schemas.openxmlformats.org/drawingml/2006/main">
+              <a:graphicData uri="http://schemas.openxmlformats.org/drawingml/2006/picture">
+                <pic:pic xmlns:pic="http://schemas.openxmlformats.org/drawingml/2006/picture">
+                  <pic:nvPicPr>
+                    <pic:cNvPr id="0" name="music-player.png"/>
+                    <pic:cNvPicPr/>
+                  </pic:nvPicPr>
+                  <pic:blipFill>
+                    <a:blip r:embed="rId16">
+                      <a:extLst>
+                        <a:ext uri="{28A0092B-C50C-407E-A947-70E740481C1C}">
+                          <a14:useLocalDpi xmlns:a14="http://schemas.microsoft.com/office/drawing/2010/main" val="0"/>
+                        </a:ext>
+                      </a:extLst>
+                    </a:blip>
+                    <a:stretch>
+                      <a:fillRect/>
+                    </a:stretch>
+                  </pic:blipFill>
+                  <pic:spPr>
+                    <a:xfrm>
+                      <a:off x="0" y="0"/>
+                      <a:ext cx="5013127" cy="3408948"/>
+                    </a:xfrm>
+                    <a:prstGeom prst="rect">
+                      <a:avLst/>
+                    </a:prstGeom>
+                  </pic:spPr>
+                </pic:pic>
+              </a:graphicData>
+            </a:graphic>
+          </wp:inline>
+        </w:drawing>
+      </w:r>
+    </w:p>
+    <w:p>
+      <w:pPr>
+        <w:pStyle w:val="Lgende"/>
+        <w:jc w:val="center"/>
+      </w:pPr>
+      <w:r>
+        <w:t xml:space="preserve">Figure </w:t>
+      </w:r>
+      <w:fldSimple w:instr=" SEQ Figure \* ARABIC ">
+        <w:r>
+          <w:rPr>
+            <w:noProof/>
+          </w:rPr>
+          <w:t>3</w:t>
+        </w:r>
+      </w:fldSimple>
+      <w:r>
+        <w:t>: iMusic</w:t>
+      </w:r>
+    </w:p>
+    <w:p>
+      <w:pPr>
+        <w:rPr>
           <w:color w:val="527D55" w:themeColor="accent1" w:themeShade="BF"/>
           <w:sz w:val="28"/>
           <w:szCs w:val="28"/>
         </w:rPr>
       </w:pPr>
-      <w:bookmarkStart w:id="8" w:name="_Toc484506848"/>
       <w:r>
         <w:br w:type="page"/>
       </w:r>
@@ -2506,47 +2616,47 @@
         <w:lastRenderedPageBreak/>
         <w:t>Analyse fonctionnelle</w:t>
       </w:r>
-      <w:bookmarkEnd w:id="8"/>
+      <w:bookmarkEnd w:id="9"/>
     </w:p>
     <w:p>
       <w:pPr>
         <w:pStyle w:val="Titre1"/>
       </w:pPr>
-      <w:bookmarkStart w:id="9" w:name="_Toc484506849"/>
+      <w:bookmarkStart w:id="10" w:name="_Toc484506849"/>
       <w:r>
         <w:t>Analyse organique</w:t>
       </w:r>
-      <w:bookmarkEnd w:id="9"/>
+      <w:bookmarkEnd w:id="10"/>
     </w:p>
     <w:p>
       <w:pPr>
         <w:pStyle w:val="Titre1"/>
       </w:pPr>
-      <w:bookmarkStart w:id="10" w:name="_Toc484506850"/>
+      <w:bookmarkStart w:id="11" w:name="_Toc484506850"/>
       <w:r>
         <w:t>Rapport de tests</w:t>
       </w:r>
-      <w:bookmarkEnd w:id="10"/>
+      <w:bookmarkEnd w:id="11"/>
     </w:p>
     <w:p>
       <w:pPr>
         <w:pStyle w:val="Titre1"/>
       </w:pPr>
-      <w:bookmarkStart w:id="11" w:name="_Toc484506851"/>
+      <w:bookmarkStart w:id="12" w:name="_Toc484506851"/>
       <w:r>
         <w:t>Conclusion</w:t>
       </w:r>
-      <w:bookmarkEnd w:id="11"/>
+      <w:bookmarkEnd w:id="12"/>
     </w:p>
     <w:p>
       <w:pPr>
         <w:pStyle w:val="Titre1"/>
       </w:pPr>
-      <w:bookmarkStart w:id="12" w:name="_Toc484506852"/>
+      <w:bookmarkStart w:id="13" w:name="_Toc484506852"/>
       <w:r>
         <w:t>Annexes</w:t>
       </w:r>
-      <w:bookmarkEnd w:id="12"/>
+      <w:bookmarkEnd w:id="13"/>
     </w:p>
     <w:p>
       <w:r>
@@ -2555,6 +2665,8 @@
     </w:p>
     <w:p/>
     <w:sectPr>
+      <w:headerReference w:type="default" r:id="rId17"/>
+      <w:footerReference w:type="default" r:id="rId18"/>
       <w:pgSz w:w="11906" w:h="16838"/>
       <w:pgMar w:top="1417" w:right="1417" w:bottom="1417" w:left="1417" w:header="708" w:footer="708" w:gutter="0"/>
       <w:pgNumType w:start="0"/>
@@ -2564,6 +2676,184 @@
     </w:sectPr>
   </w:body>
 </w:document>
+</file>
+
+<file path=word/endnotes.xml><?xml version="1.0" encoding="utf-8"?>
+<w:endnotes xmlns:wpc="http://schemas.microsoft.com/office/word/2010/wordprocessingCanvas" xmlns:mc="http://schemas.openxmlformats.org/markup-compatibility/2006" xmlns:o="urn:schemas-microsoft-com:office:office" xmlns:r="http://schemas.openxmlformats.org/officeDocument/2006/relationships" xmlns:m="http://schemas.openxmlformats.org/officeDocument/2006/math" xmlns:v="urn:schemas-microsoft-com:vml" xmlns:wp14="http://schemas.microsoft.com/office/word/2010/wordprocessingDrawing" xmlns:wp="http://schemas.openxmlformats.org/drawingml/2006/wordprocessingDrawing" xmlns:w10="urn:schemas-microsoft-com:office:word" xmlns:w="http://schemas.openxmlformats.org/wordprocessingml/2006/main" xmlns:w14="http://schemas.microsoft.com/office/word/2010/wordml" xmlns:wpg="http://schemas.microsoft.com/office/word/2010/wordprocessingGroup" xmlns:wpi="http://schemas.microsoft.com/office/word/2010/wordprocessingInk" xmlns:wne="http://schemas.microsoft.com/office/word/2006/wordml" xmlns:wps="http://schemas.microsoft.com/office/word/2010/wordprocessingShape" mc:Ignorable="w14 wp14">
+  <w:endnote w:type="separator" w:id="-1">
+    <w:p>
+      <w:pPr>
+        <w:spacing w:after="0" w:line="240" w:lineRule="auto"/>
+      </w:pPr>
+      <w:r>
+        <w:separator/>
+      </w:r>
+    </w:p>
+  </w:endnote>
+  <w:endnote w:type="continuationSeparator" w:id="0">
+    <w:p>
+      <w:pPr>
+        <w:spacing w:after="0" w:line="240" w:lineRule="auto"/>
+      </w:pPr>
+      <w:r>
+        <w:continuationSeparator/>
+      </w:r>
+    </w:p>
+  </w:endnote>
+</w:endnotes>
+</file>
+
+<file path=word/footer1.xml><?xml version="1.0" encoding="utf-8"?>
+<w:ftr xmlns:wpc="http://schemas.microsoft.com/office/word/2010/wordprocessingCanvas" xmlns:mc="http://schemas.openxmlformats.org/markup-compatibility/2006" xmlns:o="urn:schemas-microsoft-com:office:office" xmlns:r="http://schemas.openxmlformats.org/officeDocument/2006/relationships" xmlns:m="http://schemas.openxmlformats.org/officeDocument/2006/math" xmlns:v="urn:schemas-microsoft-com:vml" xmlns:wp14="http://schemas.microsoft.com/office/word/2010/wordprocessingDrawing" xmlns:wp="http://schemas.openxmlformats.org/drawingml/2006/wordprocessingDrawing" xmlns:w10="urn:schemas-microsoft-com:office:word" xmlns:w="http://schemas.openxmlformats.org/wordprocessingml/2006/main" xmlns:w14="http://schemas.microsoft.com/office/word/2010/wordml" xmlns:wpg="http://schemas.microsoft.com/office/word/2010/wordprocessingGroup" xmlns:wpi="http://schemas.microsoft.com/office/word/2010/wordprocessingInk" xmlns:wne="http://schemas.microsoft.com/office/word/2006/wordml" xmlns:wps="http://schemas.microsoft.com/office/word/2010/wordprocessingShape" mc:Ignorable="w14 wp14">
+  <w:p>
+    <w:pPr>
+      <w:pStyle w:val="Pieddepage"/>
+    </w:pPr>
+    <w:r>
+      <w:t>2016-2017</w:t>
+    </w:r>
+    <w:r>
+      <w:ptab w:relativeTo="margin" w:alignment="center" w:leader="none"/>
+    </w:r>
+    <w:r>
+      <w:t xml:space="preserve">AudioFile Player </w:t>
+    </w:r>
+    <w:r>
+      <w:ptab w:relativeTo="margin" w:alignment="right" w:leader="none"/>
+    </w:r>
+    <w:r>
+      <w:rPr>
+        <w:lang w:val="fr-FR"/>
+      </w:rPr>
+      <w:t xml:space="preserve">Page </w:t>
+    </w:r>
+    <w:r>
+      <w:rPr>
+        <w:b/>
+      </w:rPr>
+      <w:fldChar w:fldCharType="begin"/>
+    </w:r>
+    <w:r>
+      <w:rPr>
+        <w:b/>
+      </w:rPr>
+      <w:instrText>PAGE  \* Arabic  \* MERGEFORMAT</w:instrText>
+    </w:r>
+    <w:r>
+      <w:rPr>
+        <w:b/>
+      </w:rPr>
+      <w:fldChar w:fldCharType="separate"/>
+    </w:r>
+    <w:r>
+      <w:rPr>
+        <w:b/>
+        <w:noProof/>
+        <w:lang w:val="fr-FR"/>
+      </w:rPr>
+      <w:t>2</w:t>
+    </w:r>
+    <w:r>
+      <w:rPr>
+        <w:b/>
+      </w:rPr>
+      <w:fldChar w:fldCharType="end"/>
+    </w:r>
+    <w:r>
+      <w:rPr>
+        <w:lang w:val="fr-FR"/>
+      </w:rPr>
+      <w:t xml:space="preserve"> sur </w:t>
+    </w:r>
+    <w:r>
+      <w:rPr>
+        <w:b/>
+      </w:rPr>
+      <w:fldChar w:fldCharType="begin"/>
+    </w:r>
+    <w:r>
+      <w:rPr>
+        <w:b/>
+      </w:rPr>
+      <w:instrText>NUMPAGES  \* Arabic  \* MERGEFORMAT</w:instrText>
+    </w:r>
+    <w:r>
+      <w:rPr>
+        <w:b/>
+      </w:rPr>
+      <w:fldChar w:fldCharType="separate"/>
+    </w:r>
+    <w:r>
+      <w:rPr>
+        <w:b/>
+        <w:noProof/>
+        <w:lang w:val="fr-FR"/>
+      </w:rPr>
+      <w:t>7</w:t>
+    </w:r>
+    <w:r>
+      <w:rPr>
+        <w:b/>
+      </w:rPr>
+      <w:fldChar w:fldCharType="end"/>
+    </w:r>
+  </w:p>
+</w:ftr>
+</file>
+
+<file path=word/footnotes.xml><?xml version="1.0" encoding="utf-8"?>
+<w:footnotes xmlns:wpc="http://schemas.microsoft.com/office/word/2010/wordprocessingCanvas" xmlns:mc="http://schemas.openxmlformats.org/markup-compatibility/2006" xmlns:o="urn:schemas-microsoft-com:office:office" xmlns:r="http://schemas.openxmlformats.org/officeDocument/2006/relationships" xmlns:m="http://schemas.openxmlformats.org/officeDocument/2006/math" xmlns:v="urn:schemas-microsoft-com:vml" xmlns:wp14="http://schemas.microsoft.com/office/word/2010/wordprocessingDrawing" xmlns:wp="http://schemas.openxmlformats.org/drawingml/2006/wordprocessingDrawing" xmlns:w10="urn:schemas-microsoft-com:office:word" xmlns:w="http://schemas.openxmlformats.org/wordprocessingml/2006/main" xmlns:w14="http://schemas.microsoft.com/office/word/2010/wordml" xmlns:wpg="http://schemas.microsoft.com/office/word/2010/wordprocessingGroup" xmlns:wpi="http://schemas.microsoft.com/office/word/2010/wordprocessingInk" xmlns:wne="http://schemas.microsoft.com/office/word/2006/wordml" xmlns:wps="http://schemas.microsoft.com/office/word/2010/wordprocessingShape" mc:Ignorable="w14 wp14">
+  <w:footnote w:type="separator" w:id="-1">
+    <w:p>
+      <w:pPr>
+        <w:spacing w:after="0" w:line="240" w:lineRule="auto"/>
+      </w:pPr>
+      <w:r>
+        <w:separator/>
+      </w:r>
+    </w:p>
+  </w:footnote>
+  <w:footnote w:type="continuationSeparator" w:id="0">
+    <w:p>
+      <w:pPr>
+        <w:spacing w:after="0" w:line="240" w:lineRule="auto"/>
+      </w:pPr>
+      <w:r>
+        <w:continuationSeparator/>
+      </w:r>
+    </w:p>
+  </w:footnote>
+</w:footnotes>
+</file>
+
+<file path=word/header1.xml><?xml version="1.0" encoding="utf-8"?>
+<w:hdr xmlns:wpc="http://schemas.microsoft.com/office/word/2010/wordprocessingCanvas" xmlns:mc="http://schemas.openxmlformats.org/markup-compatibility/2006" xmlns:o="urn:schemas-microsoft-com:office:office" xmlns:r="http://schemas.openxmlformats.org/officeDocument/2006/relationships" xmlns:m="http://schemas.openxmlformats.org/officeDocument/2006/math" xmlns:v="urn:schemas-microsoft-com:vml" xmlns:wp14="http://schemas.microsoft.com/office/word/2010/wordprocessingDrawing" xmlns:wp="http://schemas.openxmlformats.org/drawingml/2006/wordprocessingDrawing" xmlns:w10="urn:schemas-microsoft-com:office:word" xmlns:w="http://schemas.openxmlformats.org/wordprocessingml/2006/main" xmlns:w14="http://schemas.microsoft.com/office/word/2010/wordml" xmlns:wpg="http://schemas.microsoft.com/office/word/2010/wordprocessingGroup" xmlns:wpi="http://schemas.microsoft.com/office/word/2010/wordprocessingInk" xmlns:wne="http://schemas.microsoft.com/office/word/2006/wordml" xmlns:wps="http://schemas.microsoft.com/office/word/2010/wordprocessingShape" mc:Ignorable="w14 wp14">
+  <w:p>
+    <w:pPr>
+      <w:pStyle w:val="En-tte"/>
+    </w:pPr>
+    <w:r>
+      <w:t xml:space="preserve">Michael </w:t>
+    </w:r>
+    <w:proofErr w:type="spellStart"/>
+    <w:r>
+      <w:t>Ramusi</w:t>
+    </w:r>
+    <w:proofErr w:type="spellEnd"/>
+    <w:r>
+      <w:ptab w:relativeTo="margin" w:alignment="center" w:leader="none"/>
+    </w:r>
+    <w:r>
+      <w:t>Documentation technique</w:t>
+    </w:r>
+    <w:r>
+      <w:ptab w:relativeTo="margin" w:alignment="right" w:leader="none"/>
+    </w:r>
+    <w:r>
+      <w:t>I.FA-P3A</w:t>
+    </w:r>
+  </w:p>
+</w:hdr>
 </file>
 
 <file path=word/numbering.xml><?xml version="1.0" encoding="utf-8"?>
@@ -3859,6 +4149,50 @@
       <w:szCs w:val="18"/>
     </w:rPr>
   </w:style>
+  <w:style w:type="paragraph" w:styleId="En-tte">
+    <w:name w:val="header"/>
+    <w:basedOn w:val="Normal"/>
+    <w:link w:val="En-tteCar"/>
+    <w:uiPriority w:val="99"/>
+    <w:unhideWhenUsed/>
+    <w:rsid w:val="00A37AEC"/>
+    <w:pPr>
+      <w:tabs>
+        <w:tab w:val="center" w:pos="4536"/>
+        <w:tab w:val="right" w:pos="9072"/>
+      </w:tabs>
+      <w:spacing w:after="0" w:line="240" w:lineRule="auto"/>
+    </w:pPr>
+  </w:style>
+  <w:style w:type="character" w:customStyle="1" w:styleId="En-tteCar">
+    <w:name w:val="En-tête Car"/>
+    <w:basedOn w:val="Policepardfaut"/>
+    <w:link w:val="En-tte"/>
+    <w:uiPriority w:val="99"/>
+    <w:rsid w:val="00A37AEC"/>
+  </w:style>
+  <w:style w:type="paragraph" w:styleId="Pieddepage">
+    <w:name w:val="footer"/>
+    <w:basedOn w:val="Normal"/>
+    <w:link w:val="PieddepageCar"/>
+    <w:uiPriority w:val="99"/>
+    <w:unhideWhenUsed/>
+    <w:rsid w:val="00A37AEC"/>
+    <w:pPr>
+      <w:tabs>
+        <w:tab w:val="center" w:pos="4536"/>
+        <w:tab w:val="right" w:pos="9072"/>
+      </w:tabs>
+      <w:spacing w:after="0" w:line="240" w:lineRule="auto"/>
+    </w:pPr>
+  </w:style>
+  <w:style w:type="character" w:customStyle="1" w:styleId="PieddepageCar">
+    <w:name w:val="Pied de page Car"/>
+    <w:basedOn w:val="Policepardfaut"/>
+    <w:link w:val="Pieddepage"/>
+    <w:uiPriority w:val="99"/>
+    <w:rsid w:val="00A37AEC"/>
+  </w:style>
 </w:styles>
 </file>
 
@@ -4587,6 +4921,50 @@
       <w:sz w:val="18"/>
       <w:szCs w:val="18"/>
     </w:rPr>
+  </w:style>
+  <w:style w:type="paragraph" w:styleId="En-tte">
+    <w:name w:val="header"/>
+    <w:basedOn w:val="Normal"/>
+    <w:link w:val="En-tteCar"/>
+    <w:uiPriority w:val="99"/>
+    <w:unhideWhenUsed/>
+    <w:rsid w:val="00A37AEC"/>
+    <w:pPr>
+      <w:tabs>
+        <w:tab w:val="center" w:pos="4536"/>
+        <w:tab w:val="right" w:pos="9072"/>
+      </w:tabs>
+      <w:spacing w:after="0" w:line="240" w:lineRule="auto"/>
+    </w:pPr>
+  </w:style>
+  <w:style w:type="character" w:customStyle="1" w:styleId="En-tteCar">
+    <w:name w:val="En-tête Car"/>
+    <w:basedOn w:val="Policepardfaut"/>
+    <w:link w:val="En-tte"/>
+    <w:uiPriority w:val="99"/>
+    <w:rsid w:val="00A37AEC"/>
+  </w:style>
+  <w:style w:type="paragraph" w:styleId="Pieddepage">
+    <w:name w:val="footer"/>
+    <w:basedOn w:val="Normal"/>
+    <w:link w:val="PieddepageCar"/>
+    <w:uiPriority w:val="99"/>
+    <w:unhideWhenUsed/>
+    <w:rsid w:val="00A37AEC"/>
+    <w:pPr>
+      <w:tabs>
+        <w:tab w:val="center" w:pos="4536"/>
+        <w:tab w:val="right" w:pos="9072"/>
+      </w:tabs>
+      <w:spacing w:after="0" w:line="240" w:lineRule="auto"/>
+    </w:pPr>
+  </w:style>
+  <w:style w:type="character" w:customStyle="1" w:styleId="PieddepageCar">
+    <w:name w:val="Pied de page Car"/>
+    <w:basedOn w:val="Policepardfaut"/>
+    <w:link w:val="Pieddepage"/>
+    <w:uiPriority w:val="99"/>
+    <w:rsid w:val="00A37AEC"/>
   </w:style>
 </w:styles>
 </file>
@@ -4763,6 +5141,8 @@
   <w:rsids>
     <w:rsidRoot w:val="00CD2DFF"/>
     <w:rsid w:val="004317D5"/>
+    <w:rsid w:val="008401DA"/>
+    <w:rsid w:val="00927962"/>
     <w:rsid w:val="00BB70DF"/>
     <w:rsid w:val="00CB5181"/>
     <w:rsid w:val="00CD2DFF"/>
@@ -4994,6 +5374,14 @@
     <w:name w:val="1F359BAB3C45453EA115239ECCB350B5"/>
     <w:rsid w:val="00CD2DFF"/>
   </w:style>
+  <w:style w:type="paragraph" w:customStyle="1" w:styleId="703389ED5A694386B32C99664669D6D8">
+    <w:name w:val="703389ED5A694386B32C99664669D6D8"/>
+    <w:rsid w:val="008401DA"/>
+  </w:style>
+  <w:style w:type="paragraph" w:customStyle="1" w:styleId="951C14EE490A43AFAAFC25A09DB1D066">
+    <w:name w:val="951C14EE490A43AFAAFC25A09DB1D066"/>
+    <w:rsid w:val="008401DA"/>
+  </w:style>
 </w:styles>
 </file>
 
@@ -5203,6 +5591,14 @@
   <w:style w:type="paragraph" w:customStyle="1" w:styleId="1F359BAB3C45453EA115239ECCB350B5">
     <w:name w:val="1F359BAB3C45453EA115239ECCB350B5"/>
     <w:rsid w:val="00CD2DFF"/>
+  </w:style>
+  <w:style w:type="paragraph" w:customStyle="1" w:styleId="703389ED5A694386B32C99664669D6D8">
+    <w:name w:val="703389ED5A694386B32C99664669D6D8"/>
+    <w:rsid w:val="008401DA"/>
+  </w:style>
+  <w:style w:type="paragraph" w:customStyle="1" w:styleId="951C14EE490A43AFAAFC25A09DB1D066">
+    <w:name w:val="951C14EE490A43AFAAFC25A09DB1D066"/>
+    <w:rsid w:val="008401DA"/>
   </w:style>
 </w:styles>
 </file>
@@ -5523,7 +5919,7 @@
 </file>
 
 <file path=customXml/itemProps2.xml><?xml version="1.0" encoding="utf-8"?>
-<ds:datastoreItem xmlns:ds="http://schemas.openxmlformats.org/officeDocument/2006/customXml" ds:itemID="{5D3232CC-2553-47B3-A809-B4329A69438C}">
+<ds:datastoreItem xmlns:ds="http://schemas.openxmlformats.org/officeDocument/2006/customXml" ds:itemID="{5A2A5A3F-B3D9-4B59-B5B1-C897C8B53098}">
   <ds:schemaRefs>
     <ds:schemaRef ds:uri="http://schemas.openxmlformats.org/officeDocument/2006/bibliography"/>
   </ds:schemaRefs>

</xml_diff>

<commit_message>
uploadFiles.php: insertion des infos des fichiers dans la BD
</commit_message>
<xml_diff>
--- a/documentation/documentation_technique.docx
+++ b/documentation/documentation_technique.docx
@@ -184,16 +184,8 @@
                       <w:rPr>
                         <w:color w:val="66A6B8" w:themeColor="accent3" w:themeShade="BF"/>
                       </w:rPr>
-                      <w:t xml:space="preserve">Michael </w:t>
+                      <w:t>Michael Ramusi</w:t>
                     </w:r>
-                    <w:proofErr w:type="spellStart"/>
-                    <w:r>
-                      <w:rPr>
-                        <w:color w:val="66A6B8" w:themeColor="accent3" w:themeShade="BF"/>
-                      </w:rPr>
-                      <w:t>Ramusi</w:t>
-                    </w:r>
-                    <w:proofErr w:type="spellEnd"/>
                   </w:p>
                 </w:sdtContent>
               </w:sdt>
@@ -379,7 +371,9 @@
               <w:tab w:val="right" w:leader="dot" w:pos="9062"/>
             </w:tabs>
             <w:rPr>
+              <w:rFonts w:eastAsiaTheme="minorEastAsia"/>
               <w:noProof/>
+              <w:lang w:eastAsia="fr-CH"/>
             </w:rPr>
           </w:pPr>
           <w:r>
@@ -391,7 +385,7 @@
           <w:r>
             <w:fldChar w:fldCharType="separate"/>
           </w:r>
-          <w:hyperlink w:anchor="_Toc484506840" w:history="1">
+          <w:hyperlink w:anchor="_Toc484584675" w:history="1">
             <w:r>
               <w:rPr>
                 <w:rStyle w:val="Lienhypertexte"/>
@@ -401,7 +395,9 @@
             </w:r>
             <w:r>
               <w:rPr>
-                <w:noProof/>
+                <w:rFonts w:eastAsiaTheme="minorEastAsia"/>
+                <w:noProof/>
+                <w:lang w:eastAsia="fr-CH"/>
               </w:rPr>
               <w:tab/>
             </w:r>
@@ -431,7 +427,7 @@
                 <w:noProof/>
                 <w:webHidden/>
               </w:rPr>
-              <w:instrText xml:space="preserve"> PAGEREF _Toc484506840 \h </w:instrText>
+              <w:instrText xml:space="preserve"> PAGEREF _Toc484584675 \h </w:instrText>
             </w:r>
             <w:r>
               <w:rPr>
@@ -470,10 +466,12 @@
               <w:tab w:val="right" w:leader="dot" w:pos="9062"/>
             </w:tabs>
             <w:rPr>
+              <w:rFonts w:eastAsiaTheme="minorEastAsia"/>
               <w:noProof/>
+              <w:lang w:eastAsia="fr-CH"/>
             </w:rPr>
           </w:pPr>
-          <w:hyperlink w:anchor="_Toc484506841" w:history="1">
+          <w:hyperlink w:anchor="_Toc484584676" w:history="1">
             <w:r>
               <w:rPr>
                 <w:rStyle w:val="Lienhypertexte"/>
@@ -483,7 +481,9 @@
             </w:r>
             <w:r>
               <w:rPr>
-                <w:noProof/>
+                <w:rFonts w:eastAsiaTheme="minorEastAsia"/>
+                <w:noProof/>
+                <w:lang w:eastAsia="fr-CH"/>
               </w:rPr>
               <w:tab/>
             </w:r>
@@ -513,7 +513,93 @@
                 <w:noProof/>
                 <w:webHidden/>
               </w:rPr>
-              <w:instrText xml:space="preserve"> PAGEREF _Toc484506841 \h </w:instrText>
+              <w:instrText xml:space="preserve"> PAGEREF _Toc484584676 \h </w:instrText>
+            </w:r>
+            <w:r>
+              <w:rPr>
+                <w:noProof/>
+                <w:webHidden/>
+              </w:rPr>
+            </w:r>
+            <w:r>
+              <w:rPr>
+                <w:noProof/>
+                <w:webHidden/>
+              </w:rPr>
+              <w:fldChar w:fldCharType="separate"/>
+            </w:r>
+            <w:r>
+              <w:rPr>
+                <w:noProof/>
+                <w:webHidden/>
+              </w:rPr>
+              <w:t>2</w:t>
+            </w:r>
+            <w:r>
+              <w:rPr>
+                <w:noProof/>
+                <w:webHidden/>
+              </w:rPr>
+              <w:fldChar w:fldCharType="end"/>
+            </w:r>
+          </w:hyperlink>
+        </w:p>
+        <w:p>
+          <w:pPr>
+            <w:pStyle w:val="TM2"/>
+            <w:tabs>
+              <w:tab w:val="left" w:pos="880"/>
+              <w:tab w:val="right" w:leader="dot" w:pos="9062"/>
+            </w:tabs>
+            <w:rPr>
+              <w:rFonts w:eastAsiaTheme="minorEastAsia"/>
+              <w:noProof/>
+              <w:lang w:eastAsia="fr-CH"/>
+            </w:rPr>
+          </w:pPr>
+          <w:hyperlink w:anchor="_Toc484584677" w:history="1">
+            <w:r>
+              <w:rPr>
+                <w:rStyle w:val="Lienhypertexte"/>
+                <w:noProof/>
+              </w:rPr>
+              <w:t>1.2</w:t>
+            </w:r>
+            <w:r>
+              <w:rPr>
+                <w:rFonts w:eastAsiaTheme="minorEastAsia"/>
+                <w:noProof/>
+                <w:lang w:eastAsia="fr-CH"/>
+              </w:rPr>
+              <w:tab/>
+            </w:r>
+            <w:r>
+              <w:rPr>
+                <w:rStyle w:val="Lienhypertexte"/>
+                <w:noProof/>
+              </w:rPr>
+              <w:t>Organisation</w:t>
+            </w:r>
+            <w:r>
+              <w:rPr>
+                <w:noProof/>
+                <w:webHidden/>
+              </w:rPr>
+              <w:tab/>
+            </w:r>
+            <w:r>
+              <w:rPr>
+                <w:noProof/>
+                <w:webHidden/>
+              </w:rPr>
+              <w:fldChar w:fldCharType="begin"/>
+            </w:r>
+            <w:r>
+              <w:rPr>
+                <w:noProof/>
+                <w:webHidden/>
+              </w:rPr>
+              <w:instrText xml:space="preserve"> PAGEREF _Toc484584677 \h </w:instrText>
             </w:r>
             <w:r>
               <w:rPr>
@@ -552,10 +638,12 @@
               <w:tab w:val="right" w:leader="dot" w:pos="9062"/>
             </w:tabs>
             <w:rPr>
+              <w:rFonts w:eastAsiaTheme="minorEastAsia"/>
               <w:noProof/>
+              <w:lang w:eastAsia="fr-CH"/>
             </w:rPr>
           </w:pPr>
-          <w:hyperlink w:anchor="_Toc484506842" w:history="1">
+          <w:hyperlink w:anchor="_Toc484584678" w:history="1">
             <w:r>
               <w:rPr>
                 <w:rStyle w:val="Lienhypertexte"/>
@@ -565,7 +653,9 @@
             </w:r>
             <w:r>
               <w:rPr>
-                <w:noProof/>
+                <w:rFonts w:eastAsiaTheme="minorEastAsia"/>
+                <w:noProof/>
+                <w:lang w:eastAsia="fr-CH"/>
               </w:rPr>
               <w:tab/>
             </w:r>
@@ -595,7 +685,7 @@
                 <w:noProof/>
                 <w:webHidden/>
               </w:rPr>
-              <w:instrText xml:space="preserve"> PAGEREF _Toc484506842 \h </w:instrText>
+              <w:instrText xml:space="preserve"> PAGEREF _Toc484584678 \h </w:instrText>
             </w:r>
             <w:r>
               <w:rPr>
@@ -615,7 +705,7 @@
                 <w:noProof/>
                 <w:webHidden/>
               </w:rPr>
-              <w:t>2</w:t>
+              <w:t>3</w:t>
             </w:r>
             <w:r>
               <w:rPr>
@@ -634,10 +724,12 @@
               <w:tab w:val="right" w:leader="dot" w:pos="9062"/>
             </w:tabs>
             <w:rPr>
+              <w:rFonts w:eastAsiaTheme="minorEastAsia"/>
               <w:noProof/>
+              <w:lang w:eastAsia="fr-CH"/>
             </w:rPr>
           </w:pPr>
-          <w:hyperlink w:anchor="_Toc484506843" w:history="1">
+          <w:hyperlink w:anchor="_Toc484584679" w:history="1">
             <w:r>
               <w:rPr>
                 <w:rStyle w:val="Lienhypertexte"/>
@@ -647,7 +739,9 @@
             </w:r>
             <w:r>
               <w:rPr>
-                <w:noProof/>
+                <w:rFonts w:eastAsiaTheme="minorEastAsia"/>
+                <w:noProof/>
+                <w:lang w:eastAsia="fr-CH"/>
               </w:rPr>
               <w:tab/>
             </w:r>
@@ -677,7 +771,7 @@
                 <w:noProof/>
                 <w:webHidden/>
               </w:rPr>
-              <w:instrText xml:space="preserve"> PAGEREF _Toc484506843 \h </w:instrText>
+              <w:instrText xml:space="preserve"> PAGEREF _Toc484584679 \h </w:instrText>
             </w:r>
             <w:r>
               <w:rPr>
@@ -716,10 +810,12 @@
               <w:tab w:val="right" w:leader="dot" w:pos="9062"/>
             </w:tabs>
             <w:rPr>
+              <w:rFonts w:eastAsiaTheme="minorEastAsia"/>
               <w:noProof/>
+              <w:lang w:eastAsia="fr-CH"/>
             </w:rPr>
           </w:pPr>
-          <w:hyperlink w:anchor="_Toc484506844" w:history="1">
+          <w:hyperlink w:anchor="_Toc484584680" w:history="1">
             <w:r>
               <w:rPr>
                 <w:rStyle w:val="Lienhypertexte"/>
@@ -729,7 +825,9 @@
             </w:r>
             <w:r>
               <w:rPr>
-                <w:noProof/>
+                <w:rFonts w:eastAsiaTheme="minorEastAsia"/>
+                <w:noProof/>
+                <w:lang w:eastAsia="fr-CH"/>
               </w:rPr>
               <w:tab/>
             </w:r>
@@ -759,7 +857,7 @@
                 <w:noProof/>
                 <w:webHidden/>
               </w:rPr>
-              <w:instrText xml:space="preserve"> PAGEREF _Toc484506844 \h </w:instrText>
+              <w:instrText xml:space="preserve"> PAGEREF _Toc484584680 \h </w:instrText>
             </w:r>
             <w:r>
               <w:rPr>
@@ -798,10 +896,12 @@
               <w:tab w:val="right" w:leader="dot" w:pos="9062"/>
             </w:tabs>
             <w:rPr>
+              <w:rFonts w:eastAsiaTheme="minorEastAsia"/>
               <w:noProof/>
+              <w:lang w:eastAsia="fr-CH"/>
             </w:rPr>
           </w:pPr>
-          <w:hyperlink w:anchor="_Toc484506845" w:history="1">
+          <w:hyperlink w:anchor="_Toc484584681" w:history="1">
             <w:r>
               <w:rPr>
                 <w:rStyle w:val="Lienhypertexte"/>
@@ -811,7 +911,9 @@
             </w:r>
             <w:r>
               <w:rPr>
-                <w:noProof/>
+                <w:rFonts w:eastAsiaTheme="minorEastAsia"/>
+                <w:noProof/>
+                <w:lang w:eastAsia="fr-CH"/>
               </w:rPr>
               <w:tab/>
             </w:r>
@@ -841,7 +943,7 @@
                 <w:noProof/>
                 <w:webHidden/>
               </w:rPr>
-              <w:instrText xml:space="preserve"> PAGEREF _Toc484506845 \h </w:instrText>
+              <w:instrText xml:space="preserve"> PAGEREF _Toc484584681 \h </w:instrText>
             </w:r>
             <w:r>
               <w:rPr>
@@ -880,10 +982,12 @@
               <w:tab w:val="right" w:leader="dot" w:pos="9062"/>
             </w:tabs>
             <w:rPr>
+              <w:rFonts w:eastAsiaTheme="minorEastAsia"/>
               <w:noProof/>
+              <w:lang w:eastAsia="fr-CH"/>
             </w:rPr>
           </w:pPr>
-          <w:hyperlink w:anchor="_Toc484506846" w:history="1">
+          <w:hyperlink w:anchor="_Toc484584682" w:history="1">
             <w:r>
               <w:rPr>
                 <w:rStyle w:val="Lienhypertexte"/>
@@ -893,7 +997,9 @@
             </w:r>
             <w:r>
               <w:rPr>
-                <w:noProof/>
+                <w:rFonts w:eastAsiaTheme="minorEastAsia"/>
+                <w:noProof/>
+                <w:lang w:eastAsia="fr-CH"/>
               </w:rPr>
               <w:tab/>
             </w:r>
@@ -923,7 +1029,93 @@
                 <w:noProof/>
                 <w:webHidden/>
               </w:rPr>
-              <w:instrText xml:space="preserve"> PAGEREF _Toc484506846 \h </w:instrText>
+              <w:instrText xml:space="preserve"> PAGEREF _Toc484584682 \h </w:instrText>
+            </w:r>
+            <w:r>
+              <w:rPr>
+                <w:noProof/>
+                <w:webHidden/>
+              </w:rPr>
+            </w:r>
+            <w:r>
+              <w:rPr>
+                <w:noProof/>
+                <w:webHidden/>
+              </w:rPr>
+              <w:fldChar w:fldCharType="separate"/>
+            </w:r>
+            <w:r>
+              <w:rPr>
+                <w:noProof/>
+                <w:webHidden/>
+              </w:rPr>
+              <w:t>4</w:t>
+            </w:r>
+            <w:r>
+              <w:rPr>
+                <w:noProof/>
+                <w:webHidden/>
+              </w:rPr>
+              <w:fldChar w:fldCharType="end"/>
+            </w:r>
+          </w:hyperlink>
+        </w:p>
+        <w:p>
+          <w:pPr>
+            <w:pStyle w:val="TM2"/>
+            <w:tabs>
+              <w:tab w:val="left" w:pos="880"/>
+              <w:tab w:val="right" w:leader="dot" w:pos="9062"/>
+            </w:tabs>
+            <w:rPr>
+              <w:rFonts w:eastAsiaTheme="minorEastAsia"/>
+              <w:noProof/>
+              <w:lang w:eastAsia="fr-CH"/>
+            </w:rPr>
+          </w:pPr>
+          <w:hyperlink w:anchor="_Toc484584683" w:history="1">
+            <w:r>
+              <w:rPr>
+                <w:rStyle w:val="Lienhypertexte"/>
+                <w:noProof/>
+              </w:rPr>
+              <w:t>2.5</w:t>
+            </w:r>
+            <w:r>
+              <w:rPr>
+                <w:rFonts w:eastAsiaTheme="minorEastAsia"/>
+                <w:noProof/>
+                <w:lang w:eastAsia="fr-CH"/>
+              </w:rPr>
+              <w:tab/>
+            </w:r>
+            <w:r>
+              <w:rPr>
+                <w:rStyle w:val="Lienhypertexte"/>
+                <w:noProof/>
+              </w:rPr>
+              <w:t>Technologies &amp; logiciels utilisées</w:t>
+            </w:r>
+            <w:r>
+              <w:rPr>
+                <w:noProof/>
+                <w:webHidden/>
+              </w:rPr>
+              <w:tab/>
+            </w:r>
+            <w:r>
+              <w:rPr>
+                <w:noProof/>
+                <w:webHidden/>
+              </w:rPr>
+              <w:fldChar w:fldCharType="begin"/>
+            </w:r>
+            <w:r>
+              <w:rPr>
+                <w:noProof/>
+                <w:webHidden/>
+              </w:rPr>
+              <w:instrText xml:space="preserve"> PAGEREF _Toc484584683 \h </w:instrText>
             </w:r>
             <w:r>
               <w:rPr>
@@ -962,10 +1154,12 @@
               <w:tab w:val="right" w:leader="dot" w:pos="9062"/>
             </w:tabs>
             <w:rPr>
+              <w:rFonts w:eastAsiaTheme="minorEastAsia"/>
               <w:noProof/>
+              <w:lang w:eastAsia="fr-CH"/>
             </w:rPr>
           </w:pPr>
-          <w:hyperlink w:anchor="_Toc484506847" w:history="1">
+          <w:hyperlink w:anchor="_Toc484584684" w:history="1">
             <w:r>
               <w:rPr>
                 <w:rStyle w:val="Lienhypertexte"/>
@@ -975,7 +1169,9 @@
             </w:r>
             <w:r>
               <w:rPr>
-                <w:noProof/>
+                <w:rFonts w:eastAsiaTheme="minorEastAsia"/>
+                <w:noProof/>
+                <w:lang w:eastAsia="fr-CH"/>
               </w:rPr>
               <w:tab/>
             </w:r>
@@ -1005,7 +1201,7 @@
                 <w:noProof/>
                 <w:webHidden/>
               </w:rPr>
-              <w:instrText xml:space="preserve"> PAGEREF _Toc484506847 \h </w:instrText>
+              <w:instrText xml:space="preserve"> PAGEREF _Toc484584684 \h </w:instrText>
             </w:r>
             <w:r>
               <w:rPr>
@@ -1025,7 +1221,179 @@
                 <w:noProof/>
                 <w:webHidden/>
               </w:rPr>
-              <w:t>4</w:t>
+              <w:t>5</w:t>
+            </w:r>
+            <w:r>
+              <w:rPr>
+                <w:noProof/>
+                <w:webHidden/>
+              </w:rPr>
+              <w:fldChar w:fldCharType="end"/>
+            </w:r>
+          </w:hyperlink>
+        </w:p>
+        <w:p>
+          <w:pPr>
+            <w:pStyle w:val="TM2"/>
+            <w:tabs>
+              <w:tab w:val="left" w:pos="880"/>
+              <w:tab w:val="right" w:leader="dot" w:pos="9062"/>
+            </w:tabs>
+            <w:rPr>
+              <w:rFonts w:eastAsiaTheme="minorEastAsia"/>
+              <w:noProof/>
+              <w:lang w:eastAsia="fr-CH"/>
+            </w:rPr>
+          </w:pPr>
+          <w:hyperlink w:anchor="_Toc484584685" w:history="1">
+            <w:r>
+              <w:rPr>
+                <w:rStyle w:val="Lienhypertexte"/>
+                <w:noProof/>
+              </w:rPr>
+              <w:t>3.1</w:t>
+            </w:r>
+            <w:r>
+              <w:rPr>
+                <w:rFonts w:eastAsiaTheme="minorEastAsia"/>
+                <w:noProof/>
+                <w:lang w:eastAsia="fr-CH"/>
+              </w:rPr>
+              <w:tab/>
+            </w:r>
+            <w:r>
+              <w:rPr>
+                <w:rStyle w:val="Lienhypertexte"/>
+                <w:noProof/>
+              </w:rPr>
+              <w:t>iMusic</w:t>
+            </w:r>
+            <w:r>
+              <w:rPr>
+                <w:noProof/>
+                <w:webHidden/>
+              </w:rPr>
+              <w:tab/>
+            </w:r>
+            <w:r>
+              <w:rPr>
+                <w:noProof/>
+                <w:webHidden/>
+              </w:rPr>
+              <w:fldChar w:fldCharType="begin"/>
+            </w:r>
+            <w:r>
+              <w:rPr>
+                <w:noProof/>
+                <w:webHidden/>
+              </w:rPr>
+              <w:instrText xml:space="preserve"> PAGEREF _Toc484584685 \h </w:instrText>
+            </w:r>
+            <w:r>
+              <w:rPr>
+                <w:noProof/>
+                <w:webHidden/>
+              </w:rPr>
+            </w:r>
+            <w:r>
+              <w:rPr>
+                <w:noProof/>
+                <w:webHidden/>
+              </w:rPr>
+              <w:fldChar w:fldCharType="separate"/>
+            </w:r>
+            <w:r>
+              <w:rPr>
+                <w:noProof/>
+                <w:webHidden/>
+              </w:rPr>
+              <w:t>5</w:t>
+            </w:r>
+            <w:r>
+              <w:rPr>
+                <w:noProof/>
+                <w:webHidden/>
+              </w:rPr>
+              <w:fldChar w:fldCharType="end"/>
+            </w:r>
+          </w:hyperlink>
+        </w:p>
+        <w:p>
+          <w:pPr>
+            <w:pStyle w:val="TM2"/>
+            <w:tabs>
+              <w:tab w:val="left" w:pos="880"/>
+              <w:tab w:val="right" w:leader="dot" w:pos="9062"/>
+            </w:tabs>
+            <w:rPr>
+              <w:rFonts w:eastAsiaTheme="minorEastAsia"/>
+              <w:noProof/>
+              <w:lang w:eastAsia="fr-CH"/>
+            </w:rPr>
+          </w:pPr>
+          <w:hyperlink w:anchor="_Toc484584686" w:history="1">
+            <w:r>
+              <w:rPr>
+                <w:rStyle w:val="Lienhypertexte"/>
+                <w:noProof/>
+              </w:rPr>
+              <w:t>3.2</w:t>
+            </w:r>
+            <w:r>
+              <w:rPr>
+                <w:rFonts w:eastAsiaTheme="minorEastAsia"/>
+                <w:noProof/>
+                <w:lang w:eastAsia="fr-CH"/>
+              </w:rPr>
+              <w:tab/>
+            </w:r>
+            <w:r>
+              <w:rPr>
+                <w:rStyle w:val="Lienhypertexte"/>
+                <w:noProof/>
+              </w:rPr>
+              <w:t>Google Play Music</w:t>
+            </w:r>
+            <w:r>
+              <w:rPr>
+                <w:noProof/>
+                <w:webHidden/>
+              </w:rPr>
+              <w:tab/>
+            </w:r>
+            <w:r>
+              <w:rPr>
+                <w:noProof/>
+                <w:webHidden/>
+              </w:rPr>
+              <w:fldChar w:fldCharType="begin"/>
+            </w:r>
+            <w:r>
+              <w:rPr>
+                <w:noProof/>
+                <w:webHidden/>
+              </w:rPr>
+              <w:instrText xml:space="preserve"> PAGEREF _Toc484584686 \h </w:instrText>
+            </w:r>
+            <w:r>
+              <w:rPr>
+                <w:noProof/>
+                <w:webHidden/>
+              </w:rPr>
+            </w:r>
+            <w:r>
+              <w:rPr>
+                <w:noProof/>
+                <w:webHidden/>
+              </w:rPr>
+              <w:fldChar w:fldCharType="separate"/>
+            </w:r>
+            <w:r>
+              <w:rPr>
+                <w:noProof/>
+                <w:webHidden/>
+              </w:rPr>
+              <w:t>6</w:t>
             </w:r>
             <w:r>
               <w:rPr>
@@ -1044,10 +1412,12 @@
               <w:tab w:val="right" w:leader="dot" w:pos="9062"/>
             </w:tabs>
             <w:rPr>
+              <w:rFonts w:eastAsiaTheme="minorEastAsia"/>
               <w:noProof/>
+              <w:lang w:eastAsia="fr-CH"/>
             </w:rPr>
           </w:pPr>
-          <w:hyperlink w:anchor="_Toc484506848" w:history="1">
+          <w:hyperlink w:anchor="_Toc484584687" w:history="1">
             <w:r>
               <w:rPr>
                 <w:rStyle w:val="Lienhypertexte"/>
@@ -1057,7 +1427,9 @@
             </w:r>
             <w:r>
               <w:rPr>
-                <w:noProof/>
+                <w:rFonts w:eastAsiaTheme="minorEastAsia"/>
+                <w:noProof/>
+                <w:lang w:eastAsia="fr-CH"/>
               </w:rPr>
               <w:tab/>
             </w:r>
@@ -1087,7 +1459,7 @@
                 <w:noProof/>
                 <w:webHidden/>
               </w:rPr>
-              <w:instrText xml:space="preserve"> PAGEREF _Toc484506848 \h </w:instrText>
+              <w:instrText xml:space="preserve"> PAGEREF _Toc484584687 \h </w:instrText>
             </w:r>
             <w:r>
               <w:rPr>
@@ -1107,7 +1479,7 @@
                 <w:noProof/>
                 <w:webHidden/>
               </w:rPr>
-              <w:t>5</w:t>
+              <w:t>7</w:t>
             </w:r>
             <w:r>
               <w:rPr>
@@ -1126,10 +1498,12 @@
               <w:tab w:val="right" w:leader="dot" w:pos="9062"/>
             </w:tabs>
             <w:rPr>
+              <w:rFonts w:eastAsiaTheme="minorEastAsia"/>
               <w:noProof/>
+              <w:lang w:eastAsia="fr-CH"/>
             </w:rPr>
           </w:pPr>
-          <w:hyperlink w:anchor="_Toc484506849" w:history="1">
+          <w:hyperlink w:anchor="_Toc484584688" w:history="1">
             <w:r>
               <w:rPr>
                 <w:rStyle w:val="Lienhypertexte"/>
@@ -1139,7 +1513,9 @@
             </w:r>
             <w:r>
               <w:rPr>
-                <w:noProof/>
+                <w:rFonts w:eastAsiaTheme="minorEastAsia"/>
+                <w:noProof/>
+                <w:lang w:eastAsia="fr-CH"/>
               </w:rPr>
               <w:tab/>
             </w:r>
@@ -1169,7 +1545,7 @@
                 <w:noProof/>
                 <w:webHidden/>
               </w:rPr>
-              <w:instrText xml:space="preserve"> PAGEREF _Toc484506849 \h </w:instrText>
+              <w:instrText xml:space="preserve"> PAGEREF _Toc484584688 \h </w:instrText>
             </w:r>
             <w:r>
               <w:rPr>
@@ -1189,7 +1565,7 @@
                 <w:noProof/>
                 <w:webHidden/>
               </w:rPr>
-              <w:t>6</w:t>
+              <w:t>7</w:t>
             </w:r>
             <w:r>
               <w:rPr>
@@ -1208,10 +1584,12 @@
               <w:tab w:val="right" w:leader="dot" w:pos="9062"/>
             </w:tabs>
             <w:rPr>
+              <w:rFonts w:eastAsiaTheme="minorEastAsia"/>
               <w:noProof/>
+              <w:lang w:eastAsia="fr-CH"/>
             </w:rPr>
           </w:pPr>
-          <w:hyperlink w:anchor="_Toc484506850" w:history="1">
+          <w:hyperlink w:anchor="_Toc484584689" w:history="1">
             <w:r>
               <w:rPr>
                 <w:rStyle w:val="Lienhypertexte"/>
@@ -1221,7 +1599,9 @@
             </w:r>
             <w:r>
               <w:rPr>
-                <w:noProof/>
+                <w:rFonts w:eastAsiaTheme="minorEastAsia"/>
+                <w:noProof/>
+                <w:lang w:eastAsia="fr-CH"/>
               </w:rPr>
               <w:tab/>
             </w:r>
@@ -1251,7 +1631,7 @@
                 <w:noProof/>
                 <w:webHidden/>
               </w:rPr>
-              <w:instrText xml:space="preserve"> PAGEREF _Toc484506850 \h </w:instrText>
+              <w:instrText xml:space="preserve"> PAGEREF _Toc484584689 \h </w:instrText>
             </w:r>
             <w:r>
               <w:rPr>
@@ -1271,7 +1651,7 @@
                 <w:noProof/>
                 <w:webHidden/>
               </w:rPr>
-              <w:t>6</w:t>
+              <w:t>7</w:t>
             </w:r>
             <w:r>
               <w:rPr>
@@ -1290,10 +1670,12 @@
               <w:tab w:val="right" w:leader="dot" w:pos="9062"/>
             </w:tabs>
             <w:rPr>
+              <w:rFonts w:eastAsiaTheme="minorEastAsia"/>
               <w:noProof/>
+              <w:lang w:eastAsia="fr-CH"/>
             </w:rPr>
           </w:pPr>
-          <w:hyperlink w:anchor="_Toc484506851" w:history="1">
+          <w:hyperlink w:anchor="_Toc484584690" w:history="1">
             <w:r>
               <w:rPr>
                 <w:rStyle w:val="Lienhypertexte"/>
@@ -1303,7 +1685,9 @@
             </w:r>
             <w:r>
               <w:rPr>
-                <w:noProof/>
+                <w:rFonts w:eastAsiaTheme="minorEastAsia"/>
+                <w:noProof/>
+                <w:lang w:eastAsia="fr-CH"/>
               </w:rPr>
               <w:tab/>
             </w:r>
@@ -1333,7 +1717,7 @@
                 <w:noProof/>
                 <w:webHidden/>
               </w:rPr>
-              <w:instrText xml:space="preserve"> PAGEREF _Toc484506851 \h </w:instrText>
+              <w:instrText xml:space="preserve"> PAGEREF _Toc484584690 \h </w:instrText>
             </w:r>
             <w:r>
               <w:rPr>
@@ -1353,7 +1737,7 @@
                 <w:noProof/>
                 <w:webHidden/>
               </w:rPr>
-              <w:t>6</w:t>
+              <w:t>7</w:t>
             </w:r>
             <w:r>
               <w:rPr>
@@ -1372,10 +1756,12 @@
               <w:tab w:val="right" w:leader="dot" w:pos="9062"/>
             </w:tabs>
             <w:rPr>
+              <w:rFonts w:eastAsiaTheme="minorEastAsia"/>
               <w:noProof/>
+              <w:lang w:eastAsia="fr-CH"/>
             </w:rPr>
           </w:pPr>
-          <w:hyperlink w:anchor="_Toc484506852" w:history="1">
+          <w:hyperlink w:anchor="_Toc484584691" w:history="1">
             <w:r>
               <w:rPr>
                 <w:rStyle w:val="Lienhypertexte"/>
@@ -1385,7 +1771,9 @@
             </w:r>
             <w:r>
               <w:rPr>
-                <w:noProof/>
+                <w:rFonts w:eastAsiaTheme="minorEastAsia"/>
+                <w:noProof/>
+                <w:lang w:eastAsia="fr-CH"/>
               </w:rPr>
               <w:tab/>
             </w:r>
@@ -1415,7 +1803,7 @@
                 <w:noProof/>
                 <w:webHidden/>
               </w:rPr>
-              <w:instrText xml:space="preserve"> PAGEREF _Toc484506852 \h </w:instrText>
+              <w:instrText xml:space="preserve"> PAGEREF _Toc484584691 \h </w:instrText>
             </w:r>
             <w:r>
               <w:rPr>
@@ -1435,7 +1823,93 @@
                 <w:noProof/>
                 <w:webHidden/>
               </w:rPr>
-              <w:t>6</w:t>
+              <w:t>7</w:t>
+            </w:r>
+            <w:r>
+              <w:rPr>
+                <w:noProof/>
+                <w:webHidden/>
+              </w:rPr>
+              <w:fldChar w:fldCharType="end"/>
+            </w:r>
+          </w:hyperlink>
+        </w:p>
+        <w:p>
+          <w:pPr>
+            <w:pStyle w:val="TM1"/>
+            <w:tabs>
+              <w:tab w:val="left" w:pos="440"/>
+              <w:tab w:val="right" w:leader="dot" w:pos="9062"/>
+            </w:tabs>
+            <w:rPr>
+              <w:rFonts w:eastAsiaTheme="minorEastAsia"/>
+              <w:noProof/>
+              <w:lang w:eastAsia="fr-CH"/>
+            </w:rPr>
+          </w:pPr>
+          <w:hyperlink w:anchor="_Toc484584692" w:history="1">
+            <w:r>
+              <w:rPr>
+                <w:rStyle w:val="Lienhypertexte"/>
+                <w:noProof/>
+              </w:rPr>
+              <w:t>9</w:t>
+            </w:r>
+            <w:r>
+              <w:rPr>
+                <w:rFonts w:eastAsiaTheme="minorEastAsia"/>
+                <w:noProof/>
+                <w:lang w:eastAsia="fr-CH"/>
+              </w:rPr>
+              <w:tab/>
+            </w:r>
+            <w:r>
+              <w:rPr>
+                <w:rStyle w:val="Lienhypertexte"/>
+                <w:noProof/>
+              </w:rPr>
+              <w:t>Sources</w:t>
+            </w:r>
+            <w:r>
+              <w:rPr>
+                <w:noProof/>
+                <w:webHidden/>
+              </w:rPr>
+              <w:tab/>
+            </w:r>
+            <w:r>
+              <w:rPr>
+                <w:noProof/>
+                <w:webHidden/>
+              </w:rPr>
+              <w:fldChar w:fldCharType="begin"/>
+            </w:r>
+            <w:r>
+              <w:rPr>
+                <w:noProof/>
+                <w:webHidden/>
+              </w:rPr>
+              <w:instrText xml:space="preserve"> PAGEREF _Toc484584692 \h </w:instrText>
+            </w:r>
+            <w:r>
+              <w:rPr>
+                <w:noProof/>
+                <w:webHidden/>
+              </w:rPr>
+            </w:r>
+            <w:r>
+              <w:rPr>
+                <w:noProof/>
+                <w:webHidden/>
+              </w:rPr>
+              <w:fldChar w:fldCharType="separate"/>
+            </w:r>
+            <w:r>
+              <w:rPr>
+                <w:noProof/>
+                <w:webHidden/>
+              </w:rPr>
+              <w:t>7</w:t>
             </w:r>
             <w:r>
               <w:rPr>
@@ -1466,7 +1940,7 @@
       <w:pPr>
         <w:pStyle w:val="Titre1"/>
       </w:pPr>
-      <w:bookmarkStart w:id="0" w:name="_Toc484506840"/>
+      <w:bookmarkStart w:id="0" w:name="_Toc484584675"/>
       <w:r>
         <w:lastRenderedPageBreak/>
         <w:t>Introduction</w:t>
@@ -1548,7 +2022,7 @@
       <w:pPr>
         <w:pStyle w:val="Titre2"/>
       </w:pPr>
-      <w:bookmarkStart w:id="1" w:name="_Toc484506841"/>
+      <w:bookmarkStart w:id="1" w:name="_Toc484584676"/>
       <w:r>
         <w:t>Motivations</w:t>
       </w:r>
@@ -1660,10 +2134,11 @@
       <w:pPr>
         <w:pStyle w:val="Titre2"/>
       </w:pPr>
+      <w:bookmarkStart w:id="2" w:name="_Toc484584677"/>
       <w:r>
         <w:t>Organisation</w:t>
       </w:r>
-      <w:bookmarkStart w:id="2" w:name="_Toc484506842"/>
+      <w:bookmarkEnd w:id="2"/>
     </w:p>
     <w:tbl>
       <w:tblPr>
@@ -1855,21 +2330,22 @@
       <w:pPr>
         <w:pStyle w:val="Titre1"/>
       </w:pPr>
+      <w:bookmarkStart w:id="3" w:name="_Toc484584678"/>
       <w:r>
         <w:lastRenderedPageBreak/>
         <w:t>Cahier des charges</w:t>
       </w:r>
-      <w:bookmarkEnd w:id="2"/>
+      <w:bookmarkEnd w:id="3"/>
     </w:p>
     <w:p>
       <w:pPr>
         <w:pStyle w:val="Titre2"/>
       </w:pPr>
-      <w:bookmarkStart w:id="3" w:name="_Toc484506843"/>
+      <w:bookmarkStart w:id="4" w:name="_Toc484584679"/>
       <w:r>
         <w:t>Objectif</w:t>
       </w:r>
-      <w:bookmarkEnd w:id="3"/>
+      <w:bookmarkEnd w:id="4"/>
     </w:p>
     <w:p>
       <w:r>
@@ -1907,11 +2383,11 @@
       <w:pPr>
         <w:pStyle w:val="Titre2"/>
       </w:pPr>
-      <w:bookmarkStart w:id="4" w:name="_Toc484506844"/>
+      <w:bookmarkStart w:id="5" w:name="_Toc484584680"/>
       <w:r>
         <w:t>Fonctionnalités principales</w:t>
       </w:r>
-      <w:bookmarkEnd w:id="4"/>
+      <w:bookmarkEnd w:id="5"/>
     </w:p>
     <w:p>
       <w:pPr>
@@ -2073,11 +2549,11 @@
       <w:pPr>
         <w:pStyle w:val="Titre2"/>
       </w:pPr>
-      <w:bookmarkStart w:id="5" w:name="_Toc484506845"/>
+      <w:bookmarkStart w:id="6" w:name="_Toc484584681"/>
       <w:r>
         <w:t>Modèle conceptuel</w:t>
       </w:r>
-      <w:bookmarkEnd w:id="5"/>
+      <w:bookmarkEnd w:id="6"/>
     </w:p>
     <w:p>
       <w:pPr>
@@ -2147,14 +2623,27 @@
       <w:r>
         <w:t xml:space="preserve">Figure </w:t>
       </w:r>
-      <w:fldSimple w:instr=" SEQ Figure \* ARABIC ">
-        <w:r>
-          <w:rPr>
-            <w:noProof/>
-          </w:rPr>
-          <w:t>1</w:t>
-        </w:r>
-      </w:fldSimple>
+      <w:r>
+        <w:fldChar w:fldCharType="begin"/>
+      </w:r>
+      <w:r>
+        <w:instrText xml:space="preserve"> SEQ Figure \* ARABIC </w:instrText>
+      </w:r>
+      <w:r>
+        <w:fldChar w:fldCharType="separate"/>
+      </w:r>
+      <w:r>
+        <w:rPr>
+          <w:noProof/>
+        </w:rPr>
+        <w:t>1</w:t>
+      </w:r>
+      <w:r>
+        <w:rPr>
+          <w:noProof/>
+        </w:rPr>
+        <w:fldChar w:fldCharType="end"/>
+      </w:r>
       <w:r>
         <w:t>: MCD</w:t>
       </w:r>
@@ -2182,12 +2671,12 @@
         <w:spacing w:after="240"/>
         <w:ind w:left="578" w:hanging="578"/>
       </w:pPr>
-      <w:bookmarkStart w:id="6" w:name="_Toc484506846"/>
+      <w:bookmarkStart w:id="7" w:name="_Toc484584682"/>
       <w:r>
         <w:lastRenderedPageBreak/>
         <w:t>Planning initial</w:t>
       </w:r>
-      <w:bookmarkEnd w:id="6"/>
+      <w:bookmarkEnd w:id="7"/>
     </w:p>
     <w:p>
       <w:pPr>
@@ -2250,20 +2739,32 @@
       <w:r>
         <w:t xml:space="preserve">Figure </w:t>
       </w:r>
-      <w:fldSimple w:instr=" SEQ Figure \* ARABIC ">
-        <w:r>
-          <w:rPr>
-            <w:noProof/>
-          </w:rPr>
-          <w:t>2</w:t>
-        </w:r>
-      </w:fldSimple>
+      <w:r>
+        <w:fldChar w:fldCharType="begin"/>
+      </w:r>
+      <w:r>
+        <w:instrText xml:space="preserve"> SEQ Figure \* ARABIC </w:instrText>
+      </w:r>
+      <w:r>
+        <w:fldChar w:fldCharType="separate"/>
+      </w:r>
+      <w:r>
+        <w:rPr>
+          <w:noProof/>
+        </w:rPr>
+        <w:t>2</w:t>
+      </w:r>
+      <w:r>
+        <w:rPr>
+          <w:noProof/>
+        </w:rPr>
+        <w:fldChar w:fldCharType="end"/>
+      </w:r>
       <w:r>
         <w:t>: planning initial</w:t>
       </w:r>
     </w:p>
     <w:p>
-      <w:bookmarkStart w:id="7" w:name="_Toc484506847"/>
       <w:r>
         <w:t>Ceci est le déroulement des tâches nécessaires à la réalisation du projet. Comme énoncé plus haut, le travail est réalisé en 80 heures / 10 jours.</w:t>
       </w:r>
@@ -2277,6 +2778,7 @@
           <w:szCs w:val="28"/>
         </w:rPr>
       </w:pPr>
+      <w:bookmarkStart w:id="8" w:name="_Toc484584683"/>
       <w:r>
         <w:t>Technologies</w:t>
       </w:r>
@@ -2286,6 +2788,7 @@
       <w:r>
         <w:t xml:space="preserve"> utilisées</w:t>
       </w:r>
+      <w:bookmarkEnd w:id="8"/>
     </w:p>
     <w:p>
       <w:r>
@@ -2395,19 +2898,11 @@
       <w:r>
         <w:t xml:space="preserve">IDE : </w:t>
       </w:r>
-      <w:proofErr w:type="spellStart"/>
       <w:r>
         <w:rPr>
           <w:i/>
         </w:rPr>
-        <w:t>NetBeans</w:t>
-      </w:r>
-      <w:proofErr w:type="spellEnd"/>
-      <w:r>
-        <w:rPr>
-          <w:i/>
-        </w:rPr>
-        <w:t xml:space="preserve"> IDE</w:t>
+        <w:t>NetBeans IDE</w:t>
       </w:r>
     </w:p>
     <w:p>
@@ -2421,14 +2916,12 @@
       <w:r>
         <w:t xml:space="preserve">Serveur local : </w:t>
       </w:r>
-      <w:proofErr w:type="spellStart"/>
       <w:r>
         <w:rPr>
           <w:i/>
         </w:rPr>
         <w:t>EasyPHP</w:t>
       </w:r>
-      <w:proofErr w:type="spellEnd"/>
     </w:p>
     <w:p>
       <w:pPr>
@@ -2480,14 +2973,12 @@
       <w:r>
         <w:t xml:space="preserve"> : </w:t>
       </w:r>
-      <w:proofErr w:type="spellStart"/>
       <w:r>
         <w:rPr>
           <w:i/>
         </w:rPr>
         <w:t>Balsamiq</w:t>
       </w:r>
-      <w:proofErr w:type="spellEnd"/>
     </w:p>
     <w:p>
       <w:pPr>
@@ -2505,20 +2996,22 @@
       <w:pPr>
         <w:pStyle w:val="Titre1"/>
       </w:pPr>
+      <w:bookmarkStart w:id="9" w:name="_Toc484584684"/>
       <w:r>
         <w:lastRenderedPageBreak/>
         <w:t>Analyse concurrentielle</w:t>
       </w:r>
-      <w:bookmarkEnd w:id="7"/>
+      <w:bookmarkEnd w:id="9"/>
     </w:p>
     <w:p>
       <w:pPr>
         <w:pStyle w:val="Titre2"/>
       </w:pPr>
-      <w:bookmarkStart w:id="8" w:name="_Toc484506848"/>
+      <w:bookmarkStart w:id="10" w:name="_Toc484584685"/>
       <w:r>
         <w:t>iMusic</w:t>
       </w:r>
+      <w:bookmarkEnd w:id="10"/>
     </w:p>
     <w:p>
       <w:r>
@@ -2625,14 +3118,27 @@
       <w:r>
         <w:t xml:space="preserve">Figure </w:t>
       </w:r>
-      <w:fldSimple w:instr=" SEQ Figure \* ARABIC ">
-        <w:r>
-          <w:rPr>
-            <w:noProof/>
-          </w:rPr>
-          <w:t>3</w:t>
-        </w:r>
-      </w:fldSimple>
+      <w:r>
+        <w:fldChar w:fldCharType="begin"/>
+      </w:r>
+      <w:r>
+        <w:instrText xml:space="preserve"> SEQ Figure \* ARABIC </w:instrText>
+      </w:r>
+      <w:r>
+        <w:fldChar w:fldCharType="separate"/>
+      </w:r>
+      <w:r>
+        <w:rPr>
+          <w:noProof/>
+        </w:rPr>
+        <w:t>3</w:t>
+      </w:r>
+      <w:r>
+        <w:rPr>
+          <w:noProof/>
+        </w:rPr>
+        <w:fldChar w:fldCharType="end"/>
+      </w:r>
       <w:r>
         <w:t>: iMusic</w:t>
       </w:r>
@@ -2662,10 +3168,12 @@
           <w:szCs w:val="28"/>
         </w:rPr>
       </w:pPr>
+      <w:bookmarkStart w:id="11" w:name="_Toc484584686"/>
       <w:r>
         <w:lastRenderedPageBreak/>
         <w:t>Google Play Music</w:t>
       </w:r>
+      <w:bookmarkEnd w:id="11"/>
     </w:p>
     <w:p>
       <w:r>
@@ -2687,12 +3195,22 @@
         <w:t>20'000 titres disponibles en streaming.</w:t>
       </w:r>
       <w:r>
-        <w:t xml:space="preserve"> L’application ne gère cependant p</w:t>
-      </w:r>
-      <w:bookmarkStart w:id="9" w:name="_GoBack"/>
-      <w:bookmarkEnd w:id="9"/>
-      <w:r>
-        <w:t>as la validation des métadonnées du fichier.</w:t>
+        <w:t xml:space="preserve"> L’application ne gère cependant pas la </w:t>
+      </w:r>
+      <w:r>
+        <w:rPr>
+          <w:b/>
+        </w:rPr>
+        <w:t>valida</w:t>
+      </w:r>
+      <w:r>
+        <w:rPr>
+          <w:b/>
+        </w:rPr>
+        <w:t>tion des métadonnées du fichier</w:t>
+      </w:r>
+      <w:r>
+        <w:t>, celle-ci doit donc se faire en amont.</w:t>
       </w:r>
     </w:p>
     <w:p>
@@ -2768,14 +3286,27 @@
       <w:r>
         <w:t xml:space="preserve">Figure </w:t>
       </w:r>
-      <w:fldSimple w:instr=" SEQ Figure \* ARABIC ">
-        <w:r>
-          <w:rPr>
-            <w:noProof/>
-          </w:rPr>
-          <w:t>4</w:t>
-        </w:r>
-      </w:fldSimple>
+      <w:r>
+        <w:fldChar w:fldCharType="begin"/>
+      </w:r>
+      <w:r>
+        <w:instrText xml:space="preserve"> SEQ Figure \* ARABIC </w:instrText>
+      </w:r>
+      <w:r>
+        <w:fldChar w:fldCharType="separate"/>
+      </w:r>
+      <w:r>
+        <w:rPr>
+          <w:noProof/>
+        </w:rPr>
+        <w:t>4</w:t>
+      </w:r>
+      <w:r>
+        <w:rPr>
+          <w:noProof/>
+        </w:rPr>
+        <w:fldChar w:fldCharType="end"/>
+      </w:r>
       <w:r>
         <w:t>: Google Play Music</w:t>
       </w:r>
@@ -2797,69 +3328,81 @@
       <w:pPr>
         <w:pStyle w:val="Titre1"/>
       </w:pPr>
+      <w:bookmarkStart w:id="12" w:name="_Toc484584687"/>
       <w:r>
         <w:lastRenderedPageBreak/>
         <w:t>Analyse fonctionnelle</w:t>
       </w:r>
-      <w:bookmarkEnd w:id="8"/>
+      <w:bookmarkEnd w:id="12"/>
     </w:p>
     <w:p>
       <w:pPr>
         <w:pStyle w:val="Titre1"/>
       </w:pPr>
-      <w:bookmarkStart w:id="10" w:name="_Toc484506849"/>
+      <w:bookmarkStart w:id="13" w:name="_Toc484584688"/>
       <w:r>
         <w:t>Analyse organique</w:t>
       </w:r>
-      <w:bookmarkEnd w:id="10"/>
+      <w:bookmarkEnd w:id="13"/>
     </w:p>
     <w:p>
       <w:pPr>
         <w:pStyle w:val="Titre1"/>
       </w:pPr>
-      <w:bookmarkStart w:id="11" w:name="_Toc484506850"/>
+      <w:bookmarkStart w:id="14" w:name="_Toc484584689"/>
       <w:r>
         <w:t>Rapport de tests</w:t>
       </w:r>
-      <w:bookmarkEnd w:id="11"/>
+      <w:bookmarkEnd w:id="14"/>
     </w:p>
     <w:p>
       <w:pPr>
         <w:pStyle w:val="Titre1"/>
       </w:pPr>
-      <w:bookmarkStart w:id="12" w:name="_Toc484506851"/>
+      <w:bookmarkStart w:id="15" w:name="_Toc484584690"/>
       <w:r>
         <w:t>Conclusion</w:t>
       </w:r>
-      <w:bookmarkEnd w:id="12"/>
+      <w:bookmarkEnd w:id="15"/>
     </w:p>
     <w:p>
       <w:pPr>
         <w:pStyle w:val="Titre1"/>
       </w:pPr>
-      <w:bookmarkStart w:id="13" w:name="_Toc484506852"/>
+      <w:bookmarkStart w:id="16" w:name="_Toc484584691"/>
       <w:r>
         <w:t>Annexes</w:t>
       </w:r>
-      <w:bookmarkEnd w:id="13"/>
+      <w:bookmarkEnd w:id="16"/>
     </w:p>
     <w:p>
       <w:pPr>
         <w:pStyle w:val="Titre1"/>
       </w:pPr>
+      <w:bookmarkStart w:id="17" w:name="_Toc484584692"/>
       <w:r>
         <w:t>Sources</w:t>
       </w:r>
+      <w:bookmarkEnd w:id="17"/>
     </w:p>
     <w:p>
       <w:r>
         <w:t>Le fond d’écran utilisé est libre de droit</w:t>
       </w:r>
-      <w:r>
-        <w:br w:type="page"/>
-      </w:r>
     </w:p>
     <w:p/>
+    <w:p>
+      <w:r>
+        <w:t>Notes diverses :</w:t>
+      </w:r>
+    </w:p>
+    <w:p>
+      <w:r>
+        <w:t>A METTRE DANS MANUEL UTILISATEUR : CONFIGURER PHP POUR ACCEPTER FICHIER VOLUMINEUX</w:t>
+      </w:r>
+      <w:bookmarkStart w:id="18" w:name="_GoBack"/>
+      <w:bookmarkEnd w:id="18"/>
+    </w:p>
     <w:sectPr>
       <w:headerReference w:type="default" r:id="rId18"/>
       <w:footerReference w:type="default" r:id="rId19"/>
@@ -2947,7 +3490,7 @@
         <w:noProof/>
         <w:lang w:val="fr-FR"/>
       </w:rPr>
-      <w:t>6</w:t>
+      <w:t>7</w:t>
     </w:r>
     <w:r>
       <w:rPr>
@@ -2985,7 +3528,7 @@
         <w:noProof/>
         <w:lang w:val="fr-FR"/>
       </w:rPr>
-      <w:t>8</w:t>
+      <w:t>7</w:t>
     </w:r>
     <w:r>
       <w:rPr>
@@ -3029,13 +3572,8 @@
       <w:pStyle w:val="En-tte"/>
     </w:pPr>
     <w:r>
-      <w:t xml:space="preserve">Michael </w:t>
+      <w:t>Michael Ramusi</w:t>
     </w:r>
-    <w:proofErr w:type="spellStart"/>
-    <w:r>
-      <w:t>Ramusi</w:t>
-    </w:r>
-    <w:proofErr w:type="spellEnd"/>
     <w:r>
       <w:ptab w:relativeTo="margin" w:alignment="center" w:leader="none"/>
     </w:r>
@@ -5233,36 +5771,6 @@
         </w:p>
       </w:docPartBody>
     </w:docPart>
-    <w:docPart>
-      <w:docPartPr>
-        <w:name w:val="7D3B624533E24F168BD36369E1042BC9"/>
-        <w:category>
-          <w:name w:val="Général"/>
-          <w:gallery w:val="placeholder"/>
-        </w:category>
-        <w:types>
-          <w:type w:val="bbPlcHdr"/>
-        </w:types>
-        <w:behaviors>
-          <w:behavior w:val="content"/>
-        </w:behaviors>
-        <w:guid w:val="{6A9897D8-3C08-48E7-9845-84EE99A513F2}"/>
-      </w:docPartPr>
-      <w:docPartBody>
-        <w:p>
-          <w:pPr>
-            <w:pStyle w:val="7D3B624533E24F168BD36369E1042BC9"/>
-          </w:pPr>
-          <w:r>
-            <w:rPr>
-              <w:color w:val="76923C" w:themeColor="accent3" w:themeShade="BF"/>
-              <w:lang w:val="fr-FR"/>
-            </w:rPr>
-            <w:t>[Nom de l’auteur]</w:t>
-          </w:r>
-        </w:p>
-      </w:docPartBody>
-    </w:docPart>
   </w:docParts>
 </w:glossaryDocument>
 </file>
@@ -5315,8 +5823,9 @@
     <w:panose1 w:val="020B0604030504040204"/>
     <w:charset w:val="00"/>
     <w:family w:val="swiss"/>
+    <w:notTrueType/>
     <w:pitch w:val="variable"/>
-    <w:sig w:usb0="E1002EFF" w:usb1="C000605B" w:usb2="00000029" w:usb3="00000000" w:csb0="000101FF" w:csb1="00000000"/>
+    <w:sig w:usb0="00000003" w:usb1="00000000" w:usb2="00000000" w:usb3="00000000" w:csb0="00000001" w:csb1="00000000"/>
   </w:font>
 </w:fonts>
 </file>
@@ -5342,6 +5851,7 @@
     <w:rsid w:val="00C22162"/>
     <w:rsid w:val="00CB5181"/>
     <w:rsid w:val="00CD2DFF"/>
+    <w:rsid w:val="00E038AB"/>
   </w:rsids>
   <m:mathPr>
     <m:mathFont m:val="Cambria Math"/>
@@ -6115,7 +6625,7 @@
 </file>
 
 <file path=customXml/itemProps2.xml><?xml version="1.0" encoding="utf-8"?>
-<ds:datastoreItem xmlns:ds="http://schemas.openxmlformats.org/officeDocument/2006/customXml" ds:itemID="{A031C382-71C6-47C1-A052-051CF773101D}">
+<ds:datastoreItem xmlns:ds="http://schemas.openxmlformats.org/officeDocument/2006/customXml" ds:itemID="{7F46959F-4E6B-4EDC-B750-D28A52794728}">
   <ds:schemaRefs>
     <ds:schemaRef ds:uri="http://schemas.openxmlformats.org/officeDocument/2006/bibliography"/>
   </ds:schemaRefs>

</xml_diff>

<commit_message>
documentation_technique: analyse fonctionnelle et ajout du planning réel
</commit_message>
<xml_diff>
--- a/documentation/documentation_technique.docx
+++ b/documentation/documentation_technique.docx
@@ -165,9 +165,6 @@
                   </w:rPr>
                   <w:alias w:val="Auteur"/>
                   <w:id w:val="15676130"/>
-                  <w:placeholder>
-                    <w:docPart w:val="7D3B624533E24F168BD36369E1042BC9"/>
-                  </w:placeholder>
                   <w:dataBinding w:prefixMappings="xmlns:ns0='http://schemas.openxmlformats.org/package/2006/metadata/core-properties' xmlns:ns1='http://purl.org/dc/elements/1.1/'" w:xpath="/ns0:coreProperties[1]/ns1:creator[1]" w:storeItemID="{6C3C8BC8-F283-45AE-878A-BAB7291924A1}"/>
                   <w:text/>
                 </w:sdtPr>
@@ -184,8 +181,16 @@
                       <w:rPr>
                         <w:color w:val="66A6B8" w:themeColor="accent3" w:themeShade="BF"/>
                       </w:rPr>
-                      <w:t>Michael Ramusi</w:t>
+                      <w:t xml:space="preserve">Michael </w:t>
                     </w:r>
+                    <w:proofErr w:type="spellStart"/>
+                    <w:r>
+                      <w:rPr>
+                        <w:color w:val="66A6B8" w:themeColor="accent3" w:themeShade="BF"/>
+                      </w:rPr>
+                      <w:t>Ramusi</w:t>
+                    </w:r>
+                    <w:proofErr w:type="spellEnd"/>
                   </w:p>
                 </w:sdtContent>
               </w:sdt>
@@ -2035,11 +2040,19 @@
       <w:r>
         <w:t xml:space="preserve"> : </w:t>
       </w:r>
+      <w:proofErr w:type="spellStart"/>
       <w:r>
         <w:rPr>
           <w:b/>
         </w:rPr>
-        <w:t>AudioFile Player</w:t>
+        <w:t>AudioFile</w:t>
+      </w:r>
+      <w:proofErr w:type="spellEnd"/>
+      <w:r>
+        <w:rPr>
+          <w:b/>
+        </w:rPr>
+        <w:t xml:space="preserve"> Player</w:t>
       </w:r>
       <w:r>
         <w:t xml:space="preserve">. Cette application est un </w:t>
@@ -2249,8 +2262,13 @@
             </w:r>
           </w:p>
           <w:p>
-            <w:r>
-              <w:t>Eric FEHR</w:t>
+            <w:proofErr w:type="spellStart"/>
+            <w:r>
+              <w:t>Eric</w:t>
+            </w:r>
+            <w:proofErr w:type="spellEnd"/>
+            <w:r>
+              <w:t xml:space="preserve"> FEHR</w:t>
             </w:r>
           </w:p>
           <w:p>
@@ -2623,32 +2641,27 @@
       <w:r>
         <w:t xml:space="preserve">Figure </w:t>
       </w:r>
-      <w:r>
-        <w:fldChar w:fldCharType="begin"/>
-      </w:r>
-      <w:r>
-        <w:instrText xml:space="preserve"> SEQ Figure \* ARABIC </w:instrText>
-      </w:r>
-      <w:r>
-        <w:fldChar w:fldCharType="separate"/>
-      </w:r>
-      <w:r>
-        <w:rPr>
-          <w:noProof/>
-        </w:rPr>
-        <w:t>1</w:t>
-      </w:r>
-      <w:r>
-        <w:rPr>
-          <w:noProof/>
-        </w:rPr>
-        <w:fldChar w:fldCharType="end"/>
-      </w:r>
+      <w:fldSimple w:instr=" SEQ Figure \* ARABIC ">
+        <w:r>
+          <w:rPr>
+            <w:noProof/>
+          </w:rPr>
+          <w:t>1</w:t>
+        </w:r>
+      </w:fldSimple>
       <w:r>
         <w:t>: MCD</w:t>
       </w:r>
       <w:r>
-        <w:t xml:space="preserve"> AudioFile Player</w:t>
+        <w:t xml:space="preserve"> </w:t>
+      </w:r>
+      <w:proofErr w:type="spellStart"/>
+      <w:r>
+        <w:t>AudioFile</w:t>
+      </w:r>
+      <w:proofErr w:type="spellEnd"/>
+      <w:r>
+        <w:t xml:space="preserve"> Player</w:t>
       </w:r>
     </w:p>
     <w:p>
@@ -2739,27 +2752,14 @@
       <w:r>
         <w:t xml:space="preserve">Figure </w:t>
       </w:r>
-      <w:r>
-        <w:fldChar w:fldCharType="begin"/>
-      </w:r>
-      <w:r>
-        <w:instrText xml:space="preserve"> SEQ Figure \* ARABIC </w:instrText>
-      </w:r>
-      <w:r>
-        <w:fldChar w:fldCharType="separate"/>
-      </w:r>
-      <w:r>
-        <w:rPr>
-          <w:noProof/>
-        </w:rPr>
-        <w:t>2</w:t>
-      </w:r>
-      <w:r>
-        <w:rPr>
-          <w:noProof/>
-        </w:rPr>
-        <w:fldChar w:fldCharType="end"/>
-      </w:r>
+      <w:fldSimple w:instr=" SEQ Figure \* ARABIC ">
+        <w:r>
+          <w:rPr>
+            <w:noProof/>
+          </w:rPr>
+          <w:t>2</w:t>
+        </w:r>
+      </w:fldSimple>
       <w:r>
         <w:t>: planning initial</w:t>
       </w:r>
@@ -2898,11 +2898,19 @@
       <w:r>
         <w:t xml:space="preserve">IDE : </w:t>
       </w:r>
+      <w:proofErr w:type="spellStart"/>
       <w:r>
         <w:rPr>
           <w:i/>
         </w:rPr>
-        <w:t>NetBeans IDE</w:t>
+        <w:t>NetBeans</w:t>
+      </w:r>
+      <w:proofErr w:type="spellEnd"/>
+      <w:r>
+        <w:rPr>
+          <w:i/>
+        </w:rPr>
+        <w:t xml:space="preserve"> IDE</w:t>
       </w:r>
     </w:p>
     <w:p>
@@ -2916,12 +2924,14 @@
       <w:r>
         <w:t xml:space="preserve">Serveur local : </w:t>
       </w:r>
+      <w:proofErr w:type="spellStart"/>
       <w:r>
         <w:rPr>
           <w:i/>
         </w:rPr>
         <w:t>EasyPHP</w:t>
       </w:r>
+      <w:proofErr w:type="spellEnd"/>
     </w:p>
     <w:p>
       <w:pPr>
@@ -2973,12 +2983,14 @@
       <w:r>
         <w:t xml:space="preserve"> : </w:t>
       </w:r>
+      <w:proofErr w:type="spellStart"/>
       <w:r>
         <w:rPr>
           <w:i/>
         </w:rPr>
         <w:t>Balsamiq</w:t>
       </w:r>
+      <w:proofErr w:type="spellEnd"/>
     </w:p>
     <w:p>
       <w:pPr>
@@ -3008,21 +3020,27 @@
         <w:pStyle w:val="Titre2"/>
       </w:pPr>
       <w:bookmarkStart w:id="10" w:name="_Toc484584685"/>
+      <w:proofErr w:type="spellStart"/>
+      <w:proofErr w:type="gramStart"/>
       <w:r>
         <w:t>iMusic</w:t>
       </w:r>
       <w:bookmarkEnd w:id="10"/>
+      <w:proofErr w:type="spellEnd"/>
+      <w:proofErr w:type="gramEnd"/>
     </w:p>
     <w:p>
       <w:r>
         <w:t xml:space="preserve">L’application </w:t>
       </w:r>
+      <w:proofErr w:type="spellStart"/>
       <w:r>
         <w:rPr>
           <w:b/>
         </w:rPr>
         <w:t>iMusic</w:t>
       </w:r>
+      <w:proofErr w:type="spellEnd"/>
       <w:r>
         <w:t xml:space="preserve"> est un outil puissant pour gérer sa collection de musiques.</w:t>
       </w:r>
@@ -3030,7 +3048,25 @@
         <w:t xml:space="preserve"> En plus de pouvoir déposer ses propres titres, l’application</w:t>
       </w:r>
       <w:r>
-        <w:t xml:space="preserve"> permet d’écouter des musiques à partir d’autres logiciels comme Spotify ou YouTube. iMusic propose également sa propre librairie musicale, afin de pouvoir écouter de la musique populaire sans avoir à la télécharger. Egalement, l’application permet une </w:t>
+        <w:t xml:space="preserve"> permet d’écouter des musiques à partir d’autres logiciels comme </w:t>
+      </w:r>
+      <w:proofErr w:type="spellStart"/>
+      <w:r>
+        <w:t>Spotify</w:t>
+      </w:r>
+      <w:proofErr w:type="spellEnd"/>
+      <w:r>
+        <w:t xml:space="preserve"> ou YouTube. </w:t>
+      </w:r>
+      <w:proofErr w:type="spellStart"/>
+      <w:proofErr w:type="gramStart"/>
+      <w:r>
+        <w:t>iMusic</w:t>
+      </w:r>
+      <w:proofErr w:type="spellEnd"/>
+      <w:proofErr w:type="gramEnd"/>
+      <w:r>
+        <w:t xml:space="preserve"> propose également sa propre librairie musicale, afin de pouvoir écouter de la musique populaire sans avoir à la télécharger. Egalement, l’application permet une </w:t>
       </w:r>
       <w:r>
         <w:rPr>
@@ -3118,30 +3154,22 @@
       <w:r>
         <w:t xml:space="preserve">Figure </w:t>
       </w:r>
-      <w:r>
-        <w:fldChar w:fldCharType="begin"/>
-      </w:r>
-      <w:r>
-        <w:instrText xml:space="preserve"> SEQ Figure \* ARABIC </w:instrText>
-      </w:r>
-      <w:r>
-        <w:fldChar w:fldCharType="separate"/>
-      </w:r>
-      <w:r>
-        <w:rPr>
-          <w:noProof/>
-        </w:rPr>
-        <w:t>3</w:t>
-      </w:r>
-      <w:r>
-        <w:rPr>
-          <w:noProof/>
-        </w:rPr>
-        <w:fldChar w:fldCharType="end"/>
-      </w:r>
-      <w:r>
-        <w:t>: iMusic</w:t>
-      </w:r>
+      <w:fldSimple w:instr=" SEQ Figure \* ARABIC ">
+        <w:r>
+          <w:rPr>
+            <w:noProof/>
+          </w:rPr>
+          <w:t>3</w:t>
+        </w:r>
+      </w:fldSimple>
+      <w:r>
+        <w:t xml:space="preserve">: </w:t>
+      </w:r>
+      <w:proofErr w:type="spellStart"/>
+      <w:r>
+        <w:t>iMusic</w:t>
+      </w:r>
+      <w:proofErr w:type="spellEnd"/>
     </w:p>
     <w:p>
       <w:pPr>
@@ -3286,27 +3314,14 @@
       <w:r>
         <w:t xml:space="preserve">Figure </w:t>
       </w:r>
-      <w:r>
-        <w:fldChar w:fldCharType="begin"/>
-      </w:r>
-      <w:r>
-        <w:instrText xml:space="preserve"> SEQ Figure \* ARABIC </w:instrText>
-      </w:r>
-      <w:r>
-        <w:fldChar w:fldCharType="separate"/>
-      </w:r>
-      <w:r>
-        <w:rPr>
-          <w:noProof/>
-        </w:rPr>
-        <w:t>4</w:t>
-      </w:r>
-      <w:r>
-        <w:rPr>
-          <w:noProof/>
-        </w:rPr>
-        <w:fldChar w:fldCharType="end"/>
-      </w:r>
+      <w:fldSimple w:instr=" SEQ Figure \* ARABIC ">
+        <w:r>
+          <w:rPr>
+            <w:noProof/>
+          </w:rPr>
+          <w:t>4</w:t>
+        </w:r>
+      </w:fldSimple>
       <w:r>
         <w:t>: Google Play Music</w:t>
       </w:r>
@@ -3337,53 +3352,79 @@
     </w:p>
     <w:p>
       <w:pPr>
+        <w:pStyle w:val="Titre2"/>
+      </w:pPr>
+      <w:r>
+        <w:t>Plan du site</w:t>
+      </w:r>
+      <w:bookmarkStart w:id="13" w:name="_GoBack"/>
+      <w:bookmarkEnd w:id="13"/>
+    </w:p>
+    <w:p>
+      <w:pPr>
+        <w:pStyle w:val="Titre2"/>
+      </w:pPr>
+      <w:r>
+        <w:t>Interface</w:t>
+      </w:r>
+    </w:p>
+    <w:p>
+      <w:pPr>
+        <w:pStyle w:val="Titre2"/>
+      </w:pPr>
+      <w:r>
+        <w:t>Fonctionnalités détaillées</w:t>
+      </w:r>
+    </w:p>
+    <w:p>
+      <w:pPr>
         <w:pStyle w:val="Titre1"/>
       </w:pPr>
-      <w:bookmarkStart w:id="13" w:name="_Toc484584688"/>
+      <w:bookmarkStart w:id="14" w:name="_Toc484584688"/>
       <w:r>
         <w:t>Analyse organique</w:t>
       </w:r>
-      <w:bookmarkEnd w:id="13"/>
+      <w:bookmarkEnd w:id="14"/>
     </w:p>
     <w:p>
       <w:pPr>
         <w:pStyle w:val="Titre1"/>
       </w:pPr>
-      <w:bookmarkStart w:id="14" w:name="_Toc484584689"/>
+      <w:bookmarkStart w:id="15" w:name="_Toc484584689"/>
       <w:r>
         <w:t>Rapport de tests</w:t>
       </w:r>
-      <w:bookmarkEnd w:id="14"/>
+      <w:bookmarkEnd w:id="15"/>
     </w:p>
     <w:p>
       <w:pPr>
         <w:pStyle w:val="Titre1"/>
       </w:pPr>
-      <w:bookmarkStart w:id="15" w:name="_Toc484584690"/>
+      <w:bookmarkStart w:id="16" w:name="_Toc484584690"/>
       <w:r>
         <w:t>Conclusion</w:t>
       </w:r>
-      <w:bookmarkEnd w:id="15"/>
+      <w:bookmarkEnd w:id="16"/>
     </w:p>
     <w:p>
       <w:pPr>
         <w:pStyle w:val="Titre1"/>
       </w:pPr>
-      <w:bookmarkStart w:id="16" w:name="_Toc484584691"/>
+      <w:bookmarkStart w:id="17" w:name="_Toc484584691"/>
       <w:r>
         <w:t>Annexes</w:t>
       </w:r>
-      <w:bookmarkEnd w:id="16"/>
+      <w:bookmarkEnd w:id="17"/>
     </w:p>
     <w:p>
       <w:pPr>
         <w:pStyle w:val="Titre1"/>
       </w:pPr>
-      <w:bookmarkStart w:id="17" w:name="_Toc484584692"/>
+      <w:bookmarkStart w:id="18" w:name="_Toc484584692"/>
       <w:r>
         <w:t>Sources</w:t>
       </w:r>
-      <w:bookmarkEnd w:id="17"/>
+      <w:bookmarkEnd w:id="18"/>
     </w:p>
     <w:p>
       <w:r>
@@ -3400,8 +3441,6 @@
       <w:r>
         <w:t>A METTRE DANS MANUEL UTILISATEUR : CONFIGURER PHP POUR ACCEPTER FICHIER VOLUMINEUX</w:t>
       </w:r>
-      <w:bookmarkStart w:id="18" w:name="_GoBack"/>
-      <w:bookmarkEnd w:id="18"/>
     </w:p>
     <w:sectPr>
       <w:headerReference w:type="default" r:id="rId18"/>
@@ -3454,8 +3493,13 @@
     <w:r>
       <w:ptab w:relativeTo="margin" w:alignment="center" w:leader="none"/>
     </w:r>
+    <w:proofErr w:type="spellStart"/>
     <w:r>
-      <w:t xml:space="preserve">AudioFile Player </w:t>
+      <w:t>AudioFile</w:t>
+    </w:r>
+    <w:proofErr w:type="spellEnd"/>
+    <w:r>
+      <w:t xml:space="preserve"> Player </w:t>
     </w:r>
     <w:r>
       <w:ptab w:relativeTo="margin" w:alignment="right" w:leader="none"/>
@@ -3572,8 +3616,13 @@
       <w:pStyle w:val="En-tte"/>
     </w:pPr>
     <w:r>
-      <w:t>Michael Ramusi</w:t>
+      <w:t xml:space="preserve">Michael </w:t>
     </w:r>
+    <w:proofErr w:type="spellStart"/>
+    <w:r>
+      <w:t>Ramusi</w:t>
+    </w:r>
+    <w:proofErr w:type="spellEnd"/>
     <w:r>
       <w:ptab w:relativeTo="margin" w:alignment="center" w:leader="none"/>
     </w:r>
@@ -4381,7 +4430,6 @@
     <w:next w:val="Normal"/>
     <w:link w:val="Titre3Car"/>
     <w:uiPriority w:val="9"/>
-    <w:semiHidden/>
     <w:unhideWhenUsed/>
     <w:qFormat/>
     <w:rsid w:val="000922BB"/>
@@ -4683,7 +4731,6 @@
     <w:basedOn w:val="Policepardfaut"/>
     <w:link w:val="Titre3"/>
     <w:uiPriority w:val="9"/>
-    <w:semiHidden/>
     <w:rsid w:val="000922BB"/>
     <w:rPr>
       <w:rFonts w:asciiTheme="majorHAnsi" w:eastAsiaTheme="majorEastAsia" w:hAnsiTheme="majorHAnsi" w:cstheme="majorBidi"/>
@@ -5154,7 +5201,6 @@
     <w:next w:val="Normal"/>
     <w:link w:val="Titre3Car"/>
     <w:uiPriority w:val="9"/>
-    <w:semiHidden/>
     <w:unhideWhenUsed/>
     <w:qFormat/>
     <w:rsid w:val="000922BB"/>
@@ -5456,7 +5502,6 @@
     <w:basedOn w:val="Policepardfaut"/>
     <w:link w:val="Titre3"/>
     <w:uiPriority w:val="9"/>
-    <w:semiHidden/>
     <w:rsid w:val="000922BB"/>
     <w:rPr>
       <w:rFonts w:asciiTheme="majorHAnsi" w:eastAsiaTheme="majorEastAsia" w:hAnsiTheme="majorHAnsi" w:cstheme="majorBidi"/>
@@ -5737,36 +5782,6 @@
               <w:lang w:val="fr-FR"/>
             </w:rPr>
             <w:t>[Année]</w:t>
-          </w:r>
-        </w:p>
-      </w:docPartBody>
-    </w:docPart>
-    <w:docPart>
-      <w:docPartPr>
-        <w:name w:val="7EA21DF986424626ADB4F2E18DB3FF56"/>
-        <w:category>
-          <w:name w:val="Général"/>
-          <w:gallery w:val="placeholder"/>
-        </w:category>
-        <w:types>
-          <w:type w:val="bbPlcHdr"/>
-        </w:types>
-        <w:behaviors>
-          <w:behavior w:val="content"/>
-        </w:behaviors>
-        <w:guid w:val="{F7E6C06B-CE01-407E-9D29-F2C35CBE5127}"/>
-      </w:docPartPr>
-      <w:docPartBody>
-        <w:p>
-          <w:pPr>
-            <w:pStyle w:val="7EA21DF986424626ADB4F2E18DB3FF56"/>
-          </w:pPr>
-          <w:r>
-            <w:rPr>
-              <w:color w:val="76923C" w:themeColor="accent3" w:themeShade="BF"/>
-              <w:lang w:val="fr-FR"/>
-            </w:rPr>
-            <w:t>[Nom de la société]</w:t>
           </w:r>
         </w:p>
       </w:docPartBody>
@@ -5847,6 +5862,7 @@
     <w:rsidRoot w:val="00CD2DFF"/>
     <w:rsid w:val="004317D5"/>
     <w:rsid w:val="008401DA"/>
+    <w:rsid w:val="008C1798"/>
     <w:rsid w:val="00BB70DF"/>
     <w:rsid w:val="00C22162"/>
     <w:rsid w:val="00CB5181"/>
@@ -6625,7 +6641,7 @@
 </file>
 
 <file path=customXml/itemProps2.xml><?xml version="1.0" encoding="utf-8"?>
-<ds:datastoreItem xmlns:ds="http://schemas.openxmlformats.org/officeDocument/2006/customXml" ds:itemID="{7F46959F-4E6B-4EDC-B750-D28A52794728}">
+<ds:datastoreItem xmlns:ds="http://schemas.openxmlformats.org/officeDocument/2006/customXml" ds:itemID="{2C81DA86-75F7-43DE-9008-4BF64AFD9722}">
   <ds:schemaRefs>
     <ds:schemaRef ds:uri="http://schemas.openxmlformats.org/officeDocument/2006/bibliography"/>
   </ds:schemaRefs>

</xml_diff>

<commit_message>
documentation_technique: création de quelques maquettes et rédaction plan du site
</commit_message>
<xml_diff>
--- a/documentation/documentation_technique.docx
+++ b/documentation/documentation_technique.docx
@@ -126,9 +126,6 @@
                   </w:rPr>
                   <w:alias w:val="Société"/>
                   <w:id w:val="15676123"/>
-                  <w:placeholder>
-                    <w:docPart w:val="7EA21DF986424626ADB4F2E18DB3FF56"/>
-                  </w:placeholder>
                   <w:dataBinding w:prefixMappings="xmlns:ns0='http://schemas.openxmlformats.org/officeDocument/2006/extended-properties'" w:xpath="/ns0:Properties[1]/ns0:Company[1]" w:storeItemID="{6668398D-A668-4E3E-A5EB-62B293D839F1}"/>
                   <w:text/>
                 </w:sdtPr>
@@ -2641,14 +2638,27 @@
       <w:r>
         <w:t xml:space="preserve">Figure </w:t>
       </w:r>
-      <w:fldSimple w:instr=" SEQ Figure \* ARABIC ">
-        <w:r>
-          <w:rPr>
-            <w:noProof/>
-          </w:rPr>
-          <w:t>1</w:t>
-        </w:r>
-      </w:fldSimple>
+      <w:r>
+        <w:fldChar w:fldCharType="begin"/>
+      </w:r>
+      <w:r>
+        <w:instrText xml:space="preserve"> SEQ Figure \* ARABIC </w:instrText>
+      </w:r>
+      <w:r>
+        <w:fldChar w:fldCharType="separate"/>
+      </w:r>
+      <w:r>
+        <w:rPr>
+          <w:noProof/>
+        </w:rPr>
+        <w:t>1</w:t>
+      </w:r>
+      <w:r>
+        <w:rPr>
+          <w:noProof/>
+        </w:rPr>
+        <w:fldChar w:fldCharType="end"/>
+      </w:r>
       <w:r>
         <w:t>: MCD</w:t>
       </w:r>
@@ -2752,14 +2762,27 @@
       <w:r>
         <w:t xml:space="preserve">Figure </w:t>
       </w:r>
-      <w:fldSimple w:instr=" SEQ Figure \* ARABIC ">
-        <w:r>
-          <w:rPr>
-            <w:noProof/>
-          </w:rPr>
-          <w:t>2</w:t>
-        </w:r>
-      </w:fldSimple>
+      <w:r>
+        <w:fldChar w:fldCharType="begin"/>
+      </w:r>
+      <w:r>
+        <w:instrText xml:space="preserve"> SEQ Figure \* ARABIC </w:instrText>
+      </w:r>
+      <w:r>
+        <w:fldChar w:fldCharType="separate"/>
+      </w:r>
+      <w:r>
+        <w:rPr>
+          <w:noProof/>
+        </w:rPr>
+        <w:t>2</w:t>
+      </w:r>
+      <w:r>
+        <w:rPr>
+          <w:noProof/>
+        </w:rPr>
+        <w:fldChar w:fldCharType="end"/>
+      </w:r>
       <w:r>
         <w:t>: planning initial</w:t>
       </w:r>
@@ -3154,14 +3177,27 @@
       <w:r>
         <w:t xml:space="preserve">Figure </w:t>
       </w:r>
-      <w:fldSimple w:instr=" SEQ Figure \* ARABIC ">
-        <w:r>
-          <w:rPr>
-            <w:noProof/>
-          </w:rPr>
-          <w:t>3</w:t>
-        </w:r>
-      </w:fldSimple>
+      <w:r>
+        <w:fldChar w:fldCharType="begin"/>
+      </w:r>
+      <w:r>
+        <w:instrText xml:space="preserve"> SEQ Figure \* ARABIC </w:instrText>
+      </w:r>
+      <w:r>
+        <w:fldChar w:fldCharType="separate"/>
+      </w:r>
+      <w:r>
+        <w:rPr>
+          <w:noProof/>
+        </w:rPr>
+        <w:t>3</w:t>
+      </w:r>
+      <w:r>
+        <w:rPr>
+          <w:noProof/>
+        </w:rPr>
+        <w:fldChar w:fldCharType="end"/>
+      </w:r>
       <w:r>
         <w:t xml:space="preserve">: </w:t>
       </w:r>
@@ -3205,7 +3241,16 @@
     </w:p>
     <w:p>
       <w:r>
-        <w:t xml:space="preserve">L’application musicale signée Google. C’est une application robuste qui permet de lire ses fichiers musicaux mais également d’aller les chercher sur le magasin de titres de chez Google. La force de l’application est de pouvoir accéder à une bibliothèque </w:t>
+        <w:t xml:space="preserve">L’application musicale signée Google. C’est une application robuste qui permet de lire ses fichiers musicaux mais également d’aller les chercher sur le magasin de titres de chez Google. La force de l’application est de pouvoir </w:t>
+      </w:r>
+      <w:r>
+        <w:rPr>
+          <w:b/>
+        </w:rPr>
+        <w:t>accéder à une bibliothèque</w:t>
+      </w:r>
+      <w:r>
+        <w:t xml:space="preserve"> </w:t>
       </w:r>
       <w:r>
         <w:rPr>
@@ -3314,14 +3359,27 @@
       <w:r>
         <w:t xml:space="preserve">Figure </w:t>
       </w:r>
-      <w:fldSimple w:instr=" SEQ Figure \* ARABIC ">
-        <w:r>
-          <w:rPr>
-            <w:noProof/>
-          </w:rPr>
-          <w:t>4</w:t>
-        </w:r>
-      </w:fldSimple>
+      <w:r>
+        <w:fldChar w:fldCharType="begin"/>
+      </w:r>
+      <w:r>
+        <w:instrText xml:space="preserve"> SEQ Figure \* ARABIC </w:instrText>
+      </w:r>
+      <w:r>
+        <w:fldChar w:fldCharType="separate"/>
+      </w:r>
+      <w:r>
+        <w:rPr>
+          <w:noProof/>
+        </w:rPr>
+        <w:t>4</w:t>
+      </w:r>
+      <w:r>
+        <w:rPr>
+          <w:noProof/>
+        </w:rPr>
+        <w:fldChar w:fldCharType="end"/>
+      </w:r>
       <w:r>
         <w:t>: Google Play Music</w:t>
       </w:r>
@@ -3357,22 +3415,693 @@
       <w:r>
         <w:t>Plan du site</w:t>
       </w:r>
+    </w:p>
+    <w:p>
+      <w:pPr>
+        <w:keepNext/>
+        <w:jc w:val="center"/>
+      </w:pPr>
+      <w:r>
+        <w:rPr>
+          <w:rFonts w:ascii="Arial" w:hAnsi="Arial" w:cs="Arial"/>
+          <w:noProof/>
+          <w:color w:val="000000"/>
+          <w:lang w:eastAsia="fr-CH"/>
+        </w:rPr>
+        <w:drawing>
+          <wp:inline distT="0" distB="0" distL="0" distR="0">
+            <wp:extent cx="3959524" cy="2854653"/>
+            <wp:effectExtent l="0" t="0" r="3175" b="3175"/>
+            <wp:docPr id="6" name="Image 6" descr="https://lh3.googleusercontent.com/hJz0XY_ruO8T4JwScXk_uqq55ZqkxSTcDyUZ3etKPIwmquR799R9Twet1NxE4PJoiqQ0Pl3XXB9-yuL7me0X-j8PDFP9254m9WJO-WWviWnSw4dRLJweQCJIQri159z5c38IJIcW"/>
+            <wp:cNvGraphicFramePr>
+              <a:graphicFrameLocks xmlns:a="http://schemas.openxmlformats.org/drawingml/2006/main" noChangeAspect="1"/>
+            </wp:cNvGraphicFramePr>
+            <a:graphic xmlns:a="http://schemas.openxmlformats.org/drawingml/2006/main">
+              <a:graphicData uri="http://schemas.openxmlformats.org/drawingml/2006/picture">
+                <pic:pic xmlns:pic="http://schemas.openxmlformats.org/drawingml/2006/picture">
+                  <pic:nvPicPr>
+                    <pic:cNvPr id="0" name="Picture 3" descr="https://lh3.googleusercontent.com/hJz0XY_ruO8T4JwScXk_uqq55ZqkxSTcDyUZ3etKPIwmquR799R9Twet1NxE4PJoiqQ0Pl3XXB9-yuL7me0X-j8PDFP9254m9WJO-WWviWnSw4dRLJweQCJIQri159z5c38IJIcW"/>
+                    <pic:cNvPicPr>
+                      <a:picLocks noChangeAspect="1" noChangeArrowheads="1"/>
+                    </pic:cNvPicPr>
+                  </pic:nvPicPr>
+                  <pic:blipFill rotWithShape="1">
+                    <a:blip r:embed="rId18">
+                      <a:extLst>
+                        <a:ext uri="{28A0092B-C50C-407E-A947-70E740481C1C}">
+                          <a14:useLocalDpi xmlns:a14="http://schemas.microsoft.com/office/drawing/2010/main" val="0"/>
+                        </a:ext>
+                      </a:extLst>
+                    </a:blip>
+                    <a:srcRect l="23369"/>
+                    <a:stretch/>
+                  </pic:blipFill>
+                  <pic:spPr bwMode="auto">
+                    <a:xfrm>
+                      <a:off x="0" y="0"/>
+                      <a:ext cx="3959593" cy="2854703"/>
+                    </a:xfrm>
+                    <a:prstGeom prst="rect">
+                      <a:avLst/>
+                    </a:prstGeom>
+                    <a:noFill/>
+                    <a:ln>
+                      <a:noFill/>
+                    </a:ln>
+                    <a:extLst>
+                      <a:ext uri="{53640926-AAD7-44D8-BBD7-CCE9431645EC}">
+                        <a14:shadowObscured xmlns:a14="http://schemas.microsoft.com/office/drawing/2010/main"/>
+                      </a:ext>
+                    </a:extLst>
+                  </pic:spPr>
+                </pic:pic>
+              </a:graphicData>
+            </a:graphic>
+          </wp:inline>
+        </w:drawing>
+      </w:r>
+    </w:p>
+    <w:p>
+      <w:pPr>
+        <w:pStyle w:val="Lgende"/>
+        <w:jc w:val="center"/>
+      </w:pPr>
+      <w:r>
+        <w:t xml:space="preserve">Figure </w:t>
+      </w:r>
+      <w:fldSimple w:instr=" SEQ Figure \* ARABIC ">
+        <w:r>
+          <w:rPr>
+            <w:noProof/>
+          </w:rPr>
+          <w:t>5</w:t>
+        </w:r>
+      </w:fldSimple>
+      <w:r>
+        <w:t>: diagramme plan du site</w:t>
+      </w:r>
+    </w:p>
+    <w:p>
+      <w:pPr>
+        <w:pStyle w:val="Titre3"/>
+      </w:pPr>
+      <w:r>
+        <w:t>Login – inscription</w:t>
+      </w:r>
+    </w:p>
+    <w:p>
+      <w:r>
+        <w:t xml:space="preserve">Cette page est celle qui s’affiche au lancement du site. Elle permettra à l’utilisateur de faire deux actions : la première est la </w:t>
+      </w:r>
+      <w:r>
+        <w:rPr>
+          <w:b/>
+        </w:rPr>
+        <w:t>connexion</w:t>
+      </w:r>
+      <w:r>
+        <w:t xml:space="preserve">, la deuxième est </w:t>
+      </w:r>
+      <w:r>
+        <w:rPr>
+          <w:b/>
+        </w:rPr>
+        <w:t>l’inscription</w:t>
+      </w:r>
+      <w:r>
+        <w:t xml:space="preserve"> au site. Une fois la connexion réussie, l’utilisateur est redirigé sur Home.</w:t>
+      </w:r>
+    </w:p>
+    <w:p>
+      <w:pPr>
+        <w:pStyle w:val="Titre3"/>
+      </w:pPr>
+      <w:r>
+        <w:t>Home</w:t>
+      </w:r>
+    </w:p>
+    <w:p>
+      <w:r>
+        <w:t xml:space="preserve">La page Home est la première page qui est affiché à l’utilisateur lorsqu’il est connecté. Sur cette page, l’utilisateur peut se rendre sur les autres pages du site. C’est également ici qu’un formulaire permettant </w:t>
+      </w:r>
+      <w:r>
+        <w:rPr>
+          <w:b/>
+        </w:rPr>
+        <w:t>le dépôt des fichiers</w:t>
+      </w:r>
+      <w:r>
+        <w:t xml:space="preserve"> de l’utilisateur est implémenté.</w:t>
+      </w:r>
+    </w:p>
+    <w:p>
+      <w:pPr>
+        <w:pStyle w:val="Titre3"/>
+      </w:pPr>
+      <w:r>
+        <w:t>Profil</w:t>
+      </w:r>
+    </w:p>
+    <w:p>
+      <w:r>
+        <w:t xml:space="preserve">Cette page est celle qui s’occupe de la </w:t>
+      </w:r>
+      <w:r>
+        <w:rPr>
+          <w:b/>
+        </w:rPr>
+        <w:t>gestion du profil de l’utilisateur</w:t>
+      </w:r>
+      <w:r>
+        <w:t>. Ce dernier pourra effectuer un changement de son avatar, seul possibilité envisagé à l’heure actuelle.</w:t>
+      </w:r>
+    </w:p>
+    <w:p>
+      <w:pPr>
+        <w:pStyle w:val="Titre3"/>
+      </w:pPr>
+      <w:r>
+        <w:t>Amis</w:t>
+      </w:r>
+    </w:p>
+    <w:p>
+      <w:r>
+        <w:t xml:space="preserve">Amis est la page des </w:t>
+      </w:r>
+      <w:r>
+        <w:rPr>
+          <w:b/>
+        </w:rPr>
+        <w:t>fonctions sociales</w:t>
+      </w:r>
+      <w:r>
+        <w:t>. Sur cette page, l’utilisateur peut ajouter des amis, c’est-à-dire d’autres utilisateurs, et afficher la liste de ses amis.</w:t>
+      </w:r>
+    </w:p>
+    <w:p>
+      <w:pPr>
+        <w:pStyle w:val="Titre3"/>
+      </w:pPr>
+      <w:r>
+        <w:t>Audiothèque</w:t>
+      </w:r>
+    </w:p>
+    <w:p>
+      <w:pPr>
+        <w:rPr>
+          <w:b/>
+        </w:rPr>
+      </w:pPr>
+      <w:r>
+        <w:t xml:space="preserve">La page Audiothèque, comme son nom l’indique, s’occupe de </w:t>
+      </w:r>
+      <w:r>
+        <w:rPr>
+          <w:b/>
+        </w:rPr>
+        <w:t>gérer la collection de titres musicaux</w:t>
+      </w:r>
+      <w:r>
+        <w:t xml:space="preserve"> de l’utilisateur de plusieurs façons </w:t>
+      </w:r>
+      <w:r>
+        <w:rPr>
+          <w:b/>
+        </w:rPr>
+        <w:t>:</w:t>
+      </w:r>
+      <w:r>
+        <w:rPr>
+          <w:b/>
+        </w:rPr>
+        <w:t xml:space="preserve"> </w:t>
+      </w:r>
+      <w:r>
+        <w:t>tri par artiste, tri par album et gestion des playlists.</w:t>
+      </w:r>
+    </w:p>
+    <w:p>
+      <w:pPr>
+        <w:pStyle w:val="Titre4"/>
+      </w:pPr>
+      <w:r>
+        <w:t>Artistes</w:t>
+      </w:r>
+    </w:p>
+    <w:p>
+      <w:r>
+        <w:t xml:space="preserve">Enfant d’ « Audiothèque », Artistes </w:t>
+      </w:r>
+      <w:r>
+        <w:rPr>
+          <w:b/>
+        </w:rPr>
+        <w:t>affiche la liste des artistes</w:t>
+      </w:r>
+      <w:r>
+        <w:t xml:space="preserve"> représentés dans la collection musicale de l’utilisateur.</w:t>
+      </w:r>
+    </w:p>
+    <w:p>
+      <w:pPr>
+        <w:pStyle w:val="Titre4"/>
+      </w:pPr>
+      <w:r>
+        <w:lastRenderedPageBreak/>
+        <w:t>Albums</w:t>
+      </w:r>
+    </w:p>
+    <w:p>
+      <w:r>
+        <w:t xml:space="preserve">Enfant d’ « Audiothèque », </w:t>
+      </w:r>
+      <w:r>
+        <w:t>Albums</w:t>
+      </w:r>
+      <w:r>
+        <w:t xml:space="preserve"> </w:t>
+      </w:r>
+      <w:r>
+        <w:rPr>
+          <w:b/>
+        </w:rPr>
+        <w:t xml:space="preserve">affiche la liste des </w:t>
+      </w:r>
+      <w:r>
+        <w:rPr>
+          <w:b/>
+        </w:rPr>
+        <w:t>albums</w:t>
+      </w:r>
+      <w:r>
+        <w:t xml:space="preserve"> représentés dans la collection musicale de l’utilisateur</w:t>
+      </w:r>
+      <w:r>
+        <w:t>.</w:t>
+      </w:r>
+    </w:p>
+    <w:p>
+      <w:pPr>
+        <w:pStyle w:val="Titre4"/>
+      </w:pPr>
+      <w:r>
+        <w:t>Playlists</w:t>
+      </w:r>
+    </w:p>
+    <w:p>
+      <w:r>
+        <w:t xml:space="preserve">C’est sur cette page que l’utilisateur peut </w:t>
+      </w:r>
+      <w:r>
+        <w:rPr>
+          <w:b/>
+        </w:rPr>
+        <w:t>gérer ses listes de lecture</w:t>
+      </w:r>
+      <w:r>
+        <w:t> : création de liste, suppression de liste et affichage de liste.</w:t>
+      </w:r>
+    </w:p>
+    <w:p>
+      <w:pPr>
+        <w:pStyle w:val="Titre2"/>
+      </w:pPr>
+      <w:r>
+        <w:t>Description de l’i</w:t>
+      </w:r>
+      <w:r>
+        <w:t>nterface</w:t>
+      </w:r>
+    </w:p>
+    <w:p>
+      <w:pPr>
+        <w:pStyle w:val="Titre3"/>
+      </w:pPr>
+      <w:r>
+        <w:t>Page de login</w:t>
+      </w:r>
+    </w:p>
+    <w:p>
+      <w:pPr>
+        <w:keepNext/>
+        <w:jc w:val="center"/>
+      </w:pPr>
+      <w:r>
+        <w:rPr>
+          <w:noProof/>
+          <w:lang w:eastAsia="fr-CH"/>
+        </w:rPr>
+        <w:drawing>
+          <wp:inline distT="0" distB="0" distL="0" distR="0" wp14:anchorId="4CEF84F0" wp14:editId="1BCBC0D5">
+            <wp:extent cx="4088921" cy="2644956"/>
+            <wp:effectExtent l="0" t="0" r="6985" b="3175"/>
+            <wp:docPr id="8" name="Image 8"/>
+            <wp:cNvGraphicFramePr>
+              <a:graphicFrameLocks xmlns:a="http://schemas.openxmlformats.org/drawingml/2006/main" noChangeAspect="1"/>
+            </wp:cNvGraphicFramePr>
+            <a:graphic xmlns:a="http://schemas.openxmlformats.org/drawingml/2006/main">
+              <a:graphicData uri="http://schemas.openxmlformats.org/drawingml/2006/picture">
+                <pic:pic xmlns:pic="http://schemas.openxmlformats.org/drawingml/2006/picture">
+                  <pic:nvPicPr>
+                    <pic:cNvPr id="0" name="mockupLogin.PNG"/>
+                    <pic:cNvPicPr/>
+                  </pic:nvPicPr>
+                  <pic:blipFill>
+                    <a:blip r:embed="rId19">
+                      <a:extLst>
+                        <a:ext uri="{28A0092B-C50C-407E-A947-70E740481C1C}">
+                          <a14:useLocalDpi xmlns:a14="http://schemas.microsoft.com/office/drawing/2010/main" val="0"/>
+                        </a:ext>
+                      </a:extLst>
+                    </a:blip>
+                    <a:stretch>
+                      <a:fillRect/>
+                    </a:stretch>
+                  </pic:blipFill>
+                  <pic:spPr>
+                    <a:xfrm>
+                      <a:off x="0" y="0"/>
+                      <a:ext cx="4095608" cy="2649281"/>
+                    </a:xfrm>
+                    <a:prstGeom prst="rect">
+                      <a:avLst/>
+                    </a:prstGeom>
+                  </pic:spPr>
+                </pic:pic>
+              </a:graphicData>
+            </a:graphic>
+          </wp:inline>
+        </w:drawing>
+      </w:r>
+    </w:p>
+    <w:p>
+      <w:pPr>
+        <w:pStyle w:val="Lgende"/>
+        <w:jc w:val="center"/>
+      </w:pPr>
+      <w:r>
+        <w:t xml:space="preserve">Figure </w:t>
+      </w:r>
+      <w:fldSimple w:instr=" SEQ Figure \* ARABIC ">
+        <w:r>
+          <w:rPr>
+            <w:noProof/>
+          </w:rPr>
+          <w:t>6</w:t>
+        </w:r>
+      </w:fldSimple>
+      <w:r>
+        <w:t>: maquette page de login</w:t>
+      </w:r>
+    </w:p>
+    <w:p>
+      <w:r>
+        <w:rPr>
+          <w:rStyle w:val="Emphaseple"/>
+        </w:rPr>
+        <w:t>Composants</w:t>
+      </w:r>
+      <w:r>
+        <w:rPr>
+          <w:rStyle w:val="Emphaseple"/>
+        </w:rPr>
+        <w:t xml:space="preserve"> notables</w:t>
+      </w:r>
+      <w:r>
+        <w:t> :</w:t>
+      </w:r>
+    </w:p>
+    <w:p>
+      <w:pPr>
+        <w:pStyle w:val="Paragraphedeliste"/>
+        <w:numPr>
+          <w:ilvl w:val="0"/>
+          <w:numId w:val="7"/>
+        </w:numPr>
+      </w:pPr>
+      <w:r>
+        <w:t>Fenêtre modale statique</w:t>
+      </w:r>
+    </w:p>
+    <w:p>
+      <w:pPr>
+        <w:pStyle w:val="Paragraphedeliste"/>
+        <w:numPr>
+          <w:ilvl w:val="0"/>
+          <w:numId w:val="7"/>
+        </w:numPr>
+      </w:pPr>
+      <w:r>
+        <w:t>Formulaire</w:t>
+      </w:r>
+    </w:p>
+    <w:p>
+      <w:pPr>
+        <w:pStyle w:val="Paragraphedeliste"/>
+        <w:numPr>
+          <w:ilvl w:val="0"/>
+          <w:numId w:val="7"/>
+        </w:numPr>
+      </w:pPr>
+      <w:r>
+        <w:t>Lien</w:t>
+      </w:r>
+    </w:p>
+    <w:p>
+      <w:r>
+        <w:t>La page de login est composée d’une fenêtre modale statique placée au centre de l’écran. Cette fenêtre affiche un formulaire contenant les deux champs de base permettant la connexion : champ du nom de l’utilisateur, champ du mot de passe. En dessous de ces champs se trouvent le bouton d’envoi du formulaire ainsi qu’un lien vers la page d’inscription.</w:t>
+      </w:r>
+    </w:p>
+    <w:p>
+      <w:pPr>
+        <w:pStyle w:val="Titre3"/>
+      </w:pPr>
+      <w:r>
+        <w:t>Page d’inscription</w:t>
+      </w:r>
+    </w:p>
+    <w:p>
+      <w:r>
+        <w:rPr>
+          <w:rStyle w:val="Emphaseple"/>
+        </w:rPr>
+        <w:t>Composants</w:t>
+      </w:r>
+      <w:r>
+        <w:rPr>
+          <w:rStyle w:val="Emphaseple"/>
+        </w:rPr>
+        <w:t xml:space="preserve"> notables</w:t>
+      </w:r>
+      <w:r>
+        <w:t> :</w:t>
+      </w:r>
+    </w:p>
+    <w:p>
+      <w:pPr>
+        <w:pStyle w:val="Paragraphedeliste"/>
+        <w:numPr>
+          <w:ilvl w:val="0"/>
+          <w:numId w:val="7"/>
+        </w:numPr>
+      </w:pPr>
+      <w:r>
+        <w:t>Fenêtre modale statique</w:t>
+      </w:r>
+    </w:p>
+    <w:p>
+      <w:pPr>
+        <w:pStyle w:val="Paragraphedeliste"/>
+        <w:numPr>
+          <w:ilvl w:val="0"/>
+          <w:numId w:val="7"/>
+        </w:numPr>
+      </w:pPr>
+      <w:r>
+        <w:t>Formulaire</w:t>
+      </w:r>
+    </w:p>
+    <w:p>
+      <w:pPr>
+        <w:pStyle w:val="Paragraphedeliste"/>
+        <w:numPr>
+          <w:ilvl w:val="0"/>
+          <w:numId w:val="7"/>
+        </w:numPr>
+      </w:pPr>
+      <w:r>
+        <w:t>Lien</w:t>
+      </w:r>
+    </w:p>
+    <w:p>
+      <w:r>
+        <w:t>La page d’inscription est sensiblement la même que celle de connexion : un champ de confirmation du mot de passe est rajouté</w:t>
+      </w:r>
+      <w:r>
+        <w:t>. Le lien, quant à lui, redirige vers la page de connexion.</w:t>
+      </w:r>
+    </w:p>
+    <w:p>
+      <w:pPr>
+        <w:pStyle w:val="Titre3"/>
+      </w:pPr>
+      <w:r>
+        <w:lastRenderedPageBreak/>
+        <w:t>Eléments statiques</w:t>
+      </w:r>
+    </w:p>
+    <w:p>
+      <w:r>
+        <w:t>Les éléments statiques représentent les composants du site qui ne varieront pas lors de la navigation entre les pages. Ces éléments so</w:t>
+      </w:r>
       <w:bookmarkStart w:id="13" w:name="_GoBack"/>
       <w:bookmarkEnd w:id="13"/>
-    </w:p>
+      <w:r>
+        <w:t>nt : la bannière du site, la navigation du site.</w:t>
+      </w:r>
+    </w:p>
+    <w:p/>
+    <w:p>
+      <w:pPr>
+        <w:pStyle w:val="Titre3"/>
+      </w:pPr>
+      <w:r>
+        <w:t>Page d’accueil</w:t>
+      </w:r>
+    </w:p>
+    <w:p>
+      <w:pPr>
+        <w:keepNext/>
+        <w:jc w:val="center"/>
+      </w:pPr>
+      <w:r>
+        <w:rPr>
+          <w:noProof/>
+          <w:lang w:eastAsia="fr-CH"/>
+        </w:rPr>
+        <w:drawing>
+          <wp:inline distT="0" distB="0" distL="0" distR="0" wp14:anchorId="7BDD3D5F" wp14:editId="718864E3">
+            <wp:extent cx="3614468" cy="2976199"/>
+            <wp:effectExtent l="0" t="0" r="5080" b="0"/>
+            <wp:docPr id="10" name="Image 10"/>
+            <wp:cNvGraphicFramePr>
+              <a:graphicFrameLocks xmlns:a="http://schemas.openxmlformats.org/drawingml/2006/main" noChangeAspect="1"/>
+            </wp:cNvGraphicFramePr>
+            <a:graphic xmlns:a="http://schemas.openxmlformats.org/drawingml/2006/main">
+              <a:graphicData uri="http://schemas.openxmlformats.org/drawingml/2006/picture">
+                <pic:pic xmlns:pic="http://schemas.openxmlformats.org/drawingml/2006/picture">
+                  <pic:nvPicPr>
+                    <pic:cNvPr id="0" name="mockupHome.PNG"/>
+                    <pic:cNvPicPr/>
+                  </pic:nvPicPr>
+                  <pic:blipFill>
+                    <a:blip r:embed="rId20">
+                      <a:extLst>
+                        <a:ext uri="{28A0092B-C50C-407E-A947-70E740481C1C}">
+                          <a14:useLocalDpi xmlns:a14="http://schemas.microsoft.com/office/drawing/2010/main" val="0"/>
+                        </a:ext>
+                      </a:extLst>
+                    </a:blip>
+                    <a:stretch>
+                      <a:fillRect/>
+                    </a:stretch>
+                  </pic:blipFill>
+                  <pic:spPr>
+                    <a:xfrm>
+                      <a:off x="0" y="0"/>
+                      <a:ext cx="3616862" cy="2978170"/>
+                    </a:xfrm>
+                    <a:prstGeom prst="rect">
+                      <a:avLst/>
+                    </a:prstGeom>
+                  </pic:spPr>
+                </pic:pic>
+              </a:graphicData>
+            </a:graphic>
+          </wp:inline>
+        </w:drawing>
+      </w:r>
+    </w:p>
+    <w:p>
+      <w:pPr>
+        <w:pStyle w:val="Lgende"/>
+        <w:jc w:val="center"/>
+      </w:pPr>
+      <w:r>
+        <w:t xml:space="preserve">Figure </w:t>
+      </w:r>
+      <w:fldSimple w:instr=" SEQ Figure \* ARABIC ">
+        <w:r>
+          <w:rPr>
+            <w:noProof/>
+          </w:rPr>
+          <w:t>7</w:t>
+        </w:r>
+      </w:fldSimple>
+      <w:r>
+        <w:t>: maquette homepage</w:t>
+      </w:r>
+    </w:p>
+    <w:p>
+      <w:r>
+        <w:rPr>
+          <w:rStyle w:val="Emphaseple"/>
+        </w:rPr>
+        <w:t>Composants</w:t>
+      </w:r>
+      <w:r>
+        <w:rPr>
+          <w:rStyle w:val="Emphaseple"/>
+        </w:rPr>
+        <w:t xml:space="preserve"> notables</w:t>
+      </w:r>
+      <w:r>
+        <w:t> :</w:t>
+      </w:r>
+    </w:p>
+    <w:p>
+      <w:pPr>
+        <w:pStyle w:val="Paragraphedeliste"/>
+        <w:numPr>
+          <w:ilvl w:val="0"/>
+          <w:numId w:val="7"/>
+        </w:numPr>
+      </w:pPr>
+      <w:r>
+        <w:t>Fenêtre modale statique</w:t>
+      </w:r>
+    </w:p>
+    <w:p>
+      <w:pPr>
+        <w:pStyle w:val="Paragraphedeliste"/>
+        <w:numPr>
+          <w:ilvl w:val="0"/>
+          <w:numId w:val="7"/>
+        </w:numPr>
+      </w:pPr>
+      <w:r>
+        <w:t>Formulaire</w:t>
+      </w:r>
+    </w:p>
+    <w:p>
+      <w:pPr>
+        <w:pStyle w:val="Paragraphedeliste"/>
+        <w:numPr>
+          <w:ilvl w:val="0"/>
+          <w:numId w:val="7"/>
+        </w:numPr>
+      </w:pPr>
+      <w:r>
+        <w:t>Lien</w:t>
+      </w:r>
+    </w:p>
+    <w:p/>
     <w:p>
       <w:pPr>
         <w:pStyle w:val="Titre2"/>
       </w:pPr>
       <w:r>
-        <w:t>Interface</w:t>
-      </w:r>
-    </w:p>
-    <w:p>
-      <w:pPr>
-        <w:pStyle w:val="Titre2"/>
-      </w:pPr>
-      <w:r>
+        <w:lastRenderedPageBreak/>
         <w:t>Fonctionnalités détaillées</w:t>
       </w:r>
     </w:p>
@@ -3443,8 +4172,8 @@
       </w:r>
     </w:p>
     <w:sectPr>
-      <w:headerReference w:type="default" r:id="rId18"/>
-      <w:footerReference w:type="default" r:id="rId19"/>
+      <w:headerReference w:type="default" r:id="rId21"/>
+      <w:footerReference w:type="default" r:id="rId22"/>
       <w:pgSz w:w="11906" w:h="16838"/>
       <w:pgMar w:top="1417" w:right="1417" w:bottom="1417" w:left="1417" w:header="708" w:footer="708" w:gutter="0"/>
       <w:pgNumType w:start="0"/>
@@ -3534,7 +4263,7 @@
         <w:noProof/>
         <w:lang w:val="fr-FR"/>
       </w:rPr>
-      <w:t>7</w:t>
+      <w:t>9</w:t>
     </w:r>
     <w:r>
       <w:rPr>
@@ -3572,7 +4301,7 @@
         <w:noProof/>
         <w:lang w:val="fr-FR"/>
       </w:rPr>
-      <w:t>7</w:t>
+      <w:t>10</w:t>
     </w:r>
     <w:r>
       <w:rPr>
@@ -3755,6 +4484,119 @@
     </w:lvl>
   </w:abstractNum>
   <w:abstractNum w:abstractNumId="1">
+    <w:nsid w:val="08D17A63"/>
+    <w:multiLevelType w:val="hybridMultilevel"/>
+    <w:tmpl w:val="FAAAF576"/>
+    <w:lvl w:ilvl="0" w:tplc="100C0001">
+      <w:start w:val="1"/>
+      <w:numFmt w:val="bullet"/>
+      <w:lvlText w:val=""/>
+      <w:lvlJc w:val="left"/>
+      <w:pPr>
+        <w:ind w:left="720" w:hanging="360"/>
+      </w:pPr>
+      <w:rPr>
+        <w:rFonts w:ascii="Symbol" w:hAnsi="Symbol" w:hint="default"/>
+      </w:rPr>
+    </w:lvl>
+    <w:lvl w:ilvl="1" w:tplc="100C0003" w:tentative="1">
+      <w:start w:val="1"/>
+      <w:numFmt w:val="bullet"/>
+      <w:lvlText w:val="o"/>
+      <w:lvlJc w:val="left"/>
+      <w:pPr>
+        <w:ind w:left="1440" w:hanging="360"/>
+      </w:pPr>
+      <w:rPr>
+        <w:rFonts w:ascii="Courier New" w:hAnsi="Courier New" w:cs="Courier New" w:hint="default"/>
+      </w:rPr>
+    </w:lvl>
+    <w:lvl w:ilvl="2" w:tplc="100C0005" w:tentative="1">
+      <w:start w:val="1"/>
+      <w:numFmt w:val="bullet"/>
+      <w:lvlText w:val=""/>
+      <w:lvlJc w:val="left"/>
+      <w:pPr>
+        <w:ind w:left="2160" w:hanging="360"/>
+      </w:pPr>
+      <w:rPr>
+        <w:rFonts w:ascii="Wingdings" w:hAnsi="Wingdings" w:hint="default"/>
+      </w:rPr>
+    </w:lvl>
+    <w:lvl w:ilvl="3" w:tplc="100C0001" w:tentative="1">
+      <w:start w:val="1"/>
+      <w:numFmt w:val="bullet"/>
+      <w:lvlText w:val=""/>
+      <w:lvlJc w:val="left"/>
+      <w:pPr>
+        <w:ind w:left="2880" w:hanging="360"/>
+      </w:pPr>
+      <w:rPr>
+        <w:rFonts w:ascii="Symbol" w:hAnsi="Symbol" w:hint="default"/>
+      </w:rPr>
+    </w:lvl>
+    <w:lvl w:ilvl="4" w:tplc="100C0003" w:tentative="1">
+      <w:start w:val="1"/>
+      <w:numFmt w:val="bullet"/>
+      <w:lvlText w:val="o"/>
+      <w:lvlJc w:val="left"/>
+      <w:pPr>
+        <w:ind w:left="3600" w:hanging="360"/>
+      </w:pPr>
+      <w:rPr>
+        <w:rFonts w:ascii="Courier New" w:hAnsi="Courier New" w:cs="Courier New" w:hint="default"/>
+      </w:rPr>
+    </w:lvl>
+    <w:lvl w:ilvl="5" w:tplc="100C0005" w:tentative="1">
+      <w:start w:val="1"/>
+      <w:numFmt w:val="bullet"/>
+      <w:lvlText w:val=""/>
+      <w:lvlJc w:val="left"/>
+      <w:pPr>
+        <w:ind w:left="4320" w:hanging="360"/>
+      </w:pPr>
+      <w:rPr>
+        <w:rFonts w:ascii="Wingdings" w:hAnsi="Wingdings" w:hint="default"/>
+      </w:rPr>
+    </w:lvl>
+    <w:lvl w:ilvl="6" w:tplc="100C0001" w:tentative="1">
+      <w:start w:val="1"/>
+      <w:numFmt w:val="bullet"/>
+      <w:lvlText w:val=""/>
+      <w:lvlJc w:val="left"/>
+      <w:pPr>
+        <w:ind w:left="5040" w:hanging="360"/>
+      </w:pPr>
+      <w:rPr>
+        <w:rFonts w:ascii="Symbol" w:hAnsi="Symbol" w:hint="default"/>
+      </w:rPr>
+    </w:lvl>
+    <w:lvl w:ilvl="7" w:tplc="100C0003" w:tentative="1">
+      <w:start w:val="1"/>
+      <w:numFmt w:val="bullet"/>
+      <w:lvlText w:val="o"/>
+      <w:lvlJc w:val="left"/>
+      <w:pPr>
+        <w:ind w:left="5760" w:hanging="360"/>
+      </w:pPr>
+      <w:rPr>
+        <w:rFonts w:ascii="Courier New" w:hAnsi="Courier New" w:cs="Courier New" w:hint="default"/>
+      </w:rPr>
+    </w:lvl>
+    <w:lvl w:ilvl="8" w:tplc="100C0005" w:tentative="1">
+      <w:start w:val="1"/>
+      <w:numFmt w:val="bullet"/>
+      <w:lvlText w:val=""/>
+      <w:lvlJc w:val="left"/>
+      <w:pPr>
+        <w:ind w:left="6480" w:hanging="360"/>
+      </w:pPr>
+      <w:rPr>
+        <w:rFonts w:ascii="Wingdings" w:hAnsi="Wingdings" w:hint="default"/>
+      </w:rPr>
+    </w:lvl>
+  </w:abstractNum>
+  <w:abstractNum w:abstractNumId="2">
     <w:nsid w:val="11680777"/>
     <w:multiLevelType w:val="hybridMultilevel"/>
     <w:tmpl w:val="10640BEC"/>
@@ -3867,7 +4709,120 @@
       </w:rPr>
     </w:lvl>
   </w:abstractNum>
-  <w:abstractNum w:abstractNumId="2">
+  <w:abstractNum w:abstractNumId="3">
+    <w:nsid w:val="196A36A8"/>
+    <w:multiLevelType w:val="hybridMultilevel"/>
+    <w:tmpl w:val="24B47910"/>
+    <w:lvl w:ilvl="0" w:tplc="50A419CA">
+      <w:start w:val="1"/>
+      <w:numFmt w:val="bullet"/>
+      <w:lvlText w:val=""/>
+      <w:lvlJc w:val="left"/>
+      <w:pPr>
+        <w:ind w:left="720" w:hanging="360"/>
+      </w:pPr>
+      <w:rPr>
+        <w:rFonts w:ascii="Symbol" w:hAnsi="Symbol" w:hint="default"/>
+      </w:rPr>
+    </w:lvl>
+    <w:lvl w:ilvl="1" w:tplc="100C0003" w:tentative="1">
+      <w:start w:val="1"/>
+      <w:numFmt w:val="bullet"/>
+      <w:lvlText w:val="o"/>
+      <w:lvlJc w:val="left"/>
+      <w:pPr>
+        <w:ind w:left="1440" w:hanging="360"/>
+      </w:pPr>
+      <w:rPr>
+        <w:rFonts w:ascii="Courier New" w:hAnsi="Courier New" w:cs="Courier New" w:hint="default"/>
+      </w:rPr>
+    </w:lvl>
+    <w:lvl w:ilvl="2" w:tplc="100C0005" w:tentative="1">
+      <w:start w:val="1"/>
+      <w:numFmt w:val="bullet"/>
+      <w:lvlText w:val=""/>
+      <w:lvlJc w:val="left"/>
+      <w:pPr>
+        <w:ind w:left="2160" w:hanging="360"/>
+      </w:pPr>
+      <w:rPr>
+        <w:rFonts w:ascii="Wingdings" w:hAnsi="Wingdings" w:hint="default"/>
+      </w:rPr>
+    </w:lvl>
+    <w:lvl w:ilvl="3" w:tplc="100C0001" w:tentative="1">
+      <w:start w:val="1"/>
+      <w:numFmt w:val="bullet"/>
+      <w:lvlText w:val=""/>
+      <w:lvlJc w:val="left"/>
+      <w:pPr>
+        <w:ind w:left="2880" w:hanging="360"/>
+      </w:pPr>
+      <w:rPr>
+        <w:rFonts w:ascii="Symbol" w:hAnsi="Symbol" w:hint="default"/>
+      </w:rPr>
+    </w:lvl>
+    <w:lvl w:ilvl="4" w:tplc="100C0003" w:tentative="1">
+      <w:start w:val="1"/>
+      <w:numFmt w:val="bullet"/>
+      <w:lvlText w:val="o"/>
+      <w:lvlJc w:val="left"/>
+      <w:pPr>
+        <w:ind w:left="3600" w:hanging="360"/>
+      </w:pPr>
+      <w:rPr>
+        <w:rFonts w:ascii="Courier New" w:hAnsi="Courier New" w:cs="Courier New" w:hint="default"/>
+      </w:rPr>
+    </w:lvl>
+    <w:lvl w:ilvl="5" w:tplc="100C0005" w:tentative="1">
+      <w:start w:val="1"/>
+      <w:numFmt w:val="bullet"/>
+      <w:lvlText w:val=""/>
+      <w:lvlJc w:val="left"/>
+      <w:pPr>
+        <w:ind w:left="4320" w:hanging="360"/>
+      </w:pPr>
+      <w:rPr>
+        <w:rFonts w:ascii="Wingdings" w:hAnsi="Wingdings" w:hint="default"/>
+      </w:rPr>
+    </w:lvl>
+    <w:lvl w:ilvl="6" w:tplc="100C0001" w:tentative="1">
+      <w:start w:val="1"/>
+      <w:numFmt w:val="bullet"/>
+      <w:lvlText w:val=""/>
+      <w:lvlJc w:val="left"/>
+      <w:pPr>
+        <w:ind w:left="5040" w:hanging="360"/>
+      </w:pPr>
+      <w:rPr>
+        <w:rFonts w:ascii="Symbol" w:hAnsi="Symbol" w:hint="default"/>
+      </w:rPr>
+    </w:lvl>
+    <w:lvl w:ilvl="7" w:tplc="100C0003" w:tentative="1">
+      <w:start w:val="1"/>
+      <w:numFmt w:val="bullet"/>
+      <w:lvlText w:val="o"/>
+      <w:lvlJc w:val="left"/>
+      <w:pPr>
+        <w:ind w:left="5760" w:hanging="360"/>
+      </w:pPr>
+      <w:rPr>
+        <w:rFonts w:ascii="Courier New" w:hAnsi="Courier New" w:cs="Courier New" w:hint="default"/>
+      </w:rPr>
+    </w:lvl>
+    <w:lvl w:ilvl="8" w:tplc="100C0005" w:tentative="1">
+      <w:start w:val="1"/>
+      <w:numFmt w:val="bullet"/>
+      <w:lvlText w:val=""/>
+      <w:lvlJc w:val="left"/>
+      <w:pPr>
+        <w:ind w:left="6480" w:hanging="360"/>
+      </w:pPr>
+      <w:rPr>
+        <w:rFonts w:ascii="Wingdings" w:hAnsi="Wingdings" w:hint="default"/>
+      </w:rPr>
+    </w:lvl>
+  </w:abstractNum>
+  <w:abstractNum w:abstractNumId="4">
     <w:nsid w:val="1FD30B67"/>
     <w:multiLevelType w:val="multilevel"/>
     <w:tmpl w:val="100C0025"/>
@@ -3962,7 +4917,7 @@
       </w:pPr>
     </w:lvl>
   </w:abstractNum>
-  <w:abstractNum w:abstractNumId="3">
+  <w:abstractNum w:abstractNumId="5">
     <w:nsid w:val="3AB62474"/>
     <w:multiLevelType w:val="hybridMultilevel"/>
     <w:tmpl w:val="DA48A14A"/>
@@ -4075,7 +5030,7 @@
       </w:rPr>
     </w:lvl>
   </w:abstractNum>
-  <w:abstractNum w:abstractNumId="4">
+  <w:abstractNum w:abstractNumId="6">
     <w:nsid w:val="51CB27D4"/>
     <w:multiLevelType w:val="hybridMultilevel"/>
     <w:tmpl w:val="57FE2DFC"/>
@@ -4189,19 +5144,25 @@
     </w:lvl>
   </w:abstractNum>
   <w:num w:numId="1">
-    <w:abstractNumId w:val="2"/>
+    <w:abstractNumId w:val="4"/>
   </w:num>
   <w:num w:numId="2">
-    <w:abstractNumId w:val="4"/>
+    <w:abstractNumId w:val="6"/>
   </w:num>
   <w:num w:numId="3">
-    <w:abstractNumId w:val="3"/>
+    <w:abstractNumId w:val="5"/>
   </w:num>
   <w:num w:numId="4">
-    <w:abstractNumId w:val="1"/>
+    <w:abstractNumId w:val="2"/>
   </w:num>
   <w:num w:numId="5">
     <w:abstractNumId w:val="0"/>
+  </w:num>
+  <w:num w:numId="6">
+    <w:abstractNumId w:val="1"/>
+  </w:num>
+  <w:num w:numId="7">
+    <w:abstractNumId w:val="3"/>
   </w:num>
 </w:numbering>
 </file>
@@ -4456,7 +5417,6 @@
     <w:next w:val="Normal"/>
     <w:link w:val="Titre4Car"/>
     <w:uiPriority w:val="9"/>
-    <w:semiHidden/>
     <w:unhideWhenUsed/>
     <w:qFormat/>
     <w:rsid w:val="000922BB"/>
@@ -4744,7 +5704,6 @@
     <w:basedOn w:val="Policepardfaut"/>
     <w:link w:val="Titre4"/>
     <w:uiPriority w:val="9"/>
-    <w:semiHidden/>
     <w:rsid w:val="000922BB"/>
     <w:rPr>
       <w:rFonts w:asciiTheme="majorHAnsi" w:eastAsiaTheme="majorEastAsia" w:hAnsiTheme="majorHAnsi" w:cstheme="majorBidi"/>
@@ -4973,6 +5932,18 @@
     <w:link w:val="Pieddepage"/>
     <w:uiPriority w:val="99"/>
     <w:rsid w:val="00A37AEC"/>
+  </w:style>
+  <w:style w:type="character" w:styleId="Emphaseple">
+    <w:name w:val="Subtle Emphasis"/>
+    <w:basedOn w:val="Policepardfaut"/>
+    <w:uiPriority w:val="19"/>
+    <w:qFormat/>
+    <w:rsid w:val="007958D8"/>
+    <w:rPr>
+      <w:i/>
+      <w:iCs/>
+      <w:color w:val="808080" w:themeColor="text1" w:themeTint="7F"/>
+    </w:rPr>
   </w:style>
 </w:styles>
 </file>
@@ -5227,7 +6198,6 @@
     <w:next w:val="Normal"/>
     <w:link w:val="Titre4Car"/>
     <w:uiPriority w:val="9"/>
-    <w:semiHidden/>
     <w:unhideWhenUsed/>
     <w:qFormat/>
     <w:rsid w:val="000922BB"/>
@@ -5515,7 +6485,6 @@
     <w:basedOn w:val="Policepardfaut"/>
     <w:link w:val="Titre4"/>
     <w:uiPriority w:val="9"/>
-    <w:semiHidden/>
     <w:rsid w:val="000922BB"/>
     <w:rPr>
       <w:rFonts w:asciiTheme="majorHAnsi" w:eastAsiaTheme="majorEastAsia" w:hAnsiTheme="majorHAnsi" w:cstheme="majorBidi"/>
@@ -5745,49 +6714,23 @@
     <w:uiPriority w:val="99"/>
     <w:rsid w:val="00A37AEC"/>
   </w:style>
+  <w:style w:type="character" w:styleId="Emphaseple">
+    <w:name w:val="Subtle Emphasis"/>
+    <w:basedOn w:val="Policepardfaut"/>
+    <w:uiPriority w:val="19"/>
+    <w:qFormat/>
+    <w:rsid w:val="007958D8"/>
+    <w:rPr>
+      <w:i/>
+      <w:iCs/>
+      <w:color w:val="808080" w:themeColor="text1" w:themeTint="7F"/>
+    </w:rPr>
+  </w:style>
 </w:styles>
 </file>
 
 <file path=word/glossary/document.xml><?xml version="1.0" encoding="utf-8"?>
-<w:glossaryDocument xmlns:wpc="http://schemas.microsoft.com/office/word/2010/wordprocessingCanvas" xmlns:mc="http://schemas.openxmlformats.org/markup-compatibility/2006" xmlns:o="urn:schemas-microsoft-com:office:office" xmlns:r="http://schemas.openxmlformats.org/officeDocument/2006/relationships" xmlns:m="http://schemas.openxmlformats.org/officeDocument/2006/math" xmlns:v="urn:schemas-microsoft-com:vml" xmlns:wp14="http://schemas.microsoft.com/office/word/2010/wordprocessingDrawing" xmlns:wp="http://schemas.openxmlformats.org/drawingml/2006/wordprocessingDrawing" xmlns:w10="urn:schemas-microsoft-com:office:word" xmlns:w="http://schemas.openxmlformats.org/wordprocessingml/2006/main" xmlns:w14="http://schemas.microsoft.com/office/word/2010/wordml" xmlns:wpg="http://schemas.microsoft.com/office/word/2010/wordprocessingGroup" xmlns:wpi="http://schemas.microsoft.com/office/word/2010/wordprocessingInk" xmlns:wne="http://schemas.microsoft.com/office/word/2006/wordml" xmlns:wps="http://schemas.microsoft.com/office/word/2010/wordprocessingShape" mc:Ignorable="w14 wp14">
-  <w:docParts>
-    <w:docPart>
-      <w:docPartPr>
-        <w:name w:val="1DB4140DD9E8404CB625E7B3DE68DB58"/>
-        <w:category>
-          <w:name w:val="Général"/>
-          <w:gallery w:val="placeholder"/>
-        </w:category>
-        <w:types>
-          <w:type w:val="bbPlcHdr"/>
-        </w:types>
-        <w:behaviors>
-          <w:behavior w:val="content"/>
-        </w:behaviors>
-        <w:guid w:val="{E75750D2-27E8-47E6-AAFC-DBB17C52BFE0}"/>
-      </w:docPartPr>
-      <w:docPartBody>
-        <w:p>
-          <w:pPr>
-            <w:pStyle w:val="1DB4140DD9E8404CB625E7B3DE68DB58"/>
-          </w:pPr>
-          <w:r>
-            <w:rPr>
-              <w:rFonts w:asciiTheme="majorHAnsi" w:eastAsiaTheme="majorEastAsia" w:hAnsiTheme="majorHAnsi" w:cstheme="majorBidi"/>
-              <w:b/>
-              <w:bCs/>
-              <w:color w:val="FFFFFF" w:themeColor="background1"/>
-              <w:sz w:val="72"/>
-              <w:szCs w:val="72"/>
-              <w:lang w:val="fr-FR"/>
-            </w:rPr>
-            <w:t>[Année]</w:t>
-          </w:r>
-        </w:p>
-      </w:docPartBody>
-    </w:docPart>
-  </w:docParts>
-</w:glossaryDocument>
+<w:glossaryDocument xmlns:wpc="http://schemas.microsoft.com/office/word/2010/wordprocessingCanvas" xmlns:mc="http://schemas.openxmlformats.org/markup-compatibility/2006" xmlns:o="urn:schemas-microsoft-com:office:office" xmlns:r="http://schemas.openxmlformats.org/officeDocument/2006/relationships" xmlns:m="http://schemas.openxmlformats.org/officeDocument/2006/math" xmlns:v="urn:schemas-microsoft-com:vml" xmlns:wp14="http://schemas.microsoft.com/office/word/2010/wordprocessingDrawing" xmlns:wp="http://schemas.openxmlformats.org/drawingml/2006/wordprocessingDrawing" xmlns:w10="urn:schemas-microsoft-com:office:word" xmlns:w="http://schemas.openxmlformats.org/wordprocessingml/2006/main" xmlns:w14="http://schemas.microsoft.com/office/word/2010/wordml" xmlns:wpg="http://schemas.microsoft.com/office/word/2010/wordprocessingGroup" xmlns:wpi="http://schemas.microsoft.com/office/word/2010/wordprocessingInk" xmlns:wne="http://schemas.microsoft.com/office/word/2006/wordml" xmlns:wps="http://schemas.microsoft.com/office/word/2010/wordprocessingShape" mc:Ignorable="w14 wp14"/>
 </file>
 
 <file path=word/glossary/fontTable.xml><?xml version="1.0" encoding="utf-8"?>
@@ -5842,6 +6785,13 @@
     <w:pitch w:val="variable"/>
     <w:sig w:usb0="00000003" w:usb1="00000000" w:usb2="00000000" w:usb3="00000000" w:csb0="00000001" w:csb1="00000000"/>
   </w:font>
+  <w:font w:name="Arial">
+    <w:panose1 w:val="020B0604020202020204"/>
+    <w:charset w:val="00"/>
+    <w:family w:val="swiss"/>
+    <w:pitch w:val="variable"/>
+    <w:sig w:usb0="E0002AFF" w:usb1="C0007843" w:usb2="00000009" w:usb3="00000000" w:csb0="000001FF" w:csb1="00000000"/>
+  </w:font>
 </w:fonts>
 </file>
 
@@ -5861,6 +6811,7 @@
   <w:rsids>
     <w:rsidRoot w:val="00CD2DFF"/>
     <w:rsid w:val="004317D5"/>
+    <w:rsid w:val="005B1C82"/>
     <w:rsid w:val="008401DA"/>
     <w:rsid w:val="008C1798"/>
     <w:rsid w:val="00BB70DF"/>
@@ -6641,7 +7592,7 @@
 </file>
 
 <file path=customXml/itemProps2.xml><?xml version="1.0" encoding="utf-8"?>
-<ds:datastoreItem xmlns:ds="http://schemas.openxmlformats.org/officeDocument/2006/customXml" ds:itemID="{2C81DA86-75F7-43DE-9008-4BF64AFD9722}">
+<ds:datastoreItem xmlns:ds="http://schemas.openxmlformats.org/officeDocument/2006/customXml" ds:itemID="{5DA3DFC4-2C9B-4635-BD67-68E88A27BF93}">
   <ds:schemaRefs>
     <ds:schemaRef ds:uri="http://schemas.openxmlformats.org/officeDocument/2006/bibliography"/>
   </ds:schemaRefs>

</xml_diff>

<commit_message>
documentation_technique: maquettes des pages du site
</commit_message>
<xml_diff>
--- a/documentation/documentation_technique.docx
+++ b/documentation/documentation_technique.docx
@@ -48,9 +48,6 @@
                 </w:rPr>
                 <w:alias w:val="Année"/>
                 <w:id w:val="15676118"/>
-                <w:placeholder>
-                  <w:docPart w:val="1DB4140DD9E8404CB625E7B3DE68DB58"/>
-                </w:placeholder>
                 <w:dataBinding w:prefixMappings="xmlns:ns0='http://schemas.microsoft.com/office/2006/coverPageProps'" w:xpath="/ns0:CoverPageProperties[1]/ns0:PublishDate[1]" w:storeItemID="{55AF091B-3C7A-41E3-B477-F2FDAA23CFDA}"/>
                 <w:date w:fullDate="2017-01-01T00:00:00Z">
                   <w:dateFormat w:val="yyyy"/>
@@ -178,16 +175,8 @@
                       <w:rPr>
                         <w:color w:val="66A6B8" w:themeColor="accent3" w:themeShade="BF"/>
                       </w:rPr>
-                      <w:t xml:space="preserve">Michael </w:t>
+                      <w:t>Michael Ramusi</w:t>
                     </w:r>
-                    <w:proofErr w:type="spellStart"/>
-                    <w:r>
-                      <w:rPr>
-                        <w:color w:val="66A6B8" w:themeColor="accent3" w:themeShade="BF"/>
-                      </w:rPr>
-                      <w:t>Ramusi</w:t>
-                    </w:r>
-                    <w:proofErr w:type="spellEnd"/>
                   </w:p>
                 </w:sdtContent>
               </w:sdt>
@@ -2037,19 +2026,11 @@
       <w:r>
         <w:t xml:space="preserve"> : </w:t>
       </w:r>
-      <w:proofErr w:type="spellStart"/>
       <w:r>
         <w:rPr>
           <w:b/>
         </w:rPr>
-        <w:t>AudioFile</w:t>
-      </w:r>
-      <w:proofErr w:type="spellEnd"/>
-      <w:r>
-        <w:rPr>
-          <w:b/>
-        </w:rPr>
-        <w:t xml:space="preserve"> Player</w:t>
+        <w:t>AudioFile Player</w:t>
       </w:r>
       <w:r>
         <w:t xml:space="preserve">. Cette application est un </w:t>
@@ -2638,40 +2619,19 @@
       <w:r>
         <w:t xml:space="preserve">Figure </w:t>
       </w:r>
-      <w:r>
-        <w:fldChar w:fldCharType="begin"/>
-      </w:r>
-      <w:r>
-        <w:instrText xml:space="preserve"> SEQ Figure \* ARABIC </w:instrText>
-      </w:r>
-      <w:r>
-        <w:fldChar w:fldCharType="separate"/>
-      </w:r>
-      <w:r>
-        <w:rPr>
-          <w:noProof/>
-        </w:rPr>
-        <w:t>1</w:t>
-      </w:r>
-      <w:r>
-        <w:rPr>
-          <w:noProof/>
-        </w:rPr>
-        <w:fldChar w:fldCharType="end"/>
-      </w:r>
+      <w:fldSimple w:instr=" SEQ Figure \* ARABIC ">
+        <w:r>
+          <w:rPr>
+            <w:noProof/>
+          </w:rPr>
+          <w:t>1</w:t>
+        </w:r>
+      </w:fldSimple>
       <w:r>
         <w:t>: MCD</w:t>
       </w:r>
       <w:r>
-        <w:t xml:space="preserve"> </w:t>
-      </w:r>
-      <w:proofErr w:type="spellStart"/>
-      <w:r>
-        <w:t>AudioFile</w:t>
-      </w:r>
-      <w:proofErr w:type="spellEnd"/>
-      <w:r>
-        <w:t xml:space="preserve"> Player</w:t>
+        <w:t xml:space="preserve"> AudioFile Player</w:t>
       </w:r>
     </w:p>
     <w:p>
@@ -2762,27 +2722,14 @@
       <w:r>
         <w:t xml:space="preserve">Figure </w:t>
       </w:r>
-      <w:r>
-        <w:fldChar w:fldCharType="begin"/>
-      </w:r>
-      <w:r>
-        <w:instrText xml:space="preserve"> SEQ Figure \* ARABIC </w:instrText>
-      </w:r>
-      <w:r>
-        <w:fldChar w:fldCharType="separate"/>
-      </w:r>
-      <w:r>
-        <w:rPr>
-          <w:noProof/>
-        </w:rPr>
-        <w:t>2</w:t>
-      </w:r>
-      <w:r>
-        <w:rPr>
-          <w:noProof/>
-        </w:rPr>
-        <w:fldChar w:fldCharType="end"/>
-      </w:r>
+      <w:fldSimple w:instr=" SEQ Figure \* ARABIC ">
+        <w:r>
+          <w:rPr>
+            <w:noProof/>
+          </w:rPr>
+          <w:t>2</w:t>
+        </w:r>
+      </w:fldSimple>
       <w:r>
         <w:t>: planning initial</w:t>
       </w:r>
@@ -3177,27 +3124,14 @@
       <w:r>
         <w:t xml:space="preserve">Figure </w:t>
       </w:r>
-      <w:r>
-        <w:fldChar w:fldCharType="begin"/>
-      </w:r>
-      <w:r>
-        <w:instrText xml:space="preserve"> SEQ Figure \* ARABIC </w:instrText>
-      </w:r>
-      <w:r>
-        <w:fldChar w:fldCharType="separate"/>
-      </w:r>
-      <w:r>
-        <w:rPr>
-          <w:noProof/>
-        </w:rPr>
-        <w:t>3</w:t>
-      </w:r>
-      <w:r>
-        <w:rPr>
-          <w:noProof/>
-        </w:rPr>
-        <w:fldChar w:fldCharType="end"/>
-      </w:r>
+      <w:fldSimple w:instr=" SEQ Figure \* ARABIC ">
+        <w:r>
+          <w:rPr>
+            <w:noProof/>
+          </w:rPr>
+          <w:t>3</w:t>
+        </w:r>
+      </w:fldSimple>
       <w:r>
         <w:t xml:space="preserve">: </w:t>
       </w:r>
@@ -3359,27 +3293,14 @@
       <w:r>
         <w:t xml:space="preserve">Figure </w:t>
       </w:r>
-      <w:r>
-        <w:fldChar w:fldCharType="begin"/>
-      </w:r>
-      <w:r>
-        <w:instrText xml:space="preserve"> SEQ Figure \* ARABIC </w:instrText>
-      </w:r>
-      <w:r>
-        <w:fldChar w:fldCharType="separate"/>
-      </w:r>
-      <w:r>
-        <w:rPr>
-          <w:noProof/>
-        </w:rPr>
-        <w:t>4</w:t>
-      </w:r>
-      <w:r>
-        <w:rPr>
-          <w:noProof/>
-        </w:rPr>
-        <w:fldChar w:fldCharType="end"/>
-      </w:r>
+      <w:fldSimple w:instr=" SEQ Figure \* ARABIC ">
+        <w:r>
+          <w:rPr>
+            <w:noProof/>
+          </w:rPr>
+          <w:t>4</w:t>
+        </w:r>
+      </w:fldSimple>
       <w:r>
         <w:t>: Google Play Music</w:t>
       </w:r>
@@ -3489,16 +3410,572 @@
       <w:r>
         <w:t xml:space="preserve">Figure </w:t>
       </w:r>
+      <w:r>
+        <w:fldChar w:fldCharType="begin"/>
+      </w:r>
+      <w:r>
+        <w:instrText xml:space="preserve"> SEQ Figure \* ARABIC </w:instrText>
+      </w:r>
+      <w:r>
+        <w:fldChar w:fldCharType="separate"/>
+      </w:r>
+      <w:r>
+        <w:rPr>
+          <w:noProof/>
+        </w:rPr>
+        <w:t>5</w:t>
+      </w:r>
+      <w:r>
+        <w:rPr>
+          <w:noProof/>
+        </w:rPr>
+        <w:fldChar w:fldCharType="end"/>
+      </w:r>
+      <w:r>
+        <w:t>: diagramme plan du site</w:t>
+      </w:r>
+    </w:p>
+    <w:p>
+      <w:pPr>
+        <w:pStyle w:val="Titre3"/>
+      </w:pPr>
+      <w:r>
+        <w:t>Login – inscription</w:t>
+      </w:r>
+    </w:p>
+    <w:p>
+      <w:r>
+        <w:t xml:space="preserve">Cette page est celle qui s’affiche au lancement du site. Elle permettra à l’utilisateur de faire deux actions : la première est la </w:t>
+      </w:r>
+      <w:r>
+        <w:rPr>
+          <w:b/>
+        </w:rPr>
+        <w:t>connexion</w:t>
+      </w:r>
+      <w:r>
+        <w:t xml:space="preserve">, la deuxième est </w:t>
+      </w:r>
+      <w:r>
+        <w:rPr>
+          <w:b/>
+        </w:rPr>
+        <w:t>l’inscription</w:t>
+      </w:r>
+      <w:r>
+        <w:t xml:space="preserve"> au site. Une fois la connexion réussie, l’utilisateur est redirigé sur Home.</w:t>
+      </w:r>
+    </w:p>
+    <w:p>
+      <w:pPr>
+        <w:pStyle w:val="Titre3"/>
+      </w:pPr>
+      <w:r>
+        <w:t>Home</w:t>
+      </w:r>
+    </w:p>
+    <w:p>
+      <w:r>
+        <w:t xml:space="preserve">La page Home est la première page qui est affiché à l’utilisateur lorsqu’il est connecté. Sur cette page, l’utilisateur peut se rendre sur les autres pages du site. C’est également ici qu’un formulaire permettant </w:t>
+      </w:r>
+      <w:r>
+        <w:rPr>
+          <w:b/>
+        </w:rPr>
+        <w:t>le dépôt des fichiers</w:t>
+      </w:r>
+      <w:r>
+        <w:t xml:space="preserve"> de l’utilisateur est implémenté.</w:t>
+      </w:r>
+    </w:p>
+    <w:p>
+      <w:pPr>
+        <w:pStyle w:val="Titre3"/>
+      </w:pPr>
+      <w:r>
+        <w:t>Profil</w:t>
+      </w:r>
+    </w:p>
+    <w:p>
+      <w:r>
+        <w:t xml:space="preserve">Cette page est celle qui s’occupe de la </w:t>
+      </w:r>
+      <w:r>
+        <w:rPr>
+          <w:b/>
+        </w:rPr>
+        <w:t>gestion du profil de l’utilisateur</w:t>
+      </w:r>
+      <w:r>
+        <w:t>. Ce dernier pourra effectuer un changement de son avatar, seul possibilité envisagé à l’heure actuelle.</w:t>
+      </w:r>
+    </w:p>
+    <w:p>
+      <w:pPr>
+        <w:pStyle w:val="Titre3"/>
+      </w:pPr>
+      <w:r>
+        <w:t>Amis</w:t>
+      </w:r>
+    </w:p>
+    <w:p>
+      <w:r>
+        <w:t xml:space="preserve">Amis est la page des </w:t>
+      </w:r>
+      <w:r>
+        <w:rPr>
+          <w:b/>
+        </w:rPr>
+        <w:t>fonctions sociales</w:t>
+      </w:r>
+      <w:r>
+        <w:t>. Sur cette page, l’utilisateur peut ajouter des amis, c’est-à-dire d’autres utilisateurs, et afficher la liste de ses amis.</w:t>
+      </w:r>
+    </w:p>
+    <w:p>
+      <w:pPr>
+        <w:pStyle w:val="Titre3"/>
+      </w:pPr>
+      <w:r>
+        <w:t>Audiothèque</w:t>
+      </w:r>
+    </w:p>
+    <w:p>
+      <w:pPr>
+        <w:rPr>
+          <w:b/>
+        </w:rPr>
+      </w:pPr>
+      <w:r>
+        <w:t xml:space="preserve">La page Audiothèque, comme son nom l’indique, s’occupe de </w:t>
+      </w:r>
+      <w:r>
+        <w:rPr>
+          <w:b/>
+        </w:rPr>
+        <w:t>gérer la collection de titres musicaux</w:t>
+      </w:r>
+      <w:r>
+        <w:t xml:space="preserve"> de l’utilisateur de plusieurs façons </w:t>
+      </w:r>
+      <w:r>
+        <w:rPr>
+          <w:b/>
+        </w:rPr>
+        <w:t>:</w:t>
+      </w:r>
+      <w:r>
+        <w:rPr>
+          <w:b/>
+        </w:rPr>
+        <w:t xml:space="preserve"> </w:t>
+      </w:r>
+      <w:r>
+        <w:t>tri par artiste, tri par album et gestion des playlists.</w:t>
+      </w:r>
+    </w:p>
+    <w:p>
+      <w:pPr>
+        <w:pStyle w:val="Titre4"/>
+      </w:pPr>
+      <w:r>
+        <w:t>Artistes</w:t>
+      </w:r>
+    </w:p>
+    <w:p>
+      <w:r>
+        <w:t xml:space="preserve">Enfant d’ « Audiothèque », Artistes </w:t>
+      </w:r>
+      <w:r>
+        <w:rPr>
+          <w:b/>
+        </w:rPr>
+        <w:t>affiche la liste des artistes</w:t>
+      </w:r>
+      <w:r>
+        <w:t xml:space="preserve"> représentés dans la collection musicale de l’utilisateur.</w:t>
+      </w:r>
+    </w:p>
+    <w:p>
+      <w:pPr>
+        <w:pStyle w:val="Titre4"/>
+      </w:pPr>
+      <w:r>
+        <w:lastRenderedPageBreak/>
+        <w:t>Albums</w:t>
+      </w:r>
+    </w:p>
+    <w:p>
+      <w:r>
+        <w:t xml:space="preserve">Enfant d’ « Audiothèque », Albums </w:t>
+      </w:r>
+      <w:r>
+        <w:rPr>
+          <w:b/>
+        </w:rPr>
+        <w:t xml:space="preserve">affiche la liste des </w:t>
+      </w:r>
+      <w:r>
+        <w:rPr>
+          <w:b/>
+        </w:rPr>
+        <w:t>albums</w:t>
+      </w:r>
+      <w:r>
+        <w:t xml:space="preserve"> représentés dans la collection musicale de l’utilisateur.</w:t>
+      </w:r>
+    </w:p>
+    <w:p>
+      <w:pPr>
+        <w:pStyle w:val="Titre4"/>
+      </w:pPr>
+      <w:r>
+        <w:t>Playlists</w:t>
+      </w:r>
+    </w:p>
+    <w:p>
+      <w:r>
+        <w:t xml:space="preserve">C’est sur cette page que l’utilisateur peut </w:t>
+      </w:r>
+      <w:r>
+        <w:rPr>
+          <w:b/>
+        </w:rPr>
+        <w:t>gérer ses listes de lecture</w:t>
+      </w:r>
+      <w:r>
+        <w:t> : création de liste, suppression de liste et affichage de liste.</w:t>
+      </w:r>
+    </w:p>
+    <w:p>
+      <w:pPr>
+        <w:pStyle w:val="Titre2"/>
+      </w:pPr>
+      <w:r>
+        <w:t>Description de l’i</w:t>
+      </w:r>
+      <w:r>
+        <w:t>nterface</w:t>
+      </w:r>
+    </w:p>
+    <w:p>
+      <w:pPr>
+        <w:pStyle w:val="Titre3"/>
+      </w:pPr>
+      <w:r>
+        <w:t>Eléments statiques</w:t>
+      </w:r>
+    </w:p>
+    <w:p/>
+    <w:p>
+      <w:pPr>
+        <w:keepNext/>
+        <w:jc w:val="center"/>
+      </w:pPr>
+      <w:r>
+        <w:rPr>
+          <w:noProof/>
+          <w:lang w:eastAsia="fr-CH"/>
+        </w:rPr>
+        <mc:AlternateContent>
+          <mc:Choice Requires="wps">
+            <w:drawing>
+              <wp:anchor distT="0" distB="0" distL="114300" distR="114300" simplePos="0" relativeHeight="251659264" behindDoc="0" locked="0" layoutInCell="1" allowOverlap="1">
+                <wp:simplePos x="0" y="0"/>
+                <wp:positionH relativeFrom="column">
+                  <wp:posOffset>2516265</wp:posOffset>
+                </wp:positionH>
+                <wp:positionV relativeFrom="paragraph">
+                  <wp:posOffset>1408023</wp:posOffset>
+                </wp:positionV>
+                <wp:extent cx="1492370" cy="250166"/>
+                <wp:effectExtent l="0" t="0" r="12700" b="17145"/>
+                <wp:wrapNone/>
+                <wp:docPr id="7" name="Zone de texte 7"/>
+                <wp:cNvGraphicFramePr/>
+                <a:graphic xmlns:a="http://schemas.openxmlformats.org/drawingml/2006/main">
+                  <a:graphicData uri="http://schemas.microsoft.com/office/word/2010/wordprocessingShape">
+                    <wps:wsp>
+                      <wps:cNvSpPr txBox="1"/>
+                      <wps:spPr>
+                        <a:xfrm>
+                          <a:off x="0" y="0"/>
+                          <a:ext cx="1492370" cy="250166"/>
+                        </a:xfrm>
+                        <a:prstGeom prst="rect">
+                          <a:avLst/>
+                        </a:prstGeom>
+                        <a:solidFill>
+                          <a:schemeClr val="lt1"/>
+                        </a:solidFill>
+                        <a:ln w="6350">
+                          <a:solidFill>
+                            <a:prstClr val="black"/>
+                          </a:solidFill>
+                        </a:ln>
+                        <a:effectLst/>
+                      </wps:spPr>
+                      <wps:style>
+                        <a:lnRef idx="0">
+                          <a:schemeClr val="accent1"/>
+                        </a:lnRef>
+                        <a:fillRef idx="0">
+                          <a:schemeClr val="accent1"/>
+                        </a:fillRef>
+                        <a:effectRef idx="0">
+                          <a:schemeClr val="accent1"/>
+                        </a:effectRef>
+                        <a:fontRef idx="minor">
+                          <a:schemeClr val="dk1"/>
+                        </a:fontRef>
+                      </wps:style>
+                      <wps:txbx>
+                        <w:txbxContent>
+                          <w:p>
+                            <w:pPr>
+                              <w:jc w:val="center"/>
+                            </w:pPr>
+                            <w:r>
+                              <w:t>Eléments dynamiques</w:t>
+                            </w:r>
+                          </w:p>
+                        </w:txbxContent>
+                      </wps:txbx>
+                      <wps:bodyPr rot="0" spcFirstLastPara="0" vertOverflow="overflow" horzOverflow="overflow" vert="horz" wrap="square" lIns="91440" tIns="45720" rIns="91440" bIns="45720" numCol="1" spcCol="0" rtlCol="0" fromWordArt="0" anchor="ctr" anchorCtr="0" forceAA="0" compatLnSpc="1">
+                        <a:prstTxWarp prst="textNoShape">
+                          <a:avLst/>
+                        </a:prstTxWarp>
+                        <a:noAutofit/>
+                      </wps:bodyPr>
+                    </wps:wsp>
+                  </a:graphicData>
+                </a:graphic>
+                <wp14:sizeRelH relativeFrom="margin">
+                  <wp14:pctWidth>0</wp14:pctWidth>
+                </wp14:sizeRelH>
+                <wp14:sizeRelV relativeFrom="margin">
+                  <wp14:pctHeight>0</wp14:pctHeight>
+                </wp14:sizeRelV>
+              </wp:anchor>
+            </w:drawing>
+          </mc:Choice>
+          <mc:Fallback>
+            <w:pict>
+              <v:shapetype id="_x0000_t202" coordsize="21600,21600" o:spt="202" path="m,l,21600r21600,l21600,xe">
+                <v:stroke joinstyle="miter"/>
+                <v:path gradientshapeok="t" o:connecttype="rect"/>
+              </v:shapetype>
+              <v:shape id="Zone de texte 7" o:spid="_x0000_s1026" type="#_x0000_t202" style="position:absolute;left:0;text-align:left;margin-left:198.15pt;margin-top:110.85pt;width:117.5pt;height:19.7pt;z-index:251659264;visibility:visible;mso-wrap-style:square;mso-width-percent:0;mso-height-percent:0;mso-wrap-distance-left:9pt;mso-wrap-distance-top:0;mso-wrap-distance-right:9pt;mso-wrap-distance-bottom:0;mso-position-horizontal:absolute;mso-position-horizontal-relative:text;mso-position-vertical:absolute;mso-position-vertical-relative:text;mso-width-percent:0;mso-height-percent:0;mso-width-relative:margin;mso-height-relative:margin;v-text-anchor:middle" o:gfxdata="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" fillcolor="white [3201]" strokeweight=".5pt">
+                <v:textbox>
+                  <w:txbxContent>
+                    <w:p>
+                      <w:pPr>
+                        <w:jc w:val="center"/>
+                      </w:pPr>
+                      <w:r>
+                        <w:t>Eléments dynamiques</w:t>
+                      </w:r>
+                    </w:p>
+                  </w:txbxContent>
+                </v:textbox>
+              </v:shape>
+            </w:pict>
+          </mc:Fallback>
+        </mc:AlternateContent>
+      </w:r>
+      <w:r>
+        <w:rPr>
+          <w:noProof/>
+          <w:lang w:eastAsia="fr-CH"/>
+        </w:rPr>
+        <w:drawing>
+          <wp:inline distT="0" distB="0" distL="0" distR="0" wp14:anchorId="192DB541" wp14:editId="098F4221">
+            <wp:extent cx="3145800" cy="2574407"/>
+            <wp:effectExtent l="0" t="0" r="0" b="0"/>
+            <wp:docPr id="2" name="Image 2"/>
+            <wp:cNvGraphicFramePr>
+              <a:graphicFrameLocks xmlns:a="http://schemas.openxmlformats.org/drawingml/2006/main" noChangeAspect="1"/>
+            </wp:cNvGraphicFramePr>
+            <a:graphic xmlns:a="http://schemas.openxmlformats.org/drawingml/2006/main">
+              <a:graphicData uri="http://schemas.openxmlformats.org/drawingml/2006/picture">
+                <pic:pic xmlns:pic="http://schemas.openxmlformats.org/drawingml/2006/picture">
+                  <pic:nvPicPr>
+                    <pic:cNvPr id="0" name="mockupStatique.PNG"/>
+                    <pic:cNvPicPr/>
+                  </pic:nvPicPr>
+                  <pic:blipFill>
+                    <a:blip r:embed="rId19">
+                      <a:extLst>
+                        <a:ext uri="{28A0092B-C50C-407E-A947-70E740481C1C}">
+                          <a14:useLocalDpi xmlns:a14="http://schemas.microsoft.com/office/drawing/2010/main" val="0"/>
+                        </a:ext>
+                      </a:extLst>
+                    </a:blip>
+                    <a:stretch>
+                      <a:fillRect/>
+                    </a:stretch>
+                  </pic:blipFill>
+                  <pic:spPr>
+                    <a:xfrm>
+                      <a:off x="0" y="0"/>
+                      <a:ext cx="3148529" cy="2576640"/>
+                    </a:xfrm>
+                    <a:prstGeom prst="rect">
+                      <a:avLst/>
+                    </a:prstGeom>
+                  </pic:spPr>
+                </pic:pic>
+              </a:graphicData>
+            </a:graphic>
+          </wp:inline>
+        </w:drawing>
+      </w:r>
+    </w:p>
+    <w:p>
+      <w:pPr>
+        <w:pStyle w:val="Lgende"/>
+        <w:jc w:val="center"/>
+      </w:pPr>
+      <w:r>
+        <w:t xml:space="preserve">Figure </w:t>
+      </w:r>
       <w:fldSimple w:instr=" SEQ Figure \* ARABIC ">
         <w:r>
           <w:rPr>
             <w:noProof/>
           </w:rPr>
-          <w:t>5</w:t>
+          <w:t>6</w:t>
         </w:r>
       </w:fldSimple>
       <w:r>
-        <w:t>: diagramme plan du site</w:t>
+        <w:t>:</w:t>
+      </w:r>
+      <w:r>
+        <w:rPr>
+          <w:noProof/>
+        </w:rPr>
+        <w:t xml:space="preserve"> Maquette éléments statiques/dynamiques</w:t>
+      </w:r>
+    </w:p>
+    <w:p>
+      <w:r>
+        <w:t>Les éléments statiques représentent les composants du site qui ne varieront pas lors d</w:t>
+      </w:r>
+      <w:r>
+        <w:t>e la navigation entre les pages.</w:t>
+      </w:r>
+      <w:r>
+        <w:t xml:space="preserve"> Ces éléments sont : la bannière du site, la navigation du site.</w:t>
+      </w:r>
+      <w:r>
+        <w:t xml:space="preserve"> </w:t>
+      </w:r>
+      <w:r>
+        <w:rPr>
+          <w:b/>
+        </w:rPr>
+        <w:t>C</w:t>
+      </w:r>
+      <w:r>
+        <w:rPr>
+          <w:b/>
+        </w:rPr>
+        <w:t xml:space="preserve">e squelette est utilisé après la connexion de </w:t>
+      </w:r>
+      <w:r>
+        <w:rPr>
+          <w:b/>
+        </w:rPr>
+        <w:t>l’utilisateur.</w:t>
+      </w:r>
+    </w:p>
+    <w:p>
+      <w:pPr>
+        <w:rPr>
+          <w:rStyle w:val="Emphaseple"/>
+        </w:rPr>
+      </w:pPr>
+      <w:r>
+        <w:rPr>
+          <w:rStyle w:val="Emphaseple"/>
+        </w:rPr>
+        <w:t>Bannière :</w:t>
+      </w:r>
+    </w:p>
+    <w:p>
+      <w:pPr>
+        <w:pStyle w:val="Paragraphedeliste"/>
+        <w:numPr>
+          <w:ilvl w:val="0"/>
+          <w:numId w:val="9"/>
+        </w:numPr>
+      </w:pPr>
+      <w:r>
+        <w:t>Titre / logo du site</w:t>
+      </w:r>
+    </w:p>
+    <w:p>
+      <w:pPr>
+        <w:pStyle w:val="Paragraphedeliste"/>
+        <w:numPr>
+          <w:ilvl w:val="0"/>
+          <w:numId w:val="9"/>
+        </w:numPr>
+      </w:pPr>
+      <w:r>
+        <w:t>Bouton d’upload de fichiers</w:t>
+      </w:r>
+    </w:p>
+    <w:p>
+      <w:pPr>
+        <w:pStyle w:val="Paragraphedeliste"/>
+        <w:numPr>
+          <w:ilvl w:val="0"/>
+          <w:numId w:val="9"/>
+        </w:numPr>
+      </w:pPr>
+      <w:r>
+        <w:t>Bouton de déconnexion</w:t>
+      </w:r>
+    </w:p>
+    <w:p>
+      <w:pPr>
+        <w:rPr>
+          <w:rStyle w:val="Emphaseple"/>
+        </w:rPr>
+      </w:pPr>
+      <w:r>
+        <w:rPr>
+          <w:rStyle w:val="Emphaseple"/>
+        </w:rPr>
+        <w:t>Navigation :</w:t>
+      </w:r>
+    </w:p>
+    <w:p>
+      <w:pPr>
+        <w:pStyle w:val="Paragraphedeliste"/>
+        <w:numPr>
+          <w:ilvl w:val="0"/>
+          <w:numId w:val="10"/>
+        </w:numPr>
+      </w:pPr>
+      <w:r>
+        <w:t>Pages du site</w:t>
+      </w:r>
+    </w:p>
+    <w:p/>
+    <w:p>
+      <w:pPr>
+        <w:jc w:val="left"/>
+        <w:rPr>
+          <w:rFonts w:asciiTheme="majorHAnsi" w:eastAsiaTheme="majorEastAsia" w:hAnsiTheme="majorHAnsi" w:cstheme="majorBidi"/>
+          <w:b/>
+          <w:bCs/>
+          <w:color w:val="72A376" w:themeColor="accent1"/>
+        </w:rPr>
+      </w:pPr>
+      <w:r>
+        <w:br w:type="page"/>
       </w:r>
     </w:p>
     <w:p>
@@ -3506,241 +3983,11 @@
         <w:pStyle w:val="Titre3"/>
       </w:pPr>
       <w:r>
-        <w:t>Login – inscription</w:t>
-      </w:r>
-    </w:p>
-    <w:p>
-      <w:r>
-        <w:t xml:space="preserve">Cette page est celle qui s’affiche au lancement du site. Elle permettra à l’utilisateur de faire deux actions : la première est la </w:t>
-      </w:r>
-      <w:r>
-        <w:rPr>
-          <w:b/>
-        </w:rPr>
-        <w:t>connexion</w:t>
-      </w:r>
-      <w:r>
-        <w:t xml:space="preserve">, la deuxième est </w:t>
-      </w:r>
-      <w:r>
-        <w:rPr>
-          <w:b/>
-        </w:rPr>
-        <w:t>l’inscription</w:t>
-      </w:r>
-      <w:r>
-        <w:t xml:space="preserve"> au site. Une fois la connexion réussie, l’utilisateur est redirigé sur Home.</w:t>
-      </w:r>
-    </w:p>
-    <w:p>
-      <w:pPr>
-        <w:pStyle w:val="Titre3"/>
-      </w:pPr>
-      <w:r>
-        <w:t>Home</w:t>
-      </w:r>
-    </w:p>
-    <w:p>
-      <w:r>
-        <w:t xml:space="preserve">La page Home est la première page qui est affiché à l’utilisateur lorsqu’il est connecté. Sur cette page, l’utilisateur peut se rendre sur les autres pages du site. C’est également ici qu’un formulaire permettant </w:t>
-      </w:r>
-      <w:r>
-        <w:rPr>
-          <w:b/>
-        </w:rPr>
-        <w:t>le dépôt des fichiers</w:t>
-      </w:r>
-      <w:r>
-        <w:t xml:space="preserve"> de l’utilisateur est implémenté.</w:t>
-      </w:r>
-    </w:p>
-    <w:p>
-      <w:pPr>
-        <w:pStyle w:val="Titre3"/>
-      </w:pPr>
-      <w:r>
-        <w:t>Profil</w:t>
-      </w:r>
-    </w:p>
-    <w:p>
-      <w:r>
-        <w:t xml:space="preserve">Cette page est celle qui s’occupe de la </w:t>
-      </w:r>
-      <w:r>
-        <w:rPr>
-          <w:b/>
-        </w:rPr>
-        <w:t>gestion du profil de l’utilisateur</w:t>
-      </w:r>
-      <w:r>
-        <w:t>. Ce dernier pourra effectuer un changement de son avatar, seul possibilité envisagé à l’heure actuelle.</w:t>
-      </w:r>
-    </w:p>
-    <w:p>
-      <w:pPr>
-        <w:pStyle w:val="Titre3"/>
-      </w:pPr>
-      <w:r>
-        <w:t>Amis</w:t>
-      </w:r>
-    </w:p>
-    <w:p>
-      <w:r>
-        <w:t xml:space="preserve">Amis est la page des </w:t>
-      </w:r>
-      <w:r>
-        <w:rPr>
-          <w:b/>
-        </w:rPr>
-        <w:t>fonctions sociales</w:t>
-      </w:r>
-      <w:r>
-        <w:t>. Sur cette page, l’utilisateur peut ajouter des amis, c’est-à-dire d’autres utilisateurs, et afficher la liste de ses amis.</w:t>
-      </w:r>
-    </w:p>
-    <w:p>
-      <w:pPr>
-        <w:pStyle w:val="Titre3"/>
-      </w:pPr>
-      <w:r>
-        <w:t>Audiothèque</w:t>
-      </w:r>
-    </w:p>
-    <w:p>
-      <w:pPr>
-        <w:rPr>
-          <w:b/>
-        </w:rPr>
-      </w:pPr>
-      <w:r>
-        <w:t xml:space="preserve">La page Audiothèque, comme son nom l’indique, s’occupe de </w:t>
-      </w:r>
-      <w:r>
-        <w:rPr>
-          <w:b/>
-        </w:rPr>
-        <w:t>gérer la collection de titres musicaux</w:t>
-      </w:r>
-      <w:r>
-        <w:t xml:space="preserve"> de l’utilisateur de plusieurs façons </w:t>
-      </w:r>
-      <w:r>
-        <w:rPr>
-          <w:b/>
-        </w:rPr>
-        <w:t>:</w:t>
-      </w:r>
-      <w:r>
-        <w:rPr>
-          <w:b/>
-        </w:rPr>
-        <w:t xml:space="preserve"> </w:t>
-      </w:r>
-      <w:r>
-        <w:t>tri par artiste, tri par album et gestion des playlists.</w:t>
-      </w:r>
-    </w:p>
-    <w:p>
-      <w:pPr>
-        <w:pStyle w:val="Titre4"/>
-      </w:pPr>
-      <w:r>
-        <w:t>Artistes</w:t>
-      </w:r>
-    </w:p>
-    <w:p>
-      <w:r>
-        <w:t xml:space="preserve">Enfant d’ « Audiothèque », Artistes </w:t>
-      </w:r>
-      <w:r>
-        <w:rPr>
-          <w:b/>
-        </w:rPr>
-        <w:t>affiche la liste des artistes</w:t>
-      </w:r>
-      <w:r>
-        <w:t xml:space="preserve"> représentés dans la collection musicale de l’utilisateur.</w:t>
-      </w:r>
-    </w:p>
-    <w:p>
-      <w:pPr>
-        <w:pStyle w:val="Titre4"/>
-      </w:pPr>
-      <w:r>
         <w:lastRenderedPageBreak/>
-        <w:t>Albums</w:t>
-      </w:r>
-    </w:p>
-    <w:p>
-      <w:r>
-        <w:t xml:space="preserve">Enfant d’ « Audiothèque », </w:t>
-      </w:r>
-      <w:r>
-        <w:t>Albums</w:t>
-      </w:r>
-      <w:r>
-        <w:t xml:space="preserve"> </w:t>
-      </w:r>
-      <w:r>
-        <w:rPr>
-          <w:b/>
-        </w:rPr>
-        <w:t xml:space="preserve">affiche la liste des </w:t>
-      </w:r>
-      <w:r>
-        <w:rPr>
-          <w:b/>
-        </w:rPr>
-        <w:t>albums</w:t>
-      </w:r>
-      <w:r>
-        <w:t xml:space="preserve"> représentés dans la collection musicale de l’utilisateur</w:t>
-      </w:r>
-      <w:r>
-        <w:t>.</w:t>
-      </w:r>
-    </w:p>
-    <w:p>
-      <w:pPr>
-        <w:pStyle w:val="Titre4"/>
-      </w:pPr>
-      <w:r>
-        <w:t>Playlists</w:t>
-      </w:r>
-    </w:p>
-    <w:p>
-      <w:r>
-        <w:t xml:space="preserve">C’est sur cette page que l’utilisateur peut </w:t>
-      </w:r>
-      <w:r>
-        <w:rPr>
-          <w:b/>
-        </w:rPr>
-        <w:t>gérer ses listes de lecture</w:t>
-      </w:r>
-      <w:r>
-        <w:t> : création de liste, suppression de liste et affichage de liste.</w:t>
-      </w:r>
-    </w:p>
-    <w:p>
-      <w:pPr>
-        <w:pStyle w:val="Titre2"/>
-      </w:pPr>
-      <w:r>
-        <w:t>Description de l’i</w:t>
-      </w:r>
-      <w:r>
-        <w:t>nterface</w:t>
-      </w:r>
-    </w:p>
-    <w:p>
-      <w:pPr>
-        <w:pStyle w:val="Titre3"/>
-      </w:pPr>
-      <w:r>
         <w:t>Page de login</w:t>
       </w:r>
     </w:p>
+    <w:p/>
     <w:p>
       <w:pPr>
         <w:keepNext/>
@@ -3752,7 +3999,7 @@
           <w:lang w:eastAsia="fr-CH"/>
         </w:rPr>
         <w:drawing>
-          <wp:inline distT="0" distB="0" distL="0" distR="0" wp14:anchorId="4CEF84F0" wp14:editId="1BCBC0D5">
+          <wp:inline distT="0" distB="0" distL="0" distR="0" wp14:anchorId="59B2B773" wp14:editId="38348C59">
             <wp:extent cx="4088921" cy="2644956"/>
             <wp:effectExtent l="0" t="0" r="6985" b="3175"/>
             <wp:docPr id="8" name="Image 8"/>
@@ -3767,7 +4014,7 @@
                     <pic:cNvPicPr/>
                   </pic:nvPicPr>
                   <pic:blipFill>
-                    <a:blip r:embed="rId19">
+                    <a:blip r:embed="rId20">
                       <a:extLst>
                         <a:ext uri="{28A0092B-C50C-407E-A947-70E740481C1C}">
                           <a14:useLocalDpi xmlns:a14="http://schemas.microsoft.com/office/drawing/2010/main" val="0"/>
@@ -3802,14 +4049,27 @@
       <w:r>
         <w:t xml:space="preserve">Figure </w:t>
       </w:r>
-      <w:fldSimple w:instr=" SEQ Figure \* ARABIC ">
-        <w:r>
-          <w:rPr>
-            <w:noProof/>
-          </w:rPr>
-          <w:t>6</w:t>
-        </w:r>
-      </w:fldSimple>
+      <w:r>
+        <w:fldChar w:fldCharType="begin"/>
+      </w:r>
+      <w:r>
+        <w:instrText xml:space="preserve"> SEQ Figure \* ARABIC </w:instrText>
+      </w:r>
+      <w:r>
+        <w:fldChar w:fldCharType="separate"/>
+      </w:r>
+      <w:r>
+        <w:rPr>
+          <w:noProof/>
+        </w:rPr>
+        <w:t>7</w:t>
+      </w:r>
+      <w:r>
+        <w:rPr>
+          <w:noProof/>
+        </w:rPr>
+        <w:fldChar w:fldCharType="end"/>
+      </w:r>
       <w:r>
         <w:t>: maquette page de login</w:t>
       </w:r>
@@ -3935,37 +4195,20 @@
     </w:p>
     <w:p>
       <w:r>
-        <w:t>La page d’inscription est sensiblement la même que celle de connexion : un champ de confirmation du mot de passe est rajouté</w:t>
-      </w:r>
-      <w:r>
-        <w:t>. Le lien, quant à lui, redirige vers la page de connexion.</w:t>
-      </w:r>
-    </w:p>
-    <w:p>
-      <w:pPr>
-        <w:pStyle w:val="Titre3"/>
-      </w:pPr>
-      <w:r>
-        <w:lastRenderedPageBreak/>
-        <w:t>Eléments statiques</w:t>
-      </w:r>
-    </w:p>
-    <w:p>
-      <w:r>
-        <w:t>Les éléments statiques représentent les composants du site qui ne varieront pas lors de la navigation entre les pages. Ces éléments so</w:t>
+        <w:t>La page d’inscription est sensiblement la même que celle de connexion : un champ de confirmation du mot de pass</w:t>
       </w:r>
       <w:bookmarkStart w:id="13" w:name="_GoBack"/>
       <w:bookmarkEnd w:id="13"/>
       <w:r>
-        <w:t>nt : la bannière du site, la navigation du site.</w:t>
-      </w:r>
-    </w:p>
-    <w:p/>
+        <w:t>e est rajouté. Le lien, quant à lui, redirige vers la page de connexion.</w:t>
+      </w:r>
+    </w:p>
     <w:p>
       <w:pPr>
         <w:pStyle w:val="Titre3"/>
       </w:pPr>
       <w:r>
+        <w:lastRenderedPageBreak/>
         <w:t>Page d’accueil</w:t>
       </w:r>
     </w:p>
@@ -3980,9 +4223,9 @@
           <w:lang w:eastAsia="fr-CH"/>
         </w:rPr>
         <w:drawing>
-          <wp:inline distT="0" distB="0" distL="0" distR="0" wp14:anchorId="7BDD3D5F" wp14:editId="718864E3">
-            <wp:extent cx="3614468" cy="2976199"/>
-            <wp:effectExtent l="0" t="0" r="5080" b="0"/>
+          <wp:inline distT="0" distB="0" distL="0" distR="0" wp14:anchorId="5C114350" wp14:editId="1D504967">
+            <wp:extent cx="3303917" cy="2720487"/>
+            <wp:effectExtent l="0" t="0" r="0" b="3810"/>
             <wp:docPr id="10" name="Image 10"/>
             <wp:cNvGraphicFramePr>
               <a:graphicFrameLocks xmlns:a="http://schemas.openxmlformats.org/drawingml/2006/main" noChangeAspect="1"/>
@@ -3995,7 +4238,7 @@
                     <pic:cNvPicPr/>
                   </pic:nvPicPr>
                   <pic:blipFill>
-                    <a:blip r:embed="rId20">
+                    <a:blip r:embed="rId21">
                       <a:extLst>
                         <a:ext uri="{28A0092B-C50C-407E-A947-70E740481C1C}">
                           <a14:useLocalDpi xmlns:a14="http://schemas.microsoft.com/office/drawing/2010/main" val="0"/>
@@ -4009,7 +4252,7 @@
                   <pic:spPr>
                     <a:xfrm>
                       <a:off x="0" y="0"/>
-                      <a:ext cx="3616862" cy="2978170"/>
+                      <a:ext cx="3306199" cy="2722366"/>
                     </a:xfrm>
                     <a:prstGeom prst="rect">
                       <a:avLst/>
@@ -4030,33 +4273,165 @@
       <w:r>
         <w:t xml:space="preserve">Figure </w:t>
       </w:r>
+      <w:r>
+        <w:fldChar w:fldCharType="begin"/>
+      </w:r>
+      <w:r>
+        <w:instrText xml:space="preserve"> SEQ Figure \* ARABIC </w:instrText>
+      </w:r>
+      <w:r>
+        <w:fldChar w:fldCharType="separate"/>
+      </w:r>
+      <w:r>
+        <w:rPr>
+          <w:noProof/>
+        </w:rPr>
+        <w:t>8</w:t>
+      </w:r>
+      <w:r>
+        <w:rPr>
+          <w:noProof/>
+        </w:rPr>
+        <w:fldChar w:fldCharType="end"/>
+      </w:r>
+      <w:r>
+        <w:t>: maquette homepage</w:t>
+      </w:r>
+    </w:p>
+    <w:p>
+      <w:r>
+        <w:rPr>
+          <w:rStyle w:val="Emphaseple"/>
+        </w:rPr>
+        <w:t>Composants</w:t>
+      </w:r>
+      <w:r>
+        <w:rPr>
+          <w:rStyle w:val="Emphaseple"/>
+        </w:rPr>
+        <w:t xml:space="preserve"> notables</w:t>
+      </w:r>
+      <w:r>
+        <w:t> :</w:t>
+      </w:r>
+    </w:p>
+    <w:p>
+      <w:pPr>
+        <w:pStyle w:val="Paragraphedeliste"/>
+        <w:numPr>
+          <w:ilvl w:val="0"/>
+          <w:numId w:val="7"/>
+        </w:numPr>
+      </w:pPr>
+      <w:r>
+        <w:t>Labels d’affichage</w:t>
+      </w:r>
+    </w:p>
+    <w:p>
+      <w:r>
+        <w:t>La page d’accueil comporte exclusivement des composants textes d’affichage. Les différentes informations affichées à l’utilisateur concernent son audiothèque : nombre d’artistes, d’albums, de titres etc.</w:t>
+      </w:r>
+    </w:p>
+    <w:p>
+      <w:pPr>
+        <w:pStyle w:val="Titre3"/>
+      </w:pPr>
+      <w:r>
+        <w:t>Page des artistes (audiothèque)</w:t>
+      </w:r>
+    </w:p>
+    <w:p>
+      <w:pPr>
+        <w:keepNext/>
+        <w:jc w:val="center"/>
+      </w:pPr>
+      <w:r>
+        <w:rPr>
+          <w:noProof/>
+          <w:lang w:eastAsia="fr-CH"/>
+        </w:rPr>
+        <w:drawing>
+          <wp:inline distT="0" distB="0" distL="0" distR="0" wp14:anchorId="4A0C237E" wp14:editId="4EBA680C">
+            <wp:extent cx="3441940" cy="2777705"/>
+            <wp:effectExtent l="0" t="0" r="6350" b="3810"/>
+            <wp:docPr id="9" name="Image 9"/>
+            <wp:cNvGraphicFramePr>
+              <a:graphicFrameLocks xmlns:a="http://schemas.openxmlformats.org/drawingml/2006/main" noChangeAspect="1"/>
+            </wp:cNvGraphicFramePr>
+            <a:graphic xmlns:a="http://schemas.openxmlformats.org/drawingml/2006/main">
+              <a:graphicData uri="http://schemas.openxmlformats.org/drawingml/2006/picture">
+                <pic:pic xmlns:pic="http://schemas.openxmlformats.org/drawingml/2006/picture">
+                  <pic:nvPicPr>
+                    <pic:cNvPr id="0" name="mockupArtistes.png"/>
+                    <pic:cNvPicPr/>
+                  </pic:nvPicPr>
+                  <pic:blipFill rotWithShape="1">
+                    <a:blip r:embed="rId22">
+                      <a:extLst>
+                        <a:ext uri="{28A0092B-C50C-407E-A947-70E740481C1C}">
+                          <a14:useLocalDpi xmlns:a14="http://schemas.microsoft.com/office/drawing/2010/main" val="0"/>
+                        </a:ext>
+                      </a:extLst>
+                    </a:blip>
+                    <a:srcRect b="7025"/>
+                    <a:stretch/>
+                  </pic:blipFill>
+                  <pic:spPr bwMode="auto">
+                    <a:xfrm>
+                      <a:off x="0" y="0"/>
+                      <a:ext cx="3449335" cy="2783673"/>
+                    </a:xfrm>
+                    <a:prstGeom prst="rect">
+                      <a:avLst/>
+                    </a:prstGeom>
+                    <a:ln>
+                      <a:noFill/>
+                    </a:ln>
+                    <a:extLst>
+                      <a:ext uri="{53640926-AAD7-44D8-BBD7-CCE9431645EC}">
+                        <a14:shadowObscured xmlns:a14="http://schemas.microsoft.com/office/drawing/2010/main"/>
+                      </a:ext>
+                    </a:extLst>
+                  </pic:spPr>
+                </pic:pic>
+              </a:graphicData>
+            </a:graphic>
+          </wp:inline>
+        </w:drawing>
+      </w:r>
+    </w:p>
+    <w:p>
+      <w:pPr>
+        <w:pStyle w:val="Lgende"/>
+        <w:jc w:val="center"/>
+      </w:pPr>
+      <w:r>
+        <w:t xml:space="preserve">Figure </w:t>
+      </w:r>
       <w:fldSimple w:instr=" SEQ Figure \* ARABIC ">
         <w:r>
           <w:rPr>
             <w:noProof/>
           </w:rPr>
-          <w:t>7</w:t>
+          <w:t>9</w:t>
         </w:r>
       </w:fldSimple>
       <w:r>
-        <w:t>: maquette homepage</w:t>
-      </w:r>
-    </w:p>
-    <w:p>
-      <w:r>
+        <w:t>: maquette page des artistes</w:t>
+      </w:r>
+    </w:p>
+    <w:p>
+      <w:pPr>
+        <w:spacing w:after="0"/>
         <w:rPr>
           <w:rStyle w:val="Emphaseple"/>
         </w:rPr>
-        <w:t>Composants</w:t>
-      </w:r>
+      </w:pPr>
       <w:r>
         <w:rPr>
           <w:rStyle w:val="Emphaseple"/>
         </w:rPr>
-        <w:t xml:space="preserve"> notables</w:t>
-      </w:r>
-      <w:r>
-        <w:t> :</w:t>
+        <w:t>Composants notables :</w:t>
       </w:r>
     </w:p>
     <w:p>
@@ -4064,38 +4439,37 @@
         <w:pStyle w:val="Paragraphedeliste"/>
         <w:numPr>
           <w:ilvl w:val="0"/>
-          <w:numId w:val="7"/>
+          <w:numId w:val="10"/>
         </w:numPr>
-      </w:pPr>
-      <w:r>
-        <w:t>Fenêtre modale statique</w:t>
-      </w:r>
-    </w:p>
-    <w:p>
-      <w:pPr>
-        <w:pStyle w:val="Paragraphedeliste"/>
-        <w:numPr>
-          <w:ilvl w:val="0"/>
-          <w:numId w:val="7"/>
-        </w:numPr>
-      </w:pPr>
-      <w:r>
-        <w:t>Formulaire</w:t>
-      </w:r>
-    </w:p>
-    <w:p>
-      <w:pPr>
-        <w:pStyle w:val="Paragraphedeliste"/>
-        <w:numPr>
-          <w:ilvl w:val="0"/>
-          <w:numId w:val="7"/>
-        </w:numPr>
-      </w:pPr>
-      <w:r>
-        <w:t>Lien</w:t>
-      </w:r>
-    </w:p>
-    <w:p/>
+        <w:spacing w:after="0"/>
+      </w:pPr>
+      <w:r>
+        <w:t>Tuiles</w:t>
+      </w:r>
+      <w:r>
+        <w:t xml:space="preserve"> clickables</w:t>
+      </w:r>
+    </w:p>
+    <w:p>
+      <w:r>
+        <w:t>La page des artistes affiche</w:t>
+      </w:r>
+      <w:r>
+        <w:t xml:space="preserve"> tous</w:t>
+      </w:r>
+      <w:r>
+        <w:t xml:space="preserve"> les artistes que l’utilisateur </w:t>
+      </w:r>
+      <w:r>
+        <w:t>a</w:t>
+      </w:r>
+      <w:r>
+        <w:t xml:space="preserve"> dans son audiothèque. L’affichage se fait par un système de</w:t>
+      </w:r>
+      <w:r>
+        <w:t xml:space="preserve"> tuile. Appuyer sur une tuile envoie sur la page albums de l’artiste.</w:t>
+      </w:r>
+    </w:p>
     <w:p>
       <w:pPr>
         <w:pStyle w:val="Titre2"/>
@@ -4168,12 +4542,18 @@
     </w:p>
     <w:p>
       <w:r>
-        <w:t>A METTRE DANS MANUEL UTILISATEUR : CONFIGURER PHP POUR ACCEPTER FICHIER VOLUMINEUX</w:t>
+        <w:t>A METTRE DANS MANUEL UTILISATEUR : CONFIGURER PHP POUR ACCEPTER FICHIER</w:t>
+      </w:r>
+      <w:r>
+        <w:t>S</w:t>
+      </w:r>
+      <w:r>
+        <w:t xml:space="preserve"> VOLUMINEUX</w:t>
       </w:r>
     </w:p>
     <w:sectPr>
-      <w:headerReference w:type="default" r:id="rId21"/>
-      <w:footerReference w:type="default" r:id="rId22"/>
+      <w:headerReference w:type="default" r:id="rId23"/>
+      <w:footerReference w:type="default" r:id="rId24"/>
       <w:pgSz w:w="11906" w:h="16838"/>
       <w:pgMar w:top="1417" w:right="1417" w:bottom="1417" w:left="1417" w:header="708" w:footer="708" w:gutter="0"/>
       <w:pgNumType w:start="0"/>
@@ -4222,13 +4602,8 @@
     <w:r>
       <w:ptab w:relativeTo="margin" w:alignment="center" w:leader="none"/>
     </w:r>
-    <w:proofErr w:type="spellStart"/>
     <w:r>
-      <w:t>AudioFile</w:t>
-    </w:r>
-    <w:proofErr w:type="spellEnd"/>
-    <w:r>
-      <w:t xml:space="preserve"> Player </w:t>
+      <w:t xml:space="preserve">AudioFile Player </w:t>
     </w:r>
     <w:r>
       <w:ptab w:relativeTo="margin" w:alignment="right" w:leader="none"/>
@@ -4263,7 +4638,7 @@
         <w:noProof/>
         <w:lang w:val="fr-FR"/>
       </w:rPr>
-      <w:t>9</w:t>
+      <w:t>10</w:t>
     </w:r>
     <w:r>
       <w:rPr>
@@ -4301,7 +4676,7 @@
         <w:noProof/>
         <w:lang w:val="fr-FR"/>
       </w:rPr>
-      <w:t>10</w:t>
+      <w:t>11</w:t>
     </w:r>
     <w:r>
       <w:rPr>
@@ -4345,13 +4720,8 @@
       <w:pStyle w:val="En-tte"/>
     </w:pPr>
     <w:r>
-      <w:t xml:space="preserve">Michael </w:t>
+      <w:t>Michael Ramusi</w:t>
     </w:r>
-    <w:proofErr w:type="spellStart"/>
-    <w:r>
-      <w:t>Ramusi</w:t>
-    </w:r>
-    <w:proofErr w:type="spellEnd"/>
     <w:r>
       <w:ptab w:relativeTo="margin" w:alignment="center" w:leader="none"/>
     </w:r>
@@ -4597,6 +4967,119 @@
     </w:lvl>
   </w:abstractNum>
   <w:abstractNum w:abstractNumId="2">
+    <w:nsid w:val="0F6E201E"/>
+    <w:multiLevelType w:val="hybridMultilevel"/>
+    <w:tmpl w:val="B6521792"/>
+    <w:lvl w:ilvl="0" w:tplc="C096BC00">
+      <w:start w:val="1"/>
+      <w:numFmt w:val="bullet"/>
+      <w:lvlText w:val="-"/>
+      <w:lvlJc w:val="left"/>
+      <w:pPr>
+        <w:ind w:left="720" w:hanging="360"/>
+      </w:pPr>
+      <w:rPr>
+        <w:rFonts w:ascii="Courier New" w:hAnsi="Courier New" w:hint="default"/>
+      </w:rPr>
+    </w:lvl>
+    <w:lvl w:ilvl="1" w:tplc="100C0003" w:tentative="1">
+      <w:start w:val="1"/>
+      <w:numFmt w:val="bullet"/>
+      <w:lvlText w:val="o"/>
+      <w:lvlJc w:val="left"/>
+      <w:pPr>
+        <w:ind w:left="1440" w:hanging="360"/>
+      </w:pPr>
+      <w:rPr>
+        <w:rFonts w:ascii="Courier New" w:hAnsi="Courier New" w:cs="Courier New" w:hint="default"/>
+      </w:rPr>
+    </w:lvl>
+    <w:lvl w:ilvl="2" w:tplc="100C0005" w:tentative="1">
+      <w:start w:val="1"/>
+      <w:numFmt w:val="bullet"/>
+      <w:lvlText w:val=""/>
+      <w:lvlJc w:val="left"/>
+      <w:pPr>
+        <w:ind w:left="2160" w:hanging="360"/>
+      </w:pPr>
+      <w:rPr>
+        <w:rFonts w:ascii="Wingdings" w:hAnsi="Wingdings" w:hint="default"/>
+      </w:rPr>
+    </w:lvl>
+    <w:lvl w:ilvl="3" w:tplc="100C0001" w:tentative="1">
+      <w:start w:val="1"/>
+      <w:numFmt w:val="bullet"/>
+      <w:lvlText w:val=""/>
+      <w:lvlJc w:val="left"/>
+      <w:pPr>
+        <w:ind w:left="2880" w:hanging="360"/>
+      </w:pPr>
+      <w:rPr>
+        <w:rFonts w:ascii="Symbol" w:hAnsi="Symbol" w:hint="default"/>
+      </w:rPr>
+    </w:lvl>
+    <w:lvl w:ilvl="4" w:tplc="100C0003" w:tentative="1">
+      <w:start w:val="1"/>
+      <w:numFmt w:val="bullet"/>
+      <w:lvlText w:val="o"/>
+      <w:lvlJc w:val="left"/>
+      <w:pPr>
+        <w:ind w:left="3600" w:hanging="360"/>
+      </w:pPr>
+      <w:rPr>
+        <w:rFonts w:ascii="Courier New" w:hAnsi="Courier New" w:cs="Courier New" w:hint="default"/>
+      </w:rPr>
+    </w:lvl>
+    <w:lvl w:ilvl="5" w:tplc="100C0005" w:tentative="1">
+      <w:start w:val="1"/>
+      <w:numFmt w:val="bullet"/>
+      <w:lvlText w:val=""/>
+      <w:lvlJc w:val="left"/>
+      <w:pPr>
+        <w:ind w:left="4320" w:hanging="360"/>
+      </w:pPr>
+      <w:rPr>
+        <w:rFonts w:ascii="Wingdings" w:hAnsi="Wingdings" w:hint="default"/>
+      </w:rPr>
+    </w:lvl>
+    <w:lvl w:ilvl="6" w:tplc="100C0001" w:tentative="1">
+      <w:start w:val="1"/>
+      <w:numFmt w:val="bullet"/>
+      <w:lvlText w:val=""/>
+      <w:lvlJc w:val="left"/>
+      <w:pPr>
+        <w:ind w:left="5040" w:hanging="360"/>
+      </w:pPr>
+      <w:rPr>
+        <w:rFonts w:ascii="Symbol" w:hAnsi="Symbol" w:hint="default"/>
+      </w:rPr>
+    </w:lvl>
+    <w:lvl w:ilvl="7" w:tplc="100C0003" w:tentative="1">
+      <w:start w:val="1"/>
+      <w:numFmt w:val="bullet"/>
+      <w:lvlText w:val="o"/>
+      <w:lvlJc w:val="left"/>
+      <w:pPr>
+        <w:ind w:left="5760" w:hanging="360"/>
+      </w:pPr>
+      <w:rPr>
+        <w:rFonts w:ascii="Courier New" w:hAnsi="Courier New" w:cs="Courier New" w:hint="default"/>
+      </w:rPr>
+    </w:lvl>
+    <w:lvl w:ilvl="8" w:tplc="100C0005" w:tentative="1">
+      <w:start w:val="1"/>
+      <w:numFmt w:val="bullet"/>
+      <w:lvlText w:val=""/>
+      <w:lvlJc w:val="left"/>
+      <w:pPr>
+        <w:ind w:left="6480" w:hanging="360"/>
+      </w:pPr>
+      <w:rPr>
+        <w:rFonts w:ascii="Wingdings" w:hAnsi="Wingdings" w:hint="default"/>
+      </w:rPr>
+    </w:lvl>
+  </w:abstractNum>
+  <w:abstractNum w:abstractNumId="3">
     <w:nsid w:val="11680777"/>
     <w:multiLevelType w:val="hybridMultilevel"/>
     <w:tmpl w:val="10640BEC"/>
@@ -4709,7 +5192,7 @@
       </w:rPr>
     </w:lvl>
   </w:abstractNum>
-  <w:abstractNum w:abstractNumId="3">
+  <w:abstractNum w:abstractNumId="4">
     <w:nsid w:val="196A36A8"/>
     <w:multiLevelType w:val="hybridMultilevel"/>
     <w:tmpl w:val="24B47910"/>
@@ -4822,7 +5305,7 @@
       </w:rPr>
     </w:lvl>
   </w:abstractNum>
-  <w:abstractNum w:abstractNumId="4">
+  <w:abstractNum w:abstractNumId="5">
     <w:nsid w:val="1FD30B67"/>
     <w:multiLevelType w:val="multilevel"/>
     <w:tmpl w:val="100C0025"/>
@@ -4917,7 +5400,120 @@
       </w:pPr>
     </w:lvl>
   </w:abstractNum>
-  <w:abstractNum w:abstractNumId="5">
+  <w:abstractNum w:abstractNumId="6">
+    <w:nsid w:val="2A937ADD"/>
+    <w:multiLevelType w:val="hybridMultilevel"/>
+    <w:tmpl w:val="FB9075DC"/>
+    <w:lvl w:ilvl="0" w:tplc="C096BC00">
+      <w:start w:val="1"/>
+      <w:numFmt w:val="bullet"/>
+      <w:lvlText w:val="-"/>
+      <w:lvlJc w:val="left"/>
+      <w:pPr>
+        <w:ind w:left="720" w:hanging="360"/>
+      </w:pPr>
+      <w:rPr>
+        <w:rFonts w:ascii="Courier New" w:hAnsi="Courier New" w:hint="default"/>
+      </w:rPr>
+    </w:lvl>
+    <w:lvl w:ilvl="1" w:tplc="100C0003" w:tentative="1">
+      <w:start w:val="1"/>
+      <w:numFmt w:val="bullet"/>
+      <w:lvlText w:val="o"/>
+      <w:lvlJc w:val="left"/>
+      <w:pPr>
+        <w:ind w:left="1440" w:hanging="360"/>
+      </w:pPr>
+      <w:rPr>
+        <w:rFonts w:ascii="Courier New" w:hAnsi="Courier New" w:cs="Courier New" w:hint="default"/>
+      </w:rPr>
+    </w:lvl>
+    <w:lvl w:ilvl="2" w:tplc="100C0005" w:tentative="1">
+      <w:start w:val="1"/>
+      <w:numFmt w:val="bullet"/>
+      <w:lvlText w:val=""/>
+      <w:lvlJc w:val="left"/>
+      <w:pPr>
+        <w:ind w:left="2160" w:hanging="360"/>
+      </w:pPr>
+      <w:rPr>
+        <w:rFonts w:ascii="Wingdings" w:hAnsi="Wingdings" w:hint="default"/>
+      </w:rPr>
+    </w:lvl>
+    <w:lvl w:ilvl="3" w:tplc="100C0001" w:tentative="1">
+      <w:start w:val="1"/>
+      <w:numFmt w:val="bullet"/>
+      <w:lvlText w:val=""/>
+      <w:lvlJc w:val="left"/>
+      <w:pPr>
+        <w:ind w:left="2880" w:hanging="360"/>
+      </w:pPr>
+      <w:rPr>
+        <w:rFonts w:ascii="Symbol" w:hAnsi="Symbol" w:hint="default"/>
+      </w:rPr>
+    </w:lvl>
+    <w:lvl w:ilvl="4" w:tplc="100C0003" w:tentative="1">
+      <w:start w:val="1"/>
+      <w:numFmt w:val="bullet"/>
+      <w:lvlText w:val="o"/>
+      <w:lvlJc w:val="left"/>
+      <w:pPr>
+        <w:ind w:left="3600" w:hanging="360"/>
+      </w:pPr>
+      <w:rPr>
+        <w:rFonts w:ascii="Courier New" w:hAnsi="Courier New" w:cs="Courier New" w:hint="default"/>
+      </w:rPr>
+    </w:lvl>
+    <w:lvl w:ilvl="5" w:tplc="100C0005" w:tentative="1">
+      <w:start w:val="1"/>
+      <w:numFmt w:val="bullet"/>
+      <w:lvlText w:val=""/>
+      <w:lvlJc w:val="left"/>
+      <w:pPr>
+        <w:ind w:left="4320" w:hanging="360"/>
+      </w:pPr>
+      <w:rPr>
+        <w:rFonts w:ascii="Wingdings" w:hAnsi="Wingdings" w:hint="default"/>
+      </w:rPr>
+    </w:lvl>
+    <w:lvl w:ilvl="6" w:tplc="100C0001" w:tentative="1">
+      <w:start w:val="1"/>
+      <w:numFmt w:val="bullet"/>
+      <w:lvlText w:val=""/>
+      <w:lvlJc w:val="left"/>
+      <w:pPr>
+        <w:ind w:left="5040" w:hanging="360"/>
+      </w:pPr>
+      <w:rPr>
+        <w:rFonts w:ascii="Symbol" w:hAnsi="Symbol" w:hint="default"/>
+      </w:rPr>
+    </w:lvl>
+    <w:lvl w:ilvl="7" w:tplc="100C0003" w:tentative="1">
+      <w:start w:val="1"/>
+      <w:numFmt w:val="bullet"/>
+      <w:lvlText w:val="o"/>
+      <w:lvlJc w:val="left"/>
+      <w:pPr>
+        <w:ind w:left="5760" w:hanging="360"/>
+      </w:pPr>
+      <w:rPr>
+        <w:rFonts w:ascii="Courier New" w:hAnsi="Courier New" w:cs="Courier New" w:hint="default"/>
+      </w:rPr>
+    </w:lvl>
+    <w:lvl w:ilvl="8" w:tplc="100C0005" w:tentative="1">
+      <w:start w:val="1"/>
+      <w:numFmt w:val="bullet"/>
+      <w:lvlText w:val=""/>
+      <w:lvlJc w:val="left"/>
+      <w:pPr>
+        <w:ind w:left="6480" w:hanging="360"/>
+      </w:pPr>
+      <w:rPr>
+        <w:rFonts w:ascii="Wingdings" w:hAnsi="Wingdings" w:hint="default"/>
+      </w:rPr>
+    </w:lvl>
+  </w:abstractNum>
+  <w:abstractNum w:abstractNumId="7">
     <w:nsid w:val="3AB62474"/>
     <w:multiLevelType w:val="hybridMultilevel"/>
     <w:tmpl w:val="DA48A14A"/>
@@ -5030,7 +5626,120 @@
       </w:rPr>
     </w:lvl>
   </w:abstractNum>
-  <w:abstractNum w:abstractNumId="6">
+  <w:abstractNum w:abstractNumId="8">
+    <w:nsid w:val="416F0E6C"/>
+    <w:multiLevelType w:val="hybridMultilevel"/>
+    <w:tmpl w:val="E65E5510"/>
+    <w:lvl w:ilvl="0" w:tplc="100C0001">
+      <w:start w:val="1"/>
+      <w:numFmt w:val="bullet"/>
+      <w:lvlText w:val=""/>
+      <w:lvlJc w:val="left"/>
+      <w:pPr>
+        <w:ind w:left="720" w:hanging="360"/>
+      </w:pPr>
+      <w:rPr>
+        <w:rFonts w:ascii="Symbol" w:hAnsi="Symbol" w:hint="default"/>
+      </w:rPr>
+    </w:lvl>
+    <w:lvl w:ilvl="1" w:tplc="100C0003" w:tentative="1">
+      <w:start w:val="1"/>
+      <w:numFmt w:val="bullet"/>
+      <w:lvlText w:val="o"/>
+      <w:lvlJc w:val="left"/>
+      <w:pPr>
+        <w:ind w:left="1440" w:hanging="360"/>
+      </w:pPr>
+      <w:rPr>
+        <w:rFonts w:ascii="Courier New" w:hAnsi="Courier New" w:cs="Courier New" w:hint="default"/>
+      </w:rPr>
+    </w:lvl>
+    <w:lvl w:ilvl="2" w:tplc="100C0005" w:tentative="1">
+      <w:start w:val="1"/>
+      <w:numFmt w:val="bullet"/>
+      <w:lvlText w:val=""/>
+      <w:lvlJc w:val="left"/>
+      <w:pPr>
+        <w:ind w:left="2160" w:hanging="360"/>
+      </w:pPr>
+      <w:rPr>
+        <w:rFonts w:ascii="Wingdings" w:hAnsi="Wingdings" w:hint="default"/>
+      </w:rPr>
+    </w:lvl>
+    <w:lvl w:ilvl="3" w:tplc="100C0001" w:tentative="1">
+      <w:start w:val="1"/>
+      <w:numFmt w:val="bullet"/>
+      <w:lvlText w:val=""/>
+      <w:lvlJc w:val="left"/>
+      <w:pPr>
+        <w:ind w:left="2880" w:hanging="360"/>
+      </w:pPr>
+      <w:rPr>
+        <w:rFonts w:ascii="Symbol" w:hAnsi="Symbol" w:hint="default"/>
+      </w:rPr>
+    </w:lvl>
+    <w:lvl w:ilvl="4" w:tplc="100C0003" w:tentative="1">
+      <w:start w:val="1"/>
+      <w:numFmt w:val="bullet"/>
+      <w:lvlText w:val="o"/>
+      <w:lvlJc w:val="left"/>
+      <w:pPr>
+        <w:ind w:left="3600" w:hanging="360"/>
+      </w:pPr>
+      <w:rPr>
+        <w:rFonts w:ascii="Courier New" w:hAnsi="Courier New" w:cs="Courier New" w:hint="default"/>
+      </w:rPr>
+    </w:lvl>
+    <w:lvl w:ilvl="5" w:tplc="100C0005" w:tentative="1">
+      <w:start w:val="1"/>
+      <w:numFmt w:val="bullet"/>
+      <w:lvlText w:val=""/>
+      <w:lvlJc w:val="left"/>
+      <w:pPr>
+        <w:ind w:left="4320" w:hanging="360"/>
+      </w:pPr>
+      <w:rPr>
+        <w:rFonts w:ascii="Wingdings" w:hAnsi="Wingdings" w:hint="default"/>
+      </w:rPr>
+    </w:lvl>
+    <w:lvl w:ilvl="6" w:tplc="100C0001" w:tentative="1">
+      <w:start w:val="1"/>
+      <w:numFmt w:val="bullet"/>
+      <w:lvlText w:val=""/>
+      <w:lvlJc w:val="left"/>
+      <w:pPr>
+        <w:ind w:left="5040" w:hanging="360"/>
+      </w:pPr>
+      <w:rPr>
+        <w:rFonts w:ascii="Symbol" w:hAnsi="Symbol" w:hint="default"/>
+      </w:rPr>
+    </w:lvl>
+    <w:lvl w:ilvl="7" w:tplc="100C0003" w:tentative="1">
+      <w:start w:val="1"/>
+      <w:numFmt w:val="bullet"/>
+      <w:lvlText w:val="o"/>
+      <w:lvlJc w:val="left"/>
+      <w:pPr>
+        <w:ind w:left="5760" w:hanging="360"/>
+      </w:pPr>
+      <w:rPr>
+        <w:rFonts w:ascii="Courier New" w:hAnsi="Courier New" w:cs="Courier New" w:hint="default"/>
+      </w:rPr>
+    </w:lvl>
+    <w:lvl w:ilvl="8" w:tplc="100C0005" w:tentative="1">
+      <w:start w:val="1"/>
+      <w:numFmt w:val="bullet"/>
+      <w:lvlText w:val=""/>
+      <w:lvlJc w:val="left"/>
+      <w:pPr>
+        <w:ind w:left="6480" w:hanging="360"/>
+      </w:pPr>
+      <w:rPr>
+        <w:rFonts w:ascii="Wingdings" w:hAnsi="Wingdings" w:hint="default"/>
+      </w:rPr>
+    </w:lvl>
+  </w:abstractNum>
+  <w:abstractNum w:abstractNumId="9">
     <w:nsid w:val="51CB27D4"/>
     <w:multiLevelType w:val="hybridMultilevel"/>
     <w:tmpl w:val="57FE2DFC"/>
@@ -5144,16 +5853,16 @@
     </w:lvl>
   </w:abstractNum>
   <w:num w:numId="1">
-    <w:abstractNumId w:val="4"/>
+    <w:abstractNumId w:val="5"/>
   </w:num>
   <w:num w:numId="2">
-    <w:abstractNumId w:val="6"/>
+    <w:abstractNumId w:val="9"/>
   </w:num>
   <w:num w:numId="3">
-    <w:abstractNumId w:val="5"/>
+    <w:abstractNumId w:val="7"/>
   </w:num>
   <w:num w:numId="4">
-    <w:abstractNumId w:val="2"/>
+    <w:abstractNumId w:val="3"/>
   </w:num>
   <w:num w:numId="5">
     <w:abstractNumId w:val="0"/>
@@ -5162,7 +5871,16 @@
     <w:abstractNumId w:val="1"/>
   </w:num>
   <w:num w:numId="7">
-    <w:abstractNumId w:val="3"/>
+    <w:abstractNumId w:val="4"/>
+  </w:num>
+  <w:num w:numId="8">
+    <w:abstractNumId w:val="8"/>
+  </w:num>
+  <w:num w:numId="9">
+    <w:abstractNumId w:val="2"/>
+  </w:num>
+  <w:num w:numId="10">
+    <w:abstractNumId w:val="6"/>
   </w:num>
 </w:numbering>
 </file>
@@ -6729,560 +7447,6 @@
 </w:styles>
 </file>
 
-<file path=word/glossary/document.xml><?xml version="1.0" encoding="utf-8"?>
-<w:glossaryDocument xmlns:wpc="http://schemas.microsoft.com/office/word/2010/wordprocessingCanvas" xmlns:mc="http://schemas.openxmlformats.org/markup-compatibility/2006" xmlns:o="urn:schemas-microsoft-com:office:office" xmlns:r="http://schemas.openxmlformats.org/officeDocument/2006/relationships" xmlns:m="http://schemas.openxmlformats.org/officeDocument/2006/math" xmlns:v="urn:schemas-microsoft-com:vml" xmlns:wp14="http://schemas.microsoft.com/office/word/2010/wordprocessingDrawing" xmlns:wp="http://schemas.openxmlformats.org/drawingml/2006/wordprocessingDrawing" xmlns:w10="urn:schemas-microsoft-com:office:word" xmlns:w="http://schemas.openxmlformats.org/wordprocessingml/2006/main" xmlns:w14="http://schemas.microsoft.com/office/word/2010/wordml" xmlns:wpg="http://schemas.microsoft.com/office/word/2010/wordprocessingGroup" xmlns:wpi="http://schemas.microsoft.com/office/word/2010/wordprocessingInk" xmlns:wne="http://schemas.microsoft.com/office/word/2006/wordml" xmlns:wps="http://schemas.microsoft.com/office/word/2010/wordprocessingShape" mc:Ignorable="w14 wp14"/>
-</file>
-
-<file path=word/glossary/fontTable.xml><?xml version="1.0" encoding="utf-8"?>
-<w:fonts xmlns:mc="http://schemas.openxmlformats.org/markup-compatibility/2006" xmlns:r="http://schemas.openxmlformats.org/officeDocument/2006/relationships" xmlns:w="http://schemas.openxmlformats.org/wordprocessingml/2006/main" xmlns:w14="http://schemas.microsoft.com/office/word/2010/wordml" mc:Ignorable="w14">
-  <w:font w:name="Courier New">
-    <w:panose1 w:val="02070309020205020404"/>
-    <w:charset w:val="00"/>
-    <w:family w:val="modern"/>
-    <w:pitch w:val="fixed"/>
-    <w:sig w:usb0="E0002AFF" w:usb1="C0007843" w:usb2="00000009" w:usb3="00000000" w:csb0="000001FF" w:csb1="00000000"/>
-  </w:font>
-  <w:font w:name="Times New Roman">
-    <w:panose1 w:val="02020603050405020304"/>
-    <w:charset w:val="00"/>
-    <w:family w:val="roman"/>
-    <w:pitch w:val="variable"/>
-    <w:sig w:usb0="E0002AFF" w:usb1="C0007841" w:usb2="00000009" w:usb3="00000000" w:csb0="000001FF" w:csb1="00000000"/>
-  </w:font>
-  <w:font w:name="Wingdings">
-    <w:panose1 w:val="05000000000000000000"/>
-    <w:charset w:val="02"/>
-    <w:family w:val="auto"/>
-    <w:pitch w:val="variable"/>
-    <w:sig w:usb0="00000000" w:usb1="10000000" w:usb2="00000000" w:usb3="00000000" w:csb0="80000000" w:csb1="00000000"/>
-  </w:font>
-  <w:font w:name="Symbol">
-    <w:panose1 w:val="05050102010706020507"/>
-    <w:charset w:val="02"/>
-    <w:family w:val="roman"/>
-    <w:pitch w:val="variable"/>
-    <w:sig w:usb0="00000000" w:usb1="10000000" w:usb2="00000000" w:usb3="00000000" w:csb0="80000000" w:csb1="00000000"/>
-  </w:font>
-  <w:font w:name="Calibri">
-    <w:panose1 w:val="020F0502020204030204"/>
-    <w:charset w:val="00"/>
-    <w:family w:val="swiss"/>
-    <w:pitch w:val="variable"/>
-    <w:sig w:usb0="E00002FF" w:usb1="4000ACFF" w:usb2="00000001" w:usb3="00000000" w:csb0="0000019F" w:csb1="00000000"/>
-  </w:font>
-  <w:font w:name="Cambria">
-    <w:panose1 w:val="02040503050406030204"/>
-    <w:charset w:val="00"/>
-    <w:family w:val="roman"/>
-    <w:pitch w:val="variable"/>
-    <w:sig w:usb0="E00002FF" w:usb1="400004FF" w:usb2="00000000" w:usb3="00000000" w:csb0="0000019F" w:csb1="00000000"/>
-  </w:font>
-  <w:font w:name="Tahoma">
-    <w:panose1 w:val="020B0604030504040204"/>
-    <w:charset w:val="00"/>
-    <w:family w:val="swiss"/>
-    <w:notTrueType/>
-    <w:pitch w:val="variable"/>
-    <w:sig w:usb0="00000003" w:usb1="00000000" w:usb2="00000000" w:usb3="00000000" w:csb0="00000001" w:csb1="00000000"/>
-  </w:font>
-  <w:font w:name="Arial">
-    <w:panose1 w:val="020B0604020202020204"/>
-    <w:charset w:val="00"/>
-    <w:family w:val="swiss"/>
-    <w:pitch w:val="variable"/>
-    <w:sig w:usb0="E0002AFF" w:usb1="C0007843" w:usb2="00000009" w:usb3="00000000" w:csb0="000001FF" w:csb1="00000000"/>
-  </w:font>
-</w:fonts>
-</file>
-
-<file path=word/glossary/settings.xml><?xml version="1.0" encoding="utf-8"?>
-<w:settings xmlns:mc="http://schemas.openxmlformats.org/markup-compatibility/2006" xmlns:o="urn:schemas-microsoft-com:office:office" xmlns:r="http://schemas.openxmlformats.org/officeDocument/2006/relationships" xmlns:m="http://schemas.openxmlformats.org/officeDocument/2006/math" xmlns:v="urn:schemas-microsoft-com:vml" xmlns:w10="urn:schemas-microsoft-com:office:word" xmlns:w="http://schemas.openxmlformats.org/wordprocessingml/2006/main" xmlns:w14="http://schemas.microsoft.com/office/word/2010/wordml" xmlns:sl="http://schemas.openxmlformats.org/schemaLibrary/2006/main" mc:Ignorable="w14">
-  <w:view w:val="normal"/>
-  <w:defaultTabStop w:val="708"/>
-  <w:hyphenationZone w:val="425"/>
-  <w:characterSpacingControl w:val="doNotCompress"/>
-  <w:compat>
-    <w:useFELayout/>
-    <w:compatSetting w:name="compatibilityMode" w:uri="http://schemas.microsoft.com/office/word" w:val="14"/>
-    <w:compatSetting w:name="overrideTableStyleFontSizeAndJustification" w:uri="http://schemas.microsoft.com/office/word" w:val="1"/>
-    <w:compatSetting w:name="enableOpenTypeFeatures" w:uri="http://schemas.microsoft.com/office/word" w:val="1"/>
-    <w:compatSetting w:name="doNotFlipMirrorIndents" w:uri="http://schemas.microsoft.com/office/word" w:val="1"/>
-  </w:compat>
-  <w:rsids>
-    <w:rsidRoot w:val="00CD2DFF"/>
-    <w:rsid w:val="004317D5"/>
-    <w:rsid w:val="005B1C82"/>
-    <w:rsid w:val="008401DA"/>
-    <w:rsid w:val="008C1798"/>
-    <w:rsid w:val="00BB70DF"/>
-    <w:rsid w:val="00C22162"/>
-    <w:rsid w:val="00CB5181"/>
-    <w:rsid w:val="00CD2DFF"/>
-    <w:rsid w:val="00E038AB"/>
-  </w:rsids>
-  <m:mathPr>
-    <m:mathFont m:val="Cambria Math"/>
-    <m:brkBin m:val="before"/>
-    <m:brkBinSub m:val="--"/>
-    <m:smallFrac m:val="0"/>
-    <m:dispDef/>
-    <m:lMargin m:val="0"/>
-    <m:rMargin m:val="0"/>
-    <m:defJc m:val="centerGroup"/>
-    <m:wrapIndent m:val="1440"/>
-    <m:intLim m:val="subSup"/>
-    <m:naryLim m:val="undOvr"/>
-  </m:mathPr>
-  <w:themeFontLang w:val="fr-CH"/>
-  <w:clrSchemeMapping w:bg1="light1" w:t1="dark1" w:bg2="light2" w:t2="dark2" w:accent1="accent1" w:accent2="accent2" w:accent3="accent3" w:accent4="accent4" w:accent5="accent5" w:accent6="accent6" w:hyperlink="hyperlink" w:followedHyperlink="followedHyperlink"/>
-  <w:decimalSymbol w:val="."/>
-  <w:listSeparator w:val=";"/>
-</w:settings>
-</file>
-
-<file path=word/glossary/styles.xml><?xml version="1.0" encoding="utf-8"?>
-<w:styles xmlns:mc="http://schemas.openxmlformats.org/markup-compatibility/2006" xmlns:r="http://schemas.openxmlformats.org/officeDocument/2006/relationships" xmlns:w="http://schemas.openxmlformats.org/wordprocessingml/2006/main" xmlns:w14="http://schemas.microsoft.com/office/word/2010/wordml" mc:Ignorable="w14">
-  <w:docDefaults>
-    <w:rPrDefault>
-      <w:rPr>
-        <w:rFonts w:asciiTheme="minorHAnsi" w:eastAsiaTheme="minorEastAsia" w:hAnsiTheme="minorHAnsi" w:cstheme="minorBidi"/>
-        <w:sz w:val="22"/>
-        <w:szCs w:val="22"/>
-        <w:lang w:val="fr-CH" w:eastAsia="fr-CH" w:bidi="ar-SA"/>
-      </w:rPr>
-    </w:rPrDefault>
-    <w:pPrDefault>
-      <w:pPr>
-        <w:spacing w:after="200" w:line="276" w:lineRule="auto"/>
-      </w:pPr>
-    </w:pPrDefault>
-  </w:docDefaults>
-  <w:latentStyles w:defLockedState="0" w:defUIPriority="99" w:defSemiHidden="1" w:defUnhideWhenUsed="1" w:defQFormat="0" w:count="267">
-    <w:lsdException w:name="Normal" w:semiHidden="0" w:uiPriority="0" w:unhideWhenUsed="0" w:qFormat="1"/>
-    <w:lsdException w:name="heading 1" w:semiHidden="0" w:uiPriority="9" w:unhideWhenUsed="0" w:qFormat="1"/>
-    <w:lsdException w:name="heading 2" w:uiPriority="9" w:qFormat="1"/>
-    <w:lsdException w:name="heading 3" w:uiPriority="9" w:qFormat="1"/>
-    <w:lsdException w:name="heading 4" w:uiPriority="9" w:qFormat="1"/>
-    <w:lsdException w:name="heading 5" w:uiPriority="9" w:qFormat="1"/>
-    <w:lsdException w:name="heading 6" w:uiPriority="9" w:qFormat="1"/>
-    <w:lsdException w:name="heading 7" w:uiPriority="9" w:qFormat="1"/>
-    <w:lsdException w:name="heading 8" w:uiPriority="9" w:qFormat="1"/>
-    <w:lsdException w:name="heading 9" w:uiPriority="9" w:qFormat="1"/>
-    <w:lsdException w:name="toc 1" w:uiPriority="39"/>
-    <w:lsdException w:name="toc 2" w:uiPriority="39"/>
-    <w:lsdException w:name="toc 3" w:uiPriority="39"/>
-    <w:lsdException w:name="toc 4" w:uiPriority="39"/>
-    <w:lsdException w:name="toc 5" w:uiPriority="39"/>
-    <w:lsdException w:name="toc 6" w:uiPriority="39"/>
-    <w:lsdException w:name="toc 7" w:uiPriority="39"/>
-    <w:lsdException w:name="toc 8" w:uiPriority="39"/>
-    <w:lsdException w:name="toc 9" w:uiPriority="39"/>
-    <w:lsdException w:name="caption" w:uiPriority="35" w:qFormat="1"/>
-    <w:lsdException w:name="Title" w:semiHidden="0" w:uiPriority="10" w:unhideWhenUsed="0" w:qFormat="1"/>
-    <w:lsdException w:name="Default Paragraph Font" w:uiPriority="1"/>
-    <w:lsdException w:name="Subtitle" w:semiHidden="0" w:uiPriority="11" w:unhideWhenUsed="0" w:qFormat="1"/>
-    <w:lsdException w:name="Strong" w:semiHidden="0" w:uiPriority="22" w:unhideWhenUsed="0" w:qFormat="1"/>
-    <w:lsdException w:name="Emphasis" w:semiHidden="0" w:uiPriority="20" w:unhideWhenUsed="0" w:qFormat="1"/>
-    <w:lsdException w:name="Table Grid" w:semiHidden="0" w:uiPriority="59" w:unhideWhenUsed="0"/>
-    <w:lsdException w:name="Placeholder Text" w:unhideWhenUsed="0"/>
-    <w:lsdException w:name="No Spacing" w:semiHidden="0" w:uiPriority="1" w:unhideWhenUsed="0" w:qFormat="1"/>
-    <w:lsdException w:name="Light Shading" w:semiHidden="0" w:uiPriority="60" w:unhideWhenUsed="0"/>
-    <w:lsdException w:name="Light List" w:semiHidden="0" w:uiPriority="61" w:unhideWhenUsed="0"/>
-    <w:lsdException w:name="Light Grid" w:semiHidden="0" w:uiPriority="62" w:unhideWhenUsed="0"/>
-    <w:lsdException w:name="Medium Shading 1" w:semiHidden="0" w:uiPriority="63" w:unhideWhenUsed="0"/>
-    <w:lsdException w:name="Medium Shading 2" w:semiHidden="0" w:uiPriority="64" w:unhideWhenUsed="0"/>
-    <w:lsdException w:name="Medium List 1" w:semiHidden="0" w:uiPriority="65" w:unhideWhenUsed="0"/>
-    <w:lsdException w:name="Medium List 2" w:semiHidden="0" w:uiPriority="66" w:unhideWhenUsed="0"/>
-    <w:lsdException w:name="Medium Grid 1" w:semiHidden="0" w:uiPriority="67" w:unhideWhenUsed="0"/>
-    <w:lsdException w:name="Medium Grid 2" w:semiHidden="0" w:uiPriority="68" w:unhideWhenUsed="0"/>
-    <w:lsdException w:name="Medium Grid 3" w:semiHidden="0" w:uiPriority="69" w:unhideWhenUsed="0"/>
-    <w:lsdException w:name="Dark List" w:semiHidden="0" w:uiPriority="70" w:unhideWhenUsed="0"/>
-    <w:lsdException w:name="Colorful Shading" w:semiHidden="0" w:uiPriority="71" w:unhideWhenUsed="0"/>
-    <w:lsdException w:name="Colorful List" w:semiHidden="0" w:uiPriority="72" w:unhideWhenUsed="0"/>
-    <w:lsdException w:name="Colorful Grid" w:semiHidden="0" w:uiPriority="73" w:unhideWhenUsed="0"/>
-    <w:lsdException w:name="Light Shading Accent 1" w:semiHidden="0" w:uiPriority="60" w:unhideWhenUsed="0"/>
-    <w:lsdException w:name="Light List Accent 1" w:semiHidden="0" w:uiPriority="61" w:unhideWhenUsed="0"/>
-    <w:lsdException w:name="Light Grid Accent 1" w:semiHidden="0" w:uiPriority="62" w:unhideWhenUsed="0"/>
-    <w:lsdException w:name="Medium Shading 1 Accent 1" w:semiHidden="0" w:uiPriority="63" w:unhideWhenUsed="0"/>
-    <w:lsdException w:name="Medium Shading 2 Accent 1" w:semiHidden="0" w:uiPriority="64" w:unhideWhenUsed="0"/>
-    <w:lsdException w:name="Medium List 1 Accent 1" w:semiHidden="0" w:uiPriority="65" w:unhideWhenUsed="0"/>
-    <w:lsdException w:name="Revision" w:unhideWhenUsed="0"/>
-    <w:lsdException w:name="List Paragraph" w:semiHidden="0" w:uiPriority="34" w:unhideWhenUsed="0" w:qFormat="1"/>
-    <w:lsdException w:name="Quote" w:semiHidden="0" w:uiPriority="29" w:unhideWhenUsed="0" w:qFormat="1"/>
-    <w:lsdException w:name="Intense Quote" w:semiHidden="0" w:uiPriority="30" w:unhideWhenUsed="0" w:qFormat="1"/>
-    <w:lsdException w:name="Medium List 2 Accent 1" w:semiHidden="0" w:uiPriority="66" w:unhideWhenUsed="0"/>
-    <w:lsdException w:name="Medium Grid 1 Accent 1" w:semiHidden="0" w:uiPriority="67" w:unhideWhenUsed="0"/>
-    <w:lsdException w:name="Medium Grid 2 Accent 1" w:semiHidden="0" w:uiPriority="68" w:unhideWhenUsed="0"/>
-    <w:lsdException w:name="Medium Grid 3 Accent 1" w:semiHidden="0" w:uiPriority="69" w:unhideWhenUsed="0"/>
-    <w:lsdException w:name="Dark List Accent 1" w:semiHidden="0" w:uiPriority="70" w:unhideWhenUsed="0"/>
-    <w:lsdException w:name="Colorful Shading Accent 1" w:semiHidden="0" w:uiPriority="71" w:unhideWhenUsed="0"/>
-    <w:lsdException w:name="Colorful List Accent 1" w:semiHidden="0" w:uiPriority="72" w:unhideWhenUsed="0"/>
-    <w:lsdException w:name="Colorful Grid Accent 1" w:semiHidden="0" w:uiPriority="73" w:unhideWhenUsed="0"/>
-    <w:lsdException w:name="Light Shading Accent 2" w:semiHidden="0" w:uiPriority="60" w:unhideWhenUsed="0"/>
-    <w:lsdException w:name="Light List Accent 2" w:semiHidden="0" w:uiPriority="61" w:unhideWhenUsed="0"/>
-    <w:lsdException w:name="Light Grid Accent 2" w:semiHidden="0" w:uiPriority="62" w:unhideWhenUsed="0"/>
-    <w:lsdException w:name="Medium Shading 1 Accent 2" w:semiHidden="0" w:uiPriority="63" w:unhideWhenUsed="0"/>
-    <w:lsdException w:name="Medium Shading 2 Accent 2" w:semiHidden="0" w:uiPriority="64" w:unhideWhenUsed="0"/>
-    <w:lsdException w:name="Medium List 1 Accent 2" w:semiHidden="0" w:uiPriority="65" w:unhideWhenUsed="0"/>
-    <w:lsdException w:name="Medium List 2 Accent 2" w:semiHidden="0" w:uiPriority="66" w:unhideWhenUsed="0"/>
-    <w:lsdException w:name="Medium Grid 1 Accent 2" w:semiHidden="0" w:uiPriority="67" w:unhideWhenUsed="0"/>
-    <w:lsdException w:name="Medium Grid 2 Accent 2" w:semiHidden="0" w:uiPriority="68" w:unhideWhenUsed="0"/>
-    <w:lsdException w:name="Medium Grid 3 Accent 2" w:semiHidden="0" w:uiPriority="69" w:unhideWhenUsed="0"/>
-    <w:lsdException w:name="Dark List Accent 2" w:semiHidden="0" w:uiPriority="70" w:unhideWhenUsed="0"/>
-    <w:lsdException w:name="Colorful Shading Accent 2" w:semiHidden="0" w:uiPriority="71" w:unhideWhenUsed="0"/>
-    <w:lsdException w:name="Colorful List Accent 2" w:semiHidden="0" w:uiPriority="72" w:unhideWhenUsed="0"/>
-    <w:lsdException w:name="Colorful Grid Accent 2" w:semiHidden="0" w:uiPriority="73" w:unhideWhenUsed="0"/>
-    <w:lsdException w:name="Light Shading Accent 3" w:semiHidden="0" w:uiPriority="60" w:unhideWhenUsed="0"/>
-    <w:lsdException w:name="Light List Accent 3" w:semiHidden="0" w:uiPriority="61" w:unhideWhenUsed="0"/>
-    <w:lsdException w:name="Light Grid Accent 3" w:semiHidden="0" w:uiPriority="62" w:unhideWhenUsed="0"/>
-    <w:lsdException w:name="Medium Shading 1 Accent 3" w:semiHidden="0" w:uiPriority="63" w:unhideWhenUsed="0"/>
-    <w:lsdException w:name="Medium Shading 2 Accent 3" w:semiHidden="0" w:uiPriority="64" w:unhideWhenUsed="0"/>
-    <w:lsdException w:name="Medium List 1 Accent 3" w:semiHidden="0" w:uiPriority="65" w:unhideWhenUsed="0"/>
-    <w:lsdException w:name="Medium List 2 Accent 3" w:semiHidden="0" w:uiPriority="66" w:unhideWhenUsed="0"/>
-    <w:lsdException w:name="Medium Grid 1 Accent 3" w:semiHidden="0" w:uiPriority="67" w:unhideWhenUsed="0"/>
-    <w:lsdException w:name="Medium Grid 2 Accent 3" w:semiHidden="0" w:uiPriority="68" w:unhideWhenUsed="0"/>
-    <w:lsdException w:name="Medium Grid 3 Accent 3" w:semiHidden="0" w:uiPriority="69" w:unhideWhenUsed="0"/>
-    <w:lsdException w:name="Dark List Accent 3" w:semiHidden="0" w:uiPriority="70" w:unhideWhenUsed="0"/>
-    <w:lsdException w:name="Colorful Shading Accent 3" w:semiHidden="0" w:uiPriority="71" w:unhideWhenUsed="0"/>
-    <w:lsdException w:name="Colorful List Accent 3" w:semiHidden="0" w:uiPriority="72" w:unhideWhenUsed="0"/>
-    <w:lsdException w:name="Colorful Grid Accent 3" w:semiHidden="0" w:uiPriority="73" w:unhideWhenUsed="0"/>
-    <w:lsdException w:name="Light Shading Accent 4" w:semiHidden="0" w:uiPriority="60" w:unhideWhenUsed="0"/>
-    <w:lsdException w:name="Light List Accent 4" w:semiHidden="0" w:uiPriority="61" w:unhideWhenUsed="0"/>
-    <w:lsdException w:name="Light Grid Accent 4" w:semiHidden="0" w:uiPriority="62" w:unhideWhenUsed="0"/>
-    <w:lsdException w:name="Medium Shading 1 Accent 4" w:semiHidden="0" w:uiPriority="63" w:unhideWhenUsed="0"/>
-    <w:lsdException w:name="Medium Shading 2 Accent 4" w:semiHidden="0" w:uiPriority="64" w:unhideWhenUsed="0"/>
-    <w:lsdException w:name="Medium List 1 Accent 4" w:semiHidden="0" w:uiPriority="65" w:unhideWhenUsed="0"/>
-    <w:lsdException w:name="Medium List 2 Accent 4" w:semiHidden="0" w:uiPriority="66" w:unhideWhenUsed="0"/>
-    <w:lsdException w:name="Medium Grid 1 Accent 4" w:semiHidden="0" w:uiPriority="67" w:unhideWhenUsed="0"/>
-    <w:lsdException w:name="Medium Grid 2 Accent 4" w:semiHidden="0" w:uiPriority="68" w:unhideWhenUsed="0"/>
-    <w:lsdException w:name="Medium Grid 3 Accent 4" w:semiHidden="0" w:uiPriority="69" w:unhideWhenUsed="0"/>
-    <w:lsdException w:name="Dark List Accent 4" w:semiHidden="0" w:uiPriority="70" w:unhideWhenUsed="0"/>
-    <w:lsdException w:name="Colorful Shading Accent 4" w:semiHidden="0" w:uiPriority="71" w:unhideWhenUsed="0"/>
-    <w:lsdException w:name="Colorful List Accent 4" w:semiHidden="0" w:uiPriority="72" w:unhideWhenUsed="0"/>
-    <w:lsdException w:name="Colorful Grid Accent 4" w:semiHidden="0" w:uiPriority="73" w:unhideWhenUsed="0"/>
-    <w:lsdException w:name="Light Shading Accent 5" w:semiHidden="0" w:uiPriority="60" w:unhideWhenUsed="0"/>
-    <w:lsdException w:name="Light List Accent 5" w:semiHidden="0" w:uiPriority="61" w:unhideWhenUsed="0"/>
-    <w:lsdException w:name="Light Grid Accent 5" w:semiHidden="0" w:uiPriority="62" w:unhideWhenUsed="0"/>
-    <w:lsdException w:name="Medium Shading 1 Accent 5" w:semiHidden="0" w:uiPriority="63" w:unhideWhenUsed="0"/>
-    <w:lsdException w:name="Medium Shading 2 Accent 5" w:semiHidden="0" w:uiPriority="64" w:unhideWhenUsed="0"/>
-    <w:lsdException w:name="Medium List 1 Accent 5" w:semiHidden="0" w:uiPriority="65" w:unhideWhenUsed="0"/>
-    <w:lsdException w:name="Medium List 2 Accent 5" w:semiHidden="0" w:uiPriority="66" w:unhideWhenUsed="0"/>
-    <w:lsdException w:name="Medium Grid 1 Accent 5" w:semiHidden="0" w:uiPriority="67" w:unhideWhenUsed="0"/>
-    <w:lsdException w:name="Medium Grid 2 Accent 5" w:semiHidden="0" w:uiPriority="68" w:unhideWhenUsed="0"/>
-    <w:lsdException w:name="Medium Grid 3 Accent 5" w:semiHidden="0" w:uiPriority="69" w:unhideWhenUsed="0"/>
-    <w:lsdException w:name="Dark List Accent 5" w:semiHidden="0" w:uiPriority="70" w:unhideWhenUsed="0"/>
-    <w:lsdException w:name="Colorful Shading Accent 5" w:semiHidden="0" w:uiPriority="71" w:unhideWhenUsed="0"/>
-    <w:lsdException w:name="Colorful List Accent 5" w:semiHidden="0" w:uiPriority="72" w:unhideWhenUsed="0"/>
-    <w:lsdException w:name="Colorful Grid Accent 5" w:semiHidden="0" w:uiPriority="73" w:unhideWhenUsed="0"/>
-    <w:lsdException w:name="Light Shading Accent 6" w:semiHidden="0" w:uiPriority="60" w:unhideWhenUsed="0"/>
-    <w:lsdException w:name="Light List Accent 6" w:semiHidden="0" w:uiPriority="61" w:unhideWhenUsed="0"/>
-    <w:lsdException w:name="Light Grid Accent 6" w:semiHidden="0" w:uiPriority="62" w:unhideWhenUsed="0"/>
-    <w:lsdException w:name="Medium Shading 1 Accent 6" w:semiHidden="0" w:uiPriority="63" w:unhideWhenUsed="0"/>
-    <w:lsdException w:name="Medium Shading 2 Accent 6" w:semiHidden="0" w:uiPriority="64" w:unhideWhenUsed="0"/>
-    <w:lsdException w:name="Medium List 1 Accent 6" w:semiHidden="0" w:uiPriority="65" w:unhideWhenUsed="0"/>
-    <w:lsdException w:name="Medium List 2 Accent 6" w:semiHidden="0" w:uiPriority="66" w:unhideWhenUsed="0"/>
-    <w:lsdException w:name="Medium Grid 1 Accent 6" w:semiHidden="0" w:uiPriority="67" w:unhideWhenUsed="0"/>
-    <w:lsdException w:name="Medium Grid 2 Accent 6" w:semiHidden="0" w:uiPriority="68" w:unhideWhenUsed="0"/>
-    <w:lsdException w:name="Medium Grid 3 Accent 6" w:semiHidden="0" w:uiPriority="69" w:unhideWhenUsed="0"/>
-    <w:lsdException w:name="Dark List Accent 6" w:semiHidden="0" w:uiPriority="70" w:unhideWhenUsed="0"/>
-    <w:lsdException w:name="Colorful Shading Accent 6" w:semiHidden="0" w:uiPriority="71" w:unhideWhenUsed="0"/>
-    <w:lsdException w:name="Colorful List Accent 6" w:semiHidden="0" w:uiPriority="72" w:unhideWhenUsed="0"/>
-    <w:lsdException w:name="Colorful Grid Accent 6" w:semiHidden="0" w:uiPriority="73" w:unhideWhenUsed="0"/>
-    <w:lsdException w:name="Subtle Emphasis" w:semiHidden="0" w:uiPriority="19" w:unhideWhenUsed="0" w:qFormat="1"/>
-    <w:lsdException w:name="Intense Emphasis" w:semiHidden="0" w:uiPriority="21" w:unhideWhenUsed="0" w:qFormat="1"/>
-    <w:lsdException w:name="Subtle Reference" w:semiHidden="0" w:uiPriority="31" w:unhideWhenUsed="0" w:qFormat="1"/>
-    <w:lsdException w:name="Intense Reference" w:semiHidden="0" w:uiPriority="32" w:unhideWhenUsed="0" w:qFormat="1"/>
-    <w:lsdException w:name="Book Title" w:semiHidden="0" w:uiPriority="33" w:unhideWhenUsed="0" w:qFormat="1"/>
-    <w:lsdException w:name="Bibliography" w:uiPriority="37"/>
-    <w:lsdException w:name="TOC Heading" w:uiPriority="39" w:qFormat="1"/>
-  </w:latentStyles>
-  <w:style w:type="paragraph" w:default="1" w:styleId="Normal">
-    <w:name w:val="Normal"/>
-    <w:qFormat/>
-  </w:style>
-  <w:style w:type="character" w:default="1" w:styleId="Policepardfaut">
-    <w:name w:val="Default Paragraph Font"/>
-    <w:uiPriority w:val="1"/>
-    <w:semiHidden/>
-    <w:unhideWhenUsed/>
-  </w:style>
-  <w:style w:type="table" w:default="1" w:styleId="TableauNormal">
-    <w:name w:val="Normal Table"/>
-    <w:uiPriority w:val="99"/>
-    <w:semiHidden/>
-    <w:unhideWhenUsed/>
-    <w:tblPr>
-      <w:tblInd w:w="0" w:type="dxa"/>
-      <w:tblCellMar>
-        <w:top w:w="0" w:type="dxa"/>
-        <w:left w:w="108" w:type="dxa"/>
-        <w:bottom w:w="0" w:type="dxa"/>
-        <w:right w:w="108" w:type="dxa"/>
-      </w:tblCellMar>
-    </w:tblPr>
-  </w:style>
-  <w:style w:type="numbering" w:default="1" w:styleId="Aucuneliste">
-    <w:name w:val="No List"/>
-    <w:uiPriority w:val="99"/>
-    <w:semiHidden/>
-    <w:unhideWhenUsed/>
-  </w:style>
-  <w:style w:type="paragraph" w:customStyle="1" w:styleId="1DB4140DD9E8404CB625E7B3DE68DB58">
-    <w:name w:val="1DB4140DD9E8404CB625E7B3DE68DB58"/>
-    <w:rsid w:val="00CD2DFF"/>
-  </w:style>
-  <w:style w:type="paragraph" w:customStyle="1" w:styleId="7EA21DF986424626ADB4F2E18DB3FF56">
-    <w:name w:val="7EA21DF986424626ADB4F2E18DB3FF56"/>
-    <w:rsid w:val="00CD2DFF"/>
-  </w:style>
-  <w:style w:type="paragraph" w:customStyle="1" w:styleId="7D3B624533E24F168BD36369E1042BC9">
-    <w:name w:val="7D3B624533E24F168BD36369E1042BC9"/>
-    <w:rsid w:val="00CD2DFF"/>
-  </w:style>
-  <w:style w:type="paragraph" w:customStyle="1" w:styleId="EDC2EF93802342C69740CD4B61AC9BEA">
-    <w:name w:val="EDC2EF93802342C69740CD4B61AC9BEA"/>
-    <w:rsid w:val="00CD2DFF"/>
-  </w:style>
-  <w:style w:type="paragraph" w:customStyle="1" w:styleId="1F359BAB3C45453EA115239ECCB350B5">
-    <w:name w:val="1F359BAB3C45453EA115239ECCB350B5"/>
-    <w:rsid w:val="00CD2DFF"/>
-  </w:style>
-  <w:style w:type="paragraph" w:customStyle="1" w:styleId="703389ED5A694386B32C99664669D6D8">
-    <w:name w:val="703389ED5A694386B32C99664669D6D8"/>
-    <w:rsid w:val="008401DA"/>
-  </w:style>
-  <w:style w:type="paragraph" w:customStyle="1" w:styleId="951C14EE490A43AFAAFC25A09DB1D066">
-    <w:name w:val="951C14EE490A43AFAAFC25A09DB1D066"/>
-    <w:rsid w:val="008401DA"/>
-  </w:style>
-</w:styles>
-</file>
-
-<file path=word/glossary/stylesWithEffects.xml><?xml version="1.0" encoding="utf-8"?>
-<w:styles xmlns:wpc="http://schemas.microsoft.com/office/word/2010/wordprocessingCanvas" xmlns:mc="http://schemas.openxmlformats.org/markup-compatibility/2006" xmlns:o="urn:schemas-microsoft-com:office:office" xmlns:r="http://schemas.openxmlformats.org/officeDocument/2006/relationships" xmlns:m="http://schemas.openxmlformats.org/officeDocument/2006/math" xmlns:v="urn:schemas-microsoft-com:vml" xmlns:wp14="http://schemas.microsoft.com/office/word/2010/wordprocessingDrawing" xmlns:wp="http://schemas.openxmlformats.org/drawingml/2006/wordprocessingDrawing" xmlns:w10="urn:schemas-microsoft-com:office:word" xmlns:w="http://schemas.openxmlformats.org/wordprocessingml/2006/main" xmlns:w14="http://schemas.microsoft.com/office/word/2010/wordml" xmlns:wpg="http://schemas.microsoft.com/office/word/2010/wordprocessingGroup" xmlns:wpi="http://schemas.microsoft.com/office/word/2010/wordprocessingInk" xmlns:wne="http://schemas.microsoft.com/office/word/2006/wordml" xmlns:wps="http://schemas.microsoft.com/office/word/2010/wordprocessingShape" mc:Ignorable="w14 wp14">
-  <w:docDefaults>
-    <w:rPrDefault>
-      <w:rPr>
-        <w:rFonts w:asciiTheme="minorHAnsi" w:eastAsiaTheme="minorEastAsia" w:hAnsiTheme="minorHAnsi" w:cstheme="minorBidi"/>
-        <w:sz w:val="22"/>
-        <w:szCs w:val="22"/>
-        <w:lang w:val="fr-CH" w:eastAsia="fr-CH" w:bidi="ar-SA"/>
-      </w:rPr>
-    </w:rPrDefault>
-    <w:pPrDefault>
-      <w:pPr>
-        <w:spacing w:after="200" w:line="276" w:lineRule="auto"/>
-      </w:pPr>
-    </w:pPrDefault>
-  </w:docDefaults>
-  <w:latentStyles w:defLockedState="0" w:defUIPriority="99" w:defSemiHidden="1" w:defUnhideWhenUsed="1" w:defQFormat="0" w:count="267">
-    <w:lsdException w:name="Normal" w:semiHidden="0" w:uiPriority="0" w:unhideWhenUsed="0" w:qFormat="1"/>
-    <w:lsdException w:name="heading 1" w:semiHidden="0" w:uiPriority="9" w:unhideWhenUsed="0" w:qFormat="1"/>
-    <w:lsdException w:name="heading 2" w:uiPriority="9" w:qFormat="1"/>
-    <w:lsdException w:name="heading 3" w:uiPriority="9" w:qFormat="1"/>
-    <w:lsdException w:name="heading 4" w:uiPriority="9" w:qFormat="1"/>
-    <w:lsdException w:name="heading 5" w:uiPriority="9" w:qFormat="1"/>
-    <w:lsdException w:name="heading 6" w:uiPriority="9" w:qFormat="1"/>
-    <w:lsdException w:name="heading 7" w:uiPriority="9" w:qFormat="1"/>
-    <w:lsdException w:name="heading 8" w:uiPriority="9" w:qFormat="1"/>
-    <w:lsdException w:name="heading 9" w:uiPriority="9" w:qFormat="1"/>
-    <w:lsdException w:name="toc 1" w:uiPriority="39"/>
-    <w:lsdException w:name="toc 2" w:uiPriority="39"/>
-    <w:lsdException w:name="toc 3" w:uiPriority="39"/>
-    <w:lsdException w:name="toc 4" w:uiPriority="39"/>
-    <w:lsdException w:name="toc 5" w:uiPriority="39"/>
-    <w:lsdException w:name="toc 6" w:uiPriority="39"/>
-    <w:lsdException w:name="toc 7" w:uiPriority="39"/>
-    <w:lsdException w:name="toc 8" w:uiPriority="39"/>
-    <w:lsdException w:name="toc 9" w:uiPriority="39"/>
-    <w:lsdException w:name="caption" w:uiPriority="35" w:qFormat="1"/>
-    <w:lsdException w:name="Title" w:semiHidden="0" w:uiPriority="10" w:unhideWhenUsed="0" w:qFormat="1"/>
-    <w:lsdException w:name="Default Paragraph Font" w:uiPriority="1"/>
-    <w:lsdException w:name="Subtitle" w:semiHidden="0" w:uiPriority="11" w:unhideWhenUsed="0" w:qFormat="1"/>
-    <w:lsdException w:name="Strong" w:semiHidden="0" w:uiPriority="22" w:unhideWhenUsed="0" w:qFormat="1"/>
-    <w:lsdException w:name="Emphasis" w:semiHidden="0" w:uiPriority="20" w:unhideWhenUsed="0" w:qFormat="1"/>
-    <w:lsdException w:name="Table Grid" w:semiHidden="0" w:uiPriority="59" w:unhideWhenUsed="0"/>
-    <w:lsdException w:name="Placeholder Text" w:unhideWhenUsed="0"/>
-    <w:lsdException w:name="No Spacing" w:semiHidden="0" w:uiPriority="1" w:unhideWhenUsed="0" w:qFormat="1"/>
-    <w:lsdException w:name="Light Shading" w:semiHidden="0" w:uiPriority="60" w:unhideWhenUsed="0"/>
-    <w:lsdException w:name="Light List" w:semiHidden="0" w:uiPriority="61" w:unhideWhenUsed="0"/>
-    <w:lsdException w:name="Light Grid" w:semiHidden="0" w:uiPriority="62" w:unhideWhenUsed="0"/>
-    <w:lsdException w:name="Medium Shading 1" w:semiHidden="0" w:uiPriority="63" w:unhideWhenUsed="0"/>
-    <w:lsdException w:name="Medium Shading 2" w:semiHidden="0" w:uiPriority="64" w:unhideWhenUsed="0"/>
-    <w:lsdException w:name="Medium List 1" w:semiHidden="0" w:uiPriority="65" w:unhideWhenUsed="0"/>
-    <w:lsdException w:name="Medium List 2" w:semiHidden="0" w:uiPriority="66" w:unhideWhenUsed="0"/>
-    <w:lsdException w:name="Medium Grid 1" w:semiHidden="0" w:uiPriority="67" w:unhideWhenUsed="0"/>
-    <w:lsdException w:name="Medium Grid 2" w:semiHidden="0" w:uiPriority="68" w:unhideWhenUsed="0"/>
-    <w:lsdException w:name="Medium Grid 3" w:semiHidden="0" w:uiPriority="69" w:unhideWhenUsed="0"/>
-    <w:lsdException w:name="Dark List" w:semiHidden="0" w:uiPriority="70" w:unhideWhenUsed="0"/>
-    <w:lsdException w:name="Colorful Shading" w:semiHidden="0" w:uiPriority="71" w:unhideWhenUsed="0"/>
-    <w:lsdException w:name="Colorful List" w:semiHidden="0" w:uiPriority="72" w:unhideWhenUsed="0"/>
-    <w:lsdException w:name="Colorful Grid" w:semiHidden="0" w:uiPriority="73" w:unhideWhenUsed="0"/>
-    <w:lsdException w:name="Light Shading Accent 1" w:semiHidden="0" w:uiPriority="60" w:unhideWhenUsed="0"/>
-    <w:lsdException w:name="Light List Accent 1" w:semiHidden="0" w:uiPriority="61" w:unhideWhenUsed="0"/>
-    <w:lsdException w:name="Light Grid Accent 1" w:semiHidden="0" w:uiPriority="62" w:unhideWhenUsed="0"/>
-    <w:lsdException w:name="Medium Shading 1 Accent 1" w:semiHidden="0" w:uiPriority="63" w:unhideWhenUsed="0"/>
-    <w:lsdException w:name="Medium Shading 2 Accent 1" w:semiHidden="0" w:uiPriority="64" w:unhideWhenUsed="0"/>
-    <w:lsdException w:name="Medium List 1 Accent 1" w:semiHidden="0" w:uiPriority="65" w:unhideWhenUsed="0"/>
-    <w:lsdException w:name="Revision" w:unhideWhenUsed="0"/>
-    <w:lsdException w:name="List Paragraph" w:semiHidden="0" w:uiPriority="34" w:unhideWhenUsed="0" w:qFormat="1"/>
-    <w:lsdException w:name="Quote" w:semiHidden="0" w:uiPriority="29" w:unhideWhenUsed="0" w:qFormat="1"/>
-    <w:lsdException w:name="Intense Quote" w:semiHidden="0" w:uiPriority="30" w:unhideWhenUsed="0" w:qFormat="1"/>
-    <w:lsdException w:name="Medium List 2 Accent 1" w:semiHidden="0" w:uiPriority="66" w:unhideWhenUsed="0"/>
-    <w:lsdException w:name="Medium Grid 1 Accent 1" w:semiHidden="0" w:uiPriority="67" w:unhideWhenUsed="0"/>
-    <w:lsdException w:name="Medium Grid 2 Accent 1" w:semiHidden="0" w:uiPriority="68" w:unhideWhenUsed="0"/>
-    <w:lsdException w:name="Medium Grid 3 Accent 1" w:semiHidden="0" w:uiPriority="69" w:unhideWhenUsed="0"/>
-    <w:lsdException w:name="Dark List Accent 1" w:semiHidden="0" w:uiPriority="70" w:unhideWhenUsed="0"/>
-    <w:lsdException w:name="Colorful Shading Accent 1" w:semiHidden="0" w:uiPriority="71" w:unhideWhenUsed="0"/>
-    <w:lsdException w:name="Colorful List Accent 1" w:semiHidden="0" w:uiPriority="72" w:unhideWhenUsed="0"/>
-    <w:lsdException w:name="Colorful Grid Accent 1" w:semiHidden="0" w:uiPriority="73" w:unhideWhenUsed="0"/>
-    <w:lsdException w:name="Light Shading Accent 2" w:semiHidden="0" w:uiPriority="60" w:unhideWhenUsed="0"/>
-    <w:lsdException w:name="Light List Accent 2" w:semiHidden="0" w:uiPriority="61" w:unhideWhenUsed="0"/>
-    <w:lsdException w:name="Light Grid Accent 2" w:semiHidden="0" w:uiPriority="62" w:unhideWhenUsed="0"/>
-    <w:lsdException w:name="Medium Shading 1 Accent 2" w:semiHidden="0" w:uiPriority="63" w:unhideWhenUsed="0"/>
-    <w:lsdException w:name="Medium Shading 2 Accent 2" w:semiHidden="0" w:uiPriority="64" w:unhideWhenUsed="0"/>
-    <w:lsdException w:name="Medium List 1 Accent 2" w:semiHidden="0" w:uiPriority="65" w:unhideWhenUsed="0"/>
-    <w:lsdException w:name="Medium List 2 Accent 2" w:semiHidden="0" w:uiPriority="66" w:unhideWhenUsed="0"/>
-    <w:lsdException w:name="Medium Grid 1 Accent 2" w:semiHidden="0" w:uiPriority="67" w:unhideWhenUsed="0"/>
-    <w:lsdException w:name="Medium Grid 2 Accent 2" w:semiHidden="0" w:uiPriority="68" w:unhideWhenUsed="0"/>
-    <w:lsdException w:name="Medium Grid 3 Accent 2" w:semiHidden="0" w:uiPriority="69" w:unhideWhenUsed="0"/>
-    <w:lsdException w:name="Dark List Accent 2" w:semiHidden="0" w:uiPriority="70" w:unhideWhenUsed="0"/>
-    <w:lsdException w:name="Colorful Shading Accent 2" w:semiHidden="0" w:uiPriority="71" w:unhideWhenUsed="0"/>
-    <w:lsdException w:name="Colorful List Accent 2" w:semiHidden="0" w:uiPriority="72" w:unhideWhenUsed="0"/>
-    <w:lsdException w:name="Colorful Grid Accent 2" w:semiHidden="0" w:uiPriority="73" w:unhideWhenUsed="0"/>
-    <w:lsdException w:name="Light Shading Accent 3" w:semiHidden="0" w:uiPriority="60" w:unhideWhenUsed="0"/>
-    <w:lsdException w:name="Light List Accent 3" w:semiHidden="0" w:uiPriority="61" w:unhideWhenUsed="0"/>
-    <w:lsdException w:name="Light Grid Accent 3" w:semiHidden="0" w:uiPriority="62" w:unhideWhenUsed="0"/>
-    <w:lsdException w:name="Medium Shading 1 Accent 3" w:semiHidden="0" w:uiPriority="63" w:unhideWhenUsed="0"/>
-    <w:lsdException w:name="Medium Shading 2 Accent 3" w:semiHidden="0" w:uiPriority="64" w:unhideWhenUsed="0"/>
-    <w:lsdException w:name="Medium List 1 Accent 3" w:semiHidden="0" w:uiPriority="65" w:unhideWhenUsed="0"/>
-    <w:lsdException w:name="Medium List 2 Accent 3" w:semiHidden="0" w:uiPriority="66" w:unhideWhenUsed="0"/>
-    <w:lsdException w:name="Medium Grid 1 Accent 3" w:semiHidden="0" w:uiPriority="67" w:unhideWhenUsed="0"/>
-    <w:lsdException w:name="Medium Grid 2 Accent 3" w:semiHidden="0" w:uiPriority="68" w:unhideWhenUsed="0"/>
-    <w:lsdException w:name="Medium Grid 3 Accent 3" w:semiHidden="0" w:uiPriority="69" w:unhideWhenUsed="0"/>
-    <w:lsdException w:name="Dark List Accent 3" w:semiHidden="0" w:uiPriority="70" w:unhideWhenUsed="0"/>
-    <w:lsdException w:name="Colorful Shading Accent 3" w:semiHidden="0" w:uiPriority="71" w:unhideWhenUsed="0"/>
-    <w:lsdException w:name="Colorful List Accent 3" w:semiHidden="0" w:uiPriority="72" w:unhideWhenUsed="0"/>
-    <w:lsdException w:name="Colorful Grid Accent 3" w:semiHidden="0" w:uiPriority="73" w:unhideWhenUsed="0"/>
-    <w:lsdException w:name="Light Shading Accent 4" w:semiHidden="0" w:uiPriority="60" w:unhideWhenUsed="0"/>
-    <w:lsdException w:name="Light List Accent 4" w:semiHidden="0" w:uiPriority="61" w:unhideWhenUsed="0"/>
-    <w:lsdException w:name="Light Grid Accent 4" w:semiHidden="0" w:uiPriority="62" w:unhideWhenUsed="0"/>
-    <w:lsdException w:name="Medium Shading 1 Accent 4" w:semiHidden="0" w:uiPriority="63" w:unhideWhenUsed="0"/>
-    <w:lsdException w:name="Medium Shading 2 Accent 4" w:semiHidden="0" w:uiPriority="64" w:unhideWhenUsed="0"/>
-    <w:lsdException w:name="Medium List 1 Accent 4" w:semiHidden="0" w:uiPriority="65" w:unhideWhenUsed="0"/>
-    <w:lsdException w:name="Medium List 2 Accent 4" w:semiHidden="0" w:uiPriority="66" w:unhideWhenUsed="0"/>
-    <w:lsdException w:name="Medium Grid 1 Accent 4" w:semiHidden="0" w:uiPriority="67" w:unhideWhenUsed="0"/>
-    <w:lsdException w:name="Medium Grid 2 Accent 4" w:semiHidden="0" w:uiPriority="68" w:unhideWhenUsed="0"/>
-    <w:lsdException w:name="Medium Grid 3 Accent 4" w:semiHidden="0" w:uiPriority="69" w:unhideWhenUsed="0"/>
-    <w:lsdException w:name="Dark List Accent 4" w:semiHidden="0" w:uiPriority="70" w:unhideWhenUsed="0"/>
-    <w:lsdException w:name="Colorful Shading Accent 4" w:semiHidden="0" w:uiPriority="71" w:unhideWhenUsed="0"/>
-    <w:lsdException w:name="Colorful List Accent 4" w:semiHidden="0" w:uiPriority="72" w:unhideWhenUsed="0"/>
-    <w:lsdException w:name="Colorful Grid Accent 4" w:semiHidden="0" w:uiPriority="73" w:unhideWhenUsed="0"/>
-    <w:lsdException w:name="Light Shading Accent 5" w:semiHidden="0" w:uiPriority="60" w:unhideWhenUsed="0"/>
-    <w:lsdException w:name="Light List Accent 5" w:semiHidden="0" w:uiPriority="61" w:unhideWhenUsed="0"/>
-    <w:lsdException w:name="Light Grid Accent 5" w:semiHidden="0" w:uiPriority="62" w:unhideWhenUsed="0"/>
-    <w:lsdException w:name="Medium Shading 1 Accent 5" w:semiHidden="0" w:uiPriority="63" w:unhideWhenUsed="0"/>
-    <w:lsdException w:name="Medium Shading 2 Accent 5" w:semiHidden="0" w:uiPriority="64" w:unhideWhenUsed="0"/>
-    <w:lsdException w:name="Medium List 1 Accent 5" w:semiHidden="0" w:uiPriority="65" w:unhideWhenUsed="0"/>
-    <w:lsdException w:name="Medium List 2 Accent 5" w:semiHidden="0" w:uiPriority="66" w:unhideWhenUsed="0"/>
-    <w:lsdException w:name="Medium Grid 1 Accent 5" w:semiHidden="0" w:uiPriority="67" w:unhideWhenUsed="0"/>
-    <w:lsdException w:name="Medium Grid 2 Accent 5" w:semiHidden="0" w:uiPriority="68" w:unhideWhenUsed="0"/>
-    <w:lsdException w:name="Medium Grid 3 Accent 5" w:semiHidden="0" w:uiPriority="69" w:unhideWhenUsed="0"/>
-    <w:lsdException w:name="Dark List Accent 5" w:semiHidden="0" w:uiPriority="70" w:unhideWhenUsed="0"/>
-    <w:lsdException w:name="Colorful Shading Accent 5" w:semiHidden="0" w:uiPriority="71" w:unhideWhenUsed="0"/>
-    <w:lsdException w:name="Colorful List Accent 5" w:semiHidden="0" w:uiPriority="72" w:unhideWhenUsed="0"/>
-    <w:lsdException w:name="Colorful Grid Accent 5" w:semiHidden="0" w:uiPriority="73" w:unhideWhenUsed="0"/>
-    <w:lsdException w:name="Light Shading Accent 6" w:semiHidden="0" w:uiPriority="60" w:unhideWhenUsed="0"/>
-    <w:lsdException w:name="Light List Accent 6" w:semiHidden="0" w:uiPriority="61" w:unhideWhenUsed="0"/>
-    <w:lsdException w:name="Light Grid Accent 6" w:semiHidden="0" w:uiPriority="62" w:unhideWhenUsed="0"/>
-    <w:lsdException w:name="Medium Shading 1 Accent 6" w:semiHidden="0" w:uiPriority="63" w:unhideWhenUsed="0"/>
-    <w:lsdException w:name="Medium Shading 2 Accent 6" w:semiHidden="0" w:uiPriority="64" w:unhideWhenUsed="0"/>
-    <w:lsdException w:name="Medium List 1 Accent 6" w:semiHidden="0" w:uiPriority="65" w:unhideWhenUsed="0"/>
-    <w:lsdException w:name="Medium List 2 Accent 6" w:semiHidden="0" w:uiPriority="66" w:unhideWhenUsed="0"/>
-    <w:lsdException w:name="Medium Grid 1 Accent 6" w:semiHidden="0" w:uiPriority="67" w:unhideWhenUsed="0"/>
-    <w:lsdException w:name="Medium Grid 2 Accent 6" w:semiHidden="0" w:uiPriority="68" w:unhideWhenUsed="0"/>
-    <w:lsdException w:name="Medium Grid 3 Accent 6" w:semiHidden="0" w:uiPriority="69" w:unhideWhenUsed="0"/>
-    <w:lsdException w:name="Dark List Accent 6" w:semiHidden="0" w:uiPriority="70" w:unhideWhenUsed="0"/>
-    <w:lsdException w:name="Colorful Shading Accent 6" w:semiHidden="0" w:uiPriority="71" w:unhideWhenUsed="0"/>
-    <w:lsdException w:name="Colorful List Accent 6" w:semiHidden="0" w:uiPriority="72" w:unhideWhenUsed="0"/>
-    <w:lsdException w:name="Colorful Grid Accent 6" w:semiHidden="0" w:uiPriority="73" w:unhideWhenUsed="0"/>
-    <w:lsdException w:name="Subtle Emphasis" w:semiHidden="0" w:uiPriority="19" w:unhideWhenUsed="0" w:qFormat="1"/>
-    <w:lsdException w:name="Intense Emphasis" w:semiHidden="0" w:uiPriority="21" w:unhideWhenUsed="0" w:qFormat="1"/>
-    <w:lsdException w:name="Subtle Reference" w:semiHidden="0" w:uiPriority="31" w:unhideWhenUsed="0" w:qFormat="1"/>
-    <w:lsdException w:name="Intense Reference" w:semiHidden="0" w:uiPriority="32" w:unhideWhenUsed="0" w:qFormat="1"/>
-    <w:lsdException w:name="Book Title" w:semiHidden="0" w:uiPriority="33" w:unhideWhenUsed="0" w:qFormat="1"/>
-    <w:lsdException w:name="Bibliography" w:uiPriority="37"/>
-    <w:lsdException w:name="TOC Heading" w:uiPriority="39" w:qFormat="1"/>
-  </w:latentStyles>
-  <w:style w:type="paragraph" w:default="1" w:styleId="Normal">
-    <w:name w:val="Normal"/>
-    <w:qFormat/>
-  </w:style>
-  <w:style w:type="character" w:default="1" w:styleId="Policepardfaut">
-    <w:name w:val="Default Paragraph Font"/>
-    <w:uiPriority w:val="1"/>
-    <w:semiHidden/>
-    <w:unhideWhenUsed/>
-  </w:style>
-  <w:style w:type="table" w:default="1" w:styleId="TableauNormal">
-    <w:name w:val="Normal Table"/>
-    <w:uiPriority w:val="99"/>
-    <w:semiHidden/>
-    <w:unhideWhenUsed/>
-    <w:tblPr>
-      <w:tblInd w:w="0" w:type="dxa"/>
-      <w:tblCellMar>
-        <w:top w:w="0" w:type="dxa"/>
-        <w:left w:w="108" w:type="dxa"/>
-        <w:bottom w:w="0" w:type="dxa"/>
-        <w:right w:w="108" w:type="dxa"/>
-      </w:tblCellMar>
-    </w:tblPr>
-  </w:style>
-  <w:style w:type="numbering" w:default="1" w:styleId="Aucuneliste">
-    <w:name w:val="No List"/>
-    <w:uiPriority w:val="99"/>
-    <w:semiHidden/>
-    <w:unhideWhenUsed/>
-  </w:style>
-  <w:style w:type="paragraph" w:customStyle="1" w:styleId="1DB4140DD9E8404CB625E7B3DE68DB58">
-    <w:name w:val="1DB4140DD9E8404CB625E7B3DE68DB58"/>
-    <w:rsid w:val="00CD2DFF"/>
-  </w:style>
-  <w:style w:type="paragraph" w:customStyle="1" w:styleId="7EA21DF986424626ADB4F2E18DB3FF56">
-    <w:name w:val="7EA21DF986424626ADB4F2E18DB3FF56"/>
-    <w:rsid w:val="00CD2DFF"/>
-  </w:style>
-  <w:style w:type="paragraph" w:customStyle="1" w:styleId="7D3B624533E24F168BD36369E1042BC9">
-    <w:name w:val="7D3B624533E24F168BD36369E1042BC9"/>
-    <w:rsid w:val="00CD2DFF"/>
-  </w:style>
-  <w:style w:type="paragraph" w:customStyle="1" w:styleId="EDC2EF93802342C69740CD4B61AC9BEA">
-    <w:name w:val="EDC2EF93802342C69740CD4B61AC9BEA"/>
-    <w:rsid w:val="00CD2DFF"/>
-  </w:style>
-  <w:style w:type="paragraph" w:customStyle="1" w:styleId="1F359BAB3C45453EA115239ECCB350B5">
-    <w:name w:val="1F359BAB3C45453EA115239ECCB350B5"/>
-    <w:rsid w:val="00CD2DFF"/>
-  </w:style>
-  <w:style w:type="paragraph" w:customStyle="1" w:styleId="703389ED5A694386B32C99664669D6D8">
-    <w:name w:val="703389ED5A694386B32C99664669D6D8"/>
-    <w:rsid w:val="008401DA"/>
-  </w:style>
-  <w:style w:type="paragraph" w:customStyle="1" w:styleId="951C14EE490A43AFAAFC25A09DB1D066">
-    <w:name w:val="951C14EE490A43AFAAFC25A09DB1D066"/>
-    <w:rsid w:val="008401DA"/>
-  </w:style>
-</w:styles>
-</file>
-
-<file path=word/glossary/webSettings.xml><?xml version="1.0" encoding="utf-8"?>
-<w:webSettings xmlns:mc="http://schemas.openxmlformats.org/markup-compatibility/2006" xmlns:r="http://schemas.openxmlformats.org/officeDocument/2006/relationships" xmlns:w="http://schemas.openxmlformats.org/wordprocessingml/2006/main" xmlns:w14="http://schemas.microsoft.com/office/word/2010/wordml" mc:Ignorable="w14">
-  <w:optimizeForBrowser/>
-  <w:allowPNG/>
-</w:webSettings>
-</file>
-
 <file path=word/theme/theme1.xml><?xml version="1.0" encoding="utf-8"?>
 <a:theme xmlns:a="http://schemas.openxmlformats.org/drawingml/2006/main" name="Thème Office">
   <a:themeElements>
@@ -7592,7 +7756,7 @@
 </file>
 
 <file path=customXml/itemProps2.xml><?xml version="1.0" encoding="utf-8"?>
-<ds:datastoreItem xmlns:ds="http://schemas.openxmlformats.org/officeDocument/2006/customXml" ds:itemID="{5DA3DFC4-2C9B-4635-BD67-68E88A27BF93}">
+<ds:datastoreItem xmlns:ds="http://schemas.openxmlformats.org/officeDocument/2006/customXml" ds:itemID="{4188DEED-29B9-42FC-BDB5-244F4C5DDAD1}">
   <ds:schemaRefs>
     <ds:schemaRef ds:uri="http://schemas.openxmlformats.org/officeDocument/2006/bibliography"/>
   </ds:schemaRefs>

</xml_diff>

<commit_message>
réglage du bug sur la fenêtre modale de #upload + renommage de metadatasUpdate en updateID3.js + travail sur la documentation_technique: fonctionnalités détaillées
</commit_message>
<xml_diff>
--- a/documentation/documentation_technique.docx
+++ b/documentation/documentation_technique.docx
@@ -2619,14 +2619,27 @@
       <w:r>
         <w:t xml:space="preserve">Figure </w:t>
       </w:r>
-      <w:fldSimple w:instr=" SEQ Figure \* ARABIC ">
-        <w:r>
-          <w:rPr>
-            <w:noProof/>
-          </w:rPr>
-          <w:t>1</w:t>
-        </w:r>
-      </w:fldSimple>
+      <w:r>
+        <w:fldChar w:fldCharType="begin"/>
+      </w:r>
+      <w:r>
+        <w:instrText xml:space="preserve"> SEQ Figure \* ARABIC </w:instrText>
+      </w:r>
+      <w:r>
+        <w:fldChar w:fldCharType="separate"/>
+      </w:r>
+      <w:r>
+        <w:rPr>
+          <w:noProof/>
+        </w:rPr>
+        <w:t>1</w:t>
+      </w:r>
+      <w:r>
+        <w:rPr>
+          <w:noProof/>
+        </w:rPr>
+        <w:fldChar w:fldCharType="end"/>
+      </w:r>
       <w:r>
         <w:t>: MCD</w:t>
       </w:r>
@@ -2722,14 +2735,27 @@
       <w:r>
         <w:t xml:space="preserve">Figure </w:t>
       </w:r>
-      <w:fldSimple w:instr=" SEQ Figure \* ARABIC ">
-        <w:r>
-          <w:rPr>
-            <w:noProof/>
-          </w:rPr>
-          <w:t>2</w:t>
-        </w:r>
-      </w:fldSimple>
+      <w:r>
+        <w:fldChar w:fldCharType="begin"/>
+      </w:r>
+      <w:r>
+        <w:instrText xml:space="preserve"> SEQ Figure \* ARABIC </w:instrText>
+      </w:r>
+      <w:r>
+        <w:fldChar w:fldCharType="separate"/>
+      </w:r>
+      <w:r>
+        <w:rPr>
+          <w:noProof/>
+        </w:rPr>
+        <w:t>2</w:t>
+      </w:r>
+      <w:r>
+        <w:rPr>
+          <w:noProof/>
+        </w:rPr>
+        <w:fldChar w:fldCharType="end"/>
+      </w:r>
       <w:r>
         <w:t>: planning initial</w:t>
       </w:r>
@@ -3036,7 +3062,12 @@
       <w:proofErr w:type="spellEnd"/>
       <w:proofErr w:type="gramEnd"/>
       <w:r>
-        <w:t xml:space="preserve"> propose également sa propre librairie musicale, afin de pouvoir écouter de la musique populaire sans avoir à la télécharger. Egalement, l’application permet une </w:t>
+        <w:t xml:space="preserve"> propose également sa propre librairie musicale, afin de pouvoir écouter de la musique populaire sans avoir à la télécharger. </w:t>
+      </w:r>
+    </w:p>
+    <w:p>
+      <w:r>
+        <w:t xml:space="preserve">Egalement, l’application permet une </w:t>
       </w:r>
       <w:r>
         <w:rPr>
@@ -3124,14 +3155,27 @@
       <w:r>
         <w:t xml:space="preserve">Figure </w:t>
       </w:r>
-      <w:fldSimple w:instr=" SEQ Figure \* ARABIC ">
-        <w:r>
-          <w:rPr>
-            <w:noProof/>
-          </w:rPr>
-          <w:t>3</w:t>
-        </w:r>
-      </w:fldSimple>
+      <w:r>
+        <w:fldChar w:fldCharType="begin"/>
+      </w:r>
+      <w:r>
+        <w:instrText xml:space="preserve"> SEQ Figure \* ARABIC </w:instrText>
+      </w:r>
+      <w:r>
+        <w:fldChar w:fldCharType="separate"/>
+      </w:r>
+      <w:r>
+        <w:rPr>
+          <w:noProof/>
+        </w:rPr>
+        <w:t>3</w:t>
+      </w:r>
+      <w:r>
+        <w:rPr>
+          <w:noProof/>
+        </w:rPr>
+        <w:fldChar w:fldCharType="end"/>
+      </w:r>
       <w:r>
         <w:t xml:space="preserve">: </w:t>
       </w:r>
@@ -3175,7 +3219,12 @@
     </w:p>
     <w:p>
       <w:r>
-        <w:t xml:space="preserve">L’application musicale signée Google. C’est une application robuste qui permet de lire ses fichiers musicaux mais également d’aller les chercher sur le magasin de titres de chez Google. La force de l’application est de pouvoir </w:t>
+        <w:t xml:space="preserve">L’application musicale signée Google. C’est une application robuste qui permet de lire ses fichiers musicaux mais également d’aller les chercher sur le magasin de titres de chez Google. </w:t>
+      </w:r>
+    </w:p>
+    <w:p>
+      <w:r>
+        <w:t xml:space="preserve">La force de l’application est de pouvoir </w:t>
       </w:r>
       <w:r>
         <w:rPr>
@@ -3293,14 +3342,27 @@
       <w:r>
         <w:t xml:space="preserve">Figure </w:t>
       </w:r>
-      <w:fldSimple w:instr=" SEQ Figure \* ARABIC ">
-        <w:r>
-          <w:rPr>
-            <w:noProof/>
-          </w:rPr>
-          <w:t>4</w:t>
-        </w:r>
-      </w:fldSimple>
+      <w:r>
+        <w:fldChar w:fldCharType="begin"/>
+      </w:r>
+      <w:r>
+        <w:instrText xml:space="preserve"> SEQ Figure \* ARABIC </w:instrText>
+      </w:r>
+      <w:r>
+        <w:fldChar w:fldCharType="separate"/>
+      </w:r>
+      <w:r>
+        <w:rPr>
+          <w:noProof/>
+        </w:rPr>
+        <w:t>4</w:t>
+      </w:r>
+      <w:r>
+        <w:rPr>
+          <w:noProof/>
+        </w:rPr>
+        <w:fldChar w:fldCharType="end"/>
+      </w:r>
       <w:r>
         <w:t>: Google Play Music</w:t>
       </w:r>
@@ -3410,27 +3472,14 @@
       <w:r>
         <w:t xml:space="preserve">Figure </w:t>
       </w:r>
-      <w:r>
-        <w:fldChar w:fldCharType="begin"/>
-      </w:r>
-      <w:r>
-        <w:instrText xml:space="preserve"> SEQ Figure \* ARABIC </w:instrText>
-      </w:r>
-      <w:r>
-        <w:fldChar w:fldCharType="separate"/>
-      </w:r>
-      <w:r>
-        <w:rPr>
-          <w:noProof/>
-        </w:rPr>
-        <w:t>5</w:t>
-      </w:r>
-      <w:r>
-        <w:rPr>
-          <w:noProof/>
-        </w:rPr>
-        <w:fldChar w:fldCharType="end"/>
-      </w:r>
+      <w:fldSimple w:instr=" SEQ Figure \* ARABIC ">
+        <w:r>
+          <w:rPr>
+            <w:noProof/>
+          </w:rPr>
+          <w:t>5</w:t>
+        </w:r>
+      </w:fldSimple>
       <w:r>
         <w:t>: diagramme plan du site</w:t>
       </w:r>
@@ -3463,7 +3512,12 @@
         <w:t>l’inscription</w:t>
       </w:r>
       <w:r>
-        <w:t xml:space="preserve"> au site. Une fois la connexion réussie, l’utilisateur est redirigé sur Home.</w:t>
+        <w:t xml:space="preserve"> au site. </w:t>
+      </w:r>
+    </w:p>
+    <w:p>
+      <w:r>
+        <w:t>Une fois la connexion réussie, l’utilisateur est redirigé sur Home.</w:t>
       </w:r>
     </w:p>
     <w:p>
@@ -3476,16 +3530,22 @@
     </w:p>
     <w:p>
       <w:r>
-        <w:t xml:space="preserve">La page Home est la première page qui est affiché à l’utilisateur lorsqu’il est connecté. Sur cette page, l’utilisateur peut se rendre sur les autres pages du site. C’est également ici qu’un formulaire permettant </w:t>
+        <w:t xml:space="preserve">La page Home est la première page qui est affiché à l’utilisateur lorsqu’il est connecté. Sur cette page, </w:t>
+      </w:r>
+      <w:r>
+        <w:t xml:space="preserve">des </w:t>
       </w:r>
       <w:r>
         <w:rPr>
           <w:b/>
         </w:rPr>
-        <w:t>le dépôt des fichiers</w:t>
-      </w:r>
-      <w:r>
-        <w:t xml:space="preserve"> de l’utilisateur est implémenté.</w:t>
+        <w:t>informations concernant l’audiothèque</w:t>
+      </w:r>
+      <w:r>
+        <w:t xml:space="preserve"> de  l’utilisateur sont affichés.</w:t>
+      </w:r>
+      <w:r>
+        <w:t xml:space="preserve"> </w:t>
       </w:r>
     </w:p>
     <w:p>
@@ -3547,7 +3607,25 @@
         </w:rPr>
       </w:pPr>
       <w:r>
-        <w:t xml:space="preserve">La page Audiothèque, comme son nom l’indique, s’occupe de </w:t>
+        <w:t>L</w:t>
+      </w:r>
+      <w:r>
+        <w:t>es</w:t>
+      </w:r>
+      <w:r>
+        <w:t xml:space="preserve"> </w:t>
+      </w:r>
+      <w:r>
+        <w:t>sous-pages d’</w:t>
+      </w:r>
+      <w:r>
+        <w:t>Audiothèque, comme son nom l’indique, s’occupe</w:t>
+      </w:r>
+      <w:r>
+        <w:t>nt</w:t>
+      </w:r>
+      <w:r>
+        <w:t xml:space="preserve"> de </w:t>
       </w:r>
       <w:r>
         <w:rPr>
@@ -3584,7 +3662,10 @@
     </w:p>
     <w:p>
       <w:r>
-        <w:t xml:space="preserve">Enfant d’ « Audiothèque », Artistes </w:t>
+        <w:t xml:space="preserve">Sous-page </w:t>
+      </w:r>
+      <w:r>
+        <w:t xml:space="preserve">d’ « Audiothèque », Artistes </w:t>
       </w:r>
       <w:r>
         <w:rPr>
@@ -3607,7 +3688,10 @@
     </w:p>
     <w:p>
       <w:r>
-        <w:t xml:space="preserve">Enfant d’ « Audiothèque », Albums </w:t>
+        <w:t>Sous-page</w:t>
+      </w:r>
+      <w:r>
+        <w:t xml:space="preserve"> d’ « Audiothèque », Albums </w:t>
       </w:r>
       <w:r>
         <w:rPr>
@@ -3839,14 +3923,27 @@
       <w:r>
         <w:t xml:space="preserve">Figure </w:t>
       </w:r>
-      <w:fldSimple w:instr=" SEQ Figure \* ARABIC ">
-        <w:r>
-          <w:rPr>
-            <w:noProof/>
-          </w:rPr>
-          <w:t>6</w:t>
-        </w:r>
-      </w:fldSimple>
+      <w:r>
+        <w:fldChar w:fldCharType="begin"/>
+      </w:r>
+      <w:r>
+        <w:instrText xml:space="preserve"> SEQ Figure \* ARABIC </w:instrText>
+      </w:r>
+      <w:r>
+        <w:fldChar w:fldCharType="separate"/>
+      </w:r>
+      <w:r>
+        <w:rPr>
+          <w:noProof/>
+        </w:rPr>
+        <w:t>6</w:t>
+      </w:r>
+      <w:r>
+        <w:rPr>
+          <w:noProof/>
+        </w:rPr>
+        <w:fldChar w:fldCharType="end"/>
+      </w:r>
       <w:r>
         <w:t>:</w:t>
       </w:r>
@@ -3874,19 +3971,7 @@
         <w:rPr>
           <w:b/>
         </w:rPr>
-        <w:t>C</w:t>
-      </w:r>
-      <w:r>
-        <w:rPr>
-          <w:b/>
-        </w:rPr>
-        <w:t xml:space="preserve">e squelette est utilisé après la connexion de </w:t>
-      </w:r>
-      <w:r>
-        <w:rPr>
-          <w:b/>
-        </w:rPr>
-        <w:t>l’utilisateur.</w:t>
+        <w:t>Ce squelette est utilisé après la connexion de l’utilisateur.</w:t>
       </w:r>
     </w:p>
     <w:p>
@@ -4049,27 +4134,14 @@
       <w:r>
         <w:t xml:space="preserve">Figure </w:t>
       </w:r>
-      <w:r>
-        <w:fldChar w:fldCharType="begin"/>
-      </w:r>
-      <w:r>
-        <w:instrText xml:space="preserve"> SEQ Figure \* ARABIC </w:instrText>
-      </w:r>
-      <w:r>
-        <w:fldChar w:fldCharType="separate"/>
-      </w:r>
-      <w:r>
-        <w:rPr>
-          <w:noProof/>
-        </w:rPr>
-        <w:t>7</w:t>
-      </w:r>
-      <w:r>
-        <w:rPr>
-          <w:noProof/>
-        </w:rPr>
-        <w:fldChar w:fldCharType="end"/>
-      </w:r>
+      <w:fldSimple w:instr=" SEQ Figure \* ARABIC ">
+        <w:r>
+          <w:rPr>
+            <w:noProof/>
+          </w:rPr>
+          <w:t>7</w:t>
+        </w:r>
+      </w:fldSimple>
       <w:r>
         <w:t>: maquette page de login</w:t>
       </w:r>
@@ -4129,7 +4201,12 @@
     </w:p>
     <w:p>
       <w:r>
-        <w:t>La page de login est composée d’une fenêtre modale statique placée au centre de l’écran. Cette fenêtre affiche un formulaire contenant les deux champs de base permettant la connexion : champ du nom de l’utilisateur, champ du mot de passe. En dessous de ces champs se trouvent le bouton d’envoi du formulaire ainsi qu’un lien vers la page d’inscription.</w:t>
+        <w:t xml:space="preserve">La page de login est composée d’une fenêtre modale statique placée au centre de l’écran. Cette fenêtre affiche un formulaire contenant les deux champs de base permettant la connexion : champ du nom de l’utilisateur, champ du mot de passe. </w:t>
+      </w:r>
+    </w:p>
+    <w:p>
+      <w:r>
+        <w:t>En dessous de ces champs se trouvent le bouton d’envoi du formulaire ainsi qu’un lien vers la page d’inscription.</w:t>
       </w:r>
     </w:p>
     <w:p>
@@ -4195,12 +4272,7 @@
     </w:p>
     <w:p>
       <w:r>
-        <w:t>La page d’inscription est sensiblement la même que celle de connexion : un champ de confirmation du mot de pass</w:t>
-      </w:r>
-      <w:bookmarkStart w:id="13" w:name="_GoBack"/>
-      <w:bookmarkEnd w:id="13"/>
-      <w:r>
-        <w:t>e est rajouté. Le lien, quant à lui, redirige vers la page de connexion.</w:t>
+        <w:t>La page d’inscription est sensiblement la même que celle de connexion : un champ de confirmation du mot de passe est rajouté. Le lien, quant à lui, redirige vers la page de connexion.</w:t>
       </w:r>
     </w:p>
     <w:p>
@@ -4273,27 +4345,14 @@
       <w:r>
         <w:t xml:space="preserve">Figure </w:t>
       </w:r>
-      <w:r>
-        <w:fldChar w:fldCharType="begin"/>
-      </w:r>
-      <w:r>
-        <w:instrText xml:space="preserve"> SEQ Figure \* ARABIC </w:instrText>
-      </w:r>
-      <w:r>
-        <w:fldChar w:fldCharType="separate"/>
-      </w:r>
-      <w:r>
-        <w:rPr>
-          <w:noProof/>
-        </w:rPr>
-        <w:t>8</w:t>
-      </w:r>
-      <w:r>
-        <w:rPr>
-          <w:noProof/>
-        </w:rPr>
-        <w:fldChar w:fldCharType="end"/>
-      </w:r>
+      <w:fldSimple w:instr=" SEQ Figure \* ARABIC ">
+        <w:r>
+          <w:rPr>
+            <w:noProof/>
+          </w:rPr>
+          <w:t>8</w:t>
+        </w:r>
+      </w:fldSimple>
       <w:r>
         <w:t>: maquette homepage</w:t>
       </w:r>
@@ -4408,14 +4467,27 @@
       <w:r>
         <w:t xml:space="preserve">Figure </w:t>
       </w:r>
-      <w:fldSimple w:instr=" SEQ Figure \* ARABIC ">
-        <w:r>
-          <w:rPr>
-            <w:noProof/>
-          </w:rPr>
-          <w:t>9</w:t>
-        </w:r>
-      </w:fldSimple>
+      <w:r>
+        <w:fldChar w:fldCharType="begin"/>
+      </w:r>
+      <w:r>
+        <w:instrText xml:space="preserve"> SEQ Figure \* ARABIC </w:instrText>
+      </w:r>
+      <w:r>
+        <w:fldChar w:fldCharType="separate"/>
+      </w:r>
+      <w:r>
+        <w:rPr>
+          <w:noProof/>
+        </w:rPr>
+        <w:t>9</w:t>
+      </w:r>
+      <w:r>
+        <w:rPr>
+          <w:noProof/>
+        </w:rPr>
+        <w:fldChar w:fldCharType="end"/>
+      </w:r>
       <w:r>
         <w:t>: maquette page des artistes</w:t>
       </w:r>
@@ -4472,25 +4544,385 @@
     </w:p>
     <w:p>
       <w:pPr>
+        <w:pStyle w:val="Titre3"/>
+      </w:pPr>
+      <w:r>
+        <w:lastRenderedPageBreak/>
+        <w:t>Page des albums (audiothèque)</w:t>
+      </w:r>
+    </w:p>
+    <w:p>
+      <w:pPr>
+        <w:jc w:val="center"/>
+      </w:pPr>
+      <w:r>
+        <w:rPr>
+          <w:noProof/>
+          <w:lang w:eastAsia="fr-CH"/>
+        </w:rPr>
+        <w:drawing>
+          <wp:inline distT="0" distB="0" distL="0" distR="0">
+            <wp:extent cx="3295290" cy="2717321"/>
+            <wp:effectExtent l="0" t="0" r="635" b="6985"/>
+            <wp:docPr id="12" name="Image 12"/>
+            <wp:cNvGraphicFramePr>
+              <a:graphicFrameLocks xmlns:a="http://schemas.openxmlformats.org/drawingml/2006/main" noChangeAspect="1"/>
+            </wp:cNvGraphicFramePr>
+            <a:graphic xmlns:a="http://schemas.openxmlformats.org/drawingml/2006/main">
+              <a:graphicData uri="http://schemas.openxmlformats.org/drawingml/2006/picture">
+                <pic:pic xmlns:pic="http://schemas.openxmlformats.org/drawingml/2006/picture">
+                  <pic:nvPicPr>
+                    <pic:cNvPr id="0" name="mockupAlbums.png"/>
+                    <pic:cNvPicPr/>
+                  </pic:nvPicPr>
+                  <pic:blipFill rotWithShape="1">
+                    <a:blip r:embed="rId23">
+                      <a:extLst>
+                        <a:ext uri="{28A0092B-C50C-407E-A947-70E740481C1C}">
+                          <a14:useLocalDpi xmlns:a14="http://schemas.microsoft.com/office/drawing/2010/main" val="0"/>
+                        </a:ext>
+                      </a:extLst>
+                    </a:blip>
+                    <a:srcRect b="4999"/>
+                    <a:stretch/>
+                  </pic:blipFill>
+                  <pic:spPr bwMode="auto">
+                    <a:xfrm>
+                      <a:off x="0" y="0"/>
+                      <a:ext cx="3300940" cy="2721980"/>
+                    </a:xfrm>
+                    <a:prstGeom prst="rect">
+                      <a:avLst/>
+                    </a:prstGeom>
+                    <a:ln>
+                      <a:noFill/>
+                    </a:ln>
+                    <a:extLst>
+                      <a:ext uri="{53640926-AAD7-44D8-BBD7-CCE9431645EC}">
+                        <a14:shadowObscured xmlns:a14="http://schemas.microsoft.com/office/drawing/2010/main"/>
+                      </a:ext>
+                    </a:extLst>
+                  </pic:spPr>
+                </pic:pic>
+              </a:graphicData>
+            </a:graphic>
+          </wp:inline>
+        </w:drawing>
+      </w:r>
+    </w:p>
+    <w:p>
+      <w:pPr>
+        <w:spacing w:after="0"/>
+        <w:rPr>
+          <w:rStyle w:val="Emphaseple"/>
+        </w:rPr>
+      </w:pPr>
+      <w:r>
+        <w:rPr>
+          <w:rStyle w:val="Emphaseple"/>
+        </w:rPr>
+        <w:t>Composants notables :</w:t>
+      </w:r>
+    </w:p>
+    <w:p>
+      <w:pPr>
+        <w:pStyle w:val="Paragraphedeliste"/>
+        <w:numPr>
+          <w:ilvl w:val="0"/>
+          <w:numId w:val="10"/>
+        </w:numPr>
+        <w:spacing w:after="0"/>
+      </w:pPr>
+      <w:r>
+        <w:t xml:space="preserve">Tuiles </w:t>
+      </w:r>
+      <w:proofErr w:type="spellStart"/>
+      <w:r>
+        <w:t>clickables</w:t>
+      </w:r>
+      <w:proofErr w:type="spellEnd"/>
+    </w:p>
+    <w:p>
+      <w:r>
+        <w:t xml:space="preserve">La page des </w:t>
+      </w:r>
+      <w:r>
+        <w:t>albums</w:t>
+      </w:r>
+      <w:r>
+        <w:t xml:space="preserve"> affiche tous les </w:t>
+      </w:r>
+      <w:r>
+        <w:t>albums</w:t>
+      </w:r>
+      <w:r>
+        <w:t xml:space="preserve"> que l’utilisateur a dans son audiothèque. L’affichage se fait par un système de tuile. Appuyer sur une tuile envoie sur la page </w:t>
+      </w:r>
+      <w:r>
+        <w:t>des titres de l’album.</w:t>
+      </w:r>
+    </w:p>
+    <w:p>
+      <w:pPr>
+        <w:jc w:val="center"/>
+      </w:pPr>
+    </w:p>
+    <w:p>
+      <w:pPr>
         <w:pStyle w:val="Titre2"/>
       </w:pPr>
       <w:r>
+        <w:t>Fonctionnalités détaillées</w:t>
+      </w:r>
+    </w:p>
+    <w:p>
+      <w:r>
+        <w:t xml:space="preserve">Dans ce chapitre, les fonctionnalités de l’application seront </w:t>
+      </w:r>
+      <w:r>
+        <w:t>détaillées</w:t>
+      </w:r>
+      <w:r>
+        <w:t>.</w:t>
+      </w:r>
+    </w:p>
+    <w:p>
+      <w:pPr>
+        <w:pStyle w:val="Titre3"/>
+      </w:pPr>
+      <w:r>
+        <w:t>Connexion</w:t>
+      </w:r>
+      <w:r>
+        <w:t xml:space="preserve"> </w:t>
+      </w:r>
+    </w:p>
+    <w:p>
+      <w:r>
+        <w:t>Lors de l’arrivé d’un visiteur sur l’application, c’est la page d</w:t>
+      </w:r>
+      <w:r>
+        <w:t xml:space="preserve">e connexion qui s’affiche en premier lieu. Ici, l’utilisateur </w:t>
+      </w:r>
+      <w:r>
+        <w:t xml:space="preserve">se trouve face à un formulaire classique avec comme champs son identifiant ainsi que son mot de passe. </w:t>
+      </w:r>
+    </w:p>
+    <w:p>
+      <w:r>
+        <w:t>Il a ainsi la possibilité d’effectuer une identification afin d’avoir accès à son audiothèque personnelle.</w:t>
+      </w:r>
+    </w:p>
+    <w:p>
+      <w:pPr>
+        <w:pStyle w:val="Titre3"/>
+      </w:pPr>
+      <w:r>
+        <w:t>Inscription</w:t>
+      </w:r>
+    </w:p>
+    <w:p>
+      <w:r>
+        <w:t xml:space="preserve">Le visiteur de l’application a la possibilité de s’inscrire sur le site. Pour cela, il doit remplir le formulaire avec les valeurs adéquates. Après cela, l’utilisateur est ajouté dans la base de </w:t>
+      </w:r>
+      <w:r>
+        <w:t>données</w:t>
+      </w:r>
+      <w:r>
+        <w:t xml:space="preserve"> de l’application et peut désormais accéder au reste du site.</w:t>
+      </w:r>
+    </w:p>
+    <w:p>
+      <w:pPr>
+        <w:pStyle w:val="Titre3"/>
+      </w:pPr>
+      <w:r>
+        <w:t>Upload de fichiers .mp3</w:t>
+      </w:r>
+    </w:p>
+    <w:p>
+      <w:r>
+        <w:t>AudioFile Player permet d’accéder à ses fichiers .mp3 n’importe où. Pour cela, l’utilisateur doit passer par une étape de transfert de fichiers avec le serveur.</w:t>
+      </w:r>
+    </w:p>
+    <w:p>
+      <w:r>
+        <w:t xml:space="preserve">L’utilisateur peut ainsi choisir des fichiers sur son ordinateur qui seront ensuite transférés sur le serveur de l’application.  </w:t>
+      </w:r>
+    </w:p>
+    <w:p>
+      <w:pPr>
+        <w:pStyle w:val="Titre3"/>
+      </w:pPr>
+      <w:r>
+        <w:t>Vérification des métadonnées ID3</w:t>
+      </w:r>
+    </w:p>
+    <w:p>
+      <w:r>
+        <w:t>Un fichier .mp3 possède des métadonnées, des informations qui lui sont propres. Ces données sont : le nom de l’artiste, le nom de l’album, le nom de la piste, le nom du genre, entres autres.</w:t>
+      </w:r>
+    </w:p>
+    <w:p>
+      <w:r>
         <w:lastRenderedPageBreak/>
-        <w:t>Fonctionnalités détaillées</w:t>
-      </w:r>
-    </w:p>
+        <w:t>Pour s’assurer d’avoir des données cohérentes autant pour l’utilisateur que pour l’application, il est nécessaire que ces métadonnées soient remplies.</w:t>
+      </w:r>
+    </w:p>
+    <w:p>
+      <w:pPr>
+        <w:spacing w:after="0"/>
+      </w:pPr>
+      <w:r>
+        <w:t>Actuellement,</w:t>
+      </w:r>
+      <w:r>
+        <w:rPr>
+          <w:b/>
+        </w:rPr>
+        <w:t xml:space="preserve"> </w:t>
+      </w:r>
+      <w:r>
+        <w:t>le standard en vigueur pour les fichiers mp3 est l’ID3</w:t>
+      </w:r>
+      <w:r>
+        <w:t xml:space="preserve">. L’application se sert de cela pour vérifier si les métadonnées du titre uploadé ne sont pas vides. </w:t>
+      </w:r>
+    </w:p>
+    <w:p>
+      <w:pPr>
+        <w:spacing w:after="0"/>
+      </w:pPr>
+      <w:r>
+        <w:t>Si les métadonnées sont déjà remplies, l’upload se fait. Sinon, l’utilisateur est invité à modifier les fichiers incriminés et cela directement dans l’application. Une fois que le formulaire de modification des fichiers est valide, l’application accepte l’upload.</w:t>
+      </w:r>
+    </w:p>
+    <w:p>
+      <w:pPr>
+        <w:pStyle w:val="Titre3"/>
+      </w:pPr>
+      <w:r>
+        <w:t>Affichage de l’audiothèque</w:t>
+      </w:r>
+    </w:p>
+    <w:p>
+      <w:r>
+        <w:t xml:space="preserve">L’application permet à un utilisateur d’afficher les musiques qu’il a précédemment transférées sur le serveur. L’utilisateur peut afficher ses musiques de plusieurs manières. </w:t>
+      </w:r>
+    </w:p>
+    <w:p>
+      <w:r>
+        <w:t xml:space="preserve">Dans un premier temps, il peut afficher </w:t>
+      </w:r>
+      <w:r>
+        <w:t>une liste des artistes qui composent son audiothèque. Dans un deuxième temps, il peut afficher une liste de ses albums et finalement</w:t>
+      </w:r>
+      <w:r>
+        <w:t>,</w:t>
+      </w:r>
+      <w:r>
+        <w:t xml:space="preserve"> il peut afficher une liste comportant la totalité des titres qu’il possède.</w:t>
+      </w:r>
+    </w:p>
+    <w:p>
+      <w:r>
+        <w:t>Il y a également d’autres chemins possibles. Par exemple, si l’utilisateur sélectionne</w:t>
+      </w:r>
+      <w:r>
+        <w:t xml:space="preserve"> un artiste parmi </w:t>
+      </w:r>
+      <w:r>
+        <w:t>sa</w:t>
+      </w:r>
+      <w:r>
+        <w:t xml:space="preserve"> liste</w:t>
+      </w:r>
+      <w:r>
+        <w:t xml:space="preserve"> d’artistes</w:t>
+      </w:r>
+      <w:r>
+        <w:t xml:space="preserve">, </w:t>
+      </w:r>
+      <w:r>
+        <w:t>tous les albums de l’artiste apparaissent. Puis, s’il sélectionne un album parmi cette liste des albums, c’est tous les titres de l’album en question qui s’affichent.</w:t>
+      </w:r>
+    </w:p>
+    <w:p>
+      <w:r>
+        <w:t>L’application permet aussi à l’utilisateur de voir toutes ses listes de lectures.</w:t>
+      </w:r>
+    </w:p>
+    <w:p>
+      <w:pPr>
+        <w:pStyle w:val="Titre3"/>
+      </w:pPr>
+      <w:r>
+        <w:t>Lecture de fichiers .mp3</w:t>
+      </w:r>
+      <w:r>
+        <w:t xml:space="preserve"> </w:t>
+      </w:r>
+      <w:bookmarkStart w:id="13" w:name="_GoBack"/>
+      <w:bookmarkEnd w:id="13"/>
+    </w:p>
+    <w:p>
+      <w:r>
+        <w:t>L’application permet à l’utilisateur connecté de lire les fichiers mp3 qui composent son audiothèque. L’utilisateur peut effectuer plusieurs actions sur un fichier : lecture, morceau suivant ou précédant, pause</w:t>
+      </w:r>
+      <w:r>
+        <w:t xml:space="preserve"> et contrôler le volume sonore.</w:t>
+      </w:r>
+      <w:r>
+        <w:t xml:space="preserve"> </w:t>
+      </w:r>
+    </w:p>
+    <w:p>
+      <w:pPr>
+        <w:pStyle w:val="Titre3"/>
+      </w:pPr>
+      <w:r>
+        <w:t>Création de liste</w:t>
+      </w:r>
+      <w:r>
+        <w:t>s</w:t>
+      </w:r>
+      <w:r>
+        <w:t xml:space="preserve"> de lecture</w:t>
+      </w:r>
+    </w:p>
+    <w:p>
+      <w:r>
+        <w:t>L’application permet à un utilisateur de créer des listes de lecture contenant les titres qu’il souhaite. Il peut nommer sa liste de lecture puis y ajouter des titres.</w:t>
+      </w:r>
+      <w:r>
+        <w:t xml:space="preserve"> </w:t>
+      </w:r>
+      <w:r>
+        <w:t xml:space="preserve"> </w:t>
+      </w:r>
+    </w:p>
+    <w:p/>
     <w:p>
       <w:pPr>
         <w:pStyle w:val="Titre1"/>
       </w:pPr>
       <w:bookmarkStart w:id="14" w:name="_Toc484584688"/>
       <w:r>
+        <w:lastRenderedPageBreak/>
         <w:t>Analyse organique</w:t>
       </w:r>
       <w:bookmarkEnd w:id="14"/>
     </w:p>
     <w:p>
       <w:pPr>
+        <w:pStyle w:val="Titre2"/>
+      </w:pPr>
+      <w:r>
+        <w:t>Sécurité</w:t>
+      </w:r>
+    </w:p>
+    <w:p>
+      <w:pPr>
         <w:pStyle w:val="Titre1"/>
       </w:pPr>
       <w:bookmarkStart w:id="15" w:name="_Toc484584689"/>
@@ -4552,8 +4984,8 @@
       </w:r>
     </w:p>
     <w:sectPr>
-      <w:headerReference w:type="default" r:id="rId23"/>
-      <w:footerReference w:type="default" r:id="rId24"/>
+      <w:headerReference w:type="default" r:id="rId24"/>
+      <w:footerReference w:type="default" r:id="rId25"/>
       <w:pgSz w:w="11906" w:h="16838"/>
       <w:pgMar w:top="1417" w:right="1417" w:bottom="1417" w:left="1417" w:header="708" w:footer="708" w:gutter="0"/>
       <w:pgNumType w:start="0"/>
@@ -4638,7 +5070,7 @@
         <w:noProof/>
         <w:lang w:val="fr-FR"/>
       </w:rPr>
-      <w:t>10</w:t>
+      <w:t>12</w:t>
     </w:r>
     <w:r>
       <w:rPr>
@@ -4676,7 +5108,7 @@
         <w:noProof/>
         <w:lang w:val="fr-FR"/>
       </w:rPr>
-      <w:t>11</w:t>
+      <w:t>13</w:t>
     </w:r>
     <w:r>
       <w:rPr>
@@ -7756,7 +8188,7 @@
 </file>
 
 <file path=customXml/itemProps2.xml><?xml version="1.0" encoding="utf-8"?>
-<ds:datastoreItem xmlns:ds="http://schemas.openxmlformats.org/officeDocument/2006/customXml" ds:itemID="{4188DEED-29B9-42FC-BDB5-244F4C5DDAD1}">
+<ds:datastoreItem xmlns:ds="http://schemas.openxmlformats.org/officeDocument/2006/customXml" ds:itemID="{0162F3D6-ADC0-4A43-B1CC-672F3789B48E}">
   <ds:schemaRefs>
     <ds:schemaRef ds:uri="http://schemas.openxmlformats.org/officeDocument/2006/bibliography"/>
   </ds:schemaRefs>

</xml_diff>

<commit_message>
-modification des crud pour l'auto increment: null au lieu de double single quote
-documentation-technique: architecture du site et choix du spa
</commit_message>
<xml_diff>
--- a/documentation/documentation_technique.docx
+++ b/documentation/documentation_technique.docx
@@ -10,7 +10,6 @@
           <w:docPartUnique/>
         </w:docPartObj>
       </w:sdtPr>
-      <w:sdtEndPr/>
       <w:sdtContent>
         <w:tbl>
           <w:tblPr>
@@ -56,7 +55,6 @@
                   <w:calendar w:val="gregorian"/>
                 </w:date>
               </w:sdtPr>
-              <w:sdtEndPr/>
               <w:sdtContent>
                 <w:tc>
                   <w:tcPr>
@@ -126,7 +124,6 @@
                   <w:dataBinding w:prefixMappings="xmlns:ns0='http://schemas.openxmlformats.org/officeDocument/2006/extended-properties'" w:xpath="/ns0:Properties[1]/ns0:Company[1]" w:storeItemID="{6668398D-A668-4E3E-A5EB-62B293D839F1}"/>
                   <w:text/>
                 </w:sdtPr>
-                <w:sdtEndPr/>
                 <w:sdtContent>
                   <w:p>
                     <w:pPr>
@@ -162,7 +159,6 @@
                   <w:dataBinding w:prefixMappings="xmlns:ns0='http://schemas.openxmlformats.org/package/2006/metadata/core-properties' xmlns:ns1='http://purl.org/dc/elements/1.1/'" w:xpath="/ns0:coreProperties[1]/ns1:creator[1]" w:storeItemID="{6C3C8BC8-F283-45AE-878A-BAB7291924A1}"/>
                   <w:text/>
                 </w:sdtPr>
-                <w:sdtEndPr/>
                 <w:sdtContent>
                   <w:p>
                     <w:pPr>
@@ -243,7 +239,6 @@
                     <w:dataBinding w:prefixMappings="xmlns:ns0='http://schemas.openxmlformats.org/package/2006/metadata/core-properties' xmlns:ns1='http://purl.org/dc/elements/1.1/'" w:xpath="/ns0:coreProperties[1]/ns1:title[1]" w:storeItemID="{6C3C8BC8-F283-45AE-878A-BAB7291924A1}"/>
                     <w:text/>
                   </w:sdtPr>
-                  <w:sdtEndPr/>
                   <w:sdtContent>
                     <w:r>
                       <w:rPr>
@@ -282,7 +277,6 @@
                 <w:dataBinding w:prefixMappings="xmlns:ns0='http://schemas.microsoft.com/office/2006/coverPageProps'" w:xpath="/ns0:CoverPageProperties[1]/ns0:Abstract[1]" w:storeItemID="{55AF091B-3C7A-41E3-B477-F2FDAA23CFDA}"/>
                 <w:text/>
               </w:sdtPr>
-              <w:sdtEndPr/>
               <w:sdtContent>
                 <w:tc>
                   <w:tcPr>
@@ -344,7 +338,6 @@
           <w:docPartUnique/>
         </w:docPartObj>
       </w:sdtPr>
-      <w:sdtEndPr/>
       <w:sdtContent>
         <w:p>
           <w:pPr>
@@ -2240,13 +2233,8 @@
             </w:r>
           </w:p>
           <w:p>
-            <w:proofErr w:type="spellStart"/>
-            <w:r>
-              <w:t>Eric</w:t>
-            </w:r>
-            <w:proofErr w:type="spellEnd"/>
-            <w:r>
-              <w:t xml:space="preserve"> FEHR</w:t>
+            <w:r>
+              <w:t>Eric FEHR</w:t>
             </w:r>
           </w:p>
           <w:p>
@@ -2894,19 +2882,11 @@
       <w:r>
         <w:t xml:space="preserve">IDE : </w:t>
       </w:r>
-      <w:proofErr w:type="spellStart"/>
       <w:r>
         <w:rPr>
           <w:i/>
         </w:rPr>
-        <w:t>NetBeans</w:t>
-      </w:r>
-      <w:proofErr w:type="spellEnd"/>
-      <w:r>
-        <w:rPr>
-          <w:i/>
-        </w:rPr>
-        <w:t xml:space="preserve"> IDE</w:t>
+        <w:t>NetBeans IDE</w:t>
       </w:r>
     </w:p>
     <w:p>
@@ -2920,14 +2900,12 @@
       <w:r>
         <w:t xml:space="preserve">Serveur local : </w:t>
       </w:r>
-      <w:proofErr w:type="spellStart"/>
       <w:r>
         <w:rPr>
           <w:i/>
         </w:rPr>
         <w:t>EasyPHP</w:t>
       </w:r>
-      <w:proofErr w:type="spellEnd"/>
     </w:p>
     <w:p>
       <w:pPr>
@@ -2979,14 +2957,12 @@
       <w:r>
         <w:t xml:space="preserve"> : </w:t>
       </w:r>
-      <w:proofErr w:type="spellStart"/>
       <w:r>
         <w:rPr>
           <w:i/>
         </w:rPr>
         <w:t>Balsamiq</w:t>
       </w:r>
-      <w:proofErr w:type="spellEnd"/>
     </w:p>
     <w:p>
       <w:pPr>
@@ -3016,27 +2992,21 @@
         <w:pStyle w:val="Titre2"/>
       </w:pPr>
       <w:bookmarkStart w:id="10" w:name="_Toc484584685"/>
-      <w:proofErr w:type="spellStart"/>
-      <w:proofErr w:type="gramStart"/>
       <w:r>
         <w:t>iMusic</w:t>
       </w:r>
       <w:bookmarkEnd w:id="10"/>
-      <w:proofErr w:type="spellEnd"/>
-      <w:proofErr w:type="gramEnd"/>
     </w:p>
     <w:p>
       <w:r>
         <w:t xml:space="preserve">L’application </w:t>
       </w:r>
-      <w:proofErr w:type="spellStart"/>
       <w:r>
         <w:rPr>
           <w:b/>
         </w:rPr>
         <w:t>iMusic</w:t>
       </w:r>
-      <w:proofErr w:type="spellEnd"/>
       <w:r>
         <w:t xml:space="preserve"> est un outil puissant pour gérer sa collection de musiques.</w:t>
       </w:r>
@@ -3044,25 +3014,7 @@
         <w:t xml:space="preserve"> En plus de pouvoir déposer ses propres titres, l’application</w:t>
       </w:r>
       <w:r>
-        <w:t xml:space="preserve"> permet d’écouter des musiques à partir d’autres logiciels comme </w:t>
-      </w:r>
-      <w:proofErr w:type="spellStart"/>
-      <w:r>
-        <w:t>Spotify</w:t>
-      </w:r>
-      <w:proofErr w:type="spellEnd"/>
-      <w:r>
-        <w:t xml:space="preserve"> ou YouTube. </w:t>
-      </w:r>
-      <w:proofErr w:type="spellStart"/>
-      <w:proofErr w:type="gramStart"/>
-      <w:r>
-        <w:t>iMusic</w:t>
-      </w:r>
-      <w:proofErr w:type="spellEnd"/>
-      <w:proofErr w:type="gramEnd"/>
-      <w:r>
-        <w:t xml:space="preserve"> propose également sa propre librairie musicale, afin de pouvoir écouter de la musique populaire sans avoir à la télécharger. </w:t>
+        <w:t xml:space="preserve"> permet d’écouter des musiques à partir d’autres logiciels comme Spotify ou YouTube. iMusic propose également sa propre librairie musicale, afin de pouvoir écouter de la musique populaire sans avoir à la télécharger. </w:t>
       </w:r>
     </w:p>
     <w:p>
@@ -3177,13 +3129,8 @@
         <w:fldChar w:fldCharType="end"/>
       </w:r>
       <w:r>
-        <w:t xml:space="preserve">: </w:t>
-      </w:r>
-      <w:proofErr w:type="spellStart"/>
-      <w:r>
-        <w:t>iMusic</w:t>
-      </w:r>
-      <w:proofErr w:type="spellEnd"/>
+        <w:t>: iMusic</w:t>
+      </w:r>
     </w:p>
     <w:p>
       <w:pPr>
@@ -3472,14 +3419,27 @@
       <w:r>
         <w:t xml:space="preserve">Figure </w:t>
       </w:r>
-      <w:fldSimple w:instr=" SEQ Figure \* ARABIC ">
-        <w:r>
-          <w:rPr>
-            <w:noProof/>
-          </w:rPr>
-          <w:t>5</w:t>
-        </w:r>
-      </w:fldSimple>
+      <w:r>
+        <w:fldChar w:fldCharType="begin"/>
+      </w:r>
+      <w:r>
+        <w:instrText xml:space="preserve"> SEQ Figure \* ARABIC </w:instrText>
+      </w:r>
+      <w:r>
+        <w:fldChar w:fldCharType="separate"/>
+      </w:r>
+      <w:r>
+        <w:rPr>
+          <w:noProof/>
+        </w:rPr>
+        <w:t>5</w:t>
+      </w:r>
+      <w:r>
+        <w:rPr>
+          <w:noProof/>
+        </w:rPr>
+        <w:fldChar w:fldCharType="end"/>
+      </w:r>
       <w:r>
         <w:t>: diagramme plan du site</w:t>
       </w:r>
@@ -4134,14 +4094,27 @@
       <w:r>
         <w:t xml:space="preserve">Figure </w:t>
       </w:r>
-      <w:fldSimple w:instr=" SEQ Figure \* ARABIC ">
-        <w:r>
-          <w:rPr>
-            <w:noProof/>
-          </w:rPr>
-          <w:t>7</w:t>
-        </w:r>
-      </w:fldSimple>
+      <w:r>
+        <w:fldChar w:fldCharType="begin"/>
+      </w:r>
+      <w:r>
+        <w:instrText xml:space="preserve"> SEQ Figure \* ARABIC </w:instrText>
+      </w:r>
+      <w:r>
+        <w:fldChar w:fldCharType="separate"/>
+      </w:r>
+      <w:r>
+        <w:rPr>
+          <w:noProof/>
+        </w:rPr>
+        <w:t>7</w:t>
+      </w:r>
+      <w:r>
+        <w:rPr>
+          <w:noProof/>
+        </w:rPr>
+        <w:fldChar w:fldCharType="end"/>
+      </w:r>
       <w:r>
         <w:t>: maquette page de login</w:t>
       </w:r>
@@ -4345,14 +4318,27 @@
       <w:r>
         <w:t xml:space="preserve">Figure </w:t>
       </w:r>
-      <w:fldSimple w:instr=" SEQ Figure \* ARABIC ">
-        <w:r>
-          <w:rPr>
-            <w:noProof/>
-          </w:rPr>
-          <w:t>8</w:t>
-        </w:r>
-      </w:fldSimple>
+      <w:r>
+        <w:fldChar w:fldCharType="begin"/>
+      </w:r>
+      <w:r>
+        <w:instrText xml:space="preserve"> SEQ Figure \* ARABIC </w:instrText>
+      </w:r>
+      <w:r>
+        <w:fldChar w:fldCharType="separate"/>
+      </w:r>
+      <w:r>
+        <w:rPr>
+          <w:noProof/>
+        </w:rPr>
+        <w:t>8</w:t>
+      </w:r>
+      <w:r>
+        <w:rPr>
+          <w:noProof/>
+        </w:rPr>
+        <w:fldChar w:fldCharType="end"/>
+      </w:r>
       <w:r>
         <w:t>: maquette homepage</w:t>
       </w:r>
@@ -4634,32 +4620,12 @@
         <w:spacing w:after="0"/>
       </w:pPr>
       <w:r>
-        <w:t xml:space="preserve">Tuiles </w:t>
-      </w:r>
-      <w:proofErr w:type="spellStart"/>
-      <w:r>
-        <w:t>clickables</w:t>
-      </w:r>
-      <w:proofErr w:type="spellEnd"/>
-    </w:p>
-    <w:p>
-      <w:r>
-        <w:t xml:space="preserve">La page des </w:t>
-      </w:r>
-      <w:r>
-        <w:t>albums</w:t>
-      </w:r>
-      <w:r>
-        <w:t xml:space="preserve"> affiche tous les </w:t>
-      </w:r>
-      <w:r>
-        <w:t>albums</w:t>
-      </w:r>
-      <w:r>
-        <w:t xml:space="preserve"> que l’utilisateur a dans son audiothèque. L’affichage se fait par un système de tuile. Appuyer sur une tuile envoie sur la page </w:t>
-      </w:r>
-      <w:r>
-        <w:t>des titres de l’album.</w:t>
+        <w:t>Tuiles clickables</w:t>
+      </w:r>
+    </w:p>
+    <w:p>
+      <w:r>
+        <w:t>La page des albums affiche tous les albums que l’utilisateur a dans son audiothèque. L’affichage se fait par un système de tuile. Appuyer sur une tuile envoie sur la page des titres de l’album.</w:t>
       </w:r>
     </w:p>
     <w:p>
@@ -4699,10 +4665,7 @@
     </w:p>
     <w:p>
       <w:r>
-        <w:t>Lors de l’arrivé d’un visiteur sur l’application, c’est la page d</w:t>
-      </w:r>
-      <w:r>
-        <w:t xml:space="preserve">e connexion qui s’affiche en premier lieu. Ici, l’utilisateur </w:t>
+        <w:t xml:space="preserve">Lors de l’arrivé d’un visiteur sur l’application, c’est la page de connexion qui s’affiche en premier lieu. Ici, l’utilisateur </w:t>
       </w:r>
       <w:r>
         <w:t xml:space="preserve">se trouve face à un formulaire classique avec comme champs son identifiant ainsi que son mot de passe. </w:t>
@@ -4826,25 +4789,7 @@
     </w:p>
     <w:p>
       <w:r>
-        <w:t>Il y a également d’autres chemins possibles. Par exemple, si l’utilisateur sélectionne</w:t>
-      </w:r>
-      <w:r>
-        <w:t xml:space="preserve"> un artiste parmi </w:t>
-      </w:r>
-      <w:r>
-        <w:t>sa</w:t>
-      </w:r>
-      <w:r>
-        <w:t xml:space="preserve"> liste</w:t>
-      </w:r>
-      <w:r>
-        <w:t xml:space="preserve"> d’artistes</w:t>
-      </w:r>
-      <w:r>
-        <w:t xml:space="preserve">, </w:t>
-      </w:r>
-      <w:r>
-        <w:t>tous les albums de l’artiste apparaissent. Puis, s’il sélectionne un album parmi cette liste des albums, c’est tous les titres de l’album en question qui s’affichent.</w:t>
+        <w:t>Il y a également d’autres chemins possibles. Par exemple, si l’utilisateur sélectionne un artiste parmi sa liste d’artistes, tous les albums de l’artiste apparaissent. Puis, s’il sélectionne un album parmi cette liste des albums, c’est tous les titres de l’album en question qui s’affichent.</w:t>
       </w:r>
     </w:p>
     <w:p>
@@ -4862,8 +4807,6 @@
       <w:r>
         <w:t xml:space="preserve"> </w:t>
       </w:r>
-      <w:bookmarkStart w:id="13" w:name="_GoBack"/>
-      <w:bookmarkEnd w:id="13"/>
     </w:p>
     <w:p>
       <w:r>
@@ -4900,21 +4843,597 @@
       <w:r>
         <w:t xml:space="preserve"> </w:t>
       </w:r>
-    </w:p>
-    <w:p/>
+      <w:bookmarkStart w:id="13" w:name="_Toc484584688"/>
+    </w:p>
+    <w:p>
+      <w:pPr>
+        <w:jc w:val="left"/>
+        <w:rPr>
+          <w:rFonts w:asciiTheme="majorHAnsi" w:eastAsiaTheme="majorEastAsia" w:hAnsiTheme="majorHAnsi" w:cstheme="majorBidi"/>
+          <w:b/>
+          <w:bCs/>
+          <w:color w:val="527D55" w:themeColor="accent1" w:themeShade="BF"/>
+          <w:sz w:val="28"/>
+          <w:szCs w:val="28"/>
+        </w:rPr>
+      </w:pPr>
+      <w:r>
+        <w:br w:type="page"/>
+      </w:r>
+    </w:p>
     <w:p>
       <w:pPr>
         <w:pStyle w:val="Titre1"/>
       </w:pPr>
-      <w:bookmarkStart w:id="14" w:name="_Toc484584688"/>
       <w:r>
         <w:lastRenderedPageBreak/>
         <w:t>Analyse organique</w:t>
       </w:r>
+      <w:bookmarkEnd w:id="13"/>
+    </w:p>
+    <w:p>
+      <w:pPr>
+        <w:pStyle w:val="Titre2"/>
+      </w:pPr>
+      <w:r>
+        <w:t>Le choix du single-page</w:t>
+      </w:r>
+    </w:p>
+    <w:p>
+      <w:r>
+        <w:t xml:space="preserve">La structure de l’application est une notion importante lors de la réalisation d’un projet. Chaque structure, design patterns ont leurs forces et faiblesses. Pour la réalisation de mon application de streaming audio, </w:t>
+      </w:r>
+      <w:r>
+        <w:rPr>
+          <w:b/>
+        </w:rPr>
+        <w:t>il était nécessaire d’avoir une application qui soit exempt</w:t>
+      </w:r>
+      <w:r>
+        <w:rPr>
+          <w:b/>
+        </w:rPr>
+        <w:t>e</w:t>
+      </w:r>
+      <w:r>
+        <w:rPr>
+          <w:b/>
+        </w:rPr>
+        <w:t xml:space="preserve"> de rafraîchissement de page</w:t>
+      </w:r>
+      <w:r>
+        <w:t>, faute de quoi la musique en cours de lecture serait tout simplement coupée, arrêtée.</w:t>
+      </w:r>
+      <w:r>
+        <w:t xml:space="preserve"> Ainsi, mon choix s’est porté sur la conception d’une application web dite « monopage » ou, en anglais, </w:t>
+      </w:r>
+      <w:r>
+        <w:rPr>
+          <w:b/>
+        </w:rPr>
+        <w:t>single-page application (SPA)</w:t>
+      </w:r>
+      <w:r>
+        <w:t>.</w:t>
+      </w:r>
+      <w:r>
+        <w:t xml:space="preserve"> </w:t>
+      </w:r>
+    </w:p>
+    <w:p>
+      <w:r>
+        <w:t xml:space="preserve">Ce type d’application permet d’éviter le </w:t>
+      </w:r>
+      <w:r>
+        <w:t xml:space="preserve">rechargement d’une page </w:t>
+      </w:r>
+      <w:r>
+        <w:t>à chaque action de l’utilisateur</w:t>
+      </w:r>
+      <w:r>
+        <w:t> car une SPA</w:t>
+      </w:r>
+      <w:r>
+        <w:t xml:space="preserve"> créer les vues dynamiquement et les affichent sans recharger la page.</w:t>
+      </w:r>
+      <w:r>
+        <w:t xml:space="preserve"> </w:t>
+      </w:r>
+    </w:p>
+    <w:p>
+      <w:r>
+        <w:t>Evidemment, une application moderne ne peut se faire sans une base de données. L’application AudioFile Player a également besoin d’upload une certaine quantité de fichiers</w:t>
+      </w:r>
+      <w:r>
+        <w:t>,</w:t>
+      </w:r>
+      <w:r>
+        <w:t xml:space="preserve"> d’où l’importance d’avoir un serveur distant. Pour communiquer avec ce serveur sans rechargement de page, </w:t>
+      </w:r>
+      <w:r>
+        <w:rPr>
+          <w:b/>
+        </w:rPr>
+        <w:t>l’application utilise des requêtes HTTP avec AJAX</w:t>
+      </w:r>
+      <w:r>
+        <w:t xml:space="preserve"> (</w:t>
+      </w:r>
+      <w:r>
+        <w:t>Asynchronous JavaScript and XML</w:t>
+      </w:r>
+      <w:r>
+        <w:t>).</w:t>
+      </w:r>
+    </w:p>
+    <w:p>
+      <w:pPr>
+        <w:pStyle w:val="Titre2"/>
+      </w:pPr>
+      <w:r>
+        <w:t>Architecture du site</w:t>
+      </w:r>
+    </w:p>
+    <w:p/>
+    <w:p>
+      <w:pPr>
+        <w:jc w:val="center"/>
+      </w:pPr>
+      <w:r>
+        <w:rPr>
+          <w:rFonts w:ascii="Arial" w:hAnsi="Arial" w:cs="Arial"/>
+          <w:noProof/>
+          <w:color w:val="000000"/>
+          <w:lang w:eastAsia="fr-CH"/>
+        </w:rPr>
+        <w:drawing>
+          <wp:inline distT="0" distB="0" distL="0" distR="0">
+            <wp:extent cx="4270076" cy="2470007"/>
+            <wp:effectExtent l="57150" t="57150" r="111760" b="121285"/>
+            <wp:docPr id="13" name="Image 13" descr="https://lh4.googleusercontent.com/kpVByRv_L3MetFkQu7Gw1NfFUC86MHFoeZBgRPw52hRxODmMBZFrwMFqk7ItpKlCw_15cw0q6Z0jrdx0cjJZpgWZ8TtjVinfQYkI0eZERprXvB-Sl7kF1sVszPC4Ly0mzrpv6cPD"/>
+            <wp:cNvGraphicFramePr>
+              <a:graphicFrameLocks xmlns:a="http://schemas.openxmlformats.org/drawingml/2006/main" noChangeAspect="1"/>
+            </wp:cNvGraphicFramePr>
+            <a:graphic xmlns:a="http://schemas.openxmlformats.org/drawingml/2006/main">
+              <a:graphicData uri="http://schemas.openxmlformats.org/drawingml/2006/picture">
+                <pic:pic xmlns:pic="http://schemas.openxmlformats.org/drawingml/2006/picture">
+                  <pic:nvPicPr>
+                    <pic:cNvPr id="0" name="Picture 3" descr="https://lh4.googleusercontent.com/kpVByRv_L3MetFkQu7Gw1NfFUC86MHFoeZBgRPw52hRxODmMBZFrwMFqk7ItpKlCw_15cw0q6Z0jrdx0cjJZpgWZ8TtjVinfQYkI0eZERprXvB-Sl7kF1sVszPC4Ly0mzrpv6cPD"/>
+                    <pic:cNvPicPr>
+                      <a:picLocks noChangeAspect="1" noChangeArrowheads="1"/>
+                    </pic:cNvPicPr>
+                  </pic:nvPicPr>
+                  <pic:blipFill rotWithShape="1">
+                    <a:blip r:embed="rId24">
+                      <a:extLst>
+                        <a:ext uri="{28A0092B-C50C-407E-A947-70E740481C1C}">
+                          <a14:useLocalDpi xmlns:a14="http://schemas.microsoft.com/office/drawing/2010/main" val="0"/>
+                        </a:ext>
+                      </a:extLst>
+                    </a:blip>
+                    <a:srcRect l="38949" t="72406" r="10326"/>
+                    <a:stretch/>
+                  </pic:blipFill>
+                  <pic:spPr bwMode="auto">
+                    <a:xfrm>
+                      <a:off x="0" y="0"/>
+                      <a:ext cx="4285455" cy="2478903"/>
+                    </a:xfrm>
+                    <a:prstGeom prst="rect">
+                      <a:avLst/>
+                    </a:prstGeom>
+                    <a:ln w="12700" cap="sq">
+                      <a:solidFill>
+                        <a:srgbClr val="000000"/>
+                      </a:solidFill>
+                      <a:prstDash val="solid"/>
+                      <a:miter lim="800000"/>
+                    </a:ln>
+                    <a:effectLst>
+                      <a:outerShdw blurRad="50800" dist="38100" dir="2700000" algn="tl" rotWithShape="0">
+                        <a:srgbClr val="000000">
+                          <a:alpha val="43000"/>
+                        </a:srgbClr>
+                      </a:outerShdw>
+                    </a:effectLst>
+                    <a:extLst>
+                      <a:ext uri="{53640926-AAD7-44D8-BBD7-CCE9431645EC}">
+                        <a14:shadowObscured xmlns:a14="http://schemas.microsoft.com/office/drawing/2010/main"/>
+                      </a:ext>
+                    </a:extLst>
+                  </pic:spPr>
+                </pic:pic>
+              </a:graphicData>
+            </a:graphic>
+          </wp:inline>
+        </w:drawing>
+      </w:r>
+    </w:p>
+    <w:p>
+      <w:r>
+        <w:t xml:space="preserve">L’architecture du site peut se diviser en 4 éléments : </w:t>
+      </w:r>
+    </w:p>
+    <w:p>
+      <w:pPr>
+        <w:pStyle w:val="Paragraphedeliste"/>
+        <w:numPr>
+          <w:ilvl w:val="0"/>
+          <w:numId w:val="12"/>
+        </w:numPr>
+      </w:pPr>
+      <w:r>
+        <w:t>Le routeur</w:t>
+      </w:r>
+    </w:p>
+    <w:p>
+      <w:pPr>
+        <w:pStyle w:val="Paragraphedeliste"/>
+        <w:numPr>
+          <w:ilvl w:val="0"/>
+          <w:numId w:val="12"/>
+        </w:numPr>
+      </w:pPr>
+      <w:r>
+        <w:t>Les modèles</w:t>
+      </w:r>
+    </w:p>
+    <w:p>
+      <w:pPr>
+        <w:pStyle w:val="Paragraphedeliste"/>
+        <w:numPr>
+          <w:ilvl w:val="0"/>
+          <w:numId w:val="12"/>
+        </w:numPr>
+      </w:pPr>
+      <w:r>
+        <w:t>Les vues</w:t>
+      </w:r>
+    </w:p>
+    <w:p>
+      <w:pPr>
+        <w:pStyle w:val="Paragraphedeliste"/>
+        <w:numPr>
+          <w:ilvl w:val="0"/>
+          <w:numId w:val="12"/>
+        </w:numPr>
+      </w:pPr>
+      <w:r>
+        <w:t>Le serveur</w:t>
+      </w:r>
+    </w:p>
+    <w:p>
+      <w:pPr>
+        <w:rPr>
+          <w:rFonts w:asciiTheme="majorHAnsi" w:eastAsiaTheme="majorEastAsia" w:hAnsiTheme="majorHAnsi" w:cstheme="majorBidi"/>
+          <w:b/>
+          <w:bCs/>
+          <w:color w:val="72A376" w:themeColor="accent1"/>
+        </w:rPr>
+      </w:pPr>
+      <w:r>
+        <w:t xml:space="preserve"> Le rou</w:t>
+      </w:r>
+      <w:r>
+        <w:t>teur « écoute » le changement d’url</w:t>
+      </w:r>
+      <w:r>
+        <w:t xml:space="preserve"> pour générer la vue correspondante. Chaque vue est rattaché à son modèle qui s’occupe quant à lui d’observer puis modifier la vue</w:t>
+      </w:r>
+      <w:r>
+        <w:t xml:space="preserve"> actuelle</w:t>
+      </w:r>
+      <w:r>
+        <w:t xml:space="preserve"> selon les actions qui lui sont demandés. </w:t>
+      </w:r>
+      <w:r>
+        <w:t>Le modèle s’occupe également de communiquer avec le serveur par le biais de requêtes.</w:t>
+      </w:r>
+      <w:r>
+        <w:br w:type="page"/>
+      </w:r>
+    </w:p>
+    <w:p>
+      <w:pPr>
+        <w:pStyle w:val="Titre3"/>
+      </w:pPr>
+      <w:r>
+        <w:lastRenderedPageBreak/>
+        <w:t>Routeur</w:t>
+      </w:r>
+    </w:p>
+    <w:p>
+      <w:pPr>
+        <w:rPr>
+          <w:b/>
+        </w:rPr>
+      </w:pPr>
+      <w:r>
+        <w:t>Dans l’optique de créer une SPA, il m’était nécessaire de gérer le routage des « pages ». Pages dans le sens, pages vues par l’utilisateur de l’application. Le routage est donc</w:t>
+      </w:r>
+      <w:r>
+        <w:t xml:space="preserve"> le système qui va s’occuper de</w:t>
+      </w:r>
+      <w:r>
+        <w:t xml:space="preserve"> donner à l’utilisateur la page qui correspond à l’action qu’il fait. La route est codée en JavaScript et se trouve sur la page </w:t>
+      </w:r>
+      <w:r>
+        <w:rPr>
+          <w:b/>
+        </w:rPr>
+        <w:t>routes.js</w:t>
+      </w:r>
+    </w:p>
+    <w:p>
+      <w:pPr>
+        <w:pStyle w:val="Titre4"/>
+      </w:pPr>
+      <w:r>
+        <w:t>Fonctionnement</w:t>
+      </w:r>
+    </w:p>
+    <w:p>
+      <w:r>
+        <w:t>Pour pouvoir effectuer un routage, il est nécessaire d’avoir un événement qui détecte un changement de « page ». Dans la plupart des SPA, le changement de « page » se fait par l’intermédiaire d’un changement d’une partie de l’URL. Ce changement se détecte en général d’après une ancre (anchor) particulière, la plupart du temps le symbole ‘#’ suivi d’un mot-clé (ex : #accueil, #apropos, #commenter etc.).</w:t>
+      </w:r>
+    </w:p>
+    <w:p>
+      <w:r>
+        <w:t xml:space="preserve">Pour détecter ce changement en JavaScript, </w:t>
+      </w:r>
+      <w:r>
+        <w:rPr>
+          <w:b/>
+        </w:rPr>
+        <w:t>un événement existe déjà nativement : « hashchange »</w:t>
+      </w:r>
+      <w:r>
+        <w:t>.</w:t>
+      </w:r>
+      <w:r>
+        <w:t xml:space="preserve"> Cet événement permet donc de vérifier les changements du hash de l’url, c’est-à-dire la chaine de caractères qui suit ‘#’. </w:t>
+      </w:r>
+    </w:p>
+    <w:p>
+      <w:r>
+        <w:t>Egalement, il faut définir les différentes routes possibles pour l’application. En règle générale, il est judicieux d’avoir une route par vue afin d’améliorer la cohérence et la lisibilité du code. Dans le cas d’AudioFilePlayer, les routes principales sont :</w:t>
+      </w:r>
+    </w:p>
+    <w:p>
+      <w:pPr>
+        <w:keepNext/>
+        <w:jc w:val="center"/>
+      </w:pPr>
+      <w:r>
+        <w:rPr>
+          <w:rFonts w:ascii="Arial" w:hAnsi="Arial" w:cs="Arial"/>
+          <w:noProof/>
+          <w:color w:val="000000"/>
+          <w:lang w:eastAsia="fr-CH"/>
+        </w:rPr>
+        <w:drawing>
+          <wp:inline distT="0" distB="0" distL="0" distR="0" wp14:anchorId="6CD756CA" wp14:editId="1C296D09">
+            <wp:extent cx="5701607" cy="3165894"/>
+            <wp:effectExtent l="0" t="0" r="0" b="0"/>
+            <wp:docPr id="11" name="Image 11" descr="https://lh4.googleusercontent.com/qea3zumUZvybbVo0FehB-n8oxgxkmBC2SFmiJEegjiZKLlu4HlWG8uqv4-oxbpuNLtr_7UCXrc_pAHvG68nHYj802yKchMtXiPJdj4jNbdaeJ0F4xz1NLMF27YlGvMLrjaD_8EJ_"/>
+            <wp:cNvGraphicFramePr>
+              <a:graphicFrameLocks xmlns:a="http://schemas.openxmlformats.org/drawingml/2006/main" noChangeAspect="1"/>
+            </wp:cNvGraphicFramePr>
+            <a:graphic xmlns:a="http://schemas.openxmlformats.org/drawingml/2006/main">
+              <a:graphicData uri="http://schemas.openxmlformats.org/drawingml/2006/picture">
+                <pic:pic xmlns:pic="http://schemas.openxmlformats.org/drawingml/2006/picture">
+                  <pic:nvPicPr>
+                    <pic:cNvPr id="0" name="Picture 1" descr="https://lh4.googleusercontent.com/qea3zumUZvybbVo0FehB-n8oxgxkmBC2SFmiJEegjiZKLlu4HlWG8uqv4-oxbpuNLtr_7UCXrc_pAHvG68nHYj802yKchMtXiPJdj4jNbdaeJ0F4xz1NLMF27YlGvMLrjaD_8EJ_"/>
+                    <pic:cNvPicPr>
+                      <a:picLocks noChangeAspect="1" noChangeArrowheads="1"/>
+                    </pic:cNvPicPr>
+                  </pic:nvPicPr>
+                  <pic:blipFill rotWithShape="1">
+                    <a:blip r:embed="rId25">
+                      <a:extLst>
+                        <a:ext uri="{28A0092B-C50C-407E-A947-70E740481C1C}">
+                          <a14:useLocalDpi xmlns:a14="http://schemas.microsoft.com/office/drawing/2010/main" val="0"/>
+                        </a:ext>
+                      </a:extLst>
+                    </a:blip>
+                    <a:srcRect l="15037" t="51158" r="16120"/>
+                    <a:stretch/>
+                  </pic:blipFill>
+                  <pic:spPr bwMode="auto">
+                    <a:xfrm>
+                      <a:off x="0" y="0"/>
+                      <a:ext cx="5704594" cy="3167553"/>
+                    </a:xfrm>
+                    <a:prstGeom prst="rect">
+                      <a:avLst/>
+                    </a:prstGeom>
+                    <a:noFill/>
+                    <a:ln>
+                      <a:noFill/>
+                    </a:ln>
+                    <a:extLst>
+                      <a:ext uri="{53640926-AAD7-44D8-BBD7-CCE9431645EC}">
+                        <a14:shadowObscured xmlns:a14="http://schemas.microsoft.com/office/drawing/2010/main"/>
+                      </a:ext>
+                    </a:extLst>
+                  </pic:spPr>
+                </pic:pic>
+              </a:graphicData>
+            </a:graphic>
+          </wp:inline>
+        </w:drawing>
+      </w:r>
+    </w:p>
+    <w:p>
+      <w:pPr>
+        <w:pStyle w:val="Lgende"/>
+        <w:jc w:val="center"/>
+      </w:pPr>
+      <w:r>
+        <w:t xml:space="preserve">Figure </w:t>
+      </w:r>
+      <w:r>
+        <w:fldChar w:fldCharType="begin"/>
+      </w:r>
+      <w:r>
+        <w:instrText xml:space="preserve"> SEQ Figure \* ARABIC </w:instrText>
+      </w:r>
+      <w:r>
+        <w:fldChar w:fldCharType="separate"/>
+      </w:r>
+      <w:r>
+        <w:rPr>
+          <w:noProof/>
+        </w:rPr>
+        <w:t>10</w:t>
+      </w:r>
+      <w:r>
+        <w:fldChar w:fldCharType="end"/>
+      </w:r>
+      <w:r>
+        <w:t>: routes de l'application</w:t>
+      </w:r>
+    </w:p>
+    <w:p>
+      <w:r>
+        <w:t>La première route est ainsi #login, qui comme son nom l’indique s’occupe du login/inscription. Une fois l’action de connexion effectuée, on change le hash du site pour ainsi rediriger l’utilisateur sur une nouvelle route. Les routes qui suivent #login sont les différentes « pages » que l’utilisateur peut voir.</w:t>
+      </w:r>
+    </w:p>
+    <w:p>
+      <w:r>
+        <w:t>De plus,</w:t>
+      </w:r>
+      <w:r>
+        <w:t xml:space="preserve"> ce système de route permet de gérer des espèces de « sous-pages ». Ainsi, #artists </w:t>
+      </w:r>
+      <w:r>
+        <w:t>affiche</w:t>
+      </w:r>
+      <w:r>
+        <w:t xml:space="preserve"> la liste des artistes quand #artist/id </w:t>
+      </w:r>
+      <w:r>
+        <w:t>affiche les</w:t>
+      </w:r>
+      <w:r>
+        <w:t xml:space="preserve"> albums d’un artiste en particulier, grâce à l’id qui suit la barre oblique.</w:t>
+      </w:r>
+    </w:p>
+    <w:p>
+      <w:pPr>
+        <w:pStyle w:val="Titre3"/>
+      </w:pPr>
+      <w:r>
+        <w:lastRenderedPageBreak/>
+        <w:t>Modèles</w:t>
+      </w:r>
+    </w:p>
+    <w:p>
+      <w:r>
+        <w:t xml:space="preserve">Les modèles de l’application sont les pages qui s’occupent de la logique, du traitement de l’application. Il existe autant de modèles que de vues. </w:t>
+      </w:r>
+      <w:r>
+        <w:t>Chaque modèle s’occupe du traitement au sein de la vue qu’il contrôle.</w:t>
+      </w:r>
+    </w:p>
+    <w:p>
+      <w:pPr>
+        <w:pStyle w:val="Titre4"/>
+      </w:pPr>
+      <w:r>
+        <w:t>upload.js</w:t>
+      </w:r>
+    </w:p>
+    <w:p>
+      <w:r>
+        <w:t>Le modèle qui s’occupe de l’upload des fichiers mp3 que l’utilisateur dépose.</w:t>
+      </w:r>
+      <w:bookmarkStart w:id="14" w:name="_GoBack"/>
       <w:bookmarkEnd w:id="14"/>
     </w:p>
     <w:p>
       <w:pPr>
+        <w:pStyle w:val="Titre4"/>
+      </w:pPr>
+      <w:r>
+        <w:t>updateID3.js</w:t>
+      </w:r>
+    </w:p>
+    <w:p>
+      <w:pPr>
+        <w:pStyle w:val="Titre4"/>
+      </w:pPr>
+      <w:r>
+        <w:t>login.js</w:t>
+      </w:r>
+    </w:p>
+    <w:p>
+      <w:pPr>
+        <w:pStyle w:val="Titre4"/>
+      </w:pPr>
+      <w:r>
+        <w:t>artistes.js</w:t>
+      </w:r>
+    </w:p>
+    <w:p>
+      <w:pPr>
+        <w:pStyle w:val="Titre4"/>
+        <w:rPr>
+          <w:lang w:val="de-CH"/>
+        </w:rPr>
+      </w:pPr>
+      <w:r>
+        <w:rPr>
+          <w:lang w:val="de-CH"/>
+        </w:rPr>
+        <w:t>albums.js</w:t>
+      </w:r>
+    </w:p>
+    <w:p>
+      <w:pPr>
+        <w:pStyle w:val="Titre4"/>
+        <w:rPr>
+          <w:lang w:val="de-CH"/>
+        </w:rPr>
+      </w:pPr>
+      <w:r>
+        <w:rPr>
+          <w:lang w:val="de-CH"/>
+        </w:rPr>
+        <w:t>singe_artist.js</w:t>
+      </w:r>
+    </w:p>
+    <w:p>
+      <w:pPr>
+        <w:pStyle w:val="Titre4"/>
+        <w:rPr>
+          <w:lang w:val="de-CH"/>
+        </w:rPr>
+      </w:pPr>
+      <w:r>
+        <w:rPr>
+          <w:lang w:val="de-CH"/>
+        </w:rPr>
+        <w:t>tracks.js</w:t>
+      </w:r>
+    </w:p>
+    <w:p>
+      <w:pPr>
+        <w:rPr>
+          <w:lang w:val="de-CH"/>
+        </w:rPr>
+      </w:pPr>
+    </w:p>
+    <w:p>
+      <w:pPr>
+        <w:pStyle w:val="Titre3"/>
+      </w:pPr>
+      <w:r>
+        <w:t>Vues</w:t>
+      </w:r>
+    </w:p>
+    <w:p>
+      <w:pPr>
         <w:pStyle w:val="Titre2"/>
       </w:pPr>
       <w:r>
@@ -4984,8 +5503,8 @@
       </w:r>
     </w:p>
     <w:sectPr>
-      <w:headerReference w:type="default" r:id="rId24"/>
-      <w:footerReference w:type="default" r:id="rId25"/>
+      <w:headerReference w:type="default" r:id="rId26"/>
+      <w:footerReference w:type="default" r:id="rId27"/>
       <w:pgSz w:w="11906" w:h="16838"/>
       <w:pgMar w:top="1417" w:right="1417" w:bottom="1417" w:left="1417" w:header="708" w:footer="708" w:gutter="0"/>
       <w:pgNumType w:start="0"/>
@@ -5070,7 +5589,7 @@
         <w:noProof/>
         <w:lang w:val="fr-FR"/>
       </w:rPr>
-      <w:t>12</w:t>
+      <w:t>15</w:t>
     </w:r>
     <w:r>
       <w:rPr>
@@ -5108,7 +5627,7 @@
         <w:noProof/>
         <w:lang w:val="fr-FR"/>
       </w:rPr>
-      <w:t>13</w:t>
+      <w:t>15</w:t>
     </w:r>
     <w:r>
       <w:rPr>
@@ -5946,6 +6465,119 @@
     </w:lvl>
   </w:abstractNum>
   <w:abstractNum w:abstractNumId="7">
+    <w:nsid w:val="304A316C"/>
+    <w:multiLevelType w:val="hybridMultilevel"/>
+    <w:tmpl w:val="7E562BD4"/>
+    <w:lvl w:ilvl="0" w:tplc="100C000F">
+      <w:start w:val="1"/>
+      <w:numFmt w:val="decimal"/>
+      <w:lvlText w:val="%1."/>
+      <w:lvlJc w:val="left"/>
+      <w:pPr>
+        <w:ind w:left="720" w:hanging="360"/>
+      </w:pPr>
+      <w:rPr>
+        <w:rFonts w:hint="default"/>
+      </w:rPr>
+    </w:lvl>
+    <w:lvl w:ilvl="1" w:tplc="100C0003" w:tentative="1">
+      <w:start w:val="1"/>
+      <w:numFmt w:val="bullet"/>
+      <w:lvlText w:val="o"/>
+      <w:lvlJc w:val="left"/>
+      <w:pPr>
+        <w:ind w:left="1440" w:hanging="360"/>
+      </w:pPr>
+      <w:rPr>
+        <w:rFonts w:ascii="Courier New" w:hAnsi="Courier New" w:cs="Courier New" w:hint="default"/>
+      </w:rPr>
+    </w:lvl>
+    <w:lvl w:ilvl="2" w:tplc="100C0005" w:tentative="1">
+      <w:start w:val="1"/>
+      <w:numFmt w:val="bullet"/>
+      <w:lvlText w:val=""/>
+      <w:lvlJc w:val="left"/>
+      <w:pPr>
+        <w:ind w:left="2160" w:hanging="360"/>
+      </w:pPr>
+      <w:rPr>
+        <w:rFonts w:ascii="Wingdings" w:hAnsi="Wingdings" w:hint="default"/>
+      </w:rPr>
+    </w:lvl>
+    <w:lvl w:ilvl="3" w:tplc="100C0001" w:tentative="1">
+      <w:start w:val="1"/>
+      <w:numFmt w:val="bullet"/>
+      <w:lvlText w:val=""/>
+      <w:lvlJc w:val="left"/>
+      <w:pPr>
+        <w:ind w:left="2880" w:hanging="360"/>
+      </w:pPr>
+      <w:rPr>
+        <w:rFonts w:ascii="Symbol" w:hAnsi="Symbol" w:hint="default"/>
+      </w:rPr>
+    </w:lvl>
+    <w:lvl w:ilvl="4" w:tplc="100C0003" w:tentative="1">
+      <w:start w:val="1"/>
+      <w:numFmt w:val="bullet"/>
+      <w:lvlText w:val="o"/>
+      <w:lvlJc w:val="left"/>
+      <w:pPr>
+        <w:ind w:left="3600" w:hanging="360"/>
+      </w:pPr>
+      <w:rPr>
+        <w:rFonts w:ascii="Courier New" w:hAnsi="Courier New" w:cs="Courier New" w:hint="default"/>
+      </w:rPr>
+    </w:lvl>
+    <w:lvl w:ilvl="5" w:tplc="100C0005" w:tentative="1">
+      <w:start w:val="1"/>
+      <w:numFmt w:val="bullet"/>
+      <w:lvlText w:val=""/>
+      <w:lvlJc w:val="left"/>
+      <w:pPr>
+        <w:ind w:left="4320" w:hanging="360"/>
+      </w:pPr>
+      <w:rPr>
+        <w:rFonts w:ascii="Wingdings" w:hAnsi="Wingdings" w:hint="default"/>
+      </w:rPr>
+    </w:lvl>
+    <w:lvl w:ilvl="6" w:tplc="100C0001" w:tentative="1">
+      <w:start w:val="1"/>
+      <w:numFmt w:val="bullet"/>
+      <w:lvlText w:val=""/>
+      <w:lvlJc w:val="left"/>
+      <w:pPr>
+        <w:ind w:left="5040" w:hanging="360"/>
+      </w:pPr>
+      <w:rPr>
+        <w:rFonts w:ascii="Symbol" w:hAnsi="Symbol" w:hint="default"/>
+      </w:rPr>
+    </w:lvl>
+    <w:lvl w:ilvl="7" w:tplc="100C0003" w:tentative="1">
+      <w:start w:val="1"/>
+      <w:numFmt w:val="bullet"/>
+      <w:lvlText w:val="o"/>
+      <w:lvlJc w:val="left"/>
+      <w:pPr>
+        <w:ind w:left="5760" w:hanging="360"/>
+      </w:pPr>
+      <w:rPr>
+        <w:rFonts w:ascii="Courier New" w:hAnsi="Courier New" w:cs="Courier New" w:hint="default"/>
+      </w:rPr>
+    </w:lvl>
+    <w:lvl w:ilvl="8" w:tplc="100C0005" w:tentative="1">
+      <w:start w:val="1"/>
+      <w:numFmt w:val="bullet"/>
+      <w:lvlText w:val=""/>
+      <w:lvlJc w:val="left"/>
+      <w:pPr>
+        <w:ind w:left="6480" w:hanging="360"/>
+      </w:pPr>
+      <w:rPr>
+        <w:rFonts w:ascii="Wingdings" w:hAnsi="Wingdings" w:hint="default"/>
+      </w:rPr>
+    </w:lvl>
+  </w:abstractNum>
+  <w:abstractNum w:abstractNumId="8">
     <w:nsid w:val="3AB62474"/>
     <w:multiLevelType w:val="hybridMultilevel"/>
     <w:tmpl w:val="DA48A14A"/>
@@ -6058,7 +6690,7 @@
       </w:rPr>
     </w:lvl>
   </w:abstractNum>
-  <w:abstractNum w:abstractNumId="8">
+  <w:abstractNum w:abstractNumId="9">
     <w:nsid w:val="416F0E6C"/>
     <w:multiLevelType w:val="hybridMultilevel"/>
     <w:tmpl w:val="E65E5510"/>
@@ -6171,7 +6803,120 @@
       </w:rPr>
     </w:lvl>
   </w:abstractNum>
-  <w:abstractNum w:abstractNumId="9">
+  <w:abstractNum w:abstractNumId="10">
+    <w:nsid w:val="44385A82"/>
+    <w:multiLevelType w:val="hybridMultilevel"/>
+    <w:tmpl w:val="FBBE2F7A"/>
+    <w:lvl w:ilvl="0" w:tplc="C096BC00">
+      <w:start w:val="1"/>
+      <w:numFmt w:val="bullet"/>
+      <w:lvlText w:val="-"/>
+      <w:lvlJc w:val="left"/>
+      <w:pPr>
+        <w:ind w:left="720" w:hanging="360"/>
+      </w:pPr>
+      <w:rPr>
+        <w:rFonts w:ascii="Courier New" w:hAnsi="Courier New" w:hint="default"/>
+      </w:rPr>
+    </w:lvl>
+    <w:lvl w:ilvl="1" w:tplc="100C0003" w:tentative="1">
+      <w:start w:val="1"/>
+      <w:numFmt w:val="bullet"/>
+      <w:lvlText w:val="o"/>
+      <w:lvlJc w:val="left"/>
+      <w:pPr>
+        <w:ind w:left="1440" w:hanging="360"/>
+      </w:pPr>
+      <w:rPr>
+        <w:rFonts w:ascii="Courier New" w:hAnsi="Courier New" w:cs="Courier New" w:hint="default"/>
+      </w:rPr>
+    </w:lvl>
+    <w:lvl w:ilvl="2" w:tplc="100C0005" w:tentative="1">
+      <w:start w:val="1"/>
+      <w:numFmt w:val="bullet"/>
+      <w:lvlText w:val=""/>
+      <w:lvlJc w:val="left"/>
+      <w:pPr>
+        <w:ind w:left="2160" w:hanging="360"/>
+      </w:pPr>
+      <w:rPr>
+        <w:rFonts w:ascii="Wingdings" w:hAnsi="Wingdings" w:hint="default"/>
+      </w:rPr>
+    </w:lvl>
+    <w:lvl w:ilvl="3" w:tplc="100C0001" w:tentative="1">
+      <w:start w:val="1"/>
+      <w:numFmt w:val="bullet"/>
+      <w:lvlText w:val=""/>
+      <w:lvlJc w:val="left"/>
+      <w:pPr>
+        <w:ind w:left="2880" w:hanging="360"/>
+      </w:pPr>
+      <w:rPr>
+        <w:rFonts w:ascii="Symbol" w:hAnsi="Symbol" w:hint="default"/>
+      </w:rPr>
+    </w:lvl>
+    <w:lvl w:ilvl="4" w:tplc="100C0003" w:tentative="1">
+      <w:start w:val="1"/>
+      <w:numFmt w:val="bullet"/>
+      <w:lvlText w:val="o"/>
+      <w:lvlJc w:val="left"/>
+      <w:pPr>
+        <w:ind w:left="3600" w:hanging="360"/>
+      </w:pPr>
+      <w:rPr>
+        <w:rFonts w:ascii="Courier New" w:hAnsi="Courier New" w:cs="Courier New" w:hint="default"/>
+      </w:rPr>
+    </w:lvl>
+    <w:lvl w:ilvl="5" w:tplc="100C0005" w:tentative="1">
+      <w:start w:val="1"/>
+      <w:numFmt w:val="bullet"/>
+      <w:lvlText w:val=""/>
+      <w:lvlJc w:val="left"/>
+      <w:pPr>
+        <w:ind w:left="4320" w:hanging="360"/>
+      </w:pPr>
+      <w:rPr>
+        <w:rFonts w:ascii="Wingdings" w:hAnsi="Wingdings" w:hint="default"/>
+      </w:rPr>
+    </w:lvl>
+    <w:lvl w:ilvl="6" w:tplc="100C0001" w:tentative="1">
+      <w:start w:val="1"/>
+      <w:numFmt w:val="bullet"/>
+      <w:lvlText w:val=""/>
+      <w:lvlJc w:val="left"/>
+      <w:pPr>
+        <w:ind w:left="5040" w:hanging="360"/>
+      </w:pPr>
+      <w:rPr>
+        <w:rFonts w:ascii="Symbol" w:hAnsi="Symbol" w:hint="default"/>
+      </w:rPr>
+    </w:lvl>
+    <w:lvl w:ilvl="7" w:tplc="100C0003" w:tentative="1">
+      <w:start w:val="1"/>
+      <w:numFmt w:val="bullet"/>
+      <w:lvlText w:val="o"/>
+      <w:lvlJc w:val="left"/>
+      <w:pPr>
+        <w:ind w:left="5760" w:hanging="360"/>
+      </w:pPr>
+      <w:rPr>
+        <w:rFonts w:ascii="Courier New" w:hAnsi="Courier New" w:cs="Courier New" w:hint="default"/>
+      </w:rPr>
+    </w:lvl>
+    <w:lvl w:ilvl="8" w:tplc="100C0005" w:tentative="1">
+      <w:start w:val="1"/>
+      <w:numFmt w:val="bullet"/>
+      <w:lvlText w:val=""/>
+      <w:lvlJc w:val="left"/>
+      <w:pPr>
+        <w:ind w:left="6480" w:hanging="360"/>
+      </w:pPr>
+      <w:rPr>
+        <w:rFonts w:ascii="Wingdings" w:hAnsi="Wingdings" w:hint="default"/>
+      </w:rPr>
+    </w:lvl>
+  </w:abstractNum>
+  <w:abstractNum w:abstractNumId="11">
     <w:nsid w:val="51CB27D4"/>
     <w:multiLevelType w:val="hybridMultilevel"/>
     <w:tmpl w:val="57FE2DFC"/>
@@ -6288,10 +7033,10 @@
     <w:abstractNumId w:val="5"/>
   </w:num>
   <w:num w:numId="2">
-    <w:abstractNumId w:val="9"/>
+    <w:abstractNumId w:val="11"/>
   </w:num>
   <w:num w:numId="3">
-    <w:abstractNumId w:val="7"/>
+    <w:abstractNumId w:val="8"/>
   </w:num>
   <w:num w:numId="4">
     <w:abstractNumId w:val="3"/>
@@ -6306,13 +7051,19 @@
     <w:abstractNumId w:val="4"/>
   </w:num>
   <w:num w:numId="8">
-    <w:abstractNumId w:val="8"/>
+    <w:abstractNumId w:val="9"/>
   </w:num>
   <w:num w:numId="9">
     <w:abstractNumId w:val="2"/>
   </w:num>
   <w:num w:numId="10">
     <w:abstractNumId w:val="6"/>
+  </w:num>
+  <w:num w:numId="11">
+    <w:abstractNumId w:val="10"/>
+  </w:num>
+  <w:num w:numId="12">
+    <w:abstractNumId w:val="7"/>
   </w:num>
 </w:numbering>
 </file>
@@ -6727,7 +7478,6 @@
   <w:style w:type="character" w:default="1" w:styleId="Policepardfaut">
     <w:name w:val="Default Paragraph Font"/>
     <w:uiPriority w:val="1"/>
-    <w:semiHidden/>
     <w:unhideWhenUsed/>
   </w:style>
   <w:style w:type="table" w:default="1" w:styleId="TableauNormal">
@@ -7508,7 +8258,6 @@
   <w:style w:type="character" w:default="1" w:styleId="Policepardfaut">
     <w:name w:val="Default Paragraph Font"/>
     <w:uiPriority w:val="1"/>
-    <w:semiHidden/>
     <w:unhideWhenUsed/>
   </w:style>
   <w:style w:type="table" w:default="1" w:styleId="TableauNormal">
@@ -8188,7 +8937,7 @@
 </file>
 
 <file path=customXml/itemProps2.xml><?xml version="1.0" encoding="utf-8"?>
-<ds:datastoreItem xmlns:ds="http://schemas.openxmlformats.org/officeDocument/2006/customXml" ds:itemID="{0162F3D6-ADC0-4A43-B1CC-672F3789B48E}">
+<ds:datastoreItem xmlns:ds="http://schemas.openxmlformats.org/officeDocument/2006/customXml" ds:itemID="{74A71C5D-709A-468B-A968-2E8204BAE456}">
   <ds:schemaRefs>
     <ds:schemaRef ds:uri="http://schemas.openxmlformats.org/officeDocument/2006/bibliography"/>
   </ds:schemaRefs>

</xml_diff>

<commit_message>
mise à jour de la documentation_technique: fonctions d'upload
</commit_message>
<xml_diff>
--- a/documentation/documentation_technique.docx
+++ b/documentation/documentation_technique.docx
@@ -10,6 +10,7 @@
           <w:docPartUnique/>
         </w:docPartObj>
       </w:sdtPr>
+      <w:sdtEndPr/>
       <w:sdtContent>
         <w:tbl>
           <w:tblPr>
@@ -55,6 +56,7 @@
                   <w:calendar w:val="gregorian"/>
                 </w:date>
               </w:sdtPr>
+              <w:sdtEndPr/>
               <w:sdtContent>
                 <w:tc>
                   <w:tcPr>
@@ -124,6 +126,7 @@
                   <w:dataBinding w:prefixMappings="xmlns:ns0='http://schemas.openxmlformats.org/officeDocument/2006/extended-properties'" w:xpath="/ns0:Properties[1]/ns0:Company[1]" w:storeItemID="{6668398D-A668-4E3E-A5EB-62B293D839F1}"/>
                   <w:text/>
                 </w:sdtPr>
+                <w:sdtEndPr/>
                 <w:sdtContent>
                   <w:p>
                     <w:pPr>
@@ -159,6 +162,7 @@
                   <w:dataBinding w:prefixMappings="xmlns:ns0='http://schemas.openxmlformats.org/package/2006/metadata/core-properties' xmlns:ns1='http://purl.org/dc/elements/1.1/'" w:xpath="/ns0:coreProperties[1]/ns1:creator[1]" w:storeItemID="{6C3C8BC8-F283-45AE-878A-BAB7291924A1}"/>
                   <w:text/>
                 </w:sdtPr>
+                <w:sdtEndPr/>
                 <w:sdtContent>
                   <w:p>
                     <w:pPr>
@@ -171,8 +175,16 @@
                       <w:rPr>
                         <w:color w:val="66A6B8" w:themeColor="accent3" w:themeShade="BF"/>
                       </w:rPr>
-                      <w:t>Michael Ramusi</w:t>
+                      <w:t xml:space="preserve">Michael </w:t>
                     </w:r>
+                    <w:proofErr w:type="spellStart"/>
+                    <w:r>
+                      <w:rPr>
+                        <w:color w:val="66A6B8" w:themeColor="accent3" w:themeShade="BF"/>
+                      </w:rPr>
+                      <w:t>Ramusi</w:t>
+                    </w:r>
+                    <w:proofErr w:type="spellEnd"/>
                   </w:p>
                 </w:sdtContent>
               </w:sdt>
@@ -239,6 +251,7 @@
                     <w:dataBinding w:prefixMappings="xmlns:ns0='http://schemas.openxmlformats.org/package/2006/metadata/core-properties' xmlns:ns1='http://purl.org/dc/elements/1.1/'" w:xpath="/ns0:coreProperties[1]/ns1:title[1]" w:storeItemID="{6C3C8BC8-F283-45AE-878A-BAB7291924A1}"/>
                     <w:text/>
                   </w:sdtPr>
+                  <w:sdtEndPr/>
                   <w:sdtContent>
                     <w:r>
                       <w:rPr>
@@ -277,6 +290,7 @@
                 <w:dataBinding w:prefixMappings="xmlns:ns0='http://schemas.microsoft.com/office/2006/coverPageProps'" w:xpath="/ns0:CoverPageProperties[1]/ns0:Abstract[1]" w:storeItemID="{55AF091B-3C7A-41E3-B477-F2FDAA23CFDA}"/>
                 <w:text/>
               </w:sdtPr>
+              <w:sdtEndPr/>
               <w:sdtContent>
                 <w:tc>
                   <w:tcPr>
@@ -338,6 +352,7 @@
           <w:docPartUnique/>
         </w:docPartObj>
       </w:sdtPr>
+      <w:sdtEndPr/>
       <w:sdtContent>
         <w:p>
           <w:pPr>
@@ -2019,11 +2034,19 @@
       <w:r>
         <w:t xml:space="preserve"> : </w:t>
       </w:r>
+      <w:proofErr w:type="spellStart"/>
       <w:r>
         <w:rPr>
           <w:b/>
         </w:rPr>
-        <w:t>AudioFile Player</w:t>
+        <w:t>AudioFile</w:t>
+      </w:r>
+      <w:proofErr w:type="spellEnd"/>
+      <w:r>
+        <w:rPr>
+          <w:b/>
+        </w:rPr>
+        <w:t xml:space="preserve"> Player</w:t>
       </w:r>
       <w:r>
         <w:t xml:space="preserve">. Cette application est un </w:t>
@@ -2233,8 +2256,13 @@
             </w:r>
           </w:p>
           <w:p>
-            <w:r>
-              <w:t>Eric FEHR</w:t>
+            <w:proofErr w:type="spellStart"/>
+            <w:r>
+              <w:t>Eric</w:t>
+            </w:r>
+            <w:proofErr w:type="spellEnd"/>
+            <w:r>
+              <w:t xml:space="preserve"> FEHR</w:t>
             </w:r>
           </w:p>
           <w:p>
@@ -2607,32 +2635,27 @@
       <w:r>
         <w:t xml:space="preserve">Figure </w:t>
       </w:r>
-      <w:r>
-        <w:fldChar w:fldCharType="begin"/>
-      </w:r>
-      <w:r>
-        <w:instrText xml:space="preserve"> SEQ Figure \* ARABIC </w:instrText>
-      </w:r>
-      <w:r>
-        <w:fldChar w:fldCharType="separate"/>
-      </w:r>
-      <w:r>
-        <w:rPr>
-          <w:noProof/>
-        </w:rPr>
-        <w:t>1</w:t>
-      </w:r>
-      <w:r>
-        <w:rPr>
-          <w:noProof/>
-        </w:rPr>
-        <w:fldChar w:fldCharType="end"/>
-      </w:r>
+      <w:fldSimple w:instr=" SEQ Figure \* ARABIC ">
+        <w:r>
+          <w:rPr>
+            <w:noProof/>
+          </w:rPr>
+          <w:t>1</w:t>
+        </w:r>
+      </w:fldSimple>
       <w:r>
         <w:t>: MCD</w:t>
       </w:r>
       <w:r>
-        <w:t xml:space="preserve"> AudioFile Player</w:t>
+        <w:t xml:space="preserve"> </w:t>
+      </w:r>
+      <w:proofErr w:type="spellStart"/>
+      <w:r>
+        <w:t>AudioFile</w:t>
+      </w:r>
+      <w:proofErr w:type="spellEnd"/>
+      <w:r>
+        <w:t xml:space="preserve"> Player</w:t>
       </w:r>
     </w:p>
     <w:p>
@@ -2723,27 +2746,14 @@
       <w:r>
         <w:t xml:space="preserve">Figure </w:t>
       </w:r>
-      <w:r>
-        <w:fldChar w:fldCharType="begin"/>
-      </w:r>
-      <w:r>
-        <w:instrText xml:space="preserve"> SEQ Figure \* ARABIC </w:instrText>
-      </w:r>
-      <w:r>
-        <w:fldChar w:fldCharType="separate"/>
-      </w:r>
-      <w:r>
-        <w:rPr>
-          <w:noProof/>
-        </w:rPr>
-        <w:t>2</w:t>
-      </w:r>
-      <w:r>
-        <w:rPr>
-          <w:noProof/>
-        </w:rPr>
-        <w:fldChar w:fldCharType="end"/>
-      </w:r>
+      <w:fldSimple w:instr=" SEQ Figure \* ARABIC ">
+        <w:r>
+          <w:rPr>
+            <w:noProof/>
+          </w:rPr>
+          <w:t>2</w:t>
+        </w:r>
+      </w:fldSimple>
       <w:r>
         <w:t>: planning initial</w:t>
       </w:r>
@@ -2882,11 +2892,19 @@
       <w:r>
         <w:t xml:space="preserve">IDE : </w:t>
       </w:r>
+      <w:proofErr w:type="spellStart"/>
       <w:r>
         <w:rPr>
           <w:i/>
         </w:rPr>
-        <w:t>NetBeans IDE</w:t>
+        <w:t>NetBeans</w:t>
+      </w:r>
+      <w:proofErr w:type="spellEnd"/>
+      <w:r>
+        <w:rPr>
+          <w:i/>
+        </w:rPr>
+        <w:t xml:space="preserve"> IDE</w:t>
       </w:r>
     </w:p>
     <w:p>
@@ -2900,12 +2918,14 @@
       <w:r>
         <w:t xml:space="preserve">Serveur local : </w:t>
       </w:r>
+      <w:proofErr w:type="spellStart"/>
       <w:r>
         <w:rPr>
           <w:i/>
         </w:rPr>
         <w:t>EasyPHP</w:t>
       </w:r>
+      <w:proofErr w:type="spellEnd"/>
     </w:p>
     <w:p>
       <w:pPr>
@@ -2957,12 +2977,14 @@
       <w:r>
         <w:t xml:space="preserve"> : </w:t>
       </w:r>
+      <w:proofErr w:type="spellStart"/>
       <w:r>
         <w:rPr>
           <w:i/>
         </w:rPr>
         <w:t>Balsamiq</w:t>
       </w:r>
+      <w:proofErr w:type="spellEnd"/>
     </w:p>
     <w:p>
       <w:pPr>
@@ -2992,21 +3014,27 @@
         <w:pStyle w:val="Titre2"/>
       </w:pPr>
       <w:bookmarkStart w:id="10" w:name="_Toc484584685"/>
+      <w:proofErr w:type="spellStart"/>
+      <w:proofErr w:type="gramStart"/>
       <w:r>
         <w:t>iMusic</w:t>
       </w:r>
       <w:bookmarkEnd w:id="10"/>
+      <w:proofErr w:type="spellEnd"/>
+      <w:proofErr w:type="gramEnd"/>
     </w:p>
     <w:p>
       <w:r>
         <w:t xml:space="preserve">L’application </w:t>
       </w:r>
+      <w:proofErr w:type="spellStart"/>
       <w:r>
         <w:rPr>
           <w:b/>
         </w:rPr>
         <w:t>iMusic</w:t>
       </w:r>
+      <w:proofErr w:type="spellEnd"/>
       <w:r>
         <w:t xml:space="preserve"> est un outil puissant pour gérer sa collection de musiques.</w:t>
       </w:r>
@@ -3014,7 +3042,25 @@
         <w:t xml:space="preserve"> En plus de pouvoir déposer ses propres titres, l’application</w:t>
       </w:r>
       <w:r>
-        <w:t xml:space="preserve"> permet d’écouter des musiques à partir d’autres logiciels comme Spotify ou YouTube. iMusic propose également sa propre librairie musicale, afin de pouvoir écouter de la musique populaire sans avoir à la télécharger. </w:t>
+        <w:t xml:space="preserve"> permet d’écouter des musiques à partir d’autres logiciels comme </w:t>
+      </w:r>
+      <w:proofErr w:type="spellStart"/>
+      <w:r>
+        <w:t>Spotify</w:t>
+      </w:r>
+      <w:proofErr w:type="spellEnd"/>
+      <w:r>
+        <w:t xml:space="preserve"> ou YouTube. </w:t>
+      </w:r>
+      <w:proofErr w:type="spellStart"/>
+      <w:proofErr w:type="gramStart"/>
+      <w:r>
+        <w:t>iMusic</w:t>
+      </w:r>
+      <w:proofErr w:type="spellEnd"/>
+      <w:proofErr w:type="gramEnd"/>
+      <w:r>
+        <w:t xml:space="preserve"> propose également sa propre librairie musicale, afin de pouvoir écouter de la musique populaire sans avoir à la télécharger. </w:t>
       </w:r>
     </w:p>
     <w:p>
@@ -3107,30 +3153,22 @@
       <w:r>
         <w:t xml:space="preserve">Figure </w:t>
       </w:r>
-      <w:r>
-        <w:fldChar w:fldCharType="begin"/>
-      </w:r>
-      <w:r>
-        <w:instrText xml:space="preserve"> SEQ Figure \* ARABIC </w:instrText>
-      </w:r>
-      <w:r>
-        <w:fldChar w:fldCharType="separate"/>
-      </w:r>
-      <w:r>
-        <w:rPr>
-          <w:noProof/>
-        </w:rPr>
-        <w:t>3</w:t>
-      </w:r>
-      <w:r>
-        <w:rPr>
-          <w:noProof/>
-        </w:rPr>
-        <w:fldChar w:fldCharType="end"/>
-      </w:r>
-      <w:r>
-        <w:t>: iMusic</w:t>
-      </w:r>
+      <w:fldSimple w:instr=" SEQ Figure \* ARABIC ">
+        <w:r>
+          <w:rPr>
+            <w:noProof/>
+          </w:rPr>
+          <w:t>3</w:t>
+        </w:r>
+      </w:fldSimple>
+      <w:r>
+        <w:t xml:space="preserve">: </w:t>
+      </w:r>
+      <w:proofErr w:type="spellStart"/>
+      <w:r>
+        <w:t>iMusic</w:t>
+      </w:r>
+      <w:proofErr w:type="spellEnd"/>
     </w:p>
     <w:p>
       <w:pPr>
@@ -3289,27 +3327,14 @@
       <w:r>
         <w:t xml:space="preserve">Figure </w:t>
       </w:r>
-      <w:r>
-        <w:fldChar w:fldCharType="begin"/>
-      </w:r>
-      <w:r>
-        <w:instrText xml:space="preserve"> SEQ Figure \* ARABIC </w:instrText>
-      </w:r>
-      <w:r>
-        <w:fldChar w:fldCharType="separate"/>
-      </w:r>
-      <w:r>
-        <w:rPr>
-          <w:noProof/>
-        </w:rPr>
-        <w:t>4</w:t>
-      </w:r>
-      <w:r>
-        <w:rPr>
-          <w:noProof/>
-        </w:rPr>
-        <w:fldChar w:fldCharType="end"/>
-      </w:r>
+      <w:fldSimple w:instr=" SEQ Figure \* ARABIC ">
+        <w:r>
+          <w:rPr>
+            <w:noProof/>
+          </w:rPr>
+          <w:t>4</w:t>
+        </w:r>
+      </w:fldSimple>
       <w:r>
         <w:t>: Google Play Music</w:t>
       </w:r>
@@ -3419,27 +3444,14 @@
       <w:r>
         <w:t xml:space="preserve">Figure </w:t>
       </w:r>
-      <w:r>
-        <w:fldChar w:fldCharType="begin"/>
-      </w:r>
-      <w:r>
-        <w:instrText xml:space="preserve"> SEQ Figure \* ARABIC </w:instrText>
-      </w:r>
-      <w:r>
-        <w:fldChar w:fldCharType="separate"/>
-      </w:r>
-      <w:r>
-        <w:rPr>
-          <w:noProof/>
-        </w:rPr>
-        <w:t>5</w:t>
-      </w:r>
-      <w:r>
-        <w:rPr>
-          <w:noProof/>
-        </w:rPr>
-        <w:fldChar w:fldCharType="end"/>
-      </w:r>
+      <w:fldSimple w:instr=" SEQ Figure \* ARABIC ">
+        <w:r>
+          <w:rPr>
+            <w:noProof/>
+          </w:rPr>
+          <w:t>5</w:t>
+        </w:r>
+      </w:fldSimple>
       <w:r>
         <w:t>: diagramme plan du site</w:t>
       </w:r>
@@ -3883,27 +3895,14 @@
       <w:r>
         <w:t xml:space="preserve">Figure </w:t>
       </w:r>
-      <w:r>
-        <w:fldChar w:fldCharType="begin"/>
-      </w:r>
-      <w:r>
-        <w:instrText xml:space="preserve"> SEQ Figure \* ARABIC </w:instrText>
-      </w:r>
-      <w:r>
-        <w:fldChar w:fldCharType="separate"/>
-      </w:r>
-      <w:r>
-        <w:rPr>
-          <w:noProof/>
-        </w:rPr>
-        <w:t>6</w:t>
-      </w:r>
-      <w:r>
-        <w:rPr>
-          <w:noProof/>
-        </w:rPr>
-        <w:fldChar w:fldCharType="end"/>
-      </w:r>
+      <w:fldSimple w:instr=" SEQ Figure \* ARABIC ">
+        <w:r>
+          <w:rPr>
+            <w:noProof/>
+          </w:rPr>
+          <w:t>6</w:t>
+        </w:r>
+      </w:fldSimple>
       <w:r>
         <w:t>:</w:t>
       </w:r>
@@ -4094,27 +4093,14 @@
       <w:r>
         <w:t xml:space="preserve">Figure </w:t>
       </w:r>
-      <w:r>
-        <w:fldChar w:fldCharType="begin"/>
-      </w:r>
-      <w:r>
-        <w:instrText xml:space="preserve"> SEQ Figure \* ARABIC </w:instrText>
-      </w:r>
-      <w:r>
-        <w:fldChar w:fldCharType="separate"/>
-      </w:r>
-      <w:r>
-        <w:rPr>
-          <w:noProof/>
-        </w:rPr>
-        <w:t>7</w:t>
-      </w:r>
-      <w:r>
-        <w:rPr>
-          <w:noProof/>
-        </w:rPr>
-        <w:fldChar w:fldCharType="end"/>
-      </w:r>
+      <w:fldSimple w:instr=" SEQ Figure \* ARABIC ">
+        <w:r>
+          <w:rPr>
+            <w:noProof/>
+          </w:rPr>
+          <w:t>7</w:t>
+        </w:r>
+      </w:fldSimple>
       <w:r>
         <w:t>: maquette page de login</w:t>
       </w:r>
@@ -4318,30 +4304,22 @@
       <w:r>
         <w:t xml:space="preserve">Figure </w:t>
       </w:r>
-      <w:r>
-        <w:fldChar w:fldCharType="begin"/>
-      </w:r>
-      <w:r>
-        <w:instrText xml:space="preserve"> SEQ Figure \* ARABIC </w:instrText>
-      </w:r>
-      <w:r>
-        <w:fldChar w:fldCharType="separate"/>
-      </w:r>
-      <w:r>
-        <w:rPr>
-          <w:noProof/>
-        </w:rPr>
-        <w:t>8</w:t>
-      </w:r>
-      <w:r>
-        <w:rPr>
-          <w:noProof/>
-        </w:rPr>
-        <w:fldChar w:fldCharType="end"/>
-      </w:r>
-      <w:r>
-        <w:t>: maquette homepage</w:t>
-      </w:r>
+      <w:fldSimple w:instr=" SEQ Figure \* ARABIC ">
+        <w:r>
+          <w:rPr>
+            <w:noProof/>
+          </w:rPr>
+          <w:t>8</w:t>
+        </w:r>
+      </w:fldSimple>
+      <w:r>
+        <w:t xml:space="preserve">: maquette </w:t>
+      </w:r>
+      <w:proofErr w:type="spellStart"/>
+      <w:r>
+        <w:t>homepage</w:t>
+      </w:r>
+      <w:proofErr w:type="spellEnd"/>
     </w:p>
     <w:p>
       <w:r>
@@ -4453,27 +4431,14 @@
       <w:r>
         <w:t xml:space="preserve">Figure </w:t>
       </w:r>
-      <w:r>
-        <w:fldChar w:fldCharType="begin"/>
-      </w:r>
-      <w:r>
-        <w:instrText xml:space="preserve"> SEQ Figure \* ARABIC </w:instrText>
-      </w:r>
-      <w:r>
-        <w:fldChar w:fldCharType="separate"/>
-      </w:r>
-      <w:r>
-        <w:rPr>
-          <w:noProof/>
-        </w:rPr>
-        <w:t>9</w:t>
-      </w:r>
-      <w:r>
-        <w:rPr>
-          <w:noProof/>
-        </w:rPr>
-        <w:fldChar w:fldCharType="end"/>
-      </w:r>
+      <w:fldSimple w:instr=" SEQ Figure \* ARABIC ">
+        <w:r>
+          <w:rPr>
+            <w:noProof/>
+          </w:rPr>
+          <w:t>9</w:t>
+        </w:r>
+      </w:fldSimple>
       <w:r>
         <w:t>: maquette page des artistes</w:t>
       </w:r>
@@ -4505,8 +4470,13 @@
         <w:t>Tuiles</w:t>
       </w:r>
       <w:r>
-        <w:t xml:space="preserve"> clickables</w:t>
-      </w:r>
+        <w:t xml:space="preserve"> </w:t>
+      </w:r>
+      <w:proofErr w:type="spellStart"/>
+      <w:r>
+        <w:t>clickables</w:t>
+      </w:r>
+      <w:proofErr w:type="spellEnd"/>
     </w:p>
     <w:p>
       <w:r>
@@ -4620,8 +4590,13 @@
         <w:spacing w:after="0"/>
       </w:pPr>
       <w:r>
-        <w:t>Tuiles clickables</w:t>
-      </w:r>
+        <w:t xml:space="preserve">Tuiles </w:t>
+      </w:r>
+      <w:proofErr w:type="spellStart"/>
+      <w:r>
+        <w:t>clickables</w:t>
+      </w:r>
+      <w:proofErr w:type="spellEnd"/>
     </w:p>
     <w:p>
       <w:r>
@@ -4704,8 +4679,13 @@
       </w:r>
     </w:p>
     <w:p>
-      <w:r>
-        <w:t>AudioFile Player permet d’accéder à ses fichiers .mp3 n’importe où. Pour cela, l’utilisateur doit passer par une étape de transfert de fichiers avec le serveur.</w:t>
+      <w:proofErr w:type="spellStart"/>
+      <w:r>
+        <w:t>AudioFile</w:t>
+      </w:r>
+      <w:proofErr w:type="spellEnd"/>
+      <w:r>
+        <w:t xml:space="preserve"> Player permet d’accéder à ses fichiers .mp3 n’importe où. Pour cela, l’utilisateur doit passer par une étape de transfert de fichiers avec le serveur.</w:t>
       </w:r>
     </w:p>
     <w:p>
@@ -4905,7 +4885,15 @@
         <w:t>, faute de quoi la musique en cours de lecture serait tout simplement coupée, arrêtée.</w:t>
       </w:r>
       <w:r>
-        <w:t xml:space="preserve"> Ainsi, mon choix s’est porté sur la conception d’une application web dite « monopage » ou, en anglais, </w:t>
+        <w:t xml:space="preserve"> Ainsi, mon choix s’est porté sur la conception d’une application web dite « </w:t>
+      </w:r>
+      <w:proofErr w:type="spellStart"/>
+      <w:r>
+        <w:t>monopage</w:t>
+      </w:r>
+      <w:proofErr w:type="spellEnd"/>
+      <w:r>
+        <w:t xml:space="preserve"> » ou, en anglais, </w:t>
       </w:r>
       <w:r>
         <w:rPr>
@@ -4942,7 +4930,15 @@
     </w:p>
     <w:p>
       <w:r>
-        <w:t>Evidemment, une application moderne ne peut se faire sans une base de données. L’application AudioFile Player a également besoin d’upload une certaine quantité de fichiers</w:t>
+        <w:t xml:space="preserve">Evidemment, une application moderne ne peut se faire sans une base de données. L’application </w:t>
+      </w:r>
+      <w:proofErr w:type="spellStart"/>
+      <w:r>
+        <w:t>AudioFile</w:t>
+      </w:r>
+      <w:proofErr w:type="spellEnd"/>
+      <w:r>
+        <w:t xml:space="preserve"> Player a également besoin d’upload une certaine quantité de fichiers</w:t>
       </w:r>
       <w:r>
         <w:t>,</w:t>
@@ -4959,8 +4955,13 @@
       <w:r>
         <w:t xml:space="preserve"> (</w:t>
       </w:r>
-      <w:r>
-        <w:t>Asynchronous JavaScript and XML</w:t>
+      <w:proofErr w:type="spellStart"/>
+      <w:r>
+        <w:t>Asynchronous</w:t>
+      </w:r>
+      <w:proofErr w:type="spellEnd"/>
+      <w:r>
+        <w:t xml:space="preserve"> JavaScript and XML</w:t>
       </w:r>
       <w:r>
         <w:t>).</w:t>
@@ -5149,13 +5150,13 @@
         </w:rPr>
       </w:pPr>
       <w:r>
-        <w:t>Dans l’optique de créer une SPA, il m’était nécessaire de gérer le routage des « pages ». Pages dans le sens, pages vues par l’utilisateur de l’application. Le routage est donc</w:t>
-      </w:r>
-      <w:r>
-        <w:t xml:space="preserve"> le système qui va s’occuper de</w:t>
-      </w:r>
-      <w:r>
-        <w:t xml:space="preserve"> donner à l’utilisateur la page qui correspond à l’action qu’il fait. La route est codée en JavaScript et se trouve sur la page </w:t>
+        <w:t xml:space="preserve">Dans l’optique de créer une SPA, il </w:t>
+      </w:r>
+      <w:r>
+        <w:t>était</w:t>
+      </w:r>
+      <w:r>
+        <w:t xml:space="preserve"> nécessaire de gérer le routage des « pages ». Pages dans le sens, pages vues par l’utilisateur de l’application. Le routage est donc le système qui va s’occuper de donner à l’utilisateur la page qui correspond à l’action qu’il fait. La route est codée en JavaScript et se trouve sur la page </w:t>
       </w:r>
       <w:r>
         <w:rPr>
@@ -5163,6 +5164,12 @@
         </w:rPr>
         <w:t>routes.js</w:t>
       </w:r>
+      <w:r>
+        <w:rPr>
+          <w:b/>
+        </w:rPr>
+        <w:t>.</w:t>
+      </w:r>
     </w:p>
     <w:p>
       <w:pPr>
@@ -5174,7 +5181,23 @@
     </w:p>
     <w:p>
       <w:r>
-        <w:t>Pour pouvoir effectuer un routage, il est nécessaire d’avoir un événement qui détecte un changement de « page ». Dans la plupart des SPA, le changement de « page » se fait par l’intermédiaire d’un changement d’une partie de l’URL. Ce changement se détecte en général d’après une ancre (anchor) particulière, la plupart du temps le symbole ‘#’ suivi d’un mot-clé (ex : #accueil, #apropos, #commenter etc.).</w:t>
+        <w:t>Pour pouvoir effectuer un routage, il est nécessaire d’avoir un événement qui détecte un changement de « page ». Dans la plupart des SPA, le changement de « page » se fait par l’intermédiaire d’un changement d’une partie de l’URL. Ce changement se détecte en général d’après une ancre (</w:t>
+      </w:r>
+      <w:proofErr w:type="spellStart"/>
+      <w:r>
+        <w:t>anchor</w:t>
+      </w:r>
+      <w:proofErr w:type="spellEnd"/>
+      <w:r>
+        <w:t>) particulière, la plupart du temps le symbole ‘#’ suivi d’un mot-clé (ex : #accueil, #</w:t>
+      </w:r>
+      <w:proofErr w:type="spellStart"/>
+      <w:r>
+        <w:t>apropos</w:t>
+      </w:r>
+      <w:proofErr w:type="spellEnd"/>
+      <w:r>
+        <w:t>, #commenter etc.).</w:t>
       </w:r>
     </w:p>
     <w:p>
@@ -5185,7 +5208,21 @@
         <w:rPr>
           <w:b/>
         </w:rPr>
-        <w:t>un événement existe déjà nativement : « hashchange »</w:t>
+        <w:t>un événement existe déjà nativement : « </w:t>
+      </w:r>
+      <w:proofErr w:type="spellStart"/>
+      <w:r>
+        <w:rPr>
+          <w:b/>
+        </w:rPr>
+        <w:t>hashchange</w:t>
+      </w:r>
+      <w:proofErr w:type="spellEnd"/>
+      <w:r>
+        <w:rPr>
+          <w:b/>
+        </w:rPr>
+        <w:t> »</w:t>
       </w:r>
       <w:r>
         <w:t>.</w:t>
@@ -5196,7 +5233,15 @@
     </w:p>
     <w:p>
       <w:r>
-        <w:t>Egalement, il faut définir les différentes routes possibles pour l’application. En règle générale, il est judicieux d’avoir une route par vue afin d’améliorer la cohérence et la lisibilité du code. Dans le cas d’AudioFilePlayer, les routes principales sont :</w:t>
+        <w:t>Egalement, il faut définir les différentes routes possibles pour l’application. En règle générale, il est judicieux d’avoir une route par vue afin d’améliorer la cohérence et la lisibilité du code. Dans le cas d’</w:t>
+      </w:r>
+      <w:proofErr w:type="spellStart"/>
+      <w:r>
+        <w:t>AudioFilePlayer</w:t>
+      </w:r>
+      <w:proofErr w:type="spellEnd"/>
+      <w:r>
+        <w:t>, les routes principales sont :</w:t>
       </w:r>
     </w:p>
     <w:p>
@@ -5272,88 +5317,376 @@
       <w:r>
         <w:t xml:space="preserve">Figure </w:t>
       </w:r>
-      <w:r>
-        <w:fldChar w:fldCharType="begin"/>
-      </w:r>
-      <w:r>
-        <w:instrText xml:space="preserve"> SEQ Figure \* ARABIC </w:instrText>
-      </w:r>
-      <w:r>
-        <w:fldChar w:fldCharType="separate"/>
-      </w:r>
-      <w:r>
-        <w:rPr>
+      <w:fldSimple w:instr=" SEQ Figure \* ARABIC ">
+        <w:r>
+          <w:rPr>
+            <w:noProof/>
+          </w:rPr>
+          <w:t>10</w:t>
+        </w:r>
+      </w:fldSimple>
+      <w:r>
+        <w:t>: routes de l'application</w:t>
+      </w:r>
+    </w:p>
+    <w:p>
+      <w:r>
+        <w:t>La première route est ainsi #login, qui comme son nom l’indique s’occupe du login/inscription. Une fois l’action de connexion effectuée, on change le hash du site pour ainsi rediriger l’utilisateur sur une nouvelle route. Les routes qui suivent #login sont les différentes « pages » que l’utilisateur peut voir.</w:t>
+      </w:r>
+    </w:p>
+    <w:p>
+      <w:r>
+        <w:t>De plus, ce système de route permet de gérer des espèces de « sous-pages ». Ainsi, #</w:t>
+      </w:r>
+      <w:proofErr w:type="spellStart"/>
+      <w:r>
+        <w:t>artists</w:t>
+      </w:r>
+      <w:proofErr w:type="spellEnd"/>
+      <w:r>
+        <w:t xml:space="preserve"> affiche la liste des artistes quand #</w:t>
+      </w:r>
+      <w:proofErr w:type="spellStart"/>
+      <w:r>
+        <w:t>artist</w:t>
+      </w:r>
+      <w:proofErr w:type="spellEnd"/>
+      <w:r>
+        <w:t>/id affiche les albums d’un artiste en particulier, grâce à l’id qui suit la barre oblique.</w:t>
+      </w:r>
+    </w:p>
+    <w:p/>
+    <w:p>
+      <w:pPr>
+        <w:pStyle w:val="Titre3"/>
+      </w:pPr>
+      <w:r>
+        <w:t>Modèles</w:t>
+      </w:r>
+    </w:p>
+    <w:p>
+      <w:r>
+        <w:t xml:space="preserve">Les modèles de l’application sont les pages qui s’occupent de la logique, du traitement de l’application. Il existe autant de modèles que de vues. </w:t>
+      </w:r>
+      <w:r>
+        <w:t>Chaque modèle s’occupe du traitement au sein de la vue qu’il contrôle.</w:t>
+      </w:r>
+    </w:p>
+    <w:p>
+      <w:pPr>
+        <w:pStyle w:val="Titre3"/>
+      </w:pPr>
+      <w:r>
+        <w:t>Vues</w:t>
+      </w:r>
+    </w:p>
+    <w:p>
+      <w:pPr>
+        <w:jc w:val="left"/>
+        <w:rPr>
+          <w:rFonts w:asciiTheme="majorHAnsi" w:eastAsiaTheme="majorEastAsia" w:hAnsiTheme="majorHAnsi" w:cstheme="majorBidi"/>
+          <w:b/>
+          <w:bCs/>
+          <w:color w:val="72A376" w:themeColor="accent1"/>
+          <w:sz w:val="26"/>
+          <w:szCs w:val="26"/>
+        </w:rPr>
+      </w:pPr>
+      <w:r>
+        <w:br w:type="page"/>
+      </w:r>
+    </w:p>
+    <w:p>
+      <w:pPr>
+        <w:pStyle w:val="Titre2"/>
+      </w:pPr>
+      <w:r>
+        <w:lastRenderedPageBreak/>
+        <w:t>Fonctions remarquables</w:t>
+      </w:r>
+    </w:p>
+    <w:p>
+      <w:pPr>
+        <w:pStyle w:val="Titre3"/>
+      </w:pPr>
+      <w:r>
+        <w:t>Upload de fichiers </w:t>
+      </w:r>
+    </w:p>
+    <w:p>
+      <w:pPr>
+        <w:pStyle w:val="Titre4"/>
+      </w:pPr>
+      <w:r>
+        <w:t>Côté front-end</w:t>
+      </w:r>
+    </w:p>
+    <w:p>
+      <w:r>
+        <w:t>L’upload de fichiers se fait en plusieurs étapes</w:t>
+      </w:r>
+      <w:r>
+        <w:t>. Tout d’abord, il y a toute la validation des métadonnées des fichiers</w:t>
+      </w:r>
+      <w:r>
+        <w:t xml:space="preserve"> .mp3 qui se fait</w:t>
+      </w:r>
+      <w:r>
+        <w:t xml:space="preserve"> côté front-end. Cette étape est cruciale car l’application a besoin de données cohérentes avant de déplacer les fichiers sur le serveur.</w:t>
+      </w:r>
+      <w:r>
+        <w:t xml:space="preserve"> </w:t>
+      </w:r>
+    </w:p>
+    <w:p>
+      <w:r>
+        <w:t xml:space="preserve">Le traitement des données sur la partie front-end s’occupe ainsi de parcourir les différents fichiers déposés pour détecter si un des fichiers possède des métadonnées manquantes. </w:t>
+      </w:r>
+    </w:p>
+    <w:p>
+      <w:r>
+        <w:t>Après l’analyse des fichiers, l’utilisateur est renvoyé sur une autre page si la détection a trouvé des méta</w:t>
+      </w:r>
+      <w:r>
+        <w:t>données</w:t>
+      </w:r>
+      <w:r>
+        <w:t xml:space="preserve"> manquantes</w:t>
+      </w:r>
+      <w:r>
+        <w:t>, afin de modifier lesdites métadonnées</w:t>
+      </w:r>
+      <w:r>
+        <w:t>.</w:t>
+      </w:r>
+      <w:r>
+        <w:t xml:space="preserve"> </w:t>
+      </w:r>
+    </w:p>
+    <w:p>
+      <w:r>
+        <w:t>Au contraire, s</w:t>
+      </w:r>
+      <w:r>
+        <w:t xml:space="preserve">i la détection </w:t>
+      </w:r>
+      <w:r>
+        <w:t>se termine</w:t>
+      </w:r>
+      <w:r>
+        <w:t xml:space="preserve"> sans déceler de </w:t>
+      </w:r>
+      <w:r>
+        <w:t>métadonnées</w:t>
+      </w:r>
+      <w:r>
+        <w:t xml:space="preserve"> manquantes, l’application envoie ces données au serveur qui va s’occuper </w:t>
+      </w:r>
+      <w:r>
+        <w:t>de la suite du processus (transferts de fichiers, ajout dans la BD).</w:t>
+      </w:r>
+    </w:p>
+    <w:p>
+      <w:pPr>
+        <w:keepNext/>
+        <w:jc w:val="center"/>
+      </w:pPr>
+      <w:r>
+        <w:rPr>
+          <w:rFonts w:ascii="Arial" w:hAnsi="Arial" w:cs="Arial"/>
           <w:noProof/>
-        </w:rPr>
-        <w:t>10</w:t>
-      </w:r>
-      <w:r>
-        <w:fldChar w:fldCharType="end"/>
-      </w:r>
-      <w:r>
-        <w:t>: routes de l'application</w:t>
-      </w:r>
-    </w:p>
-    <w:p>
-      <w:r>
-        <w:t>La première route est ainsi #login, qui comme son nom l’indique s’occupe du login/inscription. Une fois l’action de connexion effectuée, on change le hash du site pour ainsi rediriger l’utilisateur sur une nouvelle route. Les routes qui suivent #login sont les différentes « pages » que l’utilisateur peut voir.</w:t>
-      </w:r>
-    </w:p>
-    <w:p>
-      <w:r>
-        <w:t>De plus,</w:t>
-      </w:r>
-      <w:r>
-        <w:t xml:space="preserve"> ce système de route permet de gérer des espèces de « sous-pages ». Ainsi, #artists </w:t>
-      </w:r>
-      <w:r>
-        <w:t>affiche</w:t>
-      </w:r>
-      <w:r>
-        <w:t xml:space="preserve"> la liste des artistes quand #artist/id </w:t>
-      </w:r>
-      <w:r>
-        <w:t>affiche les</w:t>
-      </w:r>
-      <w:r>
-        <w:t xml:space="preserve"> albums d’un artiste en particulier, grâce à l’id qui suit la barre oblique.</w:t>
-      </w:r>
-    </w:p>
-    <w:p>
-      <w:pPr>
-        <w:pStyle w:val="Titre3"/>
+          <w:color w:val="000000"/>
+          <w:lang w:eastAsia="fr-CH"/>
+        </w:rPr>
+        <w:drawing>
+          <wp:inline distT="0" distB="0" distL="0" distR="0" wp14:anchorId="39D0D51E" wp14:editId="1B8CC4D4">
+            <wp:extent cx="6055744" cy="4511025"/>
+            <wp:effectExtent l="0" t="0" r="2540" b="4445"/>
+            <wp:docPr id="14" name="Image 14" descr="https://lh5.googleusercontent.com/vNptn0bvC1xh18j37Nacj_c0pmcHtFLAP98rN5-4c_kcvPzSirrZUWxBdqVQPD8ihi2hh6CK7vnoHRoK5er7Y5Et4ql1Wp51K_scWDW2K_gr5fapmJkAgh_N0VUoJHqavsGJ-FxK"/>
+            <wp:cNvGraphicFramePr>
+              <a:graphicFrameLocks xmlns:a="http://schemas.openxmlformats.org/drawingml/2006/main" noChangeAspect="1"/>
+            </wp:cNvGraphicFramePr>
+            <a:graphic xmlns:a="http://schemas.openxmlformats.org/drawingml/2006/main">
+              <a:graphicData uri="http://schemas.openxmlformats.org/drawingml/2006/picture">
+                <pic:pic xmlns:pic="http://schemas.openxmlformats.org/drawingml/2006/picture">
+                  <pic:nvPicPr>
+                    <pic:cNvPr id="0" name="Picture 1" descr="https://lh5.googleusercontent.com/vNptn0bvC1xh18j37Nacj_c0pmcHtFLAP98rN5-4c_kcvPzSirrZUWxBdqVQPD8ihi2hh6CK7vnoHRoK5er7Y5Et4ql1Wp51K_scWDW2K_gr5fapmJkAgh_N0VUoJHqavsGJ-FxK"/>
+                    <pic:cNvPicPr>
+                      <a:picLocks noChangeAspect="1" noChangeArrowheads="1"/>
+                    </pic:cNvPicPr>
+                  </pic:nvPicPr>
+                  <pic:blipFill rotWithShape="1">
+                    <a:blip r:embed="rId26">
+                      <a:extLst>
+                        <a:ext uri="{28A0092B-C50C-407E-A947-70E740481C1C}">
+                          <a14:useLocalDpi xmlns:a14="http://schemas.microsoft.com/office/drawing/2010/main" val="0"/>
+                        </a:ext>
+                      </a:extLst>
+                    </a:blip>
+                    <a:srcRect l="8395" t="65002" r="13303"/>
+                    <a:stretch/>
+                  </pic:blipFill>
+                  <pic:spPr bwMode="auto">
+                    <a:xfrm>
+                      <a:off x="0" y="0"/>
+                      <a:ext cx="6068133" cy="4520254"/>
+                    </a:xfrm>
+                    <a:prstGeom prst="rect">
+                      <a:avLst/>
+                    </a:prstGeom>
+                    <a:noFill/>
+                    <a:ln>
+                      <a:noFill/>
+                    </a:ln>
+                    <a:extLst>
+                      <a:ext uri="{53640926-AAD7-44D8-BBD7-CCE9431645EC}">
+                        <a14:shadowObscured xmlns:a14="http://schemas.microsoft.com/office/drawing/2010/main"/>
+                      </a:ext>
+                    </a:extLst>
+                  </pic:spPr>
+                </pic:pic>
+              </a:graphicData>
+            </a:graphic>
+          </wp:inline>
+        </w:drawing>
+      </w:r>
+    </w:p>
+    <w:p>
+      <w:pPr>
+        <w:pStyle w:val="Lgende"/>
+        <w:jc w:val="center"/>
+      </w:pPr>
+      <w:r>
+        <w:t xml:space="preserve">Figure </w:t>
+      </w:r>
+      <w:fldSimple w:instr=" SEQ Figure \* ARABIC ">
+        <w:r>
+          <w:rPr>
+            <w:noProof/>
+          </w:rPr>
+          <w:t>11</w:t>
+        </w:r>
+      </w:fldSimple>
+      <w:r>
+        <w:t>: traitement des fichiers côté front-end</w:t>
+      </w:r>
+    </w:p>
+    <w:p>
+      <w:pPr>
+        <w:pStyle w:val="Titre4"/>
+        <w:numPr>
+          <w:ilvl w:val="0"/>
+          <w:numId w:val="0"/>
+        </w:numPr>
+      </w:pPr>
+    </w:p>
+    <w:p/>
+    <w:p>
+      <w:pPr>
+        <w:pStyle w:val="Titre4"/>
       </w:pPr>
       <w:r>
         <w:lastRenderedPageBreak/>
-        <w:t>Modèles</w:t>
-      </w:r>
-    </w:p>
-    <w:p>
-      <w:r>
-        <w:t xml:space="preserve">Les modèles de l’application sont les pages qui s’occupent de la logique, du traitement de l’application. Il existe autant de modèles que de vues. </w:t>
-      </w:r>
-      <w:r>
-        <w:t>Chaque modèle s’occupe du traitement au sein de la vue qu’il contrôle.</w:t>
-      </w:r>
-    </w:p>
+        <w:t>Côté back-end</w:t>
+      </w:r>
+    </w:p>
+    <w:p>
+      <w:r>
+        <w:t>Une fois les fichiers validés par le front-end, le serveur s’occupe tout d’abord du transfert des fichiers musicaux. Pour cela, il récupère</w:t>
+      </w:r>
+      <w:r>
+        <w:t xml:space="preserve"> d’abord</w:t>
+      </w:r>
+      <w:r>
+        <w:t xml:space="preserve"> l’emplacement temporaire de ceux-ci</w:t>
+      </w:r>
+      <w:r>
+        <w:t xml:space="preserve"> puis</w:t>
+      </w:r>
+      <w:r>
+        <w:t xml:space="preserve"> il récupère les métadonnées que le front-end lui a données. </w:t>
+      </w:r>
+    </w:p>
+    <w:p>
+      <w:r>
+        <w:t>Grâce aux données récupérées, le serveur lance un appel à la base de données afin de pouvoir insérer les données de chaque fichier en les reliant à l’utilisateur par son id dans la base.</w:t>
+      </w:r>
+    </w:p>
+    <w:p>
+      <w:pPr>
+        <w:rPr>
+          <w:b/>
+        </w:rPr>
+      </w:pPr>
+      <w:r>
+        <w:t xml:space="preserve">Avec ces données, il créée les dossiers adéquats pour pouvoir y mettre les fichiers .mp3. L’arborescence se fait ainsi : </w:t>
+      </w:r>
+      <w:r>
+        <w:rPr>
+          <w:b/>
+        </w:rPr>
+        <w:t>uploads/idUtilisateur/nomArtiste/nomAlbum/fichier.mp3</w:t>
+      </w:r>
+    </w:p>
+    <w:p/>
     <w:p>
       <w:pPr>
         <w:pStyle w:val="Titre4"/>
-      </w:pPr>
-      <w:r>
-        <w:t>upload.js</w:t>
-      </w:r>
-    </w:p>
-    <w:p>
-      <w:r>
-        <w:t>Le modèle qui s’occupe de l’upload des fichiers mp3 que l’utilisateur dépose.</w:t>
-      </w:r>
+        <w:numPr>
+          <w:ilvl w:val="0"/>
+          <w:numId w:val="0"/>
+        </w:numPr>
+      </w:pPr>
       <w:bookmarkStart w:id="14" w:name="_GoBack"/>
       <w:bookmarkEnd w:id="14"/>
     </w:p>
     <w:p>
       <w:pPr>
         <w:pStyle w:val="Titre4"/>
+        <w:numPr>
+          <w:ilvl w:val="0"/>
+          <w:numId w:val="0"/>
+        </w:numPr>
+      </w:pPr>
+    </w:p>
+    <w:p>
+      <w:pPr>
+        <w:pStyle w:val="Titre4"/>
+        <w:numPr>
+          <w:ilvl w:val="0"/>
+          <w:numId w:val="0"/>
+        </w:numPr>
+      </w:pPr>
+    </w:p>
+    <w:p>
+      <w:pPr>
+        <w:pStyle w:val="Titre4"/>
+        <w:numPr>
+          <w:ilvl w:val="0"/>
+          <w:numId w:val="0"/>
+        </w:numPr>
+      </w:pPr>
+      <w:r>
+        <w:t>upload.js</w:t>
+      </w:r>
+    </w:p>
+    <w:p>
+      <w:r>
+        <w:t>Le modèle qui s’occupe de l’upload des fichiers mp3 que l’utilisateur dépose.</w:t>
+      </w:r>
+      <w:r>
+        <w:t xml:space="preserve"> </w:t>
+      </w:r>
+    </w:p>
+    <w:p>
+      <w:r>
+        <w:t>Fonctionnement :</w:t>
+      </w:r>
+    </w:p>
+    <w:p/>
+    <w:p>
+      <w:pPr>
+        <w:pStyle w:val="Titre4"/>
       </w:pPr>
       <w:r>
         <w:t>updateID3.js</w:t>
@@ -5429,6 +5762,7 @@
         <w:pStyle w:val="Titre3"/>
       </w:pPr>
       <w:r>
+        <w:lastRenderedPageBreak/>
         <w:t>Vues</w:t>
       </w:r>
     </w:p>
@@ -5503,8 +5837,8 @@
       </w:r>
     </w:p>
     <w:sectPr>
-      <w:headerReference w:type="default" r:id="rId26"/>
-      <w:footerReference w:type="default" r:id="rId27"/>
+      <w:headerReference w:type="default" r:id="rId27"/>
+      <w:footerReference w:type="default" r:id="rId28"/>
       <w:pgSz w:w="11906" w:h="16838"/>
       <w:pgMar w:top="1417" w:right="1417" w:bottom="1417" w:left="1417" w:header="708" w:footer="708" w:gutter="0"/>
       <w:pgNumType w:start="0"/>
@@ -5553,8 +5887,13 @@
     <w:r>
       <w:ptab w:relativeTo="margin" w:alignment="center" w:leader="none"/>
     </w:r>
+    <w:proofErr w:type="spellStart"/>
     <w:r>
-      <w:t xml:space="preserve">AudioFile Player </w:t>
+      <w:t>AudioFile</w:t>
+    </w:r>
+    <w:proofErr w:type="spellEnd"/>
+    <w:r>
+      <w:t xml:space="preserve"> Player </w:t>
     </w:r>
     <w:r>
       <w:ptab w:relativeTo="margin" w:alignment="right" w:leader="none"/>
@@ -5589,7 +5928,7 @@
         <w:noProof/>
         <w:lang w:val="fr-FR"/>
       </w:rPr>
-      <w:t>15</w:t>
+      <w:t>17</w:t>
     </w:r>
     <w:r>
       <w:rPr>
@@ -5627,7 +5966,7 @@
         <w:noProof/>
         <w:lang w:val="fr-FR"/>
       </w:rPr>
-      <w:t>15</w:t>
+      <w:t>18</w:t>
     </w:r>
     <w:r>
       <w:rPr>
@@ -5671,8 +6010,13 @@
       <w:pStyle w:val="En-tte"/>
     </w:pPr>
     <w:r>
-      <w:t>Michael Ramusi</w:t>
+      <w:t xml:space="preserve">Michael </w:t>
     </w:r>
+    <w:proofErr w:type="spellStart"/>
+    <w:r>
+      <w:t>Ramusi</w:t>
+    </w:r>
+    <w:proofErr w:type="spellEnd"/>
     <w:r>
       <w:ptab w:relativeTo="margin" w:alignment="center" w:leader="none"/>
     </w:r>
@@ -7478,6 +7822,7 @@
   <w:style w:type="character" w:default="1" w:styleId="Policepardfaut">
     <w:name w:val="Default Paragraph Font"/>
     <w:uiPriority w:val="1"/>
+    <w:semiHidden/>
     <w:unhideWhenUsed/>
   </w:style>
   <w:style w:type="table" w:default="1" w:styleId="TableauNormal">
@@ -8258,6 +8603,7 @@
   <w:style w:type="character" w:default="1" w:styleId="Policepardfaut">
     <w:name w:val="Default Paragraph Font"/>
     <w:uiPriority w:val="1"/>
+    <w:semiHidden/>
     <w:unhideWhenUsed/>
   </w:style>
   <w:style w:type="table" w:default="1" w:styleId="TableauNormal">
@@ -8937,7 +9283,7 @@
 </file>
 
 <file path=customXml/itemProps2.xml><?xml version="1.0" encoding="utf-8"?>
-<ds:datastoreItem xmlns:ds="http://schemas.openxmlformats.org/officeDocument/2006/customXml" ds:itemID="{74A71C5D-709A-468B-A968-2E8204BAE456}">
+<ds:datastoreItem xmlns:ds="http://schemas.openxmlformats.org/officeDocument/2006/customXml" ds:itemID="{5D782E9F-33B5-4E72-821E-70391298FAEC}">
   <ds:schemaRefs>
     <ds:schemaRef ds:uri="http://schemas.openxmlformats.org/officeDocument/2006/bibliography"/>
   </ds:schemaRefs>

</xml_diff>

<commit_message>
avancement documentation_technique: fonctions remarquables
</commit_message>
<xml_diff>
--- a/documentation/documentation_technique.docx
+++ b/documentation/documentation_technique.docx
@@ -10,323 +10,1099 @@
           <w:docPartUnique/>
         </w:docPartObj>
       </w:sdtPr>
-      <w:sdtEndPr/>
+      <w:sdtEndPr>
+        <w:rPr>
+          <w:rFonts w:eastAsiaTheme="minorHAnsi"/>
+          <w:lang w:eastAsia="en-US"/>
+        </w:rPr>
+      </w:sdtEndPr>
       <w:sdtContent>
-        <w:tbl>
-          <w:tblPr>
-            <w:tblpPr w:leftFromText="187" w:rightFromText="187" w:vertAnchor="page" w:horzAnchor="page" w:tblpYSpec="top"/>
-            <w:tblW w:w="0" w:type="auto"/>
-            <w:tblLook w:val="04A0" w:firstRow="1" w:lastRow="0" w:firstColumn="1" w:lastColumn="0" w:noHBand="0" w:noVBand="1"/>
-          </w:tblPr>
-          <w:tblGrid>
-            <w:gridCol w:w="1440"/>
-            <w:gridCol w:w="2520"/>
-          </w:tblGrid>
-          <w:tr>
-            <w:trPr>
-              <w:trHeight w:val="1440"/>
-            </w:trPr>
-            <w:tc>
-              <w:tcPr>
-                <w:tcW w:w="1440" w:type="dxa"/>
-                <w:tcBorders>
-                  <w:right w:val="single" w:sz="4" w:space="0" w:color="FFFFFF" w:themeColor="background1"/>
-                </w:tcBorders>
-                <w:shd w:val="clear" w:color="auto" w:fill="75A675" w:themeFill="accent2" w:themeFillShade="BF"/>
-              </w:tcPr>
-              <w:p/>
-            </w:tc>
-            <w:sdt>
-              <w:sdtPr>
+        <w:sdt>
+          <w:sdtPr>
+            <w:rPr>
+              <w:sz w:val="2"/>
+            </w:rPr>
+            <w:id w:val="-1396959885"/>
+            <w:docPartObj>
+              <w:docPartGallery w:val="Cover Pages"/>
+              <w:docPartUnique/>
+            </w:docPartObj>
+          </w:sdtPr>
+          <w:sdtEndPr>
+            <w:rPr>
+              <w:rFonts w:eastAsiaTheme="minorHAnsi"/>
+              <w:caps/>
+              <w:color w:val="0F6FC6" w:themeColor="accent1"/>
+              <w:sz w:val="22"/>
+              <w:lang w:eastAsia="en-US"/>
+            </w:rPr>
+          </w:sdtEndPr>
+          <w:sdtContent>
+            <w:p>
+              <w:pPr>
+                <w:pStyle w:val="Sansinterligne"/>
                 <w:rPr>
-                  <w:rFonts w:asciiTheme="majorHAnsi" w:eastAsiaTheme="majorEastAsia" w:hAnsiTheme="majorHAnsi" w:cstheme="majorBidi"/>
-                  <w:b/>
-                  <w:bCs/>
-                  <w:color w:val="FFFFFF" w:themeColor="background1"/>
-                  <w:sz w:val="72"/>
-                  <w:szCs w:val="72"/>
+                  <w:sz w:val="2"/>
                 </w:rPr>
-                <w:alias w:val="Année"/>
-                <w:id w:val="15676118"/>
-                <w:dataBinding w:prefixMappings="xmlns:ns0='http://schemas.microsoft.com/office/2006/coverPageProps'" w:xpath="/ns0:CoverPageProperties[1]/ns0:PublishDate[1]" w:storeItemID="{55AF091B-3C7A-41E3-B477-F2FDAA23CFDA}"/>
-                <w:date w:fullDate="2017-01-01T00:00:00Z">
-                  <w:dateFormat w:val="yyyy"/>
-                  <w:lid w:val="fr-FR"/>
-                  <w:storeMappedDataAs w:val="dateTime"/>
-                  <w:calendar w:val="gregorian"/>
-                </w:date>
-              </w:sdtPr>
-              <w:sdtEndPr/>
-              <w:sdtContent>
-                <w:tc>
-                  <w:tcPr>
-                    <w:tcW w:w="2520" w:type="dxa"/>
-                    <w:tcBorders>
-                      <w:left w:val="single" w:sz="4" w:space="0" w:color="FFFFFF" w:themeColor="background1"/>
-                    </w:tcBorders>
-                    <w:shd w:val="clear" w:color="auto" w:fill="75A675" w:themeFill="accent2" w:themeFillShade="BF"/>
-                    <w:vAlign w:val="bottom"/>
-                  </w:tcPr>
-                  <w:p>
-                    <w:pPr>
-                      <w:pStyle w:val="Sansinterligne"/>
-                      <w:rPr>
-                        <w:rFonts w:asciiTheme="majorHAnsi" w:eastAsiaTheme="majorEastAsia" w:hAnsiTheme="majorHAnsi" w:cstheme="majorBidi"/>
-                        <w:b/>
-                        <w:bCs/>
-                        <w:color w:val="FFFFFF" w:themeColor="background1"/>
-                        <w:sz w:val="72"/>
-                        <w:szCs w:val="72"/>
-                      </w:rPr>
-                    </w:pPr>
-                    <w:r>
-                      <w:rPr>
-                        <w:rFonts w:asciiTheme="majorHAnsi" w:eastAsiaTheme="majorEastAsia" w:hAnsiTheme="majorHAnsi" w:cstheme="majorBidi"/>
-                        <w:b/>
-                        <w:bCs/>
-                        <w:color w:val="FFFFFF" w:themeColor="background1"/>
-                        <w:sz w:val="72"/>
-                        <w:szCs w:val="72"/>
-                      </w:rPr>
-                      <w:t>2017</w:t>
-                    </w:r>
-                  </w:p>
-                </w:tc>
-              </w:sdtContent>
-            </w:sdt>
-          </w:tr>
-          <w:tr>
-            <w:trPr>
-              <w:trHeight w:val="2880"/>
-            </w:trPr>
-            <w:tc>
-              <w:tcPr>
-                <w:tcW w:w="1440" w:type="dxa"/>
-                <w:tcBorders>
-                  <w:right w:val="single" w:sz="4" w:space="0" w:color="000000" w:themeColor="text1"/>
-                </w:tcBorders>
-              </w:tcPr>
-              <w:p/>
-            </w:tc>
-            <w:tc>
-              <w:tcPr>
-                <w:tcW w:w="2520" w:type="dxa"/>
-                <w:tcBorders>
-                  <w:left w:val="single" w:sz="4" w:space="0" w:color="000000" w:themeColor="text1"/>
-                </w:tcBorders>
-                <w:vAlign w:val="center"/>
-              </w:tcPr>
-              <w:sdt>
-                <w:sdtPr>
-                  <w:rPr>
-                    <w:color w:val="66A6B8" w:themeColor="accent3" w:themeShade="BF"/>
-                  </w:rPr>
-                  <w:alias w:val="Société"/>
-                  <w:id w:val="15676123"/>
-                  <w:dataBinding w:prefixMappings="xmlns:ns0='http://schemas.openxmlformats.org/officeDocument/2006/extended-properties'" w:xpath="/ns0:Properties[1]/ns0:Company[1]" w:storeItemID="{6668398D-A668-4E3E-A5EB-62B293D839F1}"/>
-                  <w:text/>
-                </w:sdtPr>
-                <w:sdtEndPr/>
-                <w:sdtContent>
-                  <w:p>
-                    <w:pPr>
-                      <w:pStyle w:val="Sansinterligne"/>
-                      <w:rPr>
-                        <w:color w:val="66A6B8" w:themeColor="accent3" w:themeShade="BF"/>
-                      </w:rPr>
-                    </w:pPr>
-                    <w:r>
-                      <w:rPr>
-                        <w:color w:val="66A6B8" w:themeColor="accent3" w:themeShade="BF"/>
-                      </w:rPr>
-                      <w:t>I.FA-P3A</w:t>
-                    </w:r>
-                  </w:p>
-                </w:sdtContent>
-              </w:sdt>
-              <w:p>
-                <w:pPr>
-                  <w:pStyle w:val="Sansinterligne"/>
-                  <w:rPr>
-                    <w:color w:val="66A6B8" w:themeColor="accent3" w:themeShade="BF"/>
-                  </w:rPr>
-                </w:pPr>
-              </w:p>
-              <w:sdt>
-                <w:sdtPr>
-                  <w:rPr>
-                    <w:color w:val="66A6B8" w:themeColor="accent3" w:themeShade="BF"/>
-                  </w:rPr>
-                  <w:alias w:val="Auteur"/>
-                  <w:id w:val="15676130"/>
-                  <w:dataBinding w:prefixMappings="xmlns:ns0='http://schemas.openxmlformats.org/package/2006/metadata/core-properties' xmlns:ns1='http://purl.org/dc/elements/1.1/'" w:xpath="/ns0:coreProperties[1]/ns1:creator[1]" w:storeItemID="{6C3C8BC8-F283-45AE-878A-BAB7291924A1}"/>
-                  <w:text/>
-                </w:sdtPr>
-                <w:sdtEndPr/>
-                <w:sdtContent>
-                  <w:p>
-                    <w:pPr>
-                      <w:pStyle w:val="Sansinterligne"/>
-                      <w:rPr>
-                        <w:color w:val="66A6B8" w:themeColor="accent3" w:themeShade="BF"/>
-                      </w:rPr>
-                    </w:pPr>
-                    <w:r>
-                      <w:rPr>
-                        <w:color w:val="66A6B8" w:themeColor="accent3" w:themeShade="BF"/>
-                      </w:rPr>
-                      <w:t xml:space="preserve">Michael </w:t>
-                    </w:r>
-                    <w:proofErr w:type="spellStart"/>
-                    <w:r>
-                      <w:rPr>
-                        <w:color w:val="66A6B8" w:themeColor="accent3" w:themeShade="BF"/>
-                      </w:rPr>
-                      <w:t>Ramusi</w:t>
-                    </w:r>
-                    <w:proofErr w:type="spellEnd"/>
-                  </w:p>
-                </w:sdtContent>
-              </w:sdt>
-              <w:p>
-                <w:pPr>
-                  <w:pStyle w:val="Sansinterligne"/>
-                  <w:rPr>
-                    <w:color w:val="66A6B8" w:themeColor="accent3" w:themeShade="BF"/>
-                  </w:rPr>
-                </w:pPr>
-              </w:p>
-            </w:tc>
-          </w:tr>
-        </w:tbl>
-        <w:p/>
-        <w:p/>
-        <w:tbl>
-          <w:tblPr>
-            <w:tblpPr w:leftFromText="187" w:rightFromText="187" w:horzAnchor="margin" w:tblpXSpec="center" w:tblpYSpec="bottom"/>
-            <w:tblW w:w="5000" w:type="pct"/>
-            <w:tblLook w:val="04A0" w:firstRow="1" w:lastRow="0" w:firstColumn="1" w:lastColumn="0" w:noHBand="0" w:noVBand="1"/>
-          </w:tblPr>
-          <w:tblGrid>
-            <w:gridCol w:w="9288"/>
-          </w:tblGrid>
-          <w:tr>
-            <w:tc>
-              <w:tcPr>
-                <w:tcW w:w="0" w:type="auto"/>
-              </w:tcPr>
-              <w:p>
-                <w:pPr>
-                  <w:pStyle w:val="Sansinterligne"/>
-                  <w:rPr>
-                    <w:b/>
-                    <w:bCs/>
-                    <w:caps/>
-                    <w:sz w:val="72"/>
-                    <w:szCs w:val="72"/>
-                  </w:rPr>
-                </w:pPr>
-                <w:r>
-                  <w:rPr>
-                    <w:b/>
-                    <w:bCs/>
-                    <w:caps/>
-                    <w:color w:val="66A6B8" w:themeColor="accent3" w:themeShade="BF"/>
-                    <w:sz w:val="72"/>
-                    <w:szCs w:val="72"/>
-                  </w:rPr>
-                  <w:t>[</w:t>
-                </w:r>
-                <w:sdt>
-                  <w:sdtPr>
-                    <w:rPr>
-                      <w:b/>
-                      <w:bCs/>
-                      <w:caps/>
-                      <w:sz w:val="72"/>
-                      <w:szCs w:val="72"/>
-                    </w:rPr>
-                    <w:alias w:val="Titre"/>
-                    <w:id w:val="15676137"/>
-                    <w:dataBinding w:prefixMappings="xmlns:ns0='http://schemas.openxmlformats.org/package/2006/metadata/core-properties' xmlns:ns1='http://purl.org/dc/elements/1.1/'" w:xpath="/ns0:coreProperties[1]/ns1:title[1]" w:storeItemID="{6C3C8BC8-F283-45AE-878A-BAB7291924A1}"/>
-                    <w:text/>
-                  </w:sdtPr>
-                  <w:sdtEndPr/>
-                  <w:sdtContent>
-                    <w:r>
-                      <w:rPr>
-                        <w:b/>
-                        <w:bCs/>
-                        <w:caps/>
-                        <w:sz w:val="72"/>
-                        <w:szCs w:val="72"/>
-                      </w:rPr>
-                      <w:t>Audio File player</w:t>
-                    </w:r>
-                  </w:sdtContent>
-                </w:sdt>
-                <w:r>
-                  <w:rPr>
-                    <w:b/>
-                    <w:bCs/>
-                    <w:caps/>
-                    <w:color w:val="66A6B8" w:themeColor="accent3" w:themeShade="BF"/>
-                    <w:sz w:val="72"/>
-                    <w:szCs w:val="72"/>
-                  </w:rPr>
-                  <w:t>]</w:t>
-                </w:r>
-              </w:p>
-            </w:tc>
-          </w:tr>
-          <w:tr>
-            <w:sdt>
-              <w:sdtPr>
+              </w:pPr>
+            </w:p>
+            <w:p>
+              <w:r>
                 <w:rPr>
-                  <w:color w:val="808080" w:themeColor="background1" w:themeShade="80"/>
+                  <w:noProof/>
+                  <w:lang w:eastAsia="fr-CH"/>
                 </w:rPr>
-                <w:alias w:val="Résumé"/>
-                <w:id w:val="15676143"/>
-                <w:dataBinding w:prefixMappings="xmlns:ns0='http://schemas.microsoft.com/office/2006/coverPageProps'" w:xpath="/ns0:CoverPageProperties[1]/ns0:Abstract[1]" w:storeItemID="{55AF091B-3C7A-41E3-B477-F2FDAA23CFDA}"/>
-                <w:text/>
-              </w:sdtPr>
-              <w:sdtEndPr/>
-              <w:sdtContent>
-                <w:tc>
-                  <w:tcPr>
-                    <w:tcW w:w="0" w:type="auto"/>
-                  </w:tcPr>
-                  <w:p>
-                    <w:pPr>
-                      <w:pStyle w:val="Sansinterligne"/>
-                      <w:rPr>
-                        <w:color w:val="808080" w:themeColor="background1" w:themeShade="80"/>
-                      </w:rPr>
-                    </w:pPr>
-                    <w:r>
-                      <w:rPr>
-                        <w:color w:val="808080" w:themeColor="background1" w:themeShade="80"/>
-                      </w:rPr>
-                      <w:t xml:space="preserve">Travail pratique individuel </w:t>
-                    </w:r>
-                    <w:r>
-                      <w:rPr>
-                        <w:color w:val="808080" w:themeColor="background1" w:themeShade="80"/>
-                      </w:rPr>
-                      <w:t>d’</w:t>
-                    </w:r>
-                    <w:r>
-                      <w:rPr>
-                        <w:color w:val="808080" w:themeColor="background1" w:themeShade="80"/>
-                      </w:rPr>
-                      <w:t>informatique</w:t>
-                    </w:r>
-                  </w:p>
-                </w:tc>
-              </w:sdtContent>
-            </w:sdt>
-          </w:tr>
-        </w:tbl>
+                <mc:AlternateContent>
+                  <mc:Choice Requires="wps">
+                    <w:drawing>
+                      <wp:anchor distT="0" distB="0" distL="114300" distR="114300" simplePos="0" relativeHeight="251663360" behindDoc="0" locked="0" layoutInCell="1" allowOverlap="1" wp14:anchorId="1D9FA7C7" wp14:editId="10F4406F">
+                        <wp:simplePos x="0" y="0"/>
+                        <wp:positionH relativeFrom="page">
+                          <wp:align>center</wp:align>
+                        </wp:positionH>
+                        <wp:positionV relativeFrom="margin">
+                          <wp:align>top</wp:align>
+                        </wp:positionV>
+                        <wp:extent cx="5943600" cy="914400"/>
+                        <wp:effectExtent l="0" t="0" r="0" b="3810"/>
+                        <wp:wrapNone/>
+                        <wp:docPr id="62" name="Zone de texte 62"/>
+                        <wp:cNvGraphicFramePr/>
+                        <a:graphic xmlns:a="http://schemas.openxmlformats.org/drawingml/2006/main">
+                          <a:graphicData uri="http://schemas.microsoft.com/office/word/2010/wordprocessingShape">
+                            <wps:wsp>
+                              <wps:cNvSpPr txBox="1"/>
+                              <wps:spPr>
+                                <a:xfrm>
+                                  <a:off x="0" y="0"/>
+                                  <a:ext cx="5943600" cy="914400"/>
+                                </a:xfrm>
+                                <a:prstGeom prst="rect">
+                                  <a:avLst/>
+                                </a:prstGeom>
+                                <a:noFill/>
+                                <a:ln w="6350">
+                                  <a:noFill/>
+                                </a:ln>
+                                <a:effectLst/>
+                              </wps:spPr>
+                              <wps:style>
+                                <a:lnRef idx="0">
+                                  <a:schemeClr val="accent1"/>
+                                </a:lnRef>
+                                <a:fillRef idx="0">
+                                  <a:schemeClr val="accent1"/>
+                                </a:fillRef>
+                                <a:effectRef idx="0">
+                                  <a:schemeClr val="accent1"/>
+                                </a:effectRef>
+                                <a:fontRef idx="minor">
+                                  <a:schemeClr val="dk1"/>
+                                </a:fontRef>
+                              </wps:style>
+                              <wps:txbx>
+                                <w:txbxContent>
+                                  <w:sdt>
+                                    <w:sdtPr>
+                                      <w:rPr>
+                                        <w:rFonts w:asciiTheme="majorHAnsi" w:eastAsiaTheme="majorEastAsia" w:hAnsiTheme="majorHAnsi" w:cstheme="majorBidi"/>
+                                        <w:caps/>
+                                        <w:color w:val="20C8F7" w:themeColor="text2" w:themeTint="99"/>
+                                        <w:sz w:val="64"/>
+                                        <w:szCs w:val="64"/>
+                                      </w:rPr>
+                                      <w:alias w:val="Titre"/>
+                                      <w:tag w:val=""/>
+                                      <w:id w:val="797192764"/>
+                                      <w:dataBinding w:prefixMappings="xmlns:ns0='http://purl.org/dc/elements/1.1/' xmlns:ns1='http://schemas.openxmlformats.org/package/2006/metadata/core-properties' " w:xpath="/ns1:coreProperties[1]/ns0:title[1]" w:storeItemID="{6C3C8BC8-F283-45AE-878A-BAB7291924A1}"/>
+                                      <w:text/>
+                                    </w:sdtPr>
+                                    <w:sdtEndPr>
+                                      <w:rPr>
+                                        <w:sz w:val="68"/>
+                                        <w:szCs w:val="68"/>
+                                      </w:rPr>
+                                    </w:sdtEndPr>
+                                    <w:sdtContent>
+                                      <w:p>
+                                        <w:pPr>
+                                          <w:pStyle w:val="Sansinterligne"/>
+                                          <w:rPr>
+                                            <w:rFonts w:asciiTheme="majorHAnsi" w:eastAsiaTheme="majorEastAsia" w:hAnsiTheme="majorHAnsi" w:cstheme="majorBidi"/>
+                                            <w:caps/>
+                                            <w:color w:val="20C8F7" w:themeColor="text2" w:themeTint="99"/>
+                                            <w:sz w:val="68"/>
+                                            <w:szCs w:val="68"/>
+                                          </w:rPr>
+                                        </w:pPr>
+                                        <w:r>
+                                          <w:rPr>
+                                            <w:rFonts w:asciiTheme="majorHAnsi" w:eastAsiaTheme="majorEastAsia" w:hAnsiTheme="majorHAnsi" w:cstheme="majorBidi"/>
+                                            <w:caps/>
+                                            <w:color w:val="20C8F7" w:themeColor="text2" w:themeTint="99"/>
+                                            <w:sz w:val="64"/>
+                                            <w:szCs w:val="64"/>
+                                          </w:rPr>
+                                          <w:t>Audio File player</w:t>
+                                        </w:r>
+                                      </w:p>
+                                    </w:sdtContent>
+                                  </w:sdt>
+                                  <w:p>
+                                    <w:pPr>
+                                      <w:pStyle w:val="Sansinterligne"/>
+                                      <w:spacing w:before="120"/>
+                                      <w:rPr>
+                                        <w:color w:val="0F6FC6" w:themeColor="accent1"/>
+                                        <w:sz w:val="36"/>
+                                        <w:szCs w:val="36"/>
+                                      </w:rPr>
+                                    </w:pPr>
+                                    <w:sdt>
+                                      <w:sdtPr>
+                                        <w:rPr>
+                                          <w:color w:val="0F6FC6" w:themeColor="accent1"/>
+                                          <w:sz w:val="36"/>
+                                          <w:szCs w:val="36"/>
+                                        </w:rPr>
+                                        <w:alias w:val="Sous-titre"/>
+                                        <w:tag w:val=""/>
+                                        <w:id w:val="2021743002"/>
+                                        <w:showingPlcHdr/>
+                                        <w:dataBinding w:prefixMappings="xmlns:ns0='http://purl.org/dc/elements/1.1/' xmlns:ns1='http://schemas.openxmlformats.org/package/2006/metadata/core-properties' " w:xpath="/ns1:coreProperties[1]/ns0:subject[1]" w:storeItemID="{6C3C8BC8-F283-45AE-878A-BAB7291924A1}"/>
+                                        <w:text/>
+                                      </w:sdtPr>
+                                      <w:sdtContent>
+                                        <w:r>
+                                          <w:rPr>
+                                            <w:color w:val="0F6FC6" w:themeColor="accent1"/>
+                                            <w:sz w:val="36"/>
+                                            <w:szCs w:val="36"/>
+                                          </w:rPr>
+                                          <w:t xml:space="preserve">     </w:t>
+                                        </w:r>
+                                      </w:sdtContent>
+                                    </w:sdt>
+                                    <w:r>
+                                      <w:rPr>
+                                        <w:lang w:val="fr-FR"/>
+                                      </w:rPr>
+                                      <w:t xml:space="preserve"> </w:t>
+                                    </w:r>
+                                  </w:p>
+                                  <w:p/>
+                                </w:txbxContent>
+                              </wps:txbx>
+                              <wps:bodyPr rot="0" spcFirstLastPara="0" vertOverflow="overflow" horzOverflow="overflow" vert="horz" wrap="square" lIns="91440" tIns="45720" rIns="91440" bIns="45720" numCol="1" spcCol="0" rtlCol="0" fromWordArt="0" anchor="t" anchorCtr="0" forceAA="0" compatLnSpc="1">
+                                <a:prstTxWarp prst="textNoShape">
+                                  <a:avLst/>
+                                </a:prstTxWarp>
+                                <a:spAutoFit/>
+                              </wps:bodyPr>
+                            </wps:wsp>
+                          </a:graphicData>
+                        </a:graphic>
+                        <wp14:sizeRelH relativeFrom="page">
+                          <wp14:pctWidth>76500</wp14:pctWidth>
+                        </wp14:sizeRelH>
+                      </wp:anchor>
+                    </w:drawing>
+                  </mc:Choice>
+                  <mc:Fallback>
+                    <w:pict>
+                      <v:shapetype id="_x0000_t202" coordsize="21600,21600" o:spt="202" path="m,l,21600r21600,l21600,xe">
+                        <v:stroke joinstyle="miter"/>
+                        <v:path gradientshapeok="t" o:connecttype="rect"/>
+                      </v:shapetype>
+                      <v:shape id="Zone de texte 62" o:spid="_x0000_s1026" type="#_x0000_t202" style="position:absolute;left:0;text-align:left;margin-left:0;margin-top:0;width:468pt;height:1in;z-index:251663360;visibility:visible;mso-wrap-style:square;mso-width-percent:765;mso-wrap-distance-left:9pt;mso-wrap-distance-top:0;mso-wrap-distance-right:9pt;mso-wrap-distance-bottom:0;mso-position-horizontal:center;mso-position-horizontal-relative:page;mso-position-vertical:top;mso-position-vertical-relative:margin;mso-width-percent:765;mso-width-relative:page;v-text-anchor:top" o:gfxdata="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" filled="f" stroked="f" strokeweight=".5pt">
+                        <v:textbox style="mso-fit-shape-to-text:t">
+                          <w:txbxContent>
+                            <w:sdt>
+                              <w:sdtPr>
+                                <w:rPr>
+                                  <w:rFonts w:asciiTheme="majorHAnsi" w:eastAsiaTheme="majorEastAsia" w:hAnsiTheme="majorHAnsi" w:cstheme="majorBidi"/>
+                                  <w:caps/>
+                                  <w:color w:val="20C8F7" w:themeColor="text2" w:themeTint="99"/>
+                                  <w:sz w:val="64"/>
+                                  <w:szCs w:val="64"/>
+                                </w:rPr>
+                                <w:alias w:val="Titre"/>
+                                <w:tag w:val=""/>
+                                <w:id w:val="797192764"/>
+                                <w:dataBinding w:prefixMappings="xmlns:ns0='http://purl.org/dc/elements/1.1/' xmlns:ns1='http://schemas.openxmlformats.org/package/2006/metadata/core-properties' " w:xpath="/ns1:coreProperties[1]/ns0:title[1]" w:storeItemID="{6C3C8BC8-F283-45AE-878A-BAB7291924A1}"/>
+                                <w:text/>
+                              </w:sdtPr>
+                              <w:sdtEndPr>
+                                <w:rPr>
+                                  <w:sz w:val="68"/>
+                                  <w:szCs w:val="68"/>
+                                </w:rPr>
+                              </w:sdtEndPr>
+                              <w:sdtContent>
+                                <w:p>
+                                  <w:pPr>
+                                    <w:pStyle w:val="Sansinterligne"/>
+                                    <w:rPr>
+                                      <w:rFonts w:asciiTheme="majorHAnsi" w:eastAsiaTheme="majorEastAsia" w:hAnsiTheme="majorHAnsi" w:cstheme="majorBidi"/>
+                                      <w:caps/>
+                                      <w:color w:val="20C8F7" w:themeColor="text2" w:themeTint="99"/>
+                                      <w:sz w:val="68"/>
+                                      <w:szCs w:val="68"/>
+                                    </w:rPr>
+                                  </w:pPr>
+                                  <w:r>
+                                    <w:rPr>
+                                      <w:rFonts w:asciiTheme="majorHAnsi" w:eastAsiaTheme="majorEastAsia" w:hAnsiTheme="majorHAnsi" w:cstheme="majorBidi"/>
+                                      <w:caps/>
+                                      <w:color w:val="20C8F7" w:themeColor="text2" w:themeTint="99"/>
+                                      <w:sz w:val="64"/>
+                                      <w:szCs w:val="64"/>
+                                    </w:rPr>
+                                    <w:t>Audio File player</w:t>
+                                  </w:r>
+                                </w:p>
+                              </w:sdtContent>
+                            </w:sdt>
+                            <w:p>
+                              <w:pPr>
+                                <w:pStyle w:val="Sansinterligne"/>
+                                <w:spacing w:before="120"/>
+                                <w:rPr>
+                                  <w:color w:val="0F6FC6" w:themeColor="accent1"/>
+                                  <w:sz w:val="36"/>
+                                  <w:szCs w:val="36"/>
+                                </w:rPr>
+                              </w:pPr>
+                              <w:sdt>
+                                <w:sdtPr>
+                                  <w:rPr>
+                                    <w:color w:val="0F6FC6" w:themeColor="accent1"/>
+                                    <w:sz w:val="36"/>
+                                    <w:szCs w:val="36"/>
+                                  </w:rPr>
+                                  <w:alias w:val="Sous-titre"/>
+                                  <w:tag w:val=""/>
+                                  <w:id w:val="2021743002"/>
+                                  <w:showingPlcHdr/>
+                                  <w:dataBinding w:prefixMappings="xmlns:ns0='http://purl.org/dc/elements/1.1/' xmlns:ns1='http://schemas.openxmlformats.org/package/2006/metadata/core-properties' " w:xpath="/ns1:coreProperties[1]/ns0:subject[1]" w:storeItemID="{6C3C8BC8-F283-45AE-878A-BAB7291924A1}"/>
+                                  <w:text/>
+                                </w:sdtPr>
+                                <w:sdtContent>
+                                  <w:r>
+                                    <w:rPr>
+                                      <w:color w:val="0F6FC6" w:themeColor="accent1"/>
+                                      <w:sz w:val="36"/>
+                                      <w:szCs w:val="36"/>
+                                    </w:rPr>
+                                    <w:t xml:space="preserve">     </w:t>
+                                  </w:r>
+                                </w:sdtContent>
+                              </w:sdt>
+                              <w:r>
+                                <w:rPr>
+                                  <w:lang w:val="fr-FR"/>
+                                </w:rPr>
+                                <w:t xml:space="preserve"> </w:t>
+                              </w:r>
+                            </w:p>
+                            <w:p/>
+                          </w:txbxContent>
+                        </v:textbox>
+                        <w10:wrap anchorx="page" anchory="margin"/>
+                      </v:shape>
+                    </w:pict>
+                  </mc:Fallback>
+                </mc:AlternateContent>
+              </w:r>
+              <w:r>
+                <w:rPr>
+                  <w:noProof/>
+                  <w:color w:val="0F6FC6" w:themeColor="accent1"/>
+                  <w:sz w:val="36"/>
+                  <w:szCs w:val="36"/>
+                  <w:lang w:eastAsia="fr-CH"/>
+                </w:rPr>
+                <mc:AlternateContent>
+                  <mc:Choice Requires="wpg">
+                    <w:drawing>
+                      <wp:anchor distT="0" distB="0" distL="114300" distR="114300" simplePos="0" relativeHeight="251662336" behindDoc="1" locked="0" layoutInCell="1" allowOverlap="1" wp14:anchorId="05588C37" wp14:editId="3107BBB3">
+                        <wp:simplePos x="0" y="0"/>
+                        <mc:AlternateContent>
+                          <mc:Choice Requires="wp14">
+                            <wp:positionH relativeFrom="page">
+                              <wp14:pctPosHOffset>22000</wp14:pctPosHOffset>
+                            </wp:positionH>
+                          </mc:Choice>
+                          <mc:Fallback>
+                            <wp:positionH relativeFrom="page">
+                              <wp:posOffset>1663065</wp:posOffset>
+                            </wp:positionH>
+                          </mc:Fallback>
+                        </mc:AlternateContent>
+                        <mc:AlternateContent>
+                          <mc:Choice Requires="wp14">
+                            <wp:positionV relativeFrom="page">
+                              <wp14:pctPosVOffset>30000</wp14:pctPosVOffset>
+                            </wp:positionV>
+                          </mc:Choice>
+                          <mc:Fallback>
+                            <wp:positionV relativeFrom="page">
+                              <wp:posOffset>3207385</wp:posOffset>
+                            </wp:positionV>
+                          </mc:Fallback>
+                        </mc:AlternateContent>
+                        <wp:extent cx="5494369" cy="5696712"/>
+                        <wp:effectExtent l="0" t="0" r="0" b="3175"/>
+                        <wp:wrapNone/>
+                        <wp:docPr id="63" name="Groupe 2"/>
+                        <wp:cNvGraphicFramePr>
+                          <a:graphicFrameLocks xmlns:a="http://schemas.openxmlformats.org/drawingml/2006/main" noChangeAspect="1"/>
+                        </wp:cNvGraphicFramePr>
+                        <a:graphic xmlns:a="http://schemas.openxmlformats.org/drawingml/2006/main">
+                          <a:graphicData uri="http://schemas.microsoft.com/office/word/2010/wordprocessingGroup">
+                            <wpg:wgp>
+                              <wpg:cNvGrpSpPr>
+                                <a:grpSpLocks noChangeAspect="1"/>
+                              </wpg:cNvGrpSpPr>
+                              <wpg:grpSpPr>
+                                <a:xfrm>
+                                  <a:off x="0" y="0"/>
+                                  <a:ext cx="5494369" cy="5696712"/>
+                                  <a:chOff x="0" y="0"/>
+                                  <a:chExt cx="4329113" cy="4491038"/>
+                                </a:xfrm>
+                                <a:solidFill>
+                                  <a:schemeClr val="tx2">
+                                    <a:lumMod val="60000"/>
+                                    <a:lumOff val="40000"/>
+                                  </a:schemeClr>
+                                </a:solidFill>
+                              </wpg:grpSpPr>
+                              <wps:wsp>
+                                <wps:cNvPr id="64" name="Forme libre 64"/>
+                                <wps:cNvSpPr>
+                                  <a:spLocks/>
+                                </wps:cNvSpPr>
+                                <wps:spPr bwMode="auto">
+                                  <a:xfrm>
+                                    <a:off x="1501775" y="0"/>
+                                    <a:ext cx="2827338" cy="2835275"/>
+                                  </a:xfrm>
+                                  <a:custGeom>
+                                    <a:avLst/>
+                                    <a:gdLst>
+                                      <a:gd name="T0" fmla="*/ 4 w 1781"/>
+                                      <a:gd name="T1" fmla="*/ 1786 h 1786"/>
+                                      <a:gd name="T2" fmla="*/ 0 w 1781"/>
+                                      <a:gd name="T3" fmla="*/ 1782 h 1786"/>
+                                      <a:gd name="T4" fmla="*/ 1776 w 1781"/>
+                                      <a:gd name="T5" fmla="*/ 0 h 1786"/>
+                                      <a:gd name="T6" fmla="*/ 1781 w 1781"/>
+                                      <a:gd name="T7" fmla="*/ 5 h 1786"/>
+                                      <a:gd name="T8" fmla="*/ 4 w 1781"/>
+                                      <a:gd name="T9" fmla="*/ 1786 h 1786"/>
+                                    </a:gdLst>
+                                    <a:ahLst/>
+                                    <a:cxnLst>
+                                      <a:cxn ang="0">
+                                        <a:pos x="T0" y="T1"/>
+                                      </a:cxn>
+                                      <a:cxn ang="0">
+                                        <a:pos x="T2" y="T3"/>
+                                      </a:cxn>
+                                      <a:cxn ang="0">
+                                        <a:pos x="T4" y="T5"/>
+                                      </a:cxn>
+                                      <a:cxn ang="0">
+                                        <a:pos x="T6" y="T7"/>
+                                      </a:cxn>
+                                      <a:cxn ang="0">
+                                        <a:pos x="T8" y="T9"/>
+                                      </a:cxn>
+                                    </a:cxnLst>
+                                    <a:rect l="0" t="0" r="r" b="b"/>
+                                    <a:pathLst>
+                                      <a:path w="1781" h="1786">
+                                        <a:moveTo>
+                                          <a:pt x="4" y="1786"/>
+                                        </a:moveTo>
+                                        <a:lnTo>
+                                          <a:pt x="0" y="1782"/>
+                                        </a:lnTo>
+                                        <a:lnTo>
+                                          <a:pt x="1776" y="0"/>
+                                        </a:lnTo>
+                                        <a:lnTo>
+                                          <a:pt x="1781" y="5"/>
+                                        </a:lnTo>
+                                        <a:lnTo>
+                                          <a:pt x="4" y="1786"/>
+                                        </a:lnTo>
+                                        <a:close/>
+                                      </a:path>
+                                    </a:pathLst>
+                                  </a:custGeom>
+                                  <a:grpFill/>
+                                  <a:ln>
+                                    <a:noFill/>
+                                  </a:ln>
+                                  <a:extLst>
+                                    <a:ext uri="{91240B29-F687-4F45-9708-019B960494DF}">
+                                      <a14:hiddenLine xmlns:a14="http://schemas.microsoft.com/office/drawing/2010/main" w="9525">
+                                        <a:solidFill>
+                                          <a:srgbClr val="000000"/>
+                                        </a:solidFill>
+                                        <a:round/>
+                                        <a:headEnd/>
+                                        <a:tailEnd/>
+                                      </a14:hiddenLine>
+                                    </a:ext>
+                                  </a:extLst>
+                                </wps:spPr>
+                                <wps:bodyPr vert="horz" wrap="square" lIns="91440" tIns="45720" rIns="91440" bIns="45720" numCol="1" anchor="t" anchorCtr="0" compatLnSpc="1">
+                                  <a:prstTxWarp prst="textNoShape">
+                                    <a:avLst/>
+                                  </a:prstTxWarp>
+                                </wps:bodyPr>
+                              </wps:wsp>
+                              <wps:wsp>
+                                <wps:cNvPr id="65" name="Forme libre 65"/>
+                                <wps:cNvSpPr>
+                                  <a:spLocks/>
+                                </wps:cNvSpPr>
+                                <wps:spPr bwMode="auto">
+                                  <a:xfrm>
+                                    <a:off x="782637" y="227013"/>
+                                    <a:ext cx="3546475" cy="3546475"/>
+                                  </a:xfrm>
+                                  <a:custGeom>
+                                    <a:avLst/>
+                                    <a:gdLst>
+                                      <a:gd name="T0" fmla="*/ 5 w 2234"/>
+                                      <a:gd name="T1" fmla="*/ 2234 h 2234"/>
+                                      <a:gd name="T2" fmla="*/ 0 w 2234"/>
+                                      <a:gd name="T3" fmla="*/ 2229 h 2234"/>
+                                      <a:gd name="T4" fmla="*/ 2229 w 2234"/>
+                                      <a:gd name="T5" fmla="*/ 0 h 2234"/>
+                                      <a:gd name="T6" fmla="*/ 2234 w 2234"/>
+                                      <a:gd name="T7" fmla="*/ 5 h 2234"/>
+                                      <a:gd name="T8" fmla="*/ 5 w 2234"/>
+                                      <a:gd name="T9" fmla="*/ 2234 h 2234"/>
+                                    </a:gdLst>
+                                    <a:ahLst/>
+                                    <a:cxnLst>
+                                      <a:cxn ang="0">
+                                        <a:pos x="T0" y="T1"/>
+                                      </a:cxn>
+                                      <a:cxn ang="0">
+                                        <a:pos x="T2" y="T3"/>
+                                      </a:cxn>
+                                      <a:cxn ang="0">
+                                        <a:pos x="T4" y="T5"/>
+                                      </a:cxn>
+                                      <a:cxn ang="0">
+                                        <a:pos x="T6" y="T7"/>
+                                      </a:cxn>
+                                      <a:cxn ang="0">
+                                        <a:pos x="T8" y="T9"/>
+                                      </a:cxn>
+                                    </a:cxnLst>
+                                    <a:rect l="0" t="0" r="r" b="b"/>
+                                    <a:pathLst>
+                                      <a:path w="2234" h="2234">
+                                        <a:moveTo>
+                                          <a:pt x="5" y="2234"/>
+                                        </a:moveTo>
+                                        <a:lnTo>
+                                          <a:pt x="0" y="2229"/>
+                                        </a:lnTo>
+                                        <a:lnTo>
+                                          <a:pt x="2229" y="0"/>
+                                        </a:lnTo>
+                                        <a:lnTo>
+                                          <a:pt x="2234" y="5"/>
+                                        </a:lnTo>
+                                        <a:lnTo>
+                                          <a:pt x="5" y="2234"/>
+                                        </a:lnTo>
+                                        <a:close/>
+                                      </a:path>
+                                    </a:pathLst>
+                                  </a:custGeom>
+                                  <a:grpFill/>
+                                  <a:ln>
+                                    <a:noFill/>
+                                  </a:ln>
+                                  <a:extLst>
+                                    <a:ext uri="{91240B29-F687-4F45-9708-019B960494DF}">
+                                      <a14:hiddenLine xmlns:a14="http://schemas.microsoft.com/office/drawing/2010/main" w="9525">
+                                        <a:solidFill>
+                                          <a:srgbClr val="000000"/>
+                                        </a:solidFill>
+                                        <a:round/>
+                                        <a:headEnd/>
+                                        <a:tailEnd/>
+                                      </a14:hiddenLine>
+                                    </a:ext>
+                                  </a:extLst>
+                                </wps:spPr>
+                                <wps:bodyPr vert="horz" wrap="square" lIns="91440" tIns="45720" rIns="91440" bIns="45720" numCol="1" anchor="t" anchorCtr="0" compatLnSpc="1">
+                                  <a:prstTxWarp prst="textNoShape">
+                                    <a:avLst/>
+                                  </a:prstTxWarp>
+                                </wps:bodyPr>
+                              </wps:wsp>
+                              <wps:wsp>
+                                <wps:cNvPr id="66" name="Forme libre 66"/>
+                                <wps:cNvSpPr>
+                                  <a:spLocks/>
+                                </wps:cNvSpPr>
+                                <wps:spPr bwMode="auto">
+                                  <a:xfrm>
+                                    <a:off x="841375" y="109538"/>
+                                    <a:ext cx="3487738" cy="3487738"/>
+                                  </a:xfrm>
+                                  <a:custGeom>
+                                    <a:avLst/>
+                                    <a:gdLst>
+                                      <a:gd name="T0" fmla="*/ 9 w 2197"/>
+                                      <a:gd name="T1" fmla="*/ 2197 h 2197"/>
+                                      <a:gd name="T2" fmla="*/ 0 w 2197"/>
+                                      <a:gd name="T3" fmla="*/ 2193 h 2197"/>
+                                      <a:gd name="T4" fmla="*/ 2188 w 2197"/>
+                                      <a:gd name="T5" fmla="*/ 0 h 2197"/>
+                                      <a:gd name="T6" fmla="*/ 2197 w 2197"/>
+                                      <a:gd name="T7" fmla="*/ 10 h 2197"/>
+                                      <a:gd name="T8" fmla="*/ 9 w 2197"/>
+                                      <a:gd name="T9" fmla="*/ 2197 h 2197"/>
+                                    </a:gdLst>
+                                    <a:ahLst/>
+                                    <a:cxnLst>
+                                      <a:cxn ang="0">
+                                        <a:pos x="T0" y="T1"/>
+                                      </a:cxn>
+                                      <a:cxn ang="0">
+                                        <a:pos x="T2" y="T3"/>
+                                      </a:cxn>
+                                      <a:cxn ang="0">
+                                        <a:pos x="T4" y="T5"/>
+                                      </a:cxn>
+                                      <a:cxn ang="0">
+                                        <a:pos x="T6" y="T7"/>
+                                      </a:cxn>
+                                      <a:cxn ang="0">
+                                        <a:pos x="T8" y="T9"/>
+                                      </a:cxn>
+                                    </a:cxnLst>
+                                    <a:rect l="0" t="0" r="r" b="b"/>
+                                    <a:pathLst>
+                                      <a:path w="2197" h="2197">
+                                        <a:moveTo>
+                                          <a:pt x="9" y="2197"/>
+                                        </a:moveTo>
+                                        <a:lnTo>
+                                          <a:pt x="0" y="2193"/>
+                                        </a:lnTo>
+                                        <a:lnTo>
+                                          <a:pt x="2188" y="0"/>
+                                        </a:lnTo>
+                                        <a:lnTo>
+                                          <a:pt x="2197" y="10"/>
+                                        </a:lnTo>
+                                        <a:lnTo>
+                                          <a:pt x="9" y="2197"/>
+                                        </a:lnTo>
+                                        <a:close/>
+                                      </a:path>
+                                    </a:pathLst>
+                                  </a:custGeom>
+                                  <a:grpFill/>
+                                  <a:ln>
+                                    <a:noFill/>
+                                  </a:ln>
+                                  <a:extLst>
+                                    <a:ext uri="{91240B29-F687-4F45-9708-019B960494DF}">
+                                      <a14:hiddenLine xmlns:a14="http://schemas.microsoft.com/office/drawing/2010/main" w="9525">
+                                        <a:solidFill>
+                                          <a:srgbClr val="000000"/>
+                                        </a:solidFill>
+                                        <a:round/>
+                                        <a:headEnd/>
+                                        <a:tailEnd/>
+                                      </a14:hiddenLine>
+                                    </a:ext>
+                                  </a:extLst>
+                                </wps:spPr>
+                                <wps:bodyPr vert="horz" wrap="square" lIns="91440" tIns="45720" rIns="91440" bIns="45720" numCol="1" anchor="t" anchorCtr="0" compatLnSpc="1">
+                                  <a:prstTxWarp prst="textNoShape">
+                                    <a:avLst/>
+                                  </a:prstTxWarp>
+                                </wps:bodyPr>
+                              </wps:wsp>
+                              <wps:wsp>
+                                <wps:cNvPr id="67" name="Forme libre 67"/>
+                                <wps:cNvSpPr>
+                                  <a:spLocks/>
+                                </wps:cNvSpPr>
+                                <wps:spPr bwMode="auto">
+                                  <a:xfrm>
+                                    <a:off x="1216025" y="498475"/>
+                                    <a:ext cx="3113088" cy="3121025"/>
+                                  </a:xfrm>
+                                  <a:custGeom>
+                                    <a:avLst/>
+                                    <a:gdLst>
+                                      <a:gd name="T0" fmla="*/ 9 w 1961"/>
+                                      <a:gd name="T1" fmla="*/ 1966 h 1966"/>
+                                      <a:gd name="T2" fmla="*/ 0 w 1961"/>
+                                      <a:gd name="T3" fmla="*/ 1957 h 1966"/>
+                                      <a:gd name="T4" fmla="*/ 1952 w 1961"/>
+                                      <a:gd name="T5" fmla="*/ 0 h 1966"/>
+                                      <a:gd name="T6" fmla="*/ 1961 w 1961"/>
+                                      <a:gd name="T7" fmla="*/ 9 h 1966"/>
+                                      <a:gd name="T8" fmla="*/ 9 w 1961"/>
+                                      <a:gd name="T9" fmla="*/ 1966 h 1966"/>
+                                    </a:gdLst>
+                                    <a:ahLst/>
+                                    <a:cxnLst>
+                                      <a:cxn ang="0">
+                                        <a:pos x="T0" y="T1"/>
+                                      </a:cxn>
+                                      <a:cxn ang="0">
+                                        <a:pos x="T2" y="T3"/>
+                                      </a:cxn>
+                                      <a:cxn ang="0">
+                                        <a:pos x="T4" y="T5"/>
+                                      </a:cxn>
+                                      <a:cxn ang="0">
+                                        <a:pos x="T6" y="T7"/>
+                                      </a:cxn>
+                                      <a:cxn ang="0">
+                                        <a:pos x="T8" y="T9"/>
+                                      </a:cxn>
+                                    </a:cxnLst>
+                                    <a:rect l="0" t="0" r="r" b="b"/>
+                                    <a:pathLst>
+                                      <a:path w="1961" h="1966">
+                                        <a:moveTo>
+                                          <a:pt x="9" y="1966"/>
+                                        </a:moveTo>
+                                        <a:lnTo>
+                                          <a:pt x="0" y="1957"/>
+                                        </a:lnTo>
+                                        <a:lnTo>
+                                          <a:pt x="1952" y="0"/>
+                                        </a:lnTo>
+                                        <a:lnTo>
+                                          <a:pt x="1961" y="9"/>
+                                        </a:lnTo>
+                                        <a:lnTo>
+                                          <a:pt x="9" y="1966"/>
+                                        </a:lnTo>
+                                        <a:close/>
+                                      </a:path>
+                                    </a:pathLst>
+                                  </a:custGeom>
+                                  <a:grpFill/>
+                                  <a:ln>
+                                    <a:noFill/>
+                                  </a:ln>
+                                  <a:extLst>
+                                    <a:ext uri="{91240B29-F687-4F45-9708-019B960494DF}">
+                                      <a14:hiddenLine xmlns:a14="http://schemas.microsoft.com/office/drawing/2010/main" w="9525">
+                                        <a:solidFill>
+                                          <a:srgbClr val="000000"/>
+                                        </a:solidFill>
+                                        <a:round/>
+                                        <a:headEnd/>
+                                        <a:tailEnd/>
+                                      </a14:hiddenLine>
+                                    </a:ext>
+                                  </a:extLst>
+                                </wps:spPr>
+                                <wps:bodyPr vert="horz" wrap="square" lIns="91440" tIns="45720" rIns="91440" bIns="45720" numCol="1" anchor="t" anchorCtr="0" compatLnSpc="1">
+                                  <a:prstTxWarp prst="textNoShape">
+                                    <a:avLst/>
+                                  </a:prstTxWarp>
+                                </wps:bodyPr>
+                              </wps:wsp>
+                              <wps:wsp>
+                                <wps:cNvPr id="68" name="Forme libre 68"/>
+                                <wps:cNvSpPr>
+                                  <a:spLocks/>
+                                </wps:cNvSpPr>
+                                <wps:spPr bwMode="auto">
+                                  <a:xfrm>
+                                    <a:off x="0" y="153988"/>
+                                    <a:ext cx="4329113" cy="4337050"/>
+                                  </a:xfrm>
+                                  <a:custGeom>
+                                    <a:avLst/>
+                                    <a:gdLst>
+                                      <a:gd name="T0" fmla="*/ 0 w 2727"/>
+                                      <a:gd name="T1" fmla="*/ 2732 h 2732"/>
+                                      <a:gd name="T2" fmla="*/ 0 w 2727"/>
+                                      <a:gd name="T3" fmla="*/ 2728 h 2732"/>
+                                      <a:gd name="T4" fmla="*/ 2722 w 2727"/>
+                                      <a:gd name="T5" fmla="*/ 0 h 2732"/>
+                                      <a:gd name="T6" fmla="*/ 2727 w 2727"/>
+                                      <a:gd name="T7" fmla="*/ 5 h 2732"/>
+                                      <a:gd name="T8" fmla="*/ 0 w 2727"/>
+                                      <a:gd name="T9" fmla="*/ 2732 h 2732"/>
+                                    </a:gdLst>
+                                    <a:ahLst/>
+                                    <a:cxnLst>
+                                      <a:cxn ang="0">
+                                        <a:pos x="T0" y="T1"/>
+                                      </a:cxn>
+                                      <a:cxn ang="0">
+                                        <a:pos x="T2" y="T3"/>
+                                      </a:cxn>
+                                      <a:cxn ang="0">
+                                        <a:pos x="T4" y="T5"/>
+                                      </a:cxn>
+                                      <a:cxn ang="0">
+                                        <a:pos x="T6" y="T7"/>
+                                      </a:cxn>
+                                      <a:cxn ang="0">
+                                        <a:pos x="T8" y="T9"/>
+                                      </a:cxn>
+                                    </a:cxnLst>
+                                    <a:rect l="0" t="0" r="r" b="b"/>
+                                    <a:pathLst>
+                                      <a:path w="2727" h="2732">
+                                        <a:moveTo>
+                                          <a:pt x="0" y="2732"/>
+                                        </a:moveTo>
+                                        <a:lnTo>
+                                          <a:pt x="0" y="2728"/>
+                                        </a:lnTo>
+                                        <a:lnTo>
+                                          <a:pt x="2722" y="0"/>
+                                        </a:lnTo>
+                                        <a:lnTo>
+                                          <a:pt x="2727" y="5"/>
+                                        </a:lnTo>
+                                        <a:lnTo>
+                                          <a:pt x="0" y="2732"/>
+                                        </a:lnTo>
+                                        <a:close/>
+                                      </a:path>
+                                    </a:pathLst>
+                                  </a:custGeom>
+                                  <a:grpFill/>
+                                  <a:ln>
+                                    <a:noFill/>
+                                  </a:ln>
+                                  <a:extLst>
+                                    <a:ext uri="{91240B29-F687-4F45-9708-019B960494DF}">
+                                      <a14:hiddenLine xmlns:a14="http://schemas.microsoft.com/office/drawing/2010/main" w="9525">
+                                        <a:solidFill>
+                                          <a:srgbClr val="000000"/>
+                                        </a:solidFill>
+                                        <a:round/>
+                                        <a:headEnd/>
+                                        <a:tailEnd/>
+                                      </a14:hiddenLine>
+                                    </a:ext>
+                                  </a:extLst>
+                                </wps:spPr>
+                                <wps:bodyPr vert="horz" wrap="square" lIns="91440" tIns="45720" rIns="91440" bIns="45720" numCol="1" anchor="t" anchorCtr="0" compatLnSpc="1">
+                                  <a:prstTxWarp prst="textNoShape">
+                                    <a:avLst/>
+                                  </a:prstTxWarp>
+                                </wps:bodyPr>
+                              </wps:wsp>
+                            </wpg:wgp>
+                          </a:graphicData>
+                        </a:graphic>
+                        <wp14:sizeRelH relativeFrom="page">
+                          <wp14:pctWidth>70600</wp14:pctWidth>
+                        </wp14:sizeRelH>
+                        <wp14:sizeRelV relativeFrom="page">
+                          <wp14:pctHeight>56600</wp14:pctHeight>
+                        </wp14:sizeRelV>
+                      </wp:anchor>
+                    </w:drawing>
+                  </mc:Choice>
+                  <mc:Fallback>
+                    <w:pict>
+                      <v:group id="Groupe 2" o:spid="_x0000_s1026" style="position:absolute;margin-left:0;margin-top:0;width:432.65pt;height:448.55pt;z-index:-251654144;mso-width-percent:706;mso-height-percent:566;mso-left-percent:220;mso-top-percent:300;mso-position-horizontal-relative:page;mso-position-vertical-relative:page;mso-width-percent:706;mso-height-percent:566;mso-left-percent:220;mso-top-percent:300" coordsize="43291,44910" o:gfxdata="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">
+                        <o:lock v:ext="edit" aspectratio="t"/>
+                        <v:shape id="Forme libre 64" o:spid="_x0000_s1027" style="position:absolute;left:15017;width:28274;height:28352;visibility:visible;mso-wrap-style:square;v-text-anchor:top" coordsize="1781,1786" o:gfxdata="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" path="m4,1786l,1782,1776,r5,5l4,1786xe" filled="f" stroked="f">
+                          <v:path arrowok="t" o:connecttype="custom" o:connectlocs="6350,2835275;0,2828925;2819400,0;2827338,7938;6350,2835275" o:connectangles="0,0,0,0,0"/>
+                        </v:shape>
+                        <v:shape id="Forme libre 65" o:spid="_x0000_s1028" style="position:absolute;left:7826;top:2270;width:35465;height:35464;visibility:visible;mso-wrap-style:square;v-text-anchor:top" coordsize="2234,2234" o:gfxdata="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" path="m5,2234l,2229,2229,r5,5l5,2234xe" filled="f" stroked="f">
+                          <v:path arrowok="t" o:connecttype="custom" o:connectlocs="7938,3546475;0,3538538;3538538,0;3546475,7938;7938,3546475" o:connectangles="0,0,0,0,0"/>
+                        </v:shape>
+                        <v:shape id="Forme libre 66" o:spid="_x0000_s1029" style="position:absolute;left:8413;top:1095;width:34878;height:34877;visibility:visible;mso-wrap-style:square;v-text-anchor:top" coordsize="2197,2197" o:gfxdata="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" path="m9,2197l,2193,2188,r9,10l9,2197xe" filled="f" stroked="f">
+                          <v:path arrowok="t" o:connecttype="custom" o:connectlocs="14288,3487738;0,3481388;3473450,0;3487738,15875;14288,3487738" o:connectangles="0,0,0,0,0"/>
+                        </v:shape>
+                        <v:shape id="Forme libre 67" o:spid="_x0000_s1030" style="position:absolute;left:12160;top:4984;width:31131;height:31211;visibility:visible;mso-wrap-style:square;v-text-anchor:top" coordsize="1961,1966" o:gfxdata="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" path="m9,1966l,1957,1952,r9,9l9,1966xe" filled="f" stroked="f">
+                          <v:path arrowok="t" o:connecttype="custom" o:connectlocs="14288,3121025;0,3106738;3098800,0;3113088,14288;14288,3121025" o:connectangles="0,0,0,0,0"/>
+                        </v:shape>
+                        <v:shape id="Forme libre 68" o:spid="_x0000_s1031" style="position:absolute;top:1539;width:43291;height:43371;visibility:visible;mso-wrap-style:square;v-text-anchor:top" coordsize="2727,2732" o:gfxdata="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" path="m,2732r,-4l2722,r5,5l,2732xe" filled="f" stroked="f">
+                          <v:path arrowok="t" o:connecttype="custom" o:connectlocs="0,4337050;0,4330700;4321175,0;4329113,7938;0,4337050" o:connectangles="0,0,0,0,0"/>
+                        </v:shape>
+                        <w10:wrap anchorx="page" anchory="page"/>
+                      </v:group>
+                    </w:pict>
+                  </mc:Fallback>
+                </mc:AlternateContent>
+              </w:r>
+              <w:r>
+                <w:rPr>
+                  <w:noProof/>
+                  <w:lang w:eastAsia="fr-CH"/>
+                </w:rPr>
+                <mc:AlternateContent>
+                  <mc:Choice Requires="wps">
+                    <w:drawing>
+                      <wp:anchor distT="0" distB="0" distL="114300" distR="114300" simplePos="0" relativeHeight="251661312" behindDoc="0" locked="0" layoutInCell="1" allowOverlap="1" wp14:anchorId="10B891D4" wp14:editId="13BF36A7">
+                        <wp:simplePos x="0" y="0"/>
+                        <wp:positionH relativeFrom="page">
+                          <wp:align>center</wp:align>
+                        </wp:positionH>
+                        <wp:positionV relativeFrom="margin">
+                          <wp:align>bottom</wp:align>
+                        </wp:positionV>
+                        <wp:extent cx="5943600" cy="374904"/>
+                        <wp:effectExtent l="0" t="0" r="0" b="2540"/>
+                        <wp:wrapNone/>
+                        <wp:docPr id="69" name="Zone de texte 69"/>
+                        <wp:cNvGraphicFramePr/>
+                        <a:graphic xmlns:a="http://schemas.openxmlformats.org/drawingml/2006/main">
+                          <a:graphicData uri="http://schemas.microsoft.com/office/word/2010/wordprocessingShape">
+                            <wps:wsp>
+                              <wps:cNvSpPr txBox="1"/>
+                              <wps:spPr>
+                                <a:xfrm>
+                                  <a:off x="0" y="0"/>
+                                  <a:ext cx="5943600" cy="374904"/>
+                                </a:xfrm>
+                                <a:prstGeom prst="rect">
+                                  <a:avLst/>
+                                </a:prstGeom>
+                                <a:noFill/>
+                                <a:ln w="6350">
+                                  <a:noFill/>
+                                </a:ln>
+                                <a:effectLst/>
+                              </wps:spPr>
+                              <wps:style>
+                                <a:lnRef idx="0">
+                                  <a:schemeClr val="accent1"/>
+                                </a:lnRef>
+                                <a:fillRef idx="0">
+                                  <a:schemeClr val="accent1"/>
+                                </a:fillRef>
+                                <a:effectRef idx="0">
+                                  <a:schemeClr val="accent1"/>
+                                </a:effectRef>
+                                <a:fontRef idx="minor">
+                                  <a:schemeClr val="dk1"/>
+                                </a:fontRef>
+                              </wps:style>
+                              <wps:txbx>
+                                <w:txbxContent>
+                                  <w:p>
+                                    <w:pPr>
+                                      <w:pStyle w:val="Sansinterligne"/>
+                                      <w:jc w:val="right"/>
+                                      <w:rPr>
+                                        <w:color w:val="0F6FC6" w:themeColor="accent1"/>
+                                        <w:sz w:val="36"/>
+                                        <w:szCs w:val="36"/>
+                                      </w:rPr>
+                                    </w:pPr>
+                                    <w:sdt>
+                                      <w:sdtPr>
+                                        <w:rPr>
+                                          <w:color w:val="0F6FC6" w:themeColor="accent1"/>
+                                          <w:sz w:val="36"/>
+                                          <w:szCs w:val="36"/>
+                                        </w:rPr>
+                                        <w:alias w:val="École"/>
+                                        <w:tag w:val="École"/>
+                                        <w:id w:val="1850680582"/>
+                                        <w:dataBinding w:prefixMappings="xmlns:ns0='http://schemas.openxmlformats.org/officeDocument/2006/extended-properties' " w:xpath="/ns0:Properties[1]/ns0:Company[1]" w:storeItemID="{6668398D-A668-4E3E-A5EB-62B293D839F1}"/>
+                                        <w:text/>
+                                      </w:sdtPr>
+                                      <w:sdtContent>
+                                        <w:r>
+                                          <w:rPr>
+                                            <w:color w:val="0F6FC6" w:themeColor="accent1"/>
+                                            <w:sz w:val="36"/>
+                                            <w:szCs w:val="36"/>
+                                          </w:rPr>
+                                          <w:t>I.FA-P3A</w:t>
+                                        </w:r>
+                                      </w:sdtContent>
+                                    </w:sdt>
+                                  </w:p>
+                                  <w:sdt>
+                                    <w:sdtPr>
+                                      <w:rPr>
+                                        <w:b/>
+                                        <w:color w:val="0F6FC6" w:themeColor="accent1"/>
+                                        <w:sz w:val="36"/>
+                                        <w:szCs w:val="36"/>
+                                      </w:rPr>
+                                      <w:alias w:val="Cours"/>
+                                      <w:tag w:val="Cours"/>
+                                      <w:id w:val="1717703537"/>
+                                      <w:showingPlcHdr/>
+                                      <w:dataBinding w:prefixMappings="xmlns:ns0='http://purl.org/dc/elements/1.1/' xmlns:ns1='http://schemas.openxmlformats.org/package/2006/metadata/core-properties' " w:xpath="/ns1:coreProperties[1]/ns1:category[1]" w:storeItemID="{6C3C8BC8-F283-45AE-878A-BAB7291924A1}"/>
+                                      <w:text/>
+                                    </w:sdtPr>
+                                    <w:sdtContent>
+                                      <w:p>
+                                        <w:pPr>
+                                          <w:pStyle w:val="Sansinterligne"/>
+                                          <w:jc w:val="right"/>
+                                          <w:rPr>
+                                            <w:b/>
+                                            <w:color w:val="0F6FC6" w:themeColor="accent1"/>
+                                            <w:sz w:val="36"/>
+                                            <w:szCs w:val="36"/>
+                                          </w:rPr>
+                                        </w:pPr>
+                                        <w:r>
+                                          <w:rPr>
+                                            <w:b/>
+                                            <w:color w:val="0F6FC6" w:themeColor="accent1"/>
+                                            <w:sz w:val="36"/>
+                                            <w:szCs w:val="36"/>
+                                          </w:rPr>
+                                          <w:t xml:space="preserve">     </w:t>
+                                        </w:r>
+                                      </w:p>
+                                    </w:sdtContent>
+                                  </w:sdt>
+                                </w:txbxContent>
+                              </wps:txbx>
+                              <wps:bodyPr rot="0" spcFirstLastPara="0" vertOverflow="overflow" horzOverflow="overflow" vert="horz" wrap="square" lIns="0" tIns="0" rIns="0" bIns="0" numCol="1" spcCol="0" rtlCol="0" fromWordArt="0" anchor="b" anchorCtr="0" forceAA="0" compatLnSpc="1">
+                                <a:prstTxWarp prst="textNoShape">
+                                  <a:avLst/>
+                                </a:prstTxWarp>
+                                <a:spAutoFit/>
+                              </wps:bodyPr>
+                            </wps:wsp>
+                          </a:graphicData>
+                        </a:graphic>
+                        <wp14:sizeRelH relativeFrom="page">
+                          <wp14:pctWidth>76500</wp14:pctWidth>
+                        </wp14:sizeRelH>
+                        <wp14:sizeRelV relativeFrom="margin">
+                          <wp14:pctHeight>0</wp14:pctHeight>
+                        </wp14:sizeRelV>
+                      </wp:anchor>
+                    </w:drawing>
+                  </mc:Choice>
+                  <mc:Fallback>
+                    <w:pict>
+                      <v:shape id="Zone de texte 69" o:spid="_x0000_s1027" type="#_x0000_t202" style="position:absolute;left:0;text-align:left;margin-left:0;margin-top:0;width:468pt;height:29.5pt;z-index:251661312;visibility:visible;mso-wrap-style:square;mso-width-percent:765;mso-height-percent:0;mso-wrap-distance-left:9pt;mso-wrap-distance-top:0;mso-wrap-distance-right:9pt;mso-wrap-distance-bottom:0;mso-position-horizontal:center;mso-position-horizontal-relative:page;mso-position-vertical:bottom;mso-position-vertical-relative:margin;mso-width-percent:765;mso-height-percent:0;mso-width-relative:page;mso-height-relative:margin;v-text-anchor:bottom" o:gfxdata="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" filled="f" stroked="f" strokeweight=".5pt">
+                        <v:textbox style="mso-fit-shape-to-text:t" inset="0,0,0,0">
+                          <w:txbxContent>
+                            <w:p>
+                              <w:pPr>
+                                <w:pStyle w:val="Sansinterligne"/>
+                                <w:jc w:val="right"/>
+                                <w:rPr>
+                                  <w:color w:val="0F6FC6" w:themeColor="accent1"/>
+                                  <w:sz w:val="36"/>
+                                  <w:szCs w:val="36"/>
+                                </w:rPr>
+                              </w:pPr>
+                              <w:sdt>
+                                <w:sdtPr>
+                                  <w:rPr>
+                                    <w:color w:val="0F6FC6" w:themeColor="accent1"/>
+                                    <w:sz w:val="36"/>
+                                    <w:szCs w:val="36"/>
+                                  </w:rPr>
+                                  <w:alias w:val="École"/>
+                                  <w:tag w:val="École"/>
+                                  <w:id w:val="1850680582"/>
+                                  <w:dataBinding w:prefixMappings="xmlns:ns0='http://schemas.openxmlformats.org/officeDocument/2006/extended-properties' " w:xpath="/ns0:Properties[1]/ns0:Company[1]" w:storeItemID="{6668398D-A668-4E3E-A5EB-62B293D839F1}"/>
+                                  <w:text/>
+                                </w:sdtPr>
+                                <w:sdtContent>
+                                  <w:r>
+                                    <w:rPr>
+                                      <w:color w:val="0F6FC6" w:themeColor="accent1"/>
+                                      <w:sz w:val="36"/>
+                                      <w:szCs w:val="36"/>
+                                    </w:rPr>
+                                    <w:t>I.FA-P3A</w:t>
+                                  </w:r>
+                                </w:sdtContent>
+                              </w:sdt>
+                            </w:p>
+                            <w:sdt>
+                              <w:sdtPr>
+                                <w:rPr>
+                                  <w:b/>
+                                  <w:color w:val="0F6FC6" w:themeColor="accent1"/>
+                                  <w:sz w:val="36"/>
+                                  <w:szCs w:val="36"/>
+                                </w:rPr>
+                                <w:alias w:val="Cours"/>
+                                <w:tag w:val="Cours"/>
+                                <w:id w:val="1717703537"/>
+                                <w:showingPlcHdr/>
+                                <w:dataBinding w:prefixMappings="xmlns:ns0='http://purl.org/dc/elements/1.1/' xmlns:ns1='http://schemas.openxmlformats.org/package/2006/metadata/core-properties' " w:xpath="/ns1:coreProperties[1]/ns1:category[1]" w:storeItemID="{6C3C8BC8-F283-45AE-878A-BAB7291924A1}"/>
+                                <w:text/>
+                              </w:sdtPr>
+                              <w:sdtContent>
+                                <w:p>
+                                  <w:pPr>
+                                    <w:pStyle w:val="Sansinterligne"/>
+                                    <w:jc w:val="right"/>
+                                    <w:rPr>
+                                      <w:b/>
+                                      <w:color w:val="0F6FC6" w:themeColor="accent1"/>
+                                      <w:sz w:val="36"/>
+                                      <w:szCs w:val="36"/>
+                                    </w:rPr>
+                                  </w:pPr>
+                                  <w:r>
+                                    <w:rPr>
+                                      <w:b/>
+                                      <w:color w:val="0F6FC6" w:themeColor="accent1"/>
+                                      <w:sz w:val="36"/>
+                                      <w:szCs w:val="36"/>
+                                    </w:rPr>
+                                    <w:t xml:space="preserve">     </w:t>
+                                  </w:r>
+                                </w:p>
+                              </w:sdtContent>
+                            </w:sdt>
+                          </w:txbxContent>
+                        </v:textbox>
+                        <w10:wrap anchorx="page" anchory="margin"/>
+                      </v:shape>
+                    </w:pict>
+                  </mc:Fallback>
+                </mc:AlternateContent>
+              </w:r>
+            </w:p>
+            <w:p>
+              <w:pPr>
+                <w:rPr>
+                  <w:color w:val="0F6FC6" w:themeColor="accent1"/>
+                </w:rPr>
+              </w:pPr>
+              <w:r>
+                <w:rPr>
+                  <w:caps/>
+                  <w:color w:val="0F6FC6" w:themeColor="accent1"/>
+                </w:rPr>
+                <w:br w:type="page"/>
+              </w:r>
+            </w:p>
+          </w:sdtContent>
+        </w:sdt>
         <w:p/>
         <w:p>
           <w:r>
@@ -352,7 +1128,6 @@
           <w:docPartUnique/>
         </w:docPartObj>
       </w:sdtPr>
-      <w:sdtEndPr/>
       <w:sdtContent>
         <w:p>
           <w:pPr>
@@ -2329,7 +3104,7 @@
           <w:rFonts w:asciiTheme="majorHAnsi" w:eastAsiaTheme="majorEastAsia" w:hAnsiTheme="majorHAnsi" w:cstheme="majorBidi"/>
           <w:b/>
           <w:bCs/>
-          <w:color w:val="527D55" w:themeColor="accent1" w:themeShade="BF"/>
+          <w:color w:val="0B5294" w:themeColor="accent1" w:themeShade="BF"/>
           <w:sz w:val="28"/>
           <w:szCs w:val="28"/>
         </w:rPr>
@@ -2635,14 +3410,27 @@
       <w:r>
         <w:t xml:space="preserve">Figure </w:t>
       </w:r>
-      <w:fldSimple w:instr=" SEQ Figure \* ARABIC ">
-        <w:r>
-          <w:rPr>
-            <w:noProof/>
-          </w:rPr>
-          <w:t>1</w:t>
-        </w:r>
-      </w:fldSimple>
+      <w:r>
+        <w:fldChar w:fldCharType="begin"/>
+      </w:r>
+      <w:r>
+        <w:instrText xml:space="preserve"> SEQ Figure \* ARABIC </w:instrText>
+      </w:r>
+      <w:r>
+        <w:fldChar w:fldCharType="separate"/>
+      </w:r>
+      <w:r>
+        <w:rPr>
+          <w:noProof/>
+        </w:rPr>
+        <w:t>1</w:t>
+      </w:r>
+      <w:r>
+        <w:rPr>
+          <w:noProof/>
+        </w:rPr>
+        <w:fldChar w:fldCharType="end"/>
+      </w:r>
       <w:r>
         <w:t>: MCD</w:t>
       </w:r>
@@ -2746,14 +3534,27 @@
       <w:r>
         <w:t xml:space="preserve">Figure </w:t>
       </w:r>
-      <w:fldSimple w:instr=" SEQ Figure \* ARABIC ">
-        <w:r>
-          <w:rPr>
-            <w:noProof/>
-          </w:rPr>
-          <w:t>2</w:t>
-        </w:r>
-      </w:fldSimple>
+      <w:r>
+        <w:fldChar w:fldCharType="begin"/>
+      </w:r>
+      <w:r>
+        <w:instrText xml:space="preserve"> SEQ Figure \* ARABIC </w:instrText>
+      </w:r>
+      <w:r>
+        <w:fldChar w:fldCharType="separate"/>
+      </w:r>
+      <w:r>
+        <w:rPr>
+          <w:noProof/>
+        </w:rPr>
+        <w:t>2</w:t>
+      </w:r>
+      <w:r>
+        <w:rPr>
+          <w:noProof/>
+        </w:rPr>
+        <w:fldChar w:fldCharType="end"/>
+      </w:r>
       <w:r>
         <w:t>: planning initial</w:t>
       </w:r>
@@ -2767,7 +3568,7 @@
       <w:pPr>
         <w:pStyle w:val="Titre2"/>
         <w:rPr>
-          <w:color w:val="527D55" w:themeColor="accent1" w:themeShade="BF"/>
+          <w:color w:val="0B5294" w:themeColor="accent1" w:themeShade="BF"/>
           <w:sz w:val="28"/>
           <w:szCs w:val="28"/>
         </w:rPr>
@@ -2989,7 +3790,7 @@
     <w:p>
       <w:pPr>
         <w:rPr>
-          <w:color w:val="527D55" w:themeColor="accent1" w:themeShade="BF"/>
+          <w:color w:val="0B5294" w:themeColor="accent1" w:themeShade="BF"/>
           <w:sz w:val="28"/>
           <w:szCs w:val="28"/>
         </w:rPr>
@@ -3153,14 +3954,27 @@
       <w:r>
         <w:t xml:space="preserve">Figure </w:t>
       </w:r>
-      <w:fldSimple w:instr=" SEQ Figure \* ARABIC ">
-        <w:r>
-          <w:rPr>
-            <w:noProof/>
-          </w:rPr>
-          <w:t>3</w:t>
-        </w:r>
-      </w:fldSimple>
+      <w:r>
+        <w:fldChar w:fldCharType="begin"/>
+      </w:r>
+      <w:r>
+        <w:instrText xml:space="preserve"> SEQ Figure \* ARABIC </w:instrText>
+      </w:r>
+      <w:r>
+        <w:fldChar w:fldCharType="separate"/>
+      </w:r>
+      <w:r>
+        <w:rPr>
+          <w:noProof/>
+        </w:rPr>
+        <w:t>3</w:t>
+      </w:r>
+      <w:r>
+        <w:rPr>
+          <w:noProof/>
+        </w:rPr>
+        <w:fldChar w:fldCharType="end"/>
+      </w:r>
       <w:r>
         <w:t xml:space="preserve">: </w:t>
       </w:r>
@@ -3177,7 +3991,7 @@
           <w:rFonts w:asciiTheme="majorHAnsi" w:eastAsiaTheme="majorEastAsia" w:hAnsiTheme="majorHAnsi" w:cstheme="majorBidi"/>
           <w:b/>
           <w:bCs/>
-          <w:color w:val="72A376" w:themeColor="accent1"/>
+          <w:color w:val="0F6FC6" w:themeColor="accent1"/>
           <w:sz w:val="26"/>
           <w:szCs w:val="26"/>
         </w:rPr>
@@ -3190,7 +4004,7 @@
       <w:pPr>
         <w:pStyle w:val="Titre2"/>
         <w:rPr>
-          <w:color w:val="527D55" w:themeColor="accent1" w:themeShade="BF"/>
+          <w:color w:val="0B5294" w:themeColor="accent1" w:themeShade="BF"/>
           <w:sz w:val="28"/>
           <w:szCs w:val="28"/>
         </w:rPr>
@@ -3327,14 +4141,27 @@
       <w:r>
         <w:t xml:space="preserve">Figure </w:t>
       </w:r>
-      <w:fldSimple w:instr=" SEQ Figure \* ARABIC ">
-        <w:r>
-          <w:rPr>
-            <w:noProof/>
-          </w:rPr>
-          <w:t>4</w:t>
-        </w:r>
-      </w:fldSimple>
+      <w:r>
+        <w:fldChar w:fldCharType="begin"/>
+      </w:r>
+      <w:r>
+        <w:instrText xml:space="preserve"> SEQ Figure \* ARABIC </w:instrText>
+      </w:r>
+      <w:r>
+        <w:fldChar w:fldCharType="separate"/>
+      </w:r>
+      <w:r>
+        <w:rPr>
+          <w:noProof/>
+        </w:rPr>
+        <w:t>4</w:t>
+      </w:r>
+      <w:r>
+        <w:rPr>
+          <w:noProof/>
+        </w:rPr>
+        <w:fldChar w:fldCharType="end"/>
+      </w:r>
       <w:r>
         <w:t>: Google Play Music</w:t>
       </w:r>
@@ -3343,7 +4170,7 @@
       <w:pPr>
         <w:jc w:val="center"/>
         <w:rPr>
-          <w:color w:val="527D55" w:themeColor="accent1" w:themeShade="BF"/>
+          <w:color w:val="0B5294" w:themeColor="accent1" w:themeShade="BF"/>
           <w:sz w:val="28"/>
           <w:szCs w:val="28"/>
         </w:rPr>
@@ -3444,14 +4271,27 @@
       <w:r>
         <w:t xml:space="preserve">Figure </w:t>
       </w:r>
-      <w:fldSimple w:instr=" SEQ Figure \* ARABIC ">
-        <w:r>
-          <w:rPr>
-            <w:noProof/>
-          </w:rPr>
-          <w:t>5</w:t>
-        </w:r>
-      </w:fldSimple>
+      <w:r>
+        <w:fldChar w:fldCharType="begin"/>
+      </w:r>
+      <w:r>
+        <w:instrText xml:space="preserve"> SEQ Figure \* ARABIC </w:instrText>
+      </w:r>
+      <w:r>
+        <w:fldChar w:fldCharType="separate"/>
+      </w:r>
+      <w:r>
+        <w:rPr>
+          <w:noProof/>
+        </w:rPr>
+        <w:t>5</w:t>
+      </w:r>
+      <w:r>
+        <w:rPr>
+          <w:noProof/>
+        </w:rPr>
+        <w:fldChar w:fldCharType="end"/>
+      </w:r>
       <w:r>
         <w:t>: diagramme plan du site</w:t>
       </w:r>
@@ -3817,11 +4657,7 @@
           </mc:Choice>
           <mc:Fallback>
             <w:pict>
-              <v:shapetype id="_x0000_t202" coordsize="21600,21600" o:spt="202" path="m,l,21600r21600,l21600,xe">
-                <v:stroke joinstyle="miter"/>
-                <v:path gradientshapeok="t" o:connecttype="rect"/>
-              </v:shapetype>
-              <v:shape id="Zone de texte 7" o:spid="_x0000_s1026" type="#_x0000_t202" style="position:absolute;left:0;text-align:left;margin-left:198.15pt;margin-top:110.85pt;width:117.5pt;height:19.7pt;z-index:251659264;visibility:visible;mso-wrap-style:square;mso-width-percent:0;mso-height-percent:0;mso-wrap-distance-left:9pt;mso-wrap-distance-top:0;mso-wrap-distance-right:9pt;mso-wrap-distance-bottom:0;mso-position-horizontal:absolute;mso-position-horizontal-relative:text;mso-position-vertical:absolute;mso-position-vertical-relative:text;mso-width-percent:0;mso-height-percent:0;mso-width-relative:margin;mso-height-relative:margin;v-text-anchor:middle" o:gfxdata="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" fillcolor="white [3201]" strokeweight=".5pt">
+              <v:shape id="Zone de texte 7" o:spid="_x0000_s1028" type="#_x0000_t202" style="position:absolute;left:0;text-align:left;margin-left:198.15pt;margin-top:110.85pt;width:117.5pt;height:19.7pt;z-index:251659264;visibility:visible;mso-wrap-style:square;mso-width-percent:0;mso-height-percent:0;mso-wrap-distance-left:9pt;mso-wrap-distance-top:0;mso-wrap-distance-right:9pt;mso-wrap-distance-bottom:0;mso-position-horizontal:absolute;mso-position-horizontal-relative:text;mso-position-vertical:absolute;mso-position-vertical-relative:text;mso-width-percent:0;mso-height-percent:0;mso-width-relative:margin;mso-height-relative:margin;v-text-anchor:middle" o:gfxdata="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" fillcolor="white [3201]" strokeweight=".5pt">
                 <v:textbox>
                   <w:txbxContent>
                     <w:p>
@@ -3895,14 +4731,27 @@
       <w:r>
         <w:t xml:space="preserve">Figure </w:t>
       </w:r>
-      <w:fldSimple w:instr=" SEQ Figure \* ARABIC ">
-        <w:r>
-          <w:rPr>
-            <w:noProof/>
-          </w:rPr>
-          <w:t>6</w:t>
-        </w:r>
-      </w:fldSimple>
+      <w:r>
+        <w:fldChar w:fldCharType="begin"/>
+      </w:r>
+      <w:r>
+        <w:instrText xml:space="preserve"> SEQ Figure \* ARABIC </w:instrText>
+      </w:r>
+      <w:r>
+        <w:fldChar w:fldCharType="separate"/>
+      </w:r>
+      <w:r>
+        <w:rPr>
+          <w:noProof/>
+        </w:rPr>
+        <w:t>6</w:t>
+      </w:r>
+      <w:r>
+        <w:rPr>
+          <w:noProof/>
+        </w:rPr>
+        <w:fldChar w:fldCharType="end"/>
+      </w:r>
       <w:r>
         <w:t>:</w:t>
       </w:r>
@@ -4015,7 +4864,7 @@
           <w:rFonts w:asciiTheme="majorHAnsi" w:eastAsiaTheme="majorEastAsia" w:hAnsiTheme="majorHAnsi" w:cstheme="majorBidi"/>
           <w:b/>
           <w:bCs/>
-          <w:color w:val="72A376" w:themeColor="accent1"/>
+          <w:color w:val="0F6FC6" w:themeColor="accent1"/>
         </w:rPr>
       </w:pPr>
       <w:r>
@@ -4093,14 +4942,27 @@
       <w:r>
         <w:t xml:space="preserve">Figure </w:t>
       </w:r>
-      <w:fldSimple w:instr=" SEQ Figure \* ARABIC ">
-        <w:r>
-          <w:rPr>
-            <w:noProof/>
-          </w:rPr>
-          <w:t>7</w:t>
-        </w:r>
-      </w:fldSimple>
+      <w:r>
+        <w:fldChar w:fldCharType="begin"/>
+      </w:r>
+      <w:r>
+        <w:instrText xml:space="preserve"> SEQ Figure \* ARABIC </w:instrText>
+      </w:r>
+      <w:r>
+        <w:fldChar w:fldCharType="separate"/>
+      </w:r>
+      <w:r>
+        <w:rPr>
+          <w:noProof/>
+        </w:rPr>
+        <w:t>7</w:t>
+      </w:r>
+      <w:r>
+        <w:rPr>
+          <w:noProof/>
+        </w:rPr>
+        <w:fldChar w:fldCharType="end"/>
+      </w:r>
       <w:r>
         <w:t>: maquette page de login</w:t>
       </w:r>
@@ -4304,14 +5166,27 @@
       <w:r>
         <w:t xml:space="preserve">Figure </w:t>
       </w:r>
-      <w:fldSimple w:instr=" SEQ Figure \* ARABIC ">
-        <w:r>
-          <w:rPr>
-            <w:noProof/>
-          </w:rPr>
-          <w:t>8</w:t>
-        </w:r>
-      </w:fldSimple>
+      <w:r>
+        <w:fldChar w:fldCharType="begin"/>
+      </w:r>
+      <w:r>
+        <w:instrText xml:space="preserve"> SEQ Figure \* ARABIC </w:instrText>
+      </w:r>
+      <w:r>
+        <w:fldChar w:fldCharType="separate"/>
+      </w:r>
+      <w:r>
+        <w:rPr>
+          <w:noProof/>
+        </w:rPr>
+        <w:t>8</w:t>
+      </w:r>
+      <w:r>
+        <w:rPr>
+          <w:noProof/>
+        </w:rPr>
+        <w:fldChar w:fldCharType="end"/>
+      </w:r>
       <w:r>
         <w:t xml:space="preserve">: maquette </w:t>
       </w:r>
@@ -4431,14 +5306,27 @@
       <w:r>
         <w:t xml:space="preserve">Figure </w:t>
       </w:r>
-      <w:fldSimple w:instr=" SEQ Figure \* ARABIC ">
-        <w:r>
-          <w:rPr>
-            <w:noProof/>
-          </w:rPr>
-          <w:t>9</w:t>
-        </w:r>
-      </w:fldSimple>
+      <w:r>
+        <w:fldChar w:fldCharType="begin"/>
+      </w:r>
+      <w:r>
+        <w:instrText xml:space="preserve"> SEQ Figure \* ARABIC </w:instrText>
+      </w:r>
+      <w:r>
+        <w:fldChar w:fldCharType="separate"/>
+      </w:r>
+      <w:r>
+        <w:rPr>
+          <w:noProof/>
+        </w:rPr>
+        <w:t>9</w:t>
+      </w:r>
+      <w:r>
+        <w:rPr>
+          <w:noProof/>
+        </w:rPr>
+        <w:fldChar w:fldCharType="end"/>
+      </w:r>
       <w:r>
         <w:t>: maquette page des artistes</w:t>
       </w:r>
@@ -4832,7 +5720,7 @@
           <w:rFonts w:asciiTheme="majorHAnsi" w:eastAsiaTheme="majorEastAsia" w:hAnsiTheme="majorHAnsi" w:cstheme="majorBidi"/>
           <w:b/>
           <w:bCs/>
-          <w:color w:val="527D55" w:themeColor="accent1" w:themeShade="BF"/>
+          <w:color w:val="0B5294" w:themeColor="accent1" w:themeShade="BF"/>
           <w:sz w:val="28"/>
           <w:szCs w:val="28"/>
         </w:rPr>
@@ -5109,7 +5997,7 @@
           <w:rFonts w:asciiTheme="majorHAnsi" w:eastAsiaTheme="majorEastAsia" w:hAnsiTheme="majorHAnsi" w:cstheme="majorBidi"/>
           <w:b/>
           <w:bCs/>
-          <w:color w:val="72A376" w:themeColor="accent1"/>
+          <w:color w:val="0F6FC6" w:themeColor="accent1"/>
         </w:rPr>
       </w:pPr>
       <w:r>
@@ -5233,15 +6121,7 @@
     </w:p>
     <w:p>
       <w:r>
-        <w:t>Egalement, il faut définir les différentes routes possibles pour l’application. En règle générale, il est judicieux d’avoir une route par vue afin d’améliorer la cohérence et la lisibilité du code. Dans le cas d’</w:t>
-      </w:r>
-      <w:proofErr w:type="spellStart"/>
-      <w:r>
-        <w:t>AudioFilePlayer</w:t>
-      </w:r>
-      <w:proofErr w:type="spellEnd"/>
-      <w:r>
-        <w:t>, les routes principales sont :</w:t>
+        <w:t>Egalement, il faut définir les différentes routes possibles pour l’application. En règle générale, il est judicieux d’avoir une route par vue afin d’améliorer la cohérence et la lisibilité du code. Dans le cas d’AudioFilePlayer, les routes principales sont :</w:t>
       </w:r>
     </w:p>
     <w:p>
@@ -5317,14 +6197,27 @@
       <w:r>
         <w:t xml:space="preserve">Figure </w:t>
       </w:r>
-      <w:fldSimple w:instr=" SEQ Figure \* ARABIC ">
-        <w:r>
-          <w:rPr>
-            <w:noProof/>
-          </w:rPr>
-          <w:t>10</w:t>
-        </w:r>
-      </w:fldSimple>
+      <w:r>
+        <w:fldChar w:fldCharType="begin"/>
+      </w:r>
+      <w:r>
+        <w:instrText xml:space="preserve"> SEQ Figure \* ARABIC </w:instrText>
+      </w:r>
+      <w:r>
+        <w:fldChar w:fldCharType="separate"/>
+      </w:r>
+      <w:r>
+        <w:rPr>
+          <w:noProof/>
+        </w:rPr>
+        <w:t>10</w:t>
+      </w:r>
+      <w:r>
+        <w:rPr>
+          <w:noProof/>
+        </w:rPr>
+        <w:fldChar w:fldCharType="end"/>
+      </w:r>
       <w:r>
         <w:t>: routes de l'application</w:t>
       </w:r>
@@ -5387,12 +6280,15 @@
           <w:rFonts w:asciiTheme="majorHAnsi" w:eastAsiaTheme="majorEastAsia" w:hAnsiTheme="majorHAnsi" w:cstheme="majorBidi"/>
           <w:b/>
           <w:bCs/>
-          <w:color w:val="72A376" w:themeColor="accent1"/>
+          <w:color w:val="0F6FC6" w:themeColor="accent1"/>
           <w:sz w:val="26"/>
           <w:szCs w:val="26"/>
         </w:rPr>
       </w:pPr>
       <w:r>
+        <w:t>Les vues de l’application sont des fichiers html. Ces derniers sont chargés au fil des actions de l’utilisateur par le routeur (routes.js) qui s’occupe de charger la vue adéquate selon la route qu’emprunte l’utilisateur.</w:t>
+      </w:r>
+      <w:r>
         <w:br w:type="page"/>
       </w:r>
     </w:p>
@@ -5408,6 +6304,7 @@
     <w:p>
       <w:pPr>
         <w:pStyle w:val="Titre3"/>
+        <w:shd w:val="clear" w:color="auto" w:fill="FFFFFF" w:themeFill="background1"/>
       </w:pPr>
       <w:r>
         <w:t>Upload de fichiers </w:t>
@@ -5416,6 +6313,8 @@
     <w:p>
       <w:pPr>
         <w:pStyle w:val="Titre4"/>
+        <w:spacing w:before="80" w:after="120" w:line="264" w:lineRule="auto"/>
+        <w:ind w:left="862" w:hanging="862"/>
       </w:pPr>
       <w:r>
         <w:t>Côté front-end</w:t>
@@ -5423,19 +6322,7 @@
     </w:p>
     <w:p>
       <w:r>
-        <w:t>L’upload de fichiers se fait en plusieurs étapes</w:t>
-      </w:r>
-      <w:r>
-        <w:t>. Tout d’abord, il y a toute la validation des métadonnées des fichiers</w:t>
-      </w:r>
-      <w:r>
-        <w:t xml:space="preserve"> .mp3 qui se fait</w:t>
-      </w:r>
-      <w:r>
-        <w:t xml:space="preserve"> côté front-end. Cette étape est cruciale car l’application a besoin de données cohérentes avant de déplacer les fichiers sur le serveur.</w:t>
-      </w:r>
-      <w:r>
-        <w:t xml:space="preserve"> </w:t>
+        <w:t xml:space="preserve">L’upload de fichiers se fait en plusieurs étapes. Tout d’abord, il y a toute la validation des métadonnées des fichiers .mp3 qui se fait côté front-end. Cette étape est cruciale car l’application a besoin de données cohérentes avant de déplacer les fichiers sur le serveur. </w:t>
       </w:r>
     </w:p>
     <w:p>
@@ -5445,45 +6332,12 @@
     </w:p>
     <w:p>
       <w:r>
-        <w:t>Après l’analyse des fichiers, l’utilisateur est renvoyé sur une autre page si la détection a trouvé des méta</w:t>
-      </w:r>
-      <w:r>
-        <w:t>données</w:t>
-      </w:r>
-      <w:r>
-        <w:t xml:space="preserve"> manquantes</w:t>
-      </w:r>
-      <w:r>
-        <w:t>, afin de modifier lesdites métadonnées</w:t>
-      </w:r>
-      <w:r>
-        <w:t>.</w:t>
-      </w:r>
-      <w:r>
-        <w:t xml:space="preserve"> </w:t>
-      </w:r>
-    </w:p>
-    <w:p>
-      <w:r>
-        <w:t>Au contraire, s</w:t>
-      </w:r>
-      <w:r>
-        <w:t xml:space="preserve">i la détection </w:t>
-      </w:r>
-      <w:r>
-        <w:t>se termine</w:t>
-      </w:r>
-      <w:r>
-        <w:t xml:space="preserve"> sans déceler de </w:t>
-      </w:r>
-      <w:r>
-        <w:t>métadonnées</w:t>
-      </w:r>
-      <w:r>
-        <w:t xml:space="preserve"> manquantes, l’application envoie ces données au serveur qui va s’occuper </w:t>
-      </w:r>
-      <w:r>
-        <w:t>de la suite du processus (transferts de fichiers, ajout dans la BD).</w:t>
+        <w:t xml:space="preserve">Après l’analyse des fichiers, l’utilisateur est renvoyé sur une autre page si la détection a trouvé des métadonnées manquantes, afin de modifier lesdites métadonnées. </w:t>
+      </w:r>
+    </w:p>
+    <w:p>
+      <w:r>
+        <w:t>Au contraire, si la détection se termine sans déceler de métadonnées manquantes, l’application envoie ces données au serveur qui va s’occuper de la suite du processus (transferts de fichiers, ajout dans la BD).</w:t>
       </w:r>
     </w:p>
     <w:p>
@@ -5499,9 +6353,9 @@
           <w:lang w:eastAsia="fr-CH"/>
         </w:rPr>
         <w:drawing>
-          <wp:inline distT="0" distB="0" distL="0" distR="0" wp14:anchorId="39D0D51E" wp14:editId="1B8CC4D4">
-            <wp:extent cx="6055744" cy="4511025"/>
-            <wp:effectExtent l="0" t="0" r="2540" b="4445"/>
+          <wp:inline distT="0" distB="0" distL="0" distR="0" wp14:anchorId="06DBDF7F" wp14:editId="3C19CE93">
+            <wp:extent cx="5848350" cy="4356534"/>
+            <wp:effectExtent l="0" t="0" r="0" b="6350"/>
             <wp:docPr id="14" name="Image 14" descr="https://lh5.googleusercontent.com/vNptn0bvC1xh18j37Nacj_c0pmcHtFLAP98rN5-4c_kcvPzSirrZUWxBdqVQPD8ihi2hh6CK7vnoHRoK5er7Y5Et4ql1Wp51K_scWDW2K_gr5fapmJkAgh_N0VUoJHqavsGJ-FxK"/>
             <wp:cNvGraphicFramePr>
               <a:graphicFrameLocks xmlns:a="http://schemas.openxmlformats.org/drawingml/2006/main" noChangeAspect="1"/>
@@ -5529,7 +6383,7 @@
                   <pic:spPr bwMode="auto">
                     <a:xfrm>
                       <a:off x="0" y="0"/>
-                      <a:ext cx="6068133" cy="4520254"/>
+                      <a:ext cx="5858229" cy="4363893"/>
                     </a:xfrm>
                     <a:prstGeom prst="rect">
                       <a:avLst/>
@@ -5559,31 +6413,38 @@
       <w:r>
         <w:t xml:space="preserve">Figure </w:t>
       </w:r>
-      <w:fldSimple w:instr=" SEQ Figure \* ARABIC ">
-        <w:r>
-          <w:rPr>
-            <w:noProof/>
-          </w:rPr>
-          <w:t>11</w:t>
-        </w:r>
-      </w:fldSimple>
+      <w:r>
+        <w:fldChar w:fldCharType="begin"/>
+      </w:r>
+      <w:r>
+        <w:instrText xml:space="preserve"> SEQ Figure \* ARABIC </w:instrText>
+      </w:r>
+      <w:r>
+        <w:fldChar w:fldCharType="separate"/>
+      </w:r>
+      <w:r>
+        <w:rPr>
+          <w:noProof/>
+        </w:rPr>
+        <w:t>11</w:t>
+      </w:r>
+      <w:r>
+        <w:rPr>
+          <w:noProof/>
+        </w:rPr>
+        <w:fldChar w:fldCharType="end"/>
+      </w:r>
       <w:r>
         <w:t>: traitement des fichiers côté front-end</w:t>
       </w:r>
     </w:p>
+    <w:p/>
+    <w:p/>
     <w:p>
       <w:pPr>
         <w:pStyle w:val="Titre4"/>
-        <w:numPr>
-          <w:ilvl w:val="0"/>
-          <w:numId w:val="0"/>
-        </w:numPr>
-      </w:pPr>
-    </w:p>
-    <w:p/>
-    <w:p>
-      <w:pPr>
-        <w:pStyle w:val="Titre4"/>
+        <w:spacing w:before="80" w:after="120" w:line="264" w:lineRule="auto"/>
+        <w:ind w:left="862" w:hanging="862"/>
       </w:pPr>
       <w:r>
         <w:lastRenderedPageBreak/>
@@ -5592,19 +6453,7 @@
     </w:p>
     <w:p>
       <w:r>
-        <w:t>Une fois les fichiers validés par le front-end, le serveur s’occupe tout d’abord du transfert des fichiers musicaux. Pour cela, il récupère</w:t>
-      </w:r>
-      <w:r>
-        <w:t xml:space="preserve"> d’abord</w:t>
-      </w:r>
-      <w:r>
-        <w:t xml:space="preserve"> l’emplacement temporaire de ceux-ci</w:t>
-      </w:r>
-      <w:r>
-        <w:t xml:space="preserve"> puis</w:t>
-      </w:r>
-      <w:r>
-        <w:t xml:space="preserve"> il récupère les métadonnées que le front-end lui a données. </w:t>
+        <w:t>Une fois les fichiers validés par le front-end, le serveur s’occupe tout d’abord du transfert des fichiers musicaux. Pour cela, il récupère d’abord l’emplacement temporaire de ceux-ci puis il récupère les métadonnées que le front-end lui a données par le biais d’un appel AJAX. L’utilisation d’AJAX permet de communiquer avec le serveur de manière asynchrone, évitant ainsi de recharger la page.</w:t>
       </w:r>
     </w:p>
     <w:p>
@@ -5621,206 +6470,938 @@
       <w:r>
         <w:t xml:space="preserve">Avec ces données, il créée les dossiers adéquats pour pouvoir y mettre les fichiers .mp3. L’arborescence se fait ainsi : </w:t>
       </w:r>
+      <w:proofErr w:type="spellStart"/>
       <w:r>
         <w:rPr>
           <w:b/>
         </w:rPr>
-        <w:t>uploads/idUtilisateur/nomArtiste/nomAlbum/fichier.mp3</w:t>
+        <w:t>uploads</w:t>
+      </w:r>
+      <w:proofErr w:type="spellEnd"/>
+      <w:r>
+        <w:rPr>
+          <w:b/>
+        </w:rPr>
+        <w:t>/</w:t>
+      </w:r>
+      <w:proofErr w:type="spellStart"/>
+      <w:r>
+        <w:rPr>
+          <w:b/>
+        </w:rPr>
+        <w:t>idUtilisateur</w:t>
+      </w:r>
+      <w:proofErr w:type="spellEnd"/>
+      <w:r>
+        <w:rPr>
+          <w:b/>
+        </w:rPr>
+        <w:t>/</w:t>
+      </w:r>
+      <w:proofErr w:type="spellStart"/>
+      <w:r>
+        <w:rPr>
+          <w:b/>
+        </w:rPr>
+        <w:t>nomArtiste</w:t>
+      </w:r>
+      <w:proofErr w:type="spellEnd"/>
+      <w:r>
+        <w:rPr>
+          <w:b/>
+        </w:rPr>
+        <w:t>/</w:t>
+      </w:r>
+      <w:proofErr w:type="spellStart"/>
+      <w:r>
+        <w:rPr>
+          <w:b/>
+        </w:rPr>
+        <w:t>nomAlbum</w:t>
+      </w:r>
+      <w:proofErr w:type="spellEnd"/>
+      <w:r>
+        <w:rPr>
+          <w:b/>
+        </w:rPr>
+        <w:t>/</w:t>
+      </w:r>
+      <w:r>
+        <w:rPr>
+          <w:b/>
+        </w:rPr>
+        <w:t>titre</w:t>
+      </w:r>
+      <w:r>
+        <w:rPr>
+          <w:b/>
+        </w:rPr>
+        <w:t>.mp3</w:t>
+      </w:r>
+    </w:p>
+    <w:p>
+      <w:r>
+        <w:t>Afin de conserver l’intégrité des données ; la création des dossiers, les déplacements des fichiers sur ces derniers, et l’insertion des informations concernant ces fichiers dans la base de données sont réalisés grâce à une transaction.</w:t>
+      </w:r>
+    </w:p>
+    <w:p>
+      <w:pPr>
+        <w:keepNext/>
+        <w:jc w:val="center"/>
+      </w:pPr>
+      <w:r>
+        <w:rPr>
+          <w:rFonts w:ascii="Arial" w:hAnsi="Arial" w:cs="Arial"/>
+          <w:noProof/>
+          <w:color w:val="000000"/>
+          <w:lang w:eastAsia="fr-CH"/>
+        </w:rPr>
+        <w:drawing>
+          <wp:inline distT="0" distB="0" distL="0" distR="0" wp14:anchorId="3F9350AE" wp14:editId="118AF483">
+            <wp:extent cx="5467350" cy="5108835"/>
+            <wp:effectExtent l="0" t="0" r="0" b="0"/>
+            <wp:docPr id="15" name="Image 15" descr="https://lh3.googleusercontent.com/GF1CITxoXjUcwFh4UjY2bswLe7n4IAb9O4azKAcRkrbtQU3RPlSpjeo6_PvyIEvHTD6q6ItnxESNrS2lrFt6TBmQlL8HrxVtjrxOZElXl7dhDBFJblokPo1APzXIvUA5iknj2FkY"/>
+            <wp:cNvGraphicFramePr>
+              <a:graphicFrameLocks xmlns:a="http://schemas.openxmlformats.org/drawingml/2006/main" noChangeAspect="1"/>
+            </wp:cNvGraphicFramePr>
+            <a:graphic xmlns:a="http://schemas.openxmlformats.org/drawingml/2006/main">
+              <a:graphicData uri="http://schemas.openxmlformats.org/drawingml/2006/picture">
+                <pic:pic xmlns:pic="http://schemas.openxmlformats.org/drawingml/2006/picture">
+                  <pic:nvPicPr>
+                    <pic:cNvPr id="0" name="Picture 1" descr="https://lh3.googleusercontent.com/GF1CITxoXjUcwFh4UjY2bswLe7n4IAb9O4azKAcRkrbtQU3RPlSpjeo6_PvyIEvHTD6q6ItnxESNrS2lrFt6TBmQlL8HrxVtjrxOZElXl7dhDBFJblokPo1APzXIvUA5iknj2FkY"/>
+                    <pic:cNvPicPr>
+                      <a:picLocks noChangeAspect="1" noChangeArrowheads="1"/>
+                    </pic:cNvPicPr>
+                  </pic:nvPicPr>
+                  <pic:blipFill rotWithShape="1">
+                    <a:blip r:embed="rId27">
+                      <a:extLst>
+                        <a:ext uri="{28A0092B-C50C-407E-A947-70E740481C1C}">
+                          <a14:useLocalDpi xmlns:a14="http://schemas.microsoft.com/office/drawing/2010/main" val="0"/>
+                        </a:ext>
+                      </a:extLst>
+                    </a:blip>
+                    <a:srcRect l="63400" b="68796"/>
+                    <a:stretch/>
+                  </pic:blipFill>
+                  <pic:spPr bwMode="auto">
+                    <a:xfrm>
+                      <a:off x="0" y="0"/>
+                      <a:ext cx="5473244" cy="5114342"/>
+                    </a:xfrm>
+                    <a:prstGeom prst="rect">
+                      <a:avLst/>
+                    </a:prstGeom>
+                    <a:noFill/>
+                    <a:ln>
+                      <a:noFill/>
+                    </a:ln>
+                    <a:extLst>
+                      <a:ext uri="{53640926-AAD7-44D8-BBD7-CCE9431645EC}">
+                        <a14:shadowObscured xmlns:a14="http://schemas.microsoft.com/office/drawing/2010/main"/>
+                      </a:ext>
+                    </a:extLst>
+                  </pic:spPr>
+                </pic:pic>
+              </a:graphicData>
+            </a:graphic>
+          </wp:inline>
+        </w:drawing>
+      </w:r>
+    </w:p>
+    <w:p>
+      <w:pPr>
+        <w:pStyle w:val="Lgende"/>
+        <w:jc w:val="center"/>
+      </w:pPr>
+      <w:r>
+        <w:t xml:space="preserve">Figure </w:t>
+      </w:r>
+      <w:r>
+        <w:fldChar w:fldCharType="begin"/>
+      </w:r>
+      <w:r>
+        <w:instrText xml:space="preserve"> SEQ Figure \* ARABIC </w:instrText>
+      </w:r>
+      <w:r>
+        <w:fldChar w:fldCharType="separate"/>
+      </w:r>
+      <w:r>
+        <w:rPr>
+          <w:noProof/>
+        </w:rPr>
+        <w:t>12</w:t>
+      </w:r>
+      <w:r>
+        <w:rPr>
+          <w:noProof/>
+        </w:rPr>
+        <w:fldChar w:fldCharType="end"/>
+      </w:r>
+      <w:r>
+        <w:t>: déroulement de l'upload</w:t>
       </w:r>
     </w:p>
     <w:p/>
     <w:p>
       <w:pPr>
+        <w:pStyle w:val="Titre3"/>
+        <w:spacing w:before="80" w:line="240" w:lineRule="auto"/>
+      </w:pPr>
+      <w:r>
+        <w:lastRenderedPageBreak/>
+        <w:t>Lecture de musique</w:t>
+      </w:r>
+    </w:p>
+    <w:p>
+      <w:r>
+        <w:t xml:space="preserve">La lecture de la musique se fait côté front-end, en JavaScript. </w:t>
+      </w:r>
+    </w:p>
+    <w:p>
+      <w:pPr>
         <w:pStyle w:val="Titre4"/>
-        <w:numPr>
-          <w:ilvl w:val="0"/>
-          <w:numId w:val="0"/>
-        </w:numPr>
-      </w:pPr>
-      <w:bookmarkStart w:id="14" w:name="_GoBack"/>
+        <w:spacing w:before="80" w:after="120" w:line="264" w:lineRule="auto"/>
+        <w:ind w:left="862" w:hanging="862"/>
+      </w:pPr>
+      <w:r>
+        <w:t>HTML5 audio</w:t>
+      </w:r>
+    </w:p>
+    <w:p>
+      <w:r>
+        <w:t xml:space="preserve">Avec l’arrivée de la version 5 d’HTML, une révision majeure du format de données célèbre, une pléthore de nouveaux éléments, balises ont pu être rendus disponibles. </w:t>
+      </w:r>
+    </w:p>
+    <w:p>
+      <w:r>
+        <w:t>Pour mon application, afin de pouvoir lire les fichiers musicaux, j’utilise l’élément « audio ». Cet élément HTML5 facilite grandement la lecture de musique grâce à l’implémentation d’attributs utiles et clairs.</w:t>
+      </w:r>
+      <w:r>
+        <w:t xml:space="preserve"> </w:t>
+      </w:r>
+      <w:r>
+        <w:t>Pour contrôler l’élément audio au mieux, l’application utilise une classe.</w:t>
+      </w:r>
+    </w:p>
+    <w:p>
+      <w:r>
+        <w:t xml:space="preserve">TODO : </w:t>
+      </w:r>
+      <w:r>
+        <w:t>‘</w:t>
+      </w:r>
+      <w:proofErr w:type="spellStart"/>
+      <w:r>
+        <w:t>bind</w:t>
+      </w:r>
+      <w:proofErr w:type="spellEnd"/>
+      <w:r>
+        <w:t>’, ‘</w:t>
+      </w:r>
+      <w:proofErr w:type="spellStart"/>
+      <w:r>
+        <w:t>timeupdate</w:t>
+      </w:r>
+      <w:proofErr w:type="spellEnd"/>
+      <w:r>
+        <w:t>’, ‘duration’, ‘</w:t>
+      </w:r>
+      <w:proofErr w:type="spellStart"/>
+      <w:r>
+        <w:t>src</w:t>
+      </w:r>
+      <w:proofErr w:type="spellEnd"/>
+      <w:r>
+        <w:t>’ etc.</w:t>
+      </w:r>
+    </w:p>
+    <w:p>
+      <w:pPr>
+        <w:pStyle w:val="Titre4"/>
+        <w:spacing w:before="80" w:after="120" w:line="264" w:lineRule="auto"/>
+        <w:ind w:left="862" w:hanging="862"/>
+      </w:pPr>
+      <w:r>
+        <w:t>Class Player</w:t>
+      </w:r>
+    </w:p>
+    <w:p>
+      <w:pPr>
+        <w:keepNext/>
+        <w:jc w:val="center"/>
+      </w:pPr>
+      <w:r>
+        <w:rPr>
+          <w:noProof/>
+          <w:lang w:eastAsia="fr-CH"/>
+        </w:rPr>
+        <w:drawing>
+          <wp:inline distT="0" distB="0" distL="0" distR="0" wp14:anchorId="3C870567" wp14:editId="22E72293">
+            <wp:extent cx="2295525" cy="2933700"/>
+            <wp:effectExtent l="0" t="0" r="9525" b="0"/>
+            <wp:docPr id="16" name="Image 16"/>
+            <wp:cNvGraphicFramePr>
+              <a:graphicFrameLocks xmlns:a="http://schemas.openxmlformats.org/drawingml/2006/main" noChangeAspect="1"/>
+            </wp:cNvGraphicFramePr>
+            <a:graphic xmlns:a="http://schemas.openxmlformats.org/drawingml/2006/main">
+              <a:graphicData uri="http://schemas.openxmlformats.org/drawingml/2006/picture">
+                <pic:pic xmlns:pic="http://schemas.openxmlformats.org/drawingml/2006/picture">
+                  <pic:nvPicPr>
+                    <pic:cNvPr id="0" name="classPlayer.png"/>
+                    <pic:cNvPicPr/>
+                  </pic:nvPicPr>
+                  <pic:blipFill>
+                    <a:blip r:embed="rId28">
+                      <a:extLst>
+                        <a:ext uri="{28A0092B-C50C-407E-A947-70E740481C1C}">
+                          <a14:useLocalDpi xmlns:a14="http://schemas.microsoft.com/office/drawing/2010/main" val="0"/>
+                        </a:ext>
+                      </a:extLst>
+                    </a:blip>
+                    <a:stretch>
+                      <a:fillRect/>
+                    </a:stretch>
+                  </pic:blipFill>
+                  <pic:spPr>
+                    <a:xfrm>
+                      <a:off x="0" y="0"/>
+                      <a:ext cx="2295525" cy="2933700"/>
+                    </a:xfrm>
+                    <a:prstGeom prst="rect">
+                      <a:avLst/>
+                    </a:prstGeom>
+                  </pic:spPr>
+                </pic:pic>
+              </a:graphicData>
+            </a:graphic>
+          </wp:inline>
+        </w:drawing>
+      </w:r>
+    </w:p>
+    <w:p>
+      <w:pPr>
+        <w:pStyle w:val="Lgende"/>
+        <w:jc w:val="center"/>
+      </w:pPr>
+      <w:r>
+        <w:t xml:space="preserve">Figure </w:t>
+      </w:r>
+      <w:r>
+        <w:fldChar w:fldCharType="begin"/>
+      </w:r>
+      <w:r>
+        <w:instrText xml:space="preserve"> SEQ Figure \* ARABIC </w:instrText>
+      </w:r>
+      <w:r>
+        <w:fldChar w:fldCharType="separate"/>
+      </w:r>
+      <w:r>
+        <w:rPr>
+          <w:noProof/>
+        </w:rPr>
+        <w:t>13</w:t>
+      </w:r>
+      <w:r>
+        <w:fldChar w:fldCharType="end"/>
+      </w:r>
+      <w:r>
+        <w:t>: diagramme classe Player</w:t>
+      </w:r>
+    </w:p>
+    <w:p>
+      <w:r>
+        <w:t>La classe Player est une classe en JavaScript. L’application utilise cette classe pour gérer la lecture de la musique de l’utilisateur.</w:t>
+      </w:r>
+    </w:p>
+    <w:p>
+      <w:pPr>
+        <w:pStyle w:val="Lgende"/>
+      </w:pPr>
+      <w:r>
+        <w:t>Propriétés</w:t>
+      </w:r>
+    </w:p>
+    <w:p>
+      <w:pPr>
+        <w:rPr>
+          <w:rStyle w:val="Emphaseple"/>
+          <w:i w:val="0"/>
+          <w:iCs w:val="0"/>
+          <w:color w:val="auto"/>
+        </w:rPr>
+      </w:pPr>
+      <w:r>
+        <w:rPr>
+          <w:rStyle w:val="Emphaseple"/>
+          <w:b/>
+          <w:i w:val="0"/>
+          <w:iCs w:val="0"/>
+          <w:color w:val="auto"/>
+        </w:rPr>
+        <w:t>audio</w:t>
+      </w:r>
+      <w:r>
+        <w:rPr>
+          <w:rStyle w:val="Emphaseple"/>
+          <w:b/>
+          <w:i w:val="0"/>
+          <w:iCs w:val="0"/>
+          <w:color w:val="auto"/>
+        </w:rPr>
+        <w:t> </w:t>
+      </w:r>
+      <w:r>
+        <w:rPr>
+          <w:rStyle w:val="Emphaseple"/>
+          <w:i w:val="0"/>
+          <w:iCs w:val="0"/>
+          <w:color w:val="auto"/>
+        </w:rPr>
+        <w:t>: HTML5 audio</w:t>
+      </w:r>
+    </w:p>
+    <w:p>
+      <w:pPr>
+        <w:rPr>
+          <w:rStyle w:val="Emphaseple"/>
+          <w:i w:val="0"/>
+          <w:iCs w:val="0"/>
+          <w:color w:val="auto"/>
+        </w:rPr>
+      </w:pPr>
+      <w:r>
+        <w:rPr>
+          <w:rStyle w:val="Emphaseple"/>
+          <w:i w:val="0"/>
+          <w:iCs w:val="0"/>
+          <w:color w:val="auto"/>
+        </w:rPr>
+        <w:t>Représente</w:t>
+      </w:r>
+      <w:r>
+        <w:rPr>
+          <w:rStyle w:val="Emphaseple"/>
+          <w:i w:val="0"/>
+          <w:iCs w:val="0"/>
+          <w:color w:val="auto"/>
+        </w:rPr>
+        <w:t xml:space="preserve"> en fait un élément audio HTML5. C’est </w:t>
+      </w:r>
+      <w:r>
+        <w:rPr>
+          <w:rStyle w:val="Emphaseple"/>
+          <w:i w:val="0"/>
+          <w:iCs w:val="0"/>
+          <w:color w:val="auto"/>
+        </w:rPr>
+        <w:t xml:space="preserve">lui qui </w:t>
+      </w:r>
+      <w:r>
+        <w:rPr>
+          <w:rStyle w:val="Emphaseple"/>
+          <w:i w:val="0"/>
+          <w:iCs w:val="0"/>
+          <w:color w:val="auto"/>
+        </w:rPr>
+        <w:t>permet de lire un fichier musical.</w:t>
+      </w:r>
+    </w:p>
+    <w:p>
+      <w:pPr>
+        <w:rPr>
+          <w:rStyle w:val="Emphaseple"/>
+          <w:i w:val="0"/>
+          <w:iCs w:val="0"/>
+          <w:color w:val="auto"/>
+        </w:rPr>
+      </w:pPr>
+      <w:r>
+        <w:rPr>
+          <w:rStyle w:val="Emphaseple"/>
+          <w:b/>
+          <w:i w:val="0"/>
+          <w:iCs w:val="0"/>
+          <w:color w:val="auto"/>
+        </w:rPr>
+        <w:t>s</w:t>
+      </w:r>
+      <w:r>
+        <w:rPr>
+          <w:rStyle w:val="Emphaseple"/>
+          <w:b/>
+          <w:i w:val="0"/>
+          <w:iCs w:val="0"/>
+          <w:color w:val="auto"/>
+        </w:rPr>
+        <w:t>ongs</w:t>
+      </w:r>
+      <w:r>
+        <w:rPr>
+          <w:rStyle w:val="Emphaseple"/>
+          <w:b/>
+          <w:i w:val="0"/>
+          <w:iCs w:val="0"/>
+          <w:color w:val="auto"/>
+        </w:rPr>
+        <w:t> </w:t>
+      </w:r>
+      <w:r>
+        <w:rPr>
+          <w:rStyle w:val="Emphaseple"/>
+          <w:i w:val="0"/>
+          <w:iCs w:val="0"/>
+          <w:color w:val="auto"/>
+        </w:rPr>
+        <w:t>: Array</w:t>
+      </w:r>
+    </w:p>
+    <w:p>
+      <w:pPr>
+        <w:rPr>
+          <w:rStyle w:val="Emphaseple"/>
+          <w:i w:val="0"/>
+          <w:iCs w:val="0"/>
+          <w:color w:val="auto"/>
+        </w:rPr>
+      </w:pPr>
+      <w:r>
+        <w:rPr>
+          <w:rStyle w:val="Emphaseple"/>
+          <w:i w:val="0"/>
+          <w:iCs w:val="0"/>
+          <w:color w:val="auto"/>
+        </w:rPr>
+        <w:t>L</w:t>
+      </w:r>
+      <w:r>
+        <w:rPr>
+          <w:rStyle w:val="Emphaseple"/>
+          <w:i w:val="0"/>
+          <w:iCs w:val="0"/>
+          <w:color w:val="auto"/>
+        </w:rPr>
+        <w:t>e tableau d’objets JSON contenant les informations des musiques. C’est au sein de l’objet JSON que « audio » récupère les informations permettant à ce dernier de trouver l’emplacement du fichier musical.</w:t>
+      </w:r>
+    </w:p>
+    <w:p>
+      <w:pPr>
+        <w:rPr>
+          <w:rStyle w:val="Emphaseple"/>
+          <w:i w:val="0"/>
+          <w:iCs w:val="0"/>
+          <w:color w:val="auto"/>
+        </w:rPr>
+      </w:pPr>
+      <w:r>
+        <w:rPr>
+          <w:rStyle w:val="Emphaseple"/>
+          <w:b/>
+          <w:i w:val="0"/>
+          <w:iCs w:val="0"/>
+          <w:color w:val="auto"/>
+        </w:rPr>
+        <w:t>position </w:t>
+      </w:r>
+      <w:r>
+        <w:rPr>
+          <w:rStyle w:val="Emphaseple"/>
+          <w:i w:val="0"/>
+          <w:iCs w:val="0"/>
+          <w:color w:val="auto"/>
+        </w:rPr>
+        <w:t>:</w:t>
+      </w:r>
+      <w:r>
+        <w:rPr>
+          <w:rStyle w:val="Emphaseple"/>
+          <w:b/>
+          <w:i w:val="0"/>
+          <w:iCs w:val="0"/>
+          <w:color w:val="auto"/>
+        </w:rPr>
+        <w:t xml:space="preserve"> </w:t>
+      </w:r>
+      <w:r>
+        <w:rPr>
+          <w:rStyle w:val="Emphaseple"/>
+          <w:i w:val="0"/>
+          <w:iCs w:val="0"/>
+          <w:color w:val="auto"/>
+        </w:rPr>
+        <w:t>Number</w:t>
+      </w:r>
+    </w:p>
+    <w:p>
+      <w:pPr>
+        <w:rPr>
+          <w:rStyle w:val="Emphaseple"/>
+          <w:i w:val="0"/>
+          <w:iCs w:val="0"/>
+          <w:color w:val="auto"/>
+        </w:rPr>
+      </w:pPr>
+      <w:r>
+        <w:rPr>
+          <w:rStyle w:val="Emphaseple"/>
+          <w:i w:val="0"/>
+          <w:iCs w:val="0"/>
+          <w:color w:val="auto"/>
+        </w:rPr>
+        <w:t xml:space="preserve">Représente </w:t>
+      </w:r>
+      <w:r>
+        <w:rPr>
+          <w:rStyle w:val="Emphaseple"/>
+          <w:i w:val="0"/>
+          <w:iCs w:val="0"/>
+          <w:color w:val="auto"/>
+        </w:rPr>
+        <w:t>une valeur numérique qui est l’index dans songs de la musique à lire.</w:t>
+      </w:r>
+    </w:p>
+    <w:p>
+      <w:pPr>
+        <w:pStyle w:val="Lgende"/>
+      </w:pPr>
+      <w:r>
+        <w:lastRenderedPageBreak/>
+        <w:t>Méthodes</w:t>
+      </w:r>
+    </w:p>
+    <w:p>
+      <w:pPr>
+        <w:rPr>
+          <w:b/>
+        </w:rPr>
+      </w:pPr>
+      <w:r>
+        <w:rPr>
+          <w:b/>
+        </w:rPr>
+        <w:t>Constructor</w:t>
+      </w:r>
+      <w:r>
+        <w:rPr>
+          <w:b/>
+        </w:rPr>
+        <w:t xml:space="preserve"> </w:t>
+      </w:r>
+      <w:r>
+        <w:rPr>
+          <w:b/>
+        </w:rPr>
+        <w:t>(</w:t>
+      </w:r>
+      <w:r>
+        <w:rPr>
+          <w:b/>
+        </w:rPr>
+        <w:t xml:space="preserve"> </w:t>
+      </w:r>
+      <w:r>
+        <w:rPr>
+          <w:b/>
+        </w:rPr>
+        <w:t>audio </w:t>
+      </w:r>
+      <w:r>
+        <w:t>:</w:t>
+      </w:r>
+      <w:r>
+        <w:rPr>
+          <w:b/>
+        </w:rPr>
+        <w:t xml:space="preserve"> </w:t>
+      </w:r>
+      <w:r>
+        <w:t>AudioHTML5</w:t>
+      </w:r>
+      <w:r>
+        <w:rPr>
+          <w:b/>
+        </w:rPr>
+        <w:t xml:space="preserve"> </w:t>
+      </w:r>
+      <w:r>
+        <w:rPr>
+          <w:b/>
+        </w:rPr>
+        <w:t>)</w:t>
+      </w:r>
+    </w:p>
+    <w:p>
+      <w:r>
+        <w:t>La méthode constructor est, comme son nom l’indique, le constructeur de la classe. Il a besoin en paramètre d’un élément audio. Cet élément peut être une balise existante du DOM (ex : &lt;audio&gt;) mais dans le cas d’AudioFilePlayer, l’élément est généré dans l’initialisation des variables globales</w:t>
+      </w:r>
+      <w:r>
+        <w:rPr>
+          <w:b/>
+        </w:rPr>
+        <w:t xml:space="preserve"> </w:t>
+      </w:r>
+      <w:r>
+        <w:t xml:space="preserve">avec </w:t>
+      </w:r>
+      <w:r>
+        <w:t>document.createElement('audio')</w:t>
+      </w:r>
+      <w:r>
+        <w:t xml:space="preserve">, une fonction javascript. </w:t>
+      </w:r>
+      <w:r>
+        <w:t>Ainsi, la propriété audio devient égale au paramètre passé au constructeur.</w:t>
+      </w:r>
+    </w:p>
+    <w:p>
+      <w:r>
+        <w:t xml:space="preserve">Egalement, </w:t>
+      </w:r>
+      <w:r>
+        <w:t xml:space="preserve">le constructeur initialise la propriété </w:t>
+      </w:r>
+      <w:r>
+        <w:rPr>
+          <w:b/>
+        </w:rPr>
+        <w:t>songs</w:t>
+      </w:r>
+      <w:r>
+        <w:rPr>
+          <w:b/>
+        </w:rPr>
+        <w:t xml:space="preserve"> </w:t>
+      </w:r>
+      <w:r>
+        <w:t xml:space="preserve">en un tableau vide [] et la propriété </w:t>
+      </w:r>
+      <w:r>
+        <w:rPr>
+          <w:b/>
+        </w:rPr>
+        <w:t>position</w:t>
+      </w:r>
+      <w:r>
+        <w:t xml:space="preserve"> à 0.</w:t>
+      </w:r>
+    </w:p>
+    <w:p>
+      <w:pPr>
+        <w:rPr>
+          <w:b/>
+        </w:rPr>
+      </w:pPr>
+      <w:r>
+        <w:rPr>
+          <w:b/>
+        </w:rPr>
+        <w:t>Init ( songs </w:t>
+      </w:r>
+      <w:r>
+        <w:t>:</w:t>
+      </w:r>
+      <w:r>
+        <w:rPr>
+          <w:b/>
+        </w:rPr>
+        <w:t xml:space="preserve"> </w:t>
+      </w:r>
+      <w:r>
+        <w:t>Array</w:t>
+      </w:r>
+      <w:r>
+        <w:rPr>
+          <w:b/>
+        </w:rPr>
+        <w:t xml:space="preserve"> )</w:t>
+      </w:r>
+    </w:p>
+    <w:p>
+      <w:r>
+        <w:t xml:space="preserve">La méthode </w:t>
+      </w:r>
+      <w:r>
+        <w:t xml:space="preserve">Init permet d’attribuer une valeur à la propriété songs afin d’avoir un tableau contenant les différents objets JSON représentant les </w:t>
+      </w:r>
+      <w:r>
+        <w:t>musiques à lire.</w:t>
+      </w:r>
+    </w:p>
+    <w:p>
+      <w:pPr>
+        <w:rPr>
+          <w:b/>
+        </w:rPr>
+      </w:pPr>
+      <w:proofErr w:type="spellStart"/>
+      <w:r>
+        <w:rPr>
+          <w:b/>
+        </w:rPr>
+        <w:t>SetPos</w:t>
+      </w:r>
+      <w:proofErr w:type="spellEnd"/>
+      <w:r>
+        <w:rPr>
+          <w:b/>
+        </w:rPr>
+        <w:t xml:space="preserve"> </w:t>
+      </w:r>
+      <w:proofErr w:type="gramStart"/>
+      <w:r>
+        <w:rPr>
+          <w:b/>
+        </w:rPr>
+        <w:t xml:space="preserve">( </w:t>
+      </w:r>
+      <w:r>
+        <w:rPr>
+          <w:b/>
+        </w:rPr>
+        <w:t>position</w:t>
+      </w:r>
+      <w:proofErr w:type="gramEnd"/>
+      <w:r>
+        <w:t> : Number</w:t>
+      </w:r>
+      <w:r>
+        <w:t xml:space="preserve"> </w:t>
+      </w:r>
+      <w:r>
+        <w:rPr>
+          <w:b/>
+        </w:rPr>
+        <w:t>)</w:t>
+      </w:r>
+    </w:p>
+    <w:p>
+      <w:r>
+        <w:t>Cette méthode permet de définir l’index de la propriété songs, c’est-à-dire sélectionner la musique à lire dans le tableau de musiques.</w:t>
+      </w:r>
+    </w:p>
+    <w:p>
+      <w:pPr>
+        <w:rPr>
+          <w:b/>
+        </w:rPr>
+      </w:pPr>
+      <w:r>
+        <w:rPr>
+          <w:b/>
+        </w:rPr>
+        <w:t>Play ( )</w:t>
+      </w:r>
+    </w:p>
+    <w:p>
+      <w:r>
+        <w:t>Déclenche la fonction .</w:t>
+      </w:r>
+      <w:proofErr w:type="gramStart"/>
+      <w:r>
+        <w:t>play(</w:t>
+      </w:r>
+      <w:proofErr w:type="gramEnd"/>
+      <w:r>
+        <w:t>) de la propriété audio</w:t>
+      </w:r>
+    </w:p>
+    <w:p>
+      <w:pPr>
+        <w:rPr>
+          <w:color w:val="0F6FC6" w:themeColor="accent1"/>
+          <w:sz w:val="18"/>
+          <w:szCs w:val="18"/>
+        </w:rPr>
+      </w:pPr>
+      <w:r>
+        <w:br w:type="page"/>
+      </w:r>
+    </w:p>
+    <w:p>
+      <w:pPr>
+        <w:pStyle w:val="Lgende"/>
+      </w:pPr>
+      <w:r>
+        <w:lastRenderedPageBreak/>
+        <w:t>Méthodes</w:t>
+      </w:r>
+    </w:p>
+    <w:p>
+      <w:proofErr w:type="gramStart"/>
+      <w:r>
+        <w:t>Constructor()</w:t>
+      </w:r>
+      <w:proofErr w:type="gramEnd"/>
+    </w:p>
+    <w:p>
+      <w:pPr>
+        <w:rPr>
+          <w:rStyle w:val="Emphaseple"/>
+        </w:rPr>
+      </w:pPr>
+    </w:p>
+    <w:p>
+      <w:pPr>
+        <w:pStyle w:val="Titre2"/>
+      </w:pPr>
+      <w:r>
+        <w:t>Sécurité</w:t>
+      </w:r>
+    </w:p>
+    <w:p>
+      <w:pPr>
+        <w:pStyle w:val="Titre1"/>
+      </w:pPr>
+      <w:bookmarkStart w:id="14" w:name="_Toc484584689"/>
+      <w:r>
+        <w:t>Rapport de tests</w:t>
+      </w:r>
       <w:bookmarkEnd w:id="14"/>
     </w:p>
     <w:p>
       <w:pPr>
-        <w:pStyle w:val="Titre4"/>
-        <w:numPr>
-          <w:ilvl w:val="0"/>
-          <w:numId w:val="0"/>
-        </w:numPr>
-      </w:pPr>
-    </w:p>
-    <w:p>
-      <w:pPr>
-        <w:pStyle w:val="Titre4"/>
-        <w:numPr>
-          <w:ilvl w:val="0"/>
-          <w:numId w:val="0"/>
-        </w:numPr>
-      </w:pPr>
-    </w:p>
-    <w:p>
-      <w:pPr>
-        <w:pStyle w:val="Titre4"/>
-        <w:numPr>
-          <w:ilvl w:val="0"/>
-          <w:numId w:val="0"/>
-        </w:numPr>
-      </w:pPr>
-      <w:r>
-        <w:t>upload.js</w:t>
-      </w:r>
-    </w:p>
-    <w:p>
-      <w:r>
-        <w:t>Le modèle qui s’occupe de l’upload des fichiers mp3 que l’utilisateur dépose.</w:t>
-      </w:r>
-      <w:r>
-        <w:t xml:space="preserve"> </w:t>
-      </w:r>
-    </w:p>
-    <w:p>
-      <w:r>
-        <w:t>Fonctionnement :</w:t>
+        <w:pStyle w:val="Titre1"/>
+      </w:pPr>
+      <w:bookmarkStart w:id="15" w:name="_Toc484584690"/>
+      <w:r>
+        <w:t>Conclusion</w:t>
+      </w:r>
+      <w:bookmarkStart w:id="16" w:name="_GoBack"/>
+      <w:bookmarkEnd w:id="15"/>
+      <w:bookmarkEnd w:id="16"/>
+    </w:p>
+    <w:p>
+      <w:r>
+        <w:t>Planning initial, réel</w:t>
+      </w:r>
+    </w:p>
+    <w:p>
+      <w:pPr>
+        <w:pStyle w:val="Titre1"/>
+      </w:pPr>
+      <w:bookmarkStart w:id="17" w:name="_Toc484584691"/>
+      <w:r>
+        <w:t>Annexes</w:t>
+      </w:r>
+      <w:bookmarkEnd w:id="17"/>
+    </w:p>
+    <w:p>
+      <w:pPr>
+        <w:pStyle w:val="Titre1"/>
+      </w:pPr>
+      <w:bookmarkStart w:id="18" w:name="_Toc484584692"/>
+      <w:r>
+        <w:t>Sources</w:t>
+      </w:r>
+      <w:bookmarkEnd w:id="18"/>
+    </w:p>
+    <w:p>
+      <w:r>
+        <w:t>Le fond d’écran utilisé est libre de droit</w:t>
       </w:r>
     </w:p>
     <w:p/>
     <w:p>
-      <w:pPr>
-        <w:pStyle w:val="Titre4"/>
-      </w:pPr>
-      <w:r>
-        <w:t>updateID3.js</w:t>
-      </w:r>
-    </w:p>
-    <w:p>
-      <w:pPr>
-        <w:pStyle w:val="Titre4"/>
-      </w:pPr>
-      <w:r>
-        <w:t>login.js</w:t>
-      </w:r>
-    </w:p>
-    <w:p>
-      <w:pPr>
-        <w:pStyle w:val="Titre4"/>
-      </w:pPr>
-      <w:r>
-        <w:t>artistes.js</w:t>
-      </w:r>
-    </w:p>
-    <w:p>
-      <w:pPr>
-        <w:pStyle w:val="Titre4"/>
-        <w:rPr>
-          <w:lang w:val="de-CH"/>
-        </w:rPr>
-      </w:pPr>
-      <w:r>
-        <w:rPr>
-          <w:lang w:val="de-CH"/>
-        </w:rPr>
-        <w:t>albums.js</w:t>
-      </w:r>
-    </w:p>
-    <w:p>
-      <w:pPr>
-        <w:pStyle w:val="Titre4"/>
-        <w:rPr>
-          <w:lang w:val="de-CH"/>
-        </w:rPr>
-      </w:pPr>
-      <w:r>
-        <w:rPr>
-          <w:lang w:val="de-CH"/>
-        </w:rPr>
-        <w:t>singe_artist.js</w:t>
-      </w:r>
-    </w:p>
-    <w:p>
-      <w:pPr>
-        <w:pStyle w:val="Titre4"/>
-        <w:rPr>
-          <w:lang w:val="de-CH"/>
-        </w:rPr>
-      </w:pPr>
-      <w:r>
-        <w:rPr>
-          <w:lang w:val="de-CH"/>
-        </w:rPr>
-        <w:t>tracks.js</w:t>
-      </w:r>
-    </w:p>
-    <w:p>
-      <w:pPr>
-        <w:rPr>
-          <w:lang w:val="de-CH"/>
-        </w:rPr>
-      </w:pPr>
-    </w:p>
-    <w:p>
-      <w:pPr>
-        <w:pStyle w:val="Titre3"/>
-      </w:pPr>
-      <w:r>
-        <w:lastRenderedPageBreak/>
-        <w:t>Vues</w:t>
-      </w:r>
-    </w:p>
-    <w:p>
-      <w:pPr>
-        <w:pStyle w:val="Titre2"/>
-      </w:pPr>
-      <w:r>
-        <w:t>Sécurité</w:t>
-      </w:r>
-    </w:p>
-    <w:p>
-      <w:pPr>
-        <w:pStyle w:val="Titre1"/>
-      </w:pPr>
-      <w:bookmarkStart w:id="15" w:name="_Toc484584689"/>
-      <w:r>
-        <w:t>Rapport de tests</w:t>
-      </w:r>
-      <w:bookmarkEnd w:id="15"/>
-    </w:p>
-    <w:p>
-      <w:pPr>
-        <w:pStyle w:val="Titre1"/>
-      </w:pPr>
-      <w:bookmarkStart w:id="16" w:name="_Toc484584690"/>
-      <w:r>
-        <w:t>Conclusion</w:t>
-      </w:r>
-      <w:bookmarkEnd w:id="16"/>
-    </w:p>
-    <w:p>
-      <w:pPr>
-        <w:pStyle w:val="Titre1"/>
-      </w:pPr>
-      <w:bookmarkStart w:id="17" w:name="_Toc484584691"/>
-      <w:r>
-        <w:t>Annexes</w:t>
-      </w:r>
-      <w:bookmarkEnd w:id="17"/>
-    </w:p>
-    <w:p>
-      <w:pPr>
-        <w:pStyle w:val="Titre1"/>
-      </w:pPr>
-      <w:bookmarkStart w:id="18" w:name="_Toc484584692"/>
-      <w:r>
-        <w:t>Sources</w:t>
-      </w:r>
-      <w:bookmarkEnd w:id="18"/>
-    </w:p>
-    <w:p>
-      <w:r>
-        <w:t>Le fond d’écran utilisé est libre de droit</w:t>
-      </w:r>
-    </w:p>
-    <w:p/>
-    <w:p>
       <w:r>
         <w:t>Notes diverses :</w:t>
       </w:r>
@@ -5837,10 +7418,16 @@
       </w:r>
     </w:p>
     <w:sectPr>
-      <w:headerReference w:type="default" r:id="rId27"/>
-      <w:footerReference w:type="default" r:id="rId28"/>
+      <w:headerReference w:type="default" r:id="rId29"/>
+      <w:footerReference w:type="default" r:id="rId30"/>
       <w:pgSz w:w="11906" w:h="16838"/>
       <w:pgMar w:top="1417" w:right="1417" w:bottom="1417" w:left="1417" w:header="708" w:footer="708" w:gutter="0"/>
+      <w:pgBorders w:offsetFrom="page">
+        <w:top w:val="dotDash" w:sz="4" w:space="24" w:color="0F6FC6" w:themeColor="accent1"/>
+        <w:left w:val="dotDash" w:sz="4" w:space="24" w:color="0F6FC6" w:themeColor="accent1"/>
+        <w:bottom w:val="dotDash" w:sz="4" w:space="24" w:color="0F6FC6" w:themeColor="accent1"/>
+        <w:right w:val="dotDash" w:sz="4" w:space="24" w:color="0F6FC6" w:themeColor="accent1"/>
+      </w:pgBorders>
       <w:pgNumType w:start="0"/>
       <w:cols w:space="708"/>
       <w:titlePg/>
@@ -5928,7 +7515,7 @@
         <w:noProof/>
         <w:lang w:val="fr-FR"/>
       </w:rPr>
-      <w:t>17</w:t>
+      <w:t>21</w:t>
     </w:r>
     <w:r>
       <w:rPr>
@@ -5966,7 +7553,7 @@
         <w:noProof/>
         <w:lang w:val="fr-FR"/>
       </w:rPr>
-      <w:t>18</w:t>
+      <w:t>21</w:t>
     </w:r>
     <w:r>
       <w:rPr>
@@ -7583,13 +9170,16 @@
     <w:link w:val="Titre1Car"/>
     <w:uiPriority w:val="9"/>
     <w:qFormat/>
-    <w:rsid w:val="000922BB"/>
+    <w:rsid w:val="005B5998"/>
     <w:pPr>
       <w:keepNext/>
       <w:keepLines/>
       <w:numPr>
         <w:numId w:val="1"/>
       </w:numPr>
+      <w:pBdr>
+        <w:bottom w:val="single" w:sz="4" w:space="1" w:color="0F6FC6" w:themeColor="accent1"/>
+      </w:pBdr>
       <w:spacing w:before="480" w:after="0"/>
       <w:outlineLvl w:val="0"/>
     </w:pPr>
@@ -7597,7 +9187,7 @@
       <w:rFonts w:asciiTheme="majorHAnsi" w:eastAsiaTheme="majorEastAsia" w:hAnsiTheme="majorHAnsi" w:cstheme="majorBidi"/>
       <w:b/>
       <w:bCs/>
-      <w:color w:val="527D55" w:themeColor="accent1" w:themeShade="BF"/>
+      <w:color w:val="0B5294" w:themeColor="accent1" w:themeShade="BF"/>
       <w:sz w:val="28"/>
       <w:szCs w:val="28"/>
     </w:rPr>
@@ -7625,7 +9215,7 @@
       <w:rFonts w:asciiTheme="majorHAnsi" w:eastAsiaTheme="majorEastAsia" w:hAnsiTheme="majorHAnsi" w:cstheme="majorBidi"/>
       <w:b/>
       <w:bCs/>
-      <w:color w:val="72A376" w:themeColor="accent1"/>
+      <w:color w:val="0F6FC6" w:themeColor="accent1"/>
       <w:sz w:val="26"/>
       <w:szCs w:val="26"/>
     </w:rPr>
@@ -7653,7 +9243,7 @@
       <w:rFonts w:asciiTheme="majorHAnsi" w:eastAsiaTheme="majorEastAsia" w:hAnsiTheme="majorHAnsi" w:cstheme="majorBidi"/>
       <w:b/>
       <w:bCs/>
-      <w:color w:val="72A376" w:themeColor="accent1"/>
+      <w:color w:val="0F6FC6" w:themeColor="accent1"/>
     </w:rPr>
   </w:style>
   <w:style w:type="paragraph" w:styleId="Titre4">
@@ -7681,7 +9271,7 @@
       <w:bCs/>
       <w:i/>
       <w:iCs/>
-      <w:color w:val="72A376" w:themeColor="accent1"/>
+      <w:color w:val="0F6FC6" w:themeColor="accent1"/>
     </w:rPr>
   </w:style>
   <w:style w:type="paragraph" w:styleId="Titre5">
@@ -7706,7 +9296,7 @@
     </w:pPr>
     <w:rPr>
       <w:rFonts w:asciiTheme="majorHAnsi" w:eastAsiaTheme="majorEastAsia" w:hAnsiTheme="majorHAnsi" w:cstheme="majorBidi"/>
-      <w:color w:val="365338" w:themeColor="accent1" w:themeShade="7F"/>
+      <w:color w:val="073662" w:themeColor="accent1" w:themeShade="7F"/>
     </w:rPr>
   </w:style>
   <w:style w:type="paragraph" w:styleId="Titre6">
@@ -7733,7 +9323,7 @@
       <w:rFonts w:asciiTheme="majorHAnsi" w:eastAsiaTheme="majorEastAsia" w:hAnsiTheme="majorHAnsi" w:cstheme="majorBidi"/>
       <w:i/>
       <w:iCs/>
-      <w:color w:val="365338" w:themeColor="accent1" w:themeShade="7F"/>
+      <w:color w:val="073662" w:themeColor="accent1" w:themeShade="7F"/>
     </w:rPr>
   </w:style>
   <w:style w:type="paragraph" w:styleId="Titre7">
@@ -7906,12 +9496,12 @@
     <w:basedOn w:val="Policepardfaut"/>
     <w:link w:val="Titre1"/>
     <w:uiPriority w:val="9"/>
-    <w:rsid w:val="000922BB"/>
+    <w:rsid w:val="005B5998"/>
     <w:rPr>
       <w:rFonts w:asciiTheme="majorHAnsi" w:eastAsiaTheme="majorEastAsia" w:hAnsiTheme="majorHAnsi" w:cstheme="majorBidi"/>
       <w:b/>
       <w:bCs/>
-      <w:color w:val="527D55" w:themeColor="accent1" w:themeShade="BF"/>
+      <w:color w:val="0B5294" w:themeColor="accent1" w:themeShade="BF"/>
       <w:sz w:val="28"/>
       <w:szCs w:val="28"/>
     </w:rPr>
@@ -7926,7 +9516,7 @@
       <w:rFonts w:asciiTheme="majorHAnsi" w:eastAsiaTheme="majorEastAsia" w:hAnsiTheme="majorHAnsi" w:cstheme="majorBidi"/>
       <w:b/>
       <w:bCs/>
-      <w:color w:val="72A376" w:themeColor="accent1"/>
+      <w:color w:val="0F6FC6" w:themeColor="accent1"/>
       <w:sz w:val="26"/>
       <w:szCs w:val="26"/>
     </w:rPr>
@@ -7941,7 +9531,7 @@
       <w:rFonts w:asciiTheme="majorHAnsi" w:eastAsiaTheme="majorEastAsia" w:hAnsiTheme="majorHAnsi" w:cstheme="majorBidi"/>
       <w:b/>
       <w:bCs/>
-      <w:color w:val="72A376" w:themeColor="accent1"/>
+      <w:color w:val="0F6FC6" w:themeColor="accent1"/>
     </w:rPr>
   </w:style>
   <w:style w:type="character" w:customStyle="1" w:styleId="Titre4Car">
@@ -7956,7 +9546,7 @@
       <w:bCs/>
       <w:i/>
       <w:iCs/>
-      <w:color w:val="72A376" w:themeColor="accent1"/>
+      <w:color w:val="0F6FC6" w:themeColor="accent1"/>
     </w:rPr>
   </w:style>
   <w:style w:type="character" w:customStyle="1" w:styleId="Titre5Car">
@@ -7968,7 +9558,7 @@
     <w:rsid w:val="000922BB"/>
     <w:rPr>
       <w:rFonts w:asciiTheme="majorHAnsi" w:eastAsiaTheme="majorEastAsia" w:hAnsiTheme="majorHAnsi" w:cstheme="majorBidi"/>
-      <w:color w:val="365338" w:themeColor="accent1" w:themeShade="7F"/>
+      <w:color w:val="073662" w:themeColor="accent1" w:themeShade="7F"/>
     </w:rPr>
   </w:style>
   <w:style w:type="character" w:customStyle="1" w:styleId="Titre6Car">
@@ -7982,7 +9572,7 @@
       <w:rFonts w:asciiTheme="majorHAnsi" w:eastAsiaTheme="majorEastAsia" w:hAnsiTheme="majorHAnsi" w:cstheme="majorBidi"/>
       <w:i/>
       <w:iCs/>
-      <w:color w:val="365338" w:themeColor="accent1" w:themeShade="7F"/>
+      <w:color w:val="073662" w:themeColor="accent1" w:themeShade="7F"/>
     </w:rPr>
   </w:style>
   <w:style w:type="character" w:customStyle="1" w:styleId="Titre7Car">
@@ -8081,7 +9671,7 @@
     <w:unhideWhenUsed/>
     <w:rsid w:val="003D6127"/>
     <w:rPr>
-      <w:color w:val="DB5353" w:themeColor="hyperlink"/>
+      <w:color w:val="F49100" w:themeColor="hyperlink"/>
       <w:u w:val="single"/>
     </w:rPr>
   </w:style>
@@ -8129,7 +9719,7 @@
     <w:rPr>
       <w:b/>
       <w:bCs/>
-      <w:color w:val="72A376" w:themeColor="accent1"/>
+      <w:color w:val="0F6FC6" w:themeColor="accent1"/>
       <w:sz w:val="18"/>
       <w:szCs w:val="18"/>
     </w:rPr>
@@ -8364,13 +9954,16 @@
     <w:link w:val="Titre1Car"/>
     <w:uiPriority w:val="9"/>
     <w:qFormat/>
-    <w:rsid w:val="000922BB"/>
+    <w:rsid w:val="005B5998"/>
     <w:pPr>
       <w:keepNext/>
       <w:keepLines/>
       <w:numPr>
         <w:numId w:val="1"/>
       </w:numPr>
+      <w:pBdr>
+        <w:bottom w:val="single" w:sz="4" w:space="1" w:color="0F6FC6" w:themeColor="accent1"/>
+      </w:pBdr>
       <w:spacing w:before="480" w:after="0"/>
       <w:outlineLvl w:val="0"/>
     </w:pPr>
@@ -8378,7 +9971,7 @@
       <w:rFonts w:asciiTheme="majorHAnsi" w:eastAsiaTheme="majorEastAsia" w:hAnsiTheme="majorHAnsi" w:cstheme="majorBidi"/>
       <w:b/>
       <w:bCs/>
-      <w:color w:val="527D55" w:themeColor="accent1" w:themeShade="BF"/>
+      <w:color w:val="0B5294" w:themeColor="accent1" w:themeShade="BF"/>
       <w:sz w:val="28"/>
       <w:szCs w:val="28"/>
     </w:rPr>
@@ -8406,7 +9999,7 @@
       <w:rFonts w:asciiTheme="majorHAnsi" w:eastAsiaTheme="majorEastAsia" w:hAnsiTheme="majorHAnsi" w:cstheme="majorBidi"/>
       <w:b/>
       <w:bCs/>
-      <w:color w:val="72A376" w:themeColor="accent1"/>
+      <w:color w:val="0F6FC6" w:themeColor="accent1"/>
       <w:sz w:val="26"/>
       <w:szCs w:val="26"/>
     </w:rPr>
@@ -8434,7 +10027,7 @@
       <w:rFonts w:asciiTheme="majorHAnsi" w:eastAsiaTheme="majorEastAsia" w:hAnsiTheme="majorHAnsi" w:cstheme="majorBidi"/>
       <w:b/>
       <w:bCs/>
-      <w:color w:val="72A376" w:themeColor="accent1"/>
+      <w:color w:val="0F6FC6" w:themeColor="accent1"/>
     </w:rPr>
   </w:style>
   <w:style w:type="paragraph" w:styleId="Titre4">
@@ -8462,7 +10055,7 @@
       <w:bCs/>
       <w:i/>
       <w:iCs/>
-      <w:color w:val="72A376" w:themeColor="accent1"/>
+      <w:color w:val="0F6FC6" w:themeColor="accent1"/>
     </w:rPr>
   </w:style>
   <w:style w:type="paragraph" w:styleId="Titre5">
@@ -8487,7 +10080,7 @@
     </w:pPr>
     <w:rPr>
       <w:rFonts w:asciiTheme="majorHAnsi" w:eastAsiaTheme="majorEastAsia" w:hAnsiTheme="majorHAnsi" w:cstheme="majorBidi"/>
-      <w:color w:val="365338" w:themeColor="accent1" w:themeShade="7F"/>
+      <w:color w:val="073662" w:themeColor="accent1" w:themeShade="7F"/>
     </w:rPr>
   </w:style>
   <w:style w:type="paragraph" w:styleId="Titre6">
@@ -8514,7 +10107,7 @@
       <w:rFonts w:asciiTheme="majorHAnsi" w:eastAsiaTheme="majorEastAsia" w:hAnsiTheme="majorHAnsi" w:cstheme="majorBidi"/>
       <w:i/>
       <w:iCs/>
-      <w:color w:val="365338" w:themeColor="accent1" w:themeShade="7F"/>
+      <w:color w:val="073662" w:themeColor="accent1" w:themeShade="7F"/>
     </w:rPr>
   </w:style>
   <w:style w:type="paragraph" w:styleId="Titre7">
@@ -8687,12 +10280,12 @@
     <w:basedOn w:val="Policepardfaut"/>
     <w:link w:val="Titre1"/>
     <w:uiPriority w:val="9"/>
-    <w:rsid w:val="000922BB"/>
+    <w:rsid w:val="005B5998"/>
     <w:rPr>
       <w:rFonts w:asciiTheme="majorHAnsi" w:eastAsiaTheme="majorEastAsia" w:hAnsiTheme="majorHAnsi" w:cstheme="majorBidi"/>
       <w:b/>
       <w:bCs/>
-      <w:color w:val="527D55" w:themeColor="accent1" w:themeShade="BF"/>
+      <w:color w:val="0B5294" w:themeColor="accent1" w:themeShade="BF"/>
       <w:sz w:val="28"/>
       <w:szCs w:val="28"/>
     </w:rPr>
@@ -8707,7 +10300,7 @@
       <w:rFonts w:asciiTheme="majorHAnsi" w:eastAsiaTheme="majorEastAsia" w:hAnsiTheme="majorHAnsi" w:cstheme="majorBidi"/>
       <w:b/>
       <w:bCs/>
-      <w:color w:val="72A376" w:themeColor="accent1"/>
+      <w:color w:val="0F6FC6" w:themeColor="accent1"/>
       <w:sz w:val="26"/>
       <w:szCs w:val="26"/>
     </w:rPr>
@@ -8722,7 +10315,7 @@
       <w:rFonts w:asciiTheme="majorHAnsi" w:eastAsiaTheme="majorEastAsia" w:hAnsiTheme="majorHAnsi" w:cstheme="majorBidi"/>
       <w:b/>
       <w:bCs/>
-      <w:color w:val="72A376" w:themeColor="accent1"/>
+      <w:color w:val="0F6FC6" w:themeColor="accent1"/>
     </w:rPr>
   </w:style>
   <w:style w:type="character" w:customStyle="1" w:styleId="Titre4Car">
@@ -8737,7 +10330,7 @@
       <w:bCs/>
       <w:i/>
       <w:iCs/>
-      <w:color w:val="72A376" w:themeColor="accent1"/>
+      <w:color w:val="0F6FC6" w:themeColor="accent1"/>
     </w:rPr>
   </w:style>
   <w:style w:type="character" w:customStyle="1" w:styleId="Titre5Car">
@@ -8749,7 +10342,7 @@
     <w:rsid w:val="000922BB"/>
     <w:rPr>
       <w:rFonts w:asciiTheme="majorHAnsi" w:eastAsiaTheme="majorEastAsia" w:hAnsiTheme="majorHAnsi" w:cstheme="majorBidi"/>
-      <w:color w:val="365338" w:themeColor="accent1" w:themeShade="7F"/>
+      <w:color w:val="073662" w:themeColor="accent1" w:themeShade="7F"/>
     </w:rPr>
   </w:style>
   <w:style w:type="character" w:customStyle="1" w:styleId="Titre6Car">
@@ -8763,7 +10356,7 @@
       <w:rFonts w:asciiTheme="majorHAnsi" w:eastAsiaTheme="majorEastAsia" w:hAnsiTheme="majorHAnsi" w:cstheme="majorBidi"/>
       <w:i/>
       <w:iCs/>
-      <w:color w:val="365338" w:themeColor="accent1" w:themeShade="7F"/>
+      <w:color w:val="073662" w:themeColor="accent1" w:themeShade="7F"/>
     </w:rPr>
   </w:style>
   <w:style w:type="character" w:customStyle="1" w:styleId="Titre7Car">
@@ -8862,7 +10455,7 @@
     <w:unhideWhenUsed/>
     <w:rsid w:val="003D6127"/>
     <w:rPr>
-      <w:color w:val="DB5353" w:themeColor="hyperlink"/>
+      <w:color w:val="F49100" w:themeColor="hyperlink"/>
       <w:u w:val="single"/>
     </w:rPr>
   </w:style>
@@ -8910,7 +10503,7 @@
     <w:rPr>
       <w:b/>
       <w:bCs/>
-      <w:color w:val="72A376" w:themeColor="accent1"/>
+      <w:color w:val="0F6FC6" w:themeColor="accent1"/>
       <w:sz w:val="18"/>
       <w:szCs w:val="18"/>
     </w:rPr>
@@ -8977,7 +10570,7 @@
 <file path=word/theme/theme1.xml><?xml version="1.0" encoding="utf-8"?>
 <a:theme xmlns:a="http://schemas.openxmlformats.org/drawingml/2006/main" name="Thème Office">
   <a:themeElements>
-    <a:clrScheme name="Fonderie">
+    <a:clrScheme name="Débit">
       <a:dk1>
         <a:sysClr val="windowText" lastClr="000000"/>
       </a:dk1>
@@ -8985,34 +10578,34 @@
         <a:sysClr val="window" lastClr="FFFFFF"/>
       </a:lt1>
       <a:dk2>
-        <a:srgbClr val="676A55"/>
+        <a:srgbClr val="04617B"/>
       </a:dk2>
       <a:lt2>
-        <a:srgbClr val="EAEBDE"/>
+        <a:srgbClr val="DBF5F9"/>
       </a:lt2>
       <a:accent1>
-        <a:srgbClr val="72A376"/>
+        <a:srgbClr val="0F6FC6"/>
       </a:accent1>
       <a:accent2>
-        <a:srgbClr val="B0CCB0"/>
+        <a:srgbClr val="009DD9"/>
       </a:accent2>
       <a:accent3>
-        <a:srgbClr val="A8CDD7"/>
+        <a:srgbClr val="0BD0D9"/>
       </a:accent3>
       <a:accent4>
-        <a:srgbClr val="C0BEAF"/>
+        <a:srgbClr val="10CF9B"/>
       </a:accent4>
       <a:accent5>
-        <a:srgbClr val="CEC597"/>
+        <a:srgbClr val="7CCA62"/>
       </a:accent5>
       <a:accent6>
-        <a:srgbClr val="E8B7B7"/>
+        <a:srgbClr val="A5C249"/>
       </a:accent6>
       <a:hlink>
-        <a:srgbClr val="DB5353"/>
+        <a:srgbClr val="F49100"/>
       </a:hlink>
       <a:folHlink>
-        <a:srgbClr val="903638"/>
+        <a:srgbClr val="85DFD0"/>
       </a:folHlink>
     </a:clrScheme>
     <a:fontScheme name="Office">
@@ -9283,7 +10876,7 @@
 </file>
 
 <file path=customXml/itemProps2.xml><?xml version="1.0" encoding="utf-8"?>
-<ds:datastoreItem xmlns:ds="http://schemas.openxmlformats.org/officeDocument/2006/customXml" ds:itemID="{5D782E9F-33B5-4E72-821E-70391298FAEC}">
+<ds:datastoreItem xmlns:ds="http://schemas.openxmlformats.org/officeDocument/2006/customXml" ds:itemID="{5E757F17-48A1-45AE-8E17-276C0902736A}">
   <ds:schemaRefs>
     <ds:schemaRef ds:uri="http://schemas.openxmlformats.org/officeDocument/2006/bibliography"/>
   </ds:schemaRefs>

</xml_diff>

<commit_message>
màj documentation_technique et sécurité upload
</commit_message>
<xml_diff>
--- a/documentation/documentation_technique.docx
+++ b/documentation/documentation_technique.docx
@@ -1,26 +1,27 @@
 
 <file path=word/document.xml><?xml version="1.0" encoding="utf-8"?>
-<w:document xmlns:wpc="http://schemas.microsoft.com/office/word/2010/wordprocessingCanvas" xmlns:mc="http://schemas.openxmlformats.org/markup-compatibility/2006" xmlns:o="urn:schemas-microsoft-com:office:office" xmlns:r="http://schemas.openxmlformats.org/officeDocument/2006/relationships" xmlns:m="http://schemas.openxmlformats.org/officeDocument/2006/math" xmlns:v="urn:schemas-microsoft-com:vml" xmlns:wp14="http://schemas.microsoft.com/office/word/2010/wordprocessingDrawing" xmlns:wp="http://schemas.openxmlformats.org/drawingml/2006/wordprocessingDrawing" xmlns:w10="urn:schemas-microsoft-com:office:word" xmlns:w="http://schemas.openxmlformats.org/wordprocessingml/2006/main" xmlns:w14="http://schemas.microsoft.com/office/word/2010/wordml" xmlns:wpg="http://schemas.microsoft.com/office/word/2010/wordprocessingGroup" xmlns:wpi="http://schemas.microsoft.com/office/word/2010/wordprocessingInk" xmlns:wne="http://schemas.microsoft.com/office/word/2006/wordml" xmlns:wps="http://schemas.microsoft.com/office/word/2010/wordprocessingShape" mc:Ignorable="w14 wp14">
+<w:document xmlns:wpc="http://schemas.microsoft.com/office/word/2010/wordprocessingCanvas" xmlns:cx="http://schemas.microsoft.com/office/drawing/2014/chartex" xmlns:cx1="http://schemas.microsoft.com/office/drawing/2015/9/8/chartex" xmlns:cx2="http://schemas.microsoft.com/office/drawing/2015/10/21/chartex" xmlns:cx3="http://schemas.microsoft.com/office/drawing/2016/5/9/chartex" xmlns:cx4="http://schemas.microsoft.com/office/drawing/2016/5/10/chartex" xmlns:cx5="http://schemas.microsoft.com/office/drawing/2016/5/11/chartex" xmlns:cx6="http://schemas.microsoft.com/office/drawing/2016/5/12/chartex" xmlns:cx7="http://schemas.microsoft.com/office/drawing/2016/5/13/chartex" xmlns:cx8="http://schemas.microsoft.com/office/drawing/2016/5/14/chartex" xmlns:mc="http://schemas.openxmlformats.org/markup-compatibility/2006" xmlns:aink="http://schemas.microsoft.com/office/drawing/2016/ink" xmlns:am3d="http://schemas.microsoft.com/office/drawing/2017/model3d" xmlns:o="urn:schemas-microsoft-com:office:office" xmlns:r="http://schemas.openxmlformats.org/officeDocument/2006/relationships" xmlns:m="http://schemas.openxmlformats.org/officeDocument/2006/math" xmlns:v="urn:schemas-microsoft-com:vml" xmlns:wp14="http://schemas.microsoft.com/office/word/2010/wordprocessingDrawing" xmlns:wp="http://schemas.openxmlformats.org/drawingml/2006/wordprocessingDrawing" xmlns:w10="urn:schemas-microsoft-com:office:word" xmlns:w="http://schemas.openxmlformats.org/wordprocessingml/2006/main" xmlns:w14="http://schemas.microsoft.com/office/word/2010/wordml" xmlns:w15="http://schemas.microsoft.com/office/word/2012/wordml" xmlns:w16cid="http://schemas.microsoft.com/office/word/2016/wordml/cid" xmlns:w16se="http://schemas.microsoft.com/office/word/2015/wordml/symex" xmlns:wpg="http://schemas.microsoft.com/office/word/2010/wordprocessingGroup" xmlns:wpi="http://schemas.microsoft.com/office/word/2010/wordprocessingInk" xmlns:wne="http://schemas.microsoft.com/office/word/2006/wordml" xmlns:wps="http://schemas.microsoft.com/office/word/2010/wordprocessingShape" mc:Ignorable="w14 w15 w16se w16cid wp14">
   <w:body>
     <w:sdt>
       <w:sdtPr>
+        <w:rPr>
+          <w:rFonts w:eastAsiaTheme="minorHAnsi"/>
+          <w:lang w:eastAsia="en-US"/>
+        </w:rPr>
         <w:id w:val="612183509"/>
         <w:docPartObj>
           <w:docPartGallery w:val="Cover Pages"/>
           <w:docPartUnique/>
         </w:docPartObj>
       </w:sdtPr>
-      <w:sdtEndPr>
-        <w:rPr>
-          <w:rFonts w:eastAsiaTheme="minorHAnsi"/>
-          <w:lang w:eastAsia="en-US"/>
-        </w:rPr>
-      </w:sdtEndPr>
+      <w:sdtEndPr/>
       <w:sdtContent>
         <w:sdt>
           <w:sdtPr>
             <w:rPr>
+              <w:rFonts w:eastAsiaTheme="minorHAnsi"/>
               <w:sz w:val="2"/>
+              <w:lang w:eastAsia="en-US"/>
             </w:rPr>
             <w:id w:val="-1396959885"/>
             <w:docPartObj>
@@ -30,11 +31,9 @@
           </w:sdtPr>
           <w:sdtEndPr>
             <w:rPr>
-              <w:rFonts w:eastAsiaTheme="minorHAnsi"/>
               <w:caps/>
               <w:color w:val="0F6FC6" w:themeColor="accent1"/>
               <w:sz w:val="22"/>
-              <w:lang w:eastAsia="en-US"/>
             </w:rPr>
           </w:sdtEndPr>
           <w:sdtContent>
@@ -172,6 +171,7 @@
                                         <w:dataBinding w:prefixMappings="xmlns:ns0='http://purl.org/dc/elements/1.1/' xmlns:ns1='http://schemas.openxmlformats.org/package/2006/metadata/core-properties' " w:xpath="/ns1:coreProperties[1]/ns0:subject[1]" w:storeItemID="{6C3C8BC8-F283-45AE-878A-BAB7291924A1}"/>
                                         <w:text/>
                                       </w:sdtPr>
+                                      <w:sdtEndPr/>
                                       <w:sdtContent>
                                         <w:r>
                                           <w:rPr>
@@ -210,7 +210,7 @@
                   </mc:Choice>
                   <mc:Fallback>
                     <w:pict>
-                      <v:shapetype id="_x0000_t202" coordsize="21600,21600" o:spt="202" path="m,l,21600r21600,l21600,xe">
+                      <v:shapetype w14:anchorId="1D9FA7C7" id="_x0000_t202" coordsize="21600,21600" o:spt="202" path="m,l,21600r21600,l21600,xe">
                         <v:stroke joinstyle="miter"/>
                         <v:path gradientshapeok="t" o:connecttype="rect"/>
                       </v:shapetype>
@@ -287,6 +287,7 @@
                                   <w:dataBinding w:prefixMappings="xmlns:ns0='http://purl.org/dc/elements/1.1/' xmlns:ns1='http://schemas.openxmlformats.org/package/2006/metadata/core-properties' " w:xpath="/ns1:coreProperties[1]/ns0:subject[1]" w:storeItemID="{6C3C8BC8-F283-45AE-878A-BAB7291924A1}"/>
                                   <w:text/>
                                 </w:sdtPr>
+                                <w:sdtEndPr/>
                                 <w:sdtContent>
                                   <w:r>
                                     <w:rPr>
@@ -827,21 +828,21 @@
                   </mc:Choice>
                   <mc:Fallback>
                     <w:pict>
-                      <v:group id="Groupe 2" o:spid="_x0000_s1026" style="position:absolute;margin-left:0;margin-top:0;width:432.65pt;height:448.55pt;z-index:-251654144;mso-width-percent:706;mso-height-percent:566;mso-left-percent:220;mso-top-percent:300;mso-position-horizontal-relative:page;mso-position-vertical-relative:page;mso-width-percent:706;mso-height-percent:566;mso-left-percent:220;mso-top-percent:300" coordsize="43291,44910" o:gfxdata="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">
+                      <v:group w14:anchorId="62053FF6" id="Groupe 2" o:spid="_x0000_s1026" style="position:absolute;margin-left:0;margin-top:0;width:432.65pt;height:448.55pt;z-index:-251654144;mso-width-percent:706;mso-height-percent:566;mso-left-percent:220;mso-top-percent:300;mso-position-horizontal-relative:page;mso-position-vertical-relative:page;mso-width-percent:706;mso-height-percent:566;mso-left-percent:220;mso-top-percent:300" coordsize="43291,44910" o:gfxdata="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">
                         <o:lock v:ext="edit" aspectratio="t"/>
-                        <v:shape id="Forme libre 64" o:spid="_x0000_s1027" style="position:absolute;left:15017;width:28274;height:28352;visibility:visible;mso-wrap-style:square;v-text-anchor:top" coordsize="1781,1786" o:gfxdata="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" path="m4,1786l,1782,1776,r5,5l4,1786xe" filled="f" stroked="f">
+                        <v:shape id="Forme libre 64" o:spid="_x0000_s1027" style="position:absolute;left:15017;width:28274;height:28352;visibility:visible;mso-wrap-style:square;v-text-anchor:top" coordsize="1781,1786" o:gfxdata="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" path="m4,1786l,1782,1776,r5,5l4,1786xe" filled="f" stroked="f">
                           <v:path arrowok="t" o:connecttype="custom" o:connectlocs="6350,2835275;0,2828925;2819400,0;2827338,7938;6350,2835275" o:connectangles="0,0,0,0,0"/>
                         </v:shape>
-                        <v:shape id="Forme libre 65" o:spid="_x0000_s1028" style="position:absolute;left:7826;top:2270;width:35465;height:35464;visibility:visible;mso-wrap-style:square;v-text-anchor:top" coordsize="2234,2234" o:gfxdata="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" path="m5,2234l,2229,2229,r5,5l5,2234xe" filled="f" stroked="f">
+                        <v:shape id="Forme libre 65" o:spid="_x0000_s1028" style="position:absolute;left:7826;top:2270;width:35465;height:35464;visibility:visible;mso-wrap-style:square;v-text-anchor:top" coordsize="2234,2234" o:gfxdata="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" path="m5,2234l,2229,2229,r5,5l5,2234xe" filled="f" stroked="f">
                           <v:path arrowok="t" o:connecttype="custom" o:connectlocs="7938,3546475;0,3538538;3538538,0;3546475,7938;7938,3546475" o:connectangles="0,0,0,0,0"/>
                         </v:shape>
-                        <v:shape id="Forme libre 66" o:spid="_x0000_s1029" style="position:absolute;left:8413;top:1095;width:34878;height:34877;visibility:visible;mso-wrap-style:square;v-text-anchor:top" coordsize="2197,2197" o:gfxdata="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" path="m9,2197l,2193,2188,r9,10l9,2197xe" filled="f" stroked="f">
+                        <v:shape id="Forme libre 66" o:spid="_x0000_s1029" style="position:absolute;left:8413;top:1095;width:34878;height:34877;visibility:visible;mso-wrap-style:square;v-text-anchor:top" coordsize="2197,2197" o:gfxdata="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" path="m9,2197l,2193,2188,r9,10l9,2197xe" filled="f" stroked="f">
                           <v:path arrowok="t" o:connecttype="custom" o:connectlocs="14288,3487738;0,3481388;3473450,0;3487738,15875;14288,3487738" o:connectangles="0,0,0,0,0"/>
                         </v:shape>
-                        <v:shape id="Forme libre 67" o:spid="_x0000_s1030" style="position:absolute;left:12160;top:4984;width:31131;height:31211;visibility:visible;mso-wrap-style:square;v-text-anchor:top" coordsize="1961,1966" o:gfxdata="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" path="m9,1966l,1957,1952,r9,9l9,1966xe" filled="f" stroked="f">
+                        <v:shape id="Forme libre 67" o:spid="_x0000_s1030" style="position:absolute;left:12160;top:4984;width:31131;height:31211;visibility:visible;mso-wrap-style:square;v-text-anchor:top" coordsize="1961,1966" o:gfxdata="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" path="m9,1966l,1957,1952,r9,9l9,1966xe" filled="f" stroked="f">
                           <v:path arrowok="t" o:connecttype="custom" o:connectlocs="14288,3121025;0,3106738;3098800,0;3113088,14288;14288,3121025" o:connectangles="0,0,0,0,0"/>
                         </v:shape>
-                        <v:shape id="Forme libre 68" o:spid="_x0000_s1031" style="position:absolute;top:1539;width:43291;height:43371;visibility:visible;mso-wrap-style:square;v-text-anchor:top" coordsize="2727,2732" o:gfxdata="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" path="m,2732r,-4l2722,r5,5l,2732xe" filled="f" stroked="f">
+                        <v:shape id="Forme libre 68" o:spid="_x0000_s1031" style="position:absolute;top:1539;width:43291;height:43371;visibility:visible;mso-wrap-style:square;v-text-anchor:top" coordsize="2727,2732" o:gfxdata="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" path="m,2732r,-4l2722,r5,5l,2732xe" filled="f" stroked="f">
                           <v:path arrowok="t" o:connecttype="custom" o:connectlocs="0,4337050;0,4330700;4321175,0;4329113,7938;0,4337050" o:connectangles="0,0,0,0,0"/>
                         </v:shape>
                         <w10:wrap anchorx="page" anchory="page"/>
@@ -928,6 +929,7 @@
                                         <w:dataBinding w:prefixMappings="xmlns:ns0='http://schemas.openxmlformats.org/officeDocument/2006/extended-properties' " w:xpath="/ns0:Properties[1]/ns0:Company[1]" w:storeItemID="{6668398D-A668-4E3E-A5EB-62B293D839F1}"/>
                                         <w:text/>
                                       </w:sdtPr>
+                                      <w:sdtEndPr/>
                                       <w:sdtContent>
                                         <w:r>
                                           <w:rPr>
@@ -955,6 +957,7 @@
                                       <w:dataBinding w:prefixMappings="xmlns:ns0='http://purl.org/dc/elements/1.1/' xmlns:ns1='http://schemas.openxmlformats.org/package/2006/metadata/core-properties' " w:xpath="/ns1:coreProperties[1]/ns1:category[1]" w:storeItemID="{6C3C8BC8-F283-45AE-878A-BAB7291924A1}"/>
                                       <w:text/>
                                     </w:sdtPr>
+                                    <w:sdtEndPr/>
                                     <w:sdtContent>
                                       <w:p>
                                         <w:pPr>
@@ -1001,7 +1004,7 @@
                   </mc:Choice>
                   <mc:Fallback>
                     <w:pict>
-                      <v:shape id="Zone de texte 69" o:spid="_x0000_s1027" type="#_x0000_t202" style="position:absolute;left:0;text-align:left;margin-left:0;margin-top:0;width:468pt;height:29.5pt;z-index:251661312;visibility:visible;mso-wrap-style:square;mso-width-percent:765;mso-height-percent:0;mso-wrap-distance-left:9pt;mso-wrap-distance-top:0;mso-wrap-distance-right:9pt;mso-wrap-distance-bottom:0;mso-position-horizontal:center;mso-position-horizontal-relative:page;mso-position-vertical:bottom;mso-position-vertical-relative:margin;mso-width-percent:765;mso-height-percent:0;mso-width-relative:page;mso-height-relative:margin;v-text-anchor:bottom" o:gfxdata="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" filled="f" stroked="f" strokeweight=".5pt">
+                      <v:shape w14:anchorId="10B891D4" id="Zone de texte 69" o:spid="_x0000_s1027" type="#_x0000_t202" style="position:absolute;left:0;text-align:left;margin-left:0;margin-top:0;width:468pt;height:29.5pt;z-index:251661312;visibility:visible;mso-wrap-style:square;mso-width-percent:765;mso-height-percent:0;mso-wrap-distance-left:9pt;mso-wrap-distance-top:0;mso-wrap-distance-right:9pt;mso-wrap-distance-bottom:0;mso-position-horizontal:center;mso-position-horizontal-relative:page;mso-position-vertical:bottom;mso-position-vertical-relative:margin;mso-width-percent:765;mso-height-percent:0;mso-width-relative:page;mso-height-relative:margin;v-text-anchor:bottom" o:gfxdata="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" filled="f" stroked="f" strokeweight=".5pt">
                         <v:textbox style="mso-fit-shape-to-text:t" inset="0,0,0,0">
                           <w:txbxContent>
                             <w:p>
@@ -1027,6 +1030,7 @@
                                   <w:dataBinding w:prefixMappings="xmlns:ns0='http://schemas.openxmlformats.org/officeDocument/2006/extended-properties' " w:xpath="/ns0:Properties[1]/ns0:Company[1]" w:storeItemID="{6668398D-A668-4E3E-A5EB-62B293D839F1}"/>
                                   <w:text/>
                                 </w:sdtPr>
+                                <w:sdtEndPr/>
                                 <w:sdtContent>
                                   <w:r>
                                     <w:rPr>
@@ -1054,6 +1058,7 @@
                                 <w:dataBinding w:prefixMappings="xmlns:ns0='http://purl.org/dc/elements/1.1/' xmlns:ns1='http://schemas.openxmlformats.org/package/2006/metadata/core-properties' " w:xpath="/ns1:coreProperties[1]/ns1:category[1]" w:storeItemID="{6C3C8BC8-F283-45AE-878A-BAB7291924A1}"/>
                                 <w:text/>
                               </w:sdtPr>
+                              <w:sdtEndPr/>
                               <w:sdtContent>
                                 <w:p>
                                   <w:pPr>
@@ -1128,6 +1133,7 @@
           <w:docPartUnique/>
         </w:docPartObj>
       </w:sdtPr>
+      <w:sdtEndPr/>
       <w:sdtContent>
         <w:p>
           <w:pPr>
@@ -2809,19 +2815,11 @@
       <w:r>
         <w:t xml:space="preserve"> : </w:t>
       </w:r>
-      <w:proofErr w:type="spellStart"/>
       <w:r>
         <w:rPr>
           <w:b/>
         </w:rPr>
-        <w:t>AudioFile</w:t>
-      </w:r>
-      <w:proofErr w:type="spellEnd"/>
-      <w:r>
-        <w:rPr>
-          <w:b/>
-        </w:rPr>
-        <w:t xml:space="preserve"> Player</w:t>
+        <w:t>AudioFile Player</w:t>
       </w:r>
       <w:r>
         <w:t xml:space="preserve">. Cette application est un </w:t>
@@ -2967,7 +2965,7 @@
             </w:r>
           </w:p>
           <w:p>
-            <w:hyperlink r:id="rId10" w:history="1">
+            <w:hyperlink r:id="rId9" w:history="1">
               <w:r>
                 <w:rPr>
                   <w:rStyle w:val="Lienhypertexte"/>
@@ -3001,7 +2999,7 @@
             </w:r>
           </w:p>
           <w:p>
-            <w:hyperlink r:id="rId11" w:history="1">
+            <w:hyperlink r:id="rId10" w:history="1">
               <w:r>
                 <w:rPr>
                   <w:rStyle w:val="Lienhypertexte"/>
@@ -3031,17 +3029,12 @@
             </w:r>
           </w:p>
           <w:p>
-            <w:proofErr w:type="spellStart"/>
-            <w:r>
-              <w:t>Eric</w:t>
-            </w:r>
-            <w:proofErr w:type="spellEnd"/>
-            <w:r>
-              <w:t xml:space="preserve"> FEHR</w:t>
+            <w:r>
+              <w:t>Eric FEHR</w:t>
             </w:r>
           </w:p>
           <w:p>
-            <w:hyperlink r:id="rId12" w:history="1">
+            <w:hyperlink r:id="rId11" w:history="1">
               <w:r>
                 <w:rPr>
                   <w:rStyle w:val="Lienhypertexte"/>
@@ -3062,7 +3055,7 @@
             </w:r>
           </w:p>
           <w:p>
-            <w:hyperlink r:id="rId13" w:history="1">
+            <w:hyperlink r:id="rId12" w:history="1">
               <w:r>
                 <w:rPr>
                   <w:rStyle w:val="Lienhypertexte"/>
@@ -3366,7 +3359,7 @@
                     <pic:cNvPicPr/>
                   </pic:nvPicPr>
                   <pic:blipFill>
-                    <a:blip r:embed="rId14"/>
+                    <a:blip r:embed="rId13"/>
                     <a:srcRect/>
                     <a:stretch>
                       <a:fillRect/>
@@ -3410,40 +3403,19 @@
       <w:r>
         <w:t xml:space="preserve">Figure </w:t>
       </w:r>
-      <w:r>
-        <w:fldChar w:fldCharType="begin"/>
-      </w:r>
-      <w:r>
-        <w:instrText xml:space="preserve"> SEQ Figure \* ARABIC </w:instrText>
-      </w:r>
-      <w:r>
-        <w:fldChar w:fldCharType="separate"/>
-      </w:r>
-      <w:r>
-        <w:rPr>
-          <w:noProof/>
-        </w:rPr>
-        <w:t>1</w:t>
-      </w:r>
-      <w:r>
-        <w:rPr>
-          <w:noProof/>
-        </w:rPr>
-        <w:fldChar w:fldCharType="end"/>
-      </w:r>
+      <w:fldSimple w:instr=" SEQ Figure \* ARABIC ">
+        <w:r>
+          <w:rPr>
+            <w:noProof/>
+          </w:rPr>
+          <w:t>1</w:t>
+        </w:r>
+      </w:fldSimple>
       <w:r>
         <w:t>: MCD</w:t>
       </w:r>
       <w:r>
-        <w:t xml:space="preserve"> </w:t>
-      </w:r>
-      <w:proofErr w:type="spellStart"/>
-      <w:r>
-        <w:t>AudioFile</w:t>
-      </w:r>
-      <w:proofErr w:type="spellEnd"/>
-      <w:r>
-        <w:t xml:space="preserve"> Player</w:t>
+        <w:t xml:space="preserve"> AudioFile Player</w:t>
       </w:r>
     </w:p>
     <w:p>
@@ -3499,7 +3471,7 @@
                     <pic:cNvPicPr/>
                   </pic:nvPicPr>
                   <pic:blipFill>
-                    <a:blip r:embed="rId15">
+                    <a:blip r:embed="rId14">
                       <a:extLst>
                         <a:ext uri="{28A0092B-C50C-407E-A947-70E740481C1C}">
                           <a14:useLocalDpi xmlns:a14="http://schemas.microsoft.com/office/drawing/2010/main" val="0"/>
@@ -3534,27 +3506,14 @@
       <w:r>
         <w:t xml:space="preserve">Figure </w:t>
       </w:r>
-      <w:r>
-        <w:fldChar w:fldCharType="begin"/>
-      </w:r>
-      <w:r>
-        <w:instrText xml:space="preserve"> SEQ Figure \* ARABIC </w:instrText>
-      </w:r>
-      <w:r>
-        <w:fldChar w:fldCharType="separate"/>
-      </w:r>
-      <w:r>
-        <w:rPr>
-          <w:noProof/>
-        </w:rPr>
-        <w:t>2</w:t>
-      </w:r>
-      <w:r>
-        <w:rPr>
-          <w:noProof/>
-        </w:rPr>
-        <w:fldChar w:fldCharType="end"/>
-      </w:r>
+      <w:fldSimple w:instr=" SEQ Figure \* ARABIC ">
+        <w:r>
+          <w:rPr>
+            <w:noProof/>
+          </w:rPr>
+          <w:t>2</w:t>
+        </w:r>
+      </w:fldSimple>
       <w:r>
         <w:t>: planning initial</w:t>
       </w:r>
@@ -3693,19 +3652,11 @@
       <w:r>
         <w:t xml:space="preserve">IDE : </w:t>
       </w:r>
-      <w:proofErr w:type="spellStart"/>
       <w:r>
         <w:rPr>
           <w:i/>
         </w:rPr>
-        <w:t>NetBeans</w:t>
-      </w:r>
-      <w:proofErr w:type="spellEnd"/>
-      <w:r>
-        <w:rPr>
-          <w:i/>
-        </w:rPr>
-        <w:t xml:space="preserve"> IDE</w:t>
+        <w:t>NetBeans IDE</w:t>
       </w:r>
     </w:p>
     <w:p>
@@ -3719,14 +3670,12 @@
       <w:r>
         <w:t xml:space="preserve">Serveur local : </w:t>
       </w:r>
-      <w:proofErr w:type="spellStart"/>
       <w:r>
         <w:rPr>
           <w:i/>
         </w:rPr>
         <w:t>EasyPHP</w:t>
       </w:r>
-      <w:proofErr w:type="spellEnd"/>
     </w:p>
     <w:p>
       <w:pPr>
@@ -3778,14 +3727,12 @@
       <w:r>
         <w:t xml:space="preserve"> : </w:t>
       </w:r>
-      <w:proofErr w:type="spellStart"/>
       <w:r>
         <w:rPr>
           <w:i/>
         </w:rPr>
         <w:t>Balsamiq</w:t>
       </w:r>
-      <w:proofErr w:type="spellEnd"/>
     </w:p>
     <w:p>
       <w:pPr>
@@ -3815,27 +3762,21 @@
         <w:pStyle w:val="Titre2"/>
       </w:pPr>
       <w:bookmarkStart w:id="10" w:name="_Toc484584685"/>
-      <w:proofErr w:type="spellStart"/>
-      <w:proofErr w:type="gramStart"/>
       <w:r>
         <w:t>iMusic</w:t>
       </w:r>
       <w:bookmarkEnd w:id="10"/>
-      <w:proofErr w:type="spellEnd"/>
-      <w:proofErr w:type="gramEnd"/>
     </w:p>
     <w:p>
       <w:r>
         <w:t xml:space="preserve">L’application </w:t>
       </w:r>
-      <w:proofErr w:type="spellStart"/>
       <w:r>
         <w:rPr>
           <w:b/>
         </w:rPr>
         <w:t>iMusic</w:t>
       </w:r>
-      <w:proofErr w:type="spellEnd"/>
       <w:r>
         <w:t xml:space="preserve"> est un outil puissant pour gérer sa collection de musiques.</w:t>
       </w:r>
@@ -3843,25 +3784,7 @@
         <w:t xml:space="preserve"> En plus de pouvoir déposer ses propres titres, l’application</w:t>
       </w:r>
       <w:r>
-        <w:t xml:space="preserve"> permet d’écouter des musiques à partir d’autres logiciels comme </w:t>
-      </w:r>
-      <w:proofErr w:type="spellStart"/>
-      <w:r>
-        <w:t>Spotify</w:t>
-      </w:r>
-      <w:proofErr w:type="spellEnd"/>
-      <w:r>
-        <w:t xml:space="preserve"> ou YouTube. </w:t>
-      </w:r>
-      <w:proofErr w:type="spellStart"/>
-      <w:proofErr w:type="gramStart"/>
-      <w:r>
-        <w:t>iMusic</w:t>
-      </w:r>
-      <w:proofErr w:type="spellEnd"/>
-      <w:proofErr w:type="gramEnd"/>
-      <w:r>
-        <w:t xml:space="preserve"> propose également sa propre librairie musicale, afin de pouvoir écouter de la musique populaire sans avoir à la télécharger. </w:t>
+        <w:t xml:space="preserve"> permet d’écouter des musiques à partir d’autres logiciels comme Spotify ou YouTube. iMusic propose également sa propre librairie musicale, afin de pouvoir écouter de la musique populaire sans avoir à la télécharger. </w:t>
       </w:r>
     </w:p>
     <w:p>
@@ -3919,7 +3842,7 @@
                     <pic:cNvPicPr/>
                   </pic:nvPicPr>
                   <pic:blipFill>
-                    <a:blip r:embed="rId16">
+                    <a:blip r:embed="rId15">
                       <a:extLst>
                         <a:ext uri="{28A0092B-C50C-407E-A947-70E740481C1C}">
                           <a14:useLocalDpi xmlns:a14="http://schemas.microsoft.com/office/drawing/2010/main" val="0"/>
@@ -3954,35 +3877,17 @@
       <w:r>
         <w:t xml:space="preserve">Figure </w:t>
       </w:r>
-      <w:r>
-        <w:fldChar w:fldCharType="begin"/>
-      </w:r>
-      <w:r>
-        <w:instrText xml:space="preserve"> SEQ Figure \* ARABIC </w:instrText>
-      </w:r>
-      <w:r>
-        <w:fldChar w:fldCharType="separate"/>
-      </w:r>
-      <w:r>
-        <w:rPr>
-          <w:noProof/>
-        </w:rPr>
-        <w:t>3</w:t>
-      </w:r>
-      <w:r>
-        <w:rPr>
-          <w:noProof/>
-        </w:rPr>
-        <w:fldChar w:fldCharType="end"/>
-      </w:r>
-      <w:r>
-        <w:t xml:space="preserve">: </w:t>
-      </w:r>
-      <w:proofErr w:type="spellStart"/>
-      <w:r>
-        <w:t>iMusic</w:t>
-      </w:r>
-      <w:proofErr w:type="spellEnd"/>
+      <w:fldSimple w:instr=" SEQ Figure \* ARABIC ">
+        <w:r>
+          <w:rPr>
+            <w:noProof/>
+          </w:rPr>
+          <w:t>3</w:t>
+        </w:r>
+      </w:fldSimple>
+      <w:r>
+        <w:t>: iMusic</w:t>
+      </w:r>
     </w:p>
     <w:p>
       <w:pPr>
@@ -4105,7 +4010,7 @@
                     <pic:cNvPicPr/>
                   </pic:nvPicPr>
                   <pic:blipFill rotWithShape="1">
-                    <a:blip r:embed="rId17"/>
+                    <a:blip r:embed="rId16"/>
                     <a:srcRect l="4092" t="14047" r="54023" b="8809"/>
                     <a:stretch/>
                   </pic:blipFill>
@@ -4141,27 +4046,14 @@
       <w:r>
         <w:t xml:space="preserve">Figure </w:t>
       </w:r>
-      <w:r>
-        <w:fldChar w:fldCharType="begin"/>
-      </w:r>
-      <w:r>
-        <w:instrText xml:space="preserve"> SEQ Figure \* ARABIC </w:instrText>
-      </w:r>
-      <w:r>
-        <w:fldChar w:fldCharType="separate"/>
-      </w:r>
-      <w:r>
-        <w:rPr>
-          <w:noProof/>
-        </w:rPr>
-        <w:t>4</w:t>
-      </w:r>
-      <w:r>
-        <w:rPr>
-          <w:noProof/>
-        </w:rPr>
-        <w:fldChar w:fldCharType="end"/>
-      </w:r>
+      <w:fldSimple w:instr=" SEQ Figure \* ARABIC ">
+        <w:r>
+          <w:rPr>
+            <w:noProof/>
+          </w:rPr>
+          <w:t>4</w:t>
+        </w:r>
+      </w:fldSimple>
       <w:r>
         <w:t>: Google Play Music</w:t>
       </w:r>
@@ -4228,7 +4120,7 @@
                     </pic:cNvPicPr>
                   </pic:nvPicPr>
                   <pic:blipFill rotWithShape="1">
-                    <a:blip r:embed="rId18">
+                    <a:blip r:embed="rId17">
                       <a:extLst>
                         <a:ext uri="{28A0092B-C50C-407E-A947-70E740481C1C}">
                           <a14:useLocalDpi xmlns:a14="http://schemas.microsoft.com/office/drawing/2010/main" val="0"/>
@@ -4271,27 +4163,14 @@
       <w:r>
         <w:t xml:space="preserve">Figure </w:t>
       </w:r>
-      <w:r>
-        <w:fldChar w:fldCharType="begin"/>
-      </w:r>
-      <w:r>
-        <w:instrText xml:space="preserve"> SEQ Figure \* ARABIC </w:instrText>
-      </w:r>
-      <w:r>
-        <w:fldChar w:fldCharType="separate"/>
-      </w:r>
-      <w:r>
-        <w:rPr>
-          <w:noProof/>
-        </w:rPr>
-        <w:t>5</w:t>
-      </w:r>
-      <w:r>
-        <w:rPr>
-          <w:noProof/>
-        </w:rPr>
-        <w:fldChar w:fldCharType="end"/>
-      </w:r>
+      <w:fldSimple w:instr=" SEQ Figure \* ARABIC ">
+        <w:r>
+          <w:rPr>
+            <w:noProof/>
+          </w:rPr>
+          <w:t>5</w:t>
+        </w:r>
+      </w:fldSimple>
       <w:r>
         <w:t>: diagramme plan du site</w:t>
       </w:r>
@@ -4696,7 +4575,7 @@
                     <pic:cNvPicPr/>
                   </pic:nvPicPr>
                   <pic:blipFill>
-                    <a:blip r:embed="rId19">
+                    <a:blip r:embed="rId18">
                       <a:extLst>
                         <a:ext uri="{28A0092B-C50C-407E-A947-70E740481C1C}">
                           <a14:useLocalDpi xmlns:a14="http://schemas.microsoft.com/office/drawing/2010/main" val="0"/>
@@ -4731,27 +4610,14 @@
       <w:r>
         <w:t xml:space="preserve">Figure </w:t>
       </w:r>
-      <w:r>
-        <w:fldChar w:fldCharType="begin"/>
-      </w:r>
-      <w:r>
-        <w:instrText xml:space="preserve"> SEQ Figure \* ARABIC </w:instrText>
-      </w:r>
-      <w:r>
-        <w:fldChar w:fldCharType="separate"/>
-      </w:r>
-      <w:r>
-        <w:rPr>
-          <w:noProof/>
-        </w:rPr>
-        <w:t>6</w:t>
-      </w:r>
-      <w:r>
-        <w:rPr>
-          <w:noProof/>
-        </w:rPr>
-        <w:fldChar w:fldCharType="end"/>
-      </w:r>
+      <w:fldSimple w:instr=" SEQ Figure \* ARABIC ">
+        <w:r>
+          <w:rPr>
+            <w:noProof/>
+          </w:rPr>
+          <w:t>6</w:t>
+        </w:r>
+      </w:fldSimple>
       <w:r>
         <w:t>:</w:t>
       </w:r>
@@ -4907,7 +4773,7 @@
                     <pic:cNvPicPr/>
                   </pic:nvPicPr>
                   <pic:blipFill>
-                    <a:blip r:embed="rId20">
+                    <a:blip r:embed="rId19">
                       <a:extLst>
                         <a:ext uri="{28A0092B-C50C-407E-A947-70E740481C1C}">
                           <a14:useLocalDpi xmlns:a14="http://schemas.microsoft.com/office/drawing/2010/main" val="0"/>
@@ -4942,27 +4808,14 @@
       <w:r>
         <w:t xml:space="preserve">Figure </w:t>
       </w:r>
-      <w:r>
-        <w:fldChar w:fldCharType="begin"/>
-      </w:r>
-      <w:r>
-        <w:instrText xml:space="preserve"> SEQ Figure \* ARABIC </w:instrText>
-      </w:r>
-      <w:r>
-        <w:fldChar w:fldCharType="separate"/>
-      </w:r>
-      <w:r>
-        <w:rPr>
-          <w:noProof/>
-        </w:rPr>
-        <w:t>7</w:t>
-      </w:r>
-      <w:r>
-        <w:rPr>
-          <w:noProof/>
-        </w:rPr>
-        <w:fldChar w:fldCharType="end"/>
-      </w:r>
+      <w:fldSimple w:instr=" SEQ Figure \* ARABIC ">
+        <w:r>
+          <w:rPr>
+            <w:noProof/>
+          </w:rPr>
+          <w:t>7</w:t>
+        </w:r>
+      </w:fldSimple>
       <w:r>
         <w:t>: maquette page de login</w:t>
       </w:r>
@@ -5131,7 +4984,7 @@
                     <pic:cNvPicPr/>
                   </pic:nvPicPr>
                   <pic:blipFill>
-                    <a:blip r:embed="rId21">
+                    <a:blip r:embed="rId20">
                       <a:extLst>
                         <a:ext uri="{28A0092B-C50C-407E-A947-70E740481C1C}">
                           <a14:useLocalDpi xmlns:a14="http://schemas.microsoft.com/office/drawing/2010/main" val="0"/>
@@ -5166,35 +5019,17 @@
       <w:r>
         <w:t xml:space="preserve">Figure </w:t>
       </w:r>
-      <w:r>
-        <w:fldChar w:fldCharType="begin"/>
-      </w:r>
-      <w:r>
-        <w:instrText xml:space="preserve"> SEQ Figure \* ARABIC </w:instrText>
-      </w:r>
-      <w:r>
-        <w:fldChar w:fldCharType="separate"/>
-      </w:r>
-      <w:r>
-        <w:rPr>
-          <w:noProof/>
-        </w:rPr>
-        <w:t>8</w:t>
-      </w:r>
-      <w:r>
-        <w:rPr>
-          <w:noProof/>
-        </w:rPr>
-        <w:fldChar w:fldCharType="end"/>
-      </w:r>
-      <w:r>
-        <w:t xml:space="preserve">: maquette </w:t>
-      </w:r>
-      <w:proofErr w:type="spellStart"/>
-      <w:r>
-        <w:t>homepage</w:t>
-      </w:r>
-      <w:proofErr w:type="spellEnd"/>
+      <w:fldSimple w:instr=" SEQ Figure \* ARABIC ">
+        <w:r>
+          <w:rPr>
+            <w:noProof/>
+          </w:rPr>
+          <w:t>8</w:t>
+        </w:r>
+      </w:fldSimple>
+      <w:r>
+        <w:t>: maquette homepage</w:t>
+      </w:r>
     </w:p>
     <w:p>
       <w:r>
@@ -5264,7 +5099,7 @@
                     <pic:cNvPicPr/>
                   </pic:nvPicPr>
                   <pic:blipFill rotWithShape="1">
-                    <a:blip r:embed="rId22">
+                    <a:blip r:embed="rId21">
                       <a:extLst>
                         <a:ext uri="{28A0092B-C50C-407E-A947-70E740481C1C}">
                           <a14:useLocalDpi xmlns:a14="http://schemas.microsoft.com/office/drawing/2010/main" val="0"/>
@@ -5306,27 +5141,14 @@
       <w:r>
         <w:t xml:space="preserve">Figure </w:t>
       </w:r>
-      <w:r>
-        <w:fldChar w:fldCharType="begin"/>
-      </w:r>
-      <w:r>
-        <w:instrText xml:space="preserve"> SEQ Figure \* ARABIC </w:instrText>
-      </w:r>
-      <w:r>
-        <w:fldChar w:fldCharType="separate"/>
-      </w:r>
-      <w:r>
-        <w:rPr>
-          <w:noProof/>
-        </w:rPr>
-        <w:t>9</w:t>
-      </w:r>
-      <w:r>
-        <w:rPr>
-          <w:noProof/>
-        </w:rPr>
-        <w:fldChar w:fldCharType="end"/>
-      </w:r>
+      <w:fldSimple w:instr=" SEQ Figure \* ARABIC ">
+        <w:r>
+          <w:rPr>
+            <w:noProof/>
+          </w:rPr>
+          <w:t>9</w:t>
+        </w:r>
+      </w:fldSimple>
       <w:r>
         <w:t>: maquette page des artistes</w:t>
       </w:r>
@@ -5358,13 +5180,8 @@
         <w:t>Tuiles</w:t>
       </w:r>
       <w:r>
-        <w:t xml:space="preserve"> </w:t>
-      </w:r>
-      <w:proofErr w:type="spellStart"/>
-      <w:r>
-        <w:t>clickables</w:t>
-      </w:r>
-      <w:proofErr w:type="spellEnd"/>
+        <w:t xml:space="preserve"> clickables</w:t>
+      </w:r>
     </w:p>
     <w:p>
       <w:r>
@@ -5420,7 +5237,7 @@
                     <pic:cNvPicPr/>
                   </pic:nvPicPr>
                   <pic:blipFill rotWithShape="1">
-                    <a:blip r:embed="rId23">
+                    <a:blip r:embed="rId22">
                       <a:extLst>
                         <a:ext uri="{28A0092B-C50C-407E-A947-70E740481C1C}">
                           <a14:useLocalDpi xmlns:a14="http://schemas.microsoft.com/office/drawing/2010/main" val="0"/>
@@ -5478,13 +5295,8 @@
         <w:spacing w:after="0"/>
       </w:pPr>
       <w:r>
-        <w:t xml:space="preserve">Tuiles </w:t>
-      </w:r>
-      <w:proofErr w:type="spellStart"/>
-      <w:r>
-        <w:t>clickables</w:t>
-      </w:r>
-      <w:proofErr w:type="spellEnd"/>
+        <w:t>Tuiles clickables</w:t>
+      </w:r>
     </w:p>
     <w:p>
       <w:r>
@@ -5567,13 +5379,8 @@
       </w:r>
     </w:p>
     <w:p>
-      <w:proofErr w:type="spellStart"/>
-      <w:r>
-        <w:t>AudioFile</w:t>
-      </w:r>
-      <w:proofErr w:type="spellEnd"/>
-      <w:r>
-        <w:t xml:space="preserve"> Player permet d’accéder à ses fichiers .mp3 n’importe où. Pour cela, l’utilisateur doit passer par une étape de transfert de fichiers avec le serveur.</w:t>
+      <w:r>
+        <w:t>AudioFile Player permet d’accéder à ses fichiers .mp3 n’importe où. Pour cela, l’utilisateur doit passer par une étape de transfert de fichiers avec le serveur.</w:t>
       </w:r>
     </w:p>
     <w:p>
@@ -5773,15 +5580,7 @@
         <w:t>, faute de quoi la musique en cours de lecture serait tout simplement coupée, arrêtée.</w:t>
       </w:r>
       <w:r>
-        <w:t xml:space="preserve"> Ainsi, mon choix s’est porté sur la conception d’une application web dite « </w:t>
-      </w:r>
-      <w:proofErr w:type="spellStart"/>
-      <w:r>
-        <w:t>monopage</w:t>
-      </w:r>
-      <w:proofErr w:type="spellEnd"/>
-      <w:r>
-        <w:t xml:space="preserve"> » ou, en anglais, </w:t>
+        <w:t xml:space="preserve"> Ainsi, mon choix s’est porté sur la conception d’une application web dite « monopage » ou, en anglais, </w:t>
       </w:r>
       <w:r>
         <w:rPr>
@@ -5818,15 +5617,7 @@
     </w:p>
     <w:p>
       <w:r>
-        <w:t xml:space="preserve">Evidemment, une application moderne ne peut se faire sans une base de données. L’application </w:t>
-      </w:r>
-      <w:proofErr w:type="spellStart"/>
-      <w:r>
-        <w:t>AudioFile</w:t>
-      </w:r>
-      <w:proofErr w:type="spellEnd"/>
-      <w:r>
-        <w:t xml:space="preserve"> Player a également besoin d’upload une certaine quantité de fichiers</w:t>
+        <w:t>Evidemment, une application moderne ne peut se faire sans une base de données. L’application AudioFile Player a également besoin d’upload une certaine quantité de fichiers</w:t>
       </w:r>
       <w:r>
         <w:t>,</w:t>
@@ -5843,13 +5634,8 @@
       <w:r>
         <w:t xml:space="preserve"> (</w:t>
       </w:r>
-      <w:proofErr w:type="spellStart"/>
-      <w:r>
-        <w:t>Asynchronous</w:t>
-      </w:r>
-      <w:proofErr w:type="spellEnd"/>
-      <w:r>
-        <w:t xml:space="preserve"> JavaScript and XML</w:t>
+      <w:r>
+        <w:t>Asynchronous JavaScript and XML</w:t>
       </w:r>
       <w:r>
         <w:t>).</w:t>
@@ -5893,7 +5679,7 @@
                     </pic:cNvPicPr>
                   </pic:nvPicPr>
                   <pic:blipFill rotWithShape="1">
-                    <a:blip r:embed="rId24">
+                    <a:blip r:embed="rId23">
                       <a:extLst>
                         <a:ext uri="{28A0092B-C50C-407E-A947-70E740481C1C}">
                           <a14:useLocalDpi xmlns:a14="http://schemas.microsoft.com/office/drawing/2010/main" val="0"/>
@@ -6069,23 +5855,7 @@
     </w:p>
     <w:p>
       <w:r>
-        <w:t>Pour pouvoir effectuer un routage, il est nécessaire d’avoir un événement qui détecte un changement de « page ». Dans la plupart des SPA, le changement de « page » se fait par l’intermédiaire d’un changement d’une partie de l’URL. Ce changement se détecte en général d’après une ancre (</w:t>
-      </w:r>
-      <w:proofErr w:type="spellStart"/>
-      <w:r>
-        <w:t>anchor</w:t>
-      </w:r>
-      <w:proofErr w:type="spellEnd"/>
-      <w:r>
-        <w:t>) particulière, la plupart du temps le symbole ‘#’ suivi d’un mot-clé (ex : #accueil, #</w:t>
-      </w:r>
-      <w:proofErr w:type="spellStart"/>
-      <w:r>
-        <w:t>apropos</w:t>
-      </w:r>
-      <w:proofErr w:type="spellEnd"/>
-      <w:r>
-        <w:t>, #commenter etc.).</w:t>
+        <w:t>Pour pouvoir effectuer un routage, il est nécessaire d’avoir un événement qui détecte un changement de « page ». Dans la plupart des SPA, le changement de « page » se fait par l’intermédiaire d’un changement d’une partie de l’URL. Ce changement se détecte en général d’après une ancre (anchor) particulière, la plupart du temps le symbole ‘#’ suivi d’un mot-clé (ex : #accueil, #apropos, #commenter etc.).</w:t>
       </w:r>
     </w:p>
     <w:p>
@@ -6096,21 +5866,7 @@
         <w:rPr>
           <w:b/>
         </w:rPr>
-        <w:t>un événement existe déjà nativement : « </w:t>
-      </w:r>
-      <w:proofErr w:type="spellStart"/>
-      <w:r>
-        <w:rPr>
-          <w:b/>
-        </w:rPr>
-        <w:t>hashchange</w:t>
-      </w:r>
-      <w:proofErr w:type="spellEnd"/>
-      <w:r>
-        <w:rPr>
-          <w:b/>
-        </w:rPr>
-        <w:t> »</w:t>
+        <w:t>un événement existe déjà nativement : « hashchange »</w:t>
       </w:r>
       <w:r>
         <w:t>.</w:t>
@@ -6154,7 +5910,7 @@
                     </pic:cNvPicPr>
                   </pic:nvPicPr>
                   <pic:blipFill rotWithShape="1">
-                    <a:blip r:embed="rId25">
+                    <a:blip r:embed="rId24">
                       <a:extLst>
                         <a:ext uri="{28A0092B-C50C-407E-A947-70E740481C1C}">
                           <a14:useLocalDpi xmlns:a14="http://schemas.microsoft.com/office/drawing/2010/main" val="0"/>
@@ -6197,27 +5953,14 @@
       <w:r>
         <w:t xml:space="preserve">Figure </w:t>
       </w:r>
-      <w:r>
-        <w:fldChar w:fldCharType="begin"/>
-      </w:r>
-      <w:r>
-        <w:instrText xml:space="preserve"> SEQ Figure \* ARABIC </w:instrText>
-      </w:r>
-      <w:r>
-        <w:fldChar w:fldCharType="separate"/>
-      </w:r>
-      <w:r>
-        <w:rPr>
-          <w:noProof/>
-        </w:rPr>
-        <w:t>10</w:t>
-      </w:r>
-      <w:r>
-        <w:rPr>
-          <w:noProof/>
-        </w:rPr>
-        <w:fldChar w:fldCharType="end"/>
-      </w:r>
+      <w:fldSimple w:instr=" SEQ Figure \* ARABIC ">
+        <w:r>
+          <w:rPr>
+            <w:noProof/>
+          </w:rPr>
+          <w:t>10</w:t>
+        </w:r>
+      </w:fldSimple>
       <w:r>
         <w:t>: routes de l'application</w:t>
       </w:r>
@@ -6229,23 +5972,7 @@
     </w:p>
     <w:p>
       <w:r>
-        <w:t>De plus, ce système de route permet de gérer des espèces de « sous-pages ». Ainsi, #</w:t>
-      </w:r>
-      <w:proofErr w:type="spellStart"/>
-      <w:r>
-        <w:t>artists</w:t>
-      </w:r>
-      <w:proofErr w:type="spellEnd"/>
-      <w:r>
-        <w:t xml:space="preserve"> affiche la liste des artistes quand #</w:t>
-      </w:r>
-      <w:proofErr w:type="spellStart"/>
-      <w:r>
-        <w:t>artist</w:t>
-      </w:r>
-      <w:proofErr w:type="spellEnd"/>
-      <w:r>
-        <w:t>/id affiche les albums d’un artiste en particulier, grâce à l’id qui suit la barre oblique.</w:t>
+        <w:t>De plus, ce système de route permet de gérer des espèces de « sous-pages ». Ainsi, #artists affiche la liste des artistes quand #artist/id affiche les albums d’un artiste en particulier, grâce à l’id qui suit la barre oblique.</w:t>
       </w:r>
     </w:p>
     <w:p/>
@@ -6370,7 +6097,7 @@
                     </pic:cNvPicPr>
                   </pic:nvPicPr>
                   <pic:blipFill rotWithShape="1">
-                    <a:blip r:embed="rId26">
+                    <a:blip r:embed="rId25">
                       <a:extLst>
                         <a:ext uri="{28A0092B-C50C-407E-A947-70E740481C1C}">
                           <a14:useLocalDpi xmlns:a14="http://schemas.microsoft.com/office/drawing/2010/main" val="0"/>
@@ -6413,27 +6140,14 @@
       <w:r>
         <w:t xml:space="preserve">Figure </w:t>
       </w:r>
-      <w:r>
-        <w:fldChar w:fldCharType="begin"/>
-      </w:r>
-      <w:r>
-        <w:instrText xml:space="preserve"> SEQ Figure \* ARABIC </w:instrText>
-      </w:r>
-      <w:r>
-        <w:fldChar w:fldCharType="separate"/>
-      </w:r>
-      <w:r>
-        <w:rPr>
-          <w:noProof/>
-        </w:rPr>
-        <w:t>11</w:t>
-      </w:r>
-      <w:r>
-        <w:rPr>
-          <w:noProof/>
-        </w:rPr>
-        <w:fldChar w:fldCharType="end"/>
-      </w:r>
+      <w:fldSimple w:instr=" SEQ Figure \* ARABIC ">
+        <w:r>
+          <w:rPr>
+            <w:noProof/>
+          </w:rPr>
+          <w:t>11</w:t>
+        </w:r>
+      </w:fldSimple>
       <w:r>
         <w:t>: traitement des fichiers côté front-end</w:t>
       </w:r>
@@ -6470,61 +6184,11 @@
       <w:r>
         <w:t xml:space="preserve">Avec ces données, il créée les dossiers adéquats pour pouvoir y mettre les fichiers .mp3. L’arborescence se fait ainsi : </w:t>
       </w:r>
-      <w:proofErr w:type="spellStart"/>
       <w:r>
         <w:rPr>
           <w:b/>
         </w:rPr>
-        <w:t>uploads</w:t>
-      </w:r>
-      <w:proofErr w:type="spellEnd"/>
-      <w:r>
-        <w:rPr>
-          <w:b/>
-        </w:rPr>
-        <w:t>/</w:t>
-      </w:r>
-      <w:proofErr w:type="spellStart"/>
-      <w:r>
-        <w:rPr>
-          <w:b/>
-        </w:rPr>
-        <w:t>idUtilisateur</w:t>
-      </w:r>
-      <w:proofErr w:type="spellEnd"/>
-      <w:r>
-        <w:rPr>
-          <w:b/>
-        </w:rPr>
-        <w:t>/</w:t>
-      </w:r>
-      <w:proofErr w:type="spellStart"/>
-      <w:r>
-        <w:rPr>
-          <w:b/>
-        </w:rPr>
-        <w:t>nomArtiste</w:t>
-      </w:r>
-      <w:proofErr w:type="spellEnd"/>
-      <w:r>
-        <w:rPr>
-          <w:b/>
-        </w:rPr>
-        <w:t>/</w:t>
-      </w:r>
-      <w:proofErr w:type="spellStart"/>
-      <w:r>
-        <w:rPr>
-          <w:b/>
-        </w:rPr>
-        <w:t>nomAlbum</w:t>
-      </w:r>
-      <w:proofErr w:type="spellEnd"/>
-      <w:r>
-        <w:rPr>
-          <w:b/>
-        </w:rPr>
-        <w:t>/</w:t>
+        <w:t>uploads/idUtilisateur/nomArtiste/nomAlbum/</w:t>
       </w:r>
       <w:r>
         <w:rPr>
@@ -6574,7 +6238,7 @@
                     </pic:cNvPicPr>
                   </pic:nvPicPr>
                   <pic:blipFill rotWithShape="1">
-                    <a:blip r:embed="rId27">
+                    <a:blip r:embed="rId26">
                       <a:extLst>
                         <a:ext uri="{28A0092B-C50C-407E-A947-70E740481C1C}">
                           <a14:useLocalDpi xmlns:a14="http://schemas.microsoft.com/office/drawing/2010/main" val="0"/>
@@ -6617,27 +6281,14 @@
       <w:r>
         <w:t xml:space="preserve">Figure </w:t>
       </w:r>
-      <w:r>
-        <w:fldChar w:fldCharType="begin"/>
-      </w:r>
-      <w:r>
-        <w:instrText xml:space="preserve"> SEQ Figure \* ARABIC </w:instrText>
-      </w:r>
-      <w:r>
-        <w:fldChar w:fldCharType="separate"/>
-      </w:r>
-      <w:r>
-        <w:rPr>
-          <w:noProof/>
-        </w:rPr>
-        <w:t>12</w:t>
-      </w:r>
-      <w:r>
-        <w:rPr>
-          <w:noProof/>
-        </w:rPr>
-        <w:fldChar w:fldCharType="end"/>
-      </w:r>
+      <w:fldSimple w:instr=" SEQ Figure \* ARABIC ">
+        <w:r>
+          <w:rPr>
+            <w:noProof/>
+          </w:rPr>
+          <w:t>12</w:t>
+        </w:r>
+      </w:fldSimple>
       <w:r>
         <w:t>: déroulement de l'upload</w:t>
       </w:r>
@@ -6680,40 +6331,59 @@
       <w:r>
         <w:t xml:space="preserve"> </w:t>
       </w:r>
-      <w:r>
-        <w:t>Pour contrôler l’élément audio au mieux, l’application utilise une classe.</w:t>
-      </w:r>
-    </w:p>
-    <w:p>
-      <w:r>
-        <w:t xml:space="preserve">TODO : </w:t>
-      </w:r>
-      <w:r>
-        <w:t>‘</w:t>
-      </w:r>
-      <w:proofErr w:type="spellStart"/>
-      <w:r>
-        <w:t>bind</w:t>
-      </w:r>
-      <w:proofErr w:type="spellEnd"/>
-      <w:r>
-        <w:t>’, ‘</w:t>
-      </w:r>
-      <w:proofErr w:type="spellStart"/>
-      <w:r>
-        <w:t>timeupdate</w:t>
-      </w:r>
-      <w:proofErr w:type="spellEnd"/>
-      <w:r>
-        <w:t>’, ‘duration’, ‘</w:t>
-      </w:r>
-      <w:proofErr w:type="spellStart"/>
-      <w:r>
-        <w:t>src</w:t>
-      </w:r>
-      <w:proofErr w:type="spellEnd"/>
-      <w:r>
-        <w:t>’ etc.</w:t>
+    </w:p>
+    <w:p>
+      <w:r>
+        <w:t>AudioFile Player utilise plusieurs événements propres à « audio » pour gérer la lecture :</w:t>
+      </w:r>
+    </w:p>
+    <w:p>
+      <w:r>
+        <w:rPr>
+          <w:b/>
+        </w:rPr>
+        <w:t>ended</w:t>
+      </w:r>
+      <w:r>
+        <w:t> </w:t>
+      </w:r>
+      <w:r>
+        <w:t>: événement</w:t>
+      </w:r>
+      <w:r>
+        <w:t xml:space="preserve"> qui se déclenche lorsque la musique</w:t>
+      </w:r>
+      <w:r>
+        <w:t xml:space="preserve"> en cours de lecture</w:t>
+      </w:r>
+      <w:r>
+        <w:t xml:space="preserve"> arrive à son terme</w:t>
+      </w:r>
+      <w:r>
+        <w:t>. Cet événement est utilisé pour lancer la prochaine musique.</w:t>
+      </w:r>
+    </w:p>
+    <w:p>
+      <w:r>
+        <w:rPr>
+          <w:b/>
+        </w:rPr>
+        <w:t>t</w:t>
+      </w:r>
+      <w:r>
+        <w:rPr>
+          <w:b/>
+        </w:rPr>
+        <w:t>imeupdate</w:t>
+      </w:r>
+      <w:r>
+        <w:rPr>
+          <w:b/>
+        </w:rPr>
+        <w:t> </w:t>
+      </w:r>
+      <w:r>
+        <w:t xml:space="preserve">: événement qui se déclenche à chaque fois que l’attribut currentTime s’actualise, c’est-à-dire tout au long de lecture de la musique (fréquence dépend du système). Cet événement permet d’afficher la barre de lecture avec le temps actuel et la durée totale de la musique lue. </w:t>
       </w:r>
     </w:p>
     <w:p>
@@ -6752,7 +6422,7 @@
                     <pic:cNvPicPr/>
                   </pic:nvPicPr>
                   <pic:blipFill>
-                    <a:blip r:embed="rId28">
+                    <a:blip r:embed="rId27">
                       <a:extLst>
                         <a:ext uri="{28A0092B-C50C-407E-A947-70E740481C1C}">
                           <a14:useLocalDpi xmlns:a14="http://schemas.microsoft.com/office/drawing/2010/main" val="0"/>
@@ -6787,24 +6457,14 @@
       <w:r>
         <w:t xml:space="preserve">Figure </w:t>
       </w:r>
-      <w:r>
-        <w:fldChar w:fldCharType="begin"/>
-      </w:r>
-      <w:r>
-        <w:instrText xml:space="preserve"> SEQ Figure \* ARABIC </w:instrText>
-      </w:r>
-      <w:r>
-        <w:fldChar w:fldCharType="separate"/>
-      </w:r>
-      <w:r>
-        <w:rPr>
-          <w:noProof/>
-        </w:rPr>
-        <w:t>13</w:t>
-      </w:r>
-      <w:r>
-        <w:fldChar w:fldCharType="end"/>
-      </w:r>
+      <w:fldSimple w:instr=" SEQ Figure \* ARABIC ">
+        <w:r>
+          <w:rPr>
+            <w:noProof/>
+          </w:rPr>
+          <w:t>13</w:t>
+        </w:r>
+      </w:fldSimple>
       <w:r>
         <w:t>: diagramme classe Player</w:t>
       </w:r>
@@ -6972,6 +6632,7 @@
           <w:iCs w:val="0"/>
           <w:color w:val="auto"/>
         </w:rPr>
+        <w:lastRenderedPageBreak/>
         <w:t>L</w:t>
       </w:r>
       <w:r>
@@ -7065,7 +6726,6 @@
         <w:pStyle w:val="Lgende"/>
       </w:pPr>
       <w:r>
-        <w:lastRenderedPageBreak/>
         <w:t>Méthodes</w:t>
       </w:r>
     </w:p>
@@ -7233,50 +6893,58 @@
           <w:b/>
         </w:rPr>
       </w:pPr>
-      <w:proofErr w:type="spellStart"/>
       <w:r>
         <w:rPr>
           <w:b/>
         </w:rPr>
-        <w:t>SetPos</w:t>
-      </w:r>
-      <w:proofErr w:type="spellEnd"/>
+        <w:t xml:space="preserve">SetPos ( </w:t>
+      </w:r>
       <w:r>
         <w:rPr>
           <w:b/>
         </w:rPr>
+        <w:t>position</w:t>
+      </w:r>
+      <w:r>
+        <w:t> : Number</w:t>
+      </w:r>
+      <w:r>
         <w:t xml:space="preserve"> </w:t>
       </w:r>
-      <w:proofErr w:type="gramStart"/>
       <w:r>
         <w:rPr>
           <w:b/>
         </w:rPr>
-        <w:t xml:space="preserve">( </w:t>
-      </w:r>
-      <w:r>
+        <w:t>)</w:t>
+      </w:r>
+    </w:p>
+    <w:p>
+      <w:r>
+        <w:t>Cette méthode permet de définir l’index de la propriété songs, c’est-à-dire sélectionner la musique à lire dans le tableau de musiques.</w:t>
+      </w:r>
+      <w:r>
+        <w:t xml:space="preserve"> Grâce à la définition de cet index, la méthode trouve l’emplacement du fichier musical. </w:t>
+      </w:r>
+    </w:p>
+    <w:p>
+      <w:pPr>
         <w:rPr>
           <w:b/>
         </w:rPr>
-        <w:t>position</w:t>
-      </w:r>
-      <w:proofErr w:type="gramEnd"/>
-      <w:r>
-        <w:t> : Number</w:t>
-      </w:r>
-      <w:r>
-        <w:t xml:space="preserve"> </w:t>
-      </w:r>
+      </w:pPr>
       <w:r>
         <w:rPr>
           <w:b/>
         </w:rPr>
-        <w:t>)</w:t>
-      </w:r>
-    </w:p>
-    <w:p>
-      <w:r>
-        <w:t>Cette méthode permet de définir l’index de la propriété songs, c’est-à-dire sélectionner la musique à lire dans le tableau de musiques.</w:t>
+        <w:t>Play ( )</w:t>
+      </w:r>
+    </w:p>
+    <w:p>
+      <w:r>
+        <w:t>Déclenche la fonction .play() de la propriété audio</w:t>
+      </w:r>
+      <w:r>
+        <w:t>, ce qui lance la lecture de la musique.</w:t>
       </w:r>
     </w:p>
     <w:p>
@@ -7289,71 +6957,561 @@
         <w:rPr>
           <w:b/>
         </w:rPr>
-        <w:t>Play ( )</w:t>
+        <w:t>Pause ( )</w:t>
       </w:r>
     </w:p>
     <w:p>
       <w:r>
         <w:t>Déclenche la fonction .</w:t>
       </w:r>
-      <w:proofErr w:type="gramStart"/>
-      <w:r>
-        <w:t>play(</w:t>
-      </w:r>
-      <w:proofErr w:type="gramEnd"/>
-      <w:r>
-        <w:t>) de la propriété audio</w:t>
-      </w:r>
-    </w:p>
-    <w:p>
-      <w:pPr>
-        <w:rPr>
+      <w:r>
+        <w:t>pause</w:t>
+      </w:r>
+      <w:r>
+        <w:t>() de la propriété audio</w:t>
+      </w:r>
+      <w:r>
+        <w:t>, ce qui met la lecture en pause.</w:t>
+      </w:r>
+    </w:p>
+    <w:p>
+      <w:pPr>
+        <w:rPr>
+          <w:b/>
+        </w:rPr>
+      </w:pPr>
+      <w:r>
+        <w:rPr>
+          <w:b/>
+        </w:rPr>
+        <w:t>Next ( )</w:t>
+      </w:r>
+    </w:p>
+    <w:p>
+      <w:r>
+        <w:t>Cette méthode permet de lire la prochaine musique qui se trouve dans le tableau de musiques actuellement traité. Si la musique en cours de lecture est la dernière, c’est la première qui sera lue.</w:t>
+      </w:r>
+    </w:p>
+    <w:p>
+      <w:pPr>
+        <w:rPr>
+          <w:b/>
+        </w:rPr>
+      </w:pPr>
+      <w:r>
+        <w:rPr>
+          <w:b/>
+        </w:rPr>
+        <w:t>Previous ( )</w:t>
+      </w:r>
+    </w:p>
+    <w:p>
+      <w:r>
+        <w:t xml:space="preserve">Cette méthode permet de lire la musique précédente qui se trouve dans le tableau de musiques actuellement traité. </w:t>
+      </w:r>
+    </w:p>
+    <w:p>
+      <w:pPr>
+        <w:rPr>
+          <w:rStyle w:val="Emphaseple"/>
+          <w:i w:val="0"/>
+          <w:iCs w:val="0"/>
           <w:color w:val="0F6FC6" w:themeColor="accent1"/>
           <w:sz w:val="18"/>
           <w:szCs w:val="18"/>
         </w:rPr>
       </w:pPr>
+    </w:p>
+    <w:p>
+      <w:pPr>
+        <w:pStyle w:val="Titre2"/>
+      </w:pPr>
+      <w:r>
+        <w:lastRenderedPageBreak/>
+        <w:t>Sécurité</w:t>
+      </w:r>
+    </w:p>
+    <w:p>
+      <w:bookmarkStart w:id="14" w:name="_Toc484584689"/>
+      <w:r>
+        <w:t>La sécurité est cruciale sur une application comme AudioFile Player. En effet,</w:t>
+      </w:r>
+      <w:r>
+        <w:t xml:space="preserve"> en plus d’avoir des formulaires comme la plupart des applications web d’aujourd’hui,</w:t>
+      </w:r>
+      <w:r>
+        <w:t xml:space="preserve"> celle-ci se base sur de l’upload de fichiers qui peut s’avérer être le meilleur moyen pour mettre en péril le serveur et ses données. </w:t>
+      </w:r>
+    </w:p>
+    <w:p>
+      <w:r>
+        <w:t>La sécurité du site se fait sur deux couches : d’abord côté utilisateur en JavaScript. Puis dans un second temps, au niveau du serveur grâce au PHP.</w:t>
+      </w:r>
+    </w:p>
+    <w:p>
+      <w:pPr>
+        <w:pStyle w:val="Titre3"/>
+      </w:pPr>
+      <w:r>
+        <w:t>Formulaires</w:t>
+      </w:r>
+    </w:p>
+    <w:p>
+      <w:r>
+        <w:rPr>
+          <w:noProof/>
+          <w:lang w:eastAsia="fr-CH"/>
+        </w:rPr>
+        <w:drawing>
+          <wp:anchor distT="0" distB="0" distL="114300" distR="114300" simplePos="0" relativeHeight="251664384" behindDoc="1" locked="0" layoutInCell="1" allowOverlap="1" wp14:anchorId="662E2D5D" wp14:editId="148F2D6B">
+            <wp:simplePos x="0" y="0"/>
+            <wp:positionH relativeFrom="column">
+              <wp:posOffset>3590925</wp:posOffset>
+            </wp:positionH>
+            <wp:positionV relativeFrom="paragraph">
+              <wp:posOffset>328295</wp:posOffset>
+            </wp:positionV>
+            <wp:extent cx="2440305" cy="845820"/>
+            <wp:effectExtent l="0" t="0" r="0" b="0"/>
+            <wp:wrapTight wrapText="bothSides">
+              <wp:wrapPolygon edited="0">
+                <wp:start x="0" y="0"/>
+                <wp:lineTo x="0" y="20919"/>
+                <wp:lineTo x="21415" y="20919"/>
+                <wp:lineTo x="21415" y="0"/>
+                <wp:lineTo x="0" y="0"/>
+              </wp:wrapPolygon>
+            </wp:wrapTight>
+            <wp:docPr id="17" name="Image 17"/>
+            <wp:cNvGraphicFramePr>
+              <a:graphicFrameLocks xmlns:a="http://schemas.openxmlformats.org/drawingml/2006/main" noChangeAspect="1"/>
+            </wp:cNvGraphicFramePr>
+            <a:graphic xmlns:a="http://schemas.openxmlformats.org/drawingml/2006/main">
+              <a:graphicData uri="http://schemas.openxmlformats.org/drawingml/2006/picture">
+                <pic:pic xmlns:pic="http://schemas.openxmlformats.org/drawingml/2006/picture">
+                  <pic:nvPicPr>
+                    <pic:cNvPr id="0" name="html5-required-explorer.png"/>
+                    <pic:cNvPicPr/>
+                  </pic:nvPicPr>
+                  <pic:blipFill rotWithShape="1">
+                    <a:blip r:embed="rId28">
+                      <a:extLst>
+                        <a:ext uri="{28A0092B-C50C-407E-A947-70E740481C1C}">
+                          <a14:useLocalDpi xmlns:a14="http://schemas.microsoft.com/office/drawing/2010/main" val="0"/>
+                        </a:ext>
+                      </a:extLst>
+                    </a:blip>
+                    <a:srcRect l="40642" t="23701" r="5861" b="16745"/>
+                    <a:stretch/>
+                  </pic:blipFill>
+                  <pic:spPr bwMode="auto">
+                    <a:xfrm>
+                      <a:off x="0" y="0"/>
+                      <a:ext cx="2440305" cy="845820"/>
+                    </a:xfrm>
+                    <a:prstGeom prst="rect">
+                      <a:avLst/>
+                    </a:prstGeom>
+                    <a:ln>
+                      <a:noFill/>
+                    </a:ln>
+                    <a:extLst>
+                      <a:ext uri="{53640926-AAD7-44D8-BBD7-CCE9431645EC}">
+                        <a14:shadowObscured xmlns:a14="http://schemas.microsoft.com/office/drawing/2010/main"/>
+                      </a:ext>
+                    </a:extLst>
+                  </pic:spPr>
+                </pic:pic>
+              </a:graphicData>
+            </a:graphic>
+            <wp14:sizeRelH relativeFrom="page">
+              <wp14:pctWidth>0</wp14:pctWidth>
+            </wp14:sizeRelH>
+            <wp14:sizeRelV relativeFrom="page">
+              <wp14:pctHeight>0</wp14:pctHeight>
+            </wp14:sizeRelV>
+          </wp:anchor>
+        </w:drawing>
+      </w:r>
+      <w:r>
+        <w:t xml:space="preserve">L’application possède plusieurs formulaires. </w:t>
+      </w:r>
+    </w:p>
+    <w:p>
+      <w:r>
+        <w:rPr>
+          <w:noProof/>
+        </w:rPr>
+        <mc:AlternateContent>
+          <mc:Choice Requires="wps">
+            <w:drawing>
+              <wp:anchor distT="0" distB="0" distL="114300" distR="114300" simplePos="0" relativeHeight="251666432" behindDoc="0" locked="0" layoutInCell="1" allowOverlap="1" wp14:anchorId="181202D7" wp14:editId="0603B9D1">
+                <wp:simplePos x="0" y="0"/>
+                <wp:positionH relativeFrom="column">
+                  <wp:posOffset>3599180</wp:posOffset>
+                </wp:positionH>
+                <wp:positionV relativeFrom="paragraph">
+                  <wp:posOffset>919480</wp:posOffset>
+                </wp:positionV>
+                <wp:extent cx="2440305" cy="180975"/>
+                <wp:effectExtent l="0" t="0" r="0" b="9525"/>
+                <wp:wrapTight wrapText="bothSides">
+                  <wp:wrapPolygon edited="0">
+                    <wp:start x="0" y="0"/>
+                    <wp:lineTo x="0" y="20463"/>
+                    <wp:lineTo x="21415" y="20463"/>
+                    <wp:lineTo x="21415" y="0"/>
+                    <wp:lineTo x="0" y="0"/>
+                  </wp:wrapPolygon>
+                </wp:wrapTight>
+                <wp:docPr id="18" name="Zone de texte 18"/>
+                <wp:cNvGraphicFramePr/>
+                <a:graphic xmlns:a="http://schemas.openxmlformats.org/drawingml/2006/main">
+                  <a:graphicData uri="http://schemas.microsoft.com/office/word/2010/wordprocessingShape">
+                    <wps:wsp>
+                      <wps:cNvSpPr txBox="1"/>
+                      <wps:spPr>
+                        <a:xfrm>
+                          <a:off x="0" y="0"/>
+                          <a:ext cx="2440305" cy="180975"/>
+                        </a:xfrm>
+                        <a:prstGeom prst="rect">
+                          <a:avLst/>
+                        </a:prstGeom>
+                        <a:solidFill>
+                          <a:prstClr val="white"/>
+                        </a:solidFill>
+                        <a:ln>
+                          <a:noFill/>
+                        </a:ln>
+                        <a:effectLst/>
+                      </wps:spPr>
+                      <wps:txbx>
+                        <w:txbxContent>
+                          <w:p>
+                            <w:pPr>
+                              <w:pStyle w:val="Lgende"/>
+                              <w:jc w:val="center"/>
+                              <w:rPr>
+                                <w:noProof/>
+                              </w:rPr>
+                            </w:pPr>
+                            <w:r>
+                              <w:t xml:space="preserve">Figure </w:t>
+                            </w:r>
+                            <w:fldSimple w:instr=" SEQ Figure \* ARABIC ">
+                              <w:r>
+                                <w:rPr>
+                                  <w:noProof/>
+                                </w:rPr>
+                                <w:t>14</w:t>
+                              </w:r>
+                            </w:fldSimple>
+                            <w:r>
+                              <w:t>: attribut required</w:t>
+                            </w:r>
+                          </w:p>
+                        </w:txbxContent>
+                      </wps:txbx>
+                      <wps:bodyPr rot="0" spcFirstLastPara="0" vertOverflow="overflow" horzOverflow="overflow" vert="horz" wrap="square" lIns="0" tIns="0" rIns="0" bIns="0" numCol="1" spcCol="0" rtlCol="0" fromWordArt="0" anchor="t" anchorCtr="0" forceAA="0" compatLnSpc="1">
+                        <a:prstTxWarp prst="textNoShape">
+                          <a:avLst/>
+                        </a:prstTxWarp>
+                        <a:noAutofit/>
+                      </wps:bodyPr>
+                    </wps:wsp>
+                  </a:graphicData>
+                </a:graphic>
+                <wp14:sizeRelV relativeFrom="margin">
+                  <wp14:pctHeight>0</wp14:pctHeight>
+                </wp14:sizeRelV>
+              </wp:anchor>
+            </w:drawing>
+          </mc:Choice>
+          <mc:Fallback>
+            <w:pict>
+              <v:shape w14:anchorId="181202D7" id="Zone de texte 18" o:spid="_x0000_s1029" type="#_x0000_t202" style="position:absolute;left:0;text-align:left;margin-left:283.4pt;margin-top:72.4pt;width:192.15pt;height:14.25pt;z-index:251666432;visibility:visible;mso-wrap-style:square;mso-height-percent:0;mso-wrap-distance-left:9pt;mso-wrap-distance-top:0;mso-wrap-distance-right:9pt;mso-wrap-distance-bottom:0;mso-position-horizontal:absolute;mso-position-horizontal-relative:text;mso-position-vertical:absolute;mso-position-vertical-relative:text;mso-height-percent:0;mso-height-relative:margin;v-text-anchor:top" o:gfxdata="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" stroked="f">
+                <v:textbox inset="0,0,0,0">
+                  <w:txbxContent>
+                    <w:p>
+                      <w:pPr>
+                        <w:pStyle w:val="Lgende"/>
+                        <w:jc w:val="center"/>
+                        <w:rPr>
+                          <w:noProof/>
+                        </w:rPr>
+                      </w:pPr>
+                      <w:r>
+                        <w:t xml:space="preserve">Figure </w:t>
+                      </w:r>
+                      <w:fldSimple w:instr=" SEQ Figure \* ARABIC ">
+                        <w:r>
+                          <w:rPr>
+                            <w:noProof/>
+                          </w:rPr>
+                          <w:t>14</w:t>
+                        </w:r>
+                      </w:fldSimple>
+                      <w:r>
+                        <w:t>: attribut required</w:t>
+                      </w:r>
+                    </w:p>
+                  </w:txbxContent>
+                </v:textbox>
+                <w10:wrap type="tight"/>
+              </v:shape>
+            </w:pict>
+          </mc:Fallback>
+        </mc:AlternateContent>
+      </w:r>
+      <w:r>
+        <w:t>Tout d’abord, il y a les formulaires de login et d’inscription. La première couche sécuritaire est en HTML5, avec les attributs « required »</w:t>
+      </w:r>
+      <w:r>
+        <w:t xml:space="preserve"> des champs de type texte</w:t>
+      </w:r>
+      <w:r>
+        <w:t>.</w:t>
+      </w:r>
+      <w:r>
+        <w:t xml:space="preserve"> Cet attribut empêche l’utilisateur de laisser le champ vide.</w:t>
+      </w:r>
+      <w:r>
+        <w:t xml:space="preserve"> </w:t>
+      </w:r>
+      <w:r>
+        <w:t>Egalement, l’application utilise des champs comme « password » qui cache le contenu du champ.</w:t>
+      </w:r>
+    </w:p>
+    <w:p/>
+    <w:p>
+      <w:r>
+        <w:t>Cette couche n’est utile que pour se protéger des utilisateurs inattentifs. Pour se protéger de l’utilisateur malveillant, il a fallu mettre en place une validation par l’utilisation d’expressions régulières.</w:t>
+      </w:r>
+      <w:r>
+        <w:t xml:space="preserve"> Il y en a plusieurs pour plusieurs scénario mais elles ont en commun d’empêcher l’utilisateur de faire de l’injection de code, en filtrant les caractères problématiques comme les balises ouvrantes/fermantes etc.</w:t>
+      </w:r>
+    </w:p>
+    <w:p>
+      <w:pPr>
+        <w:keepNext/>
+        <w:jc w:val="center"/>
+      </w:pPr>
+      <w:r>
+        <w:rPr>
+          <w:noProof/>
+          <w:lang w:eastAsia="fr-CH"/>
+        </w:rPr>
+        <w:drawing>
+          <wp:inline distT="0" distB="0" distL="0" distR="0" wp14:anchorId="469DFA15" wp14:editId="358FCCE7">
+            <wp:extent cx="2867425" cy="638264"/>
+            <wp:effectExtent l="0" t="0" r="9525" b="9525"/>
+            <wp:docPr id="19" name="Image 19"/>
+            <wp:cNvGraphicFramePr>
+              <a:graphicFrameLocks xmlns:a="http://schemas.openxmlformats.org/drawingml/2006/main" noChangeAspect="1"/>
+            </wp:cNvGraphicFramePr>
+            <a:graphic xmlns:a="http://schemas.openxmlformats.org/drawingml/2006/main">
+              <a:graphicData uri="http://schemas.openxmlformats.org/drawingml/2006/picture">
+                <pic:pic xmlns:pic="http://schemas.openxmlformats.org/drawingml/2006/picture">
+                  <pic:nvPicPr>
+                    <pic:cNvPr id="0" name="regex1.PNG"/>
+                    <pic:cNvPicPr/>
+                  </pic:nvPicPr>
+                  <pic:blipFill>
+                    <a:blip r:embed="rId29">
+                      <a:extLst>
+                        <a:ext uri="{28A0092B-C50C-407E-A947-70E740481C1C}">
+                          <a14:useLocalDpi xmlns:a14="http://schemas.microsoft.com/office/drawing/2010/main" val="0"/>
+                        </a:ext>
+                      </a:extLst>
+                    </a:blip>
+                    <a:stretch>
+                      <a:fillRect/>
+                    </a:stretch>
+                  </pic:blipFill>
+                  <pic:spPr>
+                    <a:xfrm>
+                      <a:off x="0" y="0"/>
+                      <a:ext cx="2867425" cy="638264"/>
+                    </a:xfrm>
+                    <a:prstGeom prst="rect">
+                      <a:avLst/>
+                    </a:prstGeom>
+                  </pic:spPr>
+                </pic:pic>
+              </a:graphicData>
+            </a:graphic>
+          </wp:inline>
+        </w:drawing>
+      </w:r>
+    </w:p>
+    <w:p>
+      <w:pPr>
+        <w:pStyle w:val="Lgende"/>
+        <w:jc w:val="center"/>
+      </w:pPr>
+      <w:r>
+        <w:t xml:space="preserve">Figure </w:t>
+      </w:r>
+      <w:fldSimple w:instr=" SEQ Figure \* ARABIC ">
+        <w:r>
+          <w:rPr>
+            <w:noProof/>
+          </w:rPr>
+          <w:t>15</w:t>
+        </w:r>
+      </w:fldSimple>
+      <w:r>
+        <w:t>: regExp caractères spéciaux</w:t>
+      </w:r>
+      <w:r>
+        <w:t xml:space="preserve"> JS</w:t>
+      </w:r>
+    </w:p>
+    <w:p>
+      <w:r>
+        <w:t>Au niveau du serveur, une deuxième validation se fait. Le PHP offre une multitude de possibilités pour valider, filtrer des données. L’application AudioFile Player utilise les fonctions filter_input, qui permettent de facilement vérifier une variable externe (d’</w:t>
+      </w:r>
+      <w:r>
+        <w:t xml:space="preserve">une communication HTTP </w:t>
+      </w:r>
+      <w:r>
+        <w:t>POST ou GET par exemple).</w:t>
+      </w:r>
+      <w:r>
+        <w:t xml:space="preserve"> Cette fonction permet de spécifier des filtres de validation ou de nettoyages afin de sécuriser ce que l’on reçoit.</w:t>
+      </w:r>
+    </w:p>
+    <w:p>
+      <w:pPr>
+        <w:keepNext/>
+        <w:jc w:val="center"/>
+      </w:pPr>
+      <w:r>
+        <w:rPr>
+          <w:noProof/>
+          <w:lang w:eastAsia="fr-CH"/>
+        </w:rPr>
+        <w:drawing>
+          <wp:inline distT="0" distB="0" distL="0" distR="0" wp14:anchorId="6335E4BC" wp14:editId="2594ED18">
+            <wp:extent cx="5010849" cy="161948"/>
+            <wp:effectExtent l="0" t="0" r="0" b="9525"/>
+            <wp:docPr id="20" name="Image 20"/>
+            <wp:cNvGraphicFramePr>
+              <a:graphicFrameLocks xmlns:a="http://schemas.openxmlformats.org/drawingml/2006/main" noChangeAspect="1"/>
+            </wp:cNvGraphicFramePr>
+            <a:graphic xmlns:a="http://schemas.openxmlformats.org/drawingml/2006/main">
+              <a:graphicData uri="http://schemas.openxmlformats.org/drawingml/2006/picture">
+                <pic:pic xmlns:pic="http://schemas.openxmlformats.org/drawingml/2006/picture">
+                  <pic:nvPicPr>
+                    <pic:cNvPr id="0" name="filter_input.PNG"/>
+                    <pic:cNvPicPr/>
+                  </pic:nvPicPr>
+                  <pic:blipFill>
+                    <a:blip r:embed="rId30">
+                      <a:extLst>
+                        <a:ext uri="{28A0092B-C50C-407E-A947-70E740481C1C}">
+                          <a14:useLocalDpi xmlns:a14="http://schemas.microsoft.com/office/drawing/2010/main" val="0"/>
+                        </a:ext>
+                      </a:extLst>
+                    </a:blip>
+                    <a:stretch>
+                      <a:fillRect/>
+                    </a:stretch>
+                  </pic:blipFill>
+                  <pic:spPr>
+                    <a:xfrm>
+                      <a:off x="0" y="0"/>
+                      <a:ext cx="5010849" cy="161948"/>
+                    </a:xfrm>
+                    <a:prstGeom prst="rect">
+                      <a:avLst/>
+                    </a:prstGeom>
+                  </pic:spPr>
+                </pic:pic>
+              </a:graphicData>
+            </a:graphic>
+          </wp:inline>
+        </w:drawing>
+      </w:r>
+    </w:p>
+    <w:p>
+      <w:pPr>
+        <w:pStyle w:val="Lgende"/>
+        <w:jc w:val="center"/>
+      </w:pPr>
+      <w:r>
+        <w:t xml:space="preserve">Figure </w:t>
+      </w:r>
+      <w:fldSimple w:instr=" SEQ Figure \* ARABIC ">
+        <w:r>
+          <w:rPr>
+            <w:noProof/>
+          </w:rPr>
+          <w:t>16</w:t>
+        </w:r>
+      </w:fldSimple>
+      <w:r>
+        <w:t>: filter_input PHP</w:t>
+      </w:r>
+    </w:p>
+    <w:p>
+      <w:r>
+        <w:t xml:space="preserve">La figure 16 est un exemple de filter_input : elle retourne la valeur de la variable « user » dans $_POST nettoyé grâce au filtre spécifié. </w:t>
+      </w:r>
+      <w:r>
+        <w:t>Dans le cas présent, FILTER_SANITIZE_STRING nettoie la chaine en supprimant</w:t>
+      </w:r>
+      <w:r>
+        <w:t xml:space="preserve"> les balises, et </w:t>
+      </w:r>
+      <w:r>
+        <w:t>en supprimant ou encodant</w:t>
+      </w:r>
+      <w:r>
+        <w:t xml:space="preserve"> les caractères spéciaux.</w:t>
+      </w:r>
+    </w:p>
+    <w:p>
+      <w:pPr>
+        <w:jc w:val="left"/>
+      </w:pPr>
       <w:r>
         <w:br w:type="page"/>
       </w:r>
     </w:p>
     <w:p>
       <w:pPr>
-        <w:pStyle w:val="Lgende"/>
+        <w:pStyle w:val="Titre3"/>
       </w:pPr>
       <w:r>
         <w:lastRenderedPageBreak/>
-        <w:t>Méthodes</w:t>
-      </w:r>
-    </w:p>
-    <w:p>
-      <w:proofErr w:type="gramStart"/>
-      <w:r>
-        <w:t>Constructor()</w:t>
-      </w:r>
-      <w:proofErr w:type="gramEnd"/>
-    </w:p>
-    <w:p>
-      <w:pPr>
-        <w:rPr>
-          <w:rStyle w:val="Emphaseple"/>
-        </w:rPr>
-      </w:pPr>
-    </w:p>
-    <w:p>
-      <w:pPr>
-        <w:pStyle w:val="Titre2"/>
-      </w:pPr>
-      <w:r>
-        <w:t>Sécurité</w:t>
+        <w:t>Upload</w:t>
+      </w:r>
+    </w:p>
+    <w:p>
+      <w:pPr>
+        <w:rPr>
+          <w:color w:val="0B5294" w:themeColor="accent1" w:themeShade="BF"/>
+          <w:sz w:val="28"/>
+          <w:szCs w:val="28"/>
+        </w:rPr>
+      </w:pPr>
+      <w:r>
+        <w:t>L’upload se doit d’être au maximum sécurisé.</w:t>
+      </w:r>
+      <w:bookmarkStart w:id="15" w:name="_GoBack"/>
+      <w:bookmarkEnd w:id="15"/>
+      <w:r>
+        <w:br w:type="page"/>
       </w:r>
     </w:p>
     <w:p>
       <w:pPr>
         <w:pStyle w:val="Titre1"/>
       </w:pPr>
-      <w:bookmarkStart w:id="14" w:name="_Toc484584689"/>
-      <w:r>
+      <w:r>
+        <w:lastRenderedPageBreak/>
         <w:t>Rapport de tests</w:t>
       </w:r>
       <w:bookmarkEnd w:id="14"/>
@@ -7362,12 +7520,10 @@
       <w:pPr>
         <w:pStyle w:val="Titre1"/>
       </w:pPr>
-      <w:bookmarkStart w:id="15" w:name="_Toc484584690"/>
+      <w:bookmarkStart w:id="16" w:name="_Toc484584690"/>
       <w:r>
         <w:t>Conclusion</w:t>
       </w:r>
-      <w:bookmarkStart w:id="16" w:name="_GoBack"/>
-      <w:bookmarkEnd w:id="15"/>
       <w:bookmarkEnd w:id="16"/>
     </w:p>
     <w:p>
@@ -7418,16 +7574,10 @@
       </w:r>
     </w:p>
     <w:sectPr>
-      <w:headerReference w:type="default" r:id="rId29"/>
-      <w:footerReference w:type="default" r:id="rId30"/>
+      <w:headerReference w:type="default" r:id="rId31"/>
+      <w:footerReference w:type="default" r:id="rId32"/>
       <w:pgSz w:w="11906" w:h="16838"/>
       <w:pgMar w:top="1417" w:right="1417" w:bottom="1417" w:left="1417" w:header="708" w:footer="708" w:gutter="0"/>
-      <w:pgBorders w:offsetFrom="page">
-        <w:top w:val="dotDash" w:sz="4" w:space="24" w:color="0F6FC6" w:themeColor="accent1"/>
-        <w:left w:val="dotDash" w:sz="4" w:space="24" w:color="0F6FC6" w:themeColor="accent1"/>
-        <w:bottom w:val="dotDash" w:sz="4" w:space="24" w:color="0F6FC6" w:themeColor="accent1"/>
-        <w:right w:val="dotDash" w:sz="4" w:space="24" w:color="0F6FC6" w:themeColor="accent1"/>
-      </w:pgBorders>
       <w:pgNumType w:start="0"/>
       <w:cols w:space="708"/>
       <w:titlePg/>
@@ -7438,7 +7588,7 @@
 </file>
 
 <file path=word/endnotes.xml><?xml version="1.0" encoding="utf-8"?>
-<w:endnotes xmlns:wpc="http://schemas.microsoft.com/office/word/2010/wordprocessingCanvas" xmlns:mc="http://schemas.openxmlformats.org/markup-compatibility/2006" xmlns:o="urn:schemas-microsoft-com:office:office" xmlns:r="http://schemas.openxmlformats.org/officeDocument/2006/relationships" xmlns:m="http://schemas.openxmlformats.org/officeDocument/2006/math" xmlns:v="urn:schemas-microsoft-com:vml" xmlns:wp14="http://schemas.microsoft.com/office/word/2010/wordprocessingDrawing" xmlns:wp="http://schemas.openxmlformats.org/drawingml/2006/wordprocessingDrawing" xmlns:w10="urn:schemas-microsoft-com:office:word" xmlns:w="http://schemas.openxmlformats.org/wordprocessingml/2006/main" xmlns:w14="http://schemas.microsoft.com/office/word/2010/wordml" xmlns:wpg="http://schemas.microsoft.com/office/word/2010/wordprocessingGroup" xmlns:wpi="http://schemas.microsoft.com/office/word/2010/wordprocessingInk" xmlns:wne="http://schemas.microsoft.com/office/word/2006/wordml" xmlns:wps="http://schemas.microsoft.com/office/word/2010/wordprocessingShape" mc:Ignorable="w14 wp14">
+<w:endnotes xmlns:wpc="http://schemas.microsoft.com/office/word/2010/wordprocessingCanvas" xmlns:cx="http://schemas.microsoft.com/office/drawing/2014/chartex" xmlns:cx1="http://schemas.microsoft.com/office/drawing/2015/9/8/chartex" xmlns:cx2="http://schemas.microsoft.com/office/drawing/2015/10/21/chartex" xmlns:cx3="http://schemas.microsoft.com/office/drawing/2016/5/9/chartex" xmlns:cx4="http://schemas.microsoft.com/office/drawing/2016/5/10/chartex" xmlns:cx5="http://schemas.microsoft.com/office/drawing/2016/5/11/chartex" xmlns:cx6="http://schemas.microsoft.com/office/drawing/2016/5/12/chartex" xmlns:cx7="http://schemas.microsoft.com/office/drawing/2016/5/13/chartex" xmlns:cx8="http://schemas.microsoft.com/office/drawing/2016/5/14/chartex" xmlns:mc="http://schemas.openxmlformats.org/markup-compatibility/2006" xmlns:aink="http://schemas.microsoft.com/office/drawing/2016/ink" xmlns:am3d="http://schemas.microsoft.com/office/drawing/2017/model3d" xmlns:o="urn:schemas-microsoft-com:office:office" xmlns:r="http://schemas.openxmlformats.org/officeDocument/2006/relationships" xmlns:m="http://schemas.openxmlformats.org/officeDocument/2006/math" xmlns:v="urn:schemas-microsoft-com:vml" xmlns:wp14="http://schemas.microsoft.com/office/word/2010/wordprocessingDrawing" xmlns:wp="http://schemas.openxmlformats.org/drawingml/2006/wordprocessingDrawing" xmlns:w10="urn:schemas-microsoft-com:office:word" xmlns:w="http://schemas.openxmlformats.org/wordprocessingml/2006/main" xmlns:w14="http://schemas.microsoft.com/office/word/2010/wordml" xmlns:w15="http://schemas.microsoft.com/office/word/2012/wordml" xmlns:w16cid="http://schemas.microsoft.com/office/word/2016/wordml/cid" xmlns:w16se="http://schemas.microsoft.com/office/word/2015/wordml/symex" xmlns:wpg="http://schemas.microsoft.com/office/word/2010/wordprocessingGroup" xmlns:wpi="http://schemas.microsoft.com/office/word/2010/wordprocessingInk" xmlns:wne="http://schemas.microsoft.com/office/word/2006/wordml" xmlns:wps="http://schemas.microsoft.com/office/word/2010/wordprocessingShape" mc:Ignorable="w14 w15 w16se w16cid wp14">
   <w:endnote w:type="separator" w:id="-1">
     <w:p>
       <w:pPr>
@@ -7463,7 +7613,7 @@
 </file>
 
 <file path=word/footer1.xml><?xml version="1.0" encoding="utf-8"?>
-<w:ftr xmlns:wpc="http://schemas.microsoft.com/office/word/2010/wordprocessingCanvas" xmlns:mc="http://schemas.openxmlformats.org/markup-compatibility/2006" xmlns:o="urn:schemas-microsoft-com:office:office" xmlns:r="http://schemas.openxmlformats.org/officeDocument/2006/relationships" xmlns:m="http://schemas.openxmlformats.org/officeDocument/2006/math" xmlns:v="urn:schemas-microsoft-com:vml" xmlns:wp14="http://schemas.microsoft.com/office/word/2010/wordprocessingDrawing" xmlns:wp="http://schemas.openxmlformats.org/drawingml/2006/wordprocessingDrawing" xmlns:w10="urn:schemas-microsoft-com:office:word" xmlns:w="http://schemas.openxmlformats.org/wordprocessingml/2006/main" xmlns:w14="http://schemas.microsoft.com/office/word/2010/wordml" xmlns:wpg="http://schemas.microsoft.com/office/word/2010/wordprocessingGroup" xmlns:wpi="http://schemas.microsoft.com/office/word/2010/wordprocessingInk" xmlns:wne="http://schemas.microsoft.com/office/word/2006/wordml" xmlns:wps="http://schemas.microsoft.com/office/word/2010/wordprocessingShape" mc:Ignorable="w14 wp14">
+<w:ftr xmlns:wpc="http://schemas.microsoft.com/office/word/2010/wordprocessingCanvas" xmlns:cx="http://schemas.microsoft.com/office/drawing/2014/chartex" xmlns:cx1="http://schemas.microsoft.com/office/drawing/2015/9/8/chartex" xmlns:cx2="http://schemas.microsoft.com/office/drawing/2015/10/21/chartex" xmlns:cx3="http://schemas.microsoft.com/office/drawing/2016/5/9/chartex" xmlns:cx4="http://schemas.microsoft.com/office/drawing/2016/5/10/chartex" xmlns:cx5="http://schemas.microsoft.com/office/drawing/2016/5/11/chartex" xmlns:cx6="http://schemas.microsoft.com/office/drawing/2016/5/12/chartex" xmlns:cx7="http://schemas.microsoft.com/office/drawing/2016/5/13/chartex" xmlns:cx8="http://schemas.microsoft.com/office/drawing/2016/5/14/chartex" xmlns:mc="http://schemas.openxmlformats.org/markup-compatibility/2006" xmlns:aink="http://schemas.microsoft.com/office/drawing/2016/ink" xmlns:am3d="http://schemas.microsoft.com/office/drawing/2017/model3d" xmlns:o="urn:schemas-microsoft-com:office:office" xmlns:r="http://schemas.openxmlformats.org/officeDocument/2006/relationships" xmlns:m="http://schemas.openxmlformats.org/officeDocument/2006/math" xmlns:v="urn:schemas-microsoft-com:vml" xmlns:wp14="http://schemas.microsoft.com/office/word/2010/wordprocessingDrawing" xmlns:wp="http://schemas.openxmlformats.org/drawingml/2006/wordprocessingDrawing" xmlns:w10="urn:schemas-microsoft-com:office:word" xmlns:w="http://schemas.openxmlformats.org/wordprocessingml/2006/main" xmlns:w14="http://schemas.microsoft.com/office/word/2010/wordml" xmlns:w15="http://schemas.microsoft.com/office/word/2012/wordml" xmlns:w16cid="http://schemas.microsoft.com/office/word/2016/wordml/cid" xmlns:w16se="http://schemas.microsoft.com/office/word/2015/wordml/symex" xmlns:wpg="http://schemas.microsoft.com/office/word/2010/wordprocessingGroup" xmlns:wpi="http://schemas.microsoft.com/office/word/2010/wordprocessingInk" xmlns:wne="http://schemas.microsoft.com/office/word/2006/wordml" xmlns:wps="http://schemas.microsoft.com/office/word/2010/wordprocessingShape" mc:Ignorable="w14 w15 w16se w16cid wp14">
   <w:p>
     <w:pPr>
       <w:pStyle w:val="Pieddepage"/>
@@ -7474,13 +7624,8 @@
     <w:r>
       <w:ptab w:relativeTo="margin" w:alignment="center" w:leader="none"/>
     </w:r>
-    <w:proofErr w:type="spellStart"/>
     <w:r>
-      <w:t>AudioFile</w:t>
-    </w:r>
-    <w:proofErr w:type="spellEnd"/>
-    <w:r>
-      <w:t xml:space="preserve"> Player </w:t>
+      <w:t xml:space="preserve">AudioFile Player </w:t>
     </w:r>
     <w:r>
       <w:ptab w:relativeTo="margin" w:alignment="right" w:leader="none"/>
@@ -7553,7 +7698,7 @@
         <w:noProof/>
         <w:lang w:val="fr-FR"/>
       </w:rPr>
-      <w:t>21</w:t>
+      <w:t>23</w:t>
     </w:r>
     <w:r>
       <w:rPr>
@@ -7566,7 +7711,7 @@
 </file>
 
 <file path=word/footnotes.xml><?xml version="1.0" encoding="utf-8"?>
-<w:footnotes xmlns:wpc="http://schemas.microsoft.com/office/word/2010/wordprocessingCanvas" xmlns:mc="http://schemas.openxmlformats.org/markup-compatibility/2006" xmlns:o="urn:schemas-microsoft-com:office:office" xmlns:r="http://schemas.openxmlformats.org/officeDocument/2006/relationships" xmlns:m="http://schemas.openxmlformats.org/officeDocument/2006/math" xmlns:v="urn:schemas-microsoft-com:vml" xmlns:wp14="http://schemas.microsoft.com/office/word/2010/wordprocessingDrawing" xmlns:wp="http://schemas.openxmlformats.org/drawingml/2006/wordprocessingDrawing" xmlns:w10="urn:schemas-microsoft-com:office:word" xmlns:w="http://schemas.openxmlformats.org/wordprocessingml/2006/main" xmlns:w14="http://schemas.microsoft.com/office/word/2010/wordml" xmlns:wpg="http://schemas.microsoft.com/office/word/2010/wordprocessingGroup" xmlns:wpi="http://schemas.microsoft.com/office/word/2010/wordprocessingInk" xmlns:wne="http://schemas.microsoft.com/office/word/2006/wordml" xmlns:wps="http://schemas.microsoft.com/office/word/2010/wordprocessingShape" mc:Ignorable="w14 wp14">
+<w:footnotes xmlns:wpc="http://schemas.microsoft.com/office/word/2010/wordprocessingCanvas" xmlns:cx="http://schemas.microsoft.com/office/drawing/2014/chartex" xmlns:cx1="http://schemas.microsoft.com/office/drawing/2015/9/8/chartex" xmlns:cx2="http://schemas.microsoft.com/office/drawing/2015/10/21/chartex" xmlns:cx3="http://schemas.microsoft.com/office/drawing/2016/5/9/chartex" xmlns:cx4="http://schemas.microsoft.com/office/drawing/2016/5/10/chartex" xmlns:cx5="http://schemas.microsoft.com/office/drawing/2016/5/11/chartex" xmlns:cx6="http://schemas.microsoft.com/office/drawing/2016/5/12/chartex" xmlns:cx7="http://schemas.microsoft.com/office/drawing/2016/5/13/chartex" xmlns:cx8="http://schemas.microsoft.com/office/drawing/2016/5/14/chartex" xmlns:mc="http://schemas.openxmlformats.org/markup-compatibility/2006" xmlns:aink="http://schemas.microsoft.com/office/drawing/2016/ink" xmlns:am3d="http://schemas.microsoft.com/office/drawing/2017/model3d" xmlns:o="urn:schemas-microsoft-com:office:office" xmlns:r="http://schemas.openxmlformats.org/officeDocument/2006/relationships" xmlns:m="http://schemas.openxmlformats.org/officeDocument/2006/math" xmlns:v="urn:schemas-microsoft-com:vml" xmlns:wp14="http://schemas.microsoft.com/office/word/2010/wordprocessingDrawing" xmlns:wp="http://schemas.openxmlformats.org/drawingml/2006/wordprocessingDrawing" xmlns:w10="urn:schemas-microsoft-com:office:word" xmlns:w="http://schemas.openxmlformats.org/wordprocessingml/2006/main" xmlns:w14="http://schemas.microsoft.com/office/word/2010/wordml" xmlns:w15="http://schemas.microsoft.com/office/word/2012/wordml" xmlns:w16cid="http://schemas.microsoft.com/office/word/2016/wordml/cid" xmlns:w16se="http://schemas.microsoft.com/office/word/2015/wordml/symex" xmlns:wpg="http://schemas.microsoft.com/office/word/2010/wordprocessingGroup" xmlns:wpi="http://schemas.microsoft.com/office/word/2010/wordprocessingInk" xmlns:wne="http://schemas.microsoft.com/office/word/2006/wordml" xmlns:wps="http://schemas.microsoft.com/office/word/2010/wordprocessingShape" mc:Ignorable="w14 w15 w16se w16cid wp14">
   <w:footnote w:type="separator" w:id="-1">
     <w:p>
       <w:pPr>
@@ -7591,19 +7736,14 @@
 </file>
 
 <file path=word/header1.xml><?xml version="1.0" encoding="utf-8"?>
-<w:hdr xmlns:wpc="http://schemas.microsoft.com/office/word/2010/wordprocessingCanvas" xmlns:mc="http://schemas.openxmlformats.org/markup-compatibility/2006" xmlns:o="urn:schemas-microsoft-com:office:office" xmlns:r="http://schemas.openxmlformats.org/officeDocument/2006/relationships" xmlns:m="http://schemas.openxmlformats.org/officeDocument/2006/math" xmlns:v="urn:schemas-microsoft-com:vml" xmlns:wp14="http://schemas.microsoft.com/office/word/2010/wordprocessingDrawing" xmlns:wp="http://schemas.openxmlformats.org/drawingml/2006/wordprocessingDrawing" xmlns:w10="urn:schemas-microsoft-com:office:word" xmlns:w="http://schemas.openxmlformats.org/wordprocessingml/2006/main" xmlns:w14="http://schemas.microsoft.com/office/word/2010/wordml" xmlns:wpg="http://schemas.microsoft.com/office/word/2010/wordprocessingGroup" xmlns:wpi="http://schemas.microsoft.com/office/word/2010/wordprocessingInk" xmlns:wne="http://schemas.microsoft.com/office/word/2006/wordml" xmlns:wps="http://schemas.microsoft.com/office/word/2010/wordprocessingShape" mc:Ignorable="w14 wp14">
+<w:hdr xmlns:wpc="http://schemas.microsoft.com/office/word/2010/wordprocessingCanvas" xmlns:cx="http://schemas.microsoft.com/office/drawing/2014/chartex" xmlns:cx1="http://schemas.microsoft.com/office/drawing/2015/9/8/chartex" xmlns:cx2="http://schemas.microsoft.com/office/drawing/2015/10/21/chartex" xmlns:cx3="http://schemas.microsoft.com/office/drawing/2016/5/9/chartex" xmlns:cx4="http://schemas.microsoft.com/office/drawing/2016/5/10/chartex" xmlns:cx5="http://schemas.microsoft.com/office/drawing/2016/5/11/chartex" xmlns:cx6="http://schemas.microsoft.com/office/drawing/2016/5/12/chartex" xmlns:cx7="http://schemas.microsoft.com/office/drawing/2016/5/13/chartex" xmlns:cx8="http://schemas.microsoft.com/office/drawing/2016/5/14/chartex" xmlns:mc="http://schemas.openxmlformats.org/markup-compatibility/2006" xmlns:aink="http://schemas.microsoft.com/office/drawing/2016/ink" xmlns:am3d="http://schemas.microsoft.com/office/drawing/2017/model3d" xmlns:o="urn:schemas-microsoft-com:office:office" xmlns:r="http://schemas.openxmlformats.org/officeDocument/2006/relationships" xmlns:m="http://schemas.openxmlformats.org/officeDocument/2006/math" xmlns:v="urn:schemas-microsoft-com:vml" xmlns:wp14="http://schemas.microsoft.com/office/word/2010/wordprocessingDrawing" xmlns:wp="http://schemas.openxmlformats.org/drawingml/2006/wordprocessingDrawing" xmlns:w10="urn:schemas-microsoft-com:office:word" xmlns:w="http://schemas.openxmlformats.org/wordprocessingml/2006/main" xmlns:w14="http://schemas.microsoft.com/office/word/2010/wordml" xmlns:w15="http://schemas.microsoft.com/office/word/2012/wordml" xmlns:w16cid="http://schemas.microsoft.com/office/word/2016/wordml/cid" xmlns:w16se="http://schemas.microsoft.com/office/word/2015/wordml/symex" xmlns:wpg="http://schemas.microsoft.com/office/word/2010/wordprocessingGroup" xmlns:wpi="http://schemas.microsoft.com/office/word/2010/wordprocessingInk" xmlns:wne="http://schemas.microsoft.com/office/word/2006/wordml" xmlns:wps="http://schemas.microsoft.com/office/word/2010/wordprocessingShape" mc:Ignorable="w14 w15 w16se w16cid wp14">
   <w:p>
     <w:pPr>
       <w:pStyle w:val="En-tte"/>
     </w:pPr>
     <w:r>
-      <w:t xml:space="preserve">Michael </w:t>
+      <w:t>Michael Ramusi</w:t>
     </w:r>
-    <w:proofErr w:type="spellStart"/>
-    <w:r>
-      <w:t>Ramusi</w:t>
-    </w:r>
-    <w:proofErr w:type="spellEnd"/>
     <w:r>
       <w:ptab w:relativeTo="margin" w:alignment="center" w:leader="none"/>
     </w:r>
@@ -7621,8 +7761,8 @@
 </file>
 
 <file path=word/numbering.xml><?xml version="1.0" encoding="utf-8"?>
-<w:numbering xmlns:wpc="http://schemas.microsoft.com/office/word/2010/wordprocessingCanvas" xmlns:mc="http://schemas.openxmlformats.org/markup-compatibility/2006" xmlns:o="urn:schemas-microsoft-com:office:office" xmlns:r="http://schemas.openxmlformats.org/officeDocument/2006/relationships" xmlns:m="http://schemas.openxmlformats.org/officeDocument/2006/math" xmlns:v="urn:schemas-microsoft-com:vml" xmlns:wp14="http://schemas.microsoft.com/office/word/2010/wordprocessingDrawing" xmlns:wp="http://schemas.openxmlformats.org/drawingml/2006/wordprocessingDrawing" xmlns:w10="urn:schemas-microsoft-com:office:word" xmlns:w="http://schemas.openxmlformats.org/wordprocessingml/2006/main" xmlns:w14="http://schemas.microsoft.com/office/word/2010/wordml" xmlns:wpg="http://schemas.microsoft.com/office/word/2010/wordprocessingGroup" xmlns:wpi="http://schemas.microsoft.com/office/word/2010/wordprocessingInk" xmlns:wne="http://schemas.microsoft.com/office/word/2006/wordml" xmlns:wps="http://schemas.microsoft.com/office/word/2010/wordprocessingShape" mc:Ignorable="w14 wp14">
-  <w:abstractNum w:abstractNumId="0">
+<w:numbering xmlns:wpc="http://schemas.microsoft.com/office/word/2010/wordprocessingCanvas" xmlns:cx="http://schemas.microsoft.com/office/drawing/2014/chartex" xmlns:cx1="http://schemas.microsoft.com/office/drawing/2015/9/8/chartex" xmlns:cx2="http://schemas.microsoft.com/office/drawing/2015/10/21/chartex" xmlns:cx3="http://schemas.microsoft.com/office/drawing/2016/5/9/chartex" xmlns:cx4="http://schemas.microsoft.com/office/drawing/2016/5/10/chartex" xmlns:cx5="http://schemas.microsoft.com/office/drawing/2016/5/11/chartex" xmlns:cx6="http://schemas.microsoft.com/office/drawing/2016/5/12/chartex" xmlns:cx7="http://schemas.microsoft.com/office/drawing/2016/5/13/chartex" xmlns:cx8="http://schemas.microsoft.com/office/drawing/2016/5/14/chartex" xmlns:mc="http://schemas.openxmlformats.org/markup-compatibility/2006" xmlns:aink="http://schemas.microsoft.com/office/drawing/2016/ink" xmlns:am3d="http://schemas.microsoft.com/office/drawing/2017/model3d" xmlns:o="urn:schemas-microsoft-com:office:office" xmlns:r="http://schemas.openxmlformats.org/officeDocument/2006/relationships" xmlns:m="http://schemas.openxmlformats.org/officeDocument/2006/math" xmlns:v="urn:schemas-microsoft-com:vml" xmlns:wp14="http://schemas.microsoft.com/office/word/2010/wordprocessingDrawing" xmlns:wp="http://schemas.openxmlformats.org/drawingml/2006/wordprocessingDrawing" xmlns:w10="urn:schemas-microsoft-com:office:word" xmlns:w="http://schemas.openxmlformats.org/wordprocessingml/2006/main" xmlns:w14="http://schemas.microsoft.com/office/word/2010/wordml" xmlns:w15="http://schemas.microsoft.com/office/word/2012/wordml" xmlns:w16cid="http://schemas.microsoft.com/office/word/2016/wordml/cid" xmlns:w16se="http://schemas.microsoft.com/office/word/2015/wordml/symex" xmlns:wpg="http://schemas.microsoft.com/office/word/2010/wordprocessingGroup" xmlns:wpi="http://schemas.microsoft.com/office/word/2010/wordprocessingInk" xmlns:wne="http://schemas.microsoft.com/office/word/2006/wordml" xmlns:wps="http://schemas.microsoft.com/office/word/2010/wordprocessingShape" mc:Ignorable="w14 w15 w16se w16cid wp14">
+  <w:abstractNum w:abstractNumId="0" w15:restartNumberingAfterBreak="0">
     <w:nsid w:val="06B873B7"/>
     <w:multiLevelType w:val="hybridMultilevel"/>
     <w:tmpl w:val="F5F430BE"/>
@@ -7735,7 +7875,7 @@
       </w:rPr>
     </w:lvl>
   </w:abstractNum>
-  <w:abstractNum w:abstractNumId="1">
+  <w:abstractNum w:abstractNumId="1" w15:restartNumberingAfterBreak="0">
     <w:nsid w:val="08D17A63"/>
     <w:multiLevelType w:val="hybridMultilevel"/>
     <w:tmpl w:val="FAAAF576"/>
@@ -7848,7 +7988,7 @@
       </w:rPr>
     </w:lvl>
   </w:abstractNum>
-  <w:abstractNum w:abstractNumId="2">
+  <w:abstractNum w:abstractNumId="2" w15:restartNumberingAfterBreak="0">
     <w:nsid w:val="0F6E201E"/>
     <w:multiLevelType w:val="hybridMultilevel"/>
     <w:tmpl w:val="B6521792"/>
@@ -7961,7 +8101,7 @@
       </w:rPr>
     </w:lvl>
   </w:abstractNum>
-  <w:abstractNum w:abstractNumId="3">
+  <w:abstractNum w:abstractNumId="3" w15:restartNumberingAfterBreak="0">
     <w:nsid w:val="11680777"/>
     <w:multiLevelType w:val="hybridMultilevel"/>
     <w:tmpl w:val="10640BEC"/>
@@ -8074,7 +8214,7 @@
       </w:rPr>
     </w:lvl>
   </w:abstractNum>
-  <w:abstractNum w:abstractNumId="4">
+  <w:abstractNum w:abstractNumId="4" w15:restartNumberingAfterBreak="0">
     <w:nsid w:val="196A36A8"/>
     <w:multiLevelType w:val="hybridMultilevel"/>
     <w:tmpl w:val="24B47910"/>
@@ -8187,7 +8327,7 @@
       </w:rPr>
     </w:lvl>
   </w:abstractNum>
-  <w:abstractNum w:abstractNumId="5">
+  <w:abstractNum w:abstractNumId="5" w15:restartNumberingAfterBreak="0">
     <w:nsid w:val="1FD30B67"/>
     <w:multiLevelType w:val="multilevel"/>
     <w:tmpl w:val="100C0025"/>
@@ -8282,7 +8422,7 @@
       </w:pPr>
     </w:lvl>
   </w:abstractNum>
-  <w:abstractNum w:abstractNumId="6">
+  <w:abstractNum w:abstractNumId="6" w15:restartNumberingAfterBreak="0">
     <w:nsid w:val="2A937ADD"/>
     <w:multiLevelType w:val="hybridMultilevel"/>
     <w:tmpl w:val="FB9075DC"/>
@@ -8395,7 +8535,7 @@
       </w:rPr>
     </w:lvl>
   </w:abstractNum>
-  <w:abstractNum w:abstractNumId="7">
+  <w:abstractNum w:abstractNumId="7" w15:restartNumberingAfterBreak="0">
     <w:nsid w:val="304A316C"/>
     <w:multiLevelType w:val="hybridMultilevel"/>
     <w:tmpl w:val="7E562BD4"/>
@@ -8508,7 +8648,7 @@
       </w:rPr>
     </w:lvl>
   </w:abstractNum>
-  <w:abstractNum w:abstractNumId="8">
+  <w:abstractNum w:abstractNumId="8" w15:restartNumberingAfterBreak="0">
     <w:nsid w:val="3AB62474"/>
     <w:multiLevelType w:val="hybridMultilevel"/>
     <w:tmpl w:val="DA48A14A"/>
@@ -8621,7 +8761,7 @@
       </w:rPr>
     </w:lvl>
   </w:abstractNum>
-  <w:abstractNum w:abstractNumId="9">
+  <w:abstractNum w:abstractNumId="9" w15:restartNumberingAfterBreak="0">
     <w:nsid w:val="416F0E6C"/>
     <w:multiLevelType w:val="hybridMultilevel"/>
     <w:tmpl w:val="E65E5510"/>
@@ -8734,7 +8874,7 @@
       </w:rPr>
     </w:lvl>
   </w:abstractNum>
-  <w:abstractNum w:abstractNumId="10">
+  <w:abstractNum w:abstractNumId="10" w15:restartNumberingAfterBreak="0">
     <w:nsid w:val="44385A82"/>
     <w:multiLevelType w:val="hybridMultilevel"/>
     <w:tmpl w:val="FBBE2F7A"/>
@@ -8847,7 +8987,7 @@
       </w:rPr>
     </w:lvl>
   </w:abstractNum>
-  <w:abstractNum w:abstractNumId="11">
+  <w:abstractNum w:abstractNumId="11" w15:restartNumberingAfterBreak="0">
     <w:nsid w:val="51CB27D4"/>
     <w:multiLevelType w:val="hybridMultilevel"/>
     <w:tmpl w:val="57FE2DFC"/>
@@ -9000,7 +9140,7 @@
 </file>
 
 <file path=word/styles.xml><?xml version="1.0" encoding="utf-8"?>
-<w:styles xmlns:mc="http://schemas.openxmlformats.org/markup-compatibility/2006" xmlns:r="http://schemas.openxmlformats.org/officeDocument/2006/relationships" xmlns:w="http://schemas.openxmlformats.org/wordprocessingml/2006/main" xmlns:w14="http://schemas.microsoft.com/office/word/2010/wordml" mc:Ignorable="w14">
+<w:styles xmlns:mc="http://schemas.openxmlformats.org/markup-compatibility/2006" xmlns:r="http://schemas.openxmlformats.org/officeDocument/2006/relationships" xmlns:w="http://schemas.openxmlformats.org/wordprocessingml/2006/main" xmlns:w14="http://schemas.microsoft.com/office/word/2010/wordml" xmlns:w15="http://schemas.microsoft.com/office/word/2012/wordml" xmlns:w16cid="http://schemas.microsoft.com/office/word/2016/wordml/cid" xmlns:w16se="http://schemas.microsoft.com/office/word/2015/wordml/symex" mc:Ignorable="w14 w15 w16se w16cid">
   <w:docDefaults>
     <w:rPrDefault>
       <w:rPr>
@@ -9016,928 +9156,382 @@
       </w:pPr>
     </w:pPrDefault>
   </w:docDefaults>
-  <w:latentStyles w:defLockedState="0" w:defUIPriority="99" w:defSemiHidden="1" w:defUnhideWhenUsed="1" w:defQFormat="0" w:count="267">
-    <w:lsdException w:name="Normal" w:semiHidden="0" w:uiPriority="0" w:unhideWhenUsed="0" w:qFormat="1"/>
-    <w:lsdException w:name="heading 1" w:semiHidden="0" w:uiPriority="9" w:unhideWhenUsed="0" w:qFormat="1"/>
-    <w:lsdException w:name="heading 2" w:uiPriority="9" w:qFormat="1"/>
-    <w:lsdException w:name="heading 3" w:uiPriority="9" w:qFormat="1"/>
-    <w:lsdException w:name="heading 4" w:uiPriority="9" w:qFormat="1"/>
-    <w:lsdException w:name="heading 5" w:uiPriority="9" w:qFormat="1"/>
-    <w:lsdException w:name="heading 6" w:uiPriority="9" w:qFormat="1"/>
-    <w:lsdException w:name="heading 7" w:uiPriority="9" w:qFormat="1"/>
-    <w:lsdException w:name="heading 8" w:uiPriority="9" w:qFormat="1"/>
-    <w:lsdException w:name="heading 9" w:uiPriority="9" w:qFormat="1"/>
-    <w:lsdException w:name="toc 1" w:uiPriority="39"/>
-    <w:lsdException w:name="toc 2" w:uiPriority="39"/>
-    <w:lsdException w:name="toc 3" w:uiPriority="39"/>
-    <w:lsdException w:name="toc 4" w:uiPriority="39"/>
-    <w:lsdException w:name="toc 5" w:uiPriority="39"/>
-    <w:lsdException w:name="toc 6" w:uiPriority="39"/>
-    <w:lsdException w:name="toc 7" w:uiPriority="39"/>
-    <w:lsdException w:name="toc 8" w:uiPriority="39"/>
-    <w:lsdException w:name="toc 9" w:uiPriority="39"/>
-    <w:lsdException w:name="caption" w:uiPriority="35" w:qFormat="1"/>
-    <w:lsdException w:name="Title" w:semiHidden="0" w:uiPriority="10" w:unhideWhenUsed="0" w:qFormat="1"/>
-    <w:lsdException w:name="Default Paragraph Font" w:uiPriority="1"/>
-    <w:lsdException w:name="Subtitle" w:semiHidden="0" w:uiPriority="11" w:unhideWhenUsed="0" w:qFormat="1"/>
-    <w:lsdException w:name="Strong" w:semiHidden="0" w:uiPriority="22" w:unhideWhenUsed="0" w:qFormat="1"/>
-    <w:lsdException w:name="Emphasis" w:semiHidden="0" w:uiPriority="20" w:unhideWhenUsed="0" w:qFormat="1"/>
-    <w:lsdException w:name="Table Grid" w:semiHidden="0" w:uiPriority="59" w:unhideWhenUsed="0"/>
-    <w:lsdException w:name="Placeholder Text" w:unhideWhenUsed="0"/>
-    <w:lsdException w:name="No Spacing" w:semiHidden="0" w:uiPriority="1" w:unhideWhenUsed="0" w:qFormat="1"/>
-    <w:lsdException w:name="Light Shading" w:semiHidden="0" w:uiPriority="60" w:unhideWhenUsed="0"/>
-    <w:lsdException w:name="Light List" w:semiHidden="0" w:uiPriority="61" w:unhideWhenUsed="0"/>
-    <w:lsdException w:name="Light Grid" w:semiHidden="0" w:uiPriority="62" w:unhideWhenUsed="0"/>
-    <w:lsdException w:name="Medium Shading 1" w:semiHidden="0" w:uiPriority="63" w:unhideWhenUsed="0"/>
-    <w:lsdException w:name="Medium Shading 2" w:semiHidden="0" w:uiPriority="64" w:unhideWhenUsed="0"/>
-    <w:lsdException w:name="Medium List 1" w:semiHidden="0" w:uiPriority="65" w:unhideWhenUsed="0"/>
-    <w:lsdException w:name="Medium List 2" w:semiHidden="0" w:uiPriority="66" w:unhideWhenUsed="0"/>
-    <w:lsdException w:name="Medium Grid 1" w:semiHidden="0" w:uiPriority="67" w:unhideWhenUsed="0"/>
-    <w:lsdException w:name="Medium Grid 2" w:semiHidden="0" w:uiPriority="68" w:unhideWhenUsed="0"/>
-    <w:lsdException w:name="Medium Grid 3" w:semiHidden="0" w:uiPriority="69" w:unhideWhenUsed="0"/>
-    <w:lsdException w:name="Dark List" w:semiHidden="0" w:uiPriority="70" w:unhideWhenUsed="0"/>
-    <w:lsdException w:name="Colorful Shading" w:semiHidden="0" w:uiPriority="71" w:unhideWhenUsed="0"/>
-    <w:lsdException w:name="Colorful List" w:semiHidden="0" w:uiPriority="72" w:unhideWhenUsed="0"/>
-    <w:lsdException w:name="Colorful Grid" w:semiHidden="0" w:uiPriority="73" w:unhideWhenUsed="0"/>
-    <w:lsdException w:name="Light Shading Accent 1" w:semiHidden="0" w:uiPriority="60" w:unhideWhenUsed="0"/>
-    <w:lsdException w:name="Light List Accent 1" w:semiHidden="0" w:uiPriority="61" w:unhideWhenUsed="0"/>
-    <w:lsdException w:name="Light Grid Accent 1" w:semiHidden="0" w:uiPriority="62" w:unhideWhenUsed="0"/>
-    <w:lsdException w:name="Medium Shading 1 Accent 1" w:semiHidden="0" w:uiPriority="63" w:unhideWhenUsed="0"/>
-    <w:lsdException w:name="Medium Shading 2 Accent 1" w:semiHidden="0" w:uiPriority="64" w:unhideWhenUsed="0"/>
-    <w:lsdException w:name="Medium List 1 Accent 1" w:semiHidden="0" w:uiPriority="65" w:unhideWhenUsed="0"/>
-    <w:lsdException w:name="Revision" w:unhideWhenUsed="0"/>
-    <w:lsdException w:name="List Paragraph" w:semiHidden="0" w:uiPriority="34" w:unhideWhenUsed="0" w:qFormat="1"/>
-    <w:lsdException w:name="Quote" w:semiHidden="0" w:uiPriority="29" w:unhideWhenUsed="0" w:qFormat="1"/>
-    <w:lsdException w:name="Intense Quote" w:semiHidden="0" w:uiPriority="30" w:unhideWhenUsed="0" w:qFormat="1"/>
-    <w:lsdException w:name="Medium List 2 Accent 1" w:semiHidden="0" w:uiPriority="66" w:unhideWhenUsed="0"/>
-    <w:lsdException w:name="Medium Grid 1 Accent 1" w:semiHidden="0" w:uiPriority="67" w:unhideWhenUsed="0"/>
-    <w:lsdException w:name="Medium Grid 2 Accent 1" w:semiHidden="0" w:uiPriority="68" w:unhideWhenUsed="0"/>
-    <w:lsdException w:name="Medium Grid 3 Accent 1" w:semiHidden="0" w:uiPriority="69" w:unhideWhenUsed="0"/>
-    <w:lsdException w:name="Dark List Accent 1" w:semiHidden="0" w:uiPriority="70" w:unhideWhenUsed="0"/>
-    <w:lsdException w:name="Colorful Shading Accent 1" w:semiHidden="0" w:uiPriority="71" w:unhideWhenUsed="0"/>
-    <w:lsdException w:name="Colorful List Accent 1" w:semiHidden="0" w:uiPriority="72" w:unhideWhenUsed="0"/>
-    <w:lsdException w:name="Colorful Grid Accent 1" w:semiHidden="0" w:uiPriority="73" w:unhideWhenUsed="0"/>
-    <w:lsdException w:name="Light Shading Accent 2" w:semiHidden="0" w:uiPriority="60" w:unhideWhenUsed="0"/>
-    <w:lsdException w:name="Light List Accent 2" w:semiHidden="0" w:uiPriority="61" w:unhideWhenUsed="0"/>
-    <w:lsdException w:name="Light Grid Accent 2" w:semiHidden="0" w:uiPriority="62" w:unhideWhenUsed="0"/>
-    <w:lsdException w:name="Medium Shading 1 Accent 2" w:semiHidden="0" w:uiPriority="63" w:unhideWhenUsed="0"/>
-    <w:lsdException w:name="Medium Shading 2 Accent 2" w:semiHidden="0" w:uiPriority="64" w:unhideWhenUsed="0"/>
-    <w:lsdException w:name="Medium List 1 Accent 2" w:semiHidden="0" w:uiPriority="65" w:unhideWhenUsed="0"/>
-    <w:lsdException w:name="Medium List 2 Accent 2" w:semiHidden="0" w:uiPriority="66" w:unhideWhenUsed="0"/>
-    <w:lsdException w:name="Medium Grid 1 Accent 2" w:semiHidden="0" w:uiPriority="67" w:unhideWhenUsed="0"/>
-    <w:lsdException w:name="Medium Grid 2 Accent 2" w:semiHidden="0" w:uiPriority="68" w:unhideWhenUsed="0"/>
-    <w:lsdException w:name="Medium Grid 3 Accent 2" w:semiHidden="0" w:uiPriority="69" w:unhideWhenUsed="0"/>
-    <w:lsdException w:name="Dark List Accent 2" w:semiHidden="0" w:uiPriority="70" w:unhideWhenUsed="0"/>
-    <w:lsdException w:name="Colorful Shading Accent 2" w:semiHidden="0" w:uiPriority="71" w:unhideWhenUsed="0"/>
-    <w:lsdException w:name="Colorful List Accent 2" w:semiHidden="0" w:uiPriority="72" w:unhideWhenUsed="0"/>
-    <w:lsdException w:name="Colorful Grid Accent 2" w:semiHidden="0" w:uiPriority="73" w:unhideWhenUsed="0"/>
-    <w:lsdException w:name="Light Shading Accent 3" w:semiHidden="0" w:uiPriority="60" w:unhideWhenUsed="0"/>
-    <w:lsdException w:name="Light List Accent 3" w:semiHidden="0" w:uiPriority="61" w:unhideWhenUsed="0"/>
-    <w:lsdException w:name="Light Grid Accent 3" w:semiHidden="0" w:uiPriority="62" w:unhideWhenUsed="0"/>
-    <w:lsdException w:name="Medium Shading 1 Accent 3" w:semiHidden="0" w:uiPriority="63" w:unhideWhenUsed="0"/>
-    <w:lsdException w:name="Medium Shading 2 Accent 3" w:semiHidden="0" w:uiPriority="64" w:unhideWhenUsed="0"/>
-    <w:lsdException w:name="Medium List 1 Accent 3" w:semiHidden="0" w:uiPriority="65" w:unhideWhenUsed="0"/>
-    <w:lsdException w:name="Medium List 2 Accent 3" w:semiHidden="0" w:uiPriority="66" w:unhideWhenUsed="0"/>
-    <w:lsdException w:name="Medium Grid 1 Accent 3" w:semiHidden="0" w:uiPriority="67" w:unhideWhenUsed="0"/>
-    <w:lsdException w:name="Medium Grid 2 Accent 3" w:semiHidden="0" w:uiPriority="68" w:unhideWhenUsed="0"/>
-    <w:lsdException w:name="Medium Grid 3 Accent 3" w:semiHidden="0" w:uiPriority="69" w:unhideWhenUsed="0"/>
-    <w:lsdException w:name="Dark List Accent 3" w:semiHidden="0" w:uiPriority="70" w:unhideWhenUsed="0"/>
-    <w:lsdException w:name="Colorful Shading Accent 3" w:semiHidden="0" w:uiPriority="71" w:unhideWhenUsed="0"/>
-    <w:lsdException w:name="Colorful List Accent 3" w:semiHidden="0" w:uiPriority="72" w:unhideWhenUsed="0"/>
-    <w:lsdException w:name="Colorful Grid Accent 3" w:semiHidden="0" w:uiPriority="73" w:unhideWhenUsed="0"/>
-    <w:lsdException w:name="Light Shading Accent 4" w:semiHidden="0" w:uiPriority="60" w:unhideWhenUsed="0"/>
-    <w:lsdException w:name="Light List Accent 4" w:semiHidden="0" w:uiPriority="61" w:unhideWhenUsed="0"/>
-    <w:lsdException w:name="Light Grid Accent 4" w:semiHidden="0" w:uiPriority="62" w:unhideWhenUsed="0"/>
-    <w:lsdException w:name="Medium Shading 1 Accent 4" w:semiHidden="0" w:uiPriority="63" w:unhideWhenUsed="0"/>
-    <w:lsdException w:name="Medium Shading 2 Accent 4" w:semiHidden="0" w:uiPriority="64" w:unhideWhenUsed="0"/>
-    <w:lsdException w:name="Medium List 1 Accent 4" w:semiHidden="0" w:uiPriority="65" w:unhideWhenUsed="0"/>
-    <w:lsdException w:name="Medium List 2 Accent 4" w:semiHidden="0" w:uiPriority="66" w:unhideWhenUsed="0"/>
-    <w:lsdException w:name="Medium Grid 1 Accent 4" w:semiHidden="0" w:uiPriority="67" w:unhideWhenUsed="0"/>
-    <w:lsdException w:name="Medium Grid 2 Accent 4" w:semiHidden="0" w:uiPriority="68" w:unhideWhenUsed="0"/>
-    <w:lsdException w:name="Medium Grid 3 Accent 4" w:semiHidden="0" w:uiPriority="69" w:unhideWhenUsed="0"/>
-    <w:lsdException w:name="Dark List Accent 4" w:semiHidden="0" w:uiPriority="70" w:unhideWhenUsed="0"/>
-    <w:lsdException w:name="Colorful Shading Accent 4" w:semiHidden="0" w:uiPriority="71" w:unhideWhenUsed="0"/>
-    <w:lsdException w:name="Colorful List Accent 4" w:semiHidden="0" w:uiPriority="72" w:unhideWhenUsed="0"/>
-    <w:lsdException w:name="Colorful Grid Accent 4" w:semiHidden="0" w:uiPriority="73" w:unhideWhenUsed="0"/>
-    <w:lsdException w:name="Light Shading Accent 5" w:semiHidden="0" w:uiPriority="60" w:unhideWhenUsed="0"/>
-    <w:lsdException w:name="Light List Accent 5" w:semiHidden="0" w:uiPriority="61" w:unhideWhenUsed="0"/>
-    <w:lsdException w:name="Light Grid Accent 5" w:semiHidden="0" w:uiPriority="62" w:unhideWhenUsed="0"/>
-    <w:lsdException w:name="Medium Shading 1 Accent 5" w:semiHidden="0" w:uiPriority="63" w:unhideWhenUsed="0"/>
-    <w:lsdException w:name="Medium Shading 2 Accent 5" w:semiHidden="0" w:uiPriority="64" w:unhideWhenUsed="0"/>
-    <w:lsdException w:name="Medium List 1 Accent 5" w:semiHidden="0" w:uiPriority="65" w:unhideWhenUsed="0"/>
-    <w:lsdException w:name="Medium List 2 Accent 5" w:semiHidden="0" w:uiPriority="66" w:unhideWhenUsed="0"/>
-    <w:lsdException w:name="Medium Grid 1 Accent 5" w:semiHidden="0" w:uiPriority="67" w:unhideWhenUsed="0"/>
-    <w:lsdException w:name="Medium Grid 2 Accent 5" w:semiHidden="0" w:uiPriority="68" w:unhideWhenUsed="0"/>
-    <w:lsdException w:name="Medium Grid 3 Accent 5" w:semiHidden="0" w:uiPriority="69" w:unhideWhenUsed="0"/>
-    <w:lsdException w:name="Dark List Accent 5" w:semiHidden="0" w:uiPriority="70" w:unhideWhenUsed="0"/>
-    <w:lsdException w:name="Colorful Shading Accent 5" w:semiHidden="0" w:uiPriority="71" w:unhideWhenUsed="0"/>
-    <w:lsdException w:name="Colorful List Accent 5" w:semiHidden="0" w:uiPriority="72" w:unhideWhenUsed="0"/>
-    <w:lsdException w:name="Colorful Grid Accent 5" w:semiHidden="0" w:uiPriority="73" w:unhideWhenUsed="0"/>
-    <w:lsdException w:name="Light Shading Accent 6" w:semiHidden="0" w:uiPriority="60" w:unhideWhenUsed="0"/>
-    <w:lsdException w:name="Light List Accent 6" w:semiHidden="0" w:uiPriority="61" w:unhideWhenUsed="0"/>
-    <w:lsdException w:name="Light Grid Accent 6" w:semiHidden="0" w:uiPriority="62" w:unhideWhenUsed="0"/>
-    <w:lsdException w:name="Medium Shading 1 Accent 6" w:semiHidden="0" w:uiPriority="63" w:unhideWhenUsed="0"/>
-    <w:lsdException w:name="Medium Shading 2 Accent 6" w:semiHidden="0" w:uiPriority="64" w:unhideWhenUsed="0"/>
-    <w:lsdException w:name="Medium List 1 Accent 6" w:semiHidden="0" w:uiPriority="65" w:unhideWhenUsed="0"/>
-    <w:lsdException w:name="Medium List 2 Accent 6" w:semiHidden="0" w:uiPriority="66" w:unhideWhenUsed="0"/>
-    <w:lsdException w:name="Medium Grid 1 Accent 6" w:semiHidden="0" w:uiPriority="67" w:unhideWhenUsed="0"/>
-    <w:lsdException w:name="Medium Grid 2 Accent 6" w:semiHidden="0" w:uiPriority="68" w:unhideWhenUsed="0"/>
-    <w:lsdException w:name="Medium Grid 3 Accent 6" w:semiHidden="0" w:uiPriority="69" w:unhideWhenUsed="0"/>
-    <w:lsdException w:name="Dark List Accent 6" w:semiHidden="0" w:uiPriority="70" w:unhideWhenUsed="0"/>
-    <w:lsdException w:name="Colorful Shading Accent 6" w:semiHidden="0" w:uiPriority="71" w:unhideWhenUsed="0"/>
-    <w:lsdException w:name="Colorful List Accent 6" w:semiHidden="0" w:uiPriority="72" w:unhideWhenUsed="0"/>
-    <w:lsdException w:name="Colorful Grid Accent 6" w:semiHidden="0" w:uiPriority="73" w:unhideWhenUsed="0"/>
-    <w:lsdException w:name="Subtle Emphasis" w:semiHidden="0" w:uiPriority="19" w:unhideWhenUsed="0" w:qFormat="1"/>
-    <w:lsdException w:name="Intense Emphasis" w:semiHidden="0" w:uiPriority="21" w:unhideWhenUsed="0" w:qFormat="1"/>
-    <w:lsdException w:name="Subtle Reference" w:semiHidden="0" w:uiPriority="31" w:unhideWhenUsed="0" w:qFormat="1"/>
-    <w:lsdException w:name="Intense Reference" w:semiHidden="0" w:uiPriority="32" w:unhideWhenUsed="0" w:qFormat="1"/>
-    <w:lsdException w:name="Book Title" w:semiHidden="0" w:uiPriority="33" w:unhideWhenUsed="0" w:qFormat="1"/>
-    <w:lsdException w:name="Bibliography" w:uiPriority="37"/>
-    <w:lsdException w:name="TOC Heading" w:uiPriority="39" w:qFormat="1"/>
-  </w:latentStyles>
-  <w:style w:type="paragraph" w:default="1" w:styleId="Normal">
-    <w:name w:val="Normal"/>
-    <w:qFormat/>
-    <w:rsid w:val="00371001"/>
-    <w:pPr>
-      <w:jc w:val="both"/>
-    </w:pPr>
-  </w:style>
-  <w:style w:type="paragraph" w:styleId="Titre1">
-    <w:name w:val="heading 1"/>
-    <w:basedOn w:val="Normal"/>
-    <w:next w:val="Normal"/>
-    <w:link w:val="Titre1Car"/>
-    <w:uiPriority w:val="9"/>
-    <w:qFormat/>
-    <w:rsid w:val="005B5998"/>
-    <w:pPr>
-      <w:keepNext/>
-      <w:keepLines/>
-      <w:numPr>
-        <w:numId w:val="1"/>
-      </w:numPr>
-      <w:pBdr>
-        <w:bottom w:val="single" w:sz="4" w:space="1" w:color="0F6FC6" w:themeColor="accent1"/>
-      </w:pBdr>
-      <w:spacing w:before="480" w:after="0"/>
-      <w:outlineLvl w:val="0"/>
-    </w:pPr>
-    <w:rPr>
-      <w:rFonts w:asciiTheme="majorHAnsi" w:eastAsiaTheme="majorEastAsia" w:hAnsiTheme="majorHAnsi" w:cstheme="majorBidi"/>
-      <w:b/>
-      <w:bCs/>
-      <w:color w:val="0B5294" w:themeColor="accent1" w:themeShade="BF"/>
-      <w:sz w:val="28"/>
-      <w:szCs w:val="28"/>
-    </w:rPr>
-  </w:style>
-  <w:style w:type="paragraph" w:styleId="Titre2">
-    <w:name w:val="heading 2"/>
-    <w:basedOn w:val="Normal"/>
-    <w:next w:val="Normal"/>
-    <w:link w:val="Titre2Car"/>
-    <w:uiPriority w:val="9"/>
-    <w:unhideWhenUsed/>
-    <w:qFormat/>
-    <w:rsid w:val="000922BB"/>
-    <w:pPr>
-      <w:keepNext/>
-      <w:keepLines/>
-      <w:numPr>
-        <w:ilvl w:val="1"/>
-        <w:numId w:val="1"/>
-      </w:numPr>
-      <w:spacing w:before="200" w:after="0"/>
-      <w:outlineLvl w:val="1"/>
-    </w:pPr>
-    <w:rPr>
-      <w:rFonts w:asciiTheme="majorHAnsi" w:eastAsiaTheme="majorEastAsia" w:hAnsiTheme="majorHAnsi" w:cstheme="majorBidi"/>
-      <w:b/>
-      <w:bCs/>
-      <w:color w:val="0F6FC6" w:themeColor="accent1"/>
-      <w:sz w:val="26"/>
-      <w:szCs w:val="26"/>
-    </w:rPr>
-  </w:style>
-  <w:style w:type="paragraph" w:styleId="Titre3">
-    <w:name w:val="heading 3"/>
-    <w:basedOn w:val="Normal"/>
-    <w:next w:val="Normal"/>
-    <w:link w:val="Titre3Car"/>
-    <w:uiPriority w:val="9"/>
-    <w:unhideWhenUsed/>
-    <w:qFormat/>
-    <w:rsid w:val="000922BB"/>
-    <w:pPr>
-      <w:keepNext/>
-      <w:keepLines/>
-      <w:numPr>
-        <w:ilvl w:val="2"/>
-        <w:numId w:val="1"/>
-      </w:numPr>
-      <w:spacing w:before="200" w:after="0"/>
-      <w:outlineLvl w:val="2"/>
-    </w:pPr>
-    <w:rPr>
-      <w:rFonts w:asciiTheme="majorHAnsi" w:eastAsiaTheme="majorEastAsia" w:hAnsiTheme="majorHAnsi" w:cstheme="majorBidi"/>
-      <w:b/>
-      <w:bCs/>
-      <w:color w:val="0F6FC6" w:themeColor="accent1"/>
-    </w:rPr>
-  </w:style>
-  <w:style w:type="paragraph" w:styleId="Titre4">
-    <w:name w:val="heading 4"/>
-    <w:basedOn w:val="Normal"/>
-    <w:next w:val="Normal"/>
-    <w:link w:val="Titre4Car"/>
-    <w:uiPriority w:val="9"/>
-    <w:unhideWhenUsed/>
-    <w:qFormat/>
-    <w:rsid w:val="000922BB"/>
-    <w:pPr>
-      <w:keepNext/>
-      <w:keepLines/>
-      <w:numPr>
-        <w:ilvl w:val="3"/>
-        <w:numId w:val="1"/>
-      </w:numPr>
-      <w:spacing w:before="200" w:after="0"/>
-      <w:outlineLvl w:val="3"/>
-    </w:pPr>
-    <w:rPr>
-      <w:rFonts w:asciiTheme="majorHAnsi" w:eastAsiaTheme="majorEastAsia" w:hAnsiTheme="majorHAnsi" w:cstheme="majorBidi"/>
-      <w:b/>
-      <w:bCs/>
-      <w:i/>
-      <w:iCs/>
-      <w:color w:val="0F6FC6" w:themeColor="accent1"/>
-    </w:rPr>
-  </w:style>
-  <w:style w:type="paragraph" w:styleId="Titre5">
-    <w:name w:val="heading 5"/>
-    <w:basedOn w:val="Normal"/>
-    <w:next w:val="Normal"/>
-    <w:link w:val="Titre5Car"/>
-    <w:uiPriority w:val="9"/>
-    <w:semiHidden/>
-    <w:unhideWhenUsed/>
-    <w:qFormat/>
-    <w:rsid w:val="000922BB"/>
-    <w:pPr>
-      <w:keepNext/>
-      <w:keepLines/>
-      <w:numPr>
-        <w:ilvl w:val="4"/>
-        <w:numId w:val="1"/>
-      </w:numPr>
-      <w:spacing w:before="200" w:after="0"/>
-      <w:outlineLvl w:val="4"/>
-    </w:pPr>
-    <w:rPr>
-      <w:rFonts w:asciiTheme="majorHAnsi" w:eastAsiaTheme="majorEastAsia" w:hAnsiTheme="majorHAnsi" w:cstheme="majorBidi"/>
-      <w:color w:val="073662" w:themeColor="accent1" w:themeShade="7F"/>
-    </w:rPr>
-  </w:style>
-  <w:style w:type="paragraph" w:styleId="Titre6">
-    <w:name w:val="heading 6"/>
-    <w:basedOn w:val="Normal"/>
-    <w:next w:val="Normal"/>
-    <w:link w:val="Titre6Car"/>
-    <w:uiPriority w:val="9"/>
-    <w:semiHidden/>
-    <w:unhideWhenUsed/>
-    <w:qFormat/>
-    <w:rsid w:val="000922BB"/>
-    <w:pPr>
-      <w:keepNext/>
-      <w:keepLines/>
-      <w:numPr>
-        <w:ilvl w:val="5"/>
-        <w:numId w:val="1"/>
-      </w:numPr>
-      <w:spacing w:before="200" w:after="0"/>
-      <w:outlineLvl w:val="5"/>
-    </w:pPr>
-    <w:rPr>
-      <w:rFonts w:asciiTheme="majorHAnsi" w:eastAsiaTheme="majorEastAsia" w:hAnsiTheme="majorHAnsi" w:cstheme="majorBidi"/>
-      <w:i/>
-      <w:iCs/>
-      <w:color w:val="073662" w:themeColor="accent1" w:themeShade="7F"/>
-    </w:rPr>
-  </w:style>
-  <w:style w:type="paragraph" w:styleId="Titre7">
-    <w:name w:val="heading 7"/>
-    <w:basedOn w:val="Normal"/>
-    <w:next w:val="Normal"/>
-    <w:link w:val="Titre7Car"/>
-    <w:uiPriority w:val="9"/>
-    <w:semiHidden/>
-    <w:unhideWhenUsed/>
-    <w:qFormat/>
-    <w:rsid w:val="000922BB"/>
-    <w:pPr>
-      <w:keepNext/>
-      <w:keepLines/>
-      <w:numPr>
-        <w:ilvl w:val="6"/>
-        <w:numId w:val="1"/>
-      </w:numPr>
-      <w:spacing w:before="200" w:after="0"/>
-      <w:outlineLvl w:val="6"/>
-    </w:pPr>
-    <w:rPr>
-      <w:rFonts w:asciiTheme="majorHAnsi" w:eastAsiaTheme="majorEastAsia" w:hAnsiTheme="majorHAnsi" w:cstheme="majorBidi"/>
-      <w:i/>
-      <w:iCs/>
-      <w:color w:val="404040" w:themeColor="text1" w:themeTint="BF"/>
-    </w:rPr>
-  </w:style>
-  <w:style w:type="paragraph" w:styleId="Titre8">
-    <w:name w:val="heading 8"/>
-    <w:basedOn w:val="Normal"/>
-    <w:next w:val="Normal"/>
-    <w:link w:val="Titre8Car"/>
-    <w:uiPriority w:val="9"/>
-    <w:semiHidden/>
-    <w:unhideWhenUsed/>
-    <w:qFormat/>
-    <w:rsid w:val="000922BB"/>
-    <w:pPr>
-      <w:keepNext/>
-      <w:keepLines/>
-      <w:numPr>
-        <w:ilvl w:val="7"/>
-        <w:numId w:val="1"/>
-      </w:numPr>
-      <w:spacing w:before="200" w:after="0"/>
-      <w:outlineLvl w:val="7"/>
-    </w:pPr>
-    <w:rPr>
-      <w:rFonts w:asciiTheme="majorHAnsi" w:eastAsiaTheme="majorEastAsia" w:hAnsiTheme="majorHAnsi" w:cstheme="majorBidi"/>
-      <w:color w:val="404040" w:themeColor="text1" w:themeTint="BF"/>
-      <w:sz w:val="20"/>
-      <w:szCs w:val="20"/>
-    </w:rPr>
-  </w:style>
-  <w:style w:type="paragraph" w:styleId="Titre9">
-    <w:name w:val="heading 9"/>
-    <w:basedOn w:val="Normal"/>
-    <w:next w:val="Normal"/>
-    <w:link w:val="Titre9Car"/>
-    <w:uiPriority w:val="9"/>
-    <w:semiHidden/>
-    <w:unhideWhenUsed/>
-    <w:qFormat/>
-    <w:rsid w:val="000922BB"/>
-    <w:pPr>
-      <w:keepNext/>
-      <w:keepLines/>
-      <w:numPr>
-        <w:ilvl w:val="8"/>
-        <w:numId w:val="1"/>
-      </w:numPr>
-      <w:spacing w:before="200" w:after="0"/>
-      <w:outlineLvl w:val="8"/>
-    </w:pPr>
-    <w:rPr>
-      <w:rFonts w:asciiTheme="majorHAnsi" w:eastAsiaTheme="majorEastAsia" w:hAnsiTheme="majorHAnsi" w:cstheme="majorBidi"/>
-      <w:i/>
-      <w:iCs/>
-      <w:color w:val="404040" w:themeColor="text1" w:themeTint="BF"/>
-      <w:sz w:val="20"/>
-      <w:szCs w:val="20"/>
-    </w:rPr>
-  </w:style>
-  <w:style w:type="character" w:default="1" w:styleId="Policepardfaut">
-    <w:name w:val="Default Paragraph Font"/>
-    <w:uiPriority w:val="1"/>
-    <w:semiHidden/>
-    <w:unhideWhenUsed/>
-  </w:style>
-  <w:style w:type="table" w:default="1" w:styleId="TableauNormal">
-    <w:name w:val="Normal Table"/>
-    <w:uiPriority w:val="99"/>
-    <w:semiHidden/>
-    <w:unhideWhenUsed/>
-    <w:tblPr>
-      <w:tblInd w:w="0" w:type="dxa"/>
-      <w:tblCellMar>
-        <w:top w:w="0" w:type="dxa"/>
-        <w:left w:w="108" w:type="dxa"/>
-        <w:bottom w:w="0" w:type="dxa"/>
-        <w:right w:w="108" w:type="dxa"/>
-      </w:tblCellMar>
-    </w:tblPr>
-  </w:style>
-  <w:style w:type="numbering" w:default="1" w:styleId="Aucuneliste">
-    <w:name w:val="No List"/>
-    <w:uiPriority w:val="99"/>
-    <w:semiHidden/>
-    <w:unhideWhenUsed/>
-  </w:style>
-  <w:style w:type="paragraph" w:styleId="Sansinterligne">
-    <w:name w:val="No Spacing"/>
-    <w:link w:val="SansinterligneCar"/>
-    <w:uiPriority w:val="1"/>
-    <w:qFormat/>
-    <w:rsid w:val="00805A81"/>
-    <w:pPr>
-      <w:spacing w:after="0" w:line="240" w:lineRule="auto"/>
-    </w:pPr>
-    <w:rPr>
-      <w:rFonts w:eastAsiaTheme="minorEastAsia"/>
-      <w:lang w:eastAsia="fr-CH"/>
-    </w:rPr>
-  </w:style>
-  <w:style w:type="character" w:customStyle="1" w:styleId="SansinterligneCar">
-    <w:name w:val="Sans interligne Car"/>
-    <w:basedOn w:val="Policepardfaut"/>
-    <w:link w:val="Sansinterligne"/>
-    <w:uiPriority w:val="1"/>
-    <w:rsid w:val="00805A81"/>
-    <w:rPr>
-      <w:rFonts w:eastAsiaTheme="minorEastAsia"/>
-      <w:lang w:eastAsia="fr-CH"/>
-    </w:rPr>
-  </w:style>
-  <w:style w:type="paragraph" w:styleId="Textedebulles">
-    <w:name w:val="Balloon Text"/>
-    <w:basedOn w:val="Normal"/>
-    <w:link w:val="TextedebullesCar"/>
-    <w:uiPriority w:val="99"/>
-    <w:semiHidden/>
-    <w:unhideWhenUsed/>
-    <w:rsid w:val="00805A81"/>
-    <w:pPr>
-      <w:spacing w:after="0" w:line="240" w:lineRule="auto"/>
-    </w:pPr>
-    <w:rPr>
-      <w:rFonts w:ascii="Tahoma" w:hAnsi="Tahoma" w:cs="Tahoma"/>
-      <w:sz w:val="16"/>
-      <w:szCs w:val="16"/>
-    </w:rPr>
-  </w:style>
-  <w:style w:type="character" w:customStyle="1" w:styleId="TextedebullesCar">
-    <w:name w:val="Texte de bulles Car"/>
-    <w:basedOn w:val="Policepardfaut"/>
-    <w:link w:val="Textedebulles"/>
-    <w:uiPriority w:val="99"/>
-    <w:semiHidden/>
-    <w:rsid w:val="00805A81"/>
-    <w:rPr>
-      <w:rFonts w:ascii="Tahoma" w:hAnsi="Tahoma" w:cs="Tahoma"/>
-      <w:sz w:val="16"/>
-      <w:szCs w:val="16"/>
-    </w:rPr>
-  </w:style>
-  <w:style w:type="character" w:customStyle="1" w:styleId="Titre1Car">
-    <w:name w:val="Titre 1 Car"/>
-    <w:basedOn w:val="Policepardfaut"/>
-    <w:link w:val="Titre1"/>
-    <w:uiPriority w:val="9"/>
-    <w:rsid w:val="005B5998"/>
-    <w:rPr>
-      <w:rFonts w:asciiTheme="majorHAnsi" w:eastAsiaTheme="majorEastAsia" w:hAnsiTheme="majorHAnsi" w:cstheme="majorBidi"/>
-      <w:b/>
-      <w:bCs/>
-      <w:color w:val="0B5294" w:themeColor="accent1" w:themeShade="BF"/>
-      <w:sz w:val="28"/>
-      <w:szCs w:val="28"/>
-    </w:rPr>
-  </w:style>
-  <w:style w:type="character" w:customStyle="1" w:styleId="Titre2Car">
-    <w:name w:val="Titre 2 Car"/>
-    <w:basedOn w:val="Policepardfaut"/>
-    <w:link w:val="Titre2"/>
-    <w:uiPriority w:val="9"/>
-    <w:rsid w:val="000922BB"/>
-    <w:rPr>
-      <w:rFonts w:asciiTheme="majorHAnsi" w:eastAsiaTheme="majorEastAsia" w:hAnsiTheme="majorHAnsi" w:cstheme="majorBidi"/>
-      <w:b/>
-      <w:bCs/>
-      <w:color w:val="0F6FC6" w:themeColor="accent1"/>
-      <w:sz w:val="26"/>
-      <w:szCs w:val="26"/>
-    </w:rPr>
-  </w:style>
-  <w:style w:type="character" w:customStyle="1" w:styleId="Titre3Car">
-    <w:name w:val="Titre 3 Car"/>
-    <w:basedOn w:val="Policepardfaut"/>
-    <w:link w:val="Titre3"/>
-    <w:uiPriority w:val="9"/>
-    <w:rsid w:val="000922BB"/>
-    <w:rPr>
-      <w:rFonts w:asciiTheme="majorHAnsi" w:eastAsiaTheme="majorEastAsia" w:hAnsiTheme="majorHAnsi" w:cstheme="majorBidi"/>
-      <w:b/>
-      <w:bCs/>
-      <w:color w:val="0F6FC6" w:themeColor="accent1"/>
-    </w:rPr>
-  </w:style>
-  <w:style w:type="character" w:customStyle="1" w:styleId="Titre4Car">
-    <w:name w:val="Titre 4 Car"/>
-    <w:basedOn w:val="Policepardfaut"/>
-    <w:link w:val="Titre4"/>
-    <w:uiPriority w:val="9"/>
-    <w:rsid w:val="000922BB"/>
-    <w:rPr>
-      <w:rFonts w:asciiTheme="majorHAnsi" w:eastAsiaTheme="majorEastAsia" w:hAnsiTheme="majorHAnsi" w:cstheme="majorBidi"/>
-      <w:b/>
-      <w:bCs/>
-      <w:i/>
-      <w:iCs/>
-      <w:color w:val="0F6FC6" w:themeColor="accent1"/>
-    </w:rPr>
-  </w:style>
-  <w:style w:type="character" w:customStyle="1" w:styleId="Titre5Car">
-    <w:name w:val="Titre 5 Car"/>
-    <w:basedOn w:val="Policepardfaut"/>
-    <w:link w:val="Titre5"/>
-    <w:uiPriority w:val="9"/>
-    <w:semiHidden/>
-    <w:rsid w:val="000922BB"/>
-    <w:rPr>
-      <w:rFonts w:asciiTheme="majorHAnsi" w:eastAsiaTheme="majorEastAsia" w:hAnsiTheme="majorHAnsi" w:cstheme="majorBidi"/>
-      <w:color w:val="073662" w:themeColor="accent1" w:themeShade="7F"/>
-    </w:rPr>
-  </w:style>
-  <w:style w:type="character" w:customStyle="1" w:styleId="Titre6Car">
-    <w:name w:val="Titre 6 Car"/>
-    <w:basedOn w:val="Policepardfaut"/>
-    <w:link w:val="Titre6"/>
-    <w:uiPriority w:val="9"/>
-    <w:semiHidden/>
-    <w:rsid w:val="000922BB"/>
-    <w:rPr>
-      <w:rFonts w:asciiTheme="majorHAnsi" w:eastAsiaTheme="majorEastAsia" w:hAnsiTheme="majorHAnsi" w:cstheme="majorBidi"/>
-      <w:i/>
-      <w:iCs/>
-      <w:color w:val="073662" w:themeColor="accent1" w:themeShade="7F"/>
-    </w:rPr>
-  </w:style>
-  <w:style w:type="character" w:customStyle="1" w:styleId="Titre7Car">
-    <w:name w:val="Titre 7 Car"/>
-    <w:basedOn w:val="Policepardfaut"/>
-    <w:link w:val="Titre7"/>
-    <w:uiPriority w:val="9"/>
-    <w:semiHidden/>
-    <w:rsid w:val="000922BB"/>
-    <w:rPr>
-      <w:rFonts w:asciiTheme="majorHAnsi" w:eastAsiaTheme="majorEastAsia" w:hAnsiTheme="majorHAnsi" w:cstheme="majorBidi"/>
-      <w:i/>
-      <w:iCs/>
-      <w:color w:val="404040" w:themeColor="text1" w:themeTint="BF"/>
-    </w:rPr>
-  </w:style>
-  <w:style w:type="character" w:customStyle="1" w:styleId="Titre8Car">
-    <w:name w:val="Titre 8 Car"/>
-    <w:basedOn w:val="Policepardfaut"/>
-    <w:link w:val="Titre8"/>
-    <w:uiPriority w:val="9"/>
-    <w:semiHidden/>
-    <w:rsid w:val="000922BB"/>
-    <w:rPr>
-      <w:rFonts w:asciiTheme="majorHAnsi" w:eastAsiaTheme="majorEastAsia" w:hAnsiTheme="majorHAnsi" w:cstheme="majorBidi"/>
-      <w:color w:val="404040" w:themeColor="text1" w:themeTint="BF"/>
-      <w:sz w:val="20"/>
-      <w:szCs w:val="20"/>
-    </w:rPr>
-  </w:style>
-  <w:style w:type="character" w:customStyle="1" w:styleId="Titre9Car">
-    <w:name w:val="Titre 9 Car"/>
-    <w:basedOn w:val="Policepardfaut"/>
-    <w:link w:val="Titre9"/>
-    <w:uiPriority w:val="9"/>
-    <w:semiHidden/>
-    <w:rsid w:val="000922BB"/>
-    <w:rPr>
-      <w:rFonts w:asciiTheme="majorHAnsi" w:eastAsiaTheme="majorEastAsia" w:hAnsiTheme="majorHAnsi" w:cstheme="majorBidi"/>
-      <w:i/>
-      <w:iCs/>
-      <w:color w:val="404040" w:themeColor="text1" w:themeTint="BF"/>
-      <w:sz w:val="20"/>
-      <w:szCs w:val="20"/>
-    </w:rPr>
-  </w:style>
-  <w:style w:type="paragraph" w:styleId="En-ttedetabledesmatires">
-    <w:name w:val="TOC Heading"/>
-    <w:basedOn w:val="Titre1"/>
-    <w:next w:val="Normal"/>
-    <w:uiPriority w:val="39"/>
-    <w:semiHidden/>
-    <w:unhideWhenUsed/>
-    <w:qFormat/>
-    <w:rsid w:val="003D6127"/>
-    <w:pPr>
-      <w:numPr>
-        <w:numId w:val="0"/>
-      </w:numPr>
-      <w:jc w:val="left"/>
-      <w:outlineLvl w:val="9"/>
-    </w:pPr>
-    <w:rPr>
-      <w:lang w:eastAsia="fr-CH"/>
-    </w:rPr>
-  </w:style>
-  <w:style w:type="paragraph" w:styleId="TM1">
-    <w:name w:val="toc 1"/>
-    <w:basedOn w:val="Normal"/>
-    <w:next w:val="Normal"/>
-    <w:autoRedefine/>
-    <w:uiPriority w:val="39"/>
-    <w:unhideWhenUsed/>
-    <w:rsid w:val="003D6127"/>
-    <w:pPr>
-      <w:spacing w:after="100"/>
-    </w:pPr>
-  </w:style>
-  <w:style w:type="paragraph" w:styleId="TM2">
-    <w:name w:val="toc 2"/>
-    <w:basedOn w:val="Normal"/>
-    <w:next w:val="Normal"/>
-    <w:autoRedefine/>
-    <w:uiPriority w:val="39"/>
-    <w:unhideWhenUsed/>
-    <w:rsid w:val="003D6127"/>
-    <w:pPr>
-      <w:spacing w:after="100"/>
-      <w:ind w:left="220"/>
-    </w:pPr>
-  </w:style>
-  <w:style w:type="character" w:styleId="Lienhypertexte">
-    <w:name w:val="Hyperlink"/>
-    <w:basedOn w:val="Policepardfaut"/>
-    <w:uiPriority w:val="99"/>
-    <w:unhideWhenUsed/>
-    <w:rsid w:val="003D6127"/>
-    <w:rPr>
-      <w:color w:val="F49100" w:themeColor="hyperlink"/>
-      <w:u w:val="single"/>
-    </w:rPr>
-  </w:style>
-  <w:style w:type="table" w:styleId="Grilledutableau">
-    <w:name w:val="Table Grid"/>
-    <w:basedOn w:val="TableauNormal"/>
-    <w:uiPriority w:val="59"/>
-    <w:rsid w:val="009F7B10"/>
-    <w:pPr>
-      <w:spacing w:after="0" w:line="240" w:lineRule="auto"/>
-    </w:pPr>
-    <w:tblPr>
-      <w:tblBorders>
-        <w:top w:val="single" w:sz="4" w:space="0" w:color="auto"/>
-        <w:left w:val="single" w:sz="4" w:space="0" w:color="auto"/>
-        <w:bottom w:val="single" w:sz="4" w:space="0" w:color="auto"/>
-        <w:right w:val="single" w:sz="4" w:space="0" w:color="auto"/>
-        <w:insideH w:val="single" w:sz="4" w:space="0" w:color="auto"/>
-        <w:insideV w:val="single" w:sz="4" w:space="0" w:color="auto"/>
-      </w:tblBorders>
-    </w:tblPr>
-  </w:style>
-  <w:style w:type="paragraph" w:styleId="Paragraphedeliste">
-    <w:name w:val="List Paragraph"/>
-    <w:basedOn w:val="Normal"/>
-    <w:uiPriority w:val="34"/>
-    <w:qFormat/>
-    <w:rsid w:val="00A039C5"/>
-    <w:pPr>
-      <w:ind w:left="720"/>
-      <w:contextualSpacing/>
-    </w:pPr>
-  </w:style>
-  <w:style w:type="paragraph" w:styleId="Lgende">
-    <w:name w:val="caption"/>
-    <w:basedOn w:val="Normal"/>
-    <w:next w:val="Normal"/>
-    <w:uiPriority w:val="35"/>
-    <w:unhideWhenUsed/>
-    <w:qFormat/>
-    <w:rsid w:val="00A039C5"/>
-    <w:pPr>
-      <w:spacing w:line="240" w:lineRule="auto"/>
-    </w:pPr>
-    <w:rPr>
-      <w:b/>
-      <w:bCs/>
-      <w:color w:val="0F6FC6" w:themeColor="accent1"/>
-      <w:sz w:val="18"/>
-      <w:szCs w:val="18"/>
-    </w:rPr>
-  </w:style>
-  <w:style w:type="paragraph" w:styleId="En-tte">
-    <w:name w:val="header"/>
-    <w:basedOn w:val="Normal"/>
-    <w:link w:val="En-tteCar"/>
-    <w:uiPriority w:val="99"/>
-    <w:unhideWhenUsed/>
-    <w:rsid w:val="00A37AEC"/>
-    <w:pPr>
-      <w:tabs>
-        <w:tab w:val="center" w:pos="4536"/>
-        <w:tab w:val="right" w:pos="9072"/>
-      </w:tabs>
-      <w:spacing w:after="0" w:line="240" w:lineRule="auto"/>
-    </w:pPr>
-  </w:style>
-  <w:style w:type="character" w:customStyle="1" w:styleId="En-tteCar">
-    <w:name w:val="En-tête Car"/>
-    <w:basedOn w:val="Policepardfaut"/>
-    <w:link w:val="En-tte"/>
-    <w:uiPriority w:val="99"/>
-    <w:rsid w:val="00A37AEC"/>
-  </w:style>
-  <w:style w:type="paragraph" w:styleId="Pieddepage">
-    <w:name w:val="footer"/>
-    <w:basedOn w:val="Normal"/>
-    <w:link w:val="PieddepageCar"/>
-    <w:uiPriority w:val="99"/>
-    <w:unhideWhenUsed/>
-    <w:rsid w:val="00A37AEC"/>
-    <w:pPr>
-      <w:tabs>
-        <w:tab w:val="center" w:pos="4536"/>
-        <w:tab w:val="right" w:pos="9072"/>
-      </w:tabs>
-      <w:spacing w:after="0" w:line="240" w:lineRule="auto"/>
-    </w:pPr>
-  </w:style>
-  <w:style w:type="character" w:customStyle="1" w:styleId="PieddepageCar">
-    <w:name w:val="Pied de page Car"/>
-    <w:basedOn w:val="Policepardfaut"/>
-    <w:link w:val="Pieddepage"/>
-    <w:uiPriority w:val="99"/>
-    <w:rsid w:val="00A37AEC"/>
-  </w:style>
-  <w:style w:type="character" w:styleId="Emphaseple">
-    <w:name w:val="Subtle Emphasis"/>
-    <w:basedOn w:val="Policepardfaut"/>
-    <w:uiPriority w:val="19"/>
-    <w:qFormat/>
-    <w:rsid w:val="007958D8"/>
-    <w:rPr>
-      <w:i/>
-      <w:iCs/>
-      <w:color w:val="808080" w:themeColor="text1" w:themeTint="7F"/>
-    </w:rPr>
-  </w:style>
-</w:styles>
-</file>
-
-<file path=word/stylesWithEffects.xml><?xml version="1.0" encoding="utf-8"?>
-<w:styles xmlns:wpc="http://schemas.microsoft.com/office/word/2010/wordprocessingCanvas" xmlns:mc="http://schemas.openxmlformats.org/markup-compatibility/2006" xmlns:o="urn:schemas-microsoft-com:office:office" xmlns:r="http://schemas.openxmlformats.org/officeDocument/2006/relationships" xmlns:m="http://schemas.openxmlformats.org/officeDocument/2006/math" xmlns:v="urn:schemas-microsoft-com:vml" xmlns:wp14="http://schemas.microsoft.com/office/word/2010/wordprocessingDrawing" xmlns:wp="http://schemas.openxmlformats.org/drawingml/2006/wordprocessingDrawing" xmlns:w10="urn:schemas-microsoft-com:office:word" xmlns:w="http://schemas.openxmlformats.org/wordprocessingml/2006/main" xmlns:w14="http://schemas.microsoft.com/office/word/2010/wordml" xmlns:wpg="http://schemas.microsoft.com/office/word/2010/wordprocessingGroup" xmlns:wpi="http://schemas.microsoft.com/office/word/2010/wordprocessingInk" xmlns:wne="http://schemas.microsoft.com/office/word/2006/wordml" xmlns:wps="http://schemas.microsoft.com/office/word/2010/wordprocessingShape" mc:Ignorable="w14 wp14">
-  <w:docDefaults>
-    <w:rPrDefault>
-      <w:rPr>
-        <w:rFonts w:asciiTheme="minorHAnsi" w:eastAsiaTheme="minorHAnsi" w:hAnsiTheme="minorHAnsi" w:cstheme="minorBidi"/>
-        <w:sz w:val="22"/>
-        <w:szCs w:val="22"/>
-        <w:lang w:val="fr-CH" w:eastAsia="en-US" w:bidi="ar-SA"/>
-      </w:rPr>
-    </w:rPrDefault>
-    <w:pPrDefault>
-      <w:pPr>
-        <w:spacing w:after="200" w:line="276" w:lineRule="auto"/>
-      </w:pPr>
-    </w:pPrDefault>
-  </w:docDefaults>
-  <w:latentStyles w:defLockedState="0" w:defUIPriority="99" w:defSemiHidden="1" w:defUnhideWhenUsed="1" w:defQFormat="0" w:count="267">
-    <w:lsdException w:name="Normal" w:semiHidden="0" w:uiPriority="0" w:unhideWhenUsed="0" w:qFormat="1"/>
-    <w:lsdException w:name="heading 1" w:semiHidden="0" w:uiPriority="9" w:unhideWhenUsed="0" w:qFormat="1"/>
-    <w:lsdException w:name="heading 2" w:uiPriority="9" w:qFormat="1"/>
-    <w:lsdException w:name="heading 3" w:uiPriority="9" w:qFormat="1"/>
-    <w:lsdException w:name="heading 4" w:uiPriority="9" w:qFormat="1"/>
-    <w:lsdException w:name="heading 5" w:uiPriority="9" w:qFormat="1"/>
-    <w:lsdException w:name="heading 6" w:uiPriority="9" w:qFormat="1"/>
-    <w:lsdException w:name="heading 7" w:uiPriority="9" w:qFormat="1"/>
-    <w:lsdException w:name="heading 8" w:uiPriority="9" w:qFormat="1"/>
-    <w:lsdException w:name="heading 9" w:uiPriority="9" w:qFormat="1"/>
-    <w:lsdException w:name="toc 1" w:uiPriority="39"/>
-    <w:lsdException w:name="toc 2" w:uiPriority="39"/>
-    <w:lsdException w:name="toc 3" w:uiPriority="39"/>
-    <w:lsdException w:name="toc 4" w:uiPriority="39"/>
-    <w:lsdException w:name="toc 5" w:uiPriority="39"/>
-    <w:lsdException w:name="toc 6" w:uiPriority="39"/>
-    <w:lsdException w:name="toc 7" w:uiPriority="39"/>
-    <w:lsdException w:name="toc 8" w:uiPriority="39"/>
-    <w:lsdException w:name="toc 9" w:uiPriority="39"/>
-    <w:lsdException w:name="caption" w:uiPriority="35" w:qFormat="1"/>
-    <w:lsdException w:name="Title" w:semiHidden="0" w:uiPriority="10" w:unhideWhenUsed="0" w:qFormat="1"/>
-    <w:lsdException w:name="Default Paragraph Font" w:uiPriority="1"/>
-    <w:lsdException w:name="Subtitle" w:semiHidden="0" w:uiPriority="11" w:unhideWhenUsed="0" w:qFormat="1"/>
-    <w:lsdException w:name="Strong" w:semiHidden="0" w:uiPriority="22" w:unhideWhenUsed="0" w:qFormat="1"/>
-    <w:lsdException w:name="Emphasis" w:semiHidden="0" w:uiPriority="20" w:unhideWhenUsed="0" w:qFormat="1"/>
-    <w:lsdException w:name="Table Grid" w:semiHidden="0" w:uiPriority="59" w:unhideWhenUsed="0"/>
-    <w:lsdException w:name="Placeholder Text" w:unhideWhenUsed="0"/>
-    <w:lsdException w:name="No Spacing" w:semiHidden="0" w:uiPriority="1" w:unhideWhenUsed="0" w:qFormat="1"/>
-    <w:lsdException w:name="Light Shading" w:semiHidden="0" w:uiPriority="60" w:unhideWhenUsed="0"/>
-    <w:lsdException w:name="Light List" w:semiHidden="0" w:uiPriority="61" w:unhideWhenUsed="0"/>
-    <w:lsdException w:name="Light Grid" w:semiHidden="0" w:uiPriority="62" w:unhideWhenUsed="0"/>
-    <w:lsdException w:name="Medium Shading 1" w:semiHidden="0" w:uiPriority="63" w:unhideWhenUsed="0"/>
-    <w:lsdException w:name="Medium Shading 2" w:semiHidden="0" w:uiPriority="64" w:unhideWhenUsed="0"/>
-    <w:lsdException w:name="Medium List 1" w:semiHidden="0" w:uiPriority="65" w:unhideWhenUsed="0"/>
-    <w:lsdException w:name="Medium List 2" w:semiHidden="0" w:uiPriority="66" w:unhideWhenUsed="0"/>
-    <w:lsdException w:name="Medium Grid 1" w:semiHidden="0" w:uiPriority="67" w:unhideWhenUsed="0"/>
-    <w:lsdException w:name="Medium Grid 2" w:semiHidden="0" w:uiPriority="68" w:unhideWhenUsed="0"/>
-    <w:lsdException w:name="Medium Grid 3" w:semiHidden="0" w:uiPriority="69" w:unhideWhenUsed="0"/>
-    <w:lsdException w:name="Dark List" w:semiHidden="0" w:uiPriority="70" w:unhideWhenUsed="0"/>
-    <w:lsdException w:name="Colorful Shading" w:semiHidden="0" w:uiPriority="71" w:unhideWhenUsed="0"/>
-    <w:lsdException w:name="Colorful List" w:semiHidden="0" w:uiPriority="72" w:unhideWhenUsed="0"/>
-    <w:lsdException w:name="Colorful Grid" w:semiHidden="0" w:uiPriority="73" w:unhideWhenUsed="0"/>
-    <w:lsdException w:name="Light Shading Accent 1" w:semiHidden="0" w:uiPriority="60" w:unhideWhenUsed="0"/>
-    <w:lsdException w:name="Light List Accent 1" w:semiHidden="0" w:uiPriority="61" w:unhideWhenUsed="0"/>
-    <w:lsdException w:name="Light Grid Accent 1" w:semiHidden="0" w:uiPriority="62" w:unhideWhenUsed="0"/>
-    <w:lsdException w:name="Medium Shading 1 Accent 1" w:semiHidden="0" w:uiPriority="63" w:unhideWhenUsed="0"/>
-    <w:lsdException w:name="Medium Shading 2 Accent 1" w:semiHidden="0" w:uiPriority="64" w:unhideWhenUsed="0"/>
-    <w:lsdException w:name="Medium List 1 Accent 1" w:semiHidden="0" w:uiPriority="65" w:unhideWhenUsed="0"/>
-    <w:lsdException w:name="Revision" w:unhideWhenUsed="0"/>
-    <w:lsdException w:name="List Paragraph" w:semiHidden="0" w:uiPriority="34" w:unhideWhenUsed="0" w:qFormat="1"/>
-    <w:lsdException w:name="Quote" w:semiHidden="0" w:uiPriority="29" w:unhideWhenUsed="0" w:qFormat="1"/>
-    <w:lsdException w:name="Intense Quote" w:semiHidden="0" w:uiPriority="30" w:unhideWhenUsed="0" w:qFormat="1"/>
-    <w:lsdException w:name="Medium List 2 Accent 1" w:semiHidden="0" w:uiPriority="66" w:unhideWhenUsed="0"/>
-    <w:lsdException w:name="Medium Grid 1 Accent 1" w:semiHidden="0" w:uiPriority="67" w:unhideWhenUsed="0"/>
-    <w:lsdException w:name="Medium Grid 2 Accent 1" w:semiHidden="0" w:uiPriority="68" w:unhideWhenUsed="0"/>
-    <w:lsdException w:name="Medium Grid 3 Accent 1" w:semiHidden="0" w:uiPriority="69" w:unhideWhenUsed="0"/>
-    <w:lsdException w:name="Dark List Accent 1" w:semiHidden="0" w:uiPriority="70" w:unhideWhenUsed="0"/>
-    <w:lsdException w:name="Colorful Shading Accent 1" w:semiHidden="0" w:uiPriority="71" w:unhideWhenUsed="0"/>
-    <w:lsdException w:name="Colorful List Accent 1" w:semiHidden="0" w:uiPriority="72" w:unhideWhenUsed="0"/>
-    <w:lsdException w:name="Colorful Grid Accent 1" w:semiHidden="0" w:uiPriority="73" w:unhideWhenUsed="0"/>
-    <w:lsdException w:name="Light Shading Accent 2" w:semiHidden="0" w:uiPriority="60" w:unhideWhenUsed="0"/>
-    <w:lsdException w:name="Light List Accent 2" w:semiHidden="0" w:uiPriority="61" w:unhideWhenUsed="0"/>
-    <w:lsdException w:name="Light Grid Accent 2" w:semiHidden="0" w:uiPriority="62" w:unhideWhenUsed="0"/>
-    <w:lsdException w:name="Medium Shading 1 Accent 2" w:semiHidden="0" w:uiPriority="63" w:unhideWhenUsed="0"/>
-    <w:lsdException w:name="Medium Shading 2 Accent 2" w:semiHidden="0" w:uiPriority="64" w:unhideWhenUsed="0"/>
-    <w:lsdException w:name="Medium List 1 Accent 2" w:semiHidden="0" w:uiPriority="65" w:unhideWhenUsed="0"/>
-    <w:lsdException w:name="Medium List 2 Accent 2" w:semiHidden="0" w:uiPriority="66" w:unhideWhenUsed="0"/>
-    <w:lsdException w:name="Medium Grid 1 Accent 2" w:semiHidden="0" w:uiPriority="67" w:unhideWhenUsed="0"/>
-    <w:lsdException w:name="Medium Grid 2 Accent 2" w:semiHidden="0" w:uiPriority="68" w:unhideWhenUsed="0"/>
-    <w:lsdException w:name="Medium Grid 3 Accent 2" w:semiHidden="0" w:uiPriority="69" w:unhideWhenUsed="0"/>
-    <w:lsdException w:name="Dark List Accent 2" w:semiHidden="0" w:uiPriority="70" w:unhideWhenUsed="0"/>
-    <w:lsdException w:name="Colorful Shading Accent 2" w:semiHidden="0" w:uiPriority="71" w:unhideWhenUsed="0"/>
-    <w:lsdException w:name="Colorful List Accent 2" w:semiHidden="0" w:uiPriority="72" w:unhideWhenUsed="0"/>
-    <w:lsdException w:name="Colorful Grid Accent 2" w:semiHidden="0" w:uiPriority="73" w:unhideWhenUsed="0"/>
-    <w:lsdException w:name="Light Shading Accent 3" w:semiHidden="0" w:uiPriority="60" w:unhideWhenUsed="0"/>
-    <w:lsdException w:name="Light List Accent 3" w:semiHidden="0" w:uiPriority="61" w:unhideWhenUsed="0"/>
-    <w:lsdException w:name="Light Grid Accent 3" w:semiHidden="0" w:uiPriority="62" w:unhideWhenUsed="0"/>
-    <w:lsdException w:name="Medium Shading 1 Accent 3" w:semiHidden="0" w:uiPriority="63" w:unhideWhenUsed="0"/>
-    <w:lsdException w:name="Medium Shading 2 Accent 3" w:semiHidden="0" w:uiPriority="64" w:unhideWhenUsed="0"/>
-    <w:lsdException w:name="Medium List 1 Accent 3" w:semiHidden="0" w:uiPriority="65" w:unhideWhenUsed="0"/>
-    <w:lsdException w:name="Medium List 2 Accent 3" w:semiHidden="0" w:uiPriority="66" w:unhideWhenUsed="0"/>
-    <w:lsdException w:name="Medium Grid 1 Accent 3" w:semiHidden="0" w:uiPriority="67" w:unhideWhenUsed="0"/>
-    <w:lsdException w:name="Medium Grid 2 Accent 3" w:semiHidden="0" w:uiPriority="68" w:unhideWhenUsed="0"/>
-    <w:lsdException w:name="Medium Grid 3 Accent 3" w:semiHidden="0" w:uiPriority="69" w:unhideWhenUsed="0"/>
-    <w:lsdException w:name="Dark List Accent 3" w:semiHidden="0" w:uiPriority="70" w:unhideWhenUsed="0"/>
-    <w:lsdException w:name="Colorful Shading Accent 3" w:semiHidden="0" w:uiPriority="71" w:unhideWhenUsed="0"/>
-    <w:lsdException w:name="Colorful List Accent 3" w:semiHidden="0" w:uiPriority="72" w:unhideWhenUsed="0"/>
-    <w:lsdException w:name="Colorful Grid Accent 3" w:semiHidden="0" w:uiPriority="73" w:unhideWhenUsed="0"/>
-    <w:lsdException w:name="Light Shading Accent 4" w:semiHidden="0" w:uiPriority="60" w:unhideWhenUsed="0"/>
-    <w:lsdException w:name="Light List Accent 4" w:semiHidden="0" w:uiPriority="61" w:unhideWhenUsed="0"/>
-    <w:lsdException w:name="Light Grid Accent 4" w:semiHidden="0" w:uiPriority="62" w:unhideWhenUsed="0"/>
-    <w:lsdException w:name="Medium Shading 1 Accent 4" w:semiHidden="0" w:uiPriority="63" w:unhideWhenUsed="0"/>
-    <w:lsdException w:name="Medium Shading 2 Accent 4" w:semiHidden="0" w:uiPriority="64" w:unhideWhenUsed="0"/>
-    <w:lsdException w:name="Medium List 1 Accent 4" w:semiHidden="0" w:uiPriority="65" w:unhideWhenUsed="0"/>
-    <w:lsdException w:name="Medium List 2 Accent 4" w:semiHidden="0" w:uiPriority="66" w:unhideWhenUsed="0"/>
-    <w:lsdException w:name="Medium Grid 1 Accent 4" w:semiHidden="0" w:uiPriority="67" w:unhideWhenUsed="0"/>
-    <w:lsdException w:name="Medium Grid 2 Accent 4" w:semiHidden="0" w:uiPriority="68" w:unhideWhenUsed="0"/>
-    <w:lsdException w:name="Medium Grid 3 Accent 4" w:semiHidden="0" w:uiPriority="69" w:unhideWhenUsed="0"/>
-    <w:lsdException w:name="Dark List Accent 4" w:semiHidden="0" w:uiPriority="70" w:unhideWhenUsed="0"/>
-    <w:lsdException w:name="Colorful Shading Accent 4" w:semiHidden="0" w:uiPriority="71" w:unhideWhenUsed="0"/>
-    <w:lsdException w:name="Colorful List Accent 4" w:semiHidden="0" w:uiPriority="72" w:unhideWhenUsed="0"/>
-    <w:lsdException w:name="Colorful Grid Accent 4" w:semiHidden="0" w:uiPriority="73" w:unhideWhenUsed="0"/>
-    <w:lsdException w:name="Light Shading Accent 5" w:semiHidden="0" w:uiPriority="60" w:unhideWhenUsed="0"/>
-    <w:lsdException w:name="Light List Accent 5" w:semiHidden="0" w:uiPriority="61" w:unhideWhenUsed="0"/>
-    <w:lsdException w:name="Light Grid Accent 5" w:semiHidden="0" w:uiPriority="62" w:unhideWhenUsed="0"/>
-    <w:lsdException w:name="Medium Shading 1 Accent 5" w:semiHidden="0" w:uiPriority="63" w:unhideWhenUsed="0"/>
-    <w:lsdException w:name="Medium Shading 2 Accent 5" w:semiHidden="0" w:uiPriority="64" w:unhideWhenUsed="0"/>
-    <w:lsdException w:name="Medium List 1 Accent 5" w:semiHidden="0" w:uiPriority="65" w:unhideWhenUsed="0"/>
-    <w:lsdException w:name="Medium List 2 Accent 5" w:semiHidden="0" w:uiPriority="66" w:unhideWhenUsed="0"/>
-    <w:lsdException w:name="Medium Grid 1 Accent 5" w:semiHidden="0" w:uiPriority="67" w:unhideWhenUsed="0"/>
-    <w:lsdException w:name="Medium Grid 2 Accent 5" w:semiHidden="0" w:uiPriority="68" w:unhideWhenUsed="0"/>
-    <w:lsdException w:name="Medium Grid 3 Accent 5" w:semiHidden="0" w:uiPriority="69" w:unhideWhenUsed="0"/>
-    <w:lsdException w:name="Dark List Accent 5" w:semiHidden="0" w:uiPriority="70" w:unhideWhenUsed="0"/>
-    <w:lsdException w:name="Colorful Shading Accent 5" w:semiHidden="0" w:uiPriority="71" w:unhideWhenUsed="0"/>
-    <w:lsdException w:name="Colorful List Accent 5" w:semiHidden="0" w:uiPriority="72" w:unhideWhenUsed="0"/>
-    <w:lsdException w:name="Colorful Grid Accent 5" w:semiHidden="0" w:uiPriority="73" w:unhideWhenUsed="0"/>
-    <w:lsdException w:name="Light Shading Accent 6" w:semiHidden="0" w:uiPriority="60" w:unhideWhenUsed="0"/>
-    <w:lsdException w:name="Light List Accent 6" w:semiHidden="0" w:uiPriority="61" w:unhideWhenUsed="0"/>
-    <w:lsdException w:name="Light Grid Accent 6" w:semiHidden="0" w:uiPriority="62" w:unhideWhenUsed="0"/>
-    <w:lsdException w:name="Medium Shading 1 Accent 6" w:semiHidden="0" w:uiPriority="63" w:unhideWhenUsed="0"/>
-    <w:lsdException w:name="Medium Shading 2 Accent 6" w:semiHidden="0" w:uiPriority="64" w:unhideWhenUsed="0"/>
-    <w:lsdException w:name="Medium List 1 Accent 6" w:semiHidden="0" w:uiPriority="65" w:unhideWhenUsed="0"/>
-    <w:lsdException w:name="Medium List 2 Accent 6" w:semiHidden="0" w:uiPriority="66" w:unhideWhenUsed="0"/>
-    <w:lsdException w:name="Medium Grid 1 Accent 6" w:semiHidden="0" w:uiPriority="67" w:unhideWhenUsed="0"/>
-    <w:lsdException w:name="Medium Grid 2 Accent 6" w:semiHidden="0" w:uiPriority="68" w:unhideWhenUsed="0"/>
-    <w:lsdException w:name="Medium Grid 3 Accent 6" w:semiHidden="0" w:uiPriority="69" w:unhideWhenUsed="0"/>
-    <w:lsdException w:name="Dark List Accent 6" w:semiHidden="0" w:uiPriority="70" w:unhideWhenUsed="0"/>
-    <w:lsdException w:name="Colorful Shading Accent 6" w:semiHidden="0" w:uiPriority="71" w:unhideWhenUsed="0"/>
-    <w:lsdException w:name="Colorful List Accent 6" w:semiHidden="0" w:uiPriority="72" w:unhideWhenUsed="0"/>
-    <w:lsdException w:name="Colorful Grid Accent 6" w:semiHidden="0" w:uiPriority="73" w:unhideWhenUsed="0"/>
-    <w:lsdException w:name="Subtle Emphasis" w:semiHidden="0" w:uiPriority="19" w:unhideWhenUsed="0" w:qFormat="1"/>
-    <w:lsdException w:name="Intense Emphasis" w:semiHidden="0" w:uiPriority="21" w:unhideWhenUsed="0" w:qFormat="1"/>
-    <w:lsdException w:name="Subtle Reference" w:semiHidden="0" w:uiPriority="31" w:unhideWhenUsed="0" w:qFormat="1"/>
-    <w:lsdException w:name="Intense Reference" w:semiHidden="0" w:uiPriority="32" w:unhideWhenUsed="0" w:qFormat="1"/>
-    <w:lsdException w:name="Book Title" w:semiHidden="0" w:uiPriority="33" w:unhideWhenUsed="0" w:qFormat="1"/>
-    <w:lsdException w:name="Bibliography" w:uiPriority="37"/>
-    <w:lsdException w:name="TOC Heading" w:uiPriority="39" w:qFormat="1"/>
+  <w:latentStyles w:defLockedState="0" w:defUIPriority="99" w:defSemiHidden="0" w:defUnhideWhenUsed="0" w:defQFormat="0" w:count="375">
+    <w:lsdException w:name="Normal" w:uiPriority="0" w:qFormat="1"/>
+    <w:lsdException w:name="heading 1" w:uiPriority="9" w:qFormat="1"/>
+    <w:lsdException w:name="heading 2" w:semiHidden="1" w:uiPriority="9" w:unhideWhenUsed="1" w:qFormat="1"/>
+    <w:lsdException w:name="heading 3" w:semiHidden="1" w:uiPriority="9" w:unhideWhenUsed="1" w:qFormat="1"/>
+    <w:lsdException w:name="heading 4" w:semiHidden="1" w:uiPriority="9" w:unhideWhenUsed="1" w:qFormat="1"/>
+    <w:lsdException w:name="heading 5" w:semiHidden="1" w:uiPriority="9" w:unhideWhenUsed="1" w:qFormat="1"/>
+    <w:lsdException w:name="heading 6" w:semiHidden="1" w:uiPriority="9" w:unhideWhenUsed="1" w:qFormat="1"/>
+    <w:lsdException w:name="heading 7" w:semiHidden="1" w:uiPriority="9" w:unhideWhenUsed="1" w:qFormat="1"/>
+    <w:lsdException w:name="heading 8" w:semiHidden="1" w:uiPriority="9" w:unhideWhenUsed="1" w:qFormat="1"/>
+    <w:lsdException w:name="heading 9" w:semiHidden="1" w:uiPriority="9" w:unhideWhenUsed="1" w:qFormat="1"/>
+    <w:lsdException w:name="index 1" w:semiHidden="1" w:unhideWhenUsed="1"/>
+    <w:lsdException w:name="index 2" w:semiHidden="1" w:unhideWhenUsed="1"/>
+    <w:lsdException w:name="index 3" w:semiHidden="1" w:unhideWhenUsed="1"/>
+    <w:lsdException w:name="index 4" w:semiHidden="1" w:unhideWhenUsed="1"/>
+    <w:lsdException w:name="index 5" w:semiHidden="1" w:unhideWhenUsed="1"/>
+    <w:lsdException w:name="index 6" w:semiHidden="1" w:unhideWhenUsed="1"/>
+    <w:lsdException w:name="index 7" w:semiHidden="1" w:unhideWhenUsed="1"/>
+    <w:lsdException w:name="index 8" w:semiHidden="1" w:unhideWhenUsed="1"/>
+    <w:lsdException w:name="index 9" w:semiHidden="1" w:unhideWhenUsed="1"/>
+    <w:lsdException w:name="toc 1" w:semiHidden="1" w:uiPriority="39" w:unhideWhenUsed="1"/>
+    <w:lsdException w:name="toc 2" w:semiHidden="1" w:uiPriority="39" w:unhideWhenUsed="1"/>
+    <w:lsdException w:name="toc 3" w:semiHidden="1" w:uiPriority="39" w:unhideWhenUsed="1"/>
+    <w:lsdException w:name="toc 4" w:semiHidden="1" w:uiPriority="39" w:unhideWhenUsed="1"/>
+    <w:lsdException w:name="toc 5" w:semiHidden="1" w:uiPriority="39" w:unhideWhenUsed="1"/>
+    <w:lsdException w:name="toc 6" w:semiHidden="1" w:uiPriority="39" w:unhideWhenUsed="1"/>
+    <w:lsdException w:name="toc 7" w:semiHidden="1" w:uiPriority="39" w:unhideWhenUsed="1"/>
+    <w:lsdException w:name="toc 8" w:semiHidden="1" w:uiPriority="39" w:unhideWhenUsed="1"/>
+    <w:lsdException w:name="toc 9" w:semiHidden="1" w:uiPriority="39" w:unhideWhenUsed="1"/>
+    <w:lsdException w:name="Normal Indent" w:semiHidden="1" w:unhideWhenUsed="1"/>
+    <w:lsdException w:name="footnote text" w:semiHidden="1" w:unhideWhenUsed="1"/>
+    <w:lsdException w:name="annotation text" w:semiHidden="1" w:unhideWhenUsed="1"/>
+    <w:lsdException w:name="header" w:semiHidden="1" w:unhideWhenUsed="1"/>
+    <w:lsdException w:name="footer" w:semiHidden="1" w:unhideWhenUsed="1"/>
+    <w:lsdException w:name="index heading" w:semiHidden="1" w:unhideWhenUsed="1"/>
+    <w:lsdException w:name="caption" w:semiHidden="1" w:uiPriority="35" w:unhideWhenUsed="1" w:qFormat="1"/>
+    <w:lsdException w:name="table of figures" w:semiHidden="1" w:unhideWhenUsed="1"/>
+    <w:lsdException w:name="envelope address" w:semiHidden="1" w:unhideWhenUsed="1"/>
+    <w:lsdException w:name="envelope return" w:semiHidden="1" w:unhideWhenUsed="1"/>
+    <w:lsdException w:name="footnote reference" w:semiHidden="1" w:unhideWhenUsed="1"/>
+    <w:lsdException w:name="annotation reference" w:semiHidden="1" w:unhideWhenUsed="1"/>
+    <w:lsdException w:name="line number" w:semiHidden="1" w:unhideWhenUsed="1"/>
+    <w:lsdException w:name="page number" w:semiHidden="1" w:unhideWhenUsed="1"/>
+    <w:lsdException w:name="endnote reference" w:semiHidden="1" w:unhideWhenUsed="1"/>
+    <w:lsdException w:name="endnote text" w:semiHidden="1" w:unhideWhenUsed="1"/>
+    <w:lsdException w:name="table of authorities" w:semiHidden="1" w:unhideWhenUsed="1"/>
+    <w:lsdException w:name="macro" w:semiHidden="1" w:unhideWhenUsed="1"/>
+    <w:lsdException w:name="toa heading" w:semiHidden="1" w:unhideWhenUsed="1"/>
+    <w:lsdException w:name="List" w:semiHidden="1" w:unhideWhenUsed="1"/>
+    <w:lsdException w:name="List Bullet" w:semiHidden="1" w:unhideWhenUsed="1"/>
+    <w:lsdException w:name="List Number" w:semiHidden="1" w:unhideWhenUsed="1"/>
+    <w:lsdException w:name="List 2" w:semiHidden="1" w:unhideWhenUsed="1"/>
+    <w:lsdException w:name="List 3" w:semiHidden="1" w:unhideWhenUsed="1"/>
+    <w:lsdException w:name="List 4" w:semiHidden="1" w:unhideWhenUsed="1"/>
+    <w:lsdException w:name="List 5" w:semiHidden="1" w:unhideWhenUsed="1"/>
+    <w:lsdException w:name="List Bullet 2" w:semiHidden="1" w:unhideWhenUsed="1"/>
+    <w:lsdException w:name="List Bullet 3" w:semiHidden="1" w:unhideWhenUsed="1"/>
+    <w:lsdException w:name="List Bullet 4" w:semiHidden="1" w:unhideWhenUsed="1"/>
+    <w:lsdException w:name="List Bullet 5" w:semiHidden="1" w:unhideWhenUsed="1"/>
+    <w:lsdException w:name="List Number 2" w:semiHidden="1" w:unhideWhenUsed="1"/>
+    <w:lsdException w:name="List Number 3" w:semiHidden="1" w:unhideWhenUsed="1"/>
+    <w:lsdException w:name="List Number 4" w:semiHidden="1" w:unhideWhenUsed="1"/>
+    <w:lsdException w:name="List Number 5" w:semiHidden="1" w:unhideWhenUsed="1"/>
+    <w:lsdException w:name="Title" w:uiPriority="10" w:qFormat="1"/>
+    <w:lsdException w:name="Closing" w:semiHidden="1" w:unhideWhenUsed="1"/>
+    <w:lsdException w:name="Signature" w:semiHidden="1" w:unhideWhenUsed="1"/>
+    <w:lsdException w:name="Default Paragraph Font" w:semiHidden="1" w:uiPriority="1" w:unhideWhenUsed="1"/>
+    <w:lsdException w:name="Body Text" w:semiHidden="1" w:unhideWhenUsed="1"/>
+    <w:lsdException w:name="Body Text Indent" w:semiHidden="1" w:unhideWhenUsed="1"/>
+    <w:lsdException w:name="List Continue" w:semiHidden="1" w:unhideWhenUsed="1"/>
+    <w:lsdException w:name="List Continue 2" w:semiHidden="1" w:unhideWhenUsed="1"/>
+    <w:lsdException w:name="List Continue 3" w:semiHidden="1" w:unhideWhenUsed="1"/>
+    <w:lsdException w:name="List Continue 4" w:semiHidden="1" w:unhideWhenUsed="1"/>
+    <w:lsdException w:name="List Continue 5" w:semiHidden="1" w:unhideWhenUsed="1"/>
+    <w:lsdException w:name="Message Header" w:semiHidden="1" w:unhideWhenUsed="1"/>
+    <w:lsdException w:name="Subtitle" w:uiPriority="11" w:qFormat="1"/>
+    <w:lsdException w:name="Salutation" w:semiHidden="1" w:unhideWhenUsed="1"/>
+    <w:lsdException w:name="Date" w:semiHidden="1" w:unhideWhenUsed="1"/>
+    <w:lsdException w:name="Body Text First Indent" w:semiHidden="1" w:unhideWhenUsed="1"/>
+    <w:lsdException w:name="Body Text First Indent 2" w:semiHidden="1" w:unhideWhenUsed="1"/>
+    <w:lsdException w:name="Note Heading" w:semiHidden="1" w:unhideWhenUsed="1"/>
+    <w:lsdException w:name="Body Text 2" w:semiHidden="1" w:unhideWhenUsed="1"/>
+    <w:lsdException w:name="Body Text 3" w:semiHidden="1" w:unhideWhenUsed="1"/>
+    <w:lsdException w:name="Body Text Indent 2" w:semiHidden="1" w:unhideWhenUsed="1"/>
+    <w:lsdException w:name="Body Text Indent 3" w:semiHidden="1" w:unhideWhenUsed="1"/>
+    <w:lsdException w:name="Block Text" w:semiHidden="1" w:unhideWhenUsed="1"/>
+    <w:lsdException w:name="Hyperlink" w:semiHidden="1" w:unhideWhenUsed="1"/>
+    <w:lsdException w:name="FollowedHyperlink" w:semiHidden="1" w:unhideWhenUsed="1"/>
+    <w:lsdException w:name="Strong" w:uiPriority="22" w:qFormat="1"/>
+    <w:lsdException w:name="Emphasis" w:uiPriority="20" w:qFormat="1"/>
+    <w:lsdException w:name="Document Map" w:semiHidden="1" w:unhideWhenUsed="1"/>
+    <w:lsdException w:name="Plain Text" w:semiHidden="1" w:unhideWhenUsed="1"/>
+    <w:lsdException w:name="E-mail Signature" w:semiHidden="1" w:unhideWhenUsed="1"/>
+    <w:lsdException w:name="HTML Top of Form" w:semiHidden="1" w:unhideWhenUsed="1"/>
+    <w:lsdException w:name="HTML Bottom of Form" w:semiHidden="1" w:unhideWhenUsed="1"/>
+    <w:lsdException w:name="Normal (Web)" w:semiHidden="1" w:unhideWhenUsed="1"/>
+    <w:lsdException w:name="HTML Acronym" w:semiHidden="1" w:unhideWhenUsed="1"/>
+    <w:lsdException w:name="HTML Address" w:semiHidden="1" w:unhideWhenUsed="1"/>
+    <w:lsdException w:name="HTML Cite" w:semiHidden="1" w:unhideWhenUsed="1"/>
+    <w:lsdException w:name="HTML Code" w:semiHidden="1" w:unhideWhenUsed="1"/>
+    <w:lsdException w:name="HTML Definition" w:semiHidden="1" w:unhideWhenUsed="1"/>
+    <w:lsdException w:name="HTML Keyboard" w:semiHidden="1" w:unhideWhenUsed="1"/>
+    <w:lsdException w:name="HTML Preformatted" w:semiHidden="1" w:unhideWhenUsed="1"/>
+    <w:lsdException w:name="HTML Sample" w:semiHidden="1" w:unhideWhenUsed="1"/>
+    <w:lsdException w:name="HTML Typewriter" w:semiHidden="1" w:unhideWhenUsed="1"/>
+    <w:lsdException w:name="HTML Variable" w:semiHidden="1" w:unhideWhenUsed="1"/>
+    <w:lsdException w:name="Normal Table" w:semiHidden="1" w:unhideWhenUsed="1"/>
+    <w:lsdException w:name="annotation subject" w:semiHidden="1" w:unhideWhenUsed="1"/>
+    <w:lsdException w:name="No List" w:semiHidden="1" w:unhideWhenUsed="1"/>
+    <w:lsdException w:name="Outline List 1" w:semiHidden="1" w:unhideWhenUsed="1"/>
+    <w:lsdException w:name="Outline List 2" w:semiHidden="1" w:unhideWhenUsed="1"/>
+    <w:lsdException w:name="Outline List 3" w:semiHidden="1" w:unhideWhenUsed="1"/>
+    <w:lsdException w:name="Table Simple 1" w:semiHidden="1" w:unhideWhenUsed="1"/>
+    <w:lsdException w:name="Table Simple 2" w:semiHidden="1" w:unhideWhenUsed="1"/>
+    <w:lsdException w:name="Table Simple 3" w:semiHidden="1" w:unhideWhenUsed="1"/>
+    <w:lsdException w:name="Table Classic 1" w:semiHidden="1" w:unhideWhenUsed="1"/>
+    <w:lsdException w:name="Table Classic 2" w:semiHidden="1" w:unhideWhenUsed="1"/>
+    <w:lsdException w:name="Table Classic 3" w:semiHidden="1" w:unhideWhenUsed="1"/>
+    <w:lsdException w:name="Table Classic 4" w:semiHidden="1" w:unhideWhenUsed="1"/>
+    <w:lsdException w:name="Table Colorful 1" w:semiHidden="1" w:unhideWhenUsed="1"/>
+    <w:lsdException w:name="Table Colorful 2" w:semiHidden="1" w:unhideWhenUsed="1"/>
+    <w:lsdException w:name="Table Colorful 3" w:semiHidden="1" w:unhideWhenUsed="1"/>
+    <w:lsdException w:name="Table Columns 1" w:semiHidden="1" w:unhideWhenUsed="1"/>
+    <w:lsdException w:name="Table Columns 2" w:semiHidden="1" w:unhideWhenUsed="1"/>
+    <w:lsdException w:name="Table Columns 3" w:semiHidden="1" w:unhideWhenUsed="1"/>
+    <w:lsdException w:name="Table Columns 4" w:semiHidden="1" w:unhideWhenUsed="1"/>
+    <w:lsdException w:name="Table Columns 5" w:semiHidden="1" w:unhideWhenUsed="1"/>
+    <w:lsdException w:name="Table Grid 1" w:semiHidden="1" w:unhideWhenUsed="1"/>
+    <w:lsdException w:name="Table Grid 2" w:semiHidden="1" w:unhideWhenUsed="1"/>
+    <w:lsdException w:name="Table Grid 3" w:semiHidden="1" w:unhideWhenUsed="1"/>
+    <w:lsdException w:name="Table Grid 4" w:semiHidden="1" w:unhideWhenUsed="1"/>
+    <w:lsdException w:name="Table Grid 5" w:semiHidden="1" w:unhideWhenUsed="1"/>
+    <w:lsdException w:name="Table Grid 6" w:semiHidden="1" w:unhideWhenUsed="1"/>
+    <w:lsdException w:name="Table Grid 7" w:semiHidden="1" w:unhideWhenUsed="1"/>
+    <w:lsdException w:name="Table Grid 8" w:semiHidden="1" w:unhideWhenUsed="1"/>
+    <w:lsdException w:name="Table List 1" w:semiHidden="1" w:unhideWhenUsed="1"/>
+    <w:lsdException w:name="Table List 2" w:semiHidden="1" w:unhideWhenUsed="1"/>
+    <w:lsdException w:name="Table List 3" w:semiHidden="1" w:unhideWhenUsed="1"/>
+    <w:lsdException w:name="Table List 4" w:semiHidden="1" w:unhideWhenUsed="1"/>
+    <w:lsdException w:name="Table List 5" w:semiHidden="1" w:unhideWhenUsed="1"/>
+    <w:lsdException w:name="Table List 6" w:semiHidden="1" w:unhideWhenUsed="1"/>
+    <w:lsdException w:name="Table List 7" w:semiHidden="1" w:unhideWhenUsed="1"/>
+    <w:lsdException w:name="Table List 8" w:semiHidden="1" w:unhideWhenUsed="1"/>
+    <w:lsdException w:name="Table 3D effects 1" w:semiHidden="1" w:unhideWhenUsed="1"/>
+    <w:lsdException w:name="Table 3D effects 2" w:semiHidden="1" w:unhideWhenUsed="1"/>
+    <w:lsdException w:name="Table 3D effects 3" w:semiHidden="1" w:unhideWhenUsed="1"/>
+    <w:lsdException w:name="Table Contemporary" w:semiHidden="1" w:unhideWhenUsed="1"/>
+    <w:lsdException w:name="Table Elegant" w:semiHidden="1" w:unhideWhenUsed="1"/>
+    <w:lsdException w:name="Table Professional" w:semiHidden="1" w:unhideWhenUsed="1"/>
+    <w:lsdException w:name="Table Subtle 1" w:semiHidden="1" w:unhideWhenUsed="1"/>
+    <w:lsdException w:name="Table Subtle 2" w:semiHidden="1" w:unhideWhenUsed="1"/>
+    <w:lsdException w:name="Table Web 1" w:semiHidden="1" w:unhideWhenUsed="1"/>
+    <w:lsdException w:name="Table Web 2" w:semiHidden="1" w:unhideWhenUsed="1"/>
+    <w:lsdException w:name="Table Web 3" w:semiHidden="1" w:unhideWhenUsed="1"/>
+    <w:lsdException w:name="Balloon Text" w:semiHidden="1" w:unhideWhenUsed="1"/>
+    <w:lsdException w:name="Table Grid" w:semiHidden="1" w:uiPriority="59" w:unhideWhenUsed="1"/>
+    <w:lsdException w:name="Table Theme" w:semiHidden="1" w:unhideWhenUsed="1"/>
+    <w:lsdException w:name="Placeholder Text" w:semiHidden="1"/>
+    <w:lsdException w:name="No Spacing" w:uiPriority="1" w:qFormat="1"/>
+    <w:lsdException w:name="Light Shading" w:uiPriority="60"/>
+    <w:lsdException w:name="Light List" w:uiPriority="61"/>
+    <w:lsdException w:name="Light Grid" w:uiPriority="62"/>
+    <w:lsdException w:name="Medium Shading 1" w:uiPriority="63"/>
+    <w:lsdException w:name="Medium Shading 2" w:uiPriority="64"/>
+    <w:lsdException w:name="Medium List 1" w:uiPriority="65"/>
+    <w:lsdException w:name="Medium List 2" w:uiPriority="66"/>
+    <w:lsdException w:name="Medium Grid 1" w:uiPriority="67"/>
+    <w:lsdException w:name="Medium Grid 2" w:uiPriority="68"/>
+    <w:lsdException w:name="Medium Grid 3" w:uiPriority="69"/>
+    <w:lsdException w:name="Dark List" w:uiPriority="70"/>
+    <w:lsdException w:name="Colorful Shading" w:uiPriority="71"/>
+    <w:lsdException w:name="Colorful List" w:uiPriority="72"/>
+    <w:lsdException w:name="Colorful Grid" w:uiPriority="73"/>
+    <w:lsdException w:name="Light Shading Accent 1" w:uiPriority="60"/>
+    <w:lsdException w:name="Light List Accent 1" w:uiPriority="61"/>
+    <w:lsdException w:name="Light Grid Accent 1" w:uiPriority="62"/>
+    <w:lsdException w:name="Medium Shading 1 Accent 1" w:uiPriority="63"/>
+    <w:lsdException w:name="Medium Shading 2 Accent 1" w:uiPriority="64"/>
+    <w:lsdException w:name="Medium List 1 Accent 1" w:uiPriority="65"/>
+    <w:lsdException w:name="Revision" w:semiHidden="1"/>
+    <w:lsdException w:name="List Paragraph" w:uiPriority="34" w:qFormat="1"/>
+    <w:lsdException w:name="Quote" w:uiPriority="29" w:qFormat="1"/>
+    <w:lsdException w:name="Intense Quote" w:uiPriority="30" w:qFormat="1"/>
+    <w:lsdException w:name="Medium List 2 Accent 1" w:uiPriority="66"/>
+    <w:lsdException w:name="Medium Grid 1 Accent 1" w:uiPriority="67"/>
+    <w:lsdException w:name="Medium Grid 2 Accent 1" w:uiPriority="68"/>
+    <w:lsdException w:name="Medium Grid 3 Accent 1" w:uiPriority="69"/>
+    <w:lsdException w:name="Dark List Accent 1" w:uiPriority="70"/>
+    <w:lsdException w:name="Colorful Shading Accent 1" w:uiPriority="71"/>
+    <w:lsdException w:name="Colorful List Accent 1" w:uiPriority="72"/>
+    <w:lsdException w:name="Colorful Grid Accent 1" w:uiPriority="73"/>
+    <w:lsdException w:name="Light Shading Accent 2" w:uiPriority="60"/>
+    <w:lsdException w:name="Light List Accent 2" w:uiPriority="61"/>
+    <w:lsdException w:name="Light Grid Accent 2" w:uiPriority="62"/>
+    <w:lsdException w:name="Medium Shading 1 Accent 2" w:uiPriority="63"/>
+    <w:lsdException w:name="Medium Shading 2 Accent 2" w:uiPriority="64"/>
+    <w:lsdException w:name="Medium List 1 Accent 2" w:uiPriority="65"/>
+    <w:lsdException w:name="Medium List 2 Accent 2" w:uiPriority="66"/>
+    <w:lsdException w:name="Medium Grid 1 Accent 2" w:uiPriority="67"/>
+    <w:lsdException w:name="Medium Grid 2 Accent 2" w:uiPriority="68"/>
+    <w:lsdException w:name="Medium Grid 3 Accent 2" w:uiPriority="69"/>
+    <w:lsdException w:name="Dark List Accent 2" w:uiPriority="70"/>
+    <w:lsdException w:name="Colorful Shading Accent 2" w:uiPriority="71"/>
+    <w:lsdException w:name="Colorful List Accent 2" w:uiPriority="72"/>
+    <w:lsdException w:name="Colorful Grid Accent 2" w:uiPriority="73"/>
+    <w:lsdException w:name="Light Shading Accent 3" w:uiPriority="60"/>
+    <w:lsdException w:name="Light List Accent 3" w:uiPriority="61"/>
+    <w:lsdException w:name="Light Grid Accent 3" w:uiPriority="62"/>
+    <w:lsdException w:name="Medium Shading 1 Accent 3" w:uiPriority="63"/>
+    <w:lsdException w:name="Medium Shading 2 Accent 3" w:uiPriority="64"/>
+    <w:lsdException w:name="Medium List 1 Accent 3" w:uiPriority="65"/>
+    <w:lsdException w:name="Medium List 2 Accent 3" w:uiPriority="66"/>
+    <w:lsdException w:name="Medium Grid 1 Accent 3" w:uiPriority="67"/>
+    <w:lsdException w:name="Medium Grid 2 Accent 3" w:uiPriority="68"/>
+    <w:lsdException w:name="Medium Grid 3 Accent 3" w:uiPriority="69"/>
+    <w:lsdException w:name="Dark List Accent 3" w:uiPriority="70"/>
+    <w:lsdException w:name="Colorful Shading Accent 3" w:uiPriority="71"/>
+    <w:lsdException w:name="Colorful List Accent 3" w:uiPriority="72"/>
+    <w:lsdException w:name="Colorful Grid Accent 3" w:uiPriority="73"/>
+    <w:lsdException w:name="Light Shading Accent 4" w:uiPriority="60"/>
+    <w:lsdException w:name="Light List Accent 4" w:uiPriority="61"/>
+    <w:lsdException w:name="Light Grid Accent 4" w:uiPriority="62"/>
+    <w:lsdException w:name="Medium Shading 1 Accent 4" w:uiPriority="63"/>
+    <w:lsdException w:name="Medium Shading 2 Accent 4" w:uiPriority="64"/>
+    <w:lsdException w:name="Medium List 1 Accent 4" w:uiPriority="65"/>
+    <w:lsdException w:name="Medium List 2 Accent 4" w:uiPriority="66"/>
+    <w:lsdException w:name="Medium Grid 1 Accent 4" w:uiPriority="67"/>
+    <w:lsdException w:name="Medium Grid 2 Accent 4" w:uiPriority="68"/>
+    <w:lsdException w:name="Medium Grid 3 Accent 4" w:uiPriority="69"/>
+    <w:lsdException w:name="Dark List Accent 4" w:uiPriority="70"/>
+    <w:lsdException w:name="Colorful Shading Accent 4" w:uiPriority="71"/>
+    <w:lsdException w:name="Colorful List Accent 4" w:uiPriority="72"/>
+    <w:lsdException w:name="Colorful Grid Accent 4" w:uiPriority="73"/>
+    <w:lsdException w:name="Light Shading Accent 5" w:uiPriority="60"/>
+    <w:lsdException w:name="Light List Accent 5" w:uiPriority="61"/>
+    <w:lsdException w:name="Light Grid Accent 5" w:uiPriority="62"/>
+    <w:lsdException w:name="Medium Shading 1 Accent 5" w:uiPriority="63"/>
+    <w:lsdException w:name="Medium Shading 2 Accent 5" w:uiPriority="64"/>
+    <w:lsdException w:name="Medium List 1 Accent 5" w:uiPriority="65"/>
+    <w:lsdException w:name="Medium List 2 Accent 5" w:uiPriority="66"/>
+    <w:lsdException w:name="Medium Grid 1 Accent 5" w:uiPriority="67"/>
+    <w:lsdException w:name="Medium Grid 2 Accent 5" w:uiPriority="68"/>
+    <w:lsdException w:name="Medium Grid 3 Accent 5" w:uiPriority="69"/>
+    <w:lsdException w:name="Dark List Accent 5" w:uiPriority="70"/>
+    <w:lsdException w:name="Colorful Shading Accent 5" w:uiPriority="71"/>
+    <w:lsdException w:name="Colorful List Accent 5" w:uiPriority="72"/>
+    <w:lsdException w:name="Colorful Grid Accent 5" w:uiPriority="73"/>
+    <w:lsdException w:name="Light Shading Accent 6" w:uiPriority="60"/>
+    <w:lsdException w:name="Light List Accent 6" w:uiPriority="61"/>
+    <w:lsdException w:name="Light Grid Accent 6" w:uiPriority="62"/>
+    <w:lsdException w:name="Medium Shading 1 Accent 6" w:uiPriority="63"/>
+    <w:lsdException w:name="Medium Shading 2 Accent 6" w:uiPriority="64"/>
+    <w:lsdException w:name="Medium List 1 Accent 6" w:uiPriority="65"/>
+    <w:lsdException w:name="Medium List 2 Accent 6" w:uiPriority="66"/>
+    <w:lsdException w:name="Medium Grid 1 Accent 6" w:uiPriority="67"/>
+    <w:lsdException w:name="Medium Grid 2 Accent 6" w:uiPriority="68"/>
+    <w:lsdException w:name="Medium Grid 3 Accent 6" w:uiPriority="69"/>
+    <w:lsdException w:name="Dark List Accent 6" w:uiPriority="70"/>
+    <w:lsdException w:name="Colorful Shading Accent 6" w:uiPriority="71"/>
+    <w:lsdException w:name="Colorful List Accent 6" w:uiPriority="72"/>
+    <w:lsdException w:name="Colorful Grid Accent 6" w:uiPriority="73"/>
+    <w:lsdException w:name="Subtle Emphasis" w:uiPriority="19" w:qFormat="1"/>
+    <w:lsdException w:name="Intense Emphasis" w:uiPriority="21" w:qFormat="1"/>
+    <w:lsdException w:name="Subtle Reference" w:uiPriority="31" w:qFormat="1"/>
+    <w:lsdException w:name="Intense Reference" w:uiPriority="32" w:qFormat="1"/>
+    <w:lsdException w:name="Book Title" w:uiPriority="33" w:qFormat="1"/>
+    <w:lsdException w:name="Bibliography" w:semiHidden="1" w:uiPriority="37" w:unhideWhenUsed="1"/>
+    <w:lsdException w:name="TOC Heading" w:semiHidden="1" w:uiPriority="39" w:unhideWhenUsed="1" w:qFormat="1"/>
+    <w:lsdException w:name="Plain Table 1" w:uiPriority="41"/>
+    <w:lsdException w:name="Plain Table 2" w:uiPriority="42"/>
+    <w:lsdException w:name="Plain Table 3" w:uiPriority="43"/>
+    <w:lsdException w:name="Plain Table 4" w:uiPriority="44"/>
+    <w:lsdException w:name="Plain Table 5" w:uiPriority="45"/>
+    <w:lsdException w:name="Grid Table Light" w:uiPriority="40"/>
+    <w:lsdException w:name="Grid Table 1 Light" w:uiPriority="46"/>
+    <w:lsdException w:name="Grid Table 2" w:uiPriority="47"/>
+    <w:lsdException w:name="Grid Table 3" w:uiPriority="48"/>
+    <w:lsdException w:name="Grid Table 4" w:uiPriority="49"/>
+    <w:lsdException w:name="Grid Table 5 Dark" w:uiPriority="50"/>
+    <w:lsdException w:name="Grid Table 6 Colorful" w:uiPriority="51"/>
+    <w:lsdException w:name="Grid Table 7 Colorful" w:uiPriority="52"/>
+    <w:lsdException w:name="Grid Table 1 Light Accent 1" w:uiPriority="46"/>
+    <w:lsdException w:name="Grid Table 2 Accent 1" w:uiPriority="47"/>
+    <w:lsdException w:name="Grid Table 3 Accent 1" w:uiPriority="48"/>
+    <w:lsdException w:name="Grid Table 4 Accent 1" w:uiPriority="49"/>
+    <w:lsdException w:name="Grid Table 5 Dark Accent 1" w:uiPriority="50"/>
+    <w:lsdException w:name="Grid Table 6 Colorful Accent 1" w:uiPriority="51"/>
+    <w:lsdException w:name="Grid Table 7 Colorful Accent 1" w:uiPriority="52"/>
+    <w:lsdException w:name="Grid Table 1 Light Accent 2" w:uiPriority="46"/>
+    <w:lsdException w:name="Grid Table 2 Accent 2" w:uiPriority="47"/>
+    <w:lsdException w:name="Grid Table 3 Accent 2" w:uiPriority="48"/>
+    <w:lsdException w:name="Grid Table 4 Accent 2" w:uiPriority="49"/>
+    <w:lsdException w:name="Grid Table 5 Dark Accent 2" w:uiPriority="50"/>
+    <w:lsdException w:name="Grid Table 6 Colorful Accent 2" w:uiPriority="51"/>
+    <w:lsdException w:name="Grid Table 7 Colorful Accent 2" w:uiPriority="52"/>
+    <w:lsdException w:name="Grid Table 1 Light Accent 3" w:uiPriority="46"/>
+    <w:lsdException w:name="Grid Table 2 Accent 3" w:uiPriority="47"/>
+    <w:lsdException w:name="Grid Table 3 Accent 3" w:uiPriority="48"/>
+    <w:lsdException w:name="Grid Table 4 Accent 3" w:uiPriority="49"/>
+    <w:lsdException w:name="Grid Table 5 Dark Accent 3" w:uiPriority="50"/>
+    <w:lsdException w:name="Grid Table 6 Colorful Accent 3" w:uiPriority="51"/>
+    <w:lsdException w:name="Grid Table 7 Colorful Accent 3" w:uiPriority="52"/>
+    <w:lsdException w:name="Grid Table 1 Light Accent 4" w:uiPriority="46"/>
+    <w:lsdException w:name="Grid Table 2 Accent 4" w:uiPriority="47"/>
+    <w:lsdException w:name="Grid Table 3 Accent 4" w:uiPriority="48"/>
+    <w:lsdException w:name="Grid Table 4 Accent 4" w:uiPriority="49"/>
+    <w:lsdException w:name="Grid Table 5 Dark Accent 4" w:uiPriority="50"/>
+    <w:lsdException w:name="Grid Table 6 Colorful Accent 4" w:uiPriority="51"/>
+    <w:lsdException w:name="Grid Table 7 Colorful Accent 4" w:uiPriority="52"/>
+    <w:lsdException w:name="Grid Table 1 Light Accent 5" w:uiPriority="46"/>
+    <w:lsdException w:name="Grid Table 2 Accent 5" w:uiPriority="47"/>
+    <w:lsdException w:name="Grid Table 3 Accent 5" w:uiPriority="48"/>
+    <w:lsdException w:name="Grid Table 4 Accent 5" w:uiPriority="49"/>
+    <w:lsdException w:name="Grid Table 5 Dark Accent 5" w:uiPriority="50"/>
+    <w:lsdException w:name="Grid Table 6 Colorful Accent 5" w:uiPriority="51"/>
+    <w:lsdException w:name="Grid Table 7 Colorful Accent 5" w:uiPriority="52"/>
+    <w:lsdException w:name="Grid Table 1 Light Accent 6" w:uiPriority="46"/>
+    <w:lsdException w:name="Grid Table 2 Accent 6" w:uiPriority="47"/>
+    <w:lsdException w:name="Grid Table 3 Accent 6" w:uiPriority="48"/>
+    <w:lsdException w:name="Grid Table 4 Accent 6" w:uiPriority="49"/>
+    <w:lsdException w:name="Grid Table 5 Dark Accent 6" w:uiPriority="50"/>
+    <w:lsdException w:name="Grid Table 6 Colorful Accent 6" w:uiPriority="51"/>
+    <w:lsdException w:name="Grid Table 7 Colorful Accent 6" w:uiPriority="52"/>
+    <w:lsdException w:name="List Table 1 Light" w:uiPriority="46"/>
+    <w:lsdException w:name="List Table 2" w:uiPriority="47"/>
+    <w:lsdException w:name="List Table 3" w:uiPriority="48"/>
+    <w:lsdException w:name="List Table 4" w:uiPriority="49"/>
+    <w:lsdException w:name="List Table 5 Dark" w:uiPriority="50"/>
+    <w:lsdException w:name="List Table 6 Colorful" w:uiPriority="51"/>
+    <w:lsdException w:name="List Table 7 Colorful" w:uiPriority="52"/>
+    <w:lsdException w:name="List Table 1 Light Accent 1" w:uiPriority="46"/>
+    <w:lsdException w:name="List Table 2 Accent 1" w:uiPriority="47"/>
+    <w:lsdException w:name="List Table 3 Accent 1" w:uiPriority="48"/>
+    <w:lsdException w:name="List Table 4 Accent 1" w:uiPriority="49"/>
+    <w:lsdException w:name="List Table 5 Dark Accent 1" w:uiPriority="50"/>
+    <w:lsdException w:name="List Table 6 Colorful Accent 1" w:uiPriority="51"/>
+    <w:lsdException w:name="List Table 7 Colorful Accent 1" w:uiPriority="52"/>
+    <w:lsdException w:name="List Table 1 Light Accent 2" w:uiPriority="46"/>
+    <w:lsdException w:name="List Table 2 Accent 2" w:uiPriority="47"/>
+    <w:lsdException w:name="List Table 3 Accent 2" w:uiPriority="48"/>
+    <w:lsdException w:name="List Table 4 Accent 2" w:uiPriority="49"/>
+    <w:lsdException w:name="List Table 5 Dark Accent 2" w:uiPriority="50"/>
+    <w:lsdException w:name="List Table 6 Colorful Accent 2" w:uiPriority="51"/>
+    <w:lsdException w:name="List Table 7 Colorful Accent 2" w:uiPriority="52"/>
+    <w:lsdException w:name="List Table 1 Light Accent 3" w:uiPriority="46"/>
+    <w:lsdException w:name="List Table 2 Accent 3" w:uiPriority="47"/>
+    <w:lsdException w:name="List Table 3 Accent 3" w:uiPriority="48"/>
+    <w:lsdException w:name="List Table 4 Accent 3" w:uiPriority="49"/>
+    <w:lsdException w:name="List Table 5 Dark Accent 3" w:uiPriority="50"/>
+    <w:lsdException w:name="List Table 6 Colorful Accent 3" w:uiPriority="51"/>
+    <w:lsdException w:name="List Table 7 Colorful Accent 3" w:uiPriority="52"/>
+    <w:lsdException w:name="List Table 1 Light Accent 4" w:uiPriority="46"/>
+    <w:lsdException w:name="List Table 2 Accent 4" w:uiPriority="47"/>
+    <w:lsdException w:name="List Table 3 Accent 4" w:uiPriority="48"/>
+    <w:lsdException w:name="List Table 4 Accent 4" w:uiPriority="49"/>
+    <w:lsdException w:name="List Table 5 Dark Accent 4" w:uiPriority="50"/>
+    <w:lsdException w:name="List Table 6 Colorful Accent 4" w:uiPriority="51"/>
+    <w:lsdException w:name="List Table 7 Colorful Accent 4" w:uiPriority="52"/>
+    <w:lsdException w:name="List Table 1 Light Accent 5" w:uiPriority="46"/>
+    <w:lsdException w:name="List Table 2 Accent 5" w:uiPriority="47"/>
+    <w:lsdException w:name="List Table 3 Accent 5" w:uiPriority="48"/>
+    <w:lsdException w:name="List Table 4 Accent 5" w:uiPriority="49"/>
+    <w:lsdException w:name="List Table 5 Dark Accent 5" w:uiPriority="50"/>
+    <w:lsdException w:name="List Table 6 Colorful Accent 5" w:uiPriority="51"/>
+    <w:lsdException w:name="List Table 7 Colorful Accent 5" w:uiPriority="52"/>
+    <w:lsdException w:name="List Table 1 Light Accent 6" w:uiPriority="46"/>
+    <w:lsdException w:name="List Table 2 Accent 6" w:uiPriority="47"/>
+    <w:lsdException w:name="List Table 3 Accent 6" w:uiPriority="48"/>
+    <w:lsdException w:name="List Table 4 Accent 6" w:uiPriority="49"/>
+    <w:lsdException w:name="List Table 5 Dark Accent 6" w:uiPriority="50"/>
+    <w:lsdException w:name="List Table 6 Colorful Accent 6" w:uiPriority="51"/>
+    <w:lsdException w:name="List Table 7 Colorful Accent 6" w:uiPriority="52"/>
+    <w:lsdException w:name="Mention" w:semiHidden="1" w:unhideWhenUsed="1"/>
+    <w:lsdException w:name="Smart Hyperlink" w:semiHidden="1" w:unhideWhenUsed="1"/>
+    <w:lsdException w:name="Hashtag" w:semiHidden="1" w:unhideWhenUsed="1"/>
+    <w:lsdException w:name="Unresolved Mention" w:semiHidden="1" w:unhideWhenUsed="1"/>
   </w:latentStyles>
   <w:style w:type="paragraph" w:default="1" w:styleId="Normal">
     <w:name w:val="Normal"/>
@@ -10876,7 +10470,7 @@
 </file>
 
 <file path=customXml/itemProps2.xml><?xml version="1.0" encoding="utf-8"?>
-<ds:datastoreItem xmlns:ds="http://schemas.openxmlformats.org/officeDocument/2006/customXml" ds:itemID="{5E757F17-48A1-45AE-8E17-276C0902736A}">
+<ds:datastoreItem xmlns:ds="http://schemas.openxmlformats.org/officeDocument/2006/customXml" ds:itemID="{DF9D8D93-AE96-4394-A4D5-34405AE8C21F}">
   <ds:schemaRefs>
     <ds:schemaRef ds:uri="http://schemas.openxmlformats.org/officeDocument/2006/bibliography"/>
   </ds:schemaRefs>

</xml_diff>

<commit_message>
déplacement des fichier js
</commit_message>
<xml_diff>
--- a/documentation/documentation_technique.docx
+++ b/documentation/documentation_technique.docx
@@ -825,7 +825,7 @@
                       </wp:anchor>
                     </w:drawing>
                   </mc:Choice>
-                  <mc:Fallback xmlns:cx="http://schemas.microsoft.com/office/drawing/2014/chartex" xmlns:cx1="http://schemas.microsoft.com/office/drawing/2015/9/8/chartex" xmlns:cx2="http://schemas.microsoft.com/office/drawing/2015/10/21/chartex" xmlns:cx3="http://schemas.microsoft.com/office/drawing/2016/5/9/chartex" xmlns:cx4="http://schemas.microsoft.com/office/drawing/2016/5/10/chartex" xmlns:cx5="http://schemas.microsoft.com/office/drawing/2016/5/11/chartex" xmlns:cx6="http://schemas.microsoft.com/office/drawing/2016/5/12/chartex" xmlns:cx7="http://schemas.microsoft.com/office/drawing/2016/5/13/chartex" xmlns:cx8="http://schemas.microsoft.com/office/drawing/2016/5/14/chartex" xmlns:aink="http://schemas.microsoft.com/office/drawing/2016/ink" xmlns:w15="http://schemas.microsoft.com/office/word/2012/wordml" xmlns:w16se="http://schemas.microsoft.com/office/word/2015/wordml/symex">
+                  <mc:Fallback xmlns:w16se="http://schemas.microsoft.com/office/word/2015/wordml/symex" xmlns:w15="http://schemas.microsoft.com/office/word/2012/wordml" xmlns:aink="http://schemas.microsoft.com/office/drawing/2016/ink" xmlns:cx8="http://schemas.microsoft.com/office/drawing/2016/5/14/chartex" xmlns:cx7="http://schemas.microsoft.com/office/drawing/2016/5/13/chartex" xmlns:cx6="http://schemas.microsoft.com/office/drawing/2016/5/12/chartex" xmlns:cx5="http://schemas.microsoft.com/office/drawing/2016/5/11/chartex" xmlns:cx4="http://schemas.microsoft.com/office/drawing/2016/5/10/chartex" xmlns:cx3="http://schemas.microsoft.com/office/drawing/2016/5/9/chartex" xmlns:cx2="http://schemas.microsoft.com/office/drawing/2015/10/21/chartex" xmlns:cx1="http://schemas.microsoft.com/office/drawing/2015/9/8/chartex" xmlns:cx="http://schemas.microsoft.com/office/drawing/2014/chartex">
                     <w:pict>
                       <v:group w14:anchorId="090E762E" id="Groupe 2" o:spid="_x0000_s1026" style="position:absolute;margin-left:0;margin-top:0;width:432.65pt;height:448.55pt;z-index:-251659264;mso-width-percent:706;mso-height-percent:566;mso-left-percent:220;mso-top-percent:300;mso-position-horizontal-relative:page;mso-position-vertical-relative:page;mso-width-percent:706;mso-height-percent:566;mso-left-percent:220;mso-top-percent:300" coordsize="43291,44910" o:gfxdata="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">
                         <o:lock v:ext="edit" aspectratio="t"/>
@@ -1157,125 +1157,78 @@
           <w:r>
             <w:fldChar w:fldCharType="separate"/>
           </w:r>
-          <w:bookmarkStart w:id="0" w:name="_GoBack"/>
-          <w:bookmarkEnd w:id="0"/>
-          <w:r>
-            <w:rPr>
-              <w:rStyle w:val="Lienhypertexte"/>
-              <w:noProof/>
-            </w:rPr>
-            <w:fldChar w:fldCharType="begin"/>
-          </w:r>
-          <w:r>
-            <w:rPr>
-              <w:rStyle w:val="Lienhypertexte"/>
-              <w:noProof/>
-            </w:rPr>
-            <w:instrText xml:space="preserve"> </w:instrText>
-          </w:r>
-          <w:r>
-            <w:rPr>
-              <w:noProof/>
-            </w:rPr>
-            <w:instrText>HYPERLINK \l "_Toc485648392"</w:instrText>
-          </w:r>
-          <w:r>
-            <w:rPr>
-              <w:rStyle w:val="Lienhypertexte"/>
-              <w:noProof/>
-            </w:rPr>
-            <w:instrText xml:space="preserve"> </w:instrText>
-          </w:r>
-          <w:r>
-            <w:rPr>
-              <w:rStyle w:val="Lienhypertexte"/>
-              <w:noProof/>
-            </w:rPr>
-          </w:r>
-          <w:r>
-            <w:rPr>
-              <w:rStyle w:val="Lienhypertexte"/>
-              <w:noProof/>
-            </w:rPr>
-            <w:fldChar w:fldCharType="separate"/>
-          </w:r>
-          <w:r>
-            <w:rPr>
-              <w:rStyle w:val="Lienhypertexte"/>
-              <w:noProof/>
-            </w:rPr>
-            <w:t>1</w:t>
-          </w:r>
-          <w:r>
-            <w:rPr>
-              <w:rFonts w:eastAsiaTheme="minorEastAsia"/>
-              <w:noProof/>
-              <w:lang w:eastAsia="fr-CH"/>
-            </w:rPr>
-            <w:tab/>
-          </w:r>
-          <w:r>
-            <w:rPr>
-              <w:rStyle w:val="Lienhypertexte"/>
-              <w:noProof/>
-            </w:rPr>
-            <w:t>Introduction</w:t>
-          </w:r>
-          <w:r>
-            <w:rPr>
-              <w:noProof/>
-              <w:webHidden/>
-            </w:rPr>
-            <w:tab/>
-          </w:r>
-          <w:r>
-            <w:rPr>
-              <w:noProof/>
-              <w:webHidden/>
-            </w:rPr>
-            <w:fldChar w:fldCharType="begin"/>
-          </w:r>
-          <w:r>
-            <w:rPr>
-              <w:noProof/>
-              <w:webHidden/>
-            </w:rPr>
-            <w:instrText xml:space="preserve"> PAGEREF _Toc485648392 \h </w:instrText>
-          </w:r>
-          <w:r>
-            <w:rPr>
-              <w:noProof/>
-              <w:webHidden/>
-            </w:rPr>
-          </w:r>
-          <w:r>
-            <w:rPr>
-              <w:noProof/>
-              <w:webHidden/>
-            </w:rPr>
-            <w:fldChar w:fldCharType="separate"/>
-          </w:r>
-          <w:r>
-            <w:rPr>
-              <w:noProof/>
-              <w:webHidden/>
-            </w:rPr>
-            <w:t>3</w:t>
-          </w:r>
-          <w:r>
-            <w:rPr>
-              <w:noProof/>
-              <w:webHidden/>
-            </w:rPr>
-            <w:fldChar w:fldCharType="end"/>
-          </w:r>
-          <w:r>
-            <w:rPr>
-              <w:rStyle w:val="Lienhypertexte"/>
-              <w:noProof/>
-            </w:rPr>
-            <w:fldChar w:fldCharType="end"/>
-          </w:r>
+          <w:hyperlink w:anchor="_Toc485648392" w:history="1">
+            <w:r>
+              <w:rPr>
+                <w:rStyle w:val="Lienhypertexte"/>
+                <w:noProof/>
+              </w:rPr>
+              <w:t>1</w:t>
+            </w:r>
+            <w:r>
+              <w:rPr>
+                <w:rFonts w:eastAsiaTheme="minorEastAsia"/>
+                <w:noProof/>
+                <w:lang w:eastAsia="fr-CH"/>
+              </w:rPr>
+              <w:tab/>
+            </w:r>
+            <w:r>
+              <w:rPr>
+                <w:rStyle w:val="Lienhypertexte"/>
+                <w:noProof/>
+              </w:rPr>
+              <w:t>Introduction</w:t>
+            </w:r>
+            <w:r>
+              <w:rPr>
+                <w:noProof/>
+                <w:webHidden/>
+              </w:rPr>
+              <w:tab/>
+            </w:r>
+            <w:r>
+              <w:rPr>
+                <w:noProof/>
+                <w:webHidden/>
+              </w:rPr>
+              <w:fldChar w:fldCharType="begin"/>
+            </w:r>
+            <w:r>
+              <w:rPr>
+                <w:noProof/>
+                <w:webHidden/>
+              </w:rPr>
+              <w:instrText xml:space="preserve"> PAGEREF _Toc485648392 \h </w:instrText>
+            </w:r>
+            <w:r>
+              <w:rPr>
+                <w:noProof/>
+                <w:webHidden/>
+              </w:rPr>
+            </w:r>
+            <w:r>
+              <w:rPr>
+                <w:noProof/>
+                <w:webHidden/>
+              </w:rPr>
+              <w:fldChar w:fldCharType="separate"/>
+            </w:r>
+            <w:r>
+              <w:rPr>
+                <w:noProof/>
+                <w:webHidden/>
+              </w:rPr>
+              <w:t>3</w:t>
+            </w:r>
+            <w:r>
+              <w:rPr>
+                <w:noProof/>
+                <w:webHidden/>
+              </w:rPr>
+              <w:fldChar w:fldCharType="end"/>
+            </w:r>
+          </w:hyperlink>
         </w:p>
         <w:p>
           <w:pPr>
@@ -6715,12 +6668,12 @@
       <w:pPr>
         <w:pStyle w:val="Titre1"/>
       </w:pPr>
-      <w:bookmarkStart w:id="1" w:name="_Toc485648392"/>
+      <w:bookmarkStart w:id="0" w:name="_Toc485648392"/>
       <w:r>
         <w:lastRenderedPageBreak/>
         <w:t>Introduction</w:t>
       </w:r>
-      <w:bookmarkEnd w:id="1"/>
+      <w:bookmarkEnd w:id="0"/>
     </w:p>
     <w:p>
       <w:r>
@@ -6797,11 +6750,11 @@
       <w:pPr>
         <w:pStyle w:val="Titre2"/>
       </w:pPr>
-      <w:bookmarkStart w:id="2" w:name="_Toc485648393"/>
+      <w:bookmarkStart w:id="1" w:name="_Toc485648393"/>
       <w:r>
         <w:t>Motivations</w:t>
       </w:r>
-      <w:bookmarkEnd w:id="2"/>
+      <w:bookmarkEnd w:id="1"/>
     </w:p>
     <w:p>
       <w:r>
@@ -6909,11 +6862,11 @@
       <w:pPr>
         <w:pStyle w:val="Titre2"/>
       </w:pPr>
-      <w:bookmarkStart w:id="3" w:name="_Toc485648394"/>
+      <w:bookmarkStart w:id="2" w:name="_Toc485648394"/>
       <w:r>
         <w:t>Organisation</w:t>
       </w:r>
-      <w:bookmarkEnd w:id="3"/>
+      <w:bookmarkEnd w:id="2"/>
     </w:p>
     <w:tbl>
       <w:tblPr>
@@ -7105,22 +7058,22 @@
       <w:pPr>
         <w:pStyle w:val="Titre1"/>
       </w:pPr>
-      <w:bookmarkStart w:id="4" w:name="_Toc485648395"/>
+      <w:bookmarkStart w:id="3" w:name="_Toc485648395"/>
       <w:r>
         <w:lastRenderedPageBreak/>
         <w:t>Cahier des charges</w:t>
       </w:r>
+      <w:bookmarkEnd w:id="3"/>
+    </w:p>
+    <w:p>
+      <w:pPr>
+        <w:pStyle w:val="Titre2"/>
+      </w:pPr>
+      <w:bookmarkStart w:id="4" w:name="_Toc485648396"/>
+      <w:r>
+        <w:t>Objectif</w:t>
+      </w:r>
       <w:bookmarkEnd w:id="4"/>
-    </w:p>
-    <w:p>
-      <w:pPr>
-        <w:pStyle w:val="Titre2"/>
-      </w:pPr>
-      <w:bookmarkStart w:id="5" w:name="_Toc485648396"/>
-      <w:r>
-        <w:t>Objectif</w:t>
-      </w:r>
-      <w:bookmarkEnd w:id="5"/>
     </w:p>
     <w:p>
       <w:r>
@@ -7158,11 +7111,11 @@
       <w:pPr>
         <w:pStyle w:val="Titre2"/>
       </w:pPr>
-      <w:bookmarkStart w:id="6" w:name="_Toc485648397"/>
+      <w:bookmarkStart w:id="5" w:name="_Toc485648397"/>
       <w:r>
         <w:t>Fonctionnalités principales</w:t>
       </w:r>
-      <w:bookmarkEnd w:id="6"/>
+      <w:bookmarkEnd w:id="5"/>
     </w:p>
     <w:p>
       <w:pPr>
@@ -7324,11 +7277,11 @@
       <w:pPr>
         <w:pStyle w:val="Titre2"/>
       </w:pPr>
-      <w:bookmarkStart w:id="7" w:name="_Toc485648398"/>
+      <w:bookmarkStart w:id="6" w:name="_Toc485648398"/>
       <w:r>
         <w:t>Modèle conceptuel</w:t>
       </w:r>
-      <w:bookmarkEnd w:id="7"/>
+      <w:bookmarkEnd w:id="6"/>
     </w:p>
     <w:p>
       <w:pPr>
@@ -7398,27 +7351,14 @@
       <w:r>
         <w:t xml:space="preserve">Figure </w:t>
       </w:r>
-      <w:r>
-        <w:fldChar w:fldCharType="begin"/>
-      </w:r>
-      <w:r>
-        <w:instrText xml:space="preserve"> SEQ Figure \* ARABIC </w:instrText>
-      </w:r>
-      <w:r>
-        <w:fldChar w:fldCharType="separate"/>
-      </w:r>
-      <w:r>
-        <w:rPr>
-          <w:noProof/>
-        </w:rPr>
-        <w:t>1</w:t>
-      </w:r>
-      <w:r>
-        <w:rPr>
-          <w:noProof/>
-        </w:rPr>
-        <w:fldChar w:fldCharType="end"/>
-      </w:r>
+      <w:fldSimple w:instr=" SEQ Figure \* ARABIC ">
+        <w:r>
+          <w:rPr>
+            <w:noProof/>
+          </w:rPr>
+          <w:t>1</w:t>
+        </w:r>
+      </w:fldSimple>
       <w:r>
         <w:t>: MCD</w:t>
       </w:r>
@@ -7446,12 +7386,12 @@
         <w:spacing w:after="240"/>
         <w:ind w:left="578" w:hanging="578"/>
       </w:pPr>
-      <w:bookmarkStart w:id="8" w:name="_Toc485648399"/>
+      <w:bookmarkStart w:id="7" w:name="_Toc485648399"/>
       <w:r>
         <w:lastRenderedPageBreak/>
         <w:t>Planning initial</w:t>
       </w:r>
-      <w:bookmarkEnd w:id="8"/>
+      <w:bookmarkEnd w:id="7"/>
     </w:p>
     <w:p>
       <w:pPr>
@@ -7514,27 +7454,14 @@
       <w:r>
         <w:t xml:space="preserve">Figure </w:t>
       </w:r>
-      <w:r>
-        <w:fldChar w:fldCharType="begin"/>
-      </w:r>
-      <w:r>
-        <w:instrText xml:space="preserve"> SEQ Figure \* ARABIC </w:instrText>
-      </w:r>
-      <w:r>
-        <w:fldChar w:fldCharType="separate"/>
-      </w:r>
-      <w:r>
-        <w:rPr>
-          <w:noProof/>
-        </w:rPr>
-        <w:t>2</w:t>
-      </w:r>
-      <w:r>
-        <w:rPr>
-          <w:noProof/>
-        </w:rPr>
-        <w:fldChar w:fldCharType="end"/>
-      </w:r>
+      <w:fldSimple w:instr=" SEQ Figure \* ARABIC ">
+        <w:r>
+          <w:rPr>
+            <w:noProof/>
+          </w:rPr>
+          <w:t>2</w:t>
+        </w:r>
+      </w:fldSimple>
       <w:r>
         <w:t>: planning initial</w:t>
       </w:r>
@@ -7553,7 +7480,7 @@
           <w:szCs w:val="28"/>
         </w:rPr>
       </w:pPr>
-      <w:bookmarkStart w:id="9" w:name="_Toc485648400"/>
+      <w:bookmarkStart w:id="8" w:name="_Toc485648400"/>
       <w:r>
         <w:t>L</w:t>
       </w:r>
@@ -7566,7 +7493,7 @@
       <w:r>
         <w:t>s</w:t>
       </w:r>
-      <w:bookmarkEnd w:id="9"/>
+      <w:bookmarkEnd w:id="8"/>
     </w:p>
     <w:p>
       <w:r>
@@ -7682,22 +7609,22 @@
       <w:pPr>
         <w:pStyle w:val="Titre1"/>
       </w:pPr>
-      <w:bookmarkStart w:id="10" w:name="_Toc485648401"/>
+      <w:bookmarkStart w:id="9" w:name="_Toc485648401"/>
       <w:r>
         <w:lastRenderedPageBreak/>
         <w:t>Analyse concurrentielle</w:t>
       </w:r>
+      <w:bookmarkEnd w:id="9"/>
+    </w:p>
+    <w:p>
+      <w:pPr>
+        <w:pStyle w:val="Titre2"/>
+      </w:pPr>
+      <w:bookmarkStart w:id="10" w:name="_Toc485648402"/>
+      <w:r>
+        <w:t>iMusic</w:t>
+      </w:r>
       <w:bookmarkEnd w:id="10"/>
-    </w:p>
-    <w:p>
-      <w:pPr>
-        <w:pStyle w:val="Titre2"/>
-      </w:pPr>
-      <w:bookmarkStart w:id="11" w:name="_Toc485648402"/>
-      <w:r>
-        <w:t>iMusic</w:t>
-      </w:r>
-      <w:bookmarkEnd w:id="11"/>
     </w:p>
     <w:p>
       <w:r>
@@ -7809,27 +7736,14 @@
       <w:r>
         <w:t xml:space="preserve">Figure </w:t>
       </w:r>
-      <w:r>
-        <w:fldChar w:fldCharType="begin"/>
-      </w:r>
-      <w:r>
-        <w:instrText xml:space="preserve"> SEQ Figure \* ARABIC </w:instrText>
-      </w:r>
-      <w:r>
-        <w:fldChar w:fldCharType="separate"/>
-      </w:r>
-      <w:r>
-        <w:rPr>
-          <w:noProof/>
-        </w:rPr>
-        <w:t>3</w:t>
-      </w:r>
-      <w:r>
-        <w:rPr>
-          <w:noProof/>
-        </w:rPr>
-        <w:fldChar w:fldCharType="end"/>
-      </w:r>
+      <w:fldSimple w:instr=" SEQ Figure \* ARABIC ">
+        <w:r>
+          <w:rPr>
+            <w:noProof/>
+          </w:rPr>
+          <w:t>3</w:t>
+        </w:r>
+      </w:fldSimple>
       <w:r>
         <w:t>: iMusic</w:t>
       </w:r>
@@ -7859,12 +7773,12 @@
           <w:szCs w:val="28"/>
         </w:rPr>
       </w:pPr>
-      <w:bookmarkStart w:id="12" w:name="_Toc485648403"/>
+      <w:bookmarkStart w:id="11" w:name="_Toc485648403"/>
       <w:r>
         <w:lastRenderedPageBreak/>
         <w:t>Google Play Music</w:t>
       </w:r>
-      <w:bookmarkEnd w:id="12"/>
+      <w:bookmarkEnd w:id="11"/>
     </w:p>
     <w:p>
       <w:r>
@@ -7991,27 +7905,14 @@
       <w:r>
         <w:t xml:space="preserve">Figure </w:t>
       </w:r>
-      <w:r>
-        <w:fldChar w:fldCharType="begin"/>
-      </w:r>
-      <w:r>
-        <w:instrText xml:space="preserve"> SEQ Figure \* ARABIC </w:instrText>
-      </w:r>
-      <w:r>
-        <w:fldChar w:fldCharType="separate"/>
-      </w:r>
-      <w:r>
-        <w:rPr>
-          <w:noProof/>
-        </w:rPr>
-        <w:t>4</w:t>
-      </w:r>
-      <w:r>
-        <w:rPr>
-          <w:noProof/>
-        </w:rPr>
-        <w:fldChar w:fldCharType="end"/>
-      </w:r>
+      <w:fldSimple w:instr=" SEQ Figure \* ARABIC ">
+        <w:r>
+          <w:rPr>
+            <w:noProof/>
+          </w:rPr>
+          <w:t>4</w:t>
+        </w:r>
+      </w:fldSimple>
       <w:r>
         <w:t>: Google Play Music</w:t>
       </w:r>
@@ -8033,22 +7934,22 @@
       <w:pPr>
         <w:pStyle w:val="Titre1"/>
       </w:pPr>
-      <w:bookmarkStart w:id="13" w:name="_Toc485648404"/>
+      <w:bookmarkStart w:id="12" w:name="_Toc485648404"/>
       <w:r>
         <w:lastRenderedPageBreak/>
         <w:t>Analyse fonctionnelle</w:t>
       </w:r>
+      <w:bookmarkEnd w:id="12"/>
+    </w:p>
+    <w:p>
+      <w:pPr>
+        <w:pStyle w:val="Titre2"/>
+      </w:pPr>
+      <w:bookmarkStart w:id="13" w:name="_Toc485648405"/>
+      <w:r>
+        <w:t>Plan du site</w:t>
+      </w:r>
       <w:bookmarkEnd w:id="13"/>
-    </w:p>
-    <w:p>
-      <w:pPr>
-        <w:pStyle w:val="Titre2"/>
-      </w:pPr>
-      <w:bookmarkStart w:id="14" w:name="_Toc485648405"/>
-      <w:r>
-        <w:t>Plan du site</w:t>
-      </w:r>
-      <w:bookmarkEnd w:id="14"/>
     </w:p>
     <w:p>
       <w:pPr>
@@ -8123,27 +8024,14 @@
       <w:r>
         <w:t xml:space="preserve">Figure </w:t>
       </w:r>
-      <w:r>
-        <w:fldChar w:fldCharType="begin"/>
-      </w:r>
-      <w:r>
-        <w:instrText xml:space="preserve"> SEQ Figure \* ARABIC </w:instrText>
-      </w:r>
-      <w:r>
-        <w:fldChar w:fldCharType="separate"/>
-      </w:r>
-      <w:r>
-        <w:rPr>
-          <w:noProof/>
-        </w:rPr>
-        <w:t>5</w:t>
-      </w:r>
-      <w:r>
-        <w:rPr>
-          <w:noProof/>
-        </w:rPr>
-        <w:fldChar w:fldCharType="end"/>
-      </w:r>
+      <w:fldSimple w:instr=" SEQ Figure \* ARABIC ">
+        <w:r>
+          <w:rPr>
+            <w:noProof/>
+          </w:rPr>
+          <w:t>5</w:t>
+        </w:r>
+      </w:fldSimple>
       <w:r>
         <w:t>: diagramme plan du site</w:t>
       </w:r>
@@ -8152,11 +8040,11 @@
       <w:pPr>
         <w:pStyle w:val="Titre3"/>
       </w:pPr>
-      <w:bookmarkStart w:id="15" w:name="_Toc485648406"/>
+      <w:bookmarkStart w:id="14" w:name="_Toc485648406"/>
       <w:r>
         <w:t>Login – inscription</w:t>
       </w:r>
-      <w:bookmarkEnd w:id="15"/>
+      <w:bookmarkEnd w:id="14"/>
     </w:p>
     <w:p>
       <w:r>
@@ -8190,11 +8078,11 @@
       <w:pPr>
         <w:pStyle w:val="Titre3"/>
       </w:pPr>
-      <w:bookmarkStart w:id="16" w:name="_Toc485648407"/>
+      <w:bookmarkStart w:id="15" w:name="_Toc485648407"/>
       <w:r>
         <w:t>Home</w:t>
       </w:r>
-      <w:bookmarkEnd w:id="16"/>
+      <w:bookmarkEnd w:id="15"/>
     </w:p>
     <w:p>
       <w:r>
@@ -8220,11 +8108,11 @@
       <w:pPr>
         <w:pStyle w:val="Titre3"/>
       </w:pPr>
-      <w:bookmarkStart w:id="17" w:name="_Toc485648408"/>
+      <w:bookmarkStart w:id="16" w:name="_Toc485648408"/>
       <w:r>
         <w:t>Profil</w:t>
       </w:r>
-      <w:bookmarkEnd w:id="17"/>
+      <w:bookmarkEnd w:id="16"/>
     </w:p>
     <w:p>
       <w:r>
@@ -8256,11 +8144,11 @@
       <w:pPr>
         <w:pStyle w:val="Titre3"/>
       </w:pPr>
-      <w:bookmarkStart w:id="18" w:name="_Toc485648409"/>
+      <w:bookmarkStart w:id="17" w:name="_Toc485648409"/>
       <w:r>
         <w:t>Amis</w:t>
       </w:r>
-      <w:bookmarkEnd w:id="18"/>
+      <w:bookmarkEnd w:id="17"/>
     </w:p>
     <w:p>
       <w:r>
@@ -8283,11 +8171,11 @@
       <w:pPr>
         <w:pStyle w:val="Titre3"/>
       </w:pPr>
-      <w:bookmarkStart w:id="19" w:name="_Toc485648410"/>
+      <w:bookmarkStart w:id="18" w:name="_Toc485648410"/>
       <w:r>
         <w:t>Audiothèque</w:t>
       </w:r>
-      <w:bookmarkEnd w:id="19"/>
+      <w:bookmarkEnd w:id="18"/>
     </w:p>
     <w:p>
       <w:pPr>
@@ -8424,24 +8312,24 @@
       <w:pPr>
         <w:pStyle w:val="Titre2"/>
       </w:pPr>
-      <w:bookmarkStart w:id="20" w:name="_Toc485648411"/>
+      <w:bookmarkStart w:id="19" w:name="_Toc485648411"/>
       <w:r>
         <w:t>Description de l’i</w:t>
       </w:r>
       <w:r>
         <w:t>nterface</w:t>
       </w:r>
+      <w:bookmarkEnd w:id="19"/>
+    </w:p>
+    <w:p>
+      <w:pPr>
+        <w:pStyle w:val="Titre3"/>
+      </w:pPr>
+      <w:bookmarkStart w:id="20" w:name="_Toc485648412"/>
+      <w:r>
+        <w:t>Eléments statiques</w:t>
+      </w:r>
       <w:bookmarkEnd w:id="20"/>
-    </w:p>
-    <w:p>
-      <w:pPr>
-        <w:pStyle w:val="Titre3"/>
-      </w:pPr>
-      <w:bookmarkStart w:id="21" w:name="_Toc485648412"/>
-      <w:r>
-        <w:t>Eléments statiques</w:t>
-      </w:r>
-      <w:bookmarkEnd w:id="21"/>
     </w:p>
     <w:p/>
     <w:p>
@@ -8612,27 +8500,14 @@
       <w:r>
         <w:t xml:space="preserve">Figure </w:t>
       </w:r>
-      <w:r>
-        <w:fldChar w:fldCharType="begin"/>
-      </w:r>
-      <w:r>
-        <w:instrText xml:space="preserve"> SEQ Figure \* ARABIC </w:instrText>
-      </w:r>
-      <w:r>
-        <w:fldChar w:fldCharType="separate"/>
-      </w:r>
-      <w:r>
-        <w:rPr>
-          <w:noProof/>
-        </w:rPr>
-        <w:t>6</w:t>
-      </w:r>
-      <w:r>
-        <w:rPr>
-          <w:noProof/>
-        </w:rPr>
-        <w:fldChar w:fldCharType="end"/>
-      </w:r>
+      <w:fldSimple w:instr=" SEQ Figure \* ARABIC ">
+        <w:r>
+          <w:rPr>
+            <w:noProof/>
+          </w:rPr>
+          <w:t>6</w:t>
+        </w:r>
+      </w:fldSimple>
       <w:r>
         <w:t>:</w:t>
       </w:r>
@@ -8756,12 +8631,12 @@
       <w:pPr>
         <w:pStyle w:val="Titre3"/>
       </w:pPr>
-      <w:bookmarkStart w:id="22" w:name="_Toc485648413"/>
+      <w:bookmarkStart w:id="21" w:name="_Toc485648413"/>
       <w:r>
         <w:lastRenderedPageBreak/>
         <w:t>Page de login</w:t>
       </w:r>
-      <w:bookmarkEnd w:id="22"/>
+      <w:bookmarkEnd w:id="21"/>
     </w:p>
     <w:p/>
     <w:p>
@@ -8825,27 +8700,14 @@
       <w:r>
         <w:t xml:space="preserve">Figure </w:t>
       </w:r>
-      <w:r>
-        <w:fldChar w:fldCharType="begin"/>
-      </w:r>
-      <w:r>
-        <w:instrText xml:space="preserve"> SEQ Figure \* ARABIC </w:instrText>
-      </w:r>
-      <w:r>
-        <w:fldChar w:fldCharType="separate"/>
-      </w:r>
-      <w:r>
-        <w:rPr>
-          <w:noProof/>
-        </w:rPr>
-        <w:t>7</w:t>
-      </w:r>
-      <w:r>
-        <w:rPr>
-          <w:noProof/>
-        </w:rPr>
-        <w:fldChar w:fldCharType="end"/>
-      </w:r>
+      <w:fldSimple w:instr=" SEQ Figure \* ARABIC ">
+        <w:r>
+          <w:rPr>
+            <w:noProof/>
+          </w:rPr>
+          <w:t>7</w:t>
+        </w:r>
+      </w:fldSimple>
       <w:r>
         <w:t>: maquette page de login</w:t>
       </w:r>
@@ -8917,11 +8779,11 @@
       <w:pPr>
         <w:pStyle w:val="Titre3"/>
       </w:pPr>
-      <w:bookmarkStart w:id="23" w:name="_Toc485648414"/>
+      <w:bookmarkStart w:id="22" w:name="_Toc485648414"/>
       <w:r>
         <w:t>Page d’inscription</w:t>
       </w:r>
-      <w:bookmarkEnd w:id="23"/>
+      <w:bookmarkEnd w:id="22"/>
     </w:p>
     <w:p>
       <w:r>
@@ -8985,12 +8847,12 @@
       <w:pPr>
         <w:pStyle w:val="Titre3"/>
       </w:pPr>
-      <w:bookmarkStart w:id="24" w:name="_Toc485648415"/>
+      <w:bookmarkStart w:id="23" w:name="_Toc485648415"/>
       <w:r>
         <w:lastRenderedPageBreak/>
         <w:t>Page d’accueil</w:t>
       </w:r>
-      <w:bookmarkEnd w:id="24"/>
+      <w:bookmarkEnd w:id="23"/>
     </w:p>
     <w:p>
       <w:pPr>
@@ -9053,27 +8915,14 @@
       <w:r>
         <w:t xml:space="preserve">Figure </w:t>
       </w:r>
-      <w:r>
-        <w:fldChar w:fldCharType="begin"/>
-      </w:r>
-      <w:r>
-        <w:instrText xml:space="preserve"> SEQ Figure \* ARABIC </w:instrText>
-      </w:r>
-      <w:r>
-        <w:fldChar w:fldCharType="separate"/>
-      </w:r>
-      <w:r>
-        <w:rPr>
-          <w:noProof/>
-        </w:rPr>
-        <w:t>8</w:t>
-      </w:r>
-      <w:r>
-        <w:rPr>
-          <w:noProof/>
-        </w:rPr>
-        <w:fldChar w:fldCharType="end"/>
-      </w:r>
+      <w:fldSimple w:instr=" SEQ Figure \* ARABIC ">
+        <w:r>
+          <w:rPr>
+            <w:noProof/>
+          </w:rPr>
+          <w:t>8</w:t>
+        </w:r>
+      </w:fldSimple>
       <w:r>
         <w:t>: maquette homepage</w:t>
       </w:r>
@@ -9116,11 +8965,11 @@
       <w:pPr>
         <w:pStyle w:val="Titre3"/>
       </w:pPr>
-      <w:bookmarkStart w:id="25" w:name="_Toc485648416"/>
+      <w:bookmarkStart w:id="24" w:name="_Toc485648416"/>
       <w:r>
         <w:t>Page des artistes (audiothèque)</w:t>
       </w:r>
-      <w:bookmarkEnd w:id="25"/>
+      <w:bookmarkEnd w:id="24"/>
     </w:p>
     <w:p>
       <w:pPr>
@@ -9190,27 +9039,14 @@
       <w:r>
         <w:t xml:space="preserve">Figure </w:t>
       </w:r>
-      <w:r>
-        <w:fldChar w:fldCharType="begin"/>
-      </w:r>
-      <w:r>
-        <w:instrText xml:space="preserve"> SEQ Figure \* ARABIC </w:instrText>
-      </w:r>
-      <w:r>
-        <w:fldChar w:fldCharType="separate"/>
-      </w:r>
-      <w:r>
-        <w:rPr>
-          <w:noProof/>
-        </w:rPr>
-        <w:t>9</w:t>
-      </w:r>
-      <w:r>
-        <w:rPr>
-          <w:noProof/>
-        </w:rPr>
-        <w:fldChar w:fldCharType="end"/>
-      </w:r>
+      <w:fldSimple w:instr=" SEQ Figure \* ARABIC ">
+        <w:r>
+          <w:rPr>
+            <w:noProof/>
+          </w:rPr>
+          <w:t>9</w:t>
+        </w:r>
+      </w:fldSimple>
       <w:r>
         <w:t>: maquette page des artistes</w:t>
       </w:r>
@@ -9269,12 +9105,12 @@
       <w:pPr>
         <w:pStyle w:val="Titre3"/>
       </w:pPr>
-      <w:bookmarkStart w:id="26" w:name="_Toc485648417"/>
+      <w:bookmarkStart w:id="25" w:name="_Toc485648417"/>
       <w:r>
         <w:lastRenderedPageBreak/>
         <w:t>Page des albums (audiothèque)</w:t>
       </w:r>
-      <w:bookmarkEnd w:id="26"/>
+      <w:bookmarkEnd w:id="25"/>
     </w:p>
     <w:p>
       <w:pPr>
@@ -9376,99 +9212,99 @@
       <w:pPr>
         <w:pStyle w:val="Titre2"/>
       </w:pPr>
-      <w:bookmarkStart w:id="27" w:name="_Toc485648418"/>
+      <w:bookmarkStart w:id="26" w:name="_Toc485648418"/>
       <w:r>
         <w:t>Fonctionnalités détaillées</w:t>
       </w:r>
+      <w:bookmarkEnd w:id="26"/>
+    </w:p>
+    <w:p>
+      <w:r>
+        <w:t xml:space="preserve">Dans ce chapitre, les fonctionnalités de l’application seront </w:t>
+      </w:r>
+      <w:r>
+        <w:t>détaillées</w:t>
+      </w:r>
+      <w:r>
+        <w:t>.</w:t>
+      </w:r>
+    </w:p>
+    <w:p>
+      <w:pPr>
+        <w:pStyle w:val="Titre3"/>
+      </w:pPr>
+      <w:bookmarkStart w:id="27" w:name="_Toc485648419"/>
+      <w:r>
+        <w:t>Connexion</w:t>
+      </w:r>
       <w:bookmarkEnd w:id="27"/>
-    </w:p>
-    <w:p>
-      <w:r>
-        <w:t xml:space="preserve">Dans ce chapitre, les fonctionnalités de l’application seront </w:t>
-      </w:r>
-      <w:r>
-        <w:t>détaillées</w:t>
-      </w:r>
-      <w:r>
-        <w:t>.</w:t>
+      <w:r>
+        <w:t xml:space="preserve"> </w:t>
+      </w:r>
+    </w:p>
+    <w:p>
+      <w:r>
+        <w:t xml:space="preserve">Lors de l’arrivé d’un visiteur sur l’application, c’est la page de connexion qui s’affiche en premier lieu. Ici, l’utilisateur </w:t>
+      </w:r>
+      <w:r>
+        <w:t xml:space="preserve">se trouve face à un formulaire classique avec comme champs son identifiant ainsi que son mot de passe. </w:t>
+      </w:r>
+    </w:p>
+    <w:p>
+      <w:r>
+        <w:t>Il a ainsi la possibilité d’effectuer une identification afin d’avoir accès à son audiothèque personnelle.</w:t>
       </w:r>
     </w:p>
     <w:p>
       <w:pPr>
         <w:pStyle w:val="Titre3"/>
       </w:pPr>
-      <w:bookmarkStart w:id="28" w:name="_Toc485648419"/>
-      <w:r>
-        <w:t>Connexion</w:t>
+      <w:bookmarkStart w:id="28" w:name="_Toc485648420"/>
+      <w:r>
+        <w:t>Inscription</w:t>
       </w:r>
       <w:bookmarkEnd w:id="28"/>
-      <w:r>
-        <w:t xml:space="preserve"> </w:t>
-      </w:r>
-    </w:p>
-    <w:p>
-      <w:r>
-        <w:t xml:space="preserve">Lors de l’arrivé d’un visiteur sur l’application, c’est la page de connexion qui s’affiche en premier lieu. Ici, l’utilisateur </w:t>
-      </w:r>
-      <w:r>
-        <w:t xml:space="preserve">se trouve face à un formulaire classique avec comme champs son identifiant ainsi que son mot de passe. </w:t>
-      </w:r>
-    </w:p>
-    <w:p>
-      <w:r>
-        <w:t>Il a ainsi la possibilité d’effectuer une identification afin d’avoir accès à son audiothèque personnelle.</w:t>
+    </w:p>
+    <w:p>
+      <w:r>
+        <w:t xml:space="preserve">Le visiteur de l’application a la possibilité de s’inscrire sur le site. Pour cela, il doit remplir le formulaire avec les valeurs adéquates. Après cela, l’utilisateur est ajouté dans la base de </w:t>
+      </w:r>
+      <w:r>
+        <w:t>données</w:t>
+      </w:r>
+      <w:r>
+        <w:t xml:space="preserve"> de l’application et peut désormais accéder au reste du site.</w:t>
       </w:r>
     </w:p>
     <w:p>
       <w:pPr>
         <w:pStyle w:val="Titre3"/>
       </w:pPr>
-      <w:bookmarkStart w:id="29" w:name="_Toc485648420"/>
-      <w:r>
-        <w:t>Inscription</w:t>
+      <w:bookmarkStart w:id="29" w:name="_Toc485648421"/>
+      <w:r>
+        <w:t>Upload de fichiers .mp3</w:t>
       </w:r>
       <w:bookmarkEnd w:id="29"/>
     </w:p>
     <w:p>
       <w:r>
-        <w:t xml:space="preserve">Le visiteur de l’application a la possibilité de s’inscrire sur le site. Pour cela, il doit remplir le formulaire avec les valeurs adéquates. Après cela, l’utilisateur est ajouté dans la base de </w:t>
-      </w:r>
-      <w:r>
-        <w:t>données</w:t>
-      </w:r>
-      <w:r>
-        <w:t xml:space="preserve"> de l’application et peut désormais accéder au reste du site.</w:t>
+        <w:t>AudioFile Player permet d’accéder à ses fichiers .mp3 n’importe où. Pour cela, l’utilisateur doit passer par une étape de transfert de fichiers avec le serveur.</w:t>
+      </w:r>
+    </w:p>
+    <w:p>
+      <w:r>
+        <w:t xml:space="preserve">L’utilisateur peut ainsi choisir des fichiers sur son ordinateur qui seront ensuite transférés sur le serveur de l’application.  </w:t>
       </w:r>
     </w:p>
     <w:p>
       <w:pPr>
         <w:pStyle w:val="Titre3"/>
       </w:pPr>
-      <w:bookmarkStart w:id="30" w:name="_Toc485648421"/>
-      <w:r>
-        <w:t>Upload de fichiers .mp3</w:t>
+      <w:bookmarkStart w:id="30" w:name="_Toc485648422"/>
+      <w:r>
+        <w:t>Vérification des métadonnées ID3</w:t>
       </w:r>
       <w:bookmarkEnd w:id="30"/>
-    </w:p>
-    <w:p>
-      <w:r>
-        <w:t>AudioFile Player permet d’accéder à ses fichiers .mp3 n’importe où. Pour cela, l’utilisateur doit passer par une étape de transfert de fichiers avec le serveur.</w:t>
-      </w:r>
-    </w:p>
-    <w:p>
-      <w:r>
-        <w:t xml:space="preserve">L’utilisateur peut ainsi choisir des fichiers sur son ordinateur qui seront ensuite transférés sur le serveur de l’application.  </w:t>
-      </w:r>
-    </w:p>
-    <w:p>
-      <w:pPr>
-        <w:pStyle w:val="Titre3"/>
-      </w:pPr>
-      <w:bookmarkStart w:id="31" w:name="_Toc485648422"/>
-      <w:r>
-        <w:t>Vérification des métadonnées ID3</w:t>
-      </w:r>
-      <w:bookmarkEnd w:id="31"/>
     </w:p>
     <w:p>
       <w:r>
@@ -9513,61 +9349,88 @@
       <w:pPr>
         <w:pStyle w:val="Titre3"/>
       </w:pPr>
-      <w:bookmarkStart w:id="32" w:name="_Toc485648423"/>
+      <w:bookmarkStart w:id="31" w:name="_Toc485648423"/>
       <w:r>
         <w:t>Affichage de l’audiothèque</w:t>
       </w:r>
+      <w:bookmarkEnd w:id="31"/>
+    </w:p>
+    <w:p>
+      <w:r>
+        <w:t xml:space="preserve">L’application permet à un utilisateur d’afficher les musiques qu’il a précédemment transférées sur le serveur. L’utilisateur peut afficher ses musiques de plusieurs manières. </w:t>
+      </w:r>
+    </w:p>
+    <w:p>
+      <w:r>
+        <w:t xml:space="preserve">Dans un premier temps, il peut afficher </w:t>
+      </w:r>
+      <w:r>
+        <w:t>une liste des artistes qui composent son audiothèque. Dans un deuxième temps, il peut afficher une liste de ses albums et finalement</w:t>
+      </w:r>
+      <w:r>
+        <w:t>,</w:t>
+      </w:r>
+      <w:r>
+        <w:t xml:space="preserve"> il peut afficher une liste comportant la totalité des titres qu’il possède.</w:t>
+      </w:r>
+    </w:p>
+    <w:p>
+      <w:r>
+        <w:t>Il y a également d’autres chemins possibles. Par exemple, si l’utilisateur sélectionne un artiste parmi sa liste d’artistes, tous les albums de l’artiste apparaissent. Puis, s’il sélectionne un album parmi cette liste des albums, c’est tous les titres de l’album en question qui s’affichent.</w:t>
+      </w:r>
+    </w:p>
+    <w:p>
+      <w:r>
+        <w:t>L’application permet aussi à l’utilisateur de voir toutes ses listes de lectures.</w:t>
+      </w:r>
+    </w:p>
+    <w:p>
+      <w:pPr>
+        <w:pStyle w:val="Titre3"/>
+      </w:pPr>
+      <w:bookmarkStart w:id="32" w:name="_Toc485648424"/>
+      <w:r>
+        <w:t>Lecture de fichiers .mp3</w:t>
+      </w:r>
       <w:bookmarkEnd w:id="32"/>
-    </w:p>
-    <w:p>
-      <w:r>
-        <w:t xml:space="preserve">L’application permet à un utilisateur d’afficher les musiques qu’il a précédemment transférées sur le serveur. L’utilisateur peut afficher ses musiques de plusieurs manières. </w:t>
-      </w:r>
-    </w:p>
-    <w:p>
-      <w:r>
-        <w:t xml:space="preserve">Dans un premier temps, il peut afficher </w:t>
-      </w:r>
-      <w:r>
-        <w:t>une liste des artistes qui composent son audiothèque. Dans un deuxième temps, il peut afficher une liste de ses albums et finalement</w:t>
-      </w:r>
-      <w:r>
-        <w:t>,</w:t>
-      </w:r>
-      <w:r>
-        <w:t xml:space="preserve"> il peut afficher une liste comportant la totalité des titres qu’il possède.</w:t>
-      </w:r>
-    </w:p>
-    <w:p>
-      <w:r>
-        <w:t>Il y a également d’autres chemins possibles. Par exemple, si l’utilisateur sélectionne un artiste parmi sa liste d’artistes, tous les albums de l’artiste apparaissent. Puis, s’il sélectionne un album parmi cette liste des albums, c’est tous les titres de l’album en question qui s’affichent.</w:t>
-      </w:r>
-    </w:p>
-    <w:p>
-      <w:r>
-        <w:t>L’application permet aussi à l’utilisateur de voir toutes ses listes de lectures.</w:t>
+      <w:r>
+        <w:t xml:space="preserve"> </w:t>
+      </w:r>
+    </w:p>
+    <w:p>
+      <w:r>
+        <w:t>L’application permet à l’utilisateur connecté de lire les fichiers mp3 qui composent son audiothèque. L’utilisateur peut effectuer plusieurs actions sur un fichier : lecture, morceau suivant ou précédant, pause</w:t>
+      </w:r>
+      <w:r>
+        <w:t xml:space="preserve"> et contrôler le volume sonore.</w:t>
+      </w:r>
+      <w:r>
+        <w:t xml:space="preserve"> </w:t>
       </w:r>
     </w:p>
     <w:p>
       <w:pPr>
         <w:pStyle w:val="Titre3"/>
       </w:pPr>
-      <w:bookmarkStart w:id="33" w:name="_Toc485648424"/>
-      <w:r>
-        <w:t>Lecture de fichiers .mp3</w:t>
+      <w:bookmarkStart w:id="33" w:name="_Toc485648425"/>
+      <w:r>
+        <w:t>Création de liste</w:t>
+      </w:r>
+      <w:r>
+        <w:t>s</w:t>
+      </w:r>
+      <w:r>
+        <w:t xml:space="preserve"> de lecture</w:t>
       </w:r>
       <w:bookmarkEnd w:id="33"/>
+    </w:p>
+    <w:p>
+      <w:r>
+        <w:t>L’application permet à un utilisateur de créer des listes de lecture contenant les titres qu’il souhaite. Il peut nommer sa liste de lecture puis y ajouter des titres.</w:t>
+      </w:r>
       <w:r>
         <w:t xml:space="preserve"> </w:t>
       </w:r>
-    </w:p>
-    <w:p>
-      <w:r>
-        <w:t>L’application permet à l’utilisateur connecté de lire les fichiers mp3 qui composent son audiothèque. L’utilisateur peut effectuer plusieurs actions sur un fichier : lecture, morceau suivant ou précédant, pause</w:t>
-      </w:r>
-      <w:r>
-        <w:t xml:space="preserve"> et contrôler le volume sonore.</w:t>
-      </w:r>
       <w:r>
         <w:t xml:space="preserve"> </w:t>
       </w:r>
@@ -9576,56 +9439,29 @@
       <w:pPr>
         <w:pStyle w:val="Titre3"/>
       </w:pPr>
-      <w:bookmarkStart w:id="34" w:name="_Toc485648425"/>
-      <w:r>
-        <w:t>Création de liste</w:t>
-      </w:r>
-      <w:r>
-        <w:t>s</w:t>
-      </w:r>
-      <w:r>
-        <w:t xml:space="preserve"> de lecture</w:t>
+      <w:bookmarkStart w:id="34" w:name="_Toc485648426"/>
+      <w:r>
+        <w:t>Modification de son profil</w:t>
       </w:r>
       <w:bookmarkEnd w:id="34"/>
     </w:p>
     <w:p>
-      <w:r>
-        <w:t>L’application permet à un utilisateur de créer des listes de lecture contenant les titres qu’il souhaite. Il peut nommer sa liste de lecture puis y ajouter des titres.</w:t>
-      </w:r>
-      <w:r>
-        <w:t xml:space="preserve"> </w:t>
-      </w:r>
-      <w:r>
-        <w:t xml:space="preserve"> </w:t>
+      <w:pPr>
+        <w:jc w:val="left"/>
+      </w:pPr>
+      <w:r>
+        <w:t>L’utilisateur peut modifier son profil : il peut tout d’abord changer de pseudo, puis également changer d’avatar.</w:t>
       </w:r>
     </w:p>
     <w:p>
       <w:pPr>
         <w:pStyle w:val="Titre3"/>
       </w:pPr>
-      <w:bookmarkStart w:id="35" w:name="_Toc485648426"/>
-      <w:r>
-        <w:t>Modification de son profil</w:t>
+      <w:bookmarkStart w:id="35" w:name="_Toc485648427"/>
+      <w:r>
+        <w:t>Système d’amis</w:t>
       </w:r>
       <w:bookmarkEnd w:id="35"/>
-    </w:p>
-    <w:p>
-      <w:pPr>
-        <w:jc w:val="left"/>
-      </w:pPr>
-      <w:r>
-        <w:t>L’utilisateur peut modifier son profil : il peut tout d’abord changer de pseudo, puis également changer d’avatar.</w:t>
-      </w:r>
-    </w:p>
-    <w:p>
-      <w:pPr>
-        <w:pStyle w:val="Titre3"/>
-      </w:pPr>
-      <w:bookmarkStart w:id="36" w:name="_Toc485648427"/>
-      <w:r>
-        <w:t>Système d’amis</w:t>
-      </w:r>
-      <w:bookmarkEnd w:id="36"/>
     </w:p>
     <w:p>
       <w:pPr>
@@ -9650,22 +9486,22 @@
       <w:pPr>
         <w:pStyle w:val="Titre1"/>
       </w:pPr>
-      <w:bookmarkStart w:id="37" w:name="_Toc485648428"/>
+      <w:bookmarkStart w:id="36" w:name="_Toc485648428"/>
       <w:r>
         <w:lastRenderedPageBreak/>
         <w:t>Analyse organique</w:t>
       </w:r>
+      <w:bookmarkEnd w:id="36"/>
+    </w:p>
+    <w:p>
+      <w:pPr>
+        <w:pStyle w:val="Titre2"/>
+      </w:pPr>
+      <w:bookmarkStart w:id="37" w:name="_Toc485648429"/>
+      <w:r>
+        <w:t>Modèle conceptuel final</w:t>
+      </w:r>
       <w:bookmarkEnd w:id="37"/>
-    </w:p>
-    <w:p>
-      <w:pPr>
-        <w:pStyle w:val="Titre2"/>
-      </w:pPr>
-      <w:bookmarkStart w:id="38" w:name="_Toc485648429"/>
-      <w:r>
-        <w:t>Modèle conceptuel final</w:t>
-      </w:r>
-      <w:bookmarkEnd w:id="38"/>
     </w:p>
     <w:p>
       <w:r>
@@ -9767,27 +9603,14 @@
       <w:r>
         <w:t xml:space="preserve">Figure </w:t>
       </w:r>
-      <w:r>
-        <w:fldChar w:fldCharType="begin"/>
-      </w:r>
-      <w:r>
-        <w:instrText xml:space="preserve"> SEQ Figure \* ARABIC </w:instrText>
-      </w:r>
-      <w:r>
-        <w:fldChar w:fldCharType="separate"/>
-      </w:r>
-      <w:r>
-        <w:rPr>
-          <w:noProof/>
-        </w:rPr>
-        <w:t>10</w:t>
-      </w:r>
-      <w:r>
-        <w:rPr>
-          <w:noProof/>
-        </w:rPr>
-        <w:fldChar w:fldCharType="end"/>
-      </w:r>
+      <w:fldSimple w:instr=" SEQ Figure \* ARABIC ">
+        <w:r>
+          <w:rPr>
+            <w:noProof/>
+          </w:rPr>
+          <w:t>10</w:t>
+        </w:r>
+      </w:fldSimple>
       <w:r>
         <w:t>: MCD final</w:t>
       </w:r>
@@ -9796,11 +9619,11 @@
       <w:pPr>
         <w:pStyle w:val="Titre2"/>
       </w:pPr>
-      <w:bookmarkStart w:id="39" w:name="_Toc485648430"/>
+      <w:bookmarkStart w:id="38" w:name="_Toc485648430"/>
       <w:r>
         <w:t>Modèle physique des données</w:t>
       </w:r>
-      <w:bookmarkEnd w:id="39"/>
+      <w:bookmarkEnd w:id="38"/>
     </w:p>
     <w:p>
       <w:pPr>
@@ -9863,30 +9686,14 @@
       <w:r>
         <w:t xml:space="preserve">Figure </w:t>
       </w:r>
-      <w:r>
-        <w:fldChar w:fldCharType="begin"/>
-      </w:r>
-      <w:r>
-        <w:instrText xml:space="preserve"> SEQ F</w:instrText>
-      </w:r>
-      <w:r>
-        <w:instrText xml:space="preserve">igure \* ARABIC </w:instrText>
-      </w:r>
-      <w:r>
-        <w:fldChar w:fldCharType="separate"/>
-      </w:r>
-      <w:r>
-        <w:rPr>
-          <w:noProof/>
-        </w:rPr>
-        <w:t>11</w:t>
-      </w:r>
-      <w:r>
-        <w:rPr>
-          <w:noProof/>
-        </w:rPr>
-        <w:fldChar w:fldCharType="end"/>
-      </w:r>
+      <w:fldSimple w:instr=" SEQ Figure \* ARABIC ">
+        <w:r>
+          <w:rPr>
+            <w:noProof/>
+          </w:rPr>
+          <w:t>11</w:t>
+        </w:r>
+      </w:fldSimple>
       <w:r>
         <w:t>: Modèle physique des données</w:t>
       </w:r>
@@ -9895,12 +9702,12 @@
       <w:pPr>
         <w:pStyle w:val="Titre2"/>
       </w:pPr>
-      <w:bookmarkStart w:id="40" w:name="_Toc485648431"/>
+      <w:bookmarkStart w:id="39" w:name="_Toc485648431"/>
       <w:r>
         <w:lastRenderedPageBreak/>
         <w:t>Technologies utilisées</w:t>
       </w:r>
-      <w:bookmarkEnd w:id="40"/>
+      <w:bookmarkEnd w:id="39"/>
     </w:p>
     <w:p>
       <w:r>
@@ -10008,13 +9815,7 @@
     </w:p>
     <w:p>
       <w:r>
-        <w:t>Le design de mon site se base sur un template bootstrap gratuit créé par</w:t>
-      </w:r>
-      <w:r>
-        <w:t xml:space="preserve"> Carlos Alvarez</w:t>
-      </w:r>
-      <w:r>
-        <w:t xml:space="preserve"> disponible à l’adresse </w:t>
+        <w:t xml:space="preserve">Le design de mon site se base sur un template bootstrap gratuit créé par Carlos Alvarez disponible à l’adresse </w:t>
       </w:r>
       <w:hyperlink r:id="rId26" w:history="1">
         <w:r>
@@ -10032,11 +9833,11 @@
       <w:pPr>
         <w:pStyle w:val="Titre3"/>
       </w:pPr>
-      <w:bookmarkStart w:id="41" w:name="_Toc485648432"/>
+      <w:bookmarkStart w:id="40" w:name="_Toc485648432"/>
       <w:r>
         <w:t>API jsmediatags</w:t>
       </w:r>
-      <w:bookmarkEnd w:id="41"/>
+      <w:bookmarkEnd w:id="40"/>
     </w:p>
     <w:p>
       <w:r>
@@ -10114,27 +9915,14 @@
       <w:r>
         <w:t xml:space="preserve">Figure </w:t>
       </w:r>
-      <w:r>
-        <w:fldChar w:fldCharType="begin"/>
-      </w:r>
-      <w:r>
-        <w:instrText xml:space="preserve"> SEQ Figure \* ARABIC </w:instrText>
-      </w:r>
-      <w:r>
-        <w:fldChar w:fldCharType="separate"/>
-      </w:r>
-      <w:r>
-        <w:rPr>
-          <w:noProof/>
-        </w:rPr>
-        <w:t>12</w:t>
-      </w:r>
-      <w:r>
-        <w:rPr>
-          <w:noProof/>
-        </w:rPr>
-        <w:fldChar w:fldCharType="end"/>
-      </w:r>
+      <w:fldSimple w:instr=" SEQ Figure \* ARABIC ">
+        <w:r>
+          <w:rPr>
+            <w:noProof/>
+          </w:rPr>
+          <w:t>12</w:t>
+        </w:r>
+      </w:fldSimple>
       <w:r>
         <w:t>: méthode read de l'api</w:t>
       </w:r>
@@ -10406,12 +10194,12 @@
       <w:pPr>
         <w:pStyle w:val="Titre2"/>
       </w:pPr>
-      <w:bookmarkStart w:id="42" w:name="_Toc485648433"/>
+      <w:bookmarkStart w:id="41" w:name="_Toc485648433"/>
       <w:r>
         <w:lastRenderedPageBreak/>
         <w:t>Le choix du single-page</w:t>
       </w:r>
-      <w:bookmarkEnd w:id="42"/>
+      <w:bookmarkEnd w:id="41"/>
     </w:p>
     <w:p>
       <w:r>
@@ -10504,11 +10292,11 @@
       <w:pPr>
         <w:pStyle w:val="Titre2"/>
       </w:pPr>
-      <w:bookmarkStart w:id="43" w:name="_Toc485648434"/>
+      <w:bookmarkStart w:id="42" w:name="_Toc485648434"/>
       <w:r>
         <w:t>Architecture du site</w:t>
       </w:r>
-      <w:bookmarkEnd w:id="43"/>
+      <w:bookmarkEnd w:id="42"/>
     </w:p>
     <w:p/>
     <w:p>
@@ -10599,27 +10387,14 @@
       <w:r>
         <w:t xml:space="preserve">Figure </w:t>
       </w:r>
-      <w:r>
-        <w:fldChar w:fldCharType="begin"/>
-      </w:r>
-      <w:r>
-        <w:instrText xml:space="preserve"> SEQ Figure \* ARABIC </w:instrText>
-      </w:r>
-      <w:r>
-        <w:fldChar w:fldCharType="separate"/>
-      </w:r>
-      <w:r>
-        <w:rPr>
-          <w:noProof/>
-        </w:rPr>
-        <w:t>13</w:t>
-      </w:r>
-      <w:r>
-        <w:rPr>
-          <w:noProof/>
-        </w:rPr>
-        <w:fldChar w:fldCharType="end"/>
-      </w:r>
+      <w:fldSimple w:instr=" SEQ Figure \* ARABIC ">
+        <w:r>
+          <w:rPr>
+            <w:noProof/>
+          </w:rPr>
+          <w:t>13</w:t>
+        </w:r>
+      </w:fldSimple>
       <w:r>
         <w:t>: architecture du site</w:t>
       </w:r>
@@ -10739,12 +10514,12 @@
       <w:pPr>
         <w:pStyle w:val="Titre3"/>
       </w:pPr>
-      <w:bookmarkStart w:id="44" w:name="_Toc485648435"/>
+      <w:bookmarkStart w:id="43" w:name="_Toc485648435"/>
       <w:r>
         <w:lastRenderedPageBreak/>
         <w:t>Routeur</w:t>
       </w:r>
-      <w:bookmarkEnd w:id="44"/>
+      <w:bookmarkEnd w:id="43"/>
     </w:p>
     <w:p>
       <w:pPr>
@@ -10894,27 +10669,14 @@
       <w:r>
         <w:t xml:space="preserve">Figure </w:t>
       </w:r>
-      <w:r>
-        <w:fldChar w:fldCharType="begin"/>
-      </w:r>
-      <w:r>
-        <w:instrText xml:space="preserve"> SEQ Figure \* ARABIC </w:instrText>
-      </w:r>
-      <w:r>
-        <w:fldChar w:fldCharType="separate"/>
-      </w:r>
-      <w:r>
-        <w:rPr>
-          <w:noProof/>
-        </w:rPr>
-        <w:t>14</w:t>
-      </w:r>
-      <w:r>
-        <w:rPr>
-          <w:noProof/>
-        </w:rPr>
-        <w:fldChar w:fldCharType="end"/>
-      </w:r>
+      <w:fldSimple w:instr=" SEQ Figure \* ARABIC ">
+        <w:r>
+          <w:rPr>
+            <w:noProof/>
+          </w:rPr>
+          <w:t>14</w:t>
+        </w:r>
+      </w:fldSimple>
       <w:r>
         <w:t>: routes de l'application</w:t>
       </w:r>
@@ -10933,51 +10695,51 @@
       <w:pPr>
         <w:pStyle w:val="Titre3"/>
       </w:pPr>
-      <w:bookmarkStart w:id="45" w:name="_Toc485648436"/>
+      <w:bookmarkStart w:id="44" w:name="_Toc485648436"/>
       <w:r>
         <w:lastRenderedPageBreak/>
         <w:t>Contrôleurs</w:t>
       </w:r>
+      <w:bookmarkEnd w:id="44"/>
+    </w:p>
+    <w:p>
+      <w:r>
+        <w:t xml:space="preserve">Les </w:t>
+      </w:r>
+      <w:r>
+        <w:t>contrôleurs</w:t>
+      </w:r>
+      <w:r>
+        <w:t xml:space="preserve"> de l’application sont les pages qui s’occupent de la logique, du traitement de l’application. Il existe autant de </w:t>
+      </w:r>
+      <w:r>
+        <w:t xml:space="preserve">contrôleurs </w:t>
+      </w:r>
+      <w:r>
+        <w:t xml:space="preserve">que de vues. </w:t>
+      </w:r>
+      <w:r>
+        <w:t xml:space="preserve">Chaque </w:t>
+      </w:r>
+      <w:r>
+        <w:t xml:space="preserve">contrôleur </w:t>
+      </w:r>
+      <w:r>
+        <w:t>s’occupe du traitement au sein de la vue qu’il contrôle.</w:t>
+      </w:r>
+      <w:r>
+        <w:t xml:space="preserve"> C’est dans les contrôleurs que les appels au serveur se font, grâce aux requêtes asynchrones en AJAX qui vont aller chercher les données que retournent les fichiers PHP.</w:t>
+      </w:r>
+    </w:p>
+    <w:p>
+      <w:pPr>
+        <w:pStyle w:val="Titre3"/>
+      </w:pPr>
+      <w:bookmarkStart w:id="45" w:name="_Toc485648437"/>
+      <w:r>
+        <w:t>Vues</w:t>
+      </w:r>
       <w:bookmarkEnd w:id="45"/>
-    </w:p>
-    <w:p>
-      <w:r>
-        <w:t xml:space="preserve">Les </w:t>
-      </w:r>
-      <w:r>
-        <w:t>contrôleurs</w:t>
-      </w:r>
-      <w:r>
-        <w:t xml:space="preserve"> de l’application sont les pages qui s’occupent de la logique, du traitement de l’application. Il existe autant de </w:t>
-      </w:r>
-      <w:r>
-        <w:t xml:space="preserve">contrôleurs </w:t>
-      </w:r>
-      <w:r>
-        <w:t xml:space="preserve">que de vues. </w:t>
-      </w:r>
-      <w:r>
-        <w:t xml:space="preserve">Chaque </w:t>
-      </w:r>
-      <w:r>
-        <w:t xml:space="preserve">contrôleur </w:t>
-      </w:r>
-      <w:r>
-        <w:t>s’occupe du traitement au sein de la vue qu’il contrôle.</w:t>
-      </w:r>
-      <w:r>
-        <w:t xml:space="preserve"> C’est dans les contrôleurs que les appels au serveur se font, grâce aux requêtes asynchrones en AJAX qui vont aller chercher les données que retournent les fichiers PHP.</w:t>
-      </w:r>
-    </w:p>
-    <w:p>
-      <w:pPr>
-        <w:pStyle w:val="Titre3"/>
-      </w:pPr>
-      <w:bookmarkStart w:id="46" w:name="_Toc485648437"/>
-      <w:r>
-        <w:t>Vues</w:t>
-      </w:r>
-      <w:bookmarkEnd w:id="46"/>
     </w:p>
     <w:p>
       <w:pPr>
@@ -11004,23 +10766,23 @@
       <w:pPr>
         <w:pStyle w:val="Titre2"/>
       </w:pPr>
-      <w:bookmarkStart w:id="47" w:name="_Toc485648438"/>
+      <w:bookmarkStart w:id="46" w:name="_Toc485648438"/>
       <w:r>
         <w:lastRenderedPageBreak/>
         <w:t>Fonctions remarquables</w:t>
       </w:r>
-      <w:bookmarkEnd w:id="47"/>
+      <w:bookmarkEnd w:id="46"/>
     </w:p>
     <w:p>
       <w:pPr>
         <w:pStyle w:val="Titre3"/>
         <w:shd w:val="clear" w:color="auto" w:fill="FFFFFF" w:themeFill="background1"/>
       </w:pPr>
-      <w:bookmarkStart w:id="48" w:name="_Toc485648439"/>
+      <w:bookmarkStart w:id="47" w:name="_Toc485648439"/>
       <w:r>
         <w:t>Upload de fichiers</w:t>
       </w:r>
-      <w:bookmarkEnd w:id="48"/>
+      <w:bookmarkEnd w:id="47"/>
       <w:r>
         <w:t> </w:t>
       </w:r>
@@ -11128,27 +10890,14 @@
       <w:r>
         <w:t xml:space="preserve">Figure </w:t>
       </w:r>
-      <w:r>
-        <w:fldChar w:fldCharType="begin"/>
-      </w:r>
-      <w:r>
-        <w:instrText xml:space="preserve"> SEQ Figure \* ARABIC </w:instrText>
-      </w:r>
-      <w:r>
-        <w:fldChar w:fldCharType="separate"/>
-      </w:r>
-      <w:r>
-        <w:rPr>
-          <w:noProof/>
-        </w:rPr>
-        <w:t>15</w:t>
-      </w:r>
-      <w:r>
-        <w:rPr>
-          <w:noProof/>
-        </w:rPr>
-        <w:fldChar w:fldCharType="end"/>
-      </w:r>
+      <w:fldSimple w:instr=" SEQ Figure \* ARABIC ">
+        <w:r>
+          <w:rPr>
+            <w:noProof/>
+          </w:rPr>
+          <w:t>15</w:t>
+        </w:r>
+      </w:fldSimple>
       <w:r>
         <w:t>: traitement des fichiers côté front-end</w:t>
       </w:r>
@@ -11288,27 +11037,14 @@
       <w:r>
         <w:t xml:space="preserve">Figure </w:t>
       </w:r>
-      <w:r>
-        <w:fldChar w:fldCharType="begin"/>
-      </w:r>
-      <w:r>
-        <w:instrText xml:space="preserve"> SEQ Figure \* ARABIC </w:instrText>
-      </w:r>
-      <w:r>
-        <w:fldChar w:fldCharType="separate"/>
-      </w:r>
-      <w:r>
-        <w:rPr>
-          <w:noProof/>
-        </w:rPr>
-        <w:t>16</w:t>
-      </w:r>
-      <w:r>
-        <w:rPr>
-          <w:noProof/>
-        </w:rPr>
-        <w:fldChar w:fldCharType="end"/>
-      </w:r>
+      <w:fldSimple w:instr=" SEQ Figure \* ARABIC ">
+        <w:r>
+          <w:rPr>
+            <w:noProof/>
+          </w:rPr>
+          <w:t>16</w:t>
+        </w:r>
+      </w:fldSimple>
       <w:r>
         <w:t>: déroulement de l'upload</w:t>
       </w:r>
@@ -11319,12 +11055,12 @@
         <w:pStyle w:val="Titre3"/>
         <w:spacing w:before="80" w:line="240" w:lineRule="auto"/>
       </w:pPr>
-      <w:bookmarkStart w:id="49" w:name="_Toc485648440"/>
+      <w:bookmarkStart w:id="48" w:name="_Toc485648440"/>
       <w:r>
         <w:lastRenderedPageBreak/>
         <w:t>Lecture de musique</w:t>
       </w:r>
-      <w:bookmarkEnd w:id="49"/>
+      <w:bookmarkEnd w:id="48"/>
     </w:p>
     <w:p>
       <w:r>
@@ -11496,27 +11232,14 @@
       <w:r>
         <w:t xml:space="preserve">Figure </w:t>
       </w:r>
-      <w:r>
-        <w:fldChar w:fldCharType="begin"/>
-      </w:r>
-      <w:r>
-        <w:instrText xml:space="preserve"> SEQ Figure \* ARABIC </w:instrText>
-      </w:r>
-      <w:r>
-        <w:fldChar w:fldCharType="separate"/>
-      </w:r>
-      <w:r>
-        <w:rPr>
-          <w:noProof/>
-        </w:rPr>
-        <w:t>17</w:t>
-      </w:r>
-      <w:r>
-        <w:rPr>
-          <w:noProof/>
-        </w:rPr>
-        <w:fldChar w:fldCharType="end"/>
-      </w:r>
+      <w:fldSimple w:instr=" SEQ Figure \* ARABIC ">
+        <w:r>
+          <w:rPr>
+            <w:noProof/>
+          </w:rPr>
+          <w:t>17</w:t>
+        </w:r>
+      </w:fldSimple>
       <w:r>
         <w:t>: diagramme classe Player</w:t>
       </w:r>
@@ -12070,21 +11793,21 @@
       <w:pPr>
         <w:pStyle w:val="Titre2"/>
       </w:pPr>
-      <w:bookmarkStart w:id="50" w:name="_Toc485648441"/>
+      <w:bookmarkStart w:id="49" w:name="_Toc485648441"/>
       <w:r>
         <w:t>Requêtes SQL notables</w:t>
       </w:r>
+      <w:bookmarkEnd w:id="49"/>
+    </w:p>
+    <w:p>
+      <w:pPr>
+        <w:pStyle w:val="Titre3"/>
+      </w:pPr>
+      <w:bookmarkStart w:id="50" w:name="_Toc485648442"/>
+      <w:r>
+        <w:t>Récupération des artistes (nom, id et nombre d’albums) d’un utilisateur</w:t>
+      </w:r>
       <w:bookmarkEnd w:id="50"/>
-    </w:p>
-    <w:p>
-      <w:pPr>
-        <w:pStyle w:val="Titre3"/>
-      </w:pPr>
-      <w:bookmarkStart w:id="51" w:name="_Toc485648442"/>
-      <w:r>
-        <w:t>Récupération des artistes (nom, id et nombre d’albums) d’un utilisateur</w:t>
-      </w:r>
-      <w:bookmarkEnd w:id="51"/>
     </w:p>
     <w:tbl>
       <w:tblPr>
@@ -13646,11 +13369,11 @@
       <w:pPr>
         <w:pStyle w:val="Titre3"/>
       </w:pPr>
-      <w:bookmarkStart w:id="52" w:name="_Toc485648443"/>
+      <w:bookmarkStart w:id="51" w:name="_Toc485648443"/>
       <w:r>
         <w:t>Récupération des titres d’un album lié à un utilisateur</w:t>
       </w:r>
-      <w:bookmarkEnd w:id="52"/>
+      <w:bookmarkEnd w:id="51"/>
     </w:p>
     <w:tbl>
       <w:tblPr>
@@ -14800,11 +14523,11 @@
       <w:pPr>
         <w:pStyle w:val="Titre3"/>
       </w:pPr>
-      <w:bookmarkStart w:id="53" w:name="_Toc485648444"/>
+      <w:bookmarkStart w:id="52" w:name="_Toc485648444"/>
       <w:r>
         <w:t>Récupération des amis d’un utilisateur et leur nombre de titres et d’albums</w:t>
       </w:r>
-      <w:bookmarkEnd w:id="53"/>
+      <w:bookmarkEnd w:id="52"/>
       <w:r>
         <w:t xml:space="preserve"> </w:t>
       </w:r>
@@ -16150,38 +15873,38 @@
       <w:pPr>
         <w:pStyle w:val="Titre2"/>
       </w:pPr>
-      <w:bookmarkStart w:id="54" w:name="_Toc485648445"/>
+      <w:bookmarkStart w:id="53" w:name="_Toc485648445"/>
       <w:r>
         <w:lastRenderedPageBreak/>
         <w:t>Sécurité</w:t>
       </w:r>
+      <w:bookmarkEnd w:id="53"/>
+    </w:p>
+    <w:p>
+      <w:r>
+        <w:t>La sécurité est cruciale sur une application comme AudioFile Player. En effet,</w:t>
+      </w:r>
+      <w:r>
+        <w:t xml:space="preserve"> en plus d’avoir des formulaires comme la plupart des applications web d’aujourd’hui,</w:t>
+      </w:r>
+      <w:r>
+        <w:t xml:space="preserve"> celle-ci se base sur de l’upload de fichiers qui peut s’avérer être le meilleur moyen pour mettre en péril le serveur et ses données. </w:t>
+      </w:r>
+    </w:p>
+    <w:p>
+      <w:r>
+        <w:t>La sécurité du site se fait sur deux couches : d’abord côté utilisateur en JavaScript. Puis dans un second temps, au niveau du serveur grâce au PHP.</w:t>
+      </w:r>
+    </w:p>
+    <w:p>
+      <w:pPr>
+        <w:pStyle w:val="Titre3"/>
+      </w:pPr>
+      <w:bookmarkStart w:id="54" w:name="_Toc485648446"/>
+      <w:r>
+        <w:t>Formulaires</w:t>
+      </w:r>
       <w:bookmarkEnd w:id="54"/>
-    </w:p>
-    <w:p>
-      <w:r>
-        <w:t>La sécurité est cruciale sur une application comme AudioFile Player. En effet,</w:t>
-      </w:r>
-      <w:r>
-        <w:t xml:space="preserve"> en plus d’avoir des formulaires comme la plupart des applications web d’aujourd’hui,</w:t>
-      </w:r>
-      <w:r>
-        <w:t xml:space="preserve"> celle-ci se base sur de l’upload de fichiers qui peut s’avérer être le meilleur moyen pour mettre en péril le serveur et ses données. </w:t>
-      </w:r>
-    </w:p>
-    <w:p>
-      <w:r>
-        <w:t>La sécurité du site se fait sur deux couches : d’abord côté utilisateur en JavaScript. Puis dans un second temps, au niveau du serveur grâce au PHP.</w:t>
-      </w:r>
-    </w:p>
-    <w:p>
-      <w:pPr>
-        <w:pStyle w:val="Titre3"/>
-      </w:pPr>
-      <w:bookmarkStart w:id="55" w:name="_Toc485648446"/>
-      <w:r>
-        <w:t>Formulaires</w:t>
-      </w:r>
-      <w:bookmarkEnd w:id="55"/>
     </w:p>
     <w:p>
       <w:r>
@@ -16327,27 +16050,14 @@
                             <w:r>
                               <w:t xml:space="preserve">Figure </w:t>
                             </w:r>
-                            <w:r>
-                              <w:fldChar w:fldCharType="begin"/>
-                            </w:r>
-                            <w:r>
-                              <w:instrText xml:space="preserve"> SEQ Figure \* ARABIC </w:instrText>
-                            </w:r>
-                            <w:r>
-                              <w:fldChar w:fldCharType="separate"/>
-                            </w:r>
-                            <w:r>
-                              <w:rPr>
-                                <w:noProof/>
-                              </w:rPr>
-                              <w:t>18</w:t>
-                            </w:r>
-                            <w:r>
-                              <w:rPr>
-                                <w:noProof/>
-                              </w:rPr>
-                              <w:fldChar w:fldCharType="end"/>
-                            </w:r>
+                            <w:fldSimple w:instr=" SEQ Figure \* ARABIC ">
+                              <w:r>
+                                <w:rPr>
+                                  <w:noProof/>
+                                </w:rPr>
+                                <w:t>18</w:t>
+                              </w:r>
+                            </w:fldSimple>
                             <w:r>
                               <w:t>: attribut required</w:t>
                             </w:r>
@@ -16505,27 +16215,14 @@
       <w:r>
         <w:t xml:space="preserve">Figure </w:t>
       </w:r>
-      <w:r>
-        <w:fldChar w:fldCharType="begin"/>
-      </w:r>
-      <w:r>
-        <w:instrText xml:space="preserve"> SEQ Figure \* ARABIC </w:instrText>
-      </w:r>
-      <w:r>
-        <w:fldChar w:fldCharType="separate"/>
-      </w:r>
-      <w:r>
-        <w:rPr>
-          <w:noProof/>
-        </w:rPr>
-        <w:t>19</w:t>
-      </w:r>
-      <w:r>
-        <w:rPr>
-          <w:noProof/>
-        </w:rPr>
-        <w:fldChar w:fldCharType="end"/>
-      </w:r>
+      <w:fldSimple w:instr=" SEQ Figure \* ARABIC ">
+        <w:r>
+          <w:rPr>
+            <w:noProof/>
+          </w:rPr>
+          <w:t>19</w:t>
+        </w:r>
+      </w:fldSimple>
       <w:r>
         <w:t>: regExp caractères spéciaux</w:t>
       </w:r>
@@ -16608,27 +16305,14 @@
       <w:r>
         <w:t xml:space="preserve">Figure </w:t>
       </w:r>
-      <w:r>
-        <w:fldChar w:fldCharType="begin"/>
-      </w:r>
-      <w:r>
-        <w:instrText xml:space="preserve"> SEQ Figure \* ARABIC </w:instrText>
-      </w:r>
-      <w:r>
-        <w:fldChar w:fldCharType="separate"/>
-      </w:r>
-      <w:r>
-        <w:rPr>
-          <w:noProof/>
-        </w:rPr>
-        <w:t>20</w:t>
-      </w:r>
-      <w:r>
-        <w:rPr>
-          <w:noProof/>
-        </w:rPr>
-        <w:fldChar w:fldCharType="end"/>
-      </w:r>
+      <w:fldSimple w:instr=" SEQ Figure \* ARABIC ">
+        <w:r>
+          <w:rPr>
+            <w:noProof/>
+          </w:rPr>
+          <w:t>20</w:t>
+        </w:r>
+      </w:fldSimple>
       <w:r>
         <w:t>: filter_input PHP</w:t>
       </w:r>
@@ -16663,12 +16347,12 @@
       <w:pPr>
         <w:pStyle w:val="Titre3"/>
       </w:pPr>
-      <w:bookmarkStart w:id="56" w:name="_Toc485648447"/>
+      <w:bookmarkStart w:id="55" w:name="_Toc485648447"/>
       <w:r>
         <w:lastRenderedPageBreak/>
         <w:t>Upload</w:t>
       </w:r>
-      <w:bookmarkEnd w:id="56"/>
+      <w:bookmarkEnd w:id="55"/>
     </w:p>
     <w:p>
       <w:r>
@@ -16858,27 +16542,14 @@
       <w:r>
         <w:t xml:space="preserve">Figure </w:t>
       </w:r>
-      <w:r>
-        <w:fldChar w:fldCharType="begin"/>
-      </w:r>
-      <w:r>
-        <w:instrText xml:space="preserve"> SEQ Figure \* ARABIC </w:instrText>
-      </w:r>
-      <w:r>
-        <w:fldChar w:fldCharType="separate"/>
-      </w:r>
-      <w:r>
-        <w:rPr>
-          <w:noProof/>
-        </w:rPr>
-        <w:t>22</w:t>
-      </w:r>
-      <w:r>
-        <w:rPr>
-          <w:noProof/>
-        </w:rPr>
-        <w:fldChar w:fldCharType="end"/>
-      </w:r>
+      <w:fldSimple w:instr=" SEQ Figure \* ARABIC ">
+        <w:r>
+          <w:rPr>
+            <w:noProof/>
+          </w:rPr>
+          <w:t>22</w:t>
+        </w:r>
+      </w:fldSimple>
       <w:r>
         <w:t>: fonction validation taille JS</w:t>
       </w:r>
@@ -16949,30 +16620,14 @@
       <w:r>
         <w:t xml:space="preserve">Figure </w:t>
       </w:r>
-      <w:r>
-        <w:fldChar w:fldCharType="begin"/>
-      </w:r>
-      <w:r>
-        <w:instrText xml:space="preserve"> SEQ Figur</w:instrText>
-      </w:r>
-      <w:r>
-        <w:instrText xml:space="preserve">e \* ARABIC </w:instrText>
-      </w:r>
-      <w:r>
-        <w:fldChar w:fldCharType="separate"/>
-      </w:r>
-      <w:r>
-        <w:rPr>
-          <w:noProof/>
-        </w:rPr>
-        <w:t>23</w:t>
-      </w:r>
-      <w:r>
-        <w:rPr>
-          <w:noProof/>
-        </w:rPr>
-        <w:fldChar w:fldCharType="end"/>
-      </w:r>
+      <w:fldSimple w:instr=" SEQ Figure \* ARABIC ">
+        <w:r>
+          <w:rPr>
+            <w:noProof/>
+          </w:rPr>
+          <w:t>23</w:t>
+        </w:r>
+      </w:fldSimple>
       <w:r>
         <w:t>: validation extension PHP</w:t>
       </w:r>
@@ -16994,12 +16649,12 @@
       <w:pPr>
         <w:pStyle w:val="Titre3"/>
       </w:pPr>
-      <w:bookmarkStart w:id="57" w:name="_Toc485648448"/>
+      <w:bookmarkStart w:id="56" w:name="_Toc485648448"/>
       <w:r>
         <w:lastRenderedPageBreak/>
         <w:t>Requêtes SQL</w:t>
       </w:r>
-      <w:bookmarkEnd w:id="57"/>
+      <w:bookmarkEnd w:id="56"/>
     </w:p>
     <w:p>
       <w:r>
@@ -17088,27 +16743,14 @@
                             <w:r>
                               <w:t xml:space="preserve">Figure </w:t>
                             </w:r>
-                            <w:r>
-                              <w:fldChar w:fldCharType="begin"/>
-                            </w:r>
-                            <w:r>
-                              <w:instrText xml:space="preserve"> SEQ Figure \* ARABIC </w:instrText>
-                            </w:r>
-                            <w:r>
-                              <w:fldChar w:fldCharType="separate"/>
-                            </w:r>
-                            <w:r>
-                              <w:rPr>
-                                <w:noProof/>
-                              </w:rPr>
-                              <w:t>24</w:t>
-                            </w:r>
-                            <w:r>
-                              <w:rPr>
-                                <w:noProof/>
-                              </w:rPr>
-                              <w:fldChar w:fldCharType="end"/>
-                            </w:r>
+                            <w:fldSimple w:instr=" SEQ Figure \* ARABIC ">
+                              <w:r>
+                                <w:rPr>
+                                  <w:noProof/>
+                                </w:rPr>
+                                <w:t>24</w:t>
+                              </w:r>
+                            </w:fldSimple>
                             <w:r>
                               <w:t>: PDO::bindParam()</w:t>
                             </w:r>
@@ -17244,7 +16886,7 @@
               </wp:anchor>
             </w:drawing>
           </mc:Choice>
-          <mc:Fallback xmlns:cx="http://schemas.microsoft.com/office/drawing/2014/chartex" xmlns:cx1="http://schemas.microsoft.com/office/drawing/2015/9/8/chartex" xmlns:cx2="http://schemas.microsoft.com/office/drawing/2015/10/21/chartex" xmlns:cx3="http://schemas.microsoft.com/office/drawing/2016/5/9/chartex" xmlns:cx4="http://schemas.microsoft.com/office/drawing/2016/5/10/chartex" xmlns:cx5="http://schemas.microsoft.com/office/drawing/2016/5/11/chartex" xmlns:cx6="http://schemas.microsoft.com/office/drawing/2016/5/12/chartex" xmlns:cx7="http://schemas.microsoft.com/office/drawing/2016/5/13/chartex" xmlns:cx8="http://schemas.microsoft.com/office/drawing/2016/5/14/chartex" xmlns:aink="http://schemas.microsoft.com/office/drawing/2016/ink" xmlns:w15="http://schemas.microsoft.com/office/word/2012/wordml" xmlns:w16se="http://schemas.microsoft.com/office/word/2015/wordml/symex">
+          <mc:Fallback xmlns:w16se="http://schemas.microsoft.com/office/word/2015/wordml/symex" xmlns:w15="http://schemas.microsoft.com/office/word/2012/wordml" xmlns:aink="http://schemas.microsoft.com/office/drawing/2016/ink" xmlns:cx8="http://schemas.microsoft.com/office/drawing/2016/5/14/chartex" xmlns:cx7="http://schemas.microsoft.com/office/drawing/2016/5/13/chartex" xmlns:cx6="http://schemas.microsoft.com/office/drawing/2016/5/12/chartex" xmlns:cx5="http://schemas.microsoft.com/office/drawing/2016/5/11/chartex" xmlns:cx4="http://schemas.microsoft.com/office/drawing/2016/5/10/chartex" xmlns:cx3="http://schemas.microsoft.com/office/drawing/2016/5/9/chartex" xmlns:cx2="http://schemas.microsoft.com/office/drawing/2015/10/21/chartex" xmlns:cx1="http://schemas.microsoft.com/office/drawing/2015/9/8/chartex" xmlns:cx="http://schemas.microsoft.com/office/drawing/2014/chartex">
             <w:pict>
               <v:shapetype w14:anchorId="0FFB7172" id="_x0000_t38" coordsize="21600,21600" o:spt="38" o:oned="t" path="m,c@0,0@1,5400@1,10800@1,16200@2,21600,21600,21600e" filled="f">
                 <v:formulas>
@@ -17328,7 +16970,7 @@
               </wp:anchor>
             </w:drawing>
           </mc:Choice>
-          <mc:Fallback xmlns:cx="http://schemas.microsoft.com/office/drawing/2014/chartex" xmlns:cx1="http://schemas.microsoft.com/office/drawing/2015/9/8/chartex" xmlns:cx2="http://schemas.microsoft.com/office/drawing/2015/10/21/chartex" xmlns:cx3="http://schemas.microsoft.com/office/drawing/2016/5/9/chartex" xmlns:cx4="http://schemas.microsoft.com/office/drawing/2016/5/10/chartex" xmlns:cx5="http://schemas.microsoft.com/office/drawing/2016/5/11/chartex" xmlns:cx6="http://schemas.microsoft.com/office/drawing/2016/5/12/chartex" xmlns:cx7="http://schemas.microsoft.com/office/drawing/2016/5/13/chartex" xmlns:cx8="http://schemas.microsoft.com/office/drawing/2016/5/14/chartex" xmlns:aink="http://schemas.microsoft.com/office/drawing/2016/ink" xmlns:w15="http://schemas.microsoft.com/office/word/2012/wordml" xmlns:w16se="http://schemas.microsoft.com/office/word/2015/wordml/symex">
+          <mc:Fallback xmlns:w16se="http://schemas.microsoft.com/office/word/2015/wordml/symex" xmlns:w15="http://schemas.microsoft.com/office/word/2012/wordml" xmlns:aink="http://schemas.microsoft.com/office/drawing/2016/ink" xmlns:cx8="http://schemas.microsoft.com/office/drawing/2016/5/14/chartex" xmlns:cx7="http://schemas.microsoft.com/office/drawing/2016/5/13/chartex" xmlns:cx6="http://schemas.microsoft.com/office/drawing/2016/5/12/chartex" xmlns:cx5="http://schemas.microsoft.com/office/drawing/2016/5/11/chartex" xmlns:cx4="http://schemas.microsoft.com/office/drawing/2016/5/10/chartex" xmlns:cx3="http://schemas.microsoft.com/office/drawing/2016/5/9/chartex" xmlns:cx2="http://schemas.microsoft.com/office/drawing/2015/10/21/chartex" xmlns:cx1="http://schemas.microsoft.com/office/drawing/2015/9/8/chartex" xmlns:cx="http://schemas.microsoft.com/office/drawing/2014/chartex">
             <w:pict>
               <v:rect w14:anchorId="450C6A66" id="Rectangle 25" o:spid="_x0000_s1026" style="position:absolute;margin-left:91pt;margin-top:67.9pt;width:283.95pt;height:10.95pt;z-index:251665408;visibility:visible;mso-wrap-style:square;mso-wrap-distance-left:9pt;mso-wrap-distance-top:0;mso-wrap-distance-right:9pt;mso-wrap-distance-bottom:0;mso-position-horizontal:absolute;mso-position-horizontal-relative:text;mso-position-vertical:absolute;mso-position-vertical-relative:text;v-text-anchor:middle" o:gfxdata="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" filled="f" strokecolor="#073662 [1604]" strokeweight="2pt"/>
             </w:pict>
@@ -17414,12 +17056,12 @@
       <w:pPr>
         <w:pStyle w:val="Titre1"/>
       </w:pPr>
-      <w:bookmarkStart w:id="58" w:name="_Toc485648449"/>
+      <w:bookmarkStart w:id="57" w:name="_Toc485648449"/>
       <w:r>
         <w:lastRenderedPageBreak/>
         <w:t>Rapport de tests</w:t>
       </w:r>
-      <w:bookmarkEnd w:id="58"/>
+      <w:bookmarkEnd w:id="57"/>
     </w:p>
     <w:p/>
     <w:tbl>
@@ -20457,12 +20099,12 @@
       <w:pPr>
         <w:pStyle w:val="Titre1"/>
       </w:pPr>
-      <w:bookmarkStart w:id="59" w:name="_Toc485648450"/>
+      <w:bookmarkStart w:id="58" w:name="_Toc485648450"/>
       <w:r>
         <w:lastRenderedPageBreak/>
         <w:t>Conclusion</w:t>
       </w:r>
-      <w:bookmarkEnd w:id="59"/>
+      <w:bookmarkEnd w:id="58"/>
     </w:p>
     <w:p>
       <w:pPr>
@@ -20519,27 +20161,14 @@
       <w:r>
         <w:t xml:space="preserve">Figure </w:t>
       </w:r>
-      <w:r>
-        <w:fldChar w:fldCharType="begin"/>
-      </w:r>
-      <w:r>
-        <w:instrText xml:space="preserve"> SEQ Figure \* ARABIC </w:instrText>
-      </w:r>
-      <w:r>
-        <w:fldChar w:fldCharType="separate"/>
-      </w:r>
-      <w:r>
-        <w:rPr>
-          <w:noProof/>
-        </w:rPr>
-        <w:t>25</w:t>
-      </w:r>
-      <w:r>
-        <w:rPr>
-          <w:noProof/>
-        </w:rPr>
-        <w:fldChar w:fldCharType="end"/>
-      </w:r>
+      <w:fldSimple w:instr=" SEQ Figure \* ARABIC ">
+        <w:r>
+          <w:rPr>
+            <w:noProof/>
+          </w:rPr>
+          <w:t>25</w:t>
+        </w:r>
+      </w:fldSimple>
       <w:r>
         <w:t>: planning initial</w:t>
       </w:r>
@@ -20599,27 +20228,14 @@
       <w:r>
         <w:t xml:space="preserve">Figure </w:t>
       </w:r>
-      <w:r>
-        <w:fldChar w:fldCharType="begin"/>
-      </w:r>
-      <w:r>
-        <w:instrText xml:space="preserve"> SEQ Figure \* ARABIC </w:instrText>
-      </w:r>
-      <w:r>
-        <w:fldChar w:fldCharType="separate"/>
-      </w:r>
-      <w:r>
-        <w:rPr>
-          <w:noProof/>
-        </w:rPr>
-        <w:t>26</w:t>
-      </w:r>
-      <w:r>
-        <w:rPr>
-          <w:noProof/>
-        </w:rPr>
-        <w:fldChar w:fldCharType="end"/>
-      </w:r>
+      <w:fldSimple w:instr=" SEQ Figure \* ARABIC ">
+        <w:r>
+          <w:rPr>
+            <w:noProof/>
+          </w:rPr>
+          <w:t>26</w:t>
+        </w:r>
+      </w:fldSimple>
       <w:r>
         <w:t>: planning réel</w:t>
       </w:r>
@@ -20628,11 +20244,11 @@
       <w:pPr>
         <w:pStyle w:val="Titre2"/>
       </w:pPr>
-      <w:bookmarkStart w:id="60" w:name="_Toc485648451"/>
+      <w:bookmarkStart w:id="59" w:name="_Toc485648451"/>
       <w:r>
         <w:t>Déroulement du travail</w:t>
       </w:r>
-      <w:bookmarkEnd w:id="60"/>
+      <w:bookmarkEnd w:id="59"/>
     </w:p>
     <w:p>
       <w:r>
@@ -20667,90 +20283,250 @@
       <w:pPr>
         <w:pStyle w:val="Titre2"/>
       </w:pPr>
-      <w:bookmarkStart w:id="61" w:name="_Toc485648452"/>
+      <w:bookmarkStart w:id="60" w:name="_Toc485648452"/>
       <w:r>
         <w:lastRenderedPageBreak/>
         <w:t>Améliorations possibles</w:t>
       </w:r>
+      <w:bookmarkEnd w:id="60"/>
+    </w:p>
+    <w:p>
+      <w:r>
+        <w:t xml:space="preserve">Je suis satisfait du résultat actuel. En effet, toutes les fonctionnalités indispensables à une application de lecture de musique sont présentes et utilisables. </w:t>
+      </w:r>
+    </w:p>
+    <w:p>
+      <w:r>
+        <w:t xml:space="preserve">Evidemment, il reste certaines choses améliorables. La première serait de pouvoir modifier ces fichiers après l’upload : suppression de certaines musiques ou même </w:t>
+      </w:r>
+      <w:r>
+        <w:t>pouvoir modifier</w:t>
+      </w:r>
+      <w:r>
+        <w:t xml:space="preserve"> des tags après coup directement depuis l’application.</w:t>
+      </w:r>
+      <w:r>
+        <w:t xml:space="preserve"> Egalement, une amélioration des fonctions sociales peut être envisagé comme par exemple voir les amis en ligne et éventuellement ce qu’ils écoutent en ce moment même.</w:t>
+      </w:r>
+    </w:p>
+    <w:p>
+      <w:pPr>
+        <w:pStyle w:val="Titre2"/>
+      </w:pPr>
+      <w:bookmarkStart w:id="61" w:name="_Toc485648453"/>
+      <w:r>
+        <w:t>Avis personnel</w:t>
+      </w:r>
       <w:bookmarkEnd w:id="61"/>
     </w:p>
     <w:p>
       <w:r>
-        <w:t xml:space="preserve">Je suis satisfait du résultat actuel. En effet, toutes les fonctionnalités indispensables à une application de lecture de musique sont présentes et utilisables. </w:t>
-      </w:r>
-    </w:p>
-    <w:p>
-      <w:r>
-        <w:t xml:space="preserve">Evidemment, il reste certaines choses améliorables. La première serait de pouvoir modifier ces fichiers après l’upload : suppression de certaines musiques ou même </w:t>
-      </w:r>
-      <w:r>
-        <w:t>pouvoir modifier</w:t>
-      </w:r>
-      <w:r>
-        <w:t xml:space="preserve"> des tags après coup directement depuis l’application.</w:t>
-      </w:r>
-      <w:r>
-        <w:t xml:space="preserve"> Egalement, une amélioration des fonctions sociales peut être envisagé comme par exemple voir les amis en ligne et éventuellement ce qu’ils écoutent en ce moment même.</w:t>
-      </w:r>
+        <w:t xml:space="preserve">Personnellement, j’ai trouvé ce travail enrichissant. Tout d’abord, de par sa nature : devoir travailler sur le même projet une dizaine de jours sans s’arrêter m’a permis de beaucoup m’intéresser au travail que j’accomplissais. Tout le long, une sensation de vouloir bien faire les choses perdure et je trouve que le résultat final est gratifiant lorsque l’on a fait tous ces efforts. Egalement, un travail de cette envergure permet de mettre en pratique nos compétences et connaissances au mieux </w:t>
+      </w:r>
+      <w:r>
+        <w:t>et permet d’apprendre à être plus autonome.  En effet, l</w:t>
+      </w:r>
+      <w:r>
+        <w:t xml:space="preserve">e fait d’avoir une certaine liberté pendant la journée est une chose positive de ce travail car il permet d’adapter son rythme de travail à </w:t>
+      </w:r>
+      <w:r>
+        <w:t>notre forme du moment, et donc de maximiser notre rendement.</w:t>
+      </w:r>
+    </w:p>
+    <w:p>
+      <w:r>
+        <w:t>Pour terminer, ce travail m’a beaucoup apporté dans le sens où il m’a permis de mieux appréhender le futur et de confirmer mon désir de travailler dans le domaine de l’informatique.</w:t>
+      </w:r>
+    </w:p>
+    <w:p>
+      <w:pPr>
+        <w:pStyle w:val="Titre1"/>
+      </w:pPr>
+      <w:bookmarkStart w:id="62" w:name="_Toc485648454"/>
+      <w:r>
+        <w:t>Annexes</w:t>
+      </w:r>
+      <w:bookmarkEnd w:id="62"/>
+    </w:p>
+    <w:p>
+      <w:pPr>
+        <w:pStyle w:val="Titre1"/>
+      </w:pPr>
+      <w:bookmarkStart w:id="63" w:name="_Toc485648455"/>
+      <w:r>
+        <w:t>Sources</w:t>
+      </w:r>
+      <w:bookmarkEnd w:id="63"/>
     </w:p>
     <w:p>
       <w:pPr>
         <w:pStyle w:val="Titre2"/>
       </w:pPr>
-      <w:bookmarkStart w:id="62" w:name="_Toc485648453"/>
-      <w:r>
-        <w:t>Avis personnel</w:t>
-      </w:r>
-      <w:bookmarkEnd w:id="62"/>
-    </w:p>
-    <w:p>
-      <w:r>
-        <w:t xml:space="preserve">Personnellement, j’ai trouvé ce travail enrichissant. Tout d’abord, de par sa nature : devoir travailler sur le même projet une dizaine de jours sans s’arrêter m’a permis de beaucoup m’intéresser au travail que j’accomplissais. Tout le long, une sensation de vouloir bien faire les choses perdure et je trouve que le résultat final est gratifiant lorsque l’on a fait tous ces efforts. Egalement, un travail de cette envergure permet de mettre en pratique nos compétences et connaissances au mieux </w:t>
-      </w:r>
-      <w:r>
-        <w:t>et permet d’apprendre à être plus autonome.  En effet, l</w:t>
-      </w:r>
-      <w:r>
-        <w:t xml:space="preserve">e fait d’avoir une certaine liberté pendant la journée est une chose positive de ce travail car il permet d’adapter son rythme de travail à </w:t>
-      </w:r>
-      <w:r>
-        <w:t>notre forme du moment, et donc de maximiser notre rendement.</w:t>
-      </w:r>
-    </w:p>
-    <w:p>
-      <w:r>
-        <w:t>Pour terminer, ce travail m’a beaucoup apporté dans le sens où il m’a permis de mieux appréhender le futur et de confirmer mon désir de travailler dans le domaine de l’informatique.</w:t>
-      </w:r>
-    </w:p>
-    <w:p>
-      <w:pPr>
-        <w:pStyle w:val="Titre1"/>
-      </w:pPr>
-      <w:bookmarkStart w:id="63" w:name="_Toc485648454"/>
-      <w:r>
-        <w:t>Annexes</w:t>
-      </w:r>
-      <w:bookmarkEnd w:id="63"/>
-    </w:p>
-    <w:p>
-      <w:pPr>
-        <w:pStyle w:val="Titre1"/>
-      </w:pPr>
-      <w:bookmarkStart w:id="64" w:name="_Toc485648455"/>
-      <w:r>
-        <w:t>Sources</w:t>
-      </w:r>
+      <w:r>
+        <w:t xml:space="preserve">Webographie </w:t>
+      </w:r>
+    </w:p>
+    <w:p>
+      <w:hyperlink r:id="rId48" w:history="1">
+        <w:r>
+          <w:rPr>
+            <w:rStyle w:val="Lienhypertexte"/>
+          </w:rPr>
+          <w:t>https://stackoverflow.com/questions/2647867/how-to-determine-if-variable-is-undefined-or-null</w:t>
+        </w:r>
+      </w:hyperlink>
+      <w:r>
+        <w:t xml:space="preserve"> </w:t>
+      </w:r>
+    </w:p>
+    <w:p>
+      <w:hyperlink r:id="rId49" w:history="1">
+        <w:r>
+          <w:rPr>
+            <w:rStyle w:val="Lienhypertexte"/>
+          </w:rPr>
+          <w:t>https://learn.jquery.com/using-jquery-core/iterating/</w:t>
+        </w:r>
+      </w:hyperlink>
+      <w:r>
+        <w:t xml:space="preserve"> </w:t>
+      </w:r>
+    </w:p>
+    <w:p>
+      <w:hyperlink r:id="rId50" w:history="1">
+        <w:r>
+          <w:rPr>
+            <w:rStyle w:val="Lienhypertexte"/>
+          </w:rPr>
+          <w:t>https://stackoverflow.com/questions/7306669/how-to-get-all-properties-values-of-a-javascript-object-without-knowing-the-key</w:t>
+        </w:r>
+      </w:hyperlink>
+      <w:r>
+        <w:t xml:space="preserve"> </w:t>
+      </w:r>
+    </w:p>
+    <w:p>
+      <w:hyperlink r:id="rId51" w:history="1">
+        <w:r>
+          <w:rPr>
+            <w:rStyle w:val="Lienhypertexte"/>
+          </w:rPr>
+          <w:t>https://api.jquerymobile.com/hashchange/</w:t>
+        </w:r>
+      </w:hyperlink>
+      <w:r>
+        <w:t xml:space="preserve"> </w:t>
+      </w:r>
+    </w:p>
+    <w:p>
+      <w:hyperlink r:id="rId52" w:history="1">
+        <w:r>
+          <w:rPr>
+            <w:rStyle w:val="Lienhypertexte"/>
+          </w:rPr>
+          <w:t>http://api.jquery.com/on/#direct-and-delegated-events</w:t>
+        </w:r>
+      </w:hyperlink>
+      <w:r>
+        <w:t xml:space="preserve"> </w:t>
+      </w:r>
+    </w:p>
+    <w:p>
+      <w:hyperlink r:id="rId53" w:history="1">
+        <w:r>
+          <w:rPr>
+            <w:rStyle w:val="Lienhypertexte"/>
+          </w:rPr>
+          <w:t>https://learn.jquery.com/events/event-delegation/</w:t>
+        </w:r>
+      </w:hyperlink>
+      <w:r>
+        <w:t xml:space="preserve"> </w:t>
+      </w:r>
+    </w:p>
+    <w:p>
+      <w:hyperlink r:id="rId54" w:history="1">
+        <w:r>
+          <w:rPr>
+            <w:rStyle w:val="Lienhypertexte"/>
+          </w:rPr>
+          <w:t>https://stackoverflow.com/questions/14499558/counting-many-to-many-association-records</w:t>
+        </w:r>
+      </w:hyperlink>
+      <w:r>
+        <w:t xml:space="preserve"> </w:t>
+      </w:r>
+    </w:p>
+    <w:p>
+      <w:hyperlink r:id="rId55" w:history="1">
+        <w:r>
+          <w:rPr>
+            <w:rStyle w:val="Lienhypertexte"/>
+          </w:rPr>
+          <w:t>http://www.php.net/manual/en/function.array-multisort.php</w:t>
+        </w:r>
+      </w:hyperlink>
+      <w:r>
+        <w:t xml:space="preserve"> </w:t>
+      </w:r>
+    </w:p>
+    <w:p>
+      <w:hyperlink r:id="rId56" w:history="1">
+        <w:r>
+          <w:rPr>
+            <w:rStyle w:val="Lienhypertexte"/>
+          </w:rPr>
+          <w:t>https://stackoverflow.com/questions/19575714/sort-files-by-filename</w:t>
+        </w:r>
+      </w:hyperlink>
+      <w:r>
+        <w:t xml:space="preserve"> </w:t>
+      </w:r>
+    </w:p>
+    <w:p>
+      <w:hyperlink r:id="rId57" w:history="1">
+        <w:r>
+          <w:rPr>
+            <w:rStyle w:val="Lienhypertexte"/>
+          </w:rPr>
+          <w:t>https://stackoverflow.com/questions/13036504/waiting-ajax-success-before-next-iteration</w:t>
+        </w:r>
+      </w:hyperlink>
+      <w:r>
+        <w:t xml:space="preserve"> </w:t>
+      </w:r>
+    </w:p>
+    <w:p>
+      <w:hyperlink r:id="rId58" w:history="1">
+        <w:r>
+          <w:rPr>
+            <w:rStyle w:val="Lienhypertexte"/>
+          </w:rPr>
+          <w:t>https://github.com/aadsm/jsmediatags</w:t>
+        </w:r>
+      </w:hyperlink>
+      <w:r>
+        <w:t xml:space="preserve"> </w:t>
+      </w:r>
+    </w:p>
+    <w:p>
+      <w:hyperlink r:id="rId59" w:history="1">
+        <w:r>
+          <w:rPr>
+            <w:rStyle w:val="Lienhypertexte"/>
+          </w:rPr>
+          <w:t>http://blacktie.co/2014/07/dashgum-free-dashboard/</w:t>
+        </w:r>
+      </w:hyperlink>
+      <w:r>
+        <w:t xml:space="preserve"> </w:t>
+      </w:r>
+      <w:bookmarkStart w:id="64" w:name="_GoBack"/>
       <w:bookmarkEnd w:id="64"/>
     </w:p>
-    <w:p>
-      <w:r>
-        <w:t>Le fond d’écran utilisé est libre de droit</w:t>
-      </w:r>
-    </w:p>
-    <w:p/>
     <w:sectPr>
-      <w:headerReference w:type="default" r:id="rId48"/>
-      <w:footerReference w:type="default" r:id="rId49"/>
+      <w:headerReference w:type="default" r:id="rId60"/>
+      <w:footerReference w:type="default" r:id="rId61"/>
       <w:pgSz w:w="11906" w:h="16838"/>
       <w:pgMar w:top="1417" w:right="1417" w:bottom="1417" w:left="1417" w:header="708" w:footer="708" w:gutter="0"/>
       <w:pgNumType w:start="0"/>
@@ -20835,7 +20611,7 @@
         <w:noProof/>
         <w:lang w:val="fr-FR"/>
       </w:rPr>
-      <w:t>2</w:t>
+      <w:t>34</w:t>
     </w:r>
     <w:r>
       <w:rPr>
@@ -20873,7 +20649,7 @@
         <w:noProof/>
         <w:lang w:val="fr-FR"/>
       </w:rPr>
-      <w:t>33</w:t>
+      <w:t>34</w:t>
     </w:r>
     <w:r>
       <w:rPr>
@@ -24493,7 +24269,7 @@
 </file>
 
 <file path=customXml/itemProps2.xml><?xml version="1.0" encoding="utf-8"?>
-<ds:datastoreItem xmlns:ds="http://schemas.openxmlformats.org/officeDocument/2006/customXml" ds:itemID="{78FED58D-1925-4DF3-8E58-2DA7057C7A60}">
+<ds:datastoreItem xmlns:ds="http://schemas.openxmlformats.org/officeDocument/2006/customXml" ds:itemID="{F527D4F4-9F20-47A4-8F80-CD9F192535D3}">
   <ds:schemaRefs>
     <ds:schemaRef ds:uri="http://schemas.openxmlformats.org/officeDocument/2006/bibliography"/>
   </ds:schemaRefs>

</xml_diff>

<commit_message>
ajout des samples mp3
</commit_message>
<xml_diff>
--- a/documentation/documentation_technique.docx
+++ b/documentation/documentation_technique.docx
@@ -167,7 +167,6 @@
                                         <w:alias w:val="Sous-titre"/>
                                         <w:tag w:val=""/>
                                         <w:id w:val="2021743002"/>
-                                        <w:showingPlcHdr/>
                                         <w:dataBinding w:prefixMappings="xmlns:ns0='http://purl.org/dc/elements/1.1/' xmlns:ns1='http://schemas.openxmlformats.org/package/2006/metadata/core-properties' " w:xpath="/ns1:coreProperties[1]/ns0:subject[1]" w:storeItemID="{6C3C8BC8-F283-45AE-878A-BAB7291924A1}"/>
                                         <w:text/>
                                       </w:sdtPr>
@@ -179,8 +178,18 @@
                                             <w:sz w:val="36"/>
                                             <w:szCs w:val="36"/>
                                           </w:rPr>
-                                          <w:t xml:space="preserve">     </w:t>
+                                          <w:t xml:space="preserve">Michael </w:t>
                                         </w:r>
+                                        <w:proofErr w:type="spellStart"/>
+                                        <w:r>
+                                          <w:rPr>
+                                            <w:color w:val="0F6FC6" w:themeColor="accent1"/>
+                                            <w:sz w:val="36"/>
+                                            <w:szCs w:val="36"/>
+                                          </w:rPr>
+                                          <w:t>Ramusi</w:t>
+                                        </w:r>
+                                        <w:proofErr w:type="spellEnd"/>
                                       </w:sdtContent>
                                     </w:sdt>
                                     <w:r>
@@ -190,7 +199,11 @@
                                       <w:t xml:space="preserve"> </w:t>
                                     </w:r>
                                   </w:p>
-                                  <w:p/>
+                                  <w:p>
+                                    <w:r>
+                                      <w:t>TPI 2017</w:t>
+                                    </w:r>
+                                  </w:p>
                                 </w:txbxContent>
                               </wps:txbx>
                               <wps:bodyPr rot="0" spcFirstLastPara="0" vertOverflow="overflow" horzOverflow="overflow" vert="horz" wrap="square" lIns="91440" tIns="45720" rIns="91440" bIns="45720" numCol="1" spcCol="0" rtlCol="0" fromWordArt="0" anchor="t" anchorCtr="0" forceAA="0" compatLnSpc="1">
@@ -283,10 +296,10 @@
                                   <w:alias w:val="Sous-titre"/>
                                   <w:tag w:val=""/>
                                   <w:id w:val="2021743002"/>
-                                  <w:showingPlcHdr/>
                                   <w:dataBinding w:prefixMappings="xmlns:ns0='http://purl.org/dc/elements/1.1/' xmlns:ns1='http://schemas.openxmlformats.org/package/2006/metadata/core-properties' " w:xpath="/ns1:coreProperties[1]/ns0:subject[1]" w:storeItemID="{6C3C8BC8-F283-45AE-878A-BAB7291924A1}"/>
                                   <w:text/>
                                 </w:sdtPr>
+                                <w:sdtEndPr/>
                                 <w:sdtContent>
                                   <w:r>
                                     <w:rPr>
@@ -294,8 +307,18 @@
                                       <w:sz w:val="36"/>
                                       <w:szCs w:val="36"/>
                                     </w:rPr>
-                                    <w:t xml:space="preserve">     </w:t>
+                                    <w:t xml:space="preserve">Michael </w:t>
                                   </w:r>
+                                  <w:proofErr w:type="spellStart"/>
+                                  <w:r>
+                                    <w:rPr>
+                                      <w:color w:val="0F6FC6" w:themeColor="accent1"/>
+                                      <w:sz w:val="36"/>
+                                      <w:szCs w:val="36"/>
+                                    </w:rPr>
+                                    <w:t>Ramusi</w:t>
+                                  </w:r>
+                                  <w:proofErr w:type="spellEnd"/>
                                 </w:sdtContent>
                               </w:sdt>
                               <w:r>
@@ -305,7 +328,11 @@
                                 <w:t xml:space="preserve"> </w:t>
                               </w:r>
                             </w:p>
-                            <w:p/>
+                            <w:p>
+                              <w:r>
+                                <w:t>TPI 2017</w:t>
+                              </w:r>
+                            </w:p>
                           </w:txbxContent>
                         </v:textbox>
                         <w10:wrap anchorx="page" anchory="margin"/>
@@ -1157,7 +1184,7 @@
           <w:r>
             <w:fldChar w:fldCharType="separate"/>
           </w:r>
-          <w:hyperlink w:anchor="_Toc485648392" w:history="1">
+          <w:hyperlink w:anchor="_Toc485651191" w:history="1">
             <w:r>
               <w:rPr>
                 <w:rStyle w:val="Lienhypertexte"/>
@@ -1199,7 +1226,7 @@
                 <w:noProof/>
                 <w:webHidden/>
               </w:rPr>
-              <w:instrText xml:space="preserve"> PAGEREF _Toc485648392 \h </w:instrText>
+              <w:instrText xml:space="preserve"> PAGEREF _Toc485651191 \h </w:instrText>
             </w:r>
             <w:r>
               <w:rPr>
@@ -1219,7 +1246,7 @@
                 <w:noProof/>
                 <w:webHidden/>
               </w:rPr>
-              <w:t>3</w:t>
+              <w:t>4</w:t>
             </w:r>
             <w:r>
               <w:rPr>
@@ -1243,7 +1270,7 @@
               <w:lang w:eastAsia="fr-CH"/>
             </w:rPr>
           </w:pPr>
-          <w:hyperlink w:anchor="_Toc485648393" w:history="1">
+          <w:hyperlink w:anchor="_Toc485651192" w:history="1">
             <w:r>
               <w:rPr>
                 <w:rStyle w:val="Lienhypertexte"/>
@@ -1285,7 +1312,7 @@
                 <w:noProof/>
                 <w:webHidden/>
               </w:rPr>
-              <w:instrText xml:space="preserve"> PAGEREF _Toc485648393 \h </w:instrText>
+              <w:instrText xml:space="preserve"> PAGEREF _Toc485651192 \h </w:instrText>
             </w:r>
             <w:r>
               <w:rPr>
@@ -1305,7 +1332,7 @@
                 <w:noProof/>
                 <w:webHidden/>
               </w:rPr>
-              <w:t>3</w:t>
+              <w:t>4</w:t>
             </w:r>
             <w:r>
               <w:rPr>
@@ -1329,7 +1356,7 @@
               <w:lang w:eastAsia="fr-CH"/>
             </w:rPr>
           </w:pPr>
-          <w:hyperlink w:anchor="_Toc485648394" w:history="1">
+          <w:hyperlink w:anchor="_Toc485651193" w:history="1">
             <w:r>
               <w:rPr>
                 <w:rStyle w:val="Lienhypertexte"/>
@@ -1371,7 +1398,7 @@
                 <w:noProof/>
                 <w:webHidden/>
               </w:rPr>
-              <w:instrText xml:space="preserve"> PAGEREF _Toc485648394 \h </w:instrText>
+              <w:instrText xml:space="preserve"> PAGEREF _Toc485651193 \h </w:instrText>
             </w:r>
             <w:r>
               <w:rPr>
@@ -1391,7 +1418,7 @@
                 <w:noProof/>
                 <w:webHidden/>
               </w:rPr>
-              <w:t>3</w:t>
+              <w:t>4</w:t>
             </w:r>
             <w:r>
               <w:rPr>
@@ -1415,7 +1442,7 @@
               <w:lang w:eastAsia="fr-CH"/>
             </w:rPr>
           </w:pPr>
-          <w:hyperlink w:anchor="_Toc485648395" w:history="1">
+          <w:hyperlink w:anchor="_Toc485651194" w:history="1">
             <w:r>
               <w:rPr>
                 <w:rStyle w:val="Lienhypertexte"/>
@@ -1457,7 +1484,7 @@
                 <w:noProof/>
                 <w:webHidden/>
               </w:rPr>
-              <w:instrText xml:space="preserve"> PAGEREF _Toc485648395 \h </w:instrText>
+              <w:instrText xml:space="preserve"> PAGEREF _Toc485651194 \h </w:instrText>
             </w:r>
             <w:r>
               <w:rPr>
@@ -1477,7 +1504,7 @@
                 <w:noProof/>
                 <w:webHidden/>
               </w:rPr>
-              <w:t>4</w:t>
+              <w:t>5</w:t>
             </w:r>
             <w:r>
               <w:rPr>
@@ -1501,7 +1528,7 @@
               <w:lang w:eastAsia="fr-CH"/>
             </w:rPr>
           </w:pPr>
-          <w:hyperlink w:anchor="_Toc485648396" w:history="1">
+          <w:hyperlink w:anchor="_Toc485651195" w:history="1">
             <w:r>
               <w:rPr>
                 <w:rStyle w:val="Lienhypertexte"/>
@@ -1543,7 +1570,7 @@
                 <w:noProof/>
                 <w:webHidden/>
               </w:rPr>
-              <w:instrText xml:space="preserve"> PAGEREF _Toc485648396 \h </w:instrText>
+              <w:instrText xml:space="preserve"> PAGEREF _Toc485651195 \h </w:instrText>
             </w:r>
             <w:r>
               <w:rPr>
@@ -1563,7 +1590,7 @@
                 <w:noProof/>
                 <w:webHidden/>
               </w:rPr>
-              <w:t>4</w:t>
+              <w:t>5</w:t>
             </w:r>
             <w:r>
               <w:rPr>
@@ -1587,7 +1614,7 @@
               <w:lang w:eastAsia="fr-CH"/>
             </w:rPr>
           </w:pPr>
-          <w:hyperlink w:anchor="_Toc485648397" w:history="1">
+          <w:hyperlink w:anchor="_Toc485651196" w:history="1">
             <w:r>
               <w:rPr>
                 <w:rStyle w:val="Lienhypertexte"/>
@@ -1629,7 +1656,7 @@
                 <w:noProof/>
                 <w:webHidden/>
               </w:rPr>
-              <w:instrText xml:space="preserve"> PAGEREF _Toc485648397 \h </w:instrText>
+              <w:instrText xml:space="preserve"> PAGEREF _Toc485651196 \h </w:instrText>
             </w:r>
             <w:r>
               <w:rPr>
@@ -1649,7 +1676,7 @@
                 <w:noProof/>
                 <w:webHidden/>
               </w:rPr>
-              <w:t>4</w:t>
+              <w:t>5</w:t>
             </w:r>
             <w:r>
               <w:rPr>
@@ -1673,7 +1700,7 @@
               <w:lang w:eastAsia="fr-CH"/>
             </w:rPr>
           </w:pPr>
-          <w:hyperlink w:anchor="_Toc485648398" w:history="1">
+          <w:hyperlink w:anchor="_Toc485651197" w:history="1">
             <w:r>
               <w:rPr>
                 <w:rStyle w:val="Lienhypertexte"/>
@@ -1715,7 +1742,7 @@
                 <w:noProof/>
                 <w:webHidden/>
               </w:rPr>
-              <w:instrText xml:space="preserve"> PAGEREF _Toc485648398 \h </w:instrText>
+              <w:instrText xml:space="preserve"> PAGEREF _Toc485651197 \h </w:instrText>
             </w:r>
             <w:r>
               <w:rPr>
@@ -1735,7 +1762,7 @@
                 <w:noProof/>
                 <w:webHidden/>
               </w:rPr>
-              <w:t>4</w:t>
+              <w:t>5</w:t>
             </w:r>
             <w:r>
               <w:rPr>
@@ -1759,7 +1786,7 @@
               <w:lang w:eastAsia="fr-CH"/>
             </w:rPr>
           </w:pPr>
-          <w:hyperlink w:anchor="_Toc485648399" w:history="1">
+          <w:hyperlink w:anchor="_Toc485651198" w:history="1">
             <w:r>
               <w:rPr>
                 <w:rStyle w:val="Lienhypertexte"/>
@@ -1801,7 +1828,7 @@
                 <w:noProof/>
                 <w:webHidden/>
               </w:rPr>
-              <w:instrText xml:space="preserve"> PAGEREF _Toc485648399 \h </w:instrText>
+              <w:instrText xml:space="preserve"> PAGEREF _Toc485651198 \h </w:instrText>
             </w:r>
             <w:r>
               <w:rPr>
@@ -1821,7 +1848,7 @@
                 <w:noProof/>
                 <w:webHidden/>
               </w:rPr>
-              <w:t>5</w:t>
+              <w:t>6</w:t>
             </w:r>
             <w:r>
               <w:rPr>
@@ -1845,7 +1872,7 @@
               <w:lang w:eastAsia="fr-CH"/>
             </w:rPr>
           </w:pPr>
-          <w:hyperlink w:anchor="_Toc485648400" w:history="1">
+          <w:hyperlink w:anchor="_Toc485651199" w:history="1">
             <w:r>
               <w:rPr>
                 <w:rStyle w:val="Lienhypertexte"/>
@@ -1887,7 +1914,7 @@
                 <w:noProof/>
                 <w:webHidden/>
               </w:rPr>
-              <w:instrText xml:space="preserve"> PAGEREF _Toc485648400 \h </w:instrText>
+              <w:instrText xml:space="preserve"> PAGEREF _Toc485651199 \h </w:instrText>
             </w:r>
             <w:r>
               <w:rPr>
@@ -1907,7 +1934,7 @@
                 <w:noProof/>
                 <w:webHidden/>
               </w:rPr>
-              <w:t>5</w:t>
+              <w:t>6</w:t>
             </w:r>
             <w:r>
               <w:rPr>
@@ -1931,7 +1958,7 @@
               <w:lang w:eastAsia="fr-CH"/>
             </w:rPr>
           </w:pPr>
-          <w:hyperlink w:anchor="_Toc485648401" w:history="1">
+          <w:hyperlink w:anchor="_Toc485651200" w:history="1">
             <w:r>
               <w:rPr>
                 <w:rStyle w:val="Lienhypertexte"/>
@@ -1973,7 +2000,7 @@
                 <w:noProof/>
                 <w:webHidden/>
               </w:rPr>
-              <w:instrText xml:space="preserve"> PAGEREF _Toc485648401 \h </w:instrText>
+              <w:instrText xml:space="preserve"> PAGEREF _Toc485651200 \h </w:instrText>
             </w:r>
             <w:r>
               <w:rPr>
@@ -1993,7 +2020,7 @@
                 <w:noProof/>
                 <w:webHidden/>
               </w:rPr>
-              <w:t>6</w:t>
+              <w:t>7</w:t>
             </w:r>
             <w:r>
               <w:rPr>
@@ -2017,7 +2044,7 @@
               <w:lang w:eastAsia="fr-CH"/>
             </w:rPr>
           </w:pPr>
-          <w:hyperlink w:anchor="_Toc485648402" w:history="1">
+          <w:hyperlink w:anchor="_Toc485651201" w:history="1">
             <w:r>
               <w:rPr>
                 <w:rStyle w:val="Lienhypertexte"/>
@@ -2059,7 +2086,7 @@
                 <w:noProof/>
                 <w:webHidden/>
               </w:rPr>
-              <w:instrText xml:space="preserve"> PAGEREF _Toc485648402 \h </w:instrText>
+              <w:instrText xml:space="preserve"> PAGEREF _Toc485651201 \h </w:instrText>
             </w:r>
             <w:r>
               <w:rPr>
@@ -2079,7 +2106,7 @@
                 <w:noProof/>
                 <w:webHidden/>
               </w:rPr>
-              <w:t>6</w:t>
+              <w:t>7</w:t>
             </w:r>
             <w:r>
               <w:rPr>
@@ -2103,7 +2130,7 @@
               <w:lang w:eastAsia="fr-CH"/>
             </w:rPr>
           </w:pPr>
-          <w:hyperlink w:anchor="_Toc485648403" w:history="1">
+          <w:hyperlink w:anchor="_Toc485651202" w:history="1">
             <w:r>
               <w:rPr>
                 <w:rStyle w:val="Lienhypertexte"/>
@@ -2145,7 +2172,7 @@
                 <w:noProof/>
                 <w:webHidden/>
               </w:rPr>
-              <w:instrText xml:space="preserve"> PAGEREF _Toc485648403 \h </w:instrText>
+              <w:instrText xml:space="preserve"> PAGEREF _Toc485651202 \h </w:instrText>
             </w:r>
             <w:r>
               <w:rPr>
@@ -2165,7 +2192,7 @@
                 <w:noProof/>
                 <w:webHidden/>
               </w:rPr>
-              <w:t>7</w:t>
+              <w:t>8</w:t>
             </w:r>
             <w:r>
               <w:rPr>
@@ -2189,7 +2216,7 @@
               <w:lang w:eastAsia="fr-CH"/>
             </w:rPr>
           </w:pPr>
-          <w:hyperlink w:anchor="_Toc485648404" w:history="1">
+          <w:hyperlink w:anchor="_Toc485651203" w:history="1">
             <w:r>
               <w:rPr>
                 <w:rStyle w:val="Lienhypertexte"/>
@@ -2231,7 +2258,7 @@
                 <w:noProof/>
                 <w:webHidden/>
               </w:rPr>
-              <w:instrText xml:space="preserve"> PAGEREF _Toc485648404 \h </w:instrText>
+              <w:instrText xml:space="preserve"> PAGEREF _Toc485651203 \h </w:instrText>
             </w:r>
             <w:r>
               <w:rPr>
@@ -2251,7 +2278,7 @@
                 <w:noProof/>
                 <w:webHidden/>
               </w:rPr>
-              <w:t>8</w:t>
+              <w:t>9</w:t>
             </w:r>
             <w:r>
               <w:rPr>
@@ -2275,7 +2302,7 @@
               <w:lang w:eastAsia="fr-CH"/>
             </w:rPr>
           </w:pPr>
-          <w:hyperlink w:anchor="_Toc485648405" w:history="1">
+          <w:hyperlink w:anchor="_Toc485651204" w:history="1">
             <w:r>
               <w:rPr>
                 <w:rStyle w:val="Lienhypertexte"/>
@@ -2317,7 +2344,7 @@
                 <w:noProof/>
                 <w:webHidden/>
               </w:rPr>
-              <w:instrText xml:space="preserve"> PAGEREF _Toc485648405 \h </w:instrText>
+              <w:instrText xml:space="preserve"> PAGEREF _Toc485651204 \h </w:instrText>
             </w:r>
             <w:r>
               <w:rPr>
@@ -2337,7 +2364,7 @@
                 <w:noProof/>
                 <w:webHidden/>
               </w:rPr>
-              <w:t>8</w:t>
+              <w:t>9</w:t>
             </w:r>
             <w:r>
               <w:rPr>
@@ -2361,7 +2388,7 @@
               <w:lang w:eastAsia="fr-CH"/>
             </w:rPr>
           </w:pPr>
-          <w:hyperlink w:anchor="_Toc485648406" w:history="1">
+          <w:hyperlink w:anchor="_Toc485651205" w:history="1">
             <w:r>
               <w:rPr>
                 <w:rStyle w:val="Lienhypertexte"/>
@@ -2403,7 +2430,7 @@
                 <w:noProof/>
                 <w:webHidden/>
               </w:rPr>
-              <w:instrText xml:space="preserve"> PAGEREF _Toc485648406 \h </w:instrText>
+              <w:instrText xml:space="preserve"> PAGEREF _Toc485651205 \h </w:instrText>
             </w:r>
             <w:r>
               <w:rPr>
@@ -2423,7 +2450,7 @@
                 <w:noProof/>
                 <w:webHidden/>
               </w:rPr>
-              <w:t>8</w:t>
+              <w:t>9</w:t>
             </w:r>
             <w:r>
               <w:rPr>
@@ -2447,7 +2474,7 @@
               <w:lang w:eastAsia="fr-CH"/>
             </w:rPr>
           </w:pPr>
-          <w:hyperlink w:anchor="_Toc485648407" w:history="1">
+          <w:hyperlink w:anchor="_Toc485651206" w:history="1">
             <w:r>
               <w:rPr>
                 <w:rStyle w:val="Lienhypertexte"/>
@@ -2489,7 +2516,7 @@
                 <w:noProof/>
                 <w:webHidden/>
               </w:rPr>
-              <w:instrText xml:space="preserve"> PAGEREF _Toc485648407 \h </w:instrText>
+              <w:instrText xml:space="preserve"> PAGEREF _Toc485651206 \h </w:instrText>
             </w:r>
             <w:r>
               <w:rPr>
@@ -2509,7 +2536,7 @@
                 <w:noProof/>
                 <w:webHidden/>
               </w:rPr>
-              <w:t>8</w:t>
+              <w:t>9</w:t>
             </w:r>
             <w:r>
               <w:rPr>
@@ -2533,7 +2560,7 @@
               <w:lang w:eastAsia="fr-CH"/>
             </w:rPr>
           </w:pPr>
-          <w:hyperlink w:anchor="_Toc485648408" w:history="1">
+          <w:hyperlink w:anchor="_Toc485651207" w:history="1">
             <w:r>
               <w:rPr>
                 <w:rStyle w:val="Lienhypertexte"/>
@@ -2575,7 +2602,7 @@
                 <w:noProof/>
                 <w:webHidden/>
               </w:rPr>
-              <w:instrText xml:space="preserve"> PAGEREF _Toc485648408 \h </w:instrText>
+              <w:instrText xml:space="preserve"> PAGEREF _Toc485651207 \h </w:instrText>
             </w:r>
             <w:r>
               <w:rPr>
@@ -2595,7 +2622,7 @@
                 <w:noProof/>
                 <w:webHidden/>
               </w:rPr>
-              <w:t>8</w:t>
+              <w:t>9</w:t>
             </w:r>
             <w:r>
               <w:rPr>
@@ -2619,7 +2646,7 @@
               <w:lang w:eastAsia="fr-CH"/>
             </w:rPr>
           </w:pPr>
-          <w:hyperlink w:anchor="_Toc485648409" w:history="1">
+          <w:hyperlink w:anchor="_Toc485651208" w:history="1">
             <w:r>
               <w:rPr>
                 <w:rStyle w:val="Lienhypertexte"/>
@@ -2661,7 +2688,7 @@
                 <w:noProof/>
                 <w:webHidden/>
               </w:rPr>
-              <w:instrText xml:space="preserve"> PAGEREF _Toc485648409 \h </w:instrText>
+              <w:instrText xml:space="preserve"> PAGEREF _Toc485651208 \h </w:instrText>
             </w:r>
             <w:r>
               <w:rPr>
@@ -2681,7 +2708,7 @@
                 <w:noProof/>
                 <w:webHidden/>
               </w:rPr>
-              <w:t>8</w:t>
+              <w:t>9</w:t>
             </w:r>
             <w:r>
               <w:rPr>
@@ -2705,7 +2732,7 @@
               <w:lang w:eastAsia="fr-CH"/>
             </w:rPr>
           </w:pPr>
-          <w:hyperlink w:anchor="_Toc485648410" w:history="1">
+          <w:hyperlink w:anchor="_Toc485651209" w:history="1">
             <w:r>
               <w:rPr>
                 <w:rStyle w:val="Lienhypertexte"/>
@@ -2747,7 +2774,7 @@
                 <w:noProof/>
                 <w:webHidden/>
               </w:rPr>
-              <w:instrText xml:space="preserve"> PAGEREF _Toc485648410 \h </w:instrText>
+              <w:instrText xml:space="preserve"> PAGEREF _Toc485651209 \h </w:instrText>
             </w:r>
             <w:r>
               <w:rPr>
@@ -2767,7 +2794,7 @@
                 <w:noProof/>
                 <w:webHidden/>
               </w:rPr>
-              <w:t>8</w:t>
+              <w:t>9</w:t>
             </w:r>
             <w:r>
               <w:rPr>
@@ -2791,7 +2818,7 @@
               <w:lang w:eastAsia="fr-CH"/>
             </w:rPr>
           </w:pPr>
-          <w:hyperlink w:anchor="_Toc485648411" w:history="1">
+          <w:hyperlink w:anchor="_Toc485651210" w:history="1">
             <w:r>
               <w:rPr>
                 <w:rStyle w:val="Lienhypertexte"/>
@@ -2833,7 +2860,7 @@
                 <w:noProof/>
                 <w:webHidden/>
               </w:rPr>
-              <w:instrText xml:space="preserve"> PAGEREF _Toc485648411 \h </w:instrText>
+              <w:instrText xml:space="preserve"> PAGEREF _Toc485651210 \h </w:instrText>
             </w:r>
             <w:r>
               <w:rPr>
@@ -2853,7 +2880,7 @@
                 <w:noProof/>
                 <w:webHidden/>
               </w:rPr>
-              <w:t>9</w:t>
+              <w:t>10</w:t>
             </w:r>
             <w:r>
               <w:rPr>
@@ -2877,7 +2904,7 @@
               <w:lang w:eastAsia="fr-CH"/>
             </w:rPr>
           </w:pPr>
-          <w:hyperlink w:anchor="_Toc485648412" w:history="1">
+          <w:hyperlink w:anchor="_Toc485651211" w:history="1">
             <w:r>
               <w:rPr>
                 <w:rStyle w:val="Lienhypertexte"/>
@@ -2919,7 +2946,7 @@
                 <w:noProof/>
                 <w:webHidden/>
               </w:rPr>
-              <w:instrText xml:space="preserve"> PAGEREF _Toc485648412 \h </w:instrText>
+              <w:instrText xml:space="preserve"> PAGEREF _Toc485651211 \h </w:instrText>
             </w:r>
             <w:r>
               <w:rPr>
@@ -2939,7 +2966,7 @@
                 <w:noProof/>
                 <w:webHidden/>
               </w:rPr>
-              <w:t>9</w:t>
+              <w:t>10</w:t>
             </w:r>
             <w:r>
               <w:rPr>
@@ -2963,7 +2990,7 @@
               <w:lang w:eastAsia="fr-CH"/>
             </w:rPr>
           </w:pPr>
-          <w:hyperlink w:anchor="_Toc485648413" w:history="1">
+          <w:hyperlink w:anchor="_Toc485651212" w:history="1">
             <w:r>
               <w:rPr>
                 <w:rStyle w:val="Lienhypertexte"/>
@@ -3005,7 +3032,7 @@
                 <w:noProof/>
                 <w:webHidden/>
               </w:rPr>
-              <w:instrText xml:space="preserve"> PAGEREF _Toc485648413 \h </w:instrText>
+              <w:instrText xml:space="preserve"> PAGEREF _Toc485651212 \h </w:instrText>
             </w:r>
             <w:r>
               <w:rPr>
@@ -3025,7 +3052,7 @@
                 <w:noProof/>
                 <w:webHidden/>
               </w:rPr>
-              <w:t>10</w:t>
+              <w:t>11</w:t>
             </w:r>
             <w:r>
               <w:rPr>
@@ -3049,7 +3076,7 @@
               <w:lang w:eastAsia="fr-CH"/>
             </w:rPr>
           </w:pPr>
-          <w:hyperlink w:anchor="_Toc485648414" w:history="1">
+          <w:hyperlink w:anchor="_Toc485651213" w:history="1">
             <w:r>
               <w:rPr>
                 <w:rStyle w:val="Lienhypertexte"/>
@@ -3091,7 +3118,7 @@
                 <w:noProof/>
                 <w:webHidden/>
               </w:rPr>
-              <w:instrText xml:space="preserve"> PAGEREF _Toc485648414 \h </w:instrText>
+              <w:instrText xml:space="preserve"> PAGEREF _Toc485651213 \h </w:instrText>
             </w:r>
             <w:r>
               <w:rPr>
@@ -3111,7 +3138,7 @@
                 <w:noProof/>
                 <w:webHidden/>
               </w:rPr>
-              <w:t>10</w:t>
+              <w:t>11</w:t>
             </w:r>
             <w:r>
               <w:rPr>
@@ -3135,7 +3162,7 @@
               <w:lang w:eastAsia="fr-CH"/>
             </w:rPr>
           </w:pPr>
-          <w:hyperlink w:anchor="_Toc485648415" w:history="1">
+          <w:hyperlink w:anchor="_Toc485651214" w:history="1">
             <w:r>
               <w:rPr>
                 <w:rStyle w:val="Lienhypertexte"/>
@@ -3177,7 +3204,7 @@
                 <w:noProof/>
                 <w:webHidden/>
               </w:rPr>
-              <w:instrText xml:space="preserve"> PAGEREF _Toc485648415 \h </w:instrText>
+              <w:instrText xml:space="preserve"> PAGEREF _Toc485651214 \h </w:instrText>
             </w:r>
             <w:r>
               <w:rPr>
@@ -3197,7 +3224,7 @@
                 <w:noProof/>
                 <w:webHidden/>
               </w:rPr>
-              <w:t>11</w:t>
+              <w:t>12</w:t>
             </w:r>
             <w:r>
               <w:rPr>
@@ -3221,7 +3248,7 @@
               <w:lang w:eastAsia="fr-CH"/>
             </w:rPr>
           </w:pPr>
-          <w:hyperlink w:anchor="_Toc485648416" w:history="1">
+          <w:hyperlink w:anchor="_Toc485651215" w:history="1">
             <w:r>
               <w:rPr>
                 <w:rStyle w:val="Lienhypertexte"/>
@@ -3263,7 +3290,7 @@
                 <w:noProof/>
                 <w:webHidden/>
               </w:rPr>
-              <w:instrText xml:space="preserve"> PAGEREF _Toc485648416 \h </w:instrText>
+              <w:instrText xml:space="preserve"> PAGEREF _Toc485651215 \h </w:instrText>
             </w:r>
             <w:r>
               <w:rPr>
@@ -3283,7 +3310,7 @@
                 <w:noProof/>
                 <w:webHidden/>
               </w:rPr>
-              <w:t>11</w:t>
+              <w:t>12</w:t>
             </w:r>
             <w:r>
               <w:rPr>
@@ -3307,7 +3334,7 @@
               <w:lang w:eastAsia="fr-CH"/>
             </w:rPr>
           </w:pPr>
-          <w:hyperlink w:anchor="_Toc485648417" w:history="1">
+          <w:hyperlink w:anchor="_Toc485651216" w:history="1">
             <w:r>
               <w:rPr>
                 <w:rStyle w:val="Lienhypertexte"/>
@@ -3349,7 +3376,7 @@
                 <w:noProof/>
                 <w:webHidden/>
               </w:rPr>
-              <w:instrText xml:space="preserve"> PAGEREF _Toc485648417 \h </w:instrText>
+              <w:instrText xml:space="preserve"> PAGEREF _Toc485651216 \h </w:instrText>
             </w:r>
             <w:r>
               <w:rPr>
@@ -3369,7 +3396,7 @@
                 <w:noProof/>
                 <w:webHidden/>
               </w:rPr>
-              <w:t>12</w:t>
+              <w:t>13</w:t>
             </w:r>
             <w:r>
               <w:rPr>
@@ -3393,7 +3420,7 @@
               <w:lang w:eastAsia="fr-CH"/>
             </w:rPr>
           </w:pPr>
-          <w:hyperlink w:anchor="_Toc485648418" w:history="1">
+          <w:hyperlink w:anchor="_Toc485651217" w:history="1">
             <w:r>
               <w:rPr>
                 <w:rStyle w:val="Lienhypertexte"/>
@@ -3435,7 +3462,7 @@
                 <w:noProof/>
                 <w:webHidden/>
               </w:rPr>
-              <w:instrText xml:space="preserve"> PAGEREF _Toc485648418 \h </w:instrText>
+              <w:instrText xml:space="preserve"> PAGEREF _Toc485651217 \h </w:instrText>
             </w:r>
             <w:r>
               <w:rPr>
@@ -3455,7 +3482,7 @@
                 <w:noProof/>
                 <w:webHidden/>
               </w:rPr>
-              <w:t>12</w:t>
+              <w:t>13</w:t>
             </w:r>
             <w:r>
               <w:rPr>
@@ -3479,7 +3506,7 @@
               <w:lang w:eastAsia="fr-CH"/>
             </w:rPr>
           </w:pPr>
-          <w:hyperlink w:anchor="_Toc485648419" w:history="1">
+          <w:hyperlink w:anchor="_Toc485651218" w:history="1">
             <w:r>
               <w:rPr>
                 <w:rStyle w:val="Lienhypertexte"/>
@@ -3521,7 +3548,7 @@
                 <w:noProof/>
                 <w:webHidden/>
               </w:rPr>
-              <w:instrText xml:space="preserve"> PAGEREF _Toc485648419 \h </w:instrText>
+              <w:instrText xml:space="preserve"> PAGEREF _Toc485651218 \h </w:instrText>
             </w:r>
             <w:r>
               <w:rPr>
@@ -3541,7 +3568,7 @@
                 <w:noProof/>
                 <w:webHidden/>
               </w:rPr>
-              <w:t>12</w:t>
+              <w:t>13</w:t>
             </w:r>
             <w:r>
               <w:rPr>
@@ -3565,7 +3592,7 @@
               <w:lang w:eastAsia="fr-CH"/>
             </w:rPr>
           </w:pPr>
-          <w:hyperlink w:anchor="_Toc485648420" w:history="1">
+          <w:hyperlink w:anchor="_Toc485651219" w:history="1">
             <w:r>
               <w:rPr>
                 <w:rStyle w:val="Lienhypertexte"/>
@@ -3607,7 +3634,7 @@
                 <w:noProof/>
                 <w:webHidden/>
               </w:rPr>
-              <w:instrText xml:space="preserve"> PAGEREF _Toc485648420 \h </w:instrText>
+              <w:instrText xml:space="preserve"> PAGEREF _Toc485651219 \h </w:instrText>
             </w:r>
             <w:r>
               <w:rPr>
@@ -3627,7 +3654,7 @@
                 <w:noProof/>
                 <w:webHidden/>
               </w:rPr>
-              <w:t>12</w:t>
+              <w:t>13</w:t>
             </w:r>
             <w:r>
               <w:rPr>
@@ -3651,7 +3678,7 @@
               <w:lang w:eastAsia="fr-CH"/>
             </w:rPr>
           </w:pPr>
-          <w:hyperlink w:anchor="_Toc485648421" w:history="1">
+          <w:hyperlink w:anchor="_Toc485651220" w:history="1">
             <w:r>
               <w:rPr>
                 <w:rStyle w:val="Lienhypertexte"/>
@@ -3693,7 +3720,7 @@
                 <w:noProof/>
                 <w:webHidden/>
               </w:rPr>
-              <w:instrText xml:space="preserve"> PAGEREF _Toc485648421 \h </w:instrText>
+              <w:instrText xml:space="preserve"> PAGEREF _Toc485651220 \h </w:instrText>
             </w:r>
             <w:r>
               <w:rPr>
@@ -3713,7 +3740,7 @@
                 <w:noProof/>
                 <w:webHidden/>
               </w:rPr>
-              <w:t>12</w:t>
+              <w:t>13</w:t>
             </w:r>
             <w:r>
               <w:rPr>
@@ -3737,7 +3764,7 @@
               <w:lang w:eastAsia="fr-CH"/>
             </w:rPr>
           </w:pPr>
-          <w:hyperlink w:anchor="_Toc485648422" w:history="1">
+          <w:hyperlink w:anchor="_Toc485651221" w:history="1">
             <w:r>
               <w:rPr>
                 <w:rStyle w:val="Lienhypertexte"/>
@@ -3779,7 +3806,7 @@
                 <w:noProof/>
                 <w:webHidden/>
               </w:rPr>
-              <w:instrText xml:space="preserve"> PAGEREF _Toc485648422 \h </w:instrText>
+              <w:instrText xml:space="preserve"> PAGEREF _Toc485651221 \h </w:instrText>
             </w:r>
             <w:r>
               <w:rPr>
@@ -3799,7 +3826,7 @@
                 <w:noProof/>
                 <w:webHidden/>
               </w:rPr>
-              <w:t>12</w:t>
+              <w:t>13</w:t>
             </w:r>
             <w:r>
               <w:rPr>
@@ -3823,7 +3850,7 @@
               <w:lang w:eastAsia="fr-CH"/>
             </w:rPr>
           </w:pPr>
-          <w:hyperlink w:anchor="_Toc485648423" w:history="1">
+          <w:hyperlink w:anchor="_Toc485651222" w:history="1">
             <w:r>
               <w:rPr>
                 <w:rStyle w:val="Lienhypertexte"/>
@@ -3865,7 +3892,7 @@
                 <w:noProof/>
                 <w:webHidden/>
               </w:rPr>
-              <w:instrText xml:space="preserve"> PAGEREF _Toc485648423 \h </w:instrText>
+              <w:instrText xml:space="preserve"> PAGEREF _Toc485651222 \h </w:instrText>
             </w:r>
             <w:r>
               <w:rPr>
@@ -3885,7 +3912,7 @@
                 <w:noProof/>
                 <w:webHidden/>
               </w:rPr>
-              <w:t>13</w:t>
+              <w:t>14</w:t>
             </w:r>
             <w:r>
               <w:rPr>
@@ -3909,7 +3936,7 @@
               <w:lang w:eastAsia="fr-CH"/>
             </w:rPr>
           </w:pPr>
-          <w:hyperlink w:anchor="_Toc485648424" w:history="1">
+          <w:hyperlink w:anchor="_Toc485651223" w:history="1">
             <w:r>
               <w:rPr>
                 <w:rStyle w:val="Lienhypertexte"/>
@@ -3951,7 +3978,7 @@
                 <w:noProof/>
                 <w:webHidden/>
               </w:rPr>
-              <w:instrText xml:space="preserve"> PAGEREF _Toc485648424 \h </w:instrText>
+              <w:instrText xml:space="preserve"> PAGEREF _Toc485651223 \h </w:instrText>
             </w:r>
             <w:r>
               <w:rPr>
@@ -3971,7 +3998,7 @@
                 <w:noProof/>
                 <w:webHidden/>
               </w:rPr>
-              <w:t>13</w:t>
+              <w:t>14</w:t>
             </w:r>
             <w:r>
               <w:rPr>
@@ -3995,7 +4022,7 @@
               <w:lang w:eastAsia="fr-CH"/>
             </w:rPr>
           </w:pPr>
-          <w:hyperlink w:anchor="_Toc485648425" w:history="1">
+          <w:hyperlink w:anchor="_Toc485651224" w:history="1">
             <w:r>
               <w:rPr>
                 <w:rStyle w:val="Lienhypertexte"/>
@@ -4037,7 +4064,7 @@
                 <w:noProof/>
                 <w:webHidden/>
               </w:rPr>
-              <w:instrText xml:space="preserve"> PAGEREF _Toc485648425 \h </w:instrText>
+              <w:instrText xml:space="preserve"> PAGEREF _Toc485651224 \h </w:instrText>
             </w:r>
             <w:r>
               <w:rPr>
@@ -4057,7 +4084,7 @@
                 <w:noProof/>
                 <w:webHidden/>
               </w:rPr>
-              <w:t>13</w:t>
+              <w:t>14</w:t>
             </w:r>
             <w:r>
               <w:rPr>
@@ -4081,7 +4108,7 @@
               <w:lang w:eastAsia="fr-CH"/>
             </w:rPr>
           </w:pPr>
-          <w:hyperlink w:anchor="_Toc485648426" w:history="1">
+          <w:hyperlink w:anchor="_Toc485651225" w:history="1">
             <w:r>
               <w:rPr>
                 <w:rStyle w:val="Lienhypertexte"/>
@@ -4123,7 +4150,7 @@
                 <w:noProof/>
                 <w:webHidden/>
               </w:rPr>
-              <w:instrText xml:space="preserve"> PAGEREF _Toc485648426 \h </w:instrText>
+              <w:instrText xml:space="preserve"> PAGEREF _Toc485651225 \h </w:instrText>
             </w:r>
             <w:r>
               <w:rPr>
@@ -4143,7 +4170,7 @@
                 <w:noProof/>
                 <w:webHidden/>
               </w:rPr>
-              <w:t>13</w:t>
+              <w:t>14</w:t>
             </w:r>
             <w:r>
               <w:rPr>
@@ -4167,7 +4194,7 @@
               <w:lang w:eastAsia="fr-CH"/>
             </w:rPr>
           </w:pPr>
-          <w:hyperlink w:anchor="_Toc485648427" w:history="1">
+          <w:hyperlink w:anchor="_Toc485651226" w:history="1">
             <w:r>
               <w:rPr>
                 <w:rStyle w:val="Lienhypertexte"/>
@@ -4209,7 +4236,7 @@
                 <w:noProof/>
                 <w:webHidden/>
               </w:rPr>
-              <w:instrText xml:space="preserve"> PAGEREF _Toc485648427 \h </w:instrText>
+              <w:instrText xml:space="preserve"> PAGEREF _Toc485651226 \h </w:instrText>
             </w:r>
             <w:r>
               <w:rPr>
@@ -4229,7 +4256,7 @@
                 <w:noProof/>
                 <w:webHidden/>
               </w:rPr>
-              <w:t>13</w:t>
+              <w:t>14</w:t>
             </w:r>
             <w:r>
               <w:rPr>
@@ -4253,7 +4280,7 @@
               <w:lang w:eastAsia="fr-CH"/>
             </w:rPr>
           </w:pPr>
-          <w:hyperlink w:anchor="_Toc485648428" w:history="1">
+          <w:hyperlink w:anchor="_Toc485651227" w:history="1">
             <w:r>
               <w:rPr>
                 <w:rStyle w:val="Lienhypertexte"/>
@@ -4295,7 +4322,7 @@
                 <w:noProof/>
                 <w:webHidden/>
               </w:rPr>
-              <w:instrText xml:space="preserve"> PAGEREF _Toc485648428 \h </w:instrText>
+              <w:instrText xml:space="preserve"> PAGEREF _Toc485651227 \h </w:instrText>
             </w:r>
             <w:r>
               <w:rPr>
@@ -4315,7 +4342,7 @@
                 <w:noProof/>
                 <w:webHidden/>
               </w:rPr>
-              <w:t>14</w:t>
+              <w:t>15</w:t>
             </w:r>
             <w:r>
               <w:rPr>
@@ -4339,7 +4366,7 @@
               <w:lang w:eastAsia="fr-CH"/>
             </w:rPr>
           </w:pPr>
-          <w:hyperlink w:anchor="_Toc485648429" w:history="1">
+          <w:hyperlink w:anchor="_Toc485651228" w:history="1">
             <w:r>
               <w:rPr>
                 <w:rStyle w:val="Lienhypertexte"/>
@@ -4381,7 +4408,7 @@
                 <w:noProof/>
                 <w:webHidden/>
               </w:rPr>
-              <w:instrText xml:space="preserve"> PAGEREF _Toc485648429 \h </w:instrText>
+              <w:instrText xml:space="preserve"> PAGEREF _Toc485651228 \h </w:instrText>
             </w:r>
             <w:r>
               <w:rPr>
@@ -4401,7 +4428,7 @@
                 <w:noProof/>
                 <w:webHidden/>
               </w:rPr>
-              <w:t>14</w:t>
+              <w:t>15</w:t>
             </w:r>
             <w:r>
               <w:rPr>
@@ -4425,7 +4452,7 @@
               <w:lang w:eastAsia="fr-CH"/>
             </w:rPr>
           </w:pPr>
-          <w:hyperlink w:anchor="_Toc485648430" w:history="1">
+          <w:hyperlink w:anchor="_Toc485651229" w:history="1">
             <w:r>
               <w:rPr>
                 <w:rStyle w:val="Lienhypertexte"/>
@@ -4467,7 +4494,7 @@
                 <w:noProof/>
                 <w:webHidden/>
               </w:rPr>
-              <w:instrText xml:space="preserve"> PAGEREF _Toc485648430 \h </w:instrText>
+              <w:instrText xml:space="preserve"> PAGEREF _Toc485651229 \h </w:instrText>
             </w:r>
             <w:r>
               <w:rPr>
@@ -4487,7 +4514,7 @@
                 <w:noProof/>
                 <w:webHidden/>
               </w:rPr>
-              <w:t>14</w:t>
+              <w:t>15</w:t>
             </w:r>
             <w:r>
               <w:rPr>
@@ -4511,7 +4538,7 @@
               <w:lang w:eastAsia="fr-CH"/>
             </w:rPr>
           </w:pPr>
-          <w:hyperlink w:anchor="_Toc485648431" w:history="1">
+          <w:hyperlink w:anchor="_Toc485651230" w:history="1">
             <w:r>
               <w:rPr>
                 <w:rStyle w:val="Lienhypertexte"/>
@@ -4553,7 +4580,7 @@
                 <w:noProof/>
                 <w:webHidden/>
               </w:rPr>
-              <w:instrText xml:space="preserve"> PAGEREF _Toc485648431 \h </w:instrText>
+              <w:instrText xml:space="preserve"> PAGEREF _Toc485651230 \h </w:instrText>
             </w:r>
             <w:r>
               <w:rPr>
@@ -4573,7 +4600,7 @@
                 <w:noProof/>
                 <w:webHidden/>
               </w:rPr>
-              <w:t>15</w:t>
+              <w:t>16</w:t>
             </w:r>
             <w:r>
               <w:rPr>
@@ -4597,7 +4624,7 @@
               <w:lang w:eastAsia="fr-CH"/>
             </w:rPr>
           </w:pPr>
-          <w:hyperlink w:anchor="_Toc485648432" w:history="1">
+          <w:hyperlink w:anchor="_Toc485651231" w:history="1">
             <w:r>
               <w:rPr>
                 <w:rStyle w:val="Lienhypertexte"/>
@@ -4639,7 +4666,7 @@
                 <w:noProof/>
                 <w:webHidden/>
               </w:rPr>
-              <w:instrText xml:space="preserve"> PAGEREF _Toc485648432 \h </w:instrText>
+              <w:instrText xml:space="preserve"> PAGEREF _Toc485651231 \h </w:instrText>
             </w:r>
             <w:r>
               <w:rPr>
@@ -4659,7 +4686,7 @@
                 <w:noProof/>
                 <w:webHidden/>
               </w:rPr>
-              <w:t>15</w:t>
+              <w:t>16</w:t>
             </w:r>
             <w:r>
               <w:rPr>
@@ -4683,7 +4710,7 @@
               <w:lang w:eastAsia="fr-CH"/>
             </w:rPr>
           </w:pPr>
-          <w:hyperlink w:anchor="_Toc485648433" w:history="1">
+          <w:hyperlink w:anchor="_Toc485651232" w:history="1">
             <w:r>
               <w:rPr>
                 <w:rStyle w:val="Lienhypertexte"/>
@@ -4725,7 +4752,7 @@
                 <w:noProof/>
                 <w:webHidden/>
               </w:rPr>
-              <w:instrText xml:space="preserve"> PAGEREF _Toc485648433 \h </w:instrText>
+              <w:instrText xml:space="preserve"> PAGEREF _Toc485651232 \h </w:instrText>
             </w:r>
             <w:r>
               <w:rPr>
@@ -4745,7 +4772,7 @@
                 <w:noProof/>
                 <w:webHidden/>
               </w:rPr>
-              <w:t>16</w:t>
+              <w:t>17</w:t>
             </w:r>
             <w:r>
               <w:rPr>
@@ -4769,7 +4796,7 @@
               <w:lang w:eastAsia="fr-CH"/>
             </w:rPr>
           </w:pPr>
-          <w:hyperlink w:anchor="_Toc485648434" w:history="1">
+          <w:hyperlink w:anchor="_Toc485651233" w:history="1">
             <w:r>
               <w:rPr>
                 <w:rStyle w:val="Lienhypertexte"/>
@@ -4811,7 +4838,7 @@
                 <w:noProof/>
                 <w:webHidden/>
               </w:rPr>
-              <w:instrText xml:space="preserve"> PAGEREF _Toc485648434 \h </w:instrText>
+              <w:instrText xml:space="preserve"> PAGEREF _Toc485651233 \h </w:instrText>
             </w:r>
             <w:r>
               <w:rPr>
@@ -4831,7 +4858,7 @@
                 <w:noProof/>
                 <w:webHidden/>
               </w:rPr>
-              <w:t>16</w:t>
+              <w:t>17</w:t>
             </w:r>
             <w:r>
               <w:rPr>
@@ -4855,7 +4882,7 @@
               <w:lang w:eastAsia="fr-CH"/>
             </w:rPr>
           </w:pPr>
-          <w:hyperlink w:anchor="_Toc485648435" w:history="1">
+          <w:hyperlink w:anchor="_Toc485651234" w:history="1">
             <w:r>
               <w:rPr>
                 <w:rStyle w:val="Lienhypertexte"/>
@@ -4897,7 +4924,7 @@
                 <w:noProof/>
                 <w:webHidden/>
               </w:rPr>
-              <w:instrText xml:space="preserve"> PAGEREF _Toc485648435 \h </w:instrText>
+              <w:instrText xml:space="preserve"> PAGEREF _Toc485651234 \h </w:instrText>
             </w:r>
             <w:r>
               <w:rPr>
@@ -4917,7 +4944,7 @@
                 <w:noProof/>
                 <w:webHidden/>
               </w:rPr>
-              <w:t>17</w:t>
+              <w:t>18</w:t>
             </w:r>
             <w:r>
               <w:rPr>
@@ -4941,7 +4968,7 @@
               <w:lang w:eastAsia="fr-CH"/>
             </w:rPr>
           </w:pPr>
-          <w:hyperlink w:anchor="_Toc485648436" w:history="1">
+          <w:hyperlink w:anchor="_Toc485651235" w:history="1">
             <w:r>
               <w:rPr>
                 <w:rStyle w:val="Lienhypertexte"/>
@@ -4983,7 +5010,7 @@
                 <w:noProof/>
                 <w:webHidden/>
               </w:rPr>
-              <w:instrText xml:space="preserve"> PAGEREF _Toc485648436 \h </w:instrText>
+              <w:instrText xml:space="preserve"> PAGEREF _Toc485651235 \h </w:instrText>
             </w:r>
             <w:r>
               <w:rPr>
@@ -5003,7 +5030,7 @@
                 <w:noProof/>
                 <w:webHidden/>
               </w:rPr>
-              <w:t>18</w:t>
+              <w:t>19</w:t>
             </w:r>
             <w:r>
               <w:rPr>
@@ -5027,7 +5054,7 @@
               <w:lang w:eastAsia="fr-CH"/>
             </w:rPr>
           </w:pPr>
-          <w:hyperlink w:anchor="_Toc485648437" w:history="1">
+          <w:hyperlink w:anchor="_Toc485651236" w:history="1">
             <w:r>
               <w:rPr>
                 <w:rStyle w:val="Lienhypertexte"/>
@@ -5069,7 +5096,7 @@
                 <w:noProof/>
                 <w:webHidden/>
               </w:rPr>
-              <w:instrText xml:space="preserve"> PAGEREF _Toc485648437 \h </w:instrText>
+              <w:instrText xml:space="preserve"> PAGEREF _Toc485651236 \h </w:instrText>
             </w:r>
             <w:r>
               <w:rPr>
@@ -5089,7 +5116,7 @@
                 <w:noProof/>
                 <w:webHidden/>
               </w:rPr>
-              <w:t>18</w:t>
+              <w:t>19</w:t>
             </w:r>
             <w:r>
               <w:rPr>
@@ -5113,7 +5140,7 @@
               <w:lang w:eastAsia="fr-CH"/>
             </w:rPr>
           </w:pPr>
-          <w:hyperlink w:anchor="_Toc485648438" w:history="1">
+          <w:hyperlink w:anchor="_Toc485651237" w:history="1">
             <w:r>
               <w:rPr>
                 <w:rStyle w:val="Lienhypertexte"/>
@@ -5155,7 +5182,7 @@
                 <w:noProof/>
                 <w:webHidden/>
               </w:rPr>
-              <w:instrText xml:space="preserve"> PAGEREF _Toc485648438 \h </w:instrText>
+              <w:instrText xml:space="preserve"> PAGEREF _Toc485651237 \h </w:instrText>
             </w:r>
             <w:r>
               <w:rPr>
@@ -5175,7 +5202,7 @@
                 <w:noProof/>
                 <w:webHidden/>
               </w:rPr>
-              <w:t>19</w:t>
+              <w:t>20</w:t>
             </w:r>
             <w:r>
               <w:rPr>
@@ -5199,7 +5226,7 @@
               <w:lang w:eastAsia="fr-CH"/>
             </w:rPr>
           </w:pPr>
-          <w:hyperlink w:anchor="_Toc485648439" w:history="1">
+          <w:hyperlink w:anchor="_Toc485651238" w:history="1">
             <w:r>
               <w:rPr>
                 <w:rStyle w:val="Lienhypertexte"/>
@@ -5241,7 +5268,7 @@
                 <w:noProof/>
                 <w:webHidden/>
               </w:rPr>
-              <w:instrText xml:space="preserve"> PAGEREF _Toc485648439 \h </w:instrText>
+              <w:instrText xml:space="preserve"> PAGEREF _Toc485651238 \h </w:instrText>
             </w:r>
             <w:r>
               <w:rPr>
@@ -5261,7 +5288,7 @@
                 <w:noProof/>
                 <w:webHidden/>
               </w:rPr>
-              <w:t>19</w:t>
+              <w:t>20</w:t>
             </w:r>
             <w:r>
               <w:rPr>
@@ -5285,7 +5312,7 @@
               <w:lang w:eastAsia="fr-CH"/>
             </w:rPr>
           </w:pPr>
-          <w:hyperlink w:anchor="_Toc485648440" w:history="1">
+          <w:hyperlink w:anchor="_Toc485651239" w:history="1">
             <w:r>
               <w:rPr>
                 <w:rStyle w:val="Lienhypertexte"/>
@@ -5327,7 +5354,7 @@
                 <w:noProof/>
                 <w:webHidden/>
               </w:rPr>
-              <w:instrText xml:space="preserve"> PAGEREF _Toc485648440 \h </w:instrText>
+              <w:instrText xml:space="preserve"> PAGEREF _Toc485651239 \h </w:instrText>
             </w:r>
             <w:r>
               <w:rPr>
@@ -5347,7 +5374,7 @@
                 <w:noProof/>
                 <w:webHidden/>
               </w:rPr>
-              <w:t>21</w:t>
+              <w:t>22</w:t>
             </w:r>
             <w:r>
               <w:rPr>
@@ -5371,7 +5398,7 @@
               <w:lang w:eastAsia="fr-CH"/>
             </w:rPr>
           </w:pPr>
-          <w:hyperlink w:anchor="_Toc485648441" w:history="1">
+          <w:hyperlink w:anchor="_Toc485651240" w:history="1">
             <w:r>
               <w:rPr>
                 <w:rStyle w:val="Lienhypertexte"/>
@@ -5413,7 +5440,7 @@
                 <w:noProof/>
                 <w:webHidden/>
               </w:rPr>
-              <w:instrText xml:space="preserve"> PAGEREF _Toc485648441 \h </w:instrText>
+              <w:instrText xml:space="preserve"> PAGEREF _Toc485651240 \h </w:instrText>
             </w:r>
             <w:r>
               <w:rPr>
@@ -5433,7 +5460,7 @@
                 <w:noProof/>
                 <w:webHidden/>
               </w:rPr>
-              <w:t>23</w:t>
+              <w:t>24</w:t>
             </w:r>
             <w:r>
               <w:rPr>
@@ -5457,7 +5484,7 @@
               <w:lang w:eastAsia="fr-CH"/>
             </w:rPr>
           </w:pPr>
-          <w:hyperlink w:anchor="_Toc485648442" w:history="1">
+          <w:hyperlink w:anchor="_Toc485651241" w:history="1">
             <w:r>
               <w:rPr>
                 <w:rStyle w:val="Lienhypertexte"/>
@@ -5499,7 +5526,7 @@
                 <w:noProof/>
                 <w:webHidden/>
               </w:rPr>
-              <w:instrText xml:space="preserve"> PAGEREF _Toc485648442 \h </w:instrText>
+              <w:instrText xml:space="preserve"> PAGEREF _Toc485651241 \h </w:instrText>
             </w:r>
             <w:r>
               <w:rPr>
@@ -5519,7 +5546,7 @@
                 <w:noProof/>
                 <w:webHidden/>
               </w:rPr>
-              <w:t>23</w:t>
+              <w:t>24</w:t>
             </w:r>
             <w:r>
               <w:rPr>
@@ -5543,7 +5570,7 @@
               <w:lang w:eastAsia="fr-CH"/>
             </w:rPr>
           </w:pPr>
-          <w:hyperlink w:anchor="_Toc485648443" w:history="1">
+          <w:hyperlink w:anchor="_Toc485651242" w:history="1">
             <w:r>
               <w:rPr>
                 <w:rStyle w:val="Lienhypertexte"/>
@@ -5585,7 +5612,7 @@
                 <w:noProof/>
                 <w:webHidden/>
               </w:rPr>
-              <w:instrText xml:space="preserve"> PAGEREF _Toc485648443 \h </w:instrText>
+              <w:instrText xml:space="preserve"> PAGEREF _Toc485651242 \h </w:instrText>
             </w:r>
             <w:r>
               <w:rPr>
@@ -5605,7 +5632,7 @@
                 <w:noProof/>
                 <w:webHidden/>
               </w:rPr>
-              <w:t>23</w:t>
+              <w:t>24</w:t>
             </w:r>
             <w:r>
               <w:rPr>
@@ -5629,7 +5656,7 @@
               <w:lang w:eastAsia="fr-CH"/>
             </w:rPr>
           </w:pPr>
-          <w:hyperlink w:anchor="_Toc485648444" w:history="1">
+          <w:hyperlink w:anchor="_Toc485651243" w:history="1">
             <w:r>
               <w:rPr>
                 <w:rStyle w:val="Lienhypertexte"/>
@@ -5671,7 +5698,7 @@
                 <w:noProof/>
                 <w:webHidden/>
               </w:rPr>
-              <w:instrText xml:space="preserve"> PAGEREF _Toc485648444 \h </w:instrText>
+              <w:instrText xml:space="preserve"> PAGEREF _Toc485651243 \h </w:instrText>
             </w:r>
             <w:r>
               <w:rPr>
@@ -5691,7 +5718,7 @@
                 <w:noProof/>
                 <w:webHidden/>
               </w:rPr>
-              <w:t>23</w:t>
+              <w:t>24</w:t>
             </w:r>
             <w:r>
               <w:rPr>
@@ -5715,7 +5742,7 @@
               <w:lang w:eastAsia="fr-CH"/>
             </w:rPr>
           </w:pPr>
-          <w:hyperlink w:anchor="_Toc485648445" w:history="1">
+          <w:hyperlink w:anchor="_Toc485651244" w:history="1">
             <w:r>
               <w:rPr>
                 <w:rStyle w:val="Lienhypertexte"/>
@@ -5757,7 +5784,7 @@
                 <w:noProof/>
                 <w:webHidden/>
               </w:rPr>
-              <w:instrText xml:space="preserve"> PAGEREF _Toc485648445 \h </w:instrText>
+              <w:instrText xml:space="preserve"> PAGEREF _Toc485651244 \h </w:instrText>
             </w:r>
             <w:r>
               <w:rPr>
@@ -5777,7 +5804,7 @@
                 <w:noProof/>
                 <w:webHidden/>
               </w:rPr>
-              <w:t>24</w:t>
+              <w:t>25</w:t>
             </w:r>
             <w:r>
               <w:rPr>
@@ -5801,7 +5828,7 @@
               <w:lang w:eastAsia="fr-CH"/>
             </w:rPr>
           </w:pPr>
-          <w:hyperlink w:anchor="_Toc485648446" w:history="1">
+          <w:hyperlink w:anchor="_Toc485651245" w:history="1">
             <w:r>
               <w:rPr>
                 <w:rStyle w:val="Lienhypertexte"/>
@@ -5843,7 +5870,7 @@
                 <w:noProof/>
                 <w:webHidden/>
               </w:rPr>
-              <w:instrText xml:space="preserve"> PAGEREF _Toc485648446 \h </w:instrText>
+              <w:instrText xml:space="preserve"> PAGEREF _Toc485651245 \h </w:instrText>
             </w:r>
             <w:r>
               <w:rPr>
@@ -5863,7 +5890,7 @@
                 <w:noProof/>
                 <w:webHidden/>
               </w:rPr>
-              <w:t>24</w:t>
+              <w:t>25</w:t>
             </w:r>
             <w:r>
               <w:rPr>
@@ -5887,7 +5914,7 @@
               <w:lang w:eastAsia="fr-CH"/>
             </w:rPr>
           </w:pPr>
-          <w:hyperlink w:anchor="_Toc485648447" w:history="1">
+          <w:hyperlink w:anchor="_Toc485651246" w:history="1">
             <w:r>
               <w:rPr>
                 <w:rStyle w:val="Lienhypertexte"/>
@@ -5929,7 +5956,7 @@
                 <w:noProof/>
                 <w:webHidden/>
               </w:rPr>
-              <w:instrText xml:space="preserve"> PAGEREF _Toc485648447 \h </w:instrText>
+              <w:instrText xml:space="preserve"> PAGEREF _Toc485651246 \h </w:instrText>
             </w:r>
             <w:r>
               <w:rPr>
@@ -5949,7 +5976,7 @@
                 <w:noProof/>
                 <w:webHidden/>
               </w:rPr>
-              <w:t>25</w:t>
+              <w:t>26</w:t>
             </w:r>
             <w:r>
               <w:rPr>
@@ -5973,7 +6000,7 @@
               <w:lang w:eastAsia="fr-CH"/>
             </w:rPr>
           </w:pPr>
-          <w:hyperlink w:anchor="_Toc485648448" w:history="1">
+          <w:hyperlink w:anchor="_Toc485651247" w:history="1">
             <w:r>
               <w:rPr>
                 <w:rStyle w:val="Lienhypertexte"/>
@@ -6015,7 +6042,7 @@
                 <w:noProof/>
                 <w:webHidden/>
               </w:rPr>
-              <w:instrText xml:space="preserve"> PAGEREF _Toc485648448 \h </w:instrText>
+              <w:instrText xml:space="preserve"> PAGEREF _Toc485651247 \h </w:instrText>
             </w:r>
             <w:r>
               <w:rPr>
@@ -6035,7 +6062,7 @@
                 <w:noProof/>
                 <w:webHidden/>
               </w:rPr>
-              <w:t>26</w:t>
+              <w:t>27</w:t>
             </w:r>
             <w:r>
               <w:rPr>
@@ -6059,7 +6086,7 @@
               <w:lang w:eastAsia="fr-CH"/>
             </w:rPr>
           </w:pPr>
-          <w:hyperlink w:anchor="_Toc485648449" w:history="1">
+          <w:hyperlink w:anchor="_Toc485651248" w:history="1">
             <w:r>
               <w:rPr>
                 <w:rStyle w:val="Lienhypertexte"/>
@@ -6101,7 +6128,7 @@
                 <w:noProof/>
                 <w:webHidden/>
               </w:rPr>
-              <w:instrText xml:space="preserve"> PAGEREF _Toc485648449 \h </w:instrText>
+              <w:instrText xml:space="preserve"> PAGEREF _Toc485651248 \h </w:instrText>
             </w:r>
             <w:r>
               <w:rPr>
@@ -6121,7 +6148,7 @@
                 <w:noProof/>
                 <w:webHidden/>
               </w:rPr>
-              <w:t>27</w:t>
+              <w:t>28</w:t>
             </w:r>
             <w:r>
               <w:rPr>
@@ -6145,7 +6172,7 @@
               <w:lang w:eastAsia="fr-CH"/>
             </w:rPr>
           </w:pPr>
-          <w:hyperlink w:anchor="_Toc485648450" w:history="1">
+          <w:hyperlink w:anchor="_Toc485651249" w:history="1">
             <w:r>
               <w:rPr>
                 <w:rStyle w:val="Lienhypertexte"/>
@@ -6187,7 +6214,7 @@
                 <w:noProof/>
                 <w:webHidden/>
               </w:rPr>
-              <w:instrText xml:space="preserve"> PAGEREF _Toc485648450 \h </w:instrText>
+              <w:instrText xml:space="preserve"> PAGEREF _Toc485651249 \h </w:instrText>
             </w:r>
             <w:r>
               <w:rPr>
@@ -6207,7 +6234,7 @@
                 <w:noProof/>
                 <w:webHidden/>
               </w:rPr>
-              <w:t>32</w:t>
+              <w:t>33</w:t>
             </w:r>
             <w:r>
               <w:rPr>
@@ -6231,7 +6258,7 @@
               <w:lang w:eastAsia="fr-CH"/>
             </w:rPr>
           </w:pPr>
-          <w:hyperlink w:anchor="_Toc485648451" w:history="1">
+          <w:hyperlink w:anchor="_Toc485651250" w:history="1">
             <w:r>
               <w:rPr>
                 <w:rStyle w:val="Lienhypertexte"/>
@@ -6252,7 +6279,7 @@
                 <w:rStyle w:val="Lienhypertexte"/>
                 <w:noProof/>
               </w:rPr>
-              <w:t>Déroulement du travail</w:t>
+              <w:t>Plannings</w:t>
             </w:r>
             <w:r>
               <w:rPr>
@@ -6273,7 +6300,7 @@
                 <w:noProof/>
                 <w:webHidden/>
               </w:rPr>
-              <w:instrText xml:space="preserve"> PAGEREF _Toc485648451 \h </w:instrText>
+              <w:instrText xml:space="preserve"> PAGEREF _Toc485651250 \h </w:instrText>
             </w:r>
             <w:r>
               <w:rPr>
@@ -6293,7 +6320,7 @@
                 <w:noProof/>
                 <w:webHidden/>
               </w:rPr>
-              <w:t>32</w:t>
+              <w:t>33</w:t>
             </w:r>
             <w:r>
               <w:rPr>
@@ -6317,7 +6344,7 @@
               <w:lang w:eastAsia="fr-CH"/>
             </w:rPr>
           </w:pPr>
-          <w:hyperlink w:anchor="_Toc485648452" w:history="1">
+          <w:hyperlink w:anchor="_Toc485651251" w:history="1">
             <w:r>
               <w:rPr>
                 <w:rStyle w:val="Lienhypertexte"/>
@@ -6338,7 +6365,7 @@
                 <w:rStyle w:val="Lienhypertexte"/>
                 <w:noProof/>
               </w:rPr>
-              <w:t>Améliorations possibles</w:t>
+              <w:t>Déroulement du travail</w:t>
             </w:r>
             <w:r>
               <w:rPr>
@@ -6359,7 +6386,7 @@
                 <w:noProof/>
                 <w:webHidden/>
               </w:rPr>
-              <w:instrText xml:space="preserve"> PAGEREF _Toc485648452 \h </w:instrText>
+              <w:instrText xml:space="preserve"> PAGEREF _Toc485651251 \h </w:instrText>
             </w:r>
             <w:r>
               <w:rPr>
@@ -6403,7 +6430,7 @@
               <w:lang w:eastAsia="fr-CH"/>
             </w:rPr>
           </w:pPr>
-          <w:hyperlink w:anchor="_Toc485648453" w:history="1">
+          <w:hyperlink w:anchor="_Toc485651252" w:history="1">
             <w:r>
               <w:rPr>
                 <w:rStyle w:val="Lienhypertexte"/>
@@ -6424,6 +6451,92 @@
                 <w:rStyle w:val="Lienhypertexte"/>
                 <w:noProof/>
               </w:rPr>
+              <w:t>Améliorations possibles</w:t>
+            </w:r>
+            <w:r>
+              <w:rPr>
+                <w:noProof/>
+                <w:webHidden/>
+              </w:rPr>
+              <w:tab/>
+            </w:r>
+            <w:r>
+              <w:rPr>
+                <w:noProof/>
+                <w:webHidden/>
+              </w:rPr>
+              <w:fldChar w:fldCharType="begin"/>
+            </w:r>
+            <w:r>
+              <w:rPr>
+                <w:noProof/>
+                <w:webHidden/>
+              </w:rPr>
+              <w:instrText xml:space="preserve"> PAGEREF _Toc485651252 \h </w:instrText>
+            </w:r>
+            <w:r>
+              <w:rPr>
+                <w:noProof/>
+                <w:webHidden/>
+              </w:rPr>
+            </w:r>
+            <w:r>
+              <w:rPr>
+                <w:noProof/>
+                <w:webHidden/>
+              </w:rPr>
+              <w:fldChar w:fldCharType="separate"/>
+            </w:r>
+            <w:r>
+              <w:rPr>
+                <w:noProof/>
+                <w:webHidden/>
+              </w:rPr>
+              <w:t>34</w:t>
+            </w:r>
+            <w:r>
+              <w:rPr>
+                <w:noProof/>
+                <w:webHidden/>
+              </w:rPr>
+              <w:fldChar w:fldCharType="end"/>
+            </w:r>
+          </w:hyperlink>
+        </w:p>
+        <w:p>
+          <w:pPr>
+            <w:pStyle w:val="TM2"/>
+            <w:tabs>
+              <w:tab w:val="left" w:pos="880"/>
+              <w:tab w:val="right" w:leader="dot" w:pos="9062"/>
+            </w:tabs>
+            <w:rPr>
+              <w:rFonts w:eastAsiaTheme="minorEastAsia"/>
+              <w:noProof/>
+              <w:lang w:eastAsia="fr-CH"/>
+            </w:rPr>
+          </w:pPr>
+          <w:hyperlink w:anchor="_Toc485651253" w:history="1">
+            <w:r>
+              <w:rPr>
+                <w:rStyle w:val="Lienhypertexte"/>
+                <w:noProof/>
+              </w:rPr>
+              <w:t>7.4</w:t>
+            </w:r>
+            <w:r>
+              <w:rPr>
+                <w:rFonts w:eastAsiaTheme="minorEastAsia"/>
+                <w:noProof/>
+                <w:lang w:eastAsia="fr-CH"/>
+              </w:rPr>
+              <w:tab/>
+            </w:r>
+            <w:r>
+              <w:rPr>
+                <w:rStyle w:val="Lienhypertexte"/>
+                <w:noProof/>
+              </w:rPr>
               <w:t>Avis personnel</w:t>
             </w:r>
             <w:r>
@@ -6445,7 +6558,7 @@
                 <w:noProof/>
                 <w:webHidden/>
               </w:rPr>
-              <w:instrText xml:space="preserve"> PAGEREF _Toc485648453 \h </w:instrText>
+              <w:instrText xml:space="preserve"> PAGEREF _Toc485651253 \h </w:instrText>
             </w:r>
             <w:r>
               <w:rPr>
@@ -6465,7 +6578,7 @@
                 <w:noProof/>
                 <w:webHidden/>
               </w:rPr>
-              <w:t>33</w:t>
+              <w:t>34</w:t>
             </w:r>
             <w:r>
               <w:rPr>
@@ -6489,7 +6602,7 @@
               <w:lang w:eastAsia="fr-CH"/>
             </w:rPr>
           </w:pPr>
-          <w:hyperlink w:anchor="_Toc485648454" w:history="1">
+          <w:hyperlink w:anchor="_Toc485651254" w:history="1">
             <w:r>
               <w:rPr>
                 <w:rStyle w:val="Lienhypertexte"/>
@@ -6531,7 +6644,7 @@
                 <w:noProof/>
                 <w:webHidden/>
               </w:rPr>
-              <w:instrText xml:space="preserve"> PAGEREF _Toc485648454 \h </w:instrText>
+              <w:instrText xml:space="preserve"> PAGEREF _Toc485651254 \h </w:instrText>
             </w:r>
             <w:r>
               <w:rPr>
@@ -6551,7 +6664,437 @@
                 <w:noProof/>
                 <w:webHidden/>
               </w:rPr>
-              <w:t>33</w:t>
+              <w:t>34</w:t>
+            </w:r>
+            <w:r>
+              <w:rPr>
+                <w:noProof/>
+                <w:webHidden/>
+              </w:rPr>
+              <w:fldChar w:fldCharType="end"/>
+            </w:r>
+          </w:hyperlink>
+        </w:p>
+        <w:p>
+          <w:pPr>
+            <w:pStyle w:val="TM2"/>
+            <w:tabs>
+              <w:tab w:val="left" w:pos="880"/>
+              <w:tab w:val="right" w:leader="dot" w:pos="9062"/>
+            </w:tabs>
+            <w:rPr>
+              <w:rFonts w:eastAsiaTheme="minorEastAsia"/>
+              <w:noProof/>
+              <w:lang w:eastAsia="fr-CH"/>
+            </w:rPr>
+          </w:pPr>
+          <w:hyperlink w:anchor="_Toc485651255" w:history="1">
+            <w:r>
+              <w:rPr>
+                <w:rStyle w:val="Lienhypertexte"/>
+                <w:noProof/>
+              </w:rPr>
+              <w:t>8.1</w:t>
+            </w:r>
+            <w:r>
+              <w:rPr>
+                <w:rFonts w:eastAsiaTheme="minorEastAsia"/>
+                <w:noProof/>
+                <w:lang w:eastAsia="fr-CH"/>
+              </w:rPr>
+              <w:tab/>
+            </w:r>
+            <w:r>
+              <w:rPr>
+                <w:rStyle w:val="Lienhypertexte"/>
+                <w:noProof/>
+              </w:rPr>
+              <w:t>Planning initial</w:t>
+            </w:r>
+            <w:r>
+              <w:rPr>
+                <w:noProof/>
+                <w:webHidden/>
+              </w:rPr>
+              <w:tab/>
+            </w:r>
+            <w:r>
+              <w:rPr>
+                <w:noProof/>
+                <w:webHidden/>
+              </w:rPr>
+              <w:fldChar w:fldCharType="begin"/>
+            </w:r>
+            <w:r>
+              <w:rPr>
+                <w:noProof/>
+                <w:webHidden/>
+              </w:rPr>
+              <w:instrText xml:space="preserve"> PAGEREF _Toc485651255 \h </w:instrText>
+            </w:r>
+            <w:r>
+              <w:rPr>
+                <w:noProof/>
+                <w:webHidden/>
+              </w:rPr>
+            </w:r>
+            <w:r>
+              <w:rPr>
+                <w:noProof/>
+                <w:webHidden/>
+              </w:rPr>
+              <w:fldChar w:fldCharType="separate"/>
+            </w:r>
+            <w:r>
+              <w:rPr>
+                <w:noProof/>
+                <w:webHidden/>
+              </w:rPr>
+              <w:t>34</w:t>
+            </w:r>
+            <w:r>
+              <w:rPr>
+                <w:noProof/>
+                <w:webHidden/>
+              </w:rPr>
+              <w:fldChar w:fldCharType="end"/>
+            </w:r>
+          </w:hyperlink>
+        </w:p>
+        <w:p>
+          <w:pPr>
+            <w:pStyle w:val="TM2"/>
+            <w:tabs>
+              <w:tab w:val="left" w:pos="880"/>
+              <w:tab w:val="right" w:leader="dot" w:pos="9062"/>
+            </w:tabs>
+            <w:rPr>
+              <w:rFonts w:eastAsiaTheme="minorEastAsia"/>
+              <w:noProof/>
+              <w:lang w:eastAsia="fr-CH"/>
+            </w:rPr>
+          </w:pPr>
+          <w:hyperlink w:anchor="_Toc485651256" w:history="1">
+            <w:r>
+              <w:rPr>
+                <w:rStyle w:val="Lienhypertexte"/>
+                <w:noProof/>
+              </w:rPr>
+              <w:t>8.2</w:t>
+            </w:r>
+            <w:r>
+              <w:rPr>
+                <w:rFonts w:eastAsiaTheme="minorEastAsia"/>
+                <w:noProof/>
+                <w:lang w:eastAsia="fr-CH"/>
+              </w:rPr>
+              <w:tab/>
+            </w:r>
+            <w:r>
+              <w:rPr>
+                <w:rStyle w:val="Lienhypertexte"/>
+                <w:noProof/>
+              </w:rPr>
+              <w:t>Planning réel</w:t>
+            </w:r>
+            <w:r>
+              <w:rPr>
+                <w:noProof/>
+                <w:webHidden/>
+              </w:rPr>
+              <w:tab/>
+            </w:r>
+            <w:r>
+              <w:rPr>
+                <w:noProof/>
+                <w:webHidden/>
+              </w:rPr>
+              <w:fldChar w:fldCharType="begin"/>
+            </w:r>
+            <w:r>
+              <w:rPr>
+                <w:noProof/>
+                <w:webHidden/>
+              </w:rPr>
+              <w:instrText xml:space="preserve"> PAGEREF _Toc485651256 \h </w:instrText>
+            </w:r>
+            <w:r>
+              <w:rPr>
+                <w:noProof/>
+                <w:webHidden/>
+              </w:rPr>
+            </w:r>
+            <w:r>
+              <w:rPr>
+                <w:noProof/>
+                <w:webHidden/>
+              </w:rPr>
+              <w:fldChar w:fldCharType="separate"/>
+            </w:r>
+            <w:r>
+              <w:rPr>
+                <w:noProof/>
+                <w:webHidden/>
+              </w:rPr>
+              <w:t>34</w:t>
+            </w:r>
+            <w:r>
+              <w:rPr>
+                <w:noProof/>
+                <w:webHidden/>
+              </w:rPr>
+              <w:fldChar w:fldCharType="end"/>
+            </w:r>
+          </w:hyperlink>
+        </w:p>
+        <w:p>
+          <w:pPr>
+            <w:pStyle w:val="TM2"/>
+            <w:tabs>
+              <w:tab w:val="left" w:pos="880"/>
+              <w:tab w:val="right" w:leader="dot" w:pos="9062"/>
+            </w:tabs>
+            <w:rPr>
+              <w:rFonts w:eastAsiaTheme="minorEastAsia"/>
+              <w:noProof/>
+              <w:lang w:eastAsia="fr-CH"/>
+            </w:rPr>
+          </w:pPr>
+          <w:hyperlink w:anchor="_Toc485651257" w:history="1">
+            <w:r>
+              <w:rPr>
+                <w:rStyle w:val="Lienhypertexte"/>
+                <w:noProof/>
+              </w:rPr>
+              <w:t>8.3</w:t>
+            </w:r>
+            <w:r>
+              <w:rPr>
+                <w:rFonts w:eastAsiaTheme="minorEastAsia"/>
+                <w:noProof/>
+                <w:lang w:eastAsia="fr-CH"/>
+              </w:rPr>
+              <w:tab/>
+            </w:r>
+            <w:r>
+              <w:rPr>
+                <w:rStyle w:val="Lienhypertexte"/>
+                <w:noProof/>
+              </w:rPr>
+              <w:t>Manuel utilisateur</w:t>
+            </w:r>
+            <w:r>
+              <w:rPr>
+                <w:noProof/>
+                <w:webHidden/>
+              </w:rPr>
+              <w:tab/>
+            </w:r>
+            <w:r>
+              <w:rPr>
+                <w:noProof/>
+                <w:webHidden/>
+              </w:rPr>
+              <w:fldChar w:fldCharType="begin"/>
+            </w:r>
+            <w:r>
+              <w:rPr>
+                <w:noProof/>
+                <w:webHidden/>
+              </w:rPr>
+              <w:instrText xml:space="preserve"> PAGEREF _Toc485651257 \h </w:instrText>
+            </w:r>
+            <w:r>
+              <w:rPr>
+                <w:noProof/>
+                <w:webHidden/>
+              </w:rPr>
+            </w:r>
+            <w:r>
+              <w:rPr>
+                <w:noProof/>
+                <w:webHidden/>
+              </w:rPr>
+              <w:fldChar w:fldCharType="separate"/>
+            </w:r>
+            <w:r>
+              <w:rPr>
+                <w:noProof/>
+                <w:webHidden/>
+              </w:rPr>
+              <w:t>34</w:t>
+            </w:r>
+            <w:r>
+              <w:rPr>
+                <w:noProof/>
+                <w:webHidden/>
+              </w:rPr>
+              <w:fldChar w:fldCharType="end"/>
+            </w:r>
+          </w:hyperlink>
+        </w:p>
+        <w:p>
+          <w:pPr>
+            <w:pStyle w:val="TM2"/>
+            <w:tabs>
+              <w:tab w:val="left" w:pos="880"/>
+              <w:tab w:val="right" w:leader="dot" w:pos="9062"/>
+            </w:tabs>
+            <w:rPr>
+              <w:rFonts w:eastAsiaTheme="minorEastAsia"/>
+              <w:noProof/>
+              <w:lang w:eastAsia="fr-CH"/>
+            </w:rPr>
+          </w:pPr>
+          <w:hyperlink w:anchor="_Toc485651258" w:history="1">
+            <w:r>
+              <w:rPr>
+                <w:rStyle w:val="Lienhypertexte"/>
+                <w:noProof/>
+              </w:rPr>
+              <w:t>8.4</w:t>
+            </w:r>
+            <w:r>
+              <w:rPr>
+                <w:rFonts w:eastAsiaTheme="minorEastAsia"/>
+                <w:noProof/>
+                <w:lang w:eastAsia="fr-CH"/>
+              </w:rPr>
+              <w:tab/>
+            </w:r>
+            <w:r>
+              <w:rPr>
+                <w:rStyle w:val="Lienhypertexte"/>
+                <w:noProof/>
+              </w:rPr>
+              <w:t>Carnet de bord</w:t>
+            </w:r>
+            <w:r>
+              <w:rPr>
+                <w:noProof/>
+                <w:webHidden/>
+              </w:rPr>
+              <w:tab/>
+            </w:r>
+            <w:r>
+              <w:rPr>
+                <w:noProof/>
+                <w:webHidden/>
+              </w:rPr>
+              <w:fldChar w:fldCharType="begin"/>
+            </w:r>
+            <w:r>
+              <w:rPr>
+                <w:noProof/>
+                <w:webHidden/>
+              </w:rPr>
+              <w:instrText xml:space="preserve"> PAGEREF _Toc485651258 \h </w:instrText>
+            </w:r>
+            <w:r>
+              <w:rPr>
+                <w:noProof/>
+                <w:webHidden/>
+              </w:rPr>
+            </w:r>
+            <w:r>
+              <w:rPr>
+                <w:noProof/>
+                <w:webHidden/>
+              </w:rPr>
+              <w:fldChar w:fldCharType="separate"/>
+            </w:r>
+            <w:r>
+              <w:rPr>
+                <w:noProof/>
+                <w:webHidden/>
+              </w:rPr>
+              <w:t>34</w:t>
+            </w:r>
+            <w:r>
+              <w:rPr>
+                <w:noProof/>
+                <w:webHidden/>
+              </w:rPr>
+              <w:fldChar w:fldCharType="end"/>
+            </w:r>
+          </w:hyperlink>
+        </w:p>
+        <w:p>
+          <w:pPr>
+            <w:pStyle w:val="TM2"/>
+            <w:tabs>
+              <w:tab w:val="left" w:pos="880"/>
+              <w:tab w:val="right" w:leader="dot" w:pos="9062"/>
+            </w:tabs>
+            <w:rPr>
+              <w:rFonts w:eastAsiaTheme="minorEastAsia"/>
+              <w:noProof/>
+              <w:lang w:eastAsia="fr-CH"/>
+            </w:rPr>
+          </w:pPr>
+          <w:hyperlink w:anchor="_Toc485651259" w:history="1">
+            <w:r>
+              <w:rPr>
+                <w:rStyle w:val="Lienhypertexte"/>
+                <w:noProof/>
+              </w:rPr>
+              <w:t>8.5</w:t>
+            </w:r>
+            <w:r>
+              <w:rPr>
+                <w:rFonts w:eastAsiaTheme="minorEastAsia"/>
+                <w:noProof/>
+                <w:lang w:eastAsia="fr-CH"/>
+              </w:rPr>
+              <w:tab/>
+            </w:r>
+            <w:r>
+              <w:rPr>
+                <w:rStyle w:val="Lienhypertexte"/>
+                <w:noProof/>
+              </w:rPr>
+              <w:t>Code source</w:t>
+            </w:r>
+            <w:r>
+              <w:rPr>
+                <w:noProof/>
+                <w:webHidden/>
+              </w:rPr>
+              <w:tab/>
+            </w:r>
+            <w:r>
+              <w:rPr>
+                <w:noProof/>
+                <w:webHidden/>
+              </w:rPr>
+              <w:fldChar w:fldCharType="begin"/>
+            </w:r>
+            <w:r>
+              <w:rPr>
+                <w:noProof/>
+                <w:webHidden/>
+              </w:rPr>
+              <w:instrText xml:space="preserve"> PAGEREF _Toc485651259 \h </w:instrText>
+            </w:r>
+            <w:r>
+              <w:rPr>
+                <w:noProof/>
+                <w:webHidden/>
+              </w:rPr>
+            </w:r>
+            <w:r>
+              <w:rPr>
+                <w:noProof/>
+                <w:webHidden/>
+              </w:rPr>
+              <w:fldChar w:fldCharType="separate"/>
+            </w:r>
+            <w:r>
+              <w:rPr>
+                <w:noProof/>
+                <w:webHidden/>
+              </w:rPr>
+              <w:t>34</w:t>
             </w:r>
             <w:r>
               <w:rPr>
@@ -6575,7 +7118,7 @@
               <w:lang w:eastAsia="fr-CH"/>
             </w:rPr>
           </w:pPr>
-          <w:hyperlink w:anchor="_Toc485648455" w:history="1">
+          <w:hyperlink w:anchor="_Toc485651260" w:history="1">
             <w:r>
               <w:rPr>
                 <w:rStyle w:val="Lienhypertexte"/>
@@ -6617,7 +7160,7 @@
                 <w:noProof/>
                 <w:webHidden/>
               </w:rPr>
-              <w:instrText xml:space="preserve"> PAGEREF _Toc485648455 \h </w:instrText>
+              <w:instrText xml:space="preserve"> PAGEREF _Toc485651260 \h </w:instrText>
             </w:r>
             <w:r>
               <w:rPr>
@@ -6637,7 +7180,93 @@
                 <w:noProof/>
                 <w:webHidden/>
               </w:rPr>
-              <w:t>33</w:t>
+              <w:t>34</w:t>
+            </w:r>
+            <w:r>
+              <w:rPr>
+                <w:noProof/>
+                <w:webHidden/>
+              </w:rPr>
+              <w:fldChar w:fldCharType="end"/>
+            </w:r>
+          </w:hyperlink>
+        </w:p>
+        <w:p>
+          <w:pPr>
+            <w:pStyle w:val="TM2"/>
+            <w:tabs>
+              <w:tab w:val="left" w:pos="880"/>
+              <w:tab w:val="right" w:leader="dot" w:pos="9062"/>
+            </w:tabs>
+            <w:rPr>
+              <w:rFonts w:eastAsiaTheme="minorEastAsia"/>
+              <w:noProof/>
+              <w:lang w:eastAsia="fr-CH"/>
+            </w:rPr>
+          </w:pPr>
+          <w:hyperlink w:anchor="_Toc485651261" w:history="1">
+            <w:r>
+              <w:rPr>
+                <w:rStyle w:val="Lienhypertexte"/>
+                <w:noProof/>
+              </w:rPr>
+              <w:t>9.1</w:t>
+            </w:r>
+            <w:r>
+              <w:rPr>
+                <w:rFonts w:eastAsiaTheme="minorEastAsia"/>
+                <w:noProof/>
+                <w:lang w:eastAsia="fr-CH"/>
+              </w:rPr>
+              <w:tab/>
+            </w:r>
+            <w:r>
+              <w:rPr>
+                <w:rStyle w:val="Lienhypertexte"/>
+                <w:noProof/>
+              </w:rPr>
+              <w:t>Webographie</w:t>
+            </w:r>
+            <w:r>
+              <w:rPr>
+                <w:noProof/>
+                <w:webHidden/>
+              </w:rPr>
+              <w:tab/>
+            </w:r>
+            <w:r>
+              <w:rPr>
+                <w:noProof/>
+                <w:webHidden/>
+              </w:rPr>
+              <w:fldChar w:fldCharType="begin"/>
+            </w:r>
+            <w:r>
+              <w:rPr>
+                <w:noProof/>
+                <w:webHidden/>
+              </w:rPr>
+              <w:instrText xml:space="preserve"> PAGEREF _Toc485651261 \h </w:instrText>
+            </w:r>
+            <w:r>
+              <w:rPr>
+                <w:noProof/>
+                <w:webHidden/>
+              </w:rPr>
+            </w:r>
+            <w:r>
+              <w:rPr>
+                <w:noProof/>
+                <w:webHidden/>
+              </w:rPr>
+              <w:fldChar w:fldCharType="separate"/>
+            </w:r>
+            <w:r>
+              <w:rPr>
+                <w:noProof/>
+                <w:webHidden/>
+              </w:rPr>
+              <w:t>34</w:t>
             </w:r>
             <w:r>
               <w:rPr>
@@ -6668,7 +7297,7 @@
       <w:pPr>
         <w:pStyle w:val="Titre1"/>
       </w:pPr>
-      <w:bookmarkStart w:id="0" w:name="_Toc485648392"/>
+      <w:bookmarkStart w:id="0" w:name="_Toc485651191"/>
       <w:r>
         <w:lastRenderedPageBreak/>
         <w:t>Introduction</w:t>
@@ -6750,7 +7379,7 @@
       <w:pPr>
         <w:pStyle w:val="Titre2"/>
       </w:pPr>
-      <w:bookmarkStart w:id="1" w:name="_Toc485648393"/>
+      <w:bookmarkStart w:id="1" w:name="_Toc485651192"/>
       <w:r>
         <w:t>Motivations</w:t>
       </w:r>
@@ -6870,7 +7499,7 @@
       <w:pPr>
         <w:pStyle w:val="Titre2"/>
       </w:pPr>
-      <w:bookmarkStart w:id="2" w:name="_Toc485648394"/>
+      <w:bookmarkStart w:id="2" w:name="_Toc485651193"/>
       <w:r>
         <w:t>Organisation</w:t>
       </w:r>
@@ -7071,7 +7700,7 @@
       <w:pPr>
         <w:pStyle w:val="Titre1"/>
       </w:pPr>
-      <w:bookmarkStart w:id="3" w:name="_Toc485648395"/>
+      <w:bookmarkStart w:id="3" w:name="_Toc485651194"/>
       <w:r>
         <w:lastRenderedPageBreak/>
         <w:t>Cahier des charges</w:t>
@@ -7082,7 +7711,7 @@
       <w:pPr>
         <w:pStyle w:val="Titre2"/>
       </w:pPr>
-      <w:bookmarkStart w:id="4" w:name="_Toc485648396"/>
+      <w:bookmarkStart w:id="4" w:name="_Toc485651195"/>
       <w:r>
         <w:t>Objectif</w:t>
       </w:r>
@@ -7124,7 +7753,7 @@
       <w:pPr>
         <w:pStyle w:val="Titre2"/>
       </w:pPr>
-      <w:bookmarkStart w:id="5" w:name="_Toc485648397"/>
+      <w:bookmarkStart w:id="5" w:name="_Toc485651196"/>
       <w:r>
         <w:t>Fonctionnalités principales</w:t>
       </w:r>
@@ -7290,7 +7919,7 @@
       <w:pPr>
         <w:pStyle w:val="Titre2"/>
       </w:pPr>
-      <w:bookmarkStart w:id="6" w:name="_Toc485648398"/>
+      <w:bookmarkStart w:id="6" w:name="_Toc485651197"/>
       <w:r>
         <w:t>Modèle conceptuel</w:t>
       </w:r>
@@ -7420,7 +8049,7 @@
         <w:spacing w:after="240"/>
         <w:ind w:left="578" w:hanging="578"/>
       </w:pPr>
-      <w:bookmarkStart w:id="7" w:name="_Toc485648399"/>
+      <w:bookmarkStart w:id="7" w:name="_Toc485651198"/>
       <w:r>
         <w:lastRenderedPageBreak/>
         <w:t>Planning initial</w:t>
@@ -7527,7 +8156,7 @@
           <w:szCs w:val="28"/>
         </w:rPr>
       </w:pPr>
-      <w:bookmarkStart w:id="8" w:name="_Toc485648400"/>
+      <w:bookmarkStart w:id="8" w:name="_Toc485651199"/>
       <w:r>
         <w:t>L</w:t>
       </w:r>
@@ -7668,7 +8297,7 @@
       <w:pPr>
         <w:pStyle w:val="Titre1"/>
       </w:pPr>
-      <w:bookmarkStart w:id="9" w:name="_Toc485648401"/>
+      <w:bookmarkStart w:id="9" w:name="_Toc485651200"/>
       <w:r>
         <w:lastRenderedPageBreak/>
         <w:t>Analyse concurrentielle</w:t>
@@ -7679,7 +8308,7 @@
       <w:pPr>
         <w:pStyle w:val="Titre2"/>
       </w:pPr>
-      <w:bookmarkStart w:id="10" w:name="_Toc485648402"/>
+      <w:bookmarkStart w:id="10" w:name="_Toc485651201"/>
       <w:proofErr w:type="spellStart"/>
       <w:proofErr w:type="gramStart"/>
       <w:r>
@@ -7874,7 +8503,7 @@
           <w:szCs w:val="28"/>
         </w:rPr>
       </w:pPr>
-      <w:bookmarkStart w:id="11" w:name="_Toc485648403"/>
+      <w:bookmarkStart w:id="11" w:name="_Toc485651202"/>
       <w:r>
         <w:lastRenderedPageBreak/>
         <w:t>Google Play Music</w:t>
@@ -8048,7 +8677,7 @@
       <w:pPr>
         <w:pStyle w:val="Titre1"/>
       </w:pPr>
-      <w:bookmarkStart w:id="12" w:name="_Toc485648404"/>
+      <w:bookmarkStart w:id="12" w:name="_Toc485651203"/>
       <w:r>
         <w:lastRenderedPageBreak/>
         <w:t>Analyse fonctionnelle</w:t>
@@ -8059,7 +8688,7 @@
       <w:pPr>
         <w:pStyle w:val="Titre2"/>
       </w:pPr>
-      <w:bookmarkStart w:id="13" w:name="_Toc485648405"/>
+      <w:bookmarkStart w:id="13" w:name="_Toc485651204"/>
       <w:r>
         <w:t>Plan du site</w:t>
       </w:r>
@@ -8167,7 +8796,7 @@
       <w:pPr>
         <w:pStyle w:val="Titre3"/>
       </w:pPr>
-      <w:bookmarkStart w:id="14" w:name="_Toc485648406"/>
+      <w:bookmarkStart w:id="14" w:name="_Toc485651205"/>
       <w:r>
         <w:t>Login – inscription</w:t>
       </w:r>
@@ -8205,7 +8834,7 @@
       <w:pPr>
         <w:pStyle w:val="Titre3"/>
       </w:pPr>
-      <w:bookmarkStart w:id="15" w:name="_Toc485648407"/>
+      <w:bookmarkStart w:id="15" w:name="_Toc485651206"/>
       <w:r>
         <w:t>Home</w:t>
       </w:r>
@@ -8235,7 +8864,7 @@
       <w:pPr>
         <w:pStyle w:val="Titre3"/>
       </w:pPr>
-      <w:bookmarkStart w:id="16" w:name="_Toc485648408"/>
+      <w:bookmarkStart w:id="16" w:name="_Toc485651207"/>
       <w:r>
         <w:t>Profil</w:t>
       </w:r>
@@ -8271,7 +8900,7 @@
       <w:pPr>
         <w:pStyle w:val="Titre3"/>
       </w:pPr>
-      <w:bookmarkStart w:id="17" w:name="_Toc485648409"/>
+      <w:bookmarkStart w:id="17" w:name="_Toc485651208"/>
       <w:r>
         <w:t>Amis</w:t>
       </w:r>
@@ -8298,7 +8927,7 @@
       <w:pPr>
         <w:pStyle w:val="Titre3"/>
       </w:pPr>
-      <w:bookmarkStart w:id="18" w:name="_Toc485648410"/>
+      <w:bookmarkStart w:id="18" w:name="_Toc485651209"/>
       <w:r>
         <w:t>Audiothèque</w:t>
       </w:r>
@@ -8439,7 +9068,7 @@
       <w:pPr>
         <w:pStyle w:val="Titre2"/>
       </w:pPr>
-      <w:bookmarkStart w:id="19" w:name="_Toc485648411"/>
+      <w:bookmarkStart w:id="19" w:name="_Toc485651210"/>
       <w:r>
         <w:t>Description de l’i</w:t>
       </w:r>
@@ -8452,7 +9081,7 @@
       <w:pPr>
         <w:pStyle w:val="Titre3"/>
       </w:pPr>
-      <w:bookmarkStart w:id="20" w:name="_Toc485648412"/>
+      <w:bookmarkStart w:id="20" w:name="_Toc485651211"/>
       <w:r>
         <w:t>Eléments statiques</w:t>
       </w:r>
@@ -8779,7 +9408,7 @@
       <w:pPr>
         <w:pStyle w:val="Titre3"/>
       </w:pPr>
-      <w:bookmarkStart w:id="21" w:name="_Toc485648413"/>
+      <w:bookmarkStart w:id="21" w:name="_Toc485651212"/>
       <w:r>
         <w:lastRenderedPageBreak/>
         <w:t>Page de login</w:t>
@@ -8940,7 +9569,7 @@
       <w:pPr>
         <w:pStyle w:val="Titre3"/>
       </w:pPr>
-      <w:bookmarkStart w:id="22" w:name="_Toc485648414"/>
+      <w:bookmarkStart w:id="22" w:name="_Toc485651213"/>
       <w:r>
         <w:t>Page d’inscription</w:t>
       </w:r>
@@ -9008,7 +9637,7 @@
       <w:pPr>
         <w:pStyle w:val="Titre3"/>
       </w:pPr>
-      <w:bookmarkStart w:id="23" w:name="_Toc485648415"/>
+      <w:bookmarkStart w:id="23" w:name="_Toc485651214"/>
       <w:r>
         <w:lastRenderedPageBreak/>
         <w:t>Page d’accueil</w:t>
@@ -9144,7 +9773,7 @@
       <w:pPr>
         <w:pStyle w:val="Titre3"/>
       </w:pPr>
-      <w:bookmarkStart w:id="24" w:name="_Toc485648416"/>
+      <w:bookmarkStart w:id="24" w:name="_Toc485651215"/>
       <w:r>
         <w:t>Page des artistes (audiothèque)</w:t>
       </w:r>
@@ -9302,7 +9931,7 @@
       <w:pPr>
         <w:pStyle w:val="Titre3"/>
       </w:pPr>
-      <w:bookmarkStart w:id="25" w:name="_Toc485648417"/>
+      <w:bookmarkStart w:id="25" w:name="_Toc485651216"/>
       <w:r>
         <w:lastRenderedPageBreak/>
         <w:t>Page des albums (audiothèque)</w:t>
@@ -9404,21 +10033,19 @@
       <w:r>
         <w:t>La page des albums affiche tous les albums que l’utilisateur a dans son audiothèque. L’affichage se fait par un système de tuile. Appuyer sur une tuile envoie sur la page des titres de l’album.</w:t>
       </w:r>
-    </w:p>
-    <w:p>
-      <w:pPr>
-        <w:jc w:val="center"/>
-      </w:pPr>
-    </w:p>
+      <w:bookmarkStart w:id="26" w:name="_GoBack"/>
+      <w:bookmarkEnd w:id="26"/>
+    </w:p>
+    <w:p/>
     <w:p>
       <w:pPr>
         <w:pStyle w:val="Titre2"/>
       </w:pPr>
-      <w:bookmarkStart w:id="26" w:name="_Toc485648418"/>
+      <w:bookmarkStart w:id="27" w:name="_Toc485651217"/>
       <w:r>
         <w:t>Fonctionnalités détaillées</w:t>
       </w:r>
-      <w:bookmarkEnd w:id="26"/>
+      <w:bookmarkEnd w:id="27"/>
     </w:p>
     <w:p>
       <w:r>
@@ -9435,11 +10062,11 @@
       <w:pPr>
         <w:pStyle w:val="Titre3"/>
       </w:pPr>
-      <w:bookmarkStart w:id="27" w:name="_Toc485648419"/>
+      <w:bookmarkStart w:id="28" w:name="_Toc485651218"/>
       <w:r>
         <w:t>Connexion</w:t>
       </w:r>
-      <w:bookmarkEnd w:id="27"/>
+      <w:bookmarkEnd w:id="28"/>
       <w:r>
         <w:t xml:space="preserve"> </w:t>
       </w:r>
@@ -9461,11 +10088,11 @@
       <w:pPr>
         <w:pStyle w:val="Titre3"/>
       </w:pPr>
-      <w:bookmarkStart w:id="28" w:name="_Toc485648420"/>
+      <w:bookmarkStart w:id="29" w:name="_Toc485651219"/>
       <w:r>
         <w:t>Inscription</w:t>
       </w:r>
-      <w:bookmarkEnd w:id="28"/>
+      <w:bookmarkEnd w:id="29"/>
     </w:p>
     <w:p>
       <w:r>
@@ -9482,7 +10109,7 @@
       <w:pPr>
         <w:pStyle w:val="Titre3"/>
       </w:pPr>
-      <w:bookmarkStart w:id="29" w:name="_Toc485648421"/>
+      <w:bookmarkStart w:id="30" w:name="_Toc485651220"/>
       <w:proofErr w:type="spellStart"/>
       <w:r>
         <w:t>Upload</w:t>
@@ -9491,7 +10118,7 @@
       <w:r>
         <w:t xml:space="preserve"> de fichiers .mp3</w:t>
       </w:r>
-      <w:bookmarkEnd w:id="29"/>
+      <w:bookmarkEnd w:id="30"/>
     </w:p>
     <w:p>
       <w:proofErr w:type="spellStart"/>
@@ -9512,11 +10139,11 @@
       <w:pPr>
         <w:pStyle w:val="Titre3"/>
       </w:pPr>
-      <w:bookmarkStart w:id="30" w:name="_Toc485648422"/>
+      <w:bookmarkStart w:id="31" w:name="_Toc485651221"/>
       <w:r>
         <w:t>Vérification des métadonnées ID3</w:t>
       </w:r>
-      <w:bookmarkEnd w:id="30"/>
+      <w:bookmarkEnd w:id="31"/>
     </w:p>
     <w:p>
       <w:r>
@@ -9577,11 +10204,11 @@
       <w:pPr>
         <w:pStyle w:val="Titre3"/>
       </w:pPr>
-      <w:bookmarkStart w:id="31" w:name="_Toc485648423"/>
+      <w:bookmarkStart w:id="32" w:name="_Toc485651222"/>
       <w:r>
         <w:t>Affichage de l’audiothèque</w:t>
       </w:r>
-      <w:bookmarkEnd w:id="31"/>
+      <w:bookmarkEnd w:id="32"/>
     </w:p>
     <w:p>
       <w:r>
@@ -9616,11 +10243,11 @@
       <w:pPr>
         <w:pStyle w:val="Titre3"/>
       </w:pPr>
-      <w:bookmarkStart w:id="32" w:name="_Toc485648424"/>
+      <w:bookmarkStart w:id="33" w:name="_Toc485651223"/>
       <w:r>
         <w:t>Lecture de fichiers .mp3</w:t>
       </w:r>
-      <w:bookmarkEnd w:id="32"/>
+      <w:bookmarkEnd w:id="33"/>
       <w:r>
         <w:t xml:space="preserve"> </w:t>
       </w:r>
@@ -9640,7 +10267,7 @@
       <w:pPr>
         <w:pStyle w:val="Titre3"/>
       </w:pPr>
-      <w:bookmarkStart w:id="33" w:name="_Toc485648425"/>
+      <w:bookmarkStart w:id="34" w:name="_Toc485651224"/>
       <w:r>
         <w:t>Création de liste</w:t>
       </w:r>
@@ -9650,7 +10277,7 @@
       <w:r>
         <w:t xml:space="preserve"> de lecture</w:t>
       </w:r>
-      <w:bookmarkEnd w:id="33"/>
+      <w:bookmarkEnd w:id="34"/>
     </w:p>
     <w:p>
       <w:r>
@@ -9667,11 +10294,11 @@
       <w:pPr>
         <w:pStyle w:val="Titre3"/>
       </w:pPr>
-      <w:bookmarkStart w:id="34" w:name="_Toc485648426"/>
+      <w:bookmarkStart w:id="35" w:name="_Toc485651225"/>
       <w:r>
         <w:t>Modification de son profil</w:t>
       </w:r>
-      <w:bookmarkEnd w:id="34"/>
+      <w:bookmarkEnd w:id="35"/>
     </w:p>
     <w:p>
       <w:pPr>
@@ -9685,11 +10312,11 @@
       <w:pPr>
         <w:pStyle w:val="Titre3"/>
       </w:pPr>
-      <w:bookmarkStart w:id="35" w:name="_Toc485648427"/>
+      <w:bookmarkStart w:id="36" w:name="_Toc485651226"/>
       <w:r>
         <w:t>Système d’amis</w:t>
       </w:r>
-      <w:bookmarkEnd w:id="35"/>
+      <w:bookmarkEnd w:id="36"/>
     </w:p>
     <w:p>
       <w:pPr>
@@ -9714,22 +10341,22 @@
       <w:pPr>
         <w:pStyle w:val="Titre1"/>
       </w:pPr>
-      <w:bookmarkStart w:id="36" w:name="_Toc485648428"/>
+      <w:bookmarkStart w:id="37" w:name="_Toc485651227"/>
       <w:r>
         <w:lastRenderedPageBreak/>
         <w:t>Analyse organique</w:t>
       </w:r>
-      <w:bookmarkEnd w:id="36"/>
+      <w:bookmarkEnd w:id="37"/>
     </w:p>
     <w:p>
       <w:pPr>
         <w:pStyle w:val="Titre2"/>
       </w:pPr>
-      <w:bookmarkStart w:id="37" w:name="_Toc485648429"/>
+      <w:bookmarkStart w:id="38" w:name="_Toc485651228"/>
       <w:r>
         <w:t>Modèle conceptuel final</w:t>
       </w:r>
-      <w:bookmarkEnd w:id="37"/>
+      <w:bookmarkEnd w:id="38"/>
     </w:p>
     <w:p>
       <w:r>
@@ -9860,11 +10487,11 @@
       <w:pPr>
         <w:pStyle w:val="Titre2"/>
       </w:pPr>
-      <w:bookmarkStart w:id="38" w:name="_Toc485648430"/>
+      <w:bookmarkStart w:id="39" w:name="_Toc485651229"/>
       <w:r>
         <w:t>Modèle physique des données</w:t>
       </w:r>
-      <w:bookmarkEnd w:id="38"/>
+      <w:bookmarkEnd w:id="39"/>
     </w:p>
     <w:p>
       <w:pPr>
@@ -9959,12 +10586,12 @@
       <w:pPr>
         <w:pStyle w:val="Titre2"/>
       </w:pPr>
-      <w:bookmarkStart w:id="39" w:name="_Toc485648431"/>
+      <w:bookmarkStart w:id="40" w:name="_Toc485651230"/>
       <w:r>
         <w:lastRenderedPageBreak/>
         <w:t>Technologies utilisées</w:t>
       </w:r>
-      <w:bookmarkEnd w:id="39"/>
+      <w:bookmarkEnd w:id="40"/>
     </w:p>
     <w:p>
       <w:r>
@@ -10108,7 +10735,7 @@
       <w:pPr>
         <w:pStyle w:val="Titre3"/>
       </w:pPr>
-      <w:bookmarkStart w:id="40" w:name="_Toc485648432"/>
+      <w:bookmarkStart w:id="41" w:name="_Toc485651231"/>
       <w:r>
         <w:t xml:space="preserve">API </w:t>
       </w:r>
@@ -10116,7 +10743,7 @@
       <w:r>
         <w:t>jsmediatags</w:t>
       </w:r>
-      <w:bookmarkEnd w:id="40"/>
+      <w:bookmarkEnd w:id="41"/>
       <w:proofErr w:type="spellEnd"/>
     </w:p>
     <w:p>
@@ -10543,12 +11170,12 @@
       <w:pPr>
         <w:pStyle w:val="Titre2"/>
       </w:pPr>
-      <w:bookmarkStart w:id="41" w:name="_Toc485648433"/>
+      <w:bookmarkStart w:id="42" w:name="_Toc485651232"/>
       <w:r>
         <w:lastRenderedPageBreak/>
         <w:t>Le choix du single-page</w:t>
       </w:r>
-      <w:bookmarkEnd w:id="41"/>
+      <w:bookmarkEnd w:id="42"/>
     </w:p>
     <w:p>
       <w:r>
@@ -10670,11 +11297,11 @@
       <w:pPr>
         <w:pStyle w:val="Titre2"/>
       </w:pPr>
-      <w:bookmarkStart w:id="42" w:name="_Toc485648434"/>
+      <w:bookmarkStart w:id="43" w:name="_Toc485651233"/>
       <w:r>
         <w:t>Architecture du site</w:t>
       </w:r>
-      <w:bookmarkEnd w:id="42"/>
+      <w:bookmarkEnd w:id="43"/>
     </w:p>
     <w:p/>
     <w:p>
@@ -10905,12 +11532,12 @@
       <w:pPr>
         <w:pStyle w:val="Titre3"/>
       </w:pPr>
-      <w:bookmarkStart w:id="43" w:name="_Toc485648435"/>
+      <w:bookmarkStart w:id="44" w:name="_Toc485651234"/>
       <w:r>
         <w:lastRenderedPageBreak/>
         <w:t>Routeur</w:t>
       </w:r>
-      <w:bookmarkEnd w:id="43"/>
+      <w:bookmarkEnd w:id="44"/>
     </w:p>
     <w:p>
       <w:pPr>
@@ -11147,12 +11774,12 @@
       <w:pPr>
         <w:pStyle w:val="Titre3"/>
       </w:pPr>
-      <w:bookmarkStart w:id="44" w:name="_Toc485648436"/>
+      <w:bookmarkStart w:id="45" w:name="_Toc485651235"/>
       <w:r>
         <w:lastRenderedPageBreak/>
         <w:t>Contrôleurs</w:t>
       </w:r>
-      <w:bookmarkEnd w:id="44"/>
+      <w:bookmarkEnd w:id="45"/>
     </w:p>
     <w:p>
       <w:r>
@@ -11187,11 +11814,11 @@
       <w:pPr>
         <w:pStyle w:val="Titre3"/>
       </w:pPr>
-      <w:bookmarkStart w:id="45" w:name="_Toc485648437"/>
+      <w:bookmarkStart w:id="46" w:name="_Toc485651236"/>
       <w:r>
         <w:t>Vues</w:t>
       </w:r>
-      <w:bookmarkEnd w:id="45"/>
+      <w:bookmarkEnd w:id="46"/>
     </w:p>
     <w:p>
       <w:pPr>
@@ -11218,19 +11845,19 @@
       <w:pPr>
         <w:pStyle w:val="Titre2"/>
       </w:pPr>
-      <w:bookmarkStart w:id="46" w:name="_Toc485648438"/>
+      <w:bookmarkStart w:id="47" w:name="_Toc485651237"/>
       <w:r>
         <w:lastRenderedPageBreak/>
         <w:t>Fonctions remarquables</w:t>
       </w:r>
-      <w:bookmarkEnd w:id="46"/>
+      <w:bookmarkEnd w:id="47"/>
     </w:p>
     <w:p>
       <w:pPr>
         <w:pStyle w:val="Titre3"/>
         <w:shd w:val="clear" w:color="auto" w:fill="FFFFFF" w:themeFill="background1"/>
       </w:pPr>
-      <w:bookmarkStart w:id="47" w:name="_Toc485648439"/>
+      <w:bookmarkStart w:id="48" w:name="_Toc485651238"/>
       <w:proofErr w:type="spellStart"/>
       <w:r>
         <w:t>Upload</w:t>
@@ -11239,7 +11866,7 @@
       <w:r>
         <w:t xml:space="preserve"> de fichiers</w:t>
       </w:r>
-      <w:bookmarkEnd w:id="47"/>
+      <w:bookmarkEnd w:id="48"/>
       <w:r>
         <w:t> </w:t>
       </w:r>
@@ -11601,12 +12228,12 @@
         <w:pStyle w:val="Titre3"/>
         <w:spacing w:before="80" w:line="240" w:lineRule="auto"/>
       </w:pPr>
-      <w:bookmarkStart w:id="48" w:name="_Toc485648440"/>
+      <w:bookmarkStart w:id="49" w:name="_Toc485651239"/>
       <w:r>
         <w:lastRenderedPageBreak/>
         <w:t>Lecture de musique</w:t>
       </w:r>
-      <w:bookmarkEnd w:id="48"/>
+      <w:bookmarkEnd w:id="49"/>
     </w:p>
     <w:p>
       <w:r>
@@ -12588,21 +13215,21 @@
       <w:pPr>
         <w:pStyle w:val="Titre2"/>
       </w:pPr>
-      <w:bookmarkStart w:id="49" w:name="_Toc485648441"/>
+      <w:bookmarkStart w:id="50" w:name="_Toc485651240"/>
       <w:r>
         <w:t>Requêtes SQL notables</w:t>
       </w:r>
-      <w:bookmarkEnd w:id="49"/>
+      <w:bookmarkEnd w:id="50"/>
     </w:p>
     <w:p>
       <w:pPr>
         <w:pStyle w:val="Titre3"/>
       </w:pPr>
-      <w:bookmarkStart w:id="50" w:name="_Toc485648442"/>
+      <w:bookmarkStart w:id="51" w:name="_Toc485651241"/>
       <w:r>
         <w:t>Récupération des artistes (nom, id et nombre d’albums) d’un utilisateur</w:t>
       </w:r>
-      <w:bookmarkEnd w:id="50"/>
+      <w:bookmarkEnd w:id="51"/>
     </w:p>
     <w:tbl>
       <w:tblPr>
@@ -14219,11 +14846,11 @@
       <w:pPr>
         <w:pStyle w:val="Titre3"/>
       </w:pPr>
-      <w:bookmarkStart w:id="51" w:name="_Toc485648443"/>
+      <w:bookmarkStart w:id="52" w:name="_Toc485651242"/>
       <w:r>
         <w:t>Récupération des titres d’un album lié à un utilisateur</w:t>
       </w:r>
-      <w:bookmarkEnd w:id="51"/>
+      <w:bookmarkEnd w:id="52"/>
     </w:p>
     <w:tbl>
       <w:tblPr>
@@ -15419,11 +16046,11 @@
       <w:pPr>
         <w:pStyle w:val="Titre3"/>
       </w:pPr>
-      <w:bookmarkStart w:id="52" w:name="_Toc485648444"/>
+      <w:bookmarkStart w:id="53" w:name="_Toc485651243"/>
       <w:r>
         <w:t>Récupération des amis d’un utilisateur et leur nombre de titres et d’albums</w:t>
       </w:r>
-      <w:bookmarkEnd w:id="52"/>
+      <w:bookmarkEnd w:id="53"/>
       <w:r>
         <w:t xml:space="preserve"> </w:t>
       </w:r>
@@ -16832,12 +17459,12 @@
       <w:pPr>
         <w:pStyle w:val="Titre2"/>
       </w:pPr>
-      <w:bookmarkStart w:id="53" w:name="_Toc485648445"/>
+      <w:bookmarkStart w:id="54" w:name="_Toc485651244"/>
       <w:r>
         <w:lastRenderedPageBreak/>
         <w:t>Sécurité</w:t>
       </w:r>
-      <w:bookmarkEnd w:id="53"/>
+      <w:bookmarkEnd w:id="54"/>
     </w:p>
     <w:p>
       <w:r>
@@ -16875,11 +17502,11 @@
       <w:pPr>
         <w:pStyle w:val="Titre3"/>
       </w:pPr>
-      <w:bookmarkStart w:id="54" w:name="_Toc485648446"/>
+      <w:bookmarkStart w:id="55" w:name="_Toc485651245"/>
       <w:r>
         <w:t>Formulaires</w:t>
       </w:r>
-      <w:bookmarkEnd w:id="54"/>
+      <w:bookmarkEnd w:id="55"/>
     </w:p>
     <w:p>
       <w:r>
@@ -17422,13 +18049,13 @@
       <w:pPr>
         <w:pStyle w:val="Titre3"/>
       </w:pPr>
-      <w:bookmarkStart w:id="55" w:name="_Toc485648447"/>
+      <w:bookmarkStart w:id="56" w:name="_Toc485651246"/>
       <w:proofErr w:type="spellStart"/>
       <w:r>
         <w:lastRenderedPageBreak/>
         <w:t>Upload</w:t>
       </w:r>
-      <w:bookmarkEnd w:id="55"/>
+      <w:bookmarkEnd w:id="56"/>
       <w:proofErr w:type="spellEnd"/>
     </w:p>
     <w:p>
@@ -17805,12 +18432,12 @@
       <w:pPr>
         <w:pStyle w:val="Titre3"/>
       </w:pPr>
-      <w:bookmarkStart w:id="56" w:name="_Toc485648448"/>
+      <w:bookmarkStart w:id="57" w:name="_Toc485651247"/>
       <w:r>
         <w:lastRenderedPageBreak/>
         <w:t>Requêtes SQL</w:t>
       </w:r>
-      <w:bookmarkEnd w:id="56"/>
+      <w:bookmarkEnd w:id="57"/>
     </w:p>
     <w:p>
       <w:r>
@@ -18298,12 +18925,12 @@
       <w:pPr>
         <w:pStyle w:val="Titre1"/>
       </w:pPr>
-      <w:bookmarkStart w:id="57" w:name="_Toc485648449"/>
+      <w:bookmarkStart w:id="58" w:name="_Toc485651248"/>
       <w:r>
         <w:lastRenderedPageBreak/>
         <w:t>Rapport de tests</w:t>
       </w:r>
-      <w:bookmarkEnd w:id="57"/>
+      <w:bookmarkEnd w:id="58"/>
     </w:p>
     <w:p/>
     <w:tbl>
@@ -22291,8 +22918,6 @@
             <w:r>
               <w:t>OK</w:t>
             </w:r>
-            <w:bookmarkStart w:id="58" w:name="_GoBack"/>
-            <w:bookmarkEnd w:id="58"/>
           </w:p>
         </w:tc>
       </w:tr>
@@ -22318,7 +22943,7 @@
       <w:pPr>
         <w:pStyle w:val="Titre1"/>
       </w:pPr>
-      <w:bookmarkStart w:id="59" w:name="_Toc485648450"/>
+      <w:bookmarkStart w:id="59" w:name="_Toc485651249"/>
       <w:r>
         <w:lastRenderedPageBreak/>
         <w:t>Conclusion</w:t>
@@ -22329,9 +22954,11 @@
       <w:pPr>
         <w:pStyle w:val="Titre2"/>
       </w:pPr>
+      <w:bookmarkStart w:id="60" w:name="_Toc485651250"/>
       <w:r>
         <w:t>Plannings</w:t>
       </w:r>
+      <w:bookmarkEnd w:id="60"/>
     </w:p>
     <w:p>
       <w:pPr>
@@ -22497,11 +23124,11 @@
       <w:pPr>
         <w:pStyle w:val="Titre2"/>
       </w:pPr>
-      <w:bookmarkStart w:id="60" w:name="_Toc485648451"/>
+      <w:bookmarkStart w:id="61" w:name="_Toc485651251"/>
       <w:r>
         <w:t>Déroulement du travail</w:t>
       </w:r>
-      <w:bookmarkEnd w:id="60"/>
+      <w:bookmarkEnd w:id="61"/>
     </w:p>
     <w:p>
       <w:r>
@@ -22548,11 +23175,11 @@
       <w:pPr>
         <w:pStyle w:val="Titre2"/>
       </w:pPr>
-      <w:bookmarkStart w:id="61" w:name="_Toc485648452"/>
+      <w:bookmarkStart w:id="62" w:name="_Toc485651252"/>
       <w:r>
         <w:t>Améliorations possibles</w:t>
       </w:r>
-      <w:bookmarkEnd w:id="61"/>
+      <w:bookmarkEnd w:id="62"/>
     </w:p>
     <w:p>
       <w:r>
@@ -22585,11 +23212,11 @@
       <w:pPr>
         <w:pStyle w:val="Titre2"/>
       </w:pPr>
-      <w:bookmarkStart w:id="62" w:name="_Toc485648453"/>
+      <w:bookmarkStart w:id="63" w:name="_Toc485651253"/>
       <w:r>
         <w:t>Avis personnel</w:t>
       </w:r>
-      <w:bookmarkEnd w:id="62"/>
+      <w:bookmarkEnd w:id="63"/>
     </w:p>
     <w:p>
       <w:r>
@@ -22614,69 +23241,83 @@
       <w:pPr>
         <w:pStyle w:val="Titre1"/>
       </w:pPr>
-      <w:bookmarkStart w:id="63" w:name="_Toc485648454"/>
+      <w:bookmarkStart w:id="64" w:name="_Toc485651254"/>
       <w:r>
         <w:t>Annexes</w:t>
       </w:r>
-      <w:bookmarkEnd w:id="63"/>
+      <w:bookmarkEnd w:id="64"/>
     </w:p>
     <w:p>
       <w:pPr>
         <w:pStyle w:val="Titre2"/>
       </w:pPr>
+      <w:bookmarkStart w:id="65" w:name="_Toc485651255"/>
       <w:r>
         <w:t>Planning initial</w:t>
       </w:r>
+      <w:bookmarkEnd w:id="65"/>
     </w:p>
     <w:p>
       <w:pPr>
         <w:pStyle w:val="Titre2"/>
       </w:pPr>
+      <w:bookmarkStart w:id="66" w:name="_Toc485651256"/>
       <w:r>
         <w:t>Planning réel</w:t>
       </w:r>
+      <w:bookmarkEnd w:id="66"/>
     </w:p>
     <w:p>
       <w:pPr>
         <w:pStyle w:val="Titre2"/>
       </w:pPr>
+      <w:bookmarkStart w:id="67" w:name="_Toc485651257"/>
       <w:r>
         <w:t>Manuel utilisateur</w:t>
       </w:r>
+      <w:bookmarkEnd w:id="67"/>
     </w:p>
     <w:p>
       <w:pPr>
         <w:pStyle w:val="Titre2"/>
       </w:pPr>
+      <w:bookmarkStart w:id="68" w:name="_Toc485651258"/>
       <w:r>
         <w:t>Carnet de bord</w:t>
       </w:r>
+      <w:bookmarkEnd w:id="68"/>
     </w:p>
     <w:p>
       <w:pPr>
         <w:pStyle w:val="Titre2"/>
       </w:pPr>
+      <w:bookmarkStart w:id="69" w:name="_Toc485651259"/>
       <w:r>
         <w:t>Code source</w:t>
       </w:r>
-    </w:p>
-    <w:p/>
+      <w:bookmarkEnd w:id="69"/>
+    </w:p>
     <w:p>
       <w:pPr>
         <w:pStyle w:val="Titre1"/>
       </w:pPr>
-      <w:bookmarkStart w:id="64" w:name="_Toc485648455"/>
+      <w:bookmarkStart w:id="70" w:name="_Toc485651260"/>
       <w:r>
         <w:t>Sources</w:t>
       </w:r>
-      <w:bookmarkEnd w:id="64"/>
+      <w:bookmarkEnd w:id="70"/>
     </w:p>
     <w:p>
       <w:pPr>
         <w:pStyle w:val="Titre2"/>
       </w:pPr>
-      <w:r>
-        <w:t xml:space="preserve">Webographie </w:t>
+      <w:bookmarkStart w:id="71" w:name="_Toc485651261"/>
+      <w:r>
+        <w:t>Webographie</w:t>
+      </w:r>
+      <w:bookmarkEnd w:id="71"/>
+      <w:r>
+        <w:t xml:space="preserve"> </w:t>
       </w:r>
     </w:p>
     <w:p>
@@ -22940,7 +23581,7 @@
         <w:noProof/>
         <w:lang w:val="fr-FR"/>
       </w:rPr>
-      <w:t>31</w:t>
+      <w:t>13</w:t>
     </w:r>
     <w:r>
       <w:rPr>
@@ -22978,7 +23619,7 @@
         <w:noProof/>
         <w:lang w:val="fr-FR"/>
       </w:rPr>
-      <w:t>34</w:t>
+      <w:t>35</w:t>
     </w:r>
     <w:r>
       <w:rPr>
@@ -26603,7 +27244,7 @@
 </file>
 
 <file path=customXml/itemProps2.xml><?xml version="1.0" encoding="utf-8"?>
-<ds:datastoreItem xmlns:ds="http://schemas.openxmlformats.org/officeDocument/2006/customXml" ds:itemID="{F8E0DEB5-4A4E-4F7D-8964-3EC49B177399}">
+<ds:datastoreItem xmlns:ds="http://schemas.openxmlformats.org/officeDocument/2006/customXml" ds:itemID="{686B3893-F3AA-4038-8462-1AB01247AD19}">
   <ds:schemaRefs>
     <ds:schemaRef ds:uri="http://schemas.openxmlformats.org/officeDocument/2006/bibliography"/>
   </ds:schemaRefs>

</xml_diff>